<commit_message>
Double checking what needs to be done
</commit_message>
<xml_diff>
--- a/docs/Report/FullReport.docx
+++ b/docs/Report/FullReport.docx
@@ -1,10 +1,10 @@
 
 <file path=word/document.xml><?xml version="1.0" encoding="utf-8"?>
-<w:document xmlns:wpc="http://schemas.microsoft.com/office/word/2010/wordprocessingCanvas" xmlns:mo="http://schemas.microsoft.com/office/mac/office/2008/main" xmlns:mc="http://schemas.openxmlformats.org/markup-compatibility/2006" xmlns:mv="urn:schemas-microsoft-com:mac:vml" xmlns:o="urn:schemas-microsoft-com:office:office" xmlns:r="http://schemas.openxmlformats.org/officeDocument/2006/relationships" xmlns:m="http://schemas.openxmlformats.org/officeDocument/2006/math" xmlns:v="urn:schemas-microsoft-com:vml" xmlns:wp14="http://schemas.microsoft.com/office/word/2010/wordprocessingDrawing" xmlns:wp="http://schemas.openxmlformats.org/drawingml/2006/wordprocessingDrawing" xmlns:w10="urn:schemas-microsoft-com:office:word" xmlns:w="http://schemas.openxmlformats.org/wordprocessingml/2006/main" xmlns:w14="http://schemas.microsoft.com/office/word/2010/wordml" xmlns:wpg="http://schemas.microsoft.com/office/word/2010/wordprocessingGroup" xmlns:wpi="http://schemas.microsoft.com/office/word/2010/wordprocessingInk" xmlns:wne="http://schemas.microsoft.com/office/word/2006/wordml" xmlns:wps="http://schemas.microsoft.com/office/word/2010/wordprocessingShape" mc:Ignorable="w14 wp14">
+<w:document xmlns:wpc="http://schemas.microsoft.com/office/word/2010/wordprocessingCanvas" xmlns:mc="http://schemas.openxmlformats.org/markup-compatibility/2006" xmlns:o="urn:schemas-microsoft-com:office:office" xmlns:r="http://schemas.openxmlformats.org/officeDocument/2006/relationships" xmlns:m="http://schemas.openxmlformats.org/officeDocument/2006/math" xmlns:v="urn:schemas-microsoft-com:vml" xmlns:wp14="http://schemas.microsoft.com/office/word/2010/wordprocessingDrawing" xmlns:wp="http://schemas.openxmlformats.org/drawingml/2006/wordprocessingDrawing" xmlns:w10="urn:schemas-microsoft-com:office:word" xmlns:w="http://schemas.openxmlformats.org/wordprocessingml/2006/main" xmlns:w14="http://schemas.microsoft.com/office/word/2010/wordml" xmlns:w15="http://schemas.microsoft.com/office/word/2012/wordml" xmlns:wpg="http://schemas.microsoft.com/office/word/2010/wordprocessingGroup" xmlns:wpi="http://schemas.microsoft.com/office/word/2010/wordprocessingInk" xmlns:wne="http://schemas.microsoft.com/office/word/2006/wordml" xmlns:wps="http://schemas.microsoft.com/office/word/2010/wordprocessingShape" mc:Ignorable="w14 w15 wp14">
   <w:body>
-    <w:bookmarkStart w:id="0" w:name="OLE_LINK3" w:displacedByCustomXml="next"/>
+    <w:bookmarkStart w:id="0" w:name="OLE_LINK1" w:displacedByCustomXml="next"/>
     <w:bookmarkStart w:id="1" w:name="OLE_LINK2" w:displacedByCustomXml="next"/>
-    <w:bookmarkStart w:id="2" w:name="OLE_LINK1" w:displacedByCustomXml="next"/>
+    <w:bookmarkStart w:id="2" w:name="OLE_LINK3" w:displacedByCustomXml="next"/>
     <w:sdt>
       <w:sdtPr>
         <w:rPr>
@@ -64,6 +64,7 @@
               <w:dataBinding w:prefixMappings="xmlns:ns0='http://purl.org/dc/elements/1.1/' xmlns:ns1='http://schemas.openxmlformats.org/package/2006/metadata/core-properties' " w:xpath="/ns1:coreProperties[1]/ns0:title[1]" w:storeItemID="{6C3C8BC8-F283-45AE-878A-BAB7291924A1}"/>
               <w:text/>
             </w:sdtPr>
+            <w:sdtEndPr/>
             <w:sdtContent>
               <w:r>
                 <w:rPr>
@@ -96,6 +97,7 @@
             <w:showingPlcHdr/>
             <w:text/>
           </w:sdtPr>
+          <w:sdtEndPr/>
           <w:sdtContent>
             <w:p>
               <w:pPr>
@@ -154,6 +156,7 @@
               <w:dataBinding w:prefixMappings="xmlns:ns0='http://purl.org/dc/elements/1.1/' xmlns:ns1='http://schemas.openxmlformats.org/package/2006/metadata/core-properties' " w:xpath="/ns1:coreProperties[1]/ns0:creator[1]" w:storeItemID="{6C3C8BC8-F283-45AE-878A-BAB7291924A1}"/>
               <w:text/>
             </w:sdtPr>
+            <w:sdtEndPr/>
             <w:sdtContent>
               <w:r>
                 <w:rPr>
@@ -200,13 +203,11 @@
             </w:rPr>
             <w:alias w:val="Abstract"/>
             <w:id w:val="1556273158"/>
-            <w:placeholder>
-              <w:docPart w:val="C66C3C1613144F48B2AE9589237E101E"/>
-            </w:placeholder>
             <w:showingPlcHdr/>
             <w:dataBinding w:prefixMappings="xmlns:ns0='http://schemas.microsoft.com/office/2006/coverPageProps' " w:xpath="/ns0:CoverPageProperties[1]/ns0:Abstract[1]" w:storeItemID="{55AF091B-3C7A-41E3-B477-F2FDAA23CFDA}"/>
             <w:text/>
           </w:sdtPr>
+          <w:sdtEndPr/>
           <w:sdtContent>
             <w:p>
               <w:pPr>
@@ -239,6 +240,15 @@
         </w:p>
         <w:sdt>
           <w:sdtPr>
+            <w:rPr>
+              <w:rFonts w:asciiTheme="minorHAnsi" w:eastAsiaTheme="minorHAnsi" w:hAnsiTheme="minorHAnsi" w:cstheme="minorBidi"/>
+              <w:b w:val="0"/>
+              <w:bCs w:val="0"/>
+              <w:color w:val="auto"/>
+              <w:sz w:val="22"/>
+              <w:szCs w:val="22"/>
+              <w:lang w:val="en-GB"/>
+            </w:rPr>
             <w:id w:val="1468779933"/>
             <w:docPartObj>
               <w:docPartGallery w:val="Table of Contents"/>
@@ -247,20 +257,21 @@
           </w:sdtPr>
           <w:sdtEndPr>
             <w:rPr>
-              <w:rFonts w:asciiTheme="minorHAnsi" w:eastAsiaTheme="minorHAnsi" w:hAnsiTheme="minorHAnsi" w:cstheme="minorBidi"/>
               <w:noProof/>
-              <w:color w:val="auto"/>
-              <w:sz w:val="22"/>
-              <w:szCs w:val="22"/>
-              <w:lang w:val="en-GB"/>
             </w:rPr>
           </w:sdtEndPr>
           <w:sdtContent>
             <w:p>
               <w:pPr>
                 <w:pStyle w:val="TOCHeading"/>
+                <w:rPr>
+                  <w:lang w:val="en-GB"/>
+                </w:rPr>
               </w:pPr>
               <w:r>
+                <w:rPr>
+                  <w:lang w:val="en-GB"/>
+                </w:rPr>
                 <w:t>Table of Contents</w:t>
               </w:r>
             </w:p>
@@ -670,8 +681,6 @@
               <w:szCs w:val="26"/>
             </w:rPr>
           </w:pPr>
-          <w:bookmarkStart w:id="3" w:name="_GoBack"/>
-          <w:bookmarkEnd w:id="3"/>
           <w:r>
             <w:br w:type="page"/>
           </w:r>
@@ -686,12 +695,12 @@
           <w:numId w:val="5"/>
         </w:numPr>
       </w:pPr>
-      <w:bookmarkStart w:id="4" w:name="_Toc277100184"/>
+      <w:bookmarkStart w:id="3" w:name="_Toc277100184"/>
       <w:r>
         <w:lastRenderedPageBreak/>
         <w:t>Introduction (5 marks)</w:t>
       </w:r>
-      <w:bookmarkEnd w:id="4"/>
+      <w:bookmarkEnd w:id="3"/>
     </w:p>
     <w:p/>
     <w:p>
@@ -699,14 +708,14 @@
         <w:pStyle w:val="Heading2"/>
         <w:ind w:left="360"/>
       </w:pPr>
-      <w:bookmarkStart w:id="5" w:name="_Toc277100185"/>
+      <w:bookmarkStart w:id="4" w:name="_Toc277100185"/>
       <w:r>
         <w:t xml:space="preserve">1.1 </w:t>
       </w:r>
       <w:r>
         <w:t>Middlesex University</w:t>
       </w:r>
-      <w:bookmarkEnd w:id="5"/>
+      <w:bookmarkEnd w:id="4"/>
       <w:r>
         <w:t xml:space="preserve"> </w:t>
       </w:r>
@@ -729,25 +738,7 @@
         <w:t>A University in England with roots back to 1878 who has since build up a reputation in London and international as a providing a high level of higher education from its wealth of experience and strategic operational capabilities.</w:t>
       </w:r>
       <w:r>
-        <w:t xml:space="preserve"> Through strengthening our </w:t>
-      </w:r>
-      <w:r>
-        <w:t xml:space="preserve">efficiency </w:t>
-      </w:r>
-      <w:r>
-        <w:t xml:space="preserve">by employing highly qualified academics, attracting the best ambitious students and strengthening our research reputation we can capitalise internationally on becoming an excellent international </w:t>
-      </w:r>
-      <w:r>
-        <w:t>tertiary education</w:t>
-      </w:r>
-      <w:r>
-        <w:t xml:space="preserve"> </w:t>
-      </w:r>
-      <w:r>
-        <w:t>establishment</w:t>
-      </w:r>
-      <w:r>
-        <w:t>.</w:t>
+        <w:t xml:space="preserve"> Through strengthening our efficiency by employing highly qualified academics, attracting the best ambitious students and strengthening our research reputation we can capitalise internationally on becoming an excellent international tertiary education establishment.</w:t>
       </w:r>
     </w:p>
     <w:p>
@@ -761,17 +752,14 @@
         <w:pStyle w:val="Heading2"/>
         <w:ind w:left="360"/>
       </w:pPr>
-      <w:bookmarkStart w:id="6" w:name="_Toc277100186"/>
+      <w:bookmarkStart w:id="5" w:name="_Toc277100186"/>
       <w:r>
         <w:t>1.2 Objectives</w:t>
       </w:r>
       <w:r>
-        <w:t xml:space="preserve">, </w:t>
-      </w:r>
-      <w:r>
-        <w:t>Values and Mission</w:t>
-      </w:r>
-      <w:bookmarkEnd w:id="6"/>
+        <w:t>, Values and Mission</w:t>
+      </w:r>
+      <w:bookmarkEnd w:id="5"/>
     </w:p>
     <w:p>
       <w:pPr>
@@ -807,7 +795,6 @@
         <w:ind w:left="360"/>
         <w:rPr>
           <w:rFonts w:cs="Times New Roman"/>
-          <w:lang w:val="en-US"/>
         </w:rPr>
       </w:pPr>
       <w:r>
@@ -816,25 +803,8 @@
       <w:r>
         <w:rPr>
           <w:rFonts w:cs="Times New Roman"/>
-          <w:lang w:val="en-US"/>
-        </w:rPr>
-        <w:t xml:space="preserve">Our vision is to become a leading University of choice, </w:t>
-      </w:r>
-      <w:proofErr w:type="spellStart"/>
-      <w:r>
-        <w:rPr>
-          <w:rFonts w:cs="Times New Roman"/>
-          <w:lang w:val="en-US"/>
-        </w:rPr>
-        <w:t>recognised</w:t>
-      </w:r>
-      <w:proofErr w:type="spellEnd"/>
-      <w:r>
-        <w:rPr>
-          <w:rFonts w:cs="Times New Roman"/>
-          <w:lang w:val="en-US"/>
-        </w:rPr>
-        <w:t xml:space="preserve"> internationally for excellence in all that we do.”</w:t>
+        </w:rPr>
+        <w:t>Our vision is to become a leading University of choice, recognised internationally for excellence in all that we do.”</w:t>
       </w:r>
     </w:p>
     <w:p>
@@ -854,11 +824,11 @@
           <w:numId w:val="5"/>
         </w:numPr>
       </w:pPr>
-      <w:bookmarkStart w:id="7" w:name="_Toc277100187"/>
+      <w:bookmarkStart w:id="6" w:name="_Toc277100187"/>
       <w:r>
         <w:t>Marketing Department</w:t>
       </w:r>
-      <w:bookmarkEnd w:id="7"/>
+      <w:bookmarkEnd w:id="6"/>
       <w:r>
         <w:t xml:space="preserve"> </w:t>
       </w:r>
@@ -882,7 +852,15 @@
         <w:t>ment is based at our London c</w:t>
       </w:r>
       <w:r>
-        <w:t>ampus and from here we launch</w:t>
+        <w:t xml:space="preserve">ampus and from </w:t>
+      </w:r>
+      <w:proofErr w:type="gramStart"/>
+      <w:r>
+        <w:t>here</w:t>
+      </w:r>
+      <w:proofErr w:type="gramEnd"/>
+      <w:r>
+        <w:t xml:space="preserve"> we launch</w:t>
       </w:r>
       <w:r>
         <w:t xml:space="preserve"> and manage our advertising. We specialise and focus on each of our five schools across the three different campuses </w:t>
@@ -924,7 +902,7 @@
         </w:numPr>
         <w:spacing w:after="0" w:line="240" w:lineRule="auto"/>
       </w:pPr>
-      <w:hyperlink r:id="rId7" w:history="1">
+      <w:hyperlink r:id="rId6" w:history="1">
         <w:r>
           <w:rPr>
             <w:rStyle w:val="Hyperlink"/>
@@ -942,7 +920,7 @@
         </w:numPr>
         <w:spacing w:after="0" w:line="240" w:lineRule="auto"/>
       </w:pPr>
-      <w:hyperlink r:id="rId8" w:history="1">
+      <w:hyperlink r:id="rId7" w:history="1">
         <w:r>
           <w:rPr>
             <w:rStyle w:val="Hyperlink"/>
@@ -968,7 +946,7 @@
         <w:spacing w:after="0" w:line="240" w:lineRule="auto"/>
         <w:ind w:left="720"/>
       </w:pPr>
-      <w:hyperlink r:id="rId9" w:history="1">
+      <w:hyperlink r:id="rId8" w:history="1">
         <w:r>
           <w:rPr>
             <w:rStyle w:val="Hyperlink"/>
@@ -995,8 +973,9 @@
       <w:r>
         <w:rPr>
           <w:noProof/>
-          <w:lang w:val="en-US"/>
-        </w:rPr>
+          <w:lang w:eastAsia="en-GB"/>
+        </w:rPr>
+        <w:lastRenderedPageBreak/>
         <w:drawing>
           <wp:inline distT="0" distB="0" distL="0" distR="0" wp14:anchorId="19AD19FA" wp14:editId="20CA4A9D">
             <wp:extent cx="5200650" cy="2924175"/>
@@ -1015,7 +994,7 @@
                     </pic:cNvPicPr>
                   </pic:nvPicPr>
                   <pic:blipFill>
-                    <a:blip r:embed="rId10">
+                    <a:blip r:embed="rId9">
                       <a:extLst>
                         <a:ext uri="{28A0092B-C50C-407E-A947-70E740481C1C}">
                           <a14:useLocalDpi xmlns:a14="http://schemas.microsoft.com/office/drawing/2010/main" val="0"/>
@@ -1065,20 +1044,19 @@
       <w:pPr>
         <w:pStyle w:val="Heading2"/>
       </w:pPr>
+      <w:bookmarkStart w:id="7" w:name="_Toc277100188"/>
       <w:bookmarkStart w:id="8" w:name="OLE_LINK4"/>
       <w:bookmarkStart w:id="9" w:name="OLE_LINK5"/>
       <w:bookmarkStart w:id="10" w:name="OLE_LINK6"/>
       <w:bookmarkStart w:id="11" w:name="OLE_LINK7"/>
-      <w:bookmarkStart w:id="12" w:name="_Toc277100188"/>
-      <w:r>
-        <w:lastRenderedPageBreak/>
+      <w:r>
         <w:t>2.</w:t>
       </w:r>
       <w:r>
         <w:tab/>
         <w:t>Analysis of Operational Systems and Data Sources (20 marks)</w:t>
       </w:r>
-      <w:bookmarkEnd w:id="12"/>
+      <w:bookmarkEnd w:id="7"/>
     </w:p>
     <w:bookmarkEnd w:id="8"/>
     <w:bookmarkEnd w:id="9"/>
@@ -1121,14 +1099,7 @@
           <w:rFonts w:ascii="Arial" w:hAnsi="Arial" w:cs="Arial"/>
           <w:szCs w:val="24"/>
         </w:rPr>
-        <w:t xml:space="preserve"> </w:t>
-      </w:r>
-      <w:r>
-        <w:rPr>
-          <w:rFonts w:ascii="Arial" w:hAnsi="Arial" w:cs="Arial"/>
-          <w:szCs w:val="24"/>
-        </w:rPr>
-        <w:t>A discussion of the organisations current operational system</w:t>
+        <w:t xml:space="preserve"> A discussion of the organisations current operational system</w:t>
       </w:r>
     </w:p>
     <w:p>
@@ -1161,7 +1132,15 @@
         <w:ind w:firstLine="720"/>
       </w:pPr>
       <w:r>
-        <w:t>How are they connected?</w:t>
+        <w:t xml:space="preserve">How </w:t>
+      </w:r>
+      <w:proofErr w:type="gramStart"/>
+      <w:r>
+        <w:t>are they connected</w:t>
+      </w:r>
+      <w:proofErr w:type="gramEnd"/>
+      <w:r>
+        <w:t>?</w:t>
       </w:r>
     </w:p>
     <w:p>
@@ -1185,11 +1164,16 @@
         <w:t>Marketing department</w:t>
       </w:r>
       <w:r>
-        <w:t>. UM</w:t>
+        <w:t xml:space="preserve">. </w:t>
+      </w:r>
+      <w:proofErr w:type="spellStart"/>
+      <w:r>
+        <w:t>UM</w:t>
       </w:r>
       <w:r>
         <w:t>L</w:t>
       </w:r>
+      <w:proofErr w:type="spellEnd"/>
       <w:r>
         <w:t xml:space="preserve"> notation!</w:t>
       </w:r>
@@ -1202,6 +1186,18 @@
         <w:tab/>
         <w:t>Include the Determinacy diagram</w:t>
       </w:r>
+      <w:r>
+        <w:t xml:space="preserve"> (</w:t>
+      </w:r>
+      <w:r>
+        <w:rPr>
+          <w:b/>
+        </w:rPr>
+        <w:t>do we need to?</w:t>
+      </w:r>
+      <w:r>
+        <w:t>)</w:t>
+      </w:r>
     </w:p>
     <w:p>
       <w:pPr>
@@ -1209,7 +1205,27 @@
       </w:pPr>
       <w:r>
         <w:tab/>
-        <w:t>Design the DFD diagram (extra points!)</w:t>
+        <w:t xml:space="preserve">Design the </w:t>
+      </w:r>
+      <w:proofErr w:type="spellStart"/>
+      <w:r>
+        <w:t>DFD</w:t>
+      </w:r>
+      <w:proofErr w:type="spellEnd"/>
+      <w:r>
+        <w:t xml:space="preserve"> diagram (extra points!</w:t>
+      </w:r>
+      <w:r>
+        <w:t xml:space="preserve"> </w:t>
+      </w:r>
+      <w:r>
+        <w:rPr>
+          <w:b/>
+        </w:rPr>
+        <w:t>Really?</w:t>
+      </w:r>
+      <w:r>
+        <w:t>)</w:t>
       </w:r>
     </w:p>
     <w:p>
@@ -1218,7 +1234,15 @@
         <w:ind w:firstLine="720"/>
       </w:pPr>
       <w:r>
-        <w:t>Data store (DFD) is an entity on the ER and tables on the database schema</w:t>
+        <w:t>Data store (</w:t>
+      </w:r>
+      <w:proofErr w:type="spellStart"/>
+      <w:r>
+        <w:t>DFD</w:t>
+      </w:r>
+      <w:proofErr w:type="spellEnd"/>
+      <w:r>
+        <w:t>) is an entity on the ER and tables on the database schema</w:t>
       </w:r>
     </w:p>
     <w:p>
@@ -1236,7 +1260,12 @@
         <w:t>isadvantage</w:t>
       </w:r>
       <w:r>
-        <w:t xml:space="preserve"> of having a data warehouse (</w:t>
+        <w:t xml:space="preserve"> of having a data </w:t>
+      </w:r>
+      <w:bookmarkStart w:id="12" w:name="_GoBack"/>
+      <w:bookmarkEnd w:id="12"/>
+      <w:r>
+        <w:t>warehouse (</w:t>
       </w:r>
       <w:r>
         <w:t>Slide week 4</w:t>
@@ -1329,7 +1358,21 @@
         <w:rPr>
           <w:rStyle w:val="SubtleEmphasis"/>
         </w:rPr>
-        <w:t>4 - ETL process</w:t>
+        <w:t xml:space="preserve">4 - </w:t>
+      </w:r>
+      <w:proofErr w:type="spellStart"/>
+      <w:r>
+        <w:rPr>
+          <w:rStyle w:val="SubtleEmphasis"/>
+        </w:rPr>
+        <w:t>ETL</w:t>
+      </w:r>
+      <w:proofErr w:type="spellEnd"/>
+      <w:r>
+        <w:rPr>
+          <w:rStyle w:val="SubtleEmphasis"/>
+        </w:rPr>
+        <w:t xml:space="preserve"> process</w:t>
       </w:r>
     </w:p>
     <w:p>
@@ -1402,7 +1445,21 @@
         <w:rPr>
           <w:rStyle w:val="SubtleEmphasis"/>
         </w:rPr>
-        <w:t>5 - OLAP.</w:t>
+        <w:t xml:space="preserve">5 - </w:t>
+      </w:r>
+      <w:proofErr w:type="spellStart"/>
+      <w:r>
+        <w:rPr>
+          <w:rStyle w:val="SubtleEmphasis"/>
+        </w:rPr>
+        <w:t>OLAP</w:t>
+      </w:r>
+      <w:proofErr w:type="spellEnd"/>
+      <w:r>
+        <w:rPr>
+          <w:rStyle w:val="SubtleEmphasis"/>
+        </w:rPr>
+        <w:t>.</w:t>
       </w:r>
     </w:p>
     <w:p>
@@ -1432,7 +1489,21 @@
           <w:rStyle w:val="SubtleEmphasis"/>
         </w:rPr>
         <w:tab/>
-        <w:t>What would managers be interested at?</w:t>
+        <w:t xml:space="preserve">What would managers be interested </w:t>
+      </w:r>
+      <w:proofErr w:type="gramStart"/>
+      <w:r>
+        <w:rPr>
+          <w:rStyle w:val="SubtleEmphasis"/>
+        </w:rPr>
+        <w:t>at</w:t>
+      </w:r>
+      <w:proofErr w:type="gramEnd"/>
+      <w:r>
+        <w:rPr>
+          <w:rStyle w:val="SubtleEmphasis"/>
+        </w:rPr>
+        <w:t>?</w:t>
       </w:r>
     </w:p>
     <w:p>
@@ -1513,7 +1584,7 @@
 </file>
 
 <file path=word/numbering.xml><?xml version="1.0" encoding="utf-8"?>
-<w:numbering xmlns:wpc="http://schemas.microsoft.com/office/word/2010/wordprocessingCanvas" xmlns:mo="http://schemas.microsoft.com/office/mac/office/2008/main" xmlns:mc="http://schemas.openxmlformats.org/markup-compatibility/2006" xmlns:mv="urn:schemas-microsoft-com:mac:vml" xmlns:o="urn:schemas-microsoft-com:office:office" xmlns:r="http://schemas.openxmlformats.org/officeDocument/2006/relationships" xmlns:m="http://schemas.openxmlformats.org/officeDocument/2006/math" xmlns:v="urn:schemas-microsoft-com:vml" xmlns:wp14="http://schemas.microsoft.com/office/word/2010/wordprocessingDrawing" xmlns:wp="http://schemas.openxmlformats.org/drawingml/2006/wordprocessingDrawing" xmlns:w10="urn:schemas-microsoft-com:office:word" xmlns:w="http://schemas.openxmlformats.org/wordprocessingml/2006/main" xmlns:w14="http://schemas.microsoft.com/office/word/2010/wordml" xmlns:wpg="http://schemas.microsoft.com/office/word/2010/wordprocessingGroup" xmlns:wpi="http://schemas.microsoft.com/office/word/2010/wordprocessingInk" xmlns:wne="http://schemas.microsoft.com/office/word/2006/wordml" xmlns:wps="http://schemas.microsoft.com/office/word/2010/wordprocessingShape" mc:Ignorable="w14 wp14">
+<w:numbering xmlns:wpc="http://schemas.microsoft.com/office/word/2010/wordprocessingCanvas" xmlns:mc="http://schemas.openxmlformats.org/markup-compatibility/2006" xmlns:o="urn:schemas-microsoft-com:office:office" xmlns:r="http://schemas.openxmlformats.org/officeDocument/2006/relationships" xmlns:m="http://schemas.openxmlformats.org/officeDocument/2006/math" xmlns:v="urn:schemas-microsoft-com:vml" xmlns:wp14="http://schemas.microsoft.com/office/word/2010/wordprocessingDrawing" xmlns:wp="http://schemas.openxmlformats.org/drawingml/2006/wordprocessingDrawing" xmlns:w10="urn:schemas-microsoft-com:office:word" xmlns:w="http://schemas.openxmlformats.org/wordprocessingml/2006/main" xmlns:w14="http://schemas.microsoft.com/office/word/2010/wordml" xmlns:w15="http://schemas.microsoft.com/office/word/2012/wordml" xmlns:wpg="http://schemas.microsoft.com/office/word/2010/wordprocessingGroup" xmlns:wpi="http://schemas.microsoft.com/office/word/2010/wordprocessingInk" xmlns:wne="http://schemas.microsoft.com/office/word/2006/wordml" xmlns:wps="http://schemas.microsoft.com/office/word/2010/wordprocessingShape" mc:Ignorable="w14 w15 wp14">
   <w:abstractNum w:abstractNumId="0">
     <w:nsid w:val="229970EE"/>
     <w:multiLevelType w:val="multilevel"/>
@@ -2115,7 +2186,7 @@
 </file>
 
 <file path=word/styles.xml><?xml version="1.0" encoding="utf-8"?>
-<w:styles xmlns:mc="http://schemas.openxmlformats.org/markup-compatibility/2006" xmlns:r="http://schemas.openxmlformats.org/officeDocument/2006/relationships" xmlns:w="http://schemas.openxmlformats.org/wordprocessingml/2006/main" xmlns:w14="http://schemas.microsoft.com/office/word/2010/wordml" mc:Ignorable="w14">
+<w:styles xmlns:mc="http://schemas.openxmlformats.org/markup-compatibility/2006" xmlns:r="http://schemas.openxmlformats.org/officeDocument/2006/relationships" xmlns:w="http://schemas.openxmlformats.org/wordprocessingml/2006/main" xmlns:w14="http://schemas.microsoft.com/office/word/2010/wordml" xmlns:w15="http://schemas.microsoft.com/office/word/2012/wordml" mc:Ignorable="w14 w15">
   <w:docDefaults>
     <w:rPrDefault>
       <w:rPr>
@@ -2131,696 +2202,369 @@
       </w:pPr>
     </w:pPrDefault>
   </w:docDefaults>
-  <w:latentStyles w:defLockedState="0" w:defUIPriority="99" w:defSemiHidden="1" w:defUnhideWhenUsed="1" w:defQFormat="0" w:count="276">
-    <w:lsdException w:name="Normal" w:semiHidden="0" w:uiPriority="0" w:unhideWhenUsed="0" w:qFormat="1"/>
-    <w:lsdException w:name="heading 1" w:semiHidden="0" w:uiPriority="9" w:unhideWhenUsed="0" w:qFormat="1"/>
-    <w:lsdException w:name="heading 2" w:uiPriority="9" w:qFormat="1"/>
-    <w:lsdException w:name="heading 3" w:uiPriority="9" w:qFormat="1"/>
-    <w:lsdException w:name="heading 4" w:uiPriority="9" w:qFormat="1"/>
-    <w:lsdException w:name="heading 5" w:uiPriority="9" w:qFormat="1"/>
-    <w:lsdException w:name="heading 6" w:uiPriority="9" w:qFormat="1"/>
-    <w:lsdException w:name="heading 7" w:uiPriority="9" w:qFormat="1"/>
-    <w:lsdException w:name="heading 8" w:uiPriority="9" w:qFormat="1"/>
-    <w:lsdException w:name="heading 9" w:uiPriority="9" w:qFormat="1"/>
-    <w:lsdException w:name="toc 1" w:uiPriority="39"/>
-    <w:lsdException w:name="toc 2" w:uiPriority="39"/>
-    <w:lsdException w:name="toc 3" w:uiPriority="39"/>
-    <w:lsdException w:name="toc 4" w:uiPriority="39"/>
-    <w:lsdException w:name="toc 5" w:uiPriority="39"/>
-    <w:lsdException w:name="toc 6" w:uiPriority="39"/>
-    <w:lsdException w:name="toc 7" w:uiPriority="39"/>
-    <w:lsdException w:name="toc 8" w:uiPriority="39"/>
-    <w:lsdException w:name="toc 9" w:uiPriority="39"/>
-    <w:lsdException w:name="caption" w:uiPriority="35" w:qFormat="1"/>
-    <w:lsdException w:name="Title" w:semiHidden="0" w:uiPriority="10" w:unhideWhenUsed="0" w:qFormat="1"/>
-    <w:lsdException w:name="Default Paragraph Font" w:uiPriority="1"/>
-    <w:lsdException w:name="Subtitle" w:semiHidden="0" w:uiPriority="11" w:unhideWhenUsed="0" w:qFormat="1"/>
-    <w:lsdException w:name="Strong" w:semiHidden="0" w:uiPriority="22" w:unhideWhenUsed="0" w:qFormat="1"/>
-    <w:lsdException w:name="Emphasis" w:semiHidden="0" w:uiPriority="20" w:unhideWhenUsed="0" w:qFormat="1"/>
-    <w:lsdException w:name="Table Grid" w:semiHidden="0" w:uiPriority="39" w:unhideWhenUsed="0"/>
-    <w:lsdException w:name="Note Level 1" w:semiHidden="0" w:unhideWhenUsed="0"/>
-    <w:lsdException w:name="Note Level 2" w:semiHidden="0" w:unhideWhenUsed="0"/>
-    <w:lsdException w:name="Note Level 3" w:semiHidden="0" w:unhideWhenUsed="0"/>
-    <w:lsdException w:name="Note Level 4" w:semiHidden="0" w:unhideWhenUsed="0"/>
-    <w:lsdException w:name="Note Level 5" w:semiHidden="0" w:unhideWhenUsed="0"/>
-    <w:lsdException w:name="Note Level 6" w:semiHidden="0" w:unhideWhenUsed="0"/>
-    <w:lsdException w:name="Note Level 7" w:semiHidden="0" w:unhideWhenUsed="0"/>
-    <w:lsdException w:name="Note Level 8" w:semiHidden="0" w:unhideWhenUsed="0"/>
-    <w:lsdException w:name="Note Level 9" w:semiHidden="0" w:unhideWhenUsed="0"/>
-    <w:lsdException w:name="Placeholder Text" w:unhideWhenUsed="0"/>
-    <w:lsdException w:name="No Spacing" w:semiHidden="0" w:uiPriority="1" w:unhideWhenUsed="0" w:qFormat="1"/>
-    <w:lsdException w:name="Light Shading" w:semiHidden="0" w:uiPriority="60" w:unhideWhenUsed="0"/>
-    <w:lsdException w:name="Light List" w:semiHidden="0" w:uiPriority="61" w:unhideWhenUsed="0"/>
-    <w:lsdException w:name="Light Grid" w:semiHidden="0" w:uiPriority="62" w:unhideWhenUsed="0"/>
-    <w:lsdException w:name="Medium Shading 1" w:semiHidden="0" w:uiPriority="63" w:unhideWhenUsed="0"/>
-    <w:lsdException w:name="Medium Shading 2" w:semiHidden="0" w:uiPriority="64" w:unhideWhenUsed="0"/>
-    <w:lsdException w:name="Medium List 1" w:semiHidden="0" w:uiPriority="65" w:unhideWhenUsed="0"/>
-    <w:lsdException w:name="Medium List 2" w:semiHidden="0" w:uiPriority="66" w:unhideWhenUsed="0"/>
-    <w:lsdException w:name="Medium Grid 1" w:semiHidden="0" w:uiPriority="67" w:unhideWhenUsed="0"/>
-    <w:lsdException w:name="Medium Grid 2" w:semiHidden="0" w:uiPriority="68" w:unhideWhenUsed="0"/>
-    <w:lsdException w:name="Medium Grid 3" w:semiHidden="0" w:uiPriority="69" w:unhideWhenUsed="0"/>
-    <w:lsdException w:name="Dark List" w:semiHidden="0" w:uiPriority="70" w:unhideWhenUsed="0"/>
-    <w:lsdException w:name="Colorful Shading" w:semiHidden="0" w:uiPriority="71" w:unhideWhenUsed="0"/>
-    <w:lsdException w:name="Colorful List" w:semiHidden="0" w:uiPriority="72" w:unhideWhenUsed="0"/>
-    <w:lsdException w:name="Colorful Grid" w:semiHidden="0" w:uiPriority="73" w:unhideWhenUsed="0"/>
-    <w:lsdException w:name="Light Shading Accent 1" w:semiHidden="0" w:uiPriority="60" w:unhideWhenUsed="0"/>
-    <w:lsdException w:name="Light List Accent 1" w:semiHidden="0" w:uiPriority="61" w:unhideWhenUsed="0"/>
-    <w:lsdException w:name="Light Grid Accent 1" w:semiHidden="0" w:uiPriority="62" w:unhideWhenUsed="0"/>
-    <w:lsdException w:name="Medium Shading 1 Accent 1" w:semiHidden="0" w:uiPriority="63" w:unhideWhenUsed="0"/>
-    <w:lsdException w:name="Medium Shading 2 Accent 1" w:semiHidden="0" w:uiPriority="64" w:unhideWhenUsed="0"/>
-    <w:lsdException w:name="Medium List 1 Accent 1" w:semiHidden="0" w:uiPriority="65" w:unhideWhenUsed="0"/>
-    <w:lsdException w:name="Revision" w:unhideWhenUsed="0"/>
-    <w:lsdException w:name="List Paragraph" w:semiHidden="0" w:uiPriority="34" w:unhideWhenUsed="0" w:qFormat="1"/>
-    <w:lsdException w:name="Quote" w:semiHidden="0" w:uiPriority="29" w:unhideWhenUsed="0" w:qFormat="1"/>
-    <w:lsdException w:name="Intense Quote" w:semiHidden="0" w:uiPriority="30" w:unhideWhenUsed="0" w:qFormat="1"/>
-    <w:lsdException w:name="Medium List 2 Accent 1" w:semiHidden="0" w:uiPriority="66" w:unhideWhenUsed="0"/>
-    <w:lsdException w:name="Medium Grid 1 Accent 1" w:semiHidden="0" w:uiPriority="67" w:unhideWhenUsed="0"/>
-    <w:lsdException w:name="Medium Grid 2 Accent 1" w:semiHidden="0" w:uiPriority="68" w:unhideWhenUsed="0"/>
-    <w:lsdException w:name="Medium Grid 3 Accent 1" w:semiHidden="0" w:uiPriority="69" w:unhideWhenUsed="0"/>
-    <w:lsdException w:name="Dark List Accent 1" w:semiHidden="0" w:uiPriority="70" w:unhideWhenUsed="0"/>
-    <w:lsdException w:name="Colorful Shading Accent 1" w:semiHidden="0" w:uiPriority="71" w:unhideWhenUsed="0"/>
-    <w:lsdException w:name="Colorful List Accent 1" w:semiHidden="0" w:uiPriority="72" w:unhideWhenUsed="0"/>
-    <w:lsdException w:name="Colorful Grid Accent 1" w:semiHidden="0" w:uiPriority="73" w:unhideWhenUsed="0"/>
-    <w:lsdException w:name="Light Shading Accent 2" w:semiHidden="0" w:uiPriority="60" w:unhideWhenUsed="0"/>
-    <w:lsdException w:name="Light List Accent 2" w:semiHidden="0" w:uiPriority="61" w:unhideWhenUsed="0"/>
-    <w:lsdException w:name="Light Grid Accent 2" w:semiHidden="0" w:uiPriority="62" w:unhideWhenUsed="0"/>
-    <w:lsdException w:name="Medium Shading 1 Accent 2" w:semiHidden="0" w:uiPriority="63" w:unhideWhenUsed="0"/>
-    <w:lsdException w:name="Medium Shading 2 Accent 2" w:semiHidden="0" w:uiPriority="64" w:unhideWhenUsed="0"/>
-    <w:lsdException w:name="Medium List 1 Accent 2" w:semiHidden="0" w:uiPriority="65" w:unhideWhenUsed="0"/>
-    <w:lsdException w:name="Medium List 2 Accent 2" w:semiHidden="0" w:uiPriority="66" w:unhideWhenUsed="0"/>
-    <w:lsdException w:name="Medium Grid 1 Accent 2" w:semiHidden="0" w:uiPriority="67" w:unhideWhenUsed="0"/>
-    <w:lsdException w:name="Medium Grid 2 Accent 2" w:semiHidden="0" w:uiPriority="68" w:unhideWhenUsed="0"/>
-    <w:lsdException w:name="Medium Grid 3 Accent 2" w:semiHidden="0" w:uiPriority="69" w:unhideWhenUsed="0"/>
-    <w:lsdException w:name="Dark List Accent 2" w:semiHidden="0" w:uiPriority="70" w:unhideWhenUsed="0"/>
-    <w:lsdException w:name="Colorful Shading Accent 2" w:semiHidden="0" w:uiPriority="71" w:unhideWhenUsed="0"/>
-    <w:lsdException w:name="Colorful List Accent 2" w:semiHidden="0" w:uiPriority="72" w:unhideWhenUsed="0"/>
-    <w:lsdException w:name="Colorful Grid Accent 2" w:semiHidden="0" w:uiPriority="73" w:unhideWhenUsed="0"/>
-    <w:lsdException w:name="Light Shading Accent 3" w:semiHidden="0" w:uiPriority="60" w:unhideWhenUsed="0"/>
-    <w:lsdException w:name="Light List Accent 3" w:semiHidden="0" w:uiPriority="61" w:unhideWhenUsed="0"/>
-    <w:lsdException w:name="Light Grid Accent 3" w:semiHidden="0" w:uiPriority="62" w:unhideWhenUsed="0"/>
-    <w:lsdException w:name="Medium Shading 1 Accent 3" w:semiHidden="0" w:uiPriority="63" w:unhideWhenUsed="0"/>
-    <w:lsdException w:name="Medium Shading 2 Accent 3" w:semiHidden="0" w:uiPriority="64" w:unhideWhenUsed="0"/>
-    <w:lsdException w:name="Medium List 1 Accent 3" w:semiHidden="0" w:uiPriority="65" w:unhideWhenUsed="0"/>
-    <w:lsdException w:name="Medium List 2 Accent 3" w:semiHidden="0" w:uiPriority="66" w:unhideWhenUsed="0"/>
-    <w:lsdException w:name="Medium Grid 1 Accent 3" w:semiHidden="0" w:uiPriority="67" w:unhideWhenUsed="0"/>
-    <w:lsdException w:name="Medium Grid 2 Accent 3" w:semiHidden="0" w:uiPriority="68" w:unhideWhenUsed="0"/>
-    <w:lsdException w:name="Medium Grid 3 Accent 3" w:semiHidden="0" w:uiPriority="69" w:unhideWhenUsed="0"/>
-    <w:lsdException w:name="Dark List Accent 3" w:semiHidden="0" w:uiPriority="70" w:unhideWhenUsed="0"/>
-    <w:lsdException w:name="Colorful Shading Accent 3" w:semiHidden="0" w:uiPriority="71" w:unhideWhenUsed="0"/>
-    <w:lsdException w:name="Colorful List Accent 3" w:semiHidden="0" w:uiPriority="72" w:unhideWhenUsed="0"/>
-    <w:lsdException w:name="Colorful Grid Accent 3" w:semiHidden="0" w:uiPriority="73" w:unhideWhenUsed="0"/>
-    <w:lsdException w:name="Light Shading Accent 4" w:semiHidden="0" w:uiPriority="60" w:unhideWhenUsed="0"/>
-    <w:lsdException w:name="Light List Accent 4" w:semiHidden="0" w:uiPriority="61" w:unhideWhenUsed="0"/>
-    <w:lsdException w:name="Light Grid Accent 4" w:semiHidden="0" w:uiPriority="62" w:unhideWhenUsed="0"/>
-    <w:lsdException w:name="Medium Shading 1 Accent 4" w:semiHidden="0" w:uiPriority="63" w:unhideWhenUsed="0"/>
-    <w:lsdException w:name="Medium Shading 2 Accent 4" w:semiHidden="0" w:uiPriority="64" w:unhideWhenUsed="0"/>
-    <w:lsdException w:name="Medium List 1 Accent 4" w:semiHidden="0" w:uiPriority="65" w:unhideWhenUsed="0"/>
-    <w:lsdException w:name="Medium List 2 Accent 4" w:semiHidden="0" w:uiPriority="66" w:unhideWhenUsed="0"/>
-    <w:lsdException w:name="Medium Grid 1 Accent 4" w:semiHidden="0" w:uiPriority="67" w:unhideWhenUsed="0"/>
-    <w:lsdException w:name="Medium Grid 2 Accent 4" w:semiHidden="0" w:uiPriority="68" w:unhideWhenUsed="0"/>
-    <w:lsdException w:name="Medium Grid 3 Accent 4" w:semiHidden="0" w:uiPriority="69" w:unhideWhenUsed="0"/>
-    <w:lsdException w:name="Dark List Accent 4" w:semiHidden="0" w:uiPriority="70" w:unhideWhenUsed="0"/>
-    <w:lsdException w:name="Colorful Shading Accent 4" w:semiHidden="0" w:uiPriority="71" w:unhideWhenUsed="0"/>
-    <w:lsdException w:name="Colorful List Accent 4" w:semiHidden="0" w:uiPriority="72" w:unhideWhenUsed="0"/>
-    <w:lsdException w:name="Colorful Grid Accent 4" w:semiHidden="0" w:uiPriority="73" w:unhideWhenUsed="0"/>
-    <w:lsdException w:name="Light Shading Accent 5" w:semiHidden="0" w:uiPriority="60" w:unhideWhenUsed="0"/>
-    <w:lsdException w:name="Light List Accent 5" w:semiHidden="0" w:uiPriority="61" w:unhideWhenUsed="0"/>
-    <w:lsdException w:name="Light Grid Accent 5" w:semiHidden="0" w:uiPriority="62" w:unhideWhenUsed="0"/>
-    <w:lsdException w:name="Medium Shading 1 Accent 5" w:semiHidden="0" w:uiPriority="63" w:unhideWhenUsed="0"/>
-    <w:lsdException w:name="Medium Shading 2 Accent 5" w:semiHidden="0" w:uiPriority="64" w:unhideWhenUsed="0"/>
-    <w:lsdException w:name="Medium List 1 Accent 5" w:semiHidden="0" w:uiPriority="65" w:unhideWhenUsed="0"/>
-    <w:lsdException w:name="Medium List 2 Accent 5" w:semiHidden="0" w:uiPriority="66" w:unhideWhenUsed="0"/>
-    <w:lsdException w:name="Medium Grid 1 Accent 5" w:semiHidden="0" w:uiPriority="67" w:unhideWhenUsed="0"/>
-    <w:lsdException w:name="Medium Grid 2 Accent 5" w:semiHidden="0" w:uiPriority="68" w:unhideWhenUsed="0"/>
-    <w:lsdException w:name="Medium Grid 3 Accent 5" w:semiHidden="0" w:uiPriority="69" w:unhideWhenUsed="0"/>
-    <w:lsdException w:name="Dark List Accent 5" w:semiHidden="0" w:uiPriority="70" w:unhideWhenUsed="0"/>
-    <w:lsdException w:name="Colorful Shading Accent 5" w:semiHidden="0" w:uiPriority="71" w:unhideWhenUsed="0"/>
-    <w:lsdException w:name="Colorful List Accent 5" w:semiHidden="0" w:uiPriority="72" w:unhideWhenUsed="0"/>
-    <w:lsdException w:name="Colorful Grid Accent 5" w:semiHidden="0" w:uiPriority="73" w:unhideWhenUsed="0"/>
-    <w:lsdException w:name="Light Shading Accent 6" w:semiHidden="0" w:uiPriority="60" w:unhideWhenUsed="0"/>
-    <w:lsdException w:name="Light List Accent 6" w:semiHidden="0" w:uiPriority="61" w:unhideWhenUsed="0"/>
-    <w:lsdException w:name="Light Grid Accent 6" w:semiHidden="0" w:uiPriority="62" w:unhideWhenUsed="0"/>
-    <w:lsdException w:name="Medium Shading 1 Accent 6" w:semiHidden="0" w:uiPriority="63" w:unhideWhenUsed="0"/>
-    <w:lsdException w:name="Medium Shading 2 Accent 6" w:semiHidden="0" w:uiPriority="64" w:unhideWhenUsed="0"/>
-    <w:lsdException w:name="Medium List 1 Accent 6" w:semiHidden="0" w:uiPriority="65" w:unhideWhenUsed="0"/>
-    <w:lsdException w:name="Medium List 2 Accent 6" w:semiHidden="0" w:uiPriority="66" w:unhideWhenUsed="0"/>
-    <w:lsdException w:name="Medium Grid 1 Accent 6" w:semiHidden="0" w:uiPriority="67" w:unhideWhenUsed="0"/>
-    <w:lsdException w:name="Medium Grid 2 Accent 6" w:semiHidden="0" w:uiPriority="68" w:unhideWhenUsed="0"/>
-    <w:lsdException w:name="Medium Grid 3 Accent 6" w:semiHidden="0" w:uiPriority="69" w:unhideWhenUsed="0"/>
-    <w:lsdException w:name="Dark List Accent 6" w:semiHidden="0" w:uiPriority="70" w:unhideWhenUsed="0"/>
-    <w:lsdException w:name="Colorful Shading Accent 6" w:semiHidden="0" w:uiPriority="71" w:unhideWhenUsed="0"/>
-    <w:lsdException w:name="Colorful List Accent 6" w:semiHidden="0" w:uiPriority="72" w:unhideWhenUsed="0"/>
-    <w:lsdException w:name="Colorful Grid Accent 6" w:semiHidden="0" w:uiPriority="73" w:unhideWhenUsed="0"/>
-    <w:lsdException w:name="Subtle Emphasis" w:semiHidden="0" w:uiPriority="19" w:unhideWhenUsed="0" w:qFormat="1"/>
-    <w:lsdException w:name="Intense Emphasis" w:semiHidden="0" w:uiPriority="21" w:unhideWhenUsed="0" w:qFormat="1"/>
-    <w:lsdException w:name="Subtle Reference" w:semiHidden="0" w:uiPriority="31" w:unhideWhenUsed="0" w:qFormat="1"/>
-    <w:lsdException w:name="Intense Reference" w:semiHidden="0" w:uiPriority="32" w:unhideWhenUsed="0" w:qFormat="1"/>
-    <w:lsdException w:name="Book Title" w:semiHidden="0" w:uiPriority="33" w:unhideWhenUsed="0" w:qFormat="1"/>
-    <w:lsdException w:name="Bibliography" w:uiPriority="37"/>
-    <w:lsdException w:name="TOC Heading" w:uiPriority="39" w:qFormat="1"/>
-  </w:latentStyles>
-  <w:style w:type="paragraph" w:default="1" w:styleId="Normal">
-    <w:name w:val="Normal"/>
-    <w:qFormat/>
-  </w:style>
-  <w:style w:type="paragraph" w:styleId="Heading1">
-    <w:name w:val="heading 1"/>
-    <w:basedOn w:val="Normal"/>
-    <w:next w:val="Normal"/>
-    <w:link w:val="Heading1Char"/>
-    <w:uiPriority w:val="9"/>
-    <w:qFormat/>
-    <w:rsid w:val="0071497F"/>
-    <w:pPr>
-      <w:keepNext/>
-      <w:keepLines/>
-      <w:spacing w:before="240" w:after="0"/>
-      <w:outlineLvl w:val="0"/>
-    </w:pPr>
-    <w:rPr>
-      <w:rFonts w:asciiTheme="majorHAnsi" w:eastAsiaTheme="majorEastAsia" w:hAnsiTheme="majorHAnsi" w:cstheme="majorBidi"/>
-      <w:color w:val="2E74B5" w:themeColor="accent1" w:themeShade="BF"/>
-      <w:sz w:val="32"/>
-      <w:szCs w:val="32"/>
-    </w:rPr>
-  </w:style>
-  <w:style w:type="paragraph" w:styleId="Heading2">
-    <w:name w:val="heading 2"/>
-    <w:basedOn w:val="Normal"/>
-    <w:next w:val="Normal"/>
-    <w:link w:val="Heading2Char"/>
-    <w:uiPriority w:val="9"/>
-    <w:unhideWhenUsed/>
-    <w:qFormat/>
-    <w:rsid w:val="0049205E"/>
-    <w:pPr>
-      <w:keepNext/>
-      <w:keepLines/>
-      <w:spacing w:before="40" w:after="0"/>
-      <w:outlineLvl w:val="1"/>
-    </w:pPr>
-    <w:rPr>
-      <w:rFonts w:asciiTheme="majorHAnsi" w:eastAsiaTheme="majorEastAsia" w:hAnsiTheme="majorHAnsi" w:cstheme="majorBidi"/>
-      <w:color w:val="2E74B5" w:themeColor="accent1" w:themeShade="BF"/>
-      <w:sz w:val="26"/>
-      <w:szCs w:val="26"/>
-    </w:rPr>
-  </w:style>
-  <w:style w:type="paragraph" w:styleId="Heading3">
-    <w:name w:val="heading 3"/>
-    <w:basedOn w:val="Normal"/>
-    <w:next w:val="Normal"/>
-    <w:link w:val="Heading3Char"/>
-    <w:uiPriority w:val="9"/>
-    <w:unhideWhenUsed/>
-    <w:qFormat/>
-    <w:rsid w:val="00990BEA"/>
-    <w:pPr>
-      <w:keepNext/>
-      <w:keepLines/>
-      <w:spacing w:before="200" w:after="0"/>
-      <w:outlineLvl w:val="2"/>
-    </w:pPr>
-    <w:rPr>
-      <w:rFonts w:asciiTheme="majorHAnsi" w:eastAsiaTheme="majorEastAsia" w:hAnsiTheme="majorHAnsi" w:cstheme="majorBidi"/>
-      <w:b/>
-      <w:bCs/>
-      <w:color w:val="5B9BD5" w:themeColor="accent1"/>
-    </w:rPr>
-  </w:style>
-  <w:style w:type="character" w:default="1" w:styleId="DefaultParagraphFont">
-    <w:name w:val="Default Paragraph Font"/>
-    <w:uiPriority w:val="1"/>
-    <w:semiHidden/>
-    <w:unhideWhenUsed/>
-  </w:style>
-  <w:style w:type="table" w:default="1" w:styleId="TableNormal">
-    <w:name w:val="Normal Table"/>
-    <w:uiPriority w:val="99"/>
-    <w:semiHidden/>
-    <w:unhideWhenUsed/>
-    <w:tblPr>
-      <w:tblInd w:w="0" w:type="dxa"/>
-      <w:tblCellMar>
-        <w:top w:w="0" w:type="dxa"/>
-        <w:left w:w="108" w:type="dxa"/>
-        <w:bottom w:w="0" w:type="dxa"/>
-        <w:right w:w="108" w:type="dxa"/>
-      </w:tblCellMar>
-    </w:tblPr>
-  </w:style>
-  <w:style w:type="numbering" w:default="1" w:styleId="NoList">
-    <w:name w:val="No List"/>
-    <w:uiPriority w:val="99"/>
-    <w:semiHidden/>
-    <w:unhideWhenUsed/>
-  </w:style>
-  <w:style w:type="paragraph" w:styleId="ListParagraph">
-    <w:name w:val="List Paragraph"/>
-    <w:basedOn w:val="Normal"/>
-    <w:uiPriority w:val="34"/>
-    <w:qFormat/>
-    <w:rsid w:val="00A958D4"/>
-    <w:pPr>
-      <w:ind w:left="720"/>
-      <w:contextualSpacing/>
-    </w:pPr>
-  </w:style>
-  <w:style w:type="character" w:styleId="Hyperlink">
-    <w:name w:val="Hyperlink"/>
-    <w:basedOn w:val="DefaultParagraphFont"/>
-    <w:uiPriority w:val="99"/>
-    <w:unhideWhenUsed/>
-    <w:rsid w:val="00533918"/>
-    <w:rPr>
-      <w:color w:val="0563C1" w:themeColor="hyperlink"/>
-      <w:u w:val="single"/>
-    </w:rPr>
-  </w:style>
-  <w:style w:type="character" w:customStyle="1" w:styleId="Heading2Char">
-    <w:name w:val="Heading 2 Char"/>
-    <w:basedOn w:val="DefaultParagraphFont"/>
-    <w:link w:val="Heading2"/>
-    <w:uiPriority w:val="9"/>
-    <w:rsid w:val="0049205E"/>
-    <w:rPr>
-      <w:rFonts w:asciiTheme="majorHAnsi" w:eastAsiaTheme="majorEastAsia" w:hAnsiTheme="majorHAnsi" w:cstheme="majorBidi"/>
-      <w:color w:val="2E74B5" w:themeColor="accent1" w:themeShade="BF"/>
-      <w:sz w:val="26"/>
-      <w:szCs w:val="26"/>
-    </w:rPr>
-  </w:style>
-  <w:style w:type="character" w:customStyle="1" w:styleId="Heading1Char">
-    <w:name w:val="Heading 1 Char"/>
-    <w:basedOn w:val="DefaultParagraphFont"/>
-    <w:link w:val="Heading1"/>
-    <w:uiPriority w:val="9"/>
-    <w:rsid w:val="0071497F"/>
-    <w:rPr>
-      <w:rFonts w:asciiTheme="majorHAnsi" w:eastAsiaTheme="majorEastAsia" w:hAnsiTheme="majorHAnsi" w:cstheme="majorBidi"/>
-      <w:color w:val="2E74B5" w:themeColor="accent1" w:themeShade="BF"/>
-      <w:sz w:val="32"/>
-      <w:szCs w:val="32"/>
-    </w:rPr>
-  </w:style>
-  <w:style w:type="character" w:styleId="SubtleEmphasis">
-    <w:name w:val="Subtle Emphasis"/>
-    <w:basedOn w:val="DefaultParagraphFont"/>
-    <w:uiPriority w:val="19"/>
-    <w:qFormat/>
-    <w:rsid w:val="007D19DB"/>
-    <w:rPr>
-      <w:i/>
-      <w:iCs/>
-      <w:color w:val="404040" w:themeColor="text1" w:themeTint="BF"/>
-    </w:rPr>
-  </w:style>
-  <w:style w:type="paragraph" w:styleId="BalloonText">
-    <w:name w:val="Balloon Text"/>
-    <w:basedOn w:val="Normal"/>
-    <w:link w:val="BalloonTextChar"/>
-    <w:uiPriority w:val="99"/>
-    <w:semiHidden/>
-    <w:unhideWhenUsed/>
-    <w:rsid w:val="00D719A0"/>
-    <w:pPr>
-      <w:spacing w:after="0" w:line="240" w:lineRule="auto"/>
-    </w:pPr>
-    <w:rPr>
-      <w:rFonts w:ascii="Lucida Grande" w:hAnsi="Lucida Grande" w:cs="Lucida Grande"/>
-      <w:sz w:val="18"/>
-      <w:szCs w:val="18"/>
-    </w:rPr>
-  </w:style>
-  <w:style w:type="character" w:customStyle="1" w:styleId="BalloonTextChar">
-    <w:name w:val="Balloon Text Char"/>
-    <w:basedOn w:val="DefaultParagraphFont"/>
-    <w:link w:val="BalloonText"/>
-    <w:uiPriority w:val="99"/>
-    <w:semiHidden/>
-    <w:rsid w:val="00D719A0"/>
-    <w:rPr>
-      <w:rFonts w:ascii="Lucida Grande" w:hAnsi="Lucida Grande" w:cs="Lucida Grande"/>
-      <w:sz w:val="18"/>
-      <w:szCs w:val="18"/>
-    </w:rPr>
-  </w:style>
-  <w:style w:type="character" w:customStyle="1" w:styleId="Heading3Char">
-    <w:name w:val="Heading 3 Char"/>
-    <w:basedOn w:val="DefaultParagraphFont"/>
-    <w:link w:val="Heading3"/>
-    <w:uiPriority w:val="9"/>
-    <w:rsid w:val="00990BEA"/>
-    <w:rPr>
-      <w:rFonts w:asciiTheme="majorHAnsi" w:eastAsiaTheme="majorEastAsia" w:hAnsiTheme="majorHAnsi" w:cstheme="majorBidi"/>
-      <w:b/>
-      <w:bCs/>
-      <w:color w:val="5B9BD5" w:themeColor="accent1"/>
-    </w:rPr>
-  </w:style>
-  <w:style w:type="paragraph" w:styleId="TOCHeading">
-    <w:name w:val="TOC Heading"/>
-    <w:basedOn w:val="Heading1"/>
-    <w:next w:val="Normal"/>
-    <w:uiPriority w:val="39"/>
-    <w:unhideWhenUsed/>
-    <w:qFormat/>
-    <w:rsid w:val="00990BEA"/>
-    <w:pPr>
-      <w:spacing w:before="480" w:line="276" w:lineRule="auto"/>
-      <w:outlineLvl w:val="9"/>
-    </w:pPr>
-    <w:rPr>
-      <w:b/>
-      <w:bCs/>
-      <w:sz w:val="28"/>
-      <w:szCs w:val="28"/>
-      <w:lang w:val="en-US"/>
-    </w:rPr>
-  </w:style>
-  <w:style w:type="paragraph" w:styleId="TOC2">
-    <w:name w:val="toc 2"/>
-    <w:basedOn w:val="Normal"/>
-    <w:next w:val="Normal"/>
-    <w:autoRedefine/>
-    <w:uiPriority w:val="39"/>
-    <w:unhideWhenUsed/>
-    <w:rsid w:val="00990BEA"/>
-    <w:pPr>
-      <w:spacing w:after="0"/>
-      <w:ind w:left="220"/>
-    </w:pPr>
-    <w:rPr>
-      <w:b/>
-    </w:rPr>
-  </w:style>
-  <w:style w:type="paragraph" w:styleId="TOC1">
-    <w:name w:val="toc 1"/>
-    <w:basedOn w:val="Normal"/>
-    <w:next w:val="Normal"/>
-    <w:autoRedefine/>
-    <w:uiPriority w:val="39"/>
-    <w:semiHidden/>
-    <w:unhideWhenUsed/>
-    <w:rsid w:val="00990BEA"/>
-    <w:pPr>
-      <w:spacing w:before="120" w:after="0"/>
-    </w:pPr>
-    <w:rPr>
-      <w:b/>
-      <w:sz w:val="24"/>
-      <w:szCs w:val="24"/>
-    </w:rPr>
-  </w:style>
-  <w:style w:type="paragraph" w:styleId="TOC3">
-    <w:name w:val="toc 3"/>
-    <w:basedOn w:val="Normal"/>
-    <w:next w:val="Normal"/>
-    <w:autoRedefine/>
-    <w:uiPriority w:val="39"/>
-    <w:semiHidden/>
-    <w:unhideWhenUsed/>
-    <w:rsid w:val="00990BEA"/>
-    <w:pPr>
-      <w:spacing w:after="0"/>
-      <w:ind w:left="440"/>
-    </w:pPr>
-  </w:style>
-  <w:style w:type="paragraph" w:styleId="TOC4">
-    <w:name w:val="toc 4"/>
-    <w:basedOn w:val="Normal"/>
-    <w:next w:val="Normal"/>
-    <w:autoRedefine/>
-    <w:uiPriority w:val="39"/>
-    <w:semiHidden/>
-    <w:unhideWhenUsed/>
-    <w:rsid w:val="00990BEA"/>
-    <w:pPr>
-      <w:spacing w:after="0"/>
-      <w:ind w:left="660"/>
-    </w:pPr>
-    <w:rPr>
-      <w:sz w:val="20"/>
-      <w:szCs w:val="20"/>
-    </w:rPr>
-  </w:style>
-  <w:style w:type="paragraph" w:styleId="TOC5">
-    <w:name w:val="toc 5"/>
-    <w:basedOn w:val="Normal"/>
-    <w:next w:val="Normal"/>
-    <w:autoRedefine/>
-    <w:uiPriority w:val="39"/>
-    <w:semiHidden/>
-    <w:unhideWhenUsed/>
-    <w:rsid w:val="00990BEA"/>
-    <w:pPr>
-      <w:spacing w:after="0"/>
-      <w:ind w:left="880"/>
-    </w:pPr>
-    <w:rPr>
-      <w:sz w:val="20"/>
-      <w:szCs w:val="20"/>
-    </w:rPr>
-  </w:style>
-  <w:style w:type="paragraph" w:styleId="TOC6">
-    <w:name w:val="toc 6"/>
-    <w:basedOn w:val="Normal"/>
-    <w:next w:val="Normal"/>
-    <w:autoRedefine/>
-    <w:uiPriority w:val="39"/>
-    <w:semiHidden/>
-    <w:unhideWhenUsed/>
-    <w:rsid w:val="00990BEA"/>
-    <w:pPr>
-      <w:spacing w:after="0"/>
-      <w:ind w:left="1100"/>
-    </w:pPr>
-    <w:rPr>
-      <w:sz w:val="20"/>
-      <w:szCs w:val="20"/>
-    </w:rPr>
-  </w:style>
-  <w:style w:type="paragraph" w:styleId="TOC7">
-    <w:name w:val="toc 7"/>
-    <w:basedOn w:val="Normal"/>
-    <w:next w:val="Normal"/>
-    <w:autoRedefine/>
-    <w:uiPriority w:val="39"/>
-    <w:semiHidden/>
-    <w:unhideWhenUsed/>
-    <w:rsid w:val="00990BEA"/>
-    <w:pPr>
-      <w:spacing w:after="0"/>
-      <w:ind w:left="1320"/>
-    </w:pPr>
-    <w:rPr>
-      <w:sz w:val="20"/>
-      <w:szCs w:val="20"/>
-    </w:rPr>
-  </w:style>
-  <w:style w:type="paragraph" w:styleId="TOC8">
-    <w:name w:val="toc 8"/>
-    <w:basedOn w:val="Normal"/>
-    <w:next w:val="Normal"/>
-    <w:autoRedefine/>
-    <w:uiPriority w:val="39"/>
-    <w:semiHidden/>
-    <w:unhideWhenUsed/>
-    <w:rsid w:val="00990BEA"/>
-    <w:pPr>
-      <w:spacing w:after="0"/>
-      <w:ind w:left="1540"/>
-    </w:pPr>
-    <w:rPr>
-      <w:sz w:val="20"/>
-      <w:szCs w:val="20"/>
-    </w:rPr>
-  </w:style>
-  <w:style w:type="paragraph" w:styleId="TOC9">
-    <w:name w:val="toc 9"/>
-    <w:basedOn w:val="Normal"/>
-    <w:next w:val="Normal"/>
-    <w:autoRedefine/>
-    <w:uiPriority w:val="39"/>
-    <w:semiHidden/>
-    <w:unhideWhenUsed/>
-    <w:rsid w:val="00990BEA"/>
-    <w:pPr>
-      <w:spacing w:after="0"/>
-      <w:ind w:left="1760"/>
-    </w:pPr>
-    <w:rPr>
-      <w:sz w:val="20"/>
-      <w:szCs w:val="20"/>
-    </w:rPr>
-  </w:style>
-</w:styles>
-</file>
-
-<file path=word/stylesWithEffects.xml><?xml version="1.0" encoding="utf-8"?>
-<w:styles xmlns:wpc="http://schemas.microsoft.com/office/word/2010/wordprocessingCanvas" xmlns:mo="http://schemas.microsoft.com/office/mac/office/2008/main" xmlns:mc="http://schemas.openxmlformats.org/markup-compatibility/2006" xmlns:mv="urn:schemas-microsoft-com:mac:vml" xmlns:o="urn:schemas-microsoft-com:office:office" xmlns:r="http://schemas.openxmlformats.org/officeDocument/2006/relationships" xmlns:m="http://schemas.openxmlformats.org/officeDocument/2006/math" xmlns:v="urn:schemas-microsoft-com:vml" xmlns:wp14="http://schemas.microsoft.com/office/word/2010/wordprocessingDrawing" xmlns:wp="http://schemas.openxmlformats.org/drawingml/2006/wordprocessingDrawing" xmlns:w10="urn:schemas-microsoft-com:office:word" xmlns:w="http://schemas.openxmlformats.org/wordprocessingml/2006/main" xmlns:w14="http://schemas.microsoft.com/office/word/2010/wordml" xmlns:wpg="http://schemas.microsoft.com/office/word/2010/wordprocessingGroup" xmlns:wpi="http://schemas.microsoft.com/office/word/2010/wordprocessingInk" xmlns:wne="http://schemas.microsoft.com/office/word/2006/wordml" xmlns:wps="http://schemas.microsoft.com/office/word/2010/wordprocessingShape" mc:Ignorable="w14 wp14">
-  <w:docDefaults>
-    <w:rPrDefault>
-      <w:rPr>
-        <w:rFonts w:asciiTheme="minorHAnsi" w:eastAsiaTheme="minorHAnsi" w:hAnsiTheme="minorHAnsi" w:cstheme="minorBidi"/>
-        <w:sz w:val="22"/>
-        <w:szCs w:val="22"/>
-        <w:lang w:val="en-GB" w:eastAsia="en-US" w:bidi="ar-SA"/>
-      </w:rPr>
-    </w:rPrDefault>
-    <w:pPrDefault>
-      <w:pPr>
-        <w:spacing w:after="160" w:line="259" w:lineRule="auto"/>
-      </w:pPr>
-    </w:pPrDefault>
-  </w:docDefaults>
-  <w:latentStyles w:defLockedState="0" w:defUIPriority="99" w:defSemiHidden="1" w:defUnhideWhenUsed="1" w:defQFormat="0" w:count="276">
-    <w:lsdException w:name="Normal" w:semiHidden="0" w:uiPriority="0" w:unhideWhenUsed="0" w:qFormat="1"/>
-    <w:lsdException w:name="heading 1" w:semiHidden="0" w:uiPriority="9" w:unhideWhenUsed="0" w:qFormat="1"/>
-    <w:lsdException w:name="heading 2" w:uiPriority="9" w:qFormat="1"/>
-    <w:lsdException w:name="heading 3" w:uiPriority="9" w:qFormat="1"/>
-    <w:lsdException w:name="heading 4" w:uiPriority="9" w:qFormat="1"/>
-    <w:lsdException w:name="heading 5" w:uiPriority="9" w:qFormat="1"/>
-    <w:lsdException w:name="heading 6" w:uiPriority="9" w:qFormat="1"/>
-    <w:lsdException w:name="heading 7" w:uiPriority="9" w:qFormat="1"/>
-    <w:lsdException w:name="heading 8" w:uiPriority="9" w:qFormat="1"/>
-    <w:lsdException w:name="heading 9" w:uiPriority="9" w:qFormat="1"/>
-    <w:lsdException w:name="toc 1" w:uiPriority="39"/>
-    <w:lsdException w:name="toc 2" w:uiPriority="39"/>
-    <w:lsdException w:name="toc 3" w:uiPriority="39"/>
-    <w:lsdException w:name="toc 4" w:uiPriority="39"/>
-    <w:lsdException w:name="toc 5" w:uiPriority="39"/>
-    <w:lsdException w:name="toc 6" w:uiPriority="39"/>
-    <w:lsdException w:name="toc 7" w:uiPriority="39"/>
-    <w:lsdException w:name="toc 8" w:uiPriority="39"/>
-    <w:lsdException w:name="toc 9" w:uiPriority="39"/>
-    <w:lsdException w:name="caption" w:uiPriority="35" w:qFormat="1"/>
-    <w:lsdException w:name="Title" w:semiHidden="0" w:uiPriority="10" w:unhideWhenUsed="0" w:qFormat="1"/>
-    <w:lsdException w:name="Default Paragraph Font" w:uiPriority="1"/>
-    <w:lsdException w:name="Subtitle" w:semiHidden="0" w:uiPriority="11" w:unhideWhenUsed="0" w:qFormat="1"/>
-    <w:lsdException w:name="Strong" w:semiHidden="0" w:uiPriority="22" w:unhideWhenUsed="0" w:qFormat="1"/>
-    <w:lsdException w:name="Emphasis" w:semiHidden="0" w:uiPriority="20" w:unhideWhenUsed="0" w:qFormat="1"/>
-    <w:lsdException w:name="Table Grid" w:semiHidden="0" w:uiPriority="39" w:unhideWhenUsed="0"/>
-    <w:lsdException w:name="Note Level 1" w:semiHidden="0" w:unhideWhenUsed="0"/>
-    <w:lsdException w:name="Note Level 2" w:semiHidden="0" w:unhideWhenUsed="0"/>
-    <w:lsdException w:name="Note Level 3" w:semiHidden="0" w:unhideWhenUsed="0"/>
-    <w:lsdException w:name="Note Level 4" w:semiHidden="0" w:unhideWhenUsed="0"/>
-    <w:lsdException w:name="Note Level 5" w:semiHidden="0" w:unhideWhenUsed="0"/>
-    <w:lsdException w:name="Note Level 6" w:semiHidden="0" w:unhideWhenUsed="0"/>
-    <w:lsdException w:name="Note Level 7" w:semiHidden="0" w:unhideWhenUsed="0"/>
-    <w:lsdException w:name="Note Level 8" w:semiHidden="0" w:unhideWhenUsed="0"/>
-    <w:lsdException w:name="Note Level 9" w:semiHidden="0" w:unhideWhenUsed="0"/>
-    <w:lsdException w:name="Placeholder Text" w:unhideWhenUsed="0"/>
-    <w:lsdException w:name="No Spacing" w:semiHidden="0" w:uiPriority="1" w:unhideWhenUsed="0" w:qFormat="1"/>
-    <w:lsdException w:name="Light Shading" w:semiHidden="0" w:uiPriority="60" w:unhideWhenUsed="0"/>
-    <w:lsdException w:name="Light List" w:semiHidden="0" w:uiPriority="61" w:unhideWhenUsed="0"/>
-    <w:lsdException w:name="Light Grid" w:semiHidden="0" w:uiPriority="62" w:unhideWhenUsed="0"/>
-    <w:lsdException w:name="Medium Shading 1" w:semiHidden="0" w:uiPriority="63" w:unhideWhenUsed="0"/>
-    <w:lsdException w:name="Medium Shading 2" w:semiHidden="0" w:uiPriority="64" w:unhideWhenUsed="0"/>
-    <w:lsdException w:name="Medium List 1" w:semiHidden="0" w:uiPriority="65" w:unhideWhenUsed="0"/>
-    <w:lsdException w:name="Medium List 2" w:semiHidden="0" w:uiPriority="66" w:unhideWhenUsed="0"/>
-    <w:lsdException w:name="Medium Grid 1" w:semiHidden="0" w:uiPriority="67" w:unhideWhenUsed="0"/>
-    <w:lsdException w:name="Medium Grid 2" w:semiHidden="0" w:uiPriority="68" w:unhideWhenUsed="0"/>
-    <w:lsdException w:name="Medium Grid 3" w:semiHidden="0" w:uiPriority="69" w:unhideWhenUsed="0"/>
-    <w:lsdException w:name="Dark List" w:semiHidden="0" w:uiPriority="70" w:unhideWhenUsed="0"/>
-    <w:lsdException w:name="Colorful Shading" w:semiHidden="0" w:uiPriority="71" w:unhideWhenUsed="0"/>
-    <w:lsdException w:name="Colorful List" w:semiHidden="0" w:uiPriority="72" w:unhideWhenUsed="0"/>
-    <w:lsdException w:name="Colorful Grid" w:semiHidden="0" w:uiPriority="73" w:unhideWhenUsed="0"/>
-    <w:lsdException w:name="Light Shading Accent 1" w:semiHidden="0" w:uiPriority="60" w:unhideWhenUsed="0"/>
-    <w:lsdException w:name="Light List Accent 1" w:semiHidden="0" w:uiPriority="61" w:unhideWhenUsed="0"/>
-    <w:lsdException w:name="Light Grid Accent 1" w:semiHidden="0" w:uiPriority="62" w:unhideWhenUsed="0"/>
-    <w:lsdException w:name="Medium Shading 1 Accent 1" w:semiHidden="0" w:uiPriority="63" w:unhideWhenUsed="0"/>
-    <w:lsdException w:name="Medium Shading 2 Accent 1" w:semiHidden="0" w:uiPriority="64" w:unhideWhenUsed="0"/>
-    <w:lsdException w:name="Medium List 1 Accent 1" w:semiHidden="0" w:uiPriority="65" w:unhideWhenUsed="0"/>
-    <w:lsdException w:name="Revision" w:unhideWhenUsed="0"/>
-    <w:lsdException w:name="List Paragraph" w:semiHidden="0" w:uiPriority="34" w:unhideWhenUsed="0" w:qFormat="1"/>
-    <w:lsdException w:name="Quote" w:semiHidden="0" w:uiPriority="29" w:unhideWhenUsed="0" w:qFormat="1"/>
-    <w:lsdException w:name="Intense Quote" w:semiHidden="0" w:uiPriority="30" w:unhideWhenUsed="0" w:qFormat="1"/>
-    <w:lsdException w:name="Medium List 2 Accent 1" w:semiHidden="0" w:uiPriority="66" w:unhideWhenUsed="0"/>
-    <w:lsdException w:name="Medium Grid 1 Accent 1" w:semiHidden="0" w:uiPriority="67" w:unhideWhenUsed="0"/>
-    <w:lsdException w:name="Medium Grid 2 Accent 1" w:semiHidden="0" w:uiPriority="68" w:unhideWhenUsed="0"/>
-    <w:lsdException w:name="Medium Grid 3 Accent 1" w:semiHidden="0" w:uiPriority="69" w:unhideWhenUsed="0"/>
-    <w:lsdException w:name="Dark List Accent 1" w:semiHidden="0" w:uiPriority="70" w:unhideWhenUsed="0"/>
-    <w:lsdException w:name="Colorful Shading Accent 1" w:semiHidden="0" w:uiPriority="71" w:unhideWhenUsed="0"/>
-    <w:lsdException w:name="Colorful List Accent 1" w:semiHidden="0" w:uiPriority="72" w:unhideWhenUsed="0"/>
-    <w:lsdException w:name="Colorful Grid Accent 1" w:semiHidden="0" w:uiPriority="73" w:unhideWhenUsed="0"/>
-    <w:lsdException w:name="Light Shading Accent 2" w:semiHidden="0" w:uiPriority="60" w:unhideWhenUsed="0"/>
-    <w:lsdException w:name="Light List Accent 2" w:semiHidden="0" w:uiPriority="61" w:unhideWhenUsed="0"/>
-    <w:lsdException w:name="Light Grid Accent 2" w:semiHidden="0" w:uiPriority="62" w:unhideWhenUsed="0"/>
-    <w:lsdException w:name="Medium Shading 1 Accent 2" w:semiHidden="0" w:uiPriority="63" w:unhideWhenUsed="0"/>
-    <w:lsdException w:name="Medium Shading 2 Accent 2" w:semiHidden="0" w:uiPriority="64" w:unhideWhenUsed="0"/>
-    <w:lsdException w:name="Medium List 1 Accent 2" w:semiHidden="0" w:uiPriority="65" w:unhideWhenUsed="0"/>
-    <w:lsdException w:name="Medium List 2 Accent 2" w:semiHidden="0" w:uiPriority="66" w:unhideWhenUsed="0"/>
-    <w:lsdException w:name="Medium Grid 1 Accent 2" w:semiHidden="0" w:uiPriority="67" w:unhideWhenUsed="0"/>
-    <w:lsdException w:name="Medium Grid 2 Accent 2" w:semiHidden="0" w:uiPriority="68" w:unhideWhenUsed="0"/>
-    <w:lsdException w:name="Medium Grid 3 Accent 2" w:semiHidden="0" w:uiPriority="69" w:unhideWhenUsed="0"/>
-    <w:lsdException w:name="Dark List Accent 2" w:semiHidden="0" w:uiPriority="70" w:unhideWhenUsed="0"/>
-    <w:lsdException w:name="Colorful Shading Accent 2" w:semiHidden="0" w:uiPriority="71" w:unhideWhenUsed="0"/>
-    <w:lsdException w:name="Colorful List Accent 2" w:semiHidden="0" w:uiPriority="72" w:unhideWhenUsed="0"/>
-    <w:lsdException w:name="Colorful Grid Accent 2" w:semiHidden="0" w:uiPriority="73" w:unhideWhenUsed="0"/>
-    <w:lsdException w:name="Light Shading Accent 3" w:semiHidden="0" w:uiPriority="60" w:unhideWhenUsed="0"/>
-    <w:lsdException w:name="Light List Accent 3" w:semiHidden="0" w:uiPriority="61" w:unhideWhenUsed="0"/>
-    <w:lsdException w:name="Light Grid Accent 3" w:semiHidden="0" w:uiPriority="62" w:unhideWhenUsed="0"/>
-    <w:lsdException w:name="Medium Shading 1 Accent 3" w:semiHidden="0" w:uiPriority="63" w:unhideWhenUsed="0"/>
-    <w:lsdException w:name="Medium Shading 2 Accent 3" w:semiHidden="0" w:uiPriority="64" w:unhideWhenUsed="0"/>
-    <w:lsdException w:name="Medium List 1 Accent 3" w:semiHidden="0" w:uiPriority="65" w:unhideWhenUsed="0"/>
-    <w:lsdException w:name="Medium List 2 Accent 3" w:semiHidden="0" w:uiPriority="66" w:unhideWhenUsed="0"/>
-    <w:lsdException w:name="Medium Grid 1 Accent 3" w:semiHidden="0" w:uiPriority="67" w:unhideWhenUsed="0"/>
-    <w:lsdException w:name="Medium Grid 2 Accent 3" w:semiHidden="0" w:uiPriority="68" w:unhideWhenUsed="0"/>
-    <w:lsdException w:name="Medium Grid 3 Accent 3" w:semiHidden="0" w:uiPriority="69" w:unhideWhenUsed="0"/>
-    <w:lsdException w:name="Dark List Accent 3" w:semiHidden="0" w:uiPriority="70" w:unhideWhenUsed="0"/>
-    <w:lsdException w:name="Colorful Shading Accent 3" w:semiHidden="0" w:uiPriority="71" w:unhideWhenUsed="0"/>
-    <w:lsdException w:name="Colorful List Accent 3" w:semiHidden="0" w:uiPriority="72" w:unhideWhenUsed="0"/>
-    <w:lsdException w:name="Colorful Grid Accent 3" w:semiHidden="0" w:uiPriority="73" w:unhideWhenUsed="0"/>
-    <w:lsdException w:name="Light Shading Accent 4" w:semiHidden="0" w:uiPriority="60" w:unhideWhenUsed="0"/>
-    <w:lsdException w:name="Light List Accent 4" w:semiHidden="0" w:uiPriority="61" w:unhideWhenUsed="0"/>
-    <w:lsdException w:name="Light Grid Accent 4" w:semiHidden="0" w:uiPriority="62" w:unhideWhenUsed="0"/>
-    <w:lsdException w:name="Medium Shading 1 Accent 4" w:semiHidden="0" w:uiPriority="63" w:unhideWhenUsed="0"/>
-    <w:lsdException w:name="Medium Shading 2 Accent 4" w:semiHidden="0" w:uiPriority="64" w:unhideWhenUsed="0"/>
-    <w:lsdException w:name="Medium List 1 Accent 4" w:semiHidden="0" w:uiPriority="65" w:unhideWhenUsed="0"/>
-    <w:lsdException w:name="Medium List 2 Accent 4" w:semiHidden="0" w:uiPriority="66" w:unhideWhenUsed="0"/>
-    <w:lsdException w:name="Medium Grid 1 Accent 4" w:semiHidden="0" w:uiPriority="67" w:unhideWhenUsed="0"/>
-    <w:lsdException w:name="Medium Grid 2 Accent 4" w:semiHidden="0" w:uiPriority="68" w:unhideWhenUsed="0"/>
-    <w:lsdException w:name="Medium Grid 3 Accent 4" w:semiHidden="0" w:uiPriority="69" w:unhideWhenUsed="0"/>
-    <w:lsdException w:name="Dark List Accent 4" w:semiHidden="0" w:uiPriority="70" w:unhideWhenUsed="0"/>
-    <w:lsdException w:name="Colorful Shading Accent 4" w:semiHidden="0" w:uiPriority="71" w:unhideWhenUsed="0"/>
-    <w:lsdException w:name="Colorful List Accent 4" w:semiHidden="0" w:uiPriority="72" w:unhideWhenUsed="0"/>
-    <w:lsdException w:name="Colorful Grid Accent 4" w:semiHidden="0" w:uiPriority="73" w:unhideWhenUsed="0"/>
-    <w:lsdException w:name="Light Shading Accent 5" w:semiHidden="0" w:uiPriority="60" w:unhideWhenUsed="0"/>
-    <w:lsdException w:name="Light List Accent 5" w:semiHidden="0" w:uiPriority="61" w:unhideWhenUsed="0"/>
-    <w:lsdException w:name="Light Grid Accent 5" w:semiHidden="0" w:uiPriority="62" w:unhideWhenUsed="0"/>
-    <w:lsdException w:name="Medium Shading 1 Accent 5" w:semiHidden="0" w:uiPriority="63" w:unhideWhenUsed="0"/>
-    <w:lsdException w:name="Medium Shading 2 Accent 5" w:semiHidden="0" w:uiPriority="64" w:unhideWhenUsed="0"/>
-    <w:lsdException w:name="Medium List 1 Accent 5" w:semiHidden="0" w:uiPriority="65" w:unhideWhenUsed="0"/>
-    <w:lsdException w:name="Medium List 2 Accent 5" w:semiHidden="0" w:uiPriority="66" w:unhideWhenUsed="0"/>
-    <w:lsdException w:name="Medium Grid 1 Accent 5" w:semiHidden="0" w:uiPriority="67" w:unhideWhenUsed="0"/>
-    <w:lsdException w:name="Medium Grid 2 Accent 5" w:semiHidden="0" w:uiPriority="68" w:unhideWhenUsed="0"/>
-    <w:lsdException w:name="Medium Grid 3 Accent 5" w:semiHidden="0" w:uiPriority="69" w:unhideWhenUsed="0"/>
-    <w:lsdException w:name="Dark List Accent 5" w:semiHidden="0" w:uiPriority="70" w:unhideWhenUsed="0"/>
-    <w:lsdException w:name="Colorful Shading Accent 5" w:semiHidden="0" w:uiPriority="71" w:unhideWhenUsed="0"/>
-    <w:lsdException w:name="Colorful List Accent 5" w:semiHidden="0" w:uiPriority="72" w:unhideWhenUsed="0"/>
-    <w:lsdException w:name="Colorful Grid Accent 5" w:semiHidden="0" w:uiPriority="73" w:unhideWhenUsed="0"/>
-    <w:lsdException w:name="Light Shading Accent 6" w:semiHidden="0" w:uiPriority="60" w:unhideWhenUsed="0"/>
-    <w:lsdException w:name="Light List Accent 6" w:semiHidden="0" w:uiPriority="61" w:unhideWhenUsed="0"/>
-    <w:lsdException w:name="Light Grid Accent 6" w:semiHidden="0" w:uiPriority="62" w:unhideWhenUsed="0"/>
-    <w:lsdException w:name="Medium Shading 1 Accent 6" w:semiHidden="0" w:uiPriority="63" w:unhideWhenUsed="0"/>
-    <w:lsdException w:name="Medium Shading 2 Accent 6" w:semiHidden="0" w:uiPriority="64" w:unhideWhenUsed="0"/>
-    <w:lsdException w:name="Medium List 1 Accent 6" w:semiHidden="0" w:uiPriority="65" w:unhideWhenUsed="0"/>
-    <w:lsdException w:name="Medium List 2 Accent 6" w:semiHidden="0" w:uiPriority="66" w:unhideWhenUsed="0"/>
-    <w:lsdException w:name="Medium Grid 1 Accent 6" w:semiHidden="0" w:uiPriority="67" w:unhideWhenUsed="0"/>
-    <w:lsdException w:name="Medium Grid 2 Accent 6" w:semiHidden="0" w:uiPriority="68" w:unhideWhenUsed="0"/>
-    <w:lsdException w:name="Medium Grid 3 Accent 6" w:semiHidden="0" w:uiPriority="69" w:unhideWhenUsed="0"/>
-    <w:lsdException w:name="Dark List Accent 6" w:semiHidden="0" w:uiPriority="70" w:unhideWhenUsed="0"/>
-    <w:lsdException w:name="Colorful Shading Accent 6" w:semiHidden="0" w:uiPriority="71" w:unhideWhenUsed="0"/>
-    <w:lsdException w:name="Colorful List Accent 6" w:semiHidden="0" w:uiPriority="72" w:unhideWhenUsed="0"/>
-    <w:lsdException w:name="Colorful Grid Accent 6" w:semiHidden="0" w:uiPriority="73" w:unhideWhenUsed="0"/>
-    <w:lsdException w:name="Subtle Emphasis" w:semiHidden="0" w:uiPriority="19" w:unhideWhenUsed="0" w:qFormat="1"/>
-    <w:lsdException w:name="Intense Emphasis" w:semiHidden="0" w:uiPriority="21" w:unhideWhenUsed="0" w:qFormat="1"/>
-    <w:lsdException w:name="Subtle Reference" w:semiHidden="0" w:uiPriority="31" w:unhideWhenUsed="0" w:qFormat="1"/>
-    <w:lsdException w:name="Intense Reference" w:semiHidden="0" w:uiPriority="32" w:unhideWhenUsed="0" w:qFormat="1"/>
-    <w:lsdException w:name="Book Title" w:semiHidden="0" w:uiPriority="33" w:unhideWhenUsed="0" w:qFormat="1"/>
-    <w:lsdException w:name="Bibliography" w:uiPriority="37"/>
-    <w:lsdException w:name="TOC Heading" w:uiPriority="39" w:qFormat="1"/>
+  <w:latentStyles w:defLockedState="0" w:defUIPriority="99" w:defSemiHidden="0" w:defUnhideWhenUsed="0" w:defQFormat="0" w:count="371">
+    <w:lsdException w:name="Normal" w:uiPriority="0" w:qFormat="1"/>
+    <w:lsdException w:name="heading 1" w:uiPriority="9" w:qFormat="1"/>
+    <w:lsdException w:name="heading 2" w:semiHidden="1" w:uiPriority="9" w:unhideWhenUsed="1" w:qFormat="1"/>
+    <w:lsdException w:name="heading 3" w:semiHidden="1" w:uiPriority="9" w:unhideWhenUsed="1" w:qFormat="1"/>
+    <w:lsdException w:name="heading 4" w:semiHidden="1" w:uiPriority="9" w:unhideWhenUsed="1" w:qFormat="1"/>
+    <w:lsdException w:name="heading 5" w:semiHidden="1" w:uiPriority="9" w:unhideWhenUsed="1" w:qFormat="1"/>
+    <w:lsdException w:name="heading 6" w:semiHidden="1" w:uiPriority="9" w:unhideWhenUsed="1" w:qFormat="1"/>
+    <w:lsdException w:name="heading 7" w:semiHidden="1" w:uiPriority="9" w:unhideWhenUsed="1" w:qFormat="1"/>
+    <w:lsdException w:name="heading 8" w:semiHidden="1" w:uiPriority="9" w:unhideWhenUsed="1" w:qFormat="1"/>
+    <w:lsdException w:name="heading 9" w:semiHidden="1" w:uiPriority="9" w:unhideWhenUsed="1" w:qFormat="1"/>
+    <w:lsdException w:name="index 1" w:semiHidden="1" w:unhideWhenUsed="1"/>
+    <w:lsdException w:name="index 2" w:semiHidden="1" w:unhideWhenUsed="1"/>
+    <w:lsdException w:name="index 3" w:semiHidden="1" w:unhideWhenUsed="1"/>
+    <w:lsdException w:name="index 4" w:semiHidden="1" w:unhideWhenUsed="1"/>
+    <w:lsdException w:name="index 5" w:semiHidden="1" w:unhideWhenUsed="1"/>
+    <w:lsdException w:name="index 6" w:semiHidden="1" w:unhideWhenUsed="1"/>
+    <w:lsdException w:name="index 7" w:semiHidden="1" w:unhideWhenUsed="1"/>
+    <w:lsdException w:name="index 8" w:semiHidden="1" w:unhideWhenUsed="1"/>
+    <w:lsdException w:name="index 9" w:semiHidden="1" w:unhideWhenUsed="1"/>
+    <w:lsdException w:name="toc 1" w:semiHidden="1" w:uiPriority="39" w:unhideWhenUsed="1"/>
+    <w:lsdException w:name="toc 2" w:semiHidden="1" w:uiPriority="39" w:unhideWhenUsed="1"/>
+    <w:lsdException w:name="toc 3" w:semiHidden="1" w:uiPriority="39" w:unhideWhenUsed="1"/>
+    <w:lsdException w:name="toc 4" w:semiHidden="1" w:uiPriority="39" w:unhideWhenUsed="1"/>
+    <w:lsdException w:name="toc 5" w:semiHidden="1" w:uiPriority="39" w:unhideWhenUsed="1"/>
+    <w:lsdException w:name="toc 6" w:semiHidden="1" w:uiPriority="39" w:unhideWhenUsed="1"/>
+    <w:lsdException w:name="toc 7" w:semiHidden="1" w:uiPriority="39" w:unhideWhenUsed="1"/>
+    <w:lsdException w:name="toc 8" w:semiHidden="1" w:uiPriority="39" w:unhideWhenUsed="1"/>
+    <w:lsdException w:name="toc 9" w:semiHidden="1" w:uiPriority="39" w:unhideWhenUsed="1"/>
+    <w:lsdException w:name="Normal Indent" w:semiHidden="1" w:unhideWhenUsed="1"/>
+    <w:lsdException w:name="footnote text" w:semiHidden="1" w:unhideWhenUsed="1"/>
+    <w:lsdException w:name="annotation text" w:semiHidden="1" w:unhideWhenUsed="1"/>
+    <w:lsdException w:name="header" w:semiHidden="1" w:unhideWhenUsed="1"/>
+    <w:lsdException w:name="footer" w:semiHidden="1" w:unhideWhenUsed="1"/>
+    <w:lsdException w:name="index heading" w:semiHidden="1" w:unhideWhenUsed="1"/>
+    <w:lsdException w:name="caption" w:semiHidden="1" w:uiPriority="35" w:unhideWhenUsed="1" w:qFormat="1"/>
+    <w:lsdException w:name="table of figures" w:semiHidden="1" w:unhideWhenUsed="1"/>
+    <w:lsdException w:name="envelope address" w:semiHidden="1" w:unhideWhenUsed="1"/>
+    <w:lsdException w:name="envelope return" w:semiHidden="1" w:unhideWhenUsed="1"/>
+    <w:lsdException w:name="footnote reference" w:semiHidden="1" w:unhideWhenUsed="1"/>
+    <w:lsdException w:name="annotation reference" w:semiHidden="1" w:unhideWhenUsed="1"/>
+    <w:lsdException w:name="line number" w:semiHidden="1" w:unhideWhenUsed="1"/>
+    <w:lsdException w:name="page number" w:semiHidden="1" w:unhideWhenUsed="1"/>
+    <w:lsdException w:name="endnote reference" w:semiHidden="1" w:unhideWhenUsed="1"/>
+    <w:lsdException w:name="endnote text" w:semiHidden="1" w:unhideWhenUsed="1"/>
+    <w:lsdException w:name="table of authorities" w:semiHidden="1" w:unhideWhenUsed="1"/>
+    <w:lsdException w:name="macro" w:semiHidden="1" w:unhideWhenUsed="1"/>
+    <w:lsdException w:name="toa heading" w:semiHidden="1" w:unhideWhenUsed="1"/>
+    <w:lsdException w:name="List" w:semiHidden="1" w:unhideWhenUsed="1"/>
+    <w:lsdException w:name="List Bullet" w:semiHidden="1" w:unhideWhenUsed="1"/>
+    <w:lsdException w:name="List Number" w:semiHidden="1" w:unhideWhenUsed="1"/>
+    <w:lsdException w:name="List 2" w:semiHidden="1" w:unhideWhenUsed="1"/>
+    <w:lsdException w:name="List 3" w:semiHidden="1" w:unhideWhenUsed="1"/>
+    <w:lsdException w:name="List 4" w:semiHidden="1" w:unhideWhenUsed="1"/>
+    <w:lsdException w:name="List 5" w:semiHidden="1" w:unhideWhenUsed="1"/>
+    <w:lsdException w:name="List Bullet 2" w:semiHidden="1" w:unhideWhenUsed="1"/>
+    <w:lsdException w:name="List Bullet 3" w:semiHidden="1" w:unhideWhenUsed="1"/>
+    <w:lsdException w:name="List Bullet 4" w:semiHidden="1" w:unhideWhenUsed="1"/>
+    <w:lsdException w:name="List Bullet 5" w:semiHidden="1" w:unhideWhenUsed="1"/>
+    <w:lsdException w:name="List Number 2" w:semiHidden="1" w:unhideWhenUsed="1"/>
+    <w:lsdException w:name="List Number 3" w:semiHidden="1" w:unhideWhenUsed="1"/>
+    <w:lsdException w:name="List Number 4" w:semiHidden="1" w:unhideWhenUsed="1"/>
+    <w:lsdException w:name="List Number 5" w:semiHidden="1" w:unhideWhenUsed="1"/>
+    <w:lsdException w:name="Title" w:uiPriority="10" w:qFormat="1"/>
+    <w:lsdException w:name="Closing" w:semiHidden="1" w:unhideWhenUsed="1"/>
+    <w:lsdException w:name="Signature" w:semiHidden="1" w:unhideWhenUsed="1"/>
+    <w:lsdException w:name="Default Paragraph Font" w:semiHidden="1" w:uiPriority="1" w:unhideWhenUsed="1"/>
+    <w:lsdException w:name="Body Text" w:semiHidden="1" w:unhideWhenUsed="1"/>
+    <w:lsdException w:name="Body Text Indent" w:semiHidden="1" w:unhideWhenUsed="1"/>
+    <w:lsdException w:name="List Continue" w:semiHidden="1" w:unhideWhenUsed="1"/>
+    <w:lsdException w:name="List Continue 2" w:semiHidden="1" w:unhideWhenUsed="1"/>
+    <w:lsdException w:name="List Continue 3" w:semiHidden="1" w:unhideWhenUsed="1"/>
+    <w:lsdException w:name="List Continue 4" w:semiHidden="1" w:unhideWhenUsed="1"/>
+    <w:lsdException w:name="List Continue 5" w:semiHidden="1" w:unhideWhenUsed="1"/>
+    <w:lsdException w:name="Message Header" w:semiHidden="1" w:unhideWhenUsed="1"/>
+    <w:lsdException w:name="Subtitle" w:uiPriority="11" w:qFormat="1"/>
+    <w:lsdException w:name="Salutation" w:semiHidden="1" w:unhideWhenUsed="1"/>
+    <w:lsdException w:name="Date" w:semiHidden="1" w:unhideWhenUsed="1"/>
+    <w:lsdException w:name="Body Text First Indent" w:semiHidden="1" w:unhideWhenUsed="1"/>
+    <w:lsdException w:name="Body Text First Indent 2" w:semiHidden="1" w:unhideWhenUsed="1"/>
+    <w:lsdException w:name="Note Heading" w:semiHidden="1" w:unhideWhenUsed="1"/>
+    <w:lsdException w:name="Body Text 2" w:semiHidden="1" w:unhideWhenUsed="1"/>
+    <w:lsdException w:name="Body Text 3" w:semiHidden="1" w:unhideWhenUsed="1"/>
+    <w:lsdException w:name="Body Text Indent 2" w:semiHidden="1" w:unhideWhenUsed="1"/>
+    <w:lsdException w:name="Body Text Indent 3" w:semiHidden="1" w:unhideWhenUsed="1"/>
+    <w:lsdException w:name="Block Text" w:semiHidden="1" w:unhideWhenUsed="1"/>
+    <w:lsdException w:name="Hyperlink" w:semiHidden="1" w:unhideWhenUsed="1"/>
+    <w:lsdException w:name="FollowedHyperlink" w:semiHidden="1" w:unhideWhenUsed="1"/>
+    <w:lsdException w:name="Strong" w:uiPriority="22" w:qFormat="1"/>
+    <w:lsdException w:name="Emphasis" w:uiPriority="20" w:qFormat="1"/>
+    <w:lsdException w:name="Document Map" w:semiHidden="1" w:unhideWhenUsed="1"/>
+    <w:lsdException w:name="Plain Text" w:semiHidden="1" w:unhideWhenUsed="1"/>
+    <w:lsdException w:name="E-mail Signature" w:semiHidden="1" w:unhideWhenUsed="1"/>
+    <w:lsdException w:name="HTML Top of Form" w:semiHidden="1" w:unhideWhenUsed="1"/>
+    <w:lsdException w:name="HTML Bottom of Form" w:semiHidden="1" w:unhideWhenUsed="1"/>
+    <w:lsdException w:name="Normal (Web)" w:semiHidden="1" w:unhideWhenUsed="1"/>
+    <w:lsdException w:name="HTML Acronym" w:semiHidden="1" w:unhideWhenUsed="1"/>
+    <w:lsdException w:name="HTML Address" w:semiHidden="1" w:unhideWhenUsed="1"/>
+    <w:lsdException w:name="HTML Cite" w:semiHidden="1" w:unhideWhenUsed="1"/>
+    <w:lsdException w:name="HTML Code" w:semiHidden="1" w:unhideWhenUsed="1"/>
+    <w:lsdException w:name="HTML Definition" w:semiHidden="1" w:unhideWhenUsed="1"/>
+    <w:lsdException w:name="HTML Keyboard" w:semiHidden="1" w:unhideWhenUsed="1"/>
+    <w:lsdException w:name="HTML Preformatted" w:semiHidden="1" w:unhideWhenUsed="1"/>
+    <w:lsdException w:name="HTML Sample" w:semiHidden="1" w:unhideWhenUsed="1"/>
+    <w:lsdException w:name="HTML Typewriter" w:semiHidden="1" w:unhideWhenUsed="1"/>
+    <w:lsdException w:name="HTML Variable" w:semiHidden="1" w:unhideWhenUsed="1"/>
+    <w:lsdException w:name="Normal Table" w:semiHidden="1" w:unhideWhenUsed="1"/>
+    <w:lsdException w:name="annotation subject" w:semiHidden="1" w:unhideWhenUsed="1"/>
+    <w:lsdException w:name="No List" w:semiHidden="1" w:unhideWhenUsed="1"/>
+    <w:lsdException w:name="Outline List 1" w:semiHidden="1" w:unhideWhenUsed="1"/>
+    <w:lsdException w:name="Outline List 2" w:semiHidden="1" w:unhideWhenUsed="1"/>
+    <w:lsdException w:name="Outline List 3" w:semiHidden="1" w:unhideWhenUsed="1"/>
+    <w:lsdException w:name="Table Simple 1" w:semiHidden="1" w:unhideWhenUsed="1"/>
+    <w:lsdException w:name="Table Simple 2" w:semiHidden="1" w:unhideWhenUsed="1"/>
+    <w:lsdException w:name="Table Simple 3" w:semiHidden="1" w:unhideWhenUsed="1"/>
+    <w:lsdException w:name="Table Classic 1" w:semiHidden="1" w:unhideWhenUsed="1"/>
+    <w:lsdException w:name="Table Classic 2" w:semiHidden="1" w:unhideWhenUsed="1"/>
+    <w:lsdException w:name="Table Classic 3" w:semiHidden="1" w:unhideWhenUsed="1"/>
+    <w:lsdException w:name="Table Classic 4" w:semiHidden="1" w:unhideWhenUsed="1"/>
+    <w:lsdException w:name="Table Colorful 1" w:semiHidden="1" w:unhideWhenUsed="1"/>
+    <w:lsdException w:name="Table Colorful 2" w:semiHidden="1" w:unhideWhenUsed="1"/>
+    <w:lsdException w:name="Table Colorful 3" w:semiHidden="1" w:unhideWhenUsed="1"/>
+    <w:lsdException w:name="Table Columns 1" w:semiHidden="1" w:unhideWhenUsed="1"/>
+    <w:lsdException w:name="Table Columns 2" w:semiHidden="1" w:unhideWhenUsed="1"/>
+    <w:lsdException w:name="Table Columns 3" w:semiHidden="1" w:unhideWhenUsed="1"/>
+    <w:lsdException w:name="Table Columns 4" w:semiHidden="1" w:unhideWhenUsed="1"/>
+    <w:lsdException w:name="Table Columns 5" w:semiHidden="1" w:unhideWhenUsed="1"/>
+    <w:lsdException w:name="Table Grid 1" w:semiHidden="1" w:unhideWhenUsed="1"/>
+    <w:lsdException w:name="Table Grid 2" w:semiHidden="1" w:unhideWhenUsed="1"/>
+    <w:lsdException w:name="Table Grid 3" w:semiHidden="1" w:unhideWhenUsed="1"/>
+    <w:lsdException w:name="Table Grid 4" w:semiHidden="1" w:unhideWhenUsed="1"/>
+    <w:lsdException w:name="Table Grid 5" w:semiHidden="1" w:unhideWhenUsed="1"/>
+    <w:lsdException w:name="Table Grid 6" w:semiHidden="1" w:unhideWhenUsed="1"/>
+    <w:lsdException w:name="Table Grid 7" w:semiHidden="1" w:unhideWhenUsed="1"/>
+    <w:lsdException w:name="Table Grid 8" w:semiHidden="1" w:unhideWhenUsed="1"/>
+    <w:lsdException w:name="Table List 1" w:semiHidden="1" w:unhideWhenUsed="1"/>
+    <w:lsdException w:name="Table List 2" w:semiHidden="1" w:unhideWhenUsed="1"/>
+    <w:lsdException w:name="Table List 3" w:semiHidden="1" w:unhideWhenUsed="1"/>
+    <w:lsdException w:name="Table List 4" w:semiHidden="1" w:unhideWhenUsed="1"/>
+    <w:lsdException w:name="Table List 5" w:semiHidden="1" w:unhideWhenUsed="1"/>
+    <w:lsdException w:name="Table List 6" w:semiHidden="1" w:unhideWhenUsed="1"/>
+    <w:lsdException w:name="Table List 7" w:semiHidden="1" w:unhideWhenUsed="1"/>
+    <w:lsdException w:name="Table List 8" w:semiHidden="1" w:unhideWhenUsed="1"/>
+    <w:lsdException w:name="Table 3D effects 1" w:semiHidden="1" w:unhideWhenUsed="1"/>
+    <w:lsdException w:name="Table 3D effects 2" w:semiHidden="1" w:unhideWhenUsed="1"/>
+    <w:lsdException w:name="Table 3D effects 3" w:semiHidden="1" w:unhideWhenUsed="1"/>
+    <w:lsdException w:name="Table Contemporary" w:semiHidden="1" w:unhideWhenUsed="1"/>
+    <w:lsdException w:name="Table Elegant" w:semiHidden="1" w:unhideWhenUsed="1"/>
+    <w:lsdException w:name="Table Professional" w:semiHidden="1" w:unhideWhenUsed="1"/>
+    <w:lsdException w:name="Table Subtle 1" w:semiHidden="1" w:unhideWhenUsed="1"/>
+    <w:lsdException w:name="Table Subtle 2" w:semiHidden="1" w:unhideWhenUsed="1"/>
+    <w:lsdException w:name="Table Web 1" w:semiHidden="1" w:unhideWhenUsed="1"/>
+    <w:lsdException w:name="Table Web 2" w:semiHidden="1" w:unhideWhenUsed="1"/>
+    <w:lsdException w:name="Table Web 3" w:semiHidden="1" w:unhideWhenUsed="1"/>
+    <w:lsdException w:name="Balloon Text" w:semiHidden="1" w:unhideWhenUsed="1"/>
+    <w:lsdException w:name="Table Grid" w:uiPriority="39"/>
+    <w:lsdException w:name="Table Theme" w:semiHidden="1" w:unhideWhenUsed="1"/>
+    <w:lsdException w:name="Placeholder Text" w:semiHidden="1"/>
+    <w:lsdException w:name="No Spacing" w:uiPriority="1" w:qFormat="1"/>
+    <w:lsdException w:name="Light Shading" w:uiPriority="60"/>
+    <w:lsdException w:name="Light List" w:uiPriority="61"/>
+    <w:lsdException w:name="Light Grid" w:uiPriority="62"/>
+    <w:lsdException w:name="Medium Shading 1" w:uiPriority="63"/>
+    <w:lsdException w:name="Medium Shading 2" w:uiPriority="64"/>
+    <w:lsdException w:name="Medium List 1" w:uiPriority="65"/>
+    <w:lsdException w:name="Medium List 2" w:uiPriority="66"/>
+    <w:lsdException w:name="Medium Grid 1" w:uiPriority="67"/>
+    <w:lsdException w:name="Medium Grid 2" w:uiPriority="68"/>
+    <w:lsdException w:name="Medium Grid 3" w:uiPriority="69"/>
+    <w:lsdException w:name="Dark List" w:uiPriority="70"/>
+    <w:lsdException w:name="Colorful Shading" w:uiPriority="71"/>
+    <w:lsdException w:name="Colorful List" w:uiPriority="72"/>
+    <w:lsdException w:name="Colorful Grid" w:uiPriority="73"/>
+    <w:lsdException w:name="Light Shading Accent 1" w:uiPriority="60"/>
+    <w:lsdException w:name="Light List Accent 1" w:uiPriority="61"/>
+    <w:lsdException w:name="Light Grid Accent 1" w:uiPriority="62"/>
+    <w:lsdException w:name="Medium Shading 1 Accent 1" w:uiPriority="63"/>
+    <w:lsdException w:name="Medium Shading 2 Accent 1" w:uiPriority="64"/>
+    <w:lsdException w:name="Medium List 1 Accent 1" w:uiPriority="65"/>
+    <w:lsdException w:name="Revision" w:semiHidden="1"/>
+    <w:lsdException w:name="List Paragraph" w:uiPriority="34" w:qFormat="1"/>
+    <w:lsdException w:name="Quote" w:uiPriority="29" w:qFormat="1"/>
+    <w:lsdException w:name="Intense Quote" w:uiPriority="30" w:qFormat="1"/>
+    <w:lsdException w:name="Medium List 2 Accent 1" w:uiPriority="66"/>
+    <w:lsdException w:name="Medium Grid 1 Accent 1" w:uiPriority="67"/>
+    <w:lsdException w:name="Medium Grid 2 Accent 1" w:uiPriority="68"/>
+    <w:lsdException w:name="Medium Grid 3 Accent 1" w:uiPriority="69"/>
+    <w:lsdException w:name="Dark List Accent 1" w:uiPriority="70"/>
+    <w:lsdException w:name="Colorful Shading Accent 1" w:uiPriority="71"/>
+    <w:lsdException w:name="Colorful List Accent 1" w:uiPriority="72"/>
+    <w:lsdException w:name="Colorful Grid Accent 1" w:uiPriority="73"/>
+    <w:lsdException w:name="Light Shading Accent 2" w:uiPriority="60"/>
+    <w:lsdException w:name="Light List Accent 2" w:uiPriority="61"/>
+    <w:lsdException w:name="Light Grid Accent 2" w:uiPriority="62"/>
+    <w:lsdException w:name="Medium Shading 1 Accent 2" w:uiPriority="63"/>
+    <w:lsdException w:name="Medium Shading 2 Accent 2" w:uiPriority="64"/>
+    <w:lsdException w:name="Medium List 1 Accent 2" w:uiPriority="65"/>
+    <w:lsdException w:name="Medium List 2 Accent 2" w:uiPriority="66"/>
+    <w:lsdException w:name="Medium Grid 1 Accent 2" w:uiPriority="67"/>
+    <w:lsdException w:name="Medium Grid 2 Accent 2" w:uiPriority="68"/>
+    <w:lsdException w:name="Medium Grid 3 Accent 2" w:uiPriority="69"/>
+    <w:lsdException w:name="Dark List Accent 2" w:uiPriority="70"/>
+    <w:lsdException w:name="Colorful Shading Accent 2" w:uiPriority="71"/>
+    <w:lsdException w:name="Colorful List Accent 2" w:uiPriority="72"/>
+    <w:lsdException w:name="Colorful Grid Accent 2" w:uiPriority="73"/>
+    <w:lsdException w:name="Light Shading Accent 3" w:uiPriority="60"/>
+    <w:lsdException w:name="Light List Accent 3" w:uiPriority="61"/>
+    <w:lsdException w:name="Light Grid Accent 3" w:uiPriority="62"/>
+    <w:lsdException w:name="Medium Shading 1 Accent 3" w:uiPriority="63"/>
+    <w:lsdException w:name="Medium Shading 2 Accent 3" w:uiPriority="64"/>
+    <w:lsdException w:name="Medium List 1 Accent 3" w:uiPriority="65"/>
+    <w:lsdException w:name="Medium List 2 Accent 3" w:uiPriority="66"/>
+    <w:lsdException w:name="Medium Grid 1 Accent 3" w:uiPriority="67"/>
+    <w:lsdException w:name="Medium Grid 2 Accent 3" w:uiPriority="68"/>
+    <w:lsdException w:name="Medium Grid 3 Accent 3" w:uiPriority="69"/>
+    <w:lsdException w:name="Dark List Accent 3" w:uiPriority="70"/>
+    <w:lsdException w:name="Colorful Shading Accent 3" w:uiPriority="71"/>
+    <w:lsdException w:name="Colorful List Accent 3" w:uiPriority="72"/>
+    <w:lsdException w:name="Colorful Grid Accent 3" w:uiPriority="73"/>
+    <w:lsdException w:name="Light Shading Accent 4" w:uiPriority="60"/>
+    <w:lsdException w:name="Light List Accent 4" w:uiPriority="61"/>
+    <w:lsdException w:name="Light Grid Accent 4" w:uiPriority="62"/>
+    <w:lsdException w:name="Medium Shading 1 Accent 4" w:uiPriority="63"/>
+    <w:lsdException w:name="Medium Shading 2 Accent 4" w:uiPriority="64"/>
+    <w:lsdException w:name="Medium List 1 Accent 4" w:uiPriority="65"/>
+    <w:lsdException w:name="Medium List 2 Accent 4" w:uiPriority="66"/>
+    <w:lsdException w:name="Medium Grid 1 Accent 4" w:uiPriority="67"/>
+    <w:lsdException w:name="Medium Grid 2 Accent 4" w:uiPriority="68"/>
+    <w:lsdException w:name="Medium Grid 3 Accent 4" w:uiPriority="69"/>
+    <w:lsdException w:name="Dark List Accent 4" w:uiPriority="70"/>
+    <w:lsdException w:name="Colorful Shading Accent 4" w:uiPriority="71"/>
+    <w:lsdException w:name="Colorful List Accent 4" w:uiPriority="72"/>
+    <w:lsdException w:name="Colorful Grid Accent 4" w:uiPriority="73"/>
+    <w:lsdException w:name="Light Shading Accent 5" w:uiPriority="60"/>
+    <w:lsdException w:name="Light List Accent 5" w:uiPriority="61"/>
+    <w:lsdException w:name="Light Grid Accent 5" w:uiPriority="62"/>
+    <w:lsdException w:name="Medium Shading 1 Accent 5" w:uiPriority="63"/>
+    <w:lsdException w:name="Medium Shading 2 Accent 5" w:uiPriority="64"/>
+    <w:lsdException w:name="Medium List 1 Accent 5" w:uiPriority="65"/>
+    <w:lsdException w:name="Medium List 2 Accent 5" w:uiPriority="66"/>
+    <w:lsdException w:name="Medium Grid 1 Accent 5" w:uiPriority="67"/>
+    <w:lsdException w:name="Medium Grid 2 Accent 5" w:uiPriority="68"/>
+    <w:lsdException w:name="Medium Grid 3 Accent 5" w:uiPriority="69"/>
+    <w:lsdException w:name="Dark List Accent 5" w:uiPriority="70"/>
+    <w:lsdException w:name="Colorful Shading Accent 5" w:uiPriority="71"/>
+    <w:lsdException w:name="Colorful List Accent 5" w:uiPriority="72"/>
+    <w:lsdException w:name="Colorful Grid Accent 5" w:uiPriority="73"/>
+    <w:lsdException w:name="Light Shading Accent 6" w:uiPriority="60"/>
+    <w:lsdException w:name="Light List Accent 6" w:uiPriority="61"/>
+    <w:lsdException w:name="Light Grid Accent 6" w:uiPriority="62"/>
+    <w:lsdException w:name="Medium Shading 1 Accent 6" w:uiPriority="63"/>
+    <w:lsdException w:name="Medium Shading 2 Accent 6" w:uiPriority="64"/>
+    <w:lsdException w:name="Medium List 1 Accent 6" w:uiPriority="65"/>
+    <w:lsdException w:name="Medium List 2 Accent 6" w:uiPriority="66"/>
+    <w:lsdException w:name="Medium Grid 1 Accent 6" w:uiPriority="67"/>
+    <w:lsdException w:name="Medium Grid 2 Accent 6" w:uiPriority="68"/>
+    <w:lsdException w:name="Medium Grid 3 Accent 6" w:uiPriority="69"/>
+    <w:lsdException w:name="Dark List Accent 6" w:uiPriority="70"/>
+    <w:lsdException w:name="Colorful Shading Accent 6" w:uiPriority="71"/>
+    <w:lsdException w:name="Colorful List Accent 6" w:uiPriority="72"/>
+    <w:lsdException w:name="Colorful Grid Accent 6" w:uiPriority="73"/>
+    <w:lsdException w:name="Subtle Emphasis" w:uiPriority="19" w:qFormat="1"/>
+    <w:lsdException w:name="Intense Emphasis" w:uiPriority="21" w:qFormat="1"/>
+    <w:lsdException w:name="Subtle Reference" w:uiPriority="31" w:qFormat="1"/>
+    <w:lsdException w:name="Intense Reference" w:uiPriority="32" w:qFormat="1"/>
+    <w:lsdException w:name="Book Title" w:uiPriority="33" w:qFormat="1"/>
+    <w:lsdException w:name="Bibliography" w:semiHidden="1" w:uiPriority="37" w:unhideWhenUsed="1"/>
+    <w:lsdException w:name="TOC Heading" w:semiHidden="1" w:uiPriority="39" w:unhideWhenUsed="1" w:qFormat="1"/>
+    <w:lsdException w:name="Grid Table 4" w:uiPriority="49"/>
+    <w:lsdException w:name="Grid Table 5 Dark" w:uiPriority="50"/>
+    <w:lsdException w:name="Grid Table 6 Colorful" w:uiPriority="51"/>
+    <w:lsdException w:name="Grid Table 7 Colorful" w:uiPriority="52"/>
+    <w:lsdException w:name="Grid Table 1 Light Accent 1" w:uiPriority="46"/>
+    <w:lsdException w:name="Grid Table 2 Accent 1" w:uiPriority="47"/>
+    <w:lsdException w:name="Grid Table 3 Accent 1" w:uiPriority="48"/>
+    <w:lsdException w:name="Grid Table 4 Accent 1" w:uiPriority="49"/>
+    <w:lsdException w:name="Grid Table 5 Dark Accent 1" w:uiPriority="50"/>
+    <w:lsdException w:name="Grid Table 6 Colorful Accent 1" w:uiPriority="51"/>
+    <w:lsdException w:name="Grid Table 7 Colorful Accent 1" w:uiPriority="52"/>
+    <w:lsdException w:name="Grid Table 1 Light Accent 2" w:uiPriority="46"/>
+    <w:lsdException w:name="Grid Table 2 Accent 2" w:uiPriority="47"/>
+    <w:lsdException w:name="Grid Table 3 Accent 2" w:uiPriority="48"/>
+    <w:lsdException w:name="Grid Table 4 Accent 2" w:uiPriority="49"/>
+    <w:lsdException w:name="Grid Table 5 Dark Accent 2" w:uiPriority="50"/>
+    <w:lsdException w:name="Grid Table 6 Colorful Accent 2" w:uiPriority="51"/>
+    <w:lsdException w:name="Grid Table 7 Colorful Accent 2" w:uiPriority="52"/>
+    <w:lsdException w:name="Grid Table 1 Light Accent 3" w:uiPriority="46"/>
+    <w:lsdException w:name="Grid Table 2 Accent 3" w:uiPriority="47"/>
+    <w:lsdException w:name="Grid Table 3 Accent 3" w:uiPriority="48"/>
+    <w:lsdException w:name="Grid Table 4 Accent 3" w:uiPriority="49"/>
+    <w:lsdException w:name="Grid Table 5 Dark Accent 3" w:uiPriority="50"/>
+    <w:lsdException w:name="Grid Table 6 Colorful Accent 3" w:uiPriority="51"/>
+    <w:lsdException w:name="Grid Table 7 Colorful Accent 3" w:uiPriority="52"/>
+    <w:lsdException w:name="Grid Table 1 Light Accent 4" w:uiPriority="46"/>
+    <w:lsdException w:name="Grid Table 2 Accent 4" w:uiPriority="47"/>
+    <w:lsdException w:name="Grid Table 3 Accent 4" w:uiPriority="48"/>
+    <w:lsdException w:name="Grid Table 4 Accent 4" w:uiPriority="49"/>
+    <w:lsdException w:name="Grid Table 5 Dark Accent 4" w:uiPriority="50"/>
+    <w:lsdException w:name="Grid Table 6 Colorful Accent 4" w:uiPriority="51"/>
+    <w:lsdException w:name="Grid Table 7 Colorful Accent 4" w:uiPriority="52"/>
+    <w:lsdException w:name="Grid Table 1 Light Accent 5" w:uiPriority="46"/>
+    <w:lsdException w:name="Grid Table 2 Accent 5" w:uiPriority="47"/>
+    <w:lsdException w:name="Grid Table 3 Accent 5" w:uiPriority="48"/>
+    <w:lsdException w:name="Grid Table 4 Accent 5" w:uiPriority="49"/>
+    <w:lsdException w:name="Grid Table 5 Dark Accent 5" w:uiPriority="50"/>
+    <w:lsdException w:name="Grid Table 6 Colorful Accent 5" w:uiPriority="51"/>
+    <w:lsdException w:name="Grid Table 7 Colorful Accent 5" w:uiPriority="52"/>
+    <w:lsdException w:name="Grid Table 1 Light Accent 6" w:uiPriority="46"/>
+    <w:lsdException w:name="Grid Table 2 Accent 6" w:uiPriority="47"/>
+    <w:lsdException w:name="Grid Table 3 Accent 6" w:uiPriority="48"/>
+    <w:lsdException w:name="Grid Table 4 Accent 6" w:uiPriority="49"/>
+    <w:lsdException w:name="Grid Table 5 Dark Accent 6" w:uiPriority="50"/>
+    <w:lsdException w:name="Grid Table 6 Colorful Accent 6" w:uiPriority="51"/>
+    <w:lsdException w:name="Grid Table 7 Colorful Accent 6" w:uiPriority="52"/>
+    <w:lsdException w:name="List Table 1 Light" w:uiPriority="46"/>
+    <w:lsdException w:name="List Table 2" w:uiPriority="47"/>
+    <w:lsdException w:name="List Table 3" w:uiPriority="48"/>
+    <w:lsdException w:name="List Table 4" w:uiPriority="49"/>
+    <w:lsdException w:name="List Table 5 Dark" w:uiPriority="50"/>
+    <w:lsdException w:name="List Table 6 Colorful" w:uiPriority="51"/>
+    <w:lsdException w:name="List Table 7 Colorful" w:uiPriority="52"/>
+    <w:lsdException w:name="List Table 1 Light Accent 1" w:uiPriority="46"/>
+    <w:lsdException w:name="List Table 2 Accent 1" w:uiPriority="47"/>
+    <w:lsdException w:name="List Table 3 Accent 1" w:uiPriority="48"/>
+    <w:lsdException w:name="List Table 4 Accent 1" w:uiPriority="49"/>
+    <w:lsdException w:name="List Table 5 Dark Accent 1" w:uiPriority="50"/>
+    <w:lsdException w:name="List Table 6 Colorful Accent 1" w:uiPriority="51"/>
+    <w:lsdException w:name="List Table 7 Colorful Accent 1" w:uiPriority="52"/>
+    <w:lsdException w:name="List Table 1 Light Accent 2" w:uiPriority="46"/>
+    <w:lsdException w:name="List Table 2 Accent 2" w:uiPriority="47"/>
+    <w:lsdException w:name="List Table 3 Accent 2" w:uiPriority="48"/>
+    <w:lsdException w:name="List Table 4 Accent 2" w:uiPriority="49"/>
+    <w:lsdException w:name="List Table 5 Dark Accent 2" w:uiPriority="50"/>
+    <w:lsdException w:name="List Table 6 Colorful Accent 2" w:uiPriority="51"/>
+    <w:lsdException w:name="List Table 7 Colorful Accent 2" w:uiPriority="52"/>
+    <w:lsdException w:name="List Table 1 Light Accent 3" w:uiPriority="46"/>
+    <w:lsdException w:name="List Table 2 Accent 3" w:uiPriority="47"/>
+    <w:lsdException w:name="List Table 3 Accent 3" w:uiPriority="48"/>
+    <w:lsdException w:name="List Table 4 Accent 3" w:uiPriority="49"/>
+    <w:lsdException w:name="List Table 5 Dark Accent 3" w:uiPriority="50"/>
+    <w:lsdException w:name="List Table 6 Colorful Accent 3" w:uiPriority="51"/>
+    <w:lsdException w:name="List Table 7 Colorful Accent 3" w:uiPriority="52"/>
+    <w:lsdException w:name="List Table 1 Light Accent 4" w:uiPriority="46"/>
+    <w:lsdException w:name="List Table 2 Accent 4" w:uiPriority="47"/>
+    <w:lsdException w:name="List Table 3 Accent 4" w:uiPriority="48"/>
+    <w:lsdException w:name="List Table 4 Accent 4" w:uiPriority="49"/>
+    <w:lsdException w:name="List Table 5 Dark Accent 4" w:uiPriority="50"/>
+    <w:lsdException w:name="List Table 6 Colorful Accent 4" w:uiPriority="51"/>
+    <w:lsdException w:name="List Table 7 Colorful Accent 4" w:uiPriority="52"/>
+    <w:lsdException w:name="List Table 1 Light Accent 5" w:uiPriority="46"/>
+    <w:lsdException w:name="List Table 2 Accent 5" w:uiPriority="47"/>
+    <w:lsdException w:name="List Table 3 Accent 5" w:uiPriority="48"/>
+    <w:lsdException w:name="List Table 4 Accent 5" w:uiPriority="49"/>
+    <w:lsdException w:name="List Table 5 Dark Accent 5" w:uiPriority="50"/>
+    <w:lsdException w:name="List Table 6 Colorful Accent 5" w:uiPriority="51"/>
+    <w:lsdException w:name="List Table 7 Colorful Accent 5" w:uiPriority="52"/>
+    <w:lsdException w:name="List Table 1 Light Accent 6" w:uiPriority="46"/>
+    <w:lsdException w:name="List Table 2 Accent 6" w:uiPriority="47"/>
+    <w:lsdException w:name="List Table 3 Accent 6" w:uiPriority="48"/>
+    <w:lsdException w:name="List Table 4 Accent 6" w:uiPriority="49"/>
+    <w:lsdException w:name="List Table 5 Dark Accent 6" w:uiPriority="50"/>
+    <w:lsdException w:name="List Table 6 Colorful Accent 6" w:uiPriority="51"/>
+    <w:lsdException w:name="List Table 7 Colorful Accent 6" w:uiPriority="52"/>
   </w:latentStyles>
   <w:style w:type="paragraph" w:default="1" w:styleId="Normal">
     <w:name w:val="Normal"/>
@@ -3201,7 +2945,7 @@
 </file>
 
 <file path=word/glossary/document.xml><?xml version="1.0" encoding="utf-8"?>
-<w:glossaryDocument xmlns:wpc="http://schemas.microsoft.com/office/word/2010/wordprocessingCanvas" xmlns:mo="http://schemas.microsoft.com/office/mac/office/2008/main" xmlns:mc="http://schemas.openxmlformats.org/markup-compatibility/2006" xmlns:mv="urn:schemas-microsoft-com:mac:vml" xmlns:o="urn:schemas-microsoft-com:office:office" xmlns:r="http://schemas.openxmlformats.org/officeDocument/2006/relationships" xmlns:m="http://schemas.openxmlformats.org/officeDocument/2006/math" xmlns:v="urn:schemas-microsoft-com:vml" xmlns:wp14="http://schemas.microsoft.com/office/word/2010/wordprocessingDrawing" xmlns:wp="http://schemas.openxmlformats.org/drawingml/2006/wordprocessingDrawing" xmlns:w10="urn:schemas-microsoft-com:office:word" xmlns:w="http://schemas.openxmlformats.org/wordprocessingml/2006/main" xmlns:w14="http://schemas.microsoft.com/office/word/2010/wordml" xmlns:wpg="http://schemas.microsoft.com/office/word/2010/wordprocessingGroup" xmlns:wpi="http://schemas.microsoft.com/office/word/2010/wordprocessingInk" xmlns:wne="http://schemas.microsoft.com/office/word/2006/wordml" xmlns:wps="http://schemas.microsoft.com/office/word/2010/wordprocessingShape" mc:Ignorable="w14 wp14">
+<w:glossaryDocument xmlns:wpc="http://schemas.microsoft.com/office/word/2010/wordprocessingCanvas" xmlns:mc="http://schemas.openxmlformats.org/markup-compatibility/2006" xmlns:o="urn:schemas-microsoft-com:office:office" xmlns:r="http://schemas.openxmlformats.org/officeDocument/2006/relationships" xmlns:m="http://schemas.openxmlformats.org/officeDocument/2006/math" xmlns:v="urn:schemas-microsoft-com:vml" xmlns:wp14="http://schemas.microsoft.com/office/word/2010/wordprocessingDrawing" xmlns:wp="http://schemas.openxmlformats.org/drawingml/2006/wordprocessingDrawing" xmlns:w10="urn:schemas-microsoft-com:office:word" xmlns:w="http://schemas.openxmlformats.org/wordprocessingml/2006/main" xmlns:w14="http://schemas.microsoft.com/office/word/2010/wordml" xmlns:w15="http://schemas.microsoft.com/office/word/2012/wordml" xmlns:wpg="http://schemas.microsoft.com/office/word/2010/wordprocessingGroup" xmlns:wpi="http://schemas.microsoft.com/office/word/2010/wordprocessingInk" xmlns:wne="http://schemas.microsoft.com/office/word/2006/wordml" xmlns:wps="http://schemas.microsoft.com/office/word/2010/wordprocessingShape" mc:Ignorable="w14 w15 wp14">
   <w:docParts>
     <w:docPart>
       <w:docPartPr>
@@ -3227,7 +2971,7 @@
             <w:rPr>
               <w:rFonts w:asciiTheme="majorHAnsi" w:eastAsiaTheme="majorEastAsia" w:hAnsiTheme="majorHAnsi" w:cstheme="majorBidi"/>
               <w:b/>
-              <w:color w:val="365F91" w:themeColor="accent1" w:themeShade="BF"/>
+              <w:color w:val="2E74B5" w:themeColor="accent1" w:themeShade="BF"/>
               <w:sz w:val="48"/>
               <w:szCs w:val="48"/>
             </w:rPr>
@@ -3260,7 +3004,7 @@
             <w:rPr>
               <w:rFonts w:asciiTheme="majorHAnsi" w:hAnsiTheme="majorHAnsi"/>
               <w:noProof/>
-              <w:color w:val="365F91" w:themeColor="accent1" w:themeShade="BF"/>
+              <w:color w:val="2E74B5" w:themeColor="accent1" w:themeShade="BF"/>
               <w:sz w:val="36"/>
               <w:szCs w:val="32"/>
             </w:rPr>
@@ -3306,26 +3050,26 @@
 </file>
 
 <file path=word/glossary/fontTable.xml><?xml version="1.0" encoding="utf-8"?>
-<w:fonts xmlns:mc="http://schemas.openxmlformats.org/markup-compatibility/2006" xmlns:r="http://schemas.openxmlformats.org/officeDocument/2006/relationships" xmlns:w="http://schemas.openxmlformats.org/wordprocessingml/2006/main" xmlns:w14="http://schemas.microsoft.com/office/word/2010/wordml" mc:Ignorable="w14">
+<w:fonts xmlns:mc="http://schemas.openxmlformats.org/markup-compatibility/2006" xmlns:r="http://schemas.openxmlformats.org/officeDocument/2006/relationships" xmlns:w="http://schemas.openxmlformats.org/wordprocessingml/2006/main" xmlns:w14="http://schemas.microsoft.com/office/word/2010/wordml" xmlns:w15="http://schemas.microsoft.com/office/word/2012/wordml" mc:Ignorable="w14 w15">
   <w:font w:name="Times New Roman">
     <w:panose1 w:val="02020603050405020304"/>
     <w:charset w:val="00"/>
-    <w:family w:val="auto"/>
+    <w:family w:val="roman"/>
     <w:pitch w:val="variable"/>
-    <w:sig w:usb0="E0002AFF" w:usb1="C0007841" w:usb2="00000009" w:usb3="00000000" w:csb0="000001FF" w:csb1="00000000"/>
+    <w:sig w:usb0="E0002EFF" w:usb1="C0007843" w:usb2="00000009" w:usb3="00000000" w:csb0="000001FF" w:csb1="00000000"/>
   </w:font>
   <w:font w:name="Symbol">
-    <w:panose1 w:val="00000000000000000000"/>
+    <w:panose1 w:val="05050102010706020507"/>
     <w:charset w:val="02"/>
-    <w:family w:val="auto"/>
+    <w:family w:val="roman"/>
     <w:pitch w:val="variable"/>
     <w:sig w:usb0="00000000" w:usb1="10000000" w:usb2="00000000" w:usb3="00000000" w:csb0="80000000" w:csb1="00000000"/>
   </w:font>
   <w:font w:name="Courier New">
     <w:panose1 w:val="02070309020205020404"/>
     <w:charset w:val="00"/>
-    <w:family w:val="auto"/>
-    <w:pitch w:val="variable"/>
+    <w:family w:val="modern"/>
+    <w:pitch w:val="fixed"/>
     <w:sig w:usb0="E0002AFF" w:usb1="C0007843" w:usb2="00000009" w:usb3="00000000" w:csb0="000001FF" w:csb1="00000000"/>
   </w:font>
   <w:font w:name="Wingdings">
@@ -3338,62 +3082,58 @@
   <w:font w:name="Calibri">
     <w:panose1 w:val="020F0502020204030204"/>
     <w:charset w:val="00"/>
-    <w:family w:val="auto"/>
+    <w:family w:val="swiss"/>
     <w:pitch w:val="variable"/>
-    <w:sig w:usb0="E10002FF" w:usb1="4000ACFF" w:usb2="00000009" w:usb3="00000000" w:csb0="0000019F" w:csb1="00000000"/>
+    <w:sig w:usb0="E00002FF" w:usb1="4000ACFF" w:usb2="00000001" w:usb3="00000000" w:csb0="0000019F" w:csb1="00000000"/>
   </w:font>
   <w:font w:name="Calibri Light">
     <w:panose1 w:val="020F0302020204030204"/>
     <w:charset w:val="00"/>
-    <w:family w:val="auto"/>
+    <w:family w:val="swiss"/>
     <w:pitch w:val="variable"/>
-    <w:sig w:usb0="A00002EF" w:usb1="4000207B" w:usb2="00000000" w:usb3="00000000" w:csb0="0000009F" w:csb1="00000000"/>
+    <w:sig w:usb0="A00002EF" w:usb1="4000207B" w:usb2="00000000" w:usb3="00000000" w:csb0="0000019F" w:csb1="00000000"/>
   </w:font>
-  <w:font w:name="ＭＳ ゴシック">
-    <w:charset w:val="4E"/>
-    <w:family w:val="auto"/>
-    <w:pitch w:val="variable"/>
-    <w:sig w:usb0="E00002FF" w:usb1="6AC7FDFB" w:usb2="00000012" w:usb3="00000000" w:csb0="0002009F" w:csb1="00000000"/>
+  <w:font w:name="MS Gothic">
+    <w:altName w:val="ＭＳ ゴシック"/>
+    <w:panose1 w:val="020B0609070205080204"/>
+    <w:charset w:val="80"/>
+    <w:family w:val="modern"/>
+    <w:pitch w:val="fixed"/>
+    <w:sig w:usb0="E00002FF" w:usb1="6AC7FDFB" w:usb2="08000012" w:usb3="00000000" w:csb0="0002009F" w:csb1="00000000"/>
   </w:font>
   <w:font w:name="Lucida Grande">
-    <w:panose1 w:val="020B0600040502020204"/>
     <w:charset w:val="00"/>
     <w:family w:val="auto"/>
     <w:pitch w:val="variable"/>
     <w:sig w:usb0="E1000AEF" w:usb1="5000A1FF" w:usb2="00000000" w:usb3="00000000" w:csb0="000001BF" w:csb1="00000000"/>
   </w:font>
-  <w:font w:name="ＭＳ 明朝">
-    <w:charset w:val="4E"/>
-    <w:family w:val="auto"/>
-    <w:pitch w:val="variable"/>
-    <w:sig w:usb0="E00002FF" w:usb1="6AC7FDFB" w:usb2="00000012" w:usb3="00000000" w:csb0="0002009F" w:csb1="00000000"/>
+  <w:font w:name="MS Mincho">
+    <w:altName w:val="ＭＳ 明朝"/>
+    <w:panose1 w:val="02020609040205080304"/>
+    <w:charset w:val="80"/>
+    <w:family w:val="modern"/>
+    <w:pitch w:val="fixed"/>
+    <w:sig w:usb0="E00002FF" w:usb1="6AC7FDFB" w:usb2="08000012" w:usb3="00000000" w:csb0="0002009F" w:csb1="00000000"/>
   </w:font>
   <w:font w:name="Verdana">
     <w:panose1 w:val="020B0604030504040204"/>
     <w:charset w:val="00"/>
-    <w:family w:val="auto"/>
+    <w:family w:val="swiss"/>
     <w:pitch w:val="variable"/>
     <w:sig w:usb0="A10006FF" w:usb1="4000205B" w:usb2="00000010" w:usb3="00000000" w:csb0="0000019F" w:csb1="00000000"/>
   </w:font>
   <w:font w:name="Arial">
     <w:panose1 w:val="020B0604020202020204"/>
     <w:charset w:val="00"/>
-    <w:family w:val="auto"/>
+    <w:family w:val="swiss"/>
     <w:pitch w:val="variable"/>
     <w:sig w:usb0="E0002AFF" w:usb1="C0007843" w:usb2="00000009" w:usb3="00000000" w:csb0="000001FF" w:csb1="00000000"/>
-  </w:font>
-  <w:font w:name="Cambria">
-    <w:panose1 w:val="02040503050406030204"/>
-    <w:charset w:val="00"/>
-    <w:family w:val="auto"/>
-    <w:pitch w:val="variable"/>
-    <w:sig w:usb0="E00002FF" w:usb1="400004FF" w:usb2="00000000" w:usb3="00000000" w:csb0="0000019F" w:csb1="00000000"/>
   </w:font>
 </w:fonts>
 </file>
 
 <file path=word/glossary/settings.xml><?xml version="1.0" encoding="utf-8"?>
-<w:settings xmlns:mc="http://schemas.openxmlformats.org/markup-compatibility/2006" xmlns:o="urn:schemas-microsoft-com:office:office" xmlns:r="http://schemas.openxmlformats.org/officeDocument/2006/relationships" xmlns:m="http://schemas.openxmlformats.org/officeDocument/2006/math" xmlns:v="urn:schemas-microsoft-com:vml" xmlns:w10="urn:schemas-microsoft-com:office:word" xmlns:w="http://schemas.openxmlformats.org/wordprocessingml/2006/main" xmlns:w14="http://schemas.microsoft.com/office/word/2010/wordml" xmlns:sl="http://schemas.openxmlformats.org/schemaLibrary/2006/main" mc:Ignorable="w14">
+<w:settings xmlns:mc="http://schemas.openxmlformats.org/markup-compatibility/2006" xmlns:o="urn:schemas-microsoft-com:office:office" xmlns:r="http://schemas.openxmlformats.org/officeDocument/2006/relationships" xmlns:m="http://schemas.openxmlformats.org/officeDocument/2006/math" xmlns:v="urn:schemas-microsoft-com:vml" xmlns:w10="urn:schemas-microsoft-com:office:word" xmlns:w="http://schemas.openxmlformats.org/wordprocessingml/2006/main" xmlns:w14="http://schemas.microsoft.com/office/word/2010/wordml" xmlns:w15="http://schemas.microsoft.com/office/word/2012/wordml" xmlns:sl="http://schemas.openxmlformats.org/schemaLibrary/2006/main" mc:Ignorable="w14 w15">
   <w:view w:val="normal"/>
   <w:defaultTabStop w:val="720"/>
   <w:characterSpacingControl w:val="doNotCompress"/>
@@ -3407,6 +3147,7 @@
   <w:rsids>
     <w:rsidRoot w:val="007517DB"/>
     <w:rsid w:val="007517DB"/>
+    <w:rsid w:val="00C63C08"/>
   </w:rsids>
   <m:mathPr>
     <m:mathFont m:val="Cambria Math"/>
@@ -3431,7 +3172,7 @@
 </file>
 
 <file path=word/glossary/styles.xml><?xml version="1.0" encoding="utf-8"?>
-<w:styles xmlns:mc="http://schemas.openxmlformats.org/markup-compatibility/2006" xmlns:r="http://schemas.openxmlformats.org/officeDocument/2006/relationships" xmlns:w="http://schemas.openxmlformats.org/wordprocessingml/2006/main" xmlns:w14="http://schemas.microsoft.com/office/word/2010/wordml" mc:Ignorable="w14">
+<w:styles xmlns:mc="http://schemas.openxmlformats.org/markup-compatibility/2006" xmlns:r="http://schemas.openxmlformats.org/officeDocument/2006/relationships" xmlns:w="http://schemas.openxmlformats.org/wordprocessingml/2006/main" xmlns:w14="http://schemas.microsoft.com/office/word/2010/wordml" xmlns:w15="http://schemas.microsoft.com/office/word/2012/wordml" mc:Ignorable="w14 w15">
   <w:docDefaults>
     <w:rPrDefault>
       <w:rPr>
@@ -3443,346 +3184,369 @@
     </w:rPrDefault>
     <w:pPrDefault/>
   </w:docDefaults>
-  <w:latentStyles w:defLockedState="0" w:defUIPriority="99" w:defSemiHidden="1" w:defUnhideWhenUsed="1" w:defQFormat="0" w:count="276">
-    <w:lsdException w:name="Normal" w:semiHidden="0" w:uiPriority="0" w:unhideWhenUsed="0" w:qFormat="1"/>
-    <w:lsdException w:name="heading 1" w:semiHidden="0" w:uiPriority="9" w:unhideWhenUsed="0" w:qFormat="1"/>
-    <w:lsdException w:name="heading 2" w:uiPriority="9" w:qFormat="1"/>
-    <w:lsdException w:name="heading 3" w:uiPriority="9" w:qFormat="1"/>
-    <w:lsdException w:name="heading 4" w:uiPriority="9" w:qFormat="1"/>
-    <w:lsdException w:name="heading 5" w:uiPriority="9" w:qFormat="1"/>
-    <w:lsdException w:name="heading 6" w:uiPriority="9" w:qFormat="1"/>
-    <w:lsdException w:name="heading 7" w:uiPriority="9" w:qFormat="1"/>
-    <w:lsdException w:name="heading 8" w:uiPriority="9" w:qFormat="1"/>
-    <w:lsdException w:name="heading 9" w:uiPriority="9" w:qFormat="1"/>
-    <w:lsdException w:name="toc 1" w:uiPriority="39"/>
-    <w:lsdException w:name="toc 2" w:uiPriority="39"/>
-    <w:lsdException w:name="toc 3" w:uiPriority="39"/>
-    <w:lsdException w:name="toc 4" w:uiPriority="39"/>
-    <w:lsdException w:name="toc 5" w:uiPriority="39"/>
-    <w:lsdException w:name="toc 6" w:uiPriority="39"/>
-    <w:lsdException w:name="toc 7" w:uiPriority="39"/>
-    <w:lsdException w:name="toc 8" w:uiPriority="39"/>
-    <w:lsdException w:name="toc 9" w:uiPriority="39"/>
-    <w:lsdException w:name="caption" w:uiPriority="35" w:qFormat="1"/>
-    <w:lsdException w:name="Title" w:semiHidden="0" w:uiPriority="10" w:unhideWhenUsed="0" w:qFormat="1"/>
-    <w:lsdException w:name="Default Paragraph Font" w:uiPriority="1"/>
-    <w:lsdException w:name="Subtitle" w:semiHidden="0" w:uiPriority="11" w:unhideWhenUsed="0" w:qFormat="1"/>
-    <w:lsdException w:name="Strong" w:semiHidden="0" w:uiPriority="22" w:unhideWhenUsed="0" w:qFormat="1"/>
-    <w:lsdException w:name="Emphasis" w:semiHidden="0" w:uiPriority="20" w:unhideWhenUsed="0" w:qFormat="1"/>
-    <w:lsdException w:name="Table Grid" w:semiHidden="0" w:uiPriority="59" w:unhideWhenUsed="0"/>
-    <w:lsdException w:name="Placeholder Text" w:unhideWhenUsed="0"/>
-    <w:lsdException w:name="No Spacing" w:semiHidden="0" w:uiPriority="1" w:unhideWhenUsed="0" w:qFormat="1"/>
-    <w:lsdException w:name="Light Shading" w:semiHidden="0" w:uiPriority="60" w:unhideWhenUsed="0"/>
-    <w:lsdException w:name="Light List" w:semiHidden="0" w:uiPriority="61" w:unhideWhenUsed="0"/>
-    <w:lsdException w:name="Light Grid" w:semiHidden="0" w:uiPriority="62" w:unhideWhenUsed="0"/>
-    <w:lsdException w:name="Medium Shading 1" w:semiHidden="0" w:uiPriority="63" w:unhideWhenUsed="0"/>
-    <w:lsdException w:name="Medium Shading 2" w:semiHidden="0" w:uiPriority="64" w:unhideWhenUsed="0"/>
-    <w:lsdException w:name="Medium List 1" w:semiHidden="0" w:uiPriority="65" w:unhideWhenUsed="0"/>
-    <w:lsdException w:name="Medium List 2" w:semiHidden="0" w:uiPriority="66" w:unhideWhenUsed="0"/>
-    <w:lsdException w:name="Medium Grid 1" w:semiHidden="0" w:uiPriority="67" w:unhideWhenUsed="0"/>
-    <w:lsdException w:name="Medium Grid 2" w:semiHidden="0" w:uiPriority="68" w:unhideWhenUsed="0"/>
-    <w:lsdException w:name="Medium Grid 3" w:semiHidden="0" w:uiPriority="69" w:unhideWhenUsed="0"/>
-    <w:lsdException w:name="Dark List" w:semiHidden="0" w:uiPriority="70" w:unhideWhenUsed="0"/>
-    <w:lsdException w:name="Colorful Shading" w:semiHidden="0" w:uiPriority="71" w:unhideWhenUsed="0"/>
-    <w:lsdException w:name="Colorful List" w:semiHidden="0" w:uiPriority="72" w:unhideWhenUsed="0"/>
-    <w:lsdException w:name="Colorful Grid" w:semiHidden="0" w:uiPriority="73" w:unhideWhenUsed="0"/>
-    <w:lsdException w:name="Light Shading Accent 1" w:semiHidden="0" w:uiPriority="60" w:unhideWhenUsed="0"/>
-    <w:lsdException w:name="Light List Accent 1" w:semiHidden="0" w:uiPriority="61" w:unhideWhenUsed="0"/>
-    <w:lsdException w:name="Light Grid Accent 1" w:semiHidden="0" w:uiPriority="62" w:unhideWhenUsed="0"/>
-    <w:lsdException w:name="Medium Shading 1 Accent 1" w:semiHidden="0" w:uiPriority="63" w:unhideWhenUsed="0"/>
-    <w:lsdException w:name="Medium Shading 2 Accent 1" w:semiHidden="0" w:uiPriority="64" w:unhideWhenUsed="0"/>
-    <w:lsdException w:name="Medium List 1 Accent 1" w:semiHidden="0" w:uiPriority="65" w:unhideWhenUsed="0"/>
-    <w:lsdException w:name="Revision" w:unhideWhenUsed="0"/>
-    <w:lsdException w:name="List Paragraph" w:semiHidden="0" w:uiPriority="34" w:unhideWhenUsed="0" w:qFormat="1"/>
-    <w:lsdException w:name="Quote" w:semiHidden="0" w:uiPriority="29" w:unhideWhenUsed="0" w:qFormat="1"/>
-    <w:lsdException w:name="Intense Quote" w:semiHidden="0" w:uiPriority="30" w:unhideWhenUsed="0" w:qFormat="1"/>
-    <w:lsdException w:name="Medium List 2 Accent 1" w:semiHidden="0" w:uiPriority="66" w:unhideWhenUsed="0"/>
-    <w:lsdException w:name="Medium Grid 1 Accent 1" w:semiHidden="0" w:uiPriority="67" w:unhideWhenUsed="0"/>
-    <w:lsdException w:name="Medium Grid 2 Accent 1" w:semiHidden="0" w:uiPriority="68" w:unhideWhenUsed="0"/>
-    <w:lsdException w:name="Medium Grid 3 Accent 1" w:semiHidden="0" w:uiPriority="69" w:unhideWhenUsed="0"/>
-    <w:lsdException w:name="Dark List Accent 1" w:semiHidden="0" w:uiPriority="70" w:unhideWhenUsed="0"/>
-    <w:lsdException w:name="Colorful Shading Accent 1" w:semiHidden="0" w:uiPriority="71" w:unhideWhenUsed="0"/>
-    <w:lsdException w:name="Colorful List Accent 1" w:semiHidden="0" w:uiPriority="72" w:unhideWhenUsed="0"/>
-    <w:lsdException w:name="Colorful Grid Accent 1" w:semiHidden="0" w:uiPriority="73" w:unhideWhenUsed="0"/>
-    <w:lsdException w:name="Light Shading Accent 2" w:semiHidden="0" w:uiPriority="60" w:unhideWhenUsed="0"/>
-    <w:lsdException w:name="Light List Accent 2" w:semiHidden="0" w:uiPriority="61" w:unhideWhenUsed="0"/>
-    <w:lsdException w:name="Light Grid Accent 2" w:semiHidden="0" w:uiPriority="62" w:unhideWhenUsed="0"/>
-    <w:lsdException w:name="Medium Shading 1 Accent 2" w:semiHidden="0" w:uiPriority="63" w:unhideWhenUsed="0"/>
-    <w:lsdException w:name="Medium Shading 2 Accent 2" w:semiHidden="0" w:uiPriority="64" w:unhideWhenUsed="0"/>
-    <w:lsdException w:name="Medium List 1 Accent 2" w:semiHidden="0" w:uiPriority="65" w:unhideWhenUsed="0"/>
-    <w:lsdException w:name="Medium List 2 Accent 2" w:semiHidden="0" w:uiPriority="66" w:unhideWhenUsed="0"/>
-    <w:lsdException w:name="Medium Grid 1 Accent 2" w:semiHidden="0" w:uiPriority="67" w:unhideWhenUsed="0"/>
-    <w:lsdException w:name="Medium Grid 2 Accent 2" w:semiHidden="0" w:uiPriority="68" w:unhideWhenUsed="0"/>
-    <w:lsdException w:name="Medium Grid 3 Accent 2" w:semiHidden="0" w:uiPriority="69" w:unhideWhenUsed="0"/>
-    <w:lsdException w:name="Dark List Accent 2" w:semiHidden="0" w:uiPriority="70" w:unhideWhenUsed="0"/>
-    <w:lsdException w:name="Colorful Shading Accent 2" w:semiHidden="0" w:uiPriority="71" w:unhideWhenUsed="0"/>
-    <w:lsdException w:name="Colorful List Accent 2" w:semiHidden="0" w:uiPriority="72" w:unhideWhenUsed="0"/>
-    <w:lsdException w:name="Colorful Grid Accent 2" w:semiHidden="0" w:uiPriority="73" w:unhideWhenUsed="0"/>
-    <w:lsdException w:name="Light Shading Accent 3" w:semiHidden="0" w:uiPriority="60" w:unhideWhenUsed="0"/>
-    <w:lsdException w:name="Light List Accent 3" w:semiHidden="0" w:uiPriority="61" w:unhideWhenUsed="0"/>
-    <w:lsdException w:name="Light Grid Accent 3" w:semiHidden="0" w:uiPriority="62" w:unhideWhenUsed="0"/>
-    <w:lsdException w:name="Medium Shading 1 Accent 3" w:semiHidden="0" w:uiPriority="63" w:unhideWhenUsed="0"/>
-    <w:lsdException w:name="Medium Shading 2 Accent 3" w:semiHidden="0" w:uiPriority="64" w:unhideWhenUsed="0"/>
-    <w:lsdException w:name="Medium List 1 Accent 3" w:semiHidden="0" w:uiPriority="65" w:unhideWhenUsed="0"/>
-    <w:lsdException w:name="Medium List 2 Accent 3" w:semiHidden="0" w:uiPriority="66" w:unhideWhenUsed="0"/>
-    <w:lsdException w:name="Medium Grid 1 Accent 3" w:semiHidden="0" w:uiPriority="67" w:unhideWhenUsed="0"/>
-    <w:lsdException w:name="Medium Grid 2 Accent 3" w:semiHidden="0" w:uiPriority="68" w:unhideWhenUsed="0"/>
-    <w:lsdException w:name="Medium Grid 3 Accent 3" w:semiHidden="0" w:uiPriority="69" w:unhideWhenUsed="0"/>
-    <w:lsdException w:name="Dark List Accent 3" w:semiHidden="0" w:uiPriority="70" w:unhideWhenUsed="0"/>
-    <w:lsdException w:name="Colorful Shading Accent 3" w:semiHidden="0" w:uiPriority="71" w:unhideWhenUsed="0"/>
-    <w:lsdException w:name="Colorful List Accent 3" w:semiHidden="0" w:uiPriority="72" w:unhideWhenUsed="0"/>
-    <w:lsdException w:name="Colorful Grid Accent 3" w:semiHidden="0" w:uiPriority="73" w:unhideWhenUsed="0"/>
-    <w:lsdException w:name="Light Shading Accent 4" w:semiHidden="0" w:uiPriority="60" w:unhideWhenUsed="0"/>
-    <w:lsdException w:name="Light List Accent 4" w:semiHidden="0" w:uiPriority="61" w:unhideWhenUsed="0"/>
-    <w:lsdException w:name="Light Grid Accent 4" w:semiHidden="0" w:uiPriority="62" w:unhideWhenUsed="0"/>
-    <w:lsdException w:name="Medium Shading 1 Accent 4" w:semiHidden="0" w:uiPriority="63" w:unhideWhenUsed="0"/>
-    <w:lsdException w:name="Medium Shading 2 Accent 4" w:semiHidden="0" w:uiPriority="64" w:unhideWhenUsed="0"/>
-    <w:lsdException w:name="Medium List 1 Accent 4" w:semiHidden="0" w:uiPriority="65" w:unhideWhenUsed="0"/>
-    <w:lsdException w:name="Medium List 2 Accent 4" w:semiHidden="0" w:uiPriority="66" w:unhideWhenUsed="0"/>
-    <w:lsdException w:name="Medium Grid 1 Accent 4" w:semiHidden="0" w:uiPriority="67" w:unhideWhenUsed="0"/>
-    <w:lsdException w:name="Medium Grid 2 Accent 4" w:semiHidden="0" w:uiPriority="68" w:unhideWhenUsed="0"/>
-    <w:lsdException w:name="Medium Grid 3 Accent 4" w:semiHidden="0" w:uiPriority="69" w:unhideWhenUsed="0"/>
-    <w:lsdException w:name="Dark List Accent 4" w:semiHidden="0" w:uiPriority="70" w:unhideWhenUsed="0"/>
-    <w:lsdException w:name="Colorful Shading Accent 4" w:semiHidden="0" w:uiPriority="71" w:unhideWhenUsed="0"/>
-    <w:lsdException w:name="Colorful List Accent 4" w:semiHidden="0" w:uiPriority="72" w:unhideWhenUsed="0"/>
-    <w:lsdException w:name="Colorful Grid Accent 4" w:semiHidden="0" w:uiPriority="73" w:unhideWhenUsed="0"/>
-    <w:lsdException w:name="Light Shading Accent 5" w:semiHidden="0" w:uiPriority="60" w:unhideWhenUsed="0"/>
-    <w:lsdException w:name="Light List Accent 5" w:semiHidden="0" w:uiPriority="61" w:unhideWhenUsed="0"/>
-    <w:lsdException w:name="Light Grid Accent 5" w:semiHidden="0" w:uiPriority="62" w:unhideWhenUsed="0"/>
-    <w:lsdException w:name="Medium Shading 1 Accent 5" w:semiHidden="0" w:uiPriority="63" w:unhideWhenUsed="0"/>
-    <w:lsdException w:name="Medium Shading 2 Accent 5" w:semiHidden="0" w:uiPriority="64" w:unhideWhenUsed="0"/>
-    <w:lsdException w:name="Medium List 1 Accent 5" w:semiHidden="0" w:uiPriority="65" w:unhideWhenUsed="0"/>
-    <w:lsdException w:name="Medium List 2 Accent 5" w:semiHidden="0" w:uiPriority="66" w:unhideWhenUsed="0"/>
-    <w:lsdException w:name="Medium Grid 1 Accent 5" w:semiHidden="0" w:uiPriority="67" w:unhideWhenUsed="0"/>
-    <w:lsdException w:name="Medium Grid 2 Accent 5" w:semiHidden="0" w:uiPriority="68" w:unhideWhenUsed="0"/>
-    <w:lsdException w:name="Medium Grid 3 Accent 5" w:semiHidden="0" w:uiPriority="69" w:unhideWhenUsed="0"/>
-    <w:lsdException w:name="Dark List Accent 5" w:semiHidden="0" w:uiPriority="70" w:unhideWhenUsed="0"/>
-    <w:lsdException w:name="Colorful Shading Accent 5" w:semiHidden="0" w:uiPriority="71" w:unhideWhenUsed="0"/>
-    <w:lsdException w:name="Colorful List Accent 5" w:semiHidden="0" w:uiPriority="72" w:unhideWhenUsed="0"/>
-    <w:lsdException w:name="Colorful Grid Accent 5" w:semiHidden="0" w:uiPriority="73" w:unhideWhenUsed="0"/>
-    <w:lsdException w:name="Light Shading Accent 6" w:semiHidden="0" w:uiPriority="60" w:unhideWhenUsed="0"/>
-    <w:lsdException w:name="Light List Accent 6" w:semiHidden="0" w:uiPriority="61" w:unhideWhenUsed="0"/>
-    <w:lsdException w:name="Light Grid Accent 6" w:semiHidden="0" w:uiPriority="62" w:unhideWhenUsed="0"/>
-    <w:lsdException w:name="Medium Shading 1 Accent 6" w:semiHidden="0" w:uiPriority="63" w:unhideWhenUsed="0"/>
-    <w:lsdException w:name="Medium Shading 2 Accent 6" w:semiHidden="0" w:uiPriority="64" w:unhideWhenUsed="0"/>
-    <w:lsdException w:name="Medium List 1 Accent 6" w:semiHidden="0" w:uiPriority="65" w:unhideWhenUsed="0"/>
-    <w:lsdException w:name="Medium List 2 Accent 6" w:semiHidden="0" w:uiPriority="66" w:unhideWhenUsed="0"/>
-    <w:lsdException w:name="Medium Grid 1 Accent 6" w:semiHidden="0" w:uiPriority="67" w:unhideWhenUsed="0"/>
-    <w:lsdException w:name="Medium Grid 2 Accent 6" w:semiHidden="0" w:uiPriority="68" w:unhideWhenUsed="0"/>
-    <w:lsdException w:name="Medium Grid 3 Accent 6" w:semiHidden="0" w:uiPriority="69" w:unhideWhenUsed="0"/>
-    <w:lsdException w:name="Dark List Accent 6" w:semiHidden="0" w:uiPriority="70" w:unhideWhenUsed="0"/>
-    <w:lsdException w:name="Colorful Shading Accent 6" w:semiHidden="0" w:uiPriority="71" w:unhideWhenUsed="0"/>
-    <w:lsdException w:name="Colorful List Accent 6" w:semiHidden="0" w:uiPriority="72" w:unhideWhenUsed="0"/>
-    <w:lsdException w:name="Colorful Grid Accent 6" w:semiHidden="0" w:uiPriority="73" w:unhideWhenUsed="0"/>
-    <w:lsdException w:name="Subtle Emphasis" w:semiHidden="0" w:uiPriority="19" w:unhideWhenUsed="0" w:qFormat="1"/>
-    <w:lsdException w:name="Intense Emphasis" w:semiHidden="0" w:uiPriority="21" w:unhideWhenUsed="0" w:qFormat="1"/>
-    <w:lsdException w:name="Subtle Reference" w:semiHidden="0" w:uiPriority="31" w:unhideWhenUsed="0" w:qFormat="1"/>
-    <w:lsdException w:name="Intense Reference" w:semiHidden="0" w:uiPriority="32" w:unhideWhenUsed="0" w:qFormat="1"/>
-    <w:lsdException w:name="Book Title" w:semiHidden="0" w:uiPriority="33" w:unhideWhenUsed="0" w:qFormat="1"/>
-    <w:lsdException w:name="Bibliography" w:uiPriority="37"/>
-    <w:lsdException w:name="TOC Heading" w:uiPriority="39" w:qFormat="1"/>
-  </w:latentStyles>
-  <w:style w:type="paragraph" w:default="1" w:styleId="Normal">
-    <w:name w:val="Normal"/>
-    <w:qFormat/>
-  </w:style>
-  <w:style w:type="character" w:default="1" w:styleId="DefaultParagraphFont">
-    <w:name w:val="Default Paragraph Font"/>
-    <w:uiPriority w:val="1"/>
-    <w:semiHidden/>
-    <w:unhideWhenUsed/>
-  </w:style>
-  <w:style w:type="table" w:default="1" w:styleId="TableNormal">
-    <w:name w:val="Normal Table"/>
-    <w:uiPriority w:val="99"/>
-    <w:semiHidden/>
-    <w:unhideWhenUsed/>
-    <w:tblPr>
-      <w:tblInd w:w="0" w:type="dxa"/>
-      <w:tblCellMar>
-        <w:top w:w="0" w:type="dxa"/>
-        <w:left w:w="108" w:type="dxa"/>
-        <w:bottom w:w="0" w:type="dxa"/>
-        <w:right w:w="108" w:type="dxa"/>
-      </w:tblCellMar>
-    </w:tblPr>
-  </w:style>
-  <w:style w:type="numbering" w:default="1" w:styleId="NoList">
-    <w:name w:val="No List"/>
-    <w:uiPriority w:val="99"/>
-    <w:semiHidden/>
-    <w:unhideWhenUsed/>
-  </w:style>
-  <w:style w:type="paragraph" w:customStyle="1" w:styleId="17D28AD3B86F674DA5F5E7B65A9CC4F2">
-    <w:name w:val="17D28AD3B86F674DA5F5E7B65A9CC4F2"/>
-    <w:rsid w:val="007517DB"/>
-  </w:style>
-  <w:style w:type="paragraph" w:customStyle="1" w:styleId="C4883E3089065046BD706B500C9F4F31">
-    <w:name w:val="C4883E3089065046BD706B500C9F4F31"/>
-    <w:rsid w:val="007517DB"/>
-  </w:style>
-  <w:style w:type="paragraph" w:customStyle="1" w:styleId="D548C12BC5A35F49AA0B99A9167393B1">
-    <w:name w:val="D548C12BC5A35F49AA0B99A9167393B1"/>
-    <w:rsid w:val="007517DB"/>
-  </w:style>
-  <w:style w:type="paragraph" w:customStyle="1" w:styleId="C66C3C1613144F48B2AE9589237E101E">
-    <w:name w:val="C66C3C1613144F48B2AE9589237E101E"/>
-    <w:rsid w:val="007517DB"/>
-  </w:style>
-</w:styles>
-</file>
-
-<file path=word/glossary/stylesWithEffects.xml><?xml version="1.0" encoding="utf-8"?>
-<w:styles xmlns:wpc="http://schemas.microsoft.com/office/word/2010/wordprocessingCanvas" xmlns:mo="http://schemas.microsoft.com/office/mac/office/2008/main" xmlns:mc="http://schemas.openxmlformats.org/markup-compatibility/2006" xmlns:mv="urn:schemas-microsoft-com:mac:vml" xmlns:o="urn:schemas-microsoft-com:office:office" xmlns:r="http://schemas.openxmlformats.org/officeDocument/2006/relationships" xmlns:m="http://schemas.openxmlformats.org/officeDocument/2006/math" xmlns:v="urn:schemas-microsoft-com:vml" xmlns:wp14="http://schemas.microsoft.com/office/word/2010/wordprocessingDrawing" xmlns:wp="http://schemas.openxmlformats.org/drawingml/2006/wordprocessingDrawing" xmlns:w10="urn:schemas-microsoft-com:office:word" xmlns:w="http://schemas.openxmlformats.org/wordprocessingml/2006/main" xmlns:w14="http://schemas.microsoft.com/office/word/2010/wordml" xmlns:wpg="http://schemas.microsoft.com/office/word/2010/wordprocessingGroup" xmlns:wpi="http://schemas.microsoft.com/office/word/2010/wordprocessingInk" xmlns:wne="http://schemas.microsoft.com/office/word/2006/wordml" xmlns:wps="http://schemas.microsoft.com/office/word/2010/wordprocessingShape" mc:Ignorable="w14 wp14">
-  <w:docDefaults>
-    <w:rPrDefault>
-      <w:rPr>
-        <w:rFonts w:asciiTheme="minorHAnsi" w:eastAsiaTheme="minorEastAsia" w:hAnsiTheme="minorHAnsi" w:cstheme="minorBidi"/>
-        <w:sz w:val="24"/>
-        <w:szCs w:val="24"/>
-        <w:lang w:val="en-GB" w:eastAsia="ja-JP" w:bidi="ar-SA"/>
-      </w:rPr>
-    </w:rPrDefault>
-    <w:pPrDefault/>
-  </w:docDefaults>
-  <w:latentStyles w:defLockedState="0" w:defUIPriority="99" w:defSemiHidden="1" w:defUnhideWhenUsed="1" w:defQFormat="0" w:count="276">
-    <w:lsdException w:name="Normal" w:semiHidden="0" w:uiPriority="0" w:unhideWhenUsed="0" w:qFormat="1"/>
-    <w:lsdException w:name="heading 1" w:semiHidden="0" w:uiPriority="9" w:unhideWhenUsed="0" w:qFormat="1"/>
-    <w:lsdException w:name="heading 2" w:uiPriority="9" w:qFormat="1"/>
-    <w:lsdException w:name="heading 3" w:uiPriority="9" w:qFormat="1"/>
-    <w:lsdException w:name="heading 4" w:uiPriority="9" w:qFormat="1"/>
-    <w:lsdException w:name="heading 5" w:uiPriority="9" w:qFormat="1"/>
-    <w:lsdException w:name="heading 6" w:uiPriority="9" w:qFormat="1"/>
-    <w:lsdException w:name="heading 7" w:uiPriority="9" w:qFormat="1"/>
-    <w:lsdException w:name="heading 8" w:uiPriority="9" w:qFormat="1"/>
-    <w:lsdException w:name="heading 9" w:uiPriority="9" w:qFormat="1"/>
-    <w:lsdException w:name="toc 1" w:uiPriority="39"/>
-    <w:lsdException w:name="toc 2" w:uiPriority="39"/>
-    <w:lsdException w:name="toc 3" w:uiPriority="39"/>
-    <w:lsdException w:name="toc 4" w:uiPriority="39"/>
-    <w:lsdException w:name="toc 5" w:uiPriority="39"/>
-    <w:lsdException w:name="toc 6" w:uiPriority="39"/>
-    <w:lsdException w:name="toc 7" w:uiPriority="39"/>
-    <w:lsdException w:name="toc 8" w:uiPriority="39"/>
-    <w:lsdException w:name="toc 9" w:uiPriority="39"/>
-    <w:lsdException w:name="caption" w:uiPriority="35" w:qFormat="1"/>
-    <w:lsdException w:name="Title" w:semiHidden="0" w:uiPriority="10" w:unhideWhenUsed="0" w:qFormat="1"/>
-    <w:lsdException w:name="Default Paragraph Font" w:uiPriority="1"/>
-    <w:lsdException w:name="Subtitle" w:semiHidden="0" w:uiPriority="11" w:unhideWhenUsed="0" w:qFormat="1"/>
-    <w:lsdException w:name="Strong" w:semiHidden="0" w:uiPriority="22" w:unhideWhenUsed="0" w:qFormat="1"/>
-    <w:lsdException w:name="Emphasis" w:semiHidden="0" w:uiPriority="20" w:unhideWhenUsed="0" w:qFormat="1"/>
-    <w:lsdException w:name="Table Grid" w:semiHidden="0" w:uiPriority="59" w:unhideWhenUsed="0"/>
-    <w:lsdException w:name="Placeholder Text" w:unhideWhenUsed="0"/>
-    <w:lsdException w:name="No Spacing" w:semiHidden="0" w:uiPriority="1" w:unhideWhenUsed="0" w:qFormat="1"/>
-    <w:lsdException w:name="Light Shading" w:semiHidden="0" w:uiPriority="60" w:unhideWhenUsed="0"/>
-    <w:lsdException w:name="Light List" w:semiHidden="0" w:uiPriority="61" w:unhideWhenUsed="0"/>
-    <w:lsdException w:name="Light Grid" w:semiHidden="0" w:uiPriority="62" w:unhideWhenUsed="0"/>
-    <w:lsdException w:name="Medium Shading 1" w:semiHidden="0" w:uiPriority="63" w:unhideWhenUsed="0"/>
-    <w:lsdException w:name="Medium Shading 2" w:semiHidden="0" w:uiPriority="64" w:unhideWhenUsed="0"/>
-    <w:lsdException w:name="Medium List 1" w:semiHidden="0" w:uiPriority="65" w:unhideWhenUsed="0"/>
-    <w:lsdException w:name="Medium List 2" w:semiHidden="0" w:uiPriority="66" w:unhideWhenUsed="0"/>
-    <w:lsdException w:name="Medium Grid 1" w:semiHidden="0" w:uiPriority="67" w:unhideWhenUsed="0"/>
-    <w:lsdException w:name="Medium Grid 2" w:semiHidden="0" w:uiPriority="68" w:unhideWhenUsed="0"/>
-    <w:lsdException w:name="Medium Grid 3" w:semiHidden="0" w:uiPriority="69" w:unhideWhenUsed="0"/>
-    <w:lsdException w:name="Dark List" w:semiHidden="0" w:uiPriority="70" w:unhideWhenUsed="0"/>
-    <w:lsdException w:name="Colorful Shading" w:semiHidden="0" w:uiPriority="71" w:unhideWhenUsed="0"/>
-    <w:lsdException w:name="Colorful List" w:semiHidden="0" w:uiPriority="72" w:unhideWhenUsed="0"/>
-    <w:lsdException w:name="Colorful Grid" w:semiHidden="0" w:uiPriority="73" w:unhideWhenUsed="0"/>
-    <w:lsdException w:name="Light Shading Accent 1" w:semiHidden="0" w:uiPriority="60" w:unhideWhenUsed="0"/>
-    <w:lsdException w:name="Light List Accent 1" w:semiHidden="0" w:uiPriority="61" w:unhideWhenUsed="0"/>
-    <w:lsdException w:name="Light Grid Accent 1" w:semiHidden="0" w:uiPriority="62" w:unhideWhenUsed="0"/>
-    <w:lsdException w:name="Medium Shading 1 Accent 1" w:semiHidden="0" w:uiPriority="63" w:unhideWhenUsed="0"/>
-    <w:lsdException w:name="Medium Shading 2 Accent 1" w:semiHidden="0" w:uiPriority="64" w:unhideWhenUsed="0"/>
-    <w:lsdException w:name="Medium List 1 Accent 1" w:semiHidden="0" w:uiPriority="65" w:unhideWhenUsed="0"/>
-    <w:lsdException w:name="Revision" w:unhideWhenUsed="0"/>
-    <w:lsdException w:name="List Paragraph" w:semiHidden="0" w:uiPriority="34" w:unhideWhenUsed="0" w:qFormat="1"/>
-    <w:lsdException w:name="Quote" w:semiHidden="0" w:uiPriority="29" w:unhideWhenUsed="0" w:qFormat="1"/>
-    <w:lsdException w:name="Intense Quote" w:semiHidden="0" w:uiPriority="30" w:unhideWhenUsed="0" w:qFormat="1"/>
-    <w:lsdException w:name="Medium List 2 Accent 1" w:semiHidden="0" w:uiPriority="66" w:unhideWhenUsed="0"/>
-    <w:lsdException w:name="Medium Grid 1 Accent 1" w:semiHidden="0" w:uiPriority="67" w:unhideWhenUsed="0"/>
-    <w:lsdException w:name="Medium Grid 2 Accent 1" w:semiHidden="0" w:uiPriority="68" w:unhideWhenUsed="0"/>
-    <w:lsdException w:name="Medium Grid 3 Accent 1" w:semiHidden="0" w:uiPriority="69" w:unhideWhenUsed="0"/>
-    <w:lsdException w:name="Dark List Accent 1" w:semiHidden="0" w:uiPriority="70" w:unhideWhenUsed="0"/>
-    <w:lsdException w:name="Colorful Shading Accent 1" w:semiHidden="0" w:uiPriority="71" w:unhideWhenUsed="0"/>
-    <w:lsdException w:name="Colorful List Accent 1" w:semiHidden="0" w:uiPriority="72" w:unhideWhenUsed="0"/>
-    <w:lsdException w:name="Colorful Grid Accent 1" w:semiHidden="0" w:uiPriority="73" w:unhideWhenUsed="0"/>
-    <w:lsdException w:name="Light Shading Accent 2" w:semiHidden="0" w:uiPriority="60" w:unhideWhenUsed="0"/>
-    <w:lsdException w:name="Light List Accent 2" w:semiHidden="0" w:uiPriority="61" w:unhideWhenUsed="0"/>
-    <w:lsdException w:name="Light Grid Accent 2" w:semiHidden="0" w:uiPriority="62" w:unhideWhenUsed="0"/>
-    <w:lsdException w:name="Medium Shading 1 Accent 2" w:semiHidden="0" w:uiPriority="63" w:unhideWhenUsed="0"/>
-    <w:lsdException w:name="Medium Shading 2 Accent 2" w:semiHidden="0" w:uiPriority="64" w:unhideWhenUsed="0"/>
-    <w:lsdException w:name="Medium List 1 Accent 2" w:semiHidden="0" w:uiPriority="65" w:unhideWhenUsed="0"/>
-    <w:lsdException w:name="Medium List 2 Accent 2" w:semiHidden="0" w:uiPriority="66" w:unhideWhenUsed="0"/>
-    <w:lsdException w:name="Medium Grid 1 Accent 2" w:semiHidden="0" w:uiPriority="67" w:unhideWhenUsed="0"/>
-    <w:lsdException w:name="Medium Grid 2 Accent 2" w:semiHidden="0" w:uiPriority="68" w:unhideWhenUsed="0"/>
-    <w:lsdException w:name="Medium Grid 3 Accent 2" w:semiHidden="0" w:uiPriority="69" w:unhideWhenUsed="0"/>
-    <w:lsdException w:name="Dark List Accent 2" w:semiHidden="0" w:uiPriority="70" w:unhideWhenUsed="0"/>
-    <w:lsdException w:name="Colorful Shading Accent 2" w:semiHidden="0" w:uiPriority="71" w:unhideWhenUsed="0"/>
-    <w:lsdException w:name="Colorful List Accent 2" w:semiHidden="0" w:uiPriority="72" w:unhideWhenUsed="0"/>
-    <w:lsdException w:name="Colorful Grid Accent 2" w:semiHidden="0" w:uiPriority="73" w:unhideWhenUsed="0"/>
-    <w:lsdException w:name="Light Shading Accent 3" w:semiHidden="0" w:uiPriority="60" w:unhideWhenUsed="0"/>
-    <w:lsdException w:name="Light List Accent 3" w:semiHidden="0" w:uiPriority="61" w:unhideWhenUsed="0"/>
-    <w:lsdException w:name="Light Grid Accent 3" w:semiHidden="0" w:uiPriority="62" w:unhideWhenUsed="0"/>
-    <w:lsdException w:name="Medium Shading 1 Accent 3" w:semiHidden="0" w:uiPriority="63" w:unhideWhenUsed="0"/>
-    <w:lsdException w:name="Medium Shading 2 Accent 3" w:semiHidden="0" w:uiPriority="64" w:unhideWhenUsed="0"/>
-    <w:lsdException w:name="Medium List 1 Accent 3" w:semiHidden="0" w:uiPriority="65" w:unhideWhenUsed="0"/>
-    <w:lsdException w:name="Medium List 2 Accent 3" w:semiHidden="0" w:uiPriority="66" w:unhideWhenUsed="0"/>
-    <w:lsdException w:name="Medium Grid 1 Accent 3" w:semiHidden="0" w:uiPriority="67" w:unhideWhenUsed="0"/>
-    <w:lsdException w:name="Medium Grid 2 Accent 3" w:semiHidden="0" w:uiPriority="68" w:unhideWhenUsed="0"/>
-    <w:lsdException w:name="Medium Grid 3 Accent 3" w:semiHidden="0" w:uiPriority="69" w:unhideWhenUsed="0"/>
-    <w:lsdException w:name="Dark List Accent 3" w:semiHidden="0" w:uiPriority="70" w:unhideWhenUsed="0"/>
-    <w:lsdException w:name="Colorful Shading Accent 3" w:semiHidden="0" w:uiPriority="71" w:unhideWhenUsed="0"/>
-    <w:lsdException w:name="Colorful List Accent 3" w:semiHidden="0" w:uiPriority="72" w:unhideWhenUsed="0"/>
-    <w:lsdException w:name="Colorful Grid Accent 3" w:semiHidden="0" w:uiPriority="73" w:unhideWhenUsed="0"/>
-    <w:lsdException w:name="Light Shading Accent 4" w:semiHidden="0" w:uiPriority="60" w:unhideWhenUsed="0"/>
-    <w:lsdException w:name="Light List Accent 4" w:semiHidden="0" w:uiPriority="61" w:unhideWhenUsed="0"/>
-    <w:lsdException w:name="Light Grid Accent 4" w:semiHidden="0" w:uiPriority="62" w:unhideWhenUsed="0"/>
-    <w:lsdException w:name="Medium Shading 1 Accent 4" w:semiHidden="0" w:uiPriority="63" w:unhideWhenUsed="0"/>
-    <w:lsdException w:name="Medium Shading 2 Accent 4" w:semiHidden="0" w:uiPriority="64" w:unhideWhenUsed="0"/>
-    <w:lsdException w:name="Medium List 1 Accent 4" w:semiHidden="0" w:uiPriority="65" w:unhideWhenUsed="0"/>
-    <w:lsdException w:name="Medium List 2 Accent 4" w:semiHidden="0" w:uiPriority="66" w:unhideWhenUsed="0"/>
-    <w:lsdException w:name="Medium Grid 1 Accent 4" w:semiHidden="0" w:uiPriority="67" w:unhideWhenUsed="0"/>
-    <w:lsdException w:name="Medium Grid 2 Accent 4" w:semiHidden="0" w:uiPriority="68" w:unhideWhenUsed="0"/>
-    <w:lsdException w:name="Medium Grid 3 Accent 4" w:semiHidden="0" w:uiPriority="69" w:unhideWhenUsed="0"/>
-    <w:lsdException w:name="Dark List Accent 4" w:semiHidden="0" w:uiPriority="70" w:unhideWhenUsed="0"/>
-    <w:lsdException w:name="Colorful Shading Accent 4" w:semiHidden="0" w:uiPriority="71" w:unhideWhenUsed="0"/>
-    <w:lsdException w:name="Colorful List Accent 4" w:semiHidden="0" w:uiPriority="72" w:unhideWhenUsed="0"/>
-    <w:lsdException w:name="Colorful Grid Accent 4" w:semiHidden="0" w:uiPriority="73" w:unhideWhenUsed="0"/>
-    <w:lsdException w:name="Light Shading Accent 5" w:semiHidden="0" w:uiPriority="60" w:unhideWhenUsed="0"/>
-    <w:lsdException w:name="Light List Accent 5" w:semiHidden="0" w:uiPriority="61" w:unhideWhenUsed="0"/>
-    <w:lsdException w:name="Light Grid Accent 5" w:semiHidden="0" w:uiPriority="62" w:unhideWhenUsed="0"/>
-    <w:lsdException w:name="Medium Shading 1 Accent 5" w:semiHidden="0" w:uiPriority="63" w:unhideWhenUsed="0"/>
-    <w:lsdException w:name="Medium Shading 2 Accent 5" w:semiHidden="0" w:uiPriority="64" w:unhideWhenUsed="0"/>
-    <w:lsdException w:name="Medium List 1 Accent 5" w:semiHidden="0" w:uiPriority="65" w:unhideWhenUsed="0"/>
-    <w:lsdException w:name="Medium List 2 Accent 5" w:semiHidden="0" w:uiPriority="66" w:unhideWhenUsed="0"/>
-    <w:lsdException w:name="Medium Grid 1 Accent 5" w:semiHidden="0" w:uiPriority="67" w:unhideWhenUsed="0"/>
-    <w:lsdException w:name="Medium Grid 2 Accent 5" w:semiHidden="0" w:uiPriority="68" w:unhideWhenUsed="0"/>
-    <w:lsdException w:name="Medium Grid 3 Accent 5" w:semiHidden="0" w:uiPriority="69" w:unhideWhenUsed="0"/>
-    <w:lsdException w:name="Dark List Accent 5" w:semiHidden="0" w:uiPriority="70" w:unhideWhenUsed="0"/>
-    <w:lsdException w:name="Colorful Shading Accent 5" w:semiHidden="0" w:uiPriority="71" w:unhideWhenUsed="0"/>
-    <w:lsdException w:name="Colorful List Accent 5" w:semiHidden="0" w:uiPriority="72" w:unhideWhenUsed="0"/>
-    <w:lsdException w:name="Colorful Grid Accent 5" w:semiHidden="0" w:uiPriority="73" w:unhideWhenUsed="0"/>
-    <w:lsdException w:name="Light Shading Accent 6" w:semiHidden="0" w:uiPriority="60" w:unhideWhenUsed="0"/>
-    <w:lsdException w:name="Light List Accent 6" w:semiHidden="0" w:uiPriority="61" w:unhideWhenUsed="0"/>
-    <w:lsdException w:name="Light Grid Accent 6" w:semiHidden="0" w:uiPriority="62" w:unhideWhenUsed="0"/>
-    <w:lsdException w:name="Medium Shading 1 Accent 6" w:semiHidden="0" w:uiPriority="63" w:unhideWhenUsed="0"/>
-    <w:lsdException w:name="Medium Shading 2 Accent 6" w:semiHidden="0" w:uiPriority="64" w:unhideWhenUsed="0"/>
-    <w:lsdException w:name="Medium List 1 Accent 6" w:semiHidden="0" w:uiPriority="65" w:unhideWhenUsed="0"/>
-    <w:lsdException w:name="Medium List 2 Accent 6" w:semiHidden="0" w:uiPriority="66" w:unhideWhenUsed="0"/>
-    <w:lsdException w:name="Medium Grid 1 Accent 6" w:semiHidden="0" w:uiPriority="67" w:unhideWhenUsed="0"/>
-    <w:lsdException w:name="Medium Grid 2 Accent 6" w:semiHidden="0" w:uiPriority="68" w:unhideWhenUsed="0"/>
-    <w:lsdException w:name="Medium Grid 3 Accent 6" w:semiHidden="0" w:uiPriority="69" w:unhideWhenUsed="0"/>
-    <w:lsdException w:name="Dark List Accent 6" w:semiHidden="0" w:uiPriority="70" w:unhideWhenUsed="0"/>
-    <w:lsdException w:name="Colorful Shading Accent 6" w:semiHidden="0" w:uiPriority="71" w:unhideWhenUsed="0"/>
-    <w:lsdException w:name="Colorful List Accent 6" w:semiHidden="0" w:uiPriority="72" w:unhideWhenUsed="0"/>
-    <w:lsdException w:name="Colorful Grid Accent 6" w:semiHidden="0" w:uiPriority="73" w:unhideWhenUsed="0"/>
-    <w:lsdException w:name="Subtle Emphasis" w:semiHidden="0" w:uiPriority="19" w:unhideWhenUsed="0" w:qFormat="1"/>
-    <w:lsdException w:name="Intense Emphasis" w:semiHidden="0" w:uiPriority="21" w:unhideWhenUsed="0" w:qFormat="1"/>
-    <w:lsdException w:name="Subtle Reference" w:semiHidden="0" w:uiPriority="31" w:unhideWhenUsed="0" w:qFormat="1"/>
-    <w:lsdException w:name="Intense Reference" w:semiHidden="0" w:uiPriority="32" w:unhideWhenUsed="0" w:qFormat="1"/>
-    <w:lsdException w:name="Book Title" w:semiHidden="0" w:uiPriority="33" w:unhideWhenUsed="0" w:qFormat="1"/>
-    <w:lsdException w:name="Bibliography" w:uiPriority="37"/>
-    <w:lsdException w:name="TOC Heading" w:uiPriority="39" w:qFormat="1"/>
+  <w:latentStyles w:defLockedState="0" w:defUIPriority="99" w:defSemiHidden="0" w:defUnhideWhenUsed="0" w:defQFormat="0" w:count="371">
+    <w:lsdException w:name="Normal" w:uiPriority="0" w:qFormat="1"/>
+    <w:lsdException w:name="heading 1" w:uiPriority="9" w:qFormat="1"/>
+    <w:lsdException w:name="heading 2" w:semiHidden="1" w:uiPriority="9" w:unhideWhenUsed="1" w:qFormat="1"/>
+    <w:lsdException w:name="heading 3" w:semiHidden="1" w:uiPriority="9" w:unhideWhenUsed="1" w:qFormat="1"/>
+    <w:lsdException w:name="heading 4" w:semiHidden="1" w:uiPriority="9" w:unhideWhenUsed="1" w:qFormat="1"/>
+    <w:lsdException w:name="heading 5" w:semiHidden="1" w:uiPriority="9" w:unhideWhenUsed="1" w:qFormat="1"/>
+    <w:lsdException w:name="heading 6" w:semiHidden="1" w:uiPriority="9" w:unhideWhenUsed="1" w:qFormat="1"/>
+    <w:lsdException w:name="heading 7" w:semiHidden="1" w:uiPriority="9" w:unhideWhenUsed="1" w:qFormat="1"/>
+    <w:lsdException w:name="heading 8" w:semiHidden="1" w:uiPriority="9" w:unhideWhenUsed="1" w:qFormat="1"/>
+    <w:lsdException w:name="heading 9" w:semiHidden="1" w:uiPriority="9" w:unhideWhenUsed="1" w:qFormat="1"/>
+    <w:lsdException w:name="index 1" w:semiHidden="1" w:unhideWhenUsed="1"/>
+    <w:lsdException w:name="index 2" w:semiHidden="1" w:unhideWhenUsed="1"/>
+    <w:lsdException w:name="index 3" w:semiHidden="1" w:unhideWhenUsed="1"/>
+    <w:lsdException w:name="index 4" w:semiHidden="1" w:unhideWhenUsed="1"/>
+    <w:lsdException w:name="index 5" w:semiHidden="1" w:unhideWhenUsed="1"/>
+    <w:lsdException w:name="index 6" w:semiHidden="1" w:unhideWhenUsed="1"/>
+    <w:lsdException w:name="index 7" w:semiHidden="1" w:unhideWhenUsed="1"/>
+    <w:lsdException w:name="index 8" w:semiHidden="1" w:unhideWhenUsed="1"/>
+    <w:lsdException w:name="index 9" w:semiHidden="1" w:unhideWhenUsed="1"/>
+    <w:lsdException w:name="toc 1" w:semiHidden="1" w:uiPriority="39" w:unhideWhenUsed="1"/>
+    <w:lsdException w:name="toc 2" w:semiHidden="1" w:uiPriority="39" w:unhideWhenUsed="1"/>
+    <w:lsdException w:name="toc 3" w:semiHidden="1" w:uiPriority="39" w:unhideWhenUsed="1"/>
+    <w:lsdException w:name="toc 4" w:semiHidden="1" w:uiPriority="39" w:unhideWhenUsed="1"/>
+    <w:lsdException w:name="toc 5" w:semiHidden="1" w:uiPriority="39" w:unhideWhenUsed="1"/>
+    <w:lsdException w:name="toc 6" w:semiHidden="1" w:uiPriority="39" w:unhideWhenUsed="1"/>
+    <w:lsdException w:name="toc 7" w:semiHidden="1" w:uiPriority="39" w:unhideWhenUsed="1"/>
+    <w:lsdException w:name="toc 8" w:semiHidden="1" w:uiPriority="39" w:unhideWhenUsed="1"/>
+    <w:lsdException w:name="toc 9" w:semiHidden="1" w:uiPriority="39" w:unhideWhenUsed="1"/>
+    <w:lsdException w:name="Normal Indent" w:semiHidden="1" w:unhideWhenUsed="1"/>
+    <w:lsdException w:name="footnote text" w:semiHidden="1" w:unhideWhenUsed="1"/>
+    <w:lsdException w:name="annotation text" w:semiHidden="1" w:unhideWhenUsed="1"/>
+    <w:lsdException w:name="header" w:semiHidden="1" w:unhideWhenUsed="1"/>
+    <w:lsdException w:name="footer" w:semiHidden="1" w:unhideWhenUsed="1"/>
+    <w:lsdException w:name="index heading" w:semiHidden="1" w:unhideWhenUsed="1"/>
+    <w:lsdException w:name="caption" w:semiHidden="1" w:uiPriority="35" w:unhideWhenUsed="1" w:qFormat="1"/>
+    <w:lsdException w:name="table of figures" w:semiHidden="1" w:unhideWhenUsed="1"/>
+    <w:lsdException w:name="envelope address" w:semiHidden="1" w:unhideWhenUsed="1"/>
+    <w:lsdException w:name="envelope return" w:semiHidden="1" w:unhideWhenUsed="1"/>
+    <w:lsdException w:name="footnote reference" w:semiHidden="1" w:unhideWhenUsed="1"/>
+    <w:lsdException w:name="annotation reference" w:semiHidden="1" w:unhideWhenUsed="1"/>
+    <w:lsdException w:name="line number" w:semiHidden="1" w:unhideWhenUsed="1"/>
+    <w:lsdException w:name="page number" w:semiHidden="1" w:unhideWhenUsed="1"/>
+    <w:lsdException w:name="endnote reference" w:semiHidden="1" w:unhideWhenUsed="1"/>
+    <w:lsdException w:name="endnote text" w:semiHidden="1" w:unhideWhenUsed="1"/>
+    <w:lsdException w:name="table of authorities" w:semiHidden="1" w:unhideWhenUsed="1"/>
+    <w:lsdException w:name="macro" w:semiHidden="1" w:unhideWhenUsed="1"/>
+    <w:lsdException w:name="toa heading" w:semiHidden="1" w:unhideWhenUsed="1"/>
+    <w:lsdException w:name="List" w:semiHidden="1" w:unhideWhenUsed="1"/>
+    <w:lsdException w:name="List Bullet" w:semiHidden="1" w:unhideWhenUsed="1"/>
+    <w:lsdException w:name="List Number" w:semiHidden="1" w:unhideWhenUsed="1"/>
+    <w:lsdException w:name="List 2" w:semiHidden="1" w:unhideWhenUsed="1"/>
+    <w:lsdException w:name="List 3" w:semiHidden="1" w:unhideWhenUsed="1"/>
+    <w:lsdException w:name="List 4" w:semiHidden="1" w:unhideWhenUsed="1"/>
+    <w:lsdException w:name="List 5" w:semiHidden="1" w:unhideWhenUsed="1"/>
+    <w:lsdException w:name="List Bullet 2" w:semiHidden="1" w:unhideWhenUsed="1"/>
+    <w:lsdException w:name="List Bullet 3" w:semiHidden="1" w:unhideWhenUsed="1"/>
+    <w:lsdException w:name="List Bullet 4" w:semiHidden="1" w:unhideWhenUsed="1"/>
+    <w:lsdException w:name="List Bullet 5" w:semiHidden="1" w:unhideWhenUsed="1"/>
+    <w:lsdException w:name="List Number 2" w:semiHidden="1" w:unhideWhenUsed="1"/>
+    <w:lsdException w:name="List Number 3" w:semiHidden="1" w:unhideWhenUsed="1"/>
+    <w:lsdException w:name="List Number 4" w:semiHidden="1" w:unhideWhenUsed="1"/>
+    <w:lsdException w:name="List Number 5" w:semiHidden="1" w:unhideWhenUsed="1"/>
+    <w:lsdException w:name="Title" w:uiPriority="10" w:qFormat="1"/>
+    <w:lsdException w:name="Closing" w:semiHidden="1" w:unhideWhenUsed="1"/>
+    <w:lsdException w:name="Signature" w:semiHidden="1" w:unhideWhenUsed="1"/>
+    <w:lsdException w:name="Default Paragraph Font" w:semiHidden="1" w:uiPriority="1" w:unhideWhenUsed="1"/>
+    <w:lsdException w:name="Body Text" w:semiHidden="1" w:unhideWhenUsed="1"/>
+    <w:lsdException w:name="Body Text Indent" w:semiHidden="1" w:unhideWhenUsed="1"/>
+    <w:lsdException w:name="List Continue" w:semiHidden="1" w:unhideWhenUsed="1"/>
+    <w:lsdException w:name="List Continue 2" w:semiHidden="1" w:unhideWhenUsed="1"/>
+    <w:lsdException w:name="List Continue 3" w:semiHidden="1" w:unhideWhenUsed="1"/>
+    <w:lsdException w:name="List Continue 4" w:semiHidden="1" w:unhideWhenUsed="1"/>
+    <w:lsdException w:name="List Continue 5" w:semiHidden="1" w:unhideWhenUsed="1"/>
+    <w:lsdException w:name="Message Header" w:semiHidden="1" w:unhideWhenUsed="1"/>
+    <w:lsdException w:name="Subtitle" w:uiPriority="11" w:qFormat="1"/>
+    <w:lsdException w:name="Salutation" w:semiHidden="1" w:unhideWhenUsed="1"/>
+    <w:lsdException w:name="Date" w:semiHidden="1" w:unhideWhenUsed="1"/>
+    <w:lsdException w:name="Body Text First Indent" w:semiHidden="1" w:unhideWhenUsed="1"/>
+    <w:lsdException w:name="Body Text First Indent 2" w:semiHidden="1" w:unhideWhenUsed="1"/>
+    <w:lsdException w:name="Note Heading" w:semiHidden="1" w:unhideWhenUsed="1"/>
+    <w:lsdException w:name="Body Text 2" w:semiHidden="1" w:unhideWhenUsed="1"/>
+    <w:lsdException w:name="Body Text 3" w:semiHidden="1" w:unhideWhenUsed="1"/>
+    <w:lsdException w:name="Body Text Indent 2" w:semiHidden="1" w:unhideWhenUsed="1"/>
+    <w:lsdException w:name="Body Text Indent 3" w:semiHidden="1" w:unhideWhenUsed="1"/>
+    <w:lsdException w:name="Block Text" w:semiHidden="1" w:unhideWhenUsed="1"/>
+    <w:lsdException w:name="Hyperlink" w:semiHidden="1" w:unhideWhenUsed="1"/>
+    <w:lsdException w:name="FollowedHyperlink" w:semiHidden="1" w:unhideWhenUsed="1"/>
+    <w:lsdException w:name="Strong" w:uiPriority="22" w:qFormat="1"/>
+    <w:lsdException w:name="Emphasis" w:uiPriority="20" w:qFormat="1"/>
+    <w:lsdException w:name="Document Map" w:semiHidden="1" w:unhideWhenUsed="1"/>
+    <w:lsdException w:name="Plain Text" w:semiHidden="1" w:unhideWhenUsed="1"/>
+    <w:lsdException w:name="E-mail Signature" w:semiHidden="1" w:unhideWhenUsed="1"/>
+    <w:lsdException w:name="HTML Top of Form" w:semiHidden="1" w:unhideWhenUsed="1"/>
+    <w:lsdException w:name="HTML Bottom of Form" w:semiHidden="1" w:unhideWhenUsed="1"/>
+    <w:lsdException w:name="Normal (Web)" w:semiHidden="1" w:unhideWhenUsed="1"/>
+    <w:lsdException w:name="HTML Acronym" w:semiHidden="1" w:unhideWhenUsed="1"/>
+    <w:lsdException w:name="HTML Address" w:semiHidden="1" w:unhideWhenUsed="1"/>
+    <w:lsdException w:name="HTML Cite" w:semiHidden="1" w:unhideWhenUsed="1"/>
+    <w:lsdException w:name="HTML Code" w:semiHidden="1" w:unhideWhenUsed="1"/>
+    <w:lsdException w:name="HTML Definition" w:semiHidden="1" w:unhideWhenUsed="1"/>
+    <w:lsdException w:name="HTML Keyboard" w:semiHidden="1" w:unhideWhenUsed="1"/>
+    <w:lsdException w:name="HTML Preformatted" w:semiHidden="1" w:unhideWhenUsed="1"/>
+    <w:lsdException w:name="HTML Sample" w:semiHidden="1" w:unhideWhenUsed="1"/>
+    <w:lsdException w:name="HTML Typewriter" w:semiHidden="1" w:unhideWhenUsed="1"/>
+    <w:lsdException w:name="HTML Variable" w:semiHidden="1" w:unhideWhenUsed="1"/>
+    <w:lsdException w:name="Normal Table" w:semiHidden="1" w:unhideWhenUsed="1"/>
+    <w:lsdException w:name="annotation subject" w:semiHidden="1" w:unhideWhenUsed="1"/>
+    <w:lsdException w:name="No List" w:semiHidden="1" w:unhideWhenUsed="1"/>
+    <w:lsdException w:name="Outline List 1" w:semiHidden="1" w:unhideWhenUsed="1"/>
+    <w:lsdException w:name="Outline List 2" w:semiHidden="1" w:unhideWhenUsed="1"/>
+    <w:lsdException w:name="Outline List 3" w:semiHidden="1" w:unhideWhenUsed="1"/>
+    <w:lsdException w:name="Table Simple 1" w:semiHidden="1" w:unhideWhenUsed="1"/>
+    <w:lsdException w:name="Table Simple 2" w:semiHidden="1" w:unhideWhenUsed="1"/>
+    <w:lsdException w:name="Table Simple 3" w:semiHidden="1" w:unhideWhenUsed="1"/>
+    <w:lsdException w:name="Table Classic 1" w:semiHidden="1" w:unhideWhenUsed="1"/>
+    <w:lsdException w:name="Table Classic 2" w:semiHidden="1" w:unhideWhenUsed="1"/>
+    <w:lsdException w:name="Table Classic 3" w:semiHidden="1" w:unhideWhenUsed="1"/>
+    <w:lsdException w:name="Table Classic 4" w:semiHidden="1" w:unhideWhenUsed="1"/>
+    <w:lsdException w:name="Table Colorful 1" w:semiHidden="1" w:unhideWhenUsed="1"/>
+    <w:lsdException w:name="Table Colorful 2" w:semiHidden="1" w:unhideWhenUsed="1"/>
+    <w:lsdException w:name="Table Colorful 3" w:semiHidden="1" w:unhideWhenUsed="1"/>
+    <w:lsdException w:name="Table Columns 1" w:semiHidden="1" w:unhideWhenUsed="1"/>
+    <w:lsdException w:name="Table Columns 2" w:semiHidden="1" w:unhideWhenUsed="1"/>
+    <w:lsdException w:name="Table Columns 3" w:semiHidden="1" w:unhideWhenUsed="1"/>
+    <w:lsdException w:name="Table Columns 4" w:semiHidden="1" w:unhideWhenUsed="1"/>
+    <w:lsdException w:name="Table Columns 5" w:semiHidden="1" w:unhideWhenUsed="1"/>
+    <w:lsdException w:name="Table Grid 1" w:semiHidden="1" w:unhideWhenUsed="1"/>
+    <w:lsdException w:name="Table Grid 2" w:semiHidden="1" w:unhideWhenUsed="1"/>
+    <w:lsdException w:name="Table Grid 3" w:semiHidden="1" w:unhideWhenUsed="1"/>
+    <w:lsdException w:name="Table Grid 4" w:semiHidden="1" w:unhideWhenUsed="1"/>
+    <w:lsdException w:name="Table Grid 5" w:semiHidden="1" w:unhideWhenUsed="1"/>
+    <w:lsdException w:name="Table Grid 6" w:semiHidden="1" w:unhideWhenUsed="1"/>
+    <w:lsdException w:name="Table Grid 7" w:semiHidden="1" w:unhideWhenUsed="1"/>
+    <w:lsdException w:name="Table Grid 8" w:semiHidden="1" w:unhideWhenUsed="1"/>
+    <w:lsdException w:name="Table List 1" w:semiHidden="1" w:unhideWhenUsed="1"/>
+    <w:lsdException w:name="Table List 2" w:semiHidden="1" w:unhideWhenUsed="1"/>
+    <w:lsdException w:name="Table List 3" w:semiHidden="1" w:unhideWhenUsed="1"/>
+    <w:lsdException w:name="Table List 4" w:semiHidden="1" w:unhideWhenUsed="1"/>
+    <w:lsdException w:name="Table List 5" w:semiHidden="1" w:unhideWhenUsed="1"/>
+    <w:lsdException w:name="Table List 6" w:semiHidden="1" w:unhideWhenUsed="1"/>
+    <w:lsdException w:name="Table List 7" w:semiHidden="1" w:unhideWhenUsed="1"/>
+    <w:lsdException w:name="Table List 8" w:semiHidden="1" w:unhideWhenUsed="1"/>
+    <w:lsdException w:name="Table 3D effects 1" w:semiHidden="1" w:unhideWhenUsed="1"/>
+    <w:lsdException w:name="Table 3D effects 2" w:semiHidden="1" w:unhideWhenUsed="1"/>
+    <w:lsdException w:name="Table 3D effects 3" w:semiHidden="1" w:unhideWhenUsed="1"/>
+    <w:lsdException w:name="Table Contemporary" w:semiHidden="1" w:unhideWhenUsed="1"/>
+    <w:lsdException w:name="Table Elegant" w:semiHidden="1" w:unhideWhenUsed="1"/>
+    <w:lsdException w:name="Table Professional" w:semiHidden="1" w:unhideWhenUsed="1"/>
+    <w:lsdException w:name="Table Subtle 1" w:semiHidden="1" w:unhideWhenUsed="1"/>
+    <w:lsdException w:name="Table Subtle 2" w:semiHidden="1" w:unhideWhenUsed="1"/>
+    <w:lsdException w:name="Table Web 1" w:semiHidden="1" w:unhideWhenUsed="1"/>
+    <w:lsdException w:name="Table Web 2" w:semiHidden="1" w:unhideWhenUsed="1"/>
+    <w:lsdException w:name="Table Web 3" w:semiHidden="1" w:unhideWhenUsed="1"/>
+    <w:lsdException w:name="Balloon Text" w:semiHidden="1" w:unhideWhenUsed="1"/>
+    <w:lsdException w:name="Table Grid" w:uiPriority="59"/>
+    <w:lsdException w:name="Table Theme" w:semiHidden="1" w:unhideWhenUsed="1"/>
+    <w:lsdException w:name="Placeholder Text" w:semiHidden="1"/>
+    <w:lsdException w:name="No Spacing" w:uiPriority="1" w:qFormat="1"/>
+    <w:lsdException w:name="Light Shading" w:uiPriority="60"/>
+    <w:lsdException w:name="Light List" w:uiPriority="61"/>
+    <w:lsdException w:name="Light Grid" w:uiPriority="62"/>
+    <w:lsdException w:name="Medium Shading 1" w:uiPriority="63"/>
+    <w:lsdException w:name="Medium Shading 2" w:uiPriority="64"/>
+    <w:lsdException w:name="Medium List 1" w:uiPriority="65"/>
+    <w:lsdException w:name="Medium List 2" w:uiPriority="66"/>
+    <w:lsdException w:name="Medium Grid 1" w:uiPriority="67"/>
+    <w:lsdException w:name="Medium Grid 2" w:uiPriority="68"/>
+    <w:lsdException w:name="Medium Grid 3" w:uiPriority="69"/>
+    <w:lsdException w:name="Dark List" w:uiPriority="70"/>
+    <w:lsdException w:name="Colorful Shading" w:uiPriority="71"/>
+    <w:lsdException w:name="Colorful List" w:uiPriority="72"/>
+    <w:lsdException w:name="Colorful Grid" w:uiPriority="73"/>
+    <w:lsdException w:name="Light Shading Accent 1" w:uiPriority="60"/>
+    <w:lsdException w:name="Light List Accent 1" w:uiPriority="61"/>
+    <w:lsdException w:name="Light Grid Accent 1" w:uiPriority="62"/>
+    <w:lsdException w:name="Medium Shading 1 Accent 1" w:uiPriority="63"/>
+    <w:lsdException w:name="Medium Shading 2 Accent 1" w:uiPriority="64"/>
+    <w:lsdException w:name="Medium List 1 Accent 1" w:uiPriority="65"/>
+    <w:lsdException w:name="Revision" w:semiHidden="1"/>
+    <w:lsdException w:name="List Paragraph" w:uiPriority="34" w:qFormat="1"/>
+    <w:lsdException w:name="Quote" w:uiPriority="29" w:qFormat="1"/>
+    <w:lsdException w:name="Intense Quote" w:uiPriority="30" w:qFormat="1"/>
+    <w:lsdException w:name="Medium List 2 Accent 1" w:uiPriority="66"/>
+    <w:lsdException w:name="Medium Grid 1 Accent 1" w:uiPriority="67"/>
+    <w:lsdException w:name="Medium Grid 2 Accent 1" w:uiPriority="68"/>
+    <w:lsdException w:name="Medium Grid 3 Accent 1" w:uiPriority="69"/>
+    <w:lsdException w:name="Dark List Accent 1" w:uiPriority="70"/>
+    <w:lsdException w:name="Colorful Shading Accent 1" w:uiPriority="71"/>
+    <w:lsdException w:name="Colorful List Accent 1" w:uiPriority="72"/>
+    <w:lsdException w:name="Colorful Grid Accent 1" w:uiPriority="73"/>
+    <w:lsdException w:name="Light Shading Accent 2" w:uiPriority="60"/>
+    <w:lsdException w:name="Light List Accent 2" w:uiPriority="61"/>
+    <w:lsdException w:name="Light Grid Accent 2" w:uiPriority="62"/>
+    <w:lsdException w:name="Medium Shading 1 Accent 2" w:uiPriority="63"/>
+    <w:lsdException w:name="Medium Shading 2 Accent 2" w:uiPriority="64"/>
+    <w:lsdException w:name="Medium List 1 Accent 2" w:uiPriority="65"/>
+    <w:lsdException w:name="Medium List 2 Accent 2" w:uiPriority="66"/>
+    <w:lsdException w:name="Medium Grid 1 Accent 2" w:uiPriority="67"/>
+    <w:lsdException w:name="Medium Grid 2 Accent 2" w:uiPriority="68"/>
+    <w:lsdException w:name="Medium Grid 3 Accent 2" w:uiPriority="69"/>
+    <w:lsdException w:name="Dark List Accent 2" w:uiPriority="70"/>
+    <w:lsdException w:name="Colorful Shading Accent 2" w:uiPriority="71"/>
+    <w:lsdException w:name="Colorful List Accent 2" w:uiPriority="72"/>
+    <w:lsdException w:name="Colorful Grid Accent 2" w:uiPriority="73"/>
+    <w:lsdException w:name="Light Shading Accent 3" w:uiPriority="60"/>
+    <w:lsdException w:name="Light List Accent 3" w:uiPriority="61"/>
+    <w:lsdException w:name="Light Grid Accent 3" w:uiPriority="62"/>
+    <w:lsdException w:name="Medium Shading 1 Accent 3" w:uiPriority="63"/>
+    <w:lsdException w:name="Medium Shading 2 Accent 3" w:uiPriority="64"/>
+    <w:lsdException w:name="Medium List 1 Accent 3" w:uiPriority="65"/>
+    <w:lsdException w:name="Medium List 2 Accent 3" w:uiPriority="66"/>
+    <w:lsdException w:name="Medium Grid 1 Accent 3" w:uiPriority="67"/>
+    <w:lsdException w:name="Medium Grid 2 Accent 3" w:uiPriority="68"/>
+    <w:lsdException w:name="Medium Grid 3 Accent 3" w:uiPriority="69"/>
+    <w:lsdException w:name="Dark List Accent 3" w:uiPriority="70"/>
+    <w:lsdException w:name="Colorful Shading Accent 3" w:uiPriority="71"/>
+    <w:lsdException w:name="Colorful List Accent 3" w:uiPriority="72"/>
+    <w:lsdException w:name="Colorful Grid Accent 3" w:uiPriority="73"/>
+    <w:lsdException w:name="Light Shading Accent 4" w:uiPriority="60"/>
+    <w:lsdException w:name="Light List Accent 4" w:uiPriority="61"/>
+    <w:lsdException w:name="Light Grid Accent 4" w:uiPriority="62"/>
+    <w:lsdException w:name="Medium Shading 1 Accent 4" w:uiPriority="63"/>
+    <w:lsdException w:name="Medium Shading 2 Accent 4" w:uiPriority="64"/>
+    <w:lsdException w:name="Medium List 1 Accent 4" w:uiPriority="65"/>
+    <w:lsdException w:name="Medium List 2 Accent 4" w:uiPriority="66"/>
+    <w:lsdException w:name="Medium Grid 1 Accent 4" w:uiPriority="67"/>
+    <w:lsdException w:name="Medium Grid 2 Accent 4" w:uiPriority="68"/>
+    <w:lsdException w:name="Medium Grid 3 Accent 4" w:uiPriority="69"/>
+    <w:lsdException w:name="Dark List Accent 4" w:uiPriority="70"/>
+    <w:lsdException w:name="Colorful Shading Accent 4" w:uiPriority="71"/>
+    <w:lsdException w:name="Colorful List Accent 4" w:uiPriority="72"/>
+    <w:lsdException w:name="Colorful Grid Accent 4" w:uiPriority="73"/>
+    <w:lsdException w:name="Light Shading Accent 5" w:uiPriority="60"/>
+    <w:lsdException w:name="Light List Accent 5" w:uiPriority="61"/>
+    <w:lsdException w:name="Light Grid Accent 5" w:uiPriority="62"/>
+    <w:lsdException w:name="Medium Shading 1 Accent 5" w:uiPriority="63"/>
+    <w:lsdException w:name="Medium Shading 2 Accent 5" w:uiPriority="64"/>
+    <w:lsdException w:name="Medium List 1 Accent 5" w:uiPriority="65"/>
+    <w:lsdException w:name="Medium List 2 Accent 5" w:uiPriority="66"/>
+    <w:lsdException w:name="Medium Grid 1 Accent 5" w:uiPriority="67"/>
+    <w:lsdException w:name="Medium Grid 2 Accent 5" w:uiPriority="68"/>
+    <w:lsdException w:name="Medium Grid 3 Accent 5" w:uiPriority="69"/>
+    <w:lsdException w:name="Dark List Accent 5" w:uiPriority="70"/>
+    <w:lsdException w:name="Colorful Shading Accent 5" w:uiPriority="71"/>
+    <w:lsdException w:name="Colorful List Accent 5" w:uiPriority="72"/>
+    <w:lsdException w:name="Colorful Grid Accent 5" w:uiPriority="73"/>
+    <w:lsdException w:name="Light Shading Accent 6" w:uiPriority="60"/>
+    <w:lsdException w:name="Light List Accent 6" w:uiPriority="61"/>
+    <w:lsdException w:name="Light Grid Accent 6" w:uiPriority="62"/>
+    <w:lsdException w:name="Medium Shading 1 Accent 6" w:uiPriority="63"/>
+    <w:lsdException w:name="Medium Shading 2 Accent 6" w:uiPriority="64"/>
+    <w:lsdException w:name="Medium List 1 Accent 6" w:uiPriority="65"/>
+    <w:lsdException w:name="Medium List 2 Accent 6" w:uiPriority="66"/>
+    <w:lsdException w:name="Medium Grid 1 Accent 6" w:uiPriority="67"/>
+    <w:lsdException w:name="Medium Grid 2 Accent 6" w:uiPriority="68"/>
+    <w:lsdException w:name="Medium Grid 3 Accent 6" w:uiPriority="69"/>
+    <w:lsdException w:name="Dark List Accent 6" w:uiPriority="70"/>
+    <w:lsdException w:name="Colorful Shading Accent 6" w:uiPriority="71"/>
+    <w:lsdException w:name="Colorful List Accent 6" w:uiPriority="72"/>
+    <w:lsdException w:name="Colorful Grid Accent 6" w:uiPriority="73"/>
+    <w:lsdException w:name="Subtle Emphasis" w:uiPriority="19" w:qFormat="1"/>
+    <w:lsdException w:name="Intense Emphasis" w:uiPriority="21" w:qFormat="1"/>
+    <w:lsdException w:name="Subtle Reference" w:uiPriority="31" w:qFormat="1"/>
+    <w:lsdException w:name="Intense Reference" w:uiPriority="32" w:qFormat="1"/>
+    <w:lsdException w:name="Book Title" w:uiPriority="33" w:qFormat="1"/>
+    <w:lsdException w:name="Bibliography" w:semiHidden="1" w:uiPriority="37" w:unhideWhenUsed="1"/>
+    <w:lsdException w:name="TOC Heading" w:semiHidden="1" w:uiPriority="39" w:unhideWhenUsed="1" w:qFormat="1"/>
+    <w:lsdException w:name="Grid Table 4" w:uiPriority="49"/>
+    <w:lsdException w:name="Grid Table 5 Dark" w:uiPriority="50"/>
+    <w:lsdException w:name="Grid Table 6 Colorful" w:uiPriority="51"/>
+    <w:lsdException w:name="Grid Table 7 Colorful" w:uiPriority="52"/>
+    <w:lsdException w:name="Grid Table 1 Light Accent 1" w:uiPriority="46"/>
+    <w:lsdException w:name="Grid Table 2 Accent 1" w:uiPriority="47"/>
+    <w:lsdException w:name="Grid Table 3 Accent 1" w:uiPriority="48"/>
+    <w:lsdException w:name="Grid Table 4 Accent 1" w:uiPriority="49"/>
+    <w:lsdException w:name="Grid Table 5 Dark Accent 1" w:uiPriority="50"/>
+    <w:lsdException w:name="Grid Table 6 Colorful Accent 1" w:uiPriority="51"/>
+    <w:lsdException w:name="Grid Table 7 Colorful Accent 1" w:uiPriority="52"/>
+    <w:lsdException w:name="Grid Table 1 Light Accent 2" w:uiPriority="46"/>
+    <w:lsdException w:name="Grid Table 2 Accent 2" w:uiPriority="47"/>
+    <w:lsdException w:name="Grid Table 3 Accent 2" w:uiPriority="48"/>
+    <w:lsdException w:name="Grid Table 4 Accent 2" w:uiPriority="49"/>
+    <w:lsdException w:name="Grid Table 5 Dark Accent 2" w:uiPriority="50"/>
+    <w:lsdException w:name="Grid Table 6 Colorful Accent 2" w:uiPriority="51"/>
+    <w:lsdException w:name="Grid Table 7 Colorful Accent 2" w:uiPriority="52"/>
+    <w:lsdException w:name="Grid Table 1 Light Accent 3" w:uiPriority="46"/>
+    <w:lsdException w:name="Grid Table 2 Accent 3" w:uiPriority="47"/>
+    <w:lsdException w:name="Grid Table 3 Accent 3" w:uiPriority="48"/>
+    <w:lsdException w:name="Grid Table 4 Accent 3" w:uiPriority="49"/>
+    <w:lsdException w:name="Grid Table 5 Dark Accent 3" w:uiPriority="50"/>
+    <w:lsdException w:name="Grid Table 6 Colorful Accent 3" w:uiPriority="51"/>
+    <w:lsdException w:name="Grid Table 7 Colorful Accent 3" w:uiPriority="52"/>
+    <w:lsdException w:name="Grid Table 1 Light Accent 4" w:uiPriority="46"/>
+    <w:lsdException w:name="Grid Table 2 Accent 4" w:uiPriority="47"/>
+    <w:lsdException w:name="Grid Table 3 Accent 4" w:uiPriority="48"/>
+    <w:lsdException w:name="Grid Table 4 Accent 4" w:uiPriority="49"/>
+    <w:lsdException w:name="Grid Table 5 Dark Accent 4" w:uiPriority="50"/>
+    <w:lsdException w:name="Grid Table 6 Colorful Accent 4" w:uiPriority="51"/>
+    <w:lsdException w:name="Grid Table 7 Colorful Accent 4" w:uiPriority="52"/>
+    <w:lsdException w:name="Grid Table 1 Light Accent 5" w:uiPriority="46"/>
+    <w:lsdException w:name="Grid Table 2 Accent 5" w:uiPriority="47"/>
+    <w:lsdException w:name="Grid Table 3 Accent 5" w:uiPriority="48"/>
+    <w:lsdException w:name="Grid Table 4 Accent 5" w:uiPriority="49"/>
+    <w:lsdException w:name="Grid Table 5 Dark Accent 5" w:uiPriority="50"/>
+    <w:lsdException w:name="Grid Table 6 Colorful Accent 5" w:uiPriority="51"/>
+    <w:lsdException w:name="Grid Table 7 Colorful Accent 5" w:uiPriority="52"/>
+    <w:lsdException w:name="Grid Table 1 Light Accent 6" w:uiPriority="46"/>
+    <w:lsdException w:name="Grid Table 2 Accent 6" w:uiPriority="47"/>
+    <w:lsdException w:name="Grid Table 3 Accent 6" w:uiPriority="48"/>
+    <w:lsdException w:name="Grid Table 4 Accent 6" w:uiPriority="49"/>
+    <w:lsdException w:name="Grid Table 5 Dark Accent 6" w:uiPriority="50"/>
+    <w:lsdException w:name="Grid Table 6 Colorful Accent 6" w:uiPriority="51"/>
+    <w:lsdException w:name="Grid Table 7 Colorful Accent 6" w:uiPriority="52"/>
+    <w:lsdException w:name="List Table 1 Light" w:uiPriority="46"/>
+    <w:lsdException w:name="List Table 2" w:uiPriority="47"/>
+    <w:lsdException w:name="List Table 3" w:uiPriority="48"/>
+    <w:lsdException w:name="List Table 4" w:uiPriority="49"/>
+    <w:lsdException w:name="List Table 5 Dark" w:uiPriority="50"/>
+    <w:lsdException w:name="List Table 6 Colorful" w:uiPriority="51"/>
+    <w:lsdException w:name="List Table 7 Colorful" w:uiPriority="52"/>
+    <w:lsdException w:name="List Table 1 Light Accent 1" w:uiPriority="46"/>
+    <w:lsdException w:name="List Table 2 Accent 1" w:uiPriority="47"/>
+    <w:lsdException w:name="List Table 3 Accent 1" w:uiPriority="48"/>
+    <w:lsdException w:name="List Table 4 Accent 1" w:uiPriority="49"/>
+    <w:lsdException w:name="List Table 5 Dark Accent 1" w:uiPriority="50"/>
+    <w:lsdException w:name="List Table 6 Colorful Accent 1" w:uiPriority="51"/>
+    <w:lsdException w:name="List Table 7 Colorful Accent 1" w:uiPriority="52"/>
+    <w:lsdException w:name="List Table 1 Light Accent 2" w:uiPriority="46"/>
+    <w:lsdException w:name="List Table 2 Accent 2" w:uiPriority="47"/>
+    <w:lsdException w:name="List Table 3 Accent 2" w:uiPriority="48"/>
+    <w:lsdException w:name="List Table 4 Accent 2" w:uiPriority="49"/>
+    <w:lsdException w:name="List Table 5 Dark Accent 2" w:uiPriority="50"/>
+    <w:lsdException w:name="List Table 6 Colorful Accent 2" w:uiPriority="51"/>
+    <w:lsdException w:name="List Table 7 Colorful Accent 2" w:uiPriority="52"/>
+    <w:lsdException w:name="List Table 1 Light Accent 3" w:uiPriority="46"/>
+    <w:lsdException w:name="List Table 2 Accent 3" w:uiPriority="47"/>
+    <w:lsdException w:name="List Table 3 Accent 3" w:uiPriority="48"/>
+    <w:lsdException w:name="List Table 4 Accent 3" w:uiPriority="49"/>
+    <w:lsdException w:name="List Table 5 Dark Accent 3" w:uiPriority="50"/>
+    <w:lsdException w:name="List Table 6 Colorful Accent 3" w:uiPriority="51"/>
+    <w:lsdException w:name="List Table 7 Colorful Accent 3" w:uiPriority="52"/>
+    <w:lsdException w:name="List Table 1 Light Accent 4" w:uiPriority="46"/>
+    <w:lsdException w:name="List Table 2 Accent 4" w:uiPriority="47"/>
+    <w:lsdException w:name="List Table 3 Accent 4" w:uiPriority="48"/>
+    <w:lsdException w:name="List Table 4 Accent 4" w:uiPriority="49"/>
+    <w:lsdException w:name="List Table 5 Dark Accent 4" w:uiPriority="50"/>
+    <w:lsdException w:name="List Table 6 Colorful Accent 4" w:uiPriority="51"/>
+    <w:lsdException w:name="List Table 7 Colorful Accent 4" w:uiPriority="52"/>
+    <w:lsdException w:name="List Table 1 Light Accent 5" w:uiPriority="46"/>
+    <w:lsdException w:name="List Table 2 Accent 5" w:uiPriority="47"/>
+    <w:lsdException w:name="List Table 3 Accent 5" w:uiPriority="48"/>
+    <w:lsdException w:name="List Table 4 Accent 5" w:uiPriority="49"/>
+    <w:lsdException w:name="List Table 5 Dark Accent 5" w:uiPriority="50"/>
+    <w:lsdException w:name="List Table 6 Colorful Accent 5" w:uiPriority="51"/>
+    <w:lsdException w:name="List Table 7 Colorful Accent 5" w:uiPriority="52"/>
+    <w:lsdException w:name="List Table 1 Light Accent 6" w:uiPriority="46"/>
+    <w:lsdException w:name="List Table 2 Accent 6" w:uiPriority="47"/>
+    <w:lsdException w:name="List Table 3 Accent 6" w:uiPriority="48"/>
+    <w:lsdException w:name="List Table 4 Accent 6" w:uiPriority="49"/>
+    <w:lsdException w:name="List Table 5 Dark Accent 6" w:uiPriority="50"/>
+    <w:lsdException w:name="List Table 6 Colorful Accent 6" w:uiPriority="51"/>
+    <w:lsdException w:name="List Table 7 Colorful Accent 6" w:uiPriority="52"/>
   </w:latentStyles>
   <w:style w:type="paragraph" w:default="1" w:styleId="Normal">
     <w:name w:val="Normal"/>
@@ -3835,9 +3599,8 @@
 </file>
 
 <file path=word/glossary/webSettings.xml><?xml version="1.0" encoding="utf-8"?>
-<w:webSettings xmlns:mc="http://schemas.openxmlformats.org/markup-compatibility/2006" xmlns:r="http://schemas.openxmlformats.org/officeDocument/2006/relationships" xmlns:w="http://schemas.openxmlformats.org/wordprocessingml/2006/main" xmlns:w14="http://schemas.microsoft.com/office/word/2010/wordml" mc:Ignorable="w14">
+<w:webSettings xmlns:mc="http://schemas.openxmlformats.org/markup-compatibility/2006" xmlns:r="http://schemas.openxmlformats.org/officeDocument/2006/relationships" xmlns:w="http://schemas.openxmlformats.org/wordprocessingml/2006/main" xmlns:w14="http://schemas.microsoft.com/office/word/2010/wordml" xmlns:w15="http://schemas.microsoft.com/office/word/2012/wordml" mc:Ignorable="w14 w15">
   <w:allowPNG/>
-  <w:doNotSaveAsSingleFile/>
 </w:webSettings>
 </file>
 
@@ -4096,7 +3859,7 @@
   <a:extraClrSchemeLst/>
   <a:extLst>
     <a:ext uri="{05A4C25C-085E-4340-85A3-A5531E510DB2}">
-      <thm15:themeFamily xmlns:thm15="http://schemas.microsoft.com/office/thememl/2012/main" xmlns="" name="Office Theme" id="{62F939B6-93AF-4DB8-9C6B-D6C7DFDC589F}" vid="{4A3C46E8-61CC-4603-A589-7422A47A8E4A}"/>
+      <thm15:themeFamily xmlns:thm15="http://schemas.microsoft.com/office/thememl/2012/main" name="Office Theme" id="{62F939B6-93AF-4DB8-9C6B-D6C7DFDC589F}" vid="{4A3C46E8-61CC-4603-A589-7422A47A8E4A}"/>
     </a:ext>
   </a:extLst>
 </a:theme>
@@ -4107,7 +3870,7 @@
 </file>
 
 <file path=customXml/itemProps1.xml><?xml version="1.0" encoding="utf-8"?>
-<ds:datastoreItem xmlns:ds="http://schemas.openxmlformats.org/officeDocument/2006/customXml" ds:itemID="{3C5B9640-629D-3E48-B7CB-4981CD63744B}">
+<ds:datastoreItem xmlns:ds="http://schemas.openxmlformats.org/officeDocument/2006/customXml" ds:itemID="{7A0214A0-68FC-4B7B-A805-FE956A3D8DAF}">
   <ds:schemaRefs>
     <ds:schemaRef ds:uri="http://schemas.openxmlformats.org/officeDocument/2006/bibliography"/>
   </ds:schemaRefs>

</xml_diff>

<commit_message>
advantages and disadvantages of data warehouse
</commit_message>
<xml_diff>
--- a/docs/Report/FullReport.docx
+++ b/docs/Report/FullReport.docx
@@ -1,10 +1,10 @@
 
 <file path=word/document.xml><?xml version="1.0" encoding="utf-8"?>
-<w:document xmlns:wpc="http://schemas.microsoft.com/office/word/2010/wordprocessingCanvas" xmlns:mc="http://schemas.openxmlformats.org/markup-compatibility/2006" xmlns:o="urn:schemas-microsoft-com:office:office" xmlns:r="http://schemas.openxmlformats.org/officeDocument/2006/relationships" xmlns:m="http://schemas.openxmlformats.org/officeDocument/2006/math" xmlns:v="urn:schemas-microsoft-com:vml" xmlns:wp14="http://schemas.microsoft.com/office/word/2010/wordprocessingDrawing" xmlns:wp="http://schemas.openxmlformats.org/drawingml/2006/wordprocessingDrawing" xmlns:w10="urn:schemas-microsoft-com:office:word" xmlns:w="http://schemas.openxmlformats.org/wordprocessingml/2006/main" xmlns:w14="http://schemas.microsoft.com/office/word/2010/wordml" xmlns:w15="http://schemas.microsoft.com/office/word/2012/wordml" xmlns:wpg="http://schemas.microsoft.com/office/word/2010/wordprocessingGroup" xmlns:wpi="http://schemas.microsoft.com/office/word/2010/wordprocessingInk" xmlns:wne="http://schemas.microsoft.com/office/word/2006/wordml" xmlns:wps="http://schemas.microsoft.com/office/word/2010/wordprocessingShape" mc:Ignorable="w14 w15 wp14">
+<w:document xmlns:wpc="http://schemas.microsoft.com/office/word/2010/wordprocessingCanvas" xmlns:mo="http://schemas.microsoft.com/office/mac/office/2008/main" xmlns:mc="http://schemas.openxmlformats.org/markup-compatibility/2006" xmlns:mv="urn:schemas-microsoft-com:mac:vml" xmlns:o="urn:schemas-microsoft-com:office:office" xmlns:r="http://schemas.openxmlformats.org/officeDocument/2006/relationships" xmlns:m="http://schemas.openxmlformats.org/officeDocument/2006/math" xmlns:v="urn:schemas-microsoft-com:vml" xmlns:wp14="http://schemas.microsoft.com/office/word/2010/wordprocessingDrawing" xmlns:wp="http://schemas.openxmlformats.org/drawingml/2006/wordprocessingDrawing" xmlns:w10="urn:schemas-microsoft-com:office:word" xmlns:w="http://schemas.openxmlformats.org/wordprocessingml/2006/main" xmlns:w14="http://schemas.microsoft.com/office/word/2010/wordml" xmlns:wpg="http://schemas.microsoft.com/office/word/2010/wordprocessingGroup" xmlns:wpi="http://schemas.microsoft.com/office/word/2010/wordprocessingInk" xmlns:wne="http://schemas.microsoft.com/office/word/2006/wordml" xmlns:wps="http://schemas.microsoft.com/office/word/2010/wordprocessingShape" mc:Ignorable="w14 wp14">
   <w:body>
-    <w:bookmarkStart w:id="0" w:name="OLE_LINK1" w:displacedByCustomXml="next"/>
+    <w:bookmarkStart w:id="0" w:name="OLE_LINK3" w:displacedByCustomXml="next"/>
     <w:bookmarkStart w:id="1" w:name="OLE_LINK2" w:displacedByCustomXml="next"/>
-    <w:bookmarkStart w:id="2" w:name="OLE_LINK3" w:displacedByCustomXml="next"/>
+    <w:bookmarkStart w:id="2" w:name="OLE_LINK1" w:displacedByCustomXml="next"/>
     <w:sdt>
       <w:sdtPr>
         <w:rPr>
@@ -64,7 +64,6 @@
               <w:dataBinding w:prefixMappings="xmlns:ns0='http://purl.org/dc/elements/1.1/' xmlns:ns1='http://schemas.openxmlformats.org/package/2006/metadata/core-properties' " w:xpath="/ns1:coreProperties[1]/ns0:title[1]" w:storeItemID="{6C3C8BC8-F283-45AE-878A-BAB7291924A1}"/>
               <w:text/>
             </w:sdtPr>
-            <w:sdtEndPr/>
             <w:sdtContent>
               <w:r>
                 <w:rPr>
@@ -97,7 +96,6 @@
             <w:showingPlcHdr/>
             <w:text/>
           </w:sdtPr>
-          <w:sdtEndPr/>
           <w:sdtContent>
             <w:p>
               <w:pPr>
@@ -156,7 +154,6 @@
               <w:dataBinding w:prefixMappings="xmlns:ns0='http://purl.org/dc/elements/1.1/' xmlns:ns1='http://schemas.openxmlformats.org/package/2006/metadata/core-properties' " w:xpath="/ns1:coreProperties[1]/ns0:creator[1]" w:storeItemID="{6C3C8BC8-F283-45AE-878A-BAB7291924A1}"/>
               <w:text/>
             </w:sdtPr>
-            <w:sdtEndPr/>
             <w:sdtContent>
               <w:r>
                 <w:rPr>
@@ -207,7 +204,6 @@
             <w:dataBinding w:prefixMappings="xmlns:ns0='http://schemas.microsoft.com/office/2006/coverPageProps' " w:xpath="/ns0:CoverPageProperties[1]/ns0:Abstract[1]" w:storeItemID="{55AF091B-3C7A-41E3-B477-F2FDAA23CFDA}"/>
             <w:text/>
           </w:sdtPr>
-          <w:sdtEndPr/>
           <w:sdtContent>
             <w:p>
               <w:pPr>
@@ -852,15 +848,7 @@
         <w:t>ment is based at our London c</w:t>
       </w:r>
       <w:r>
-        <w:t xml:space="preserve">ampus and from </w:t>
-      </w:r>
-      <w:proofErr w:type="gramStart"/>
-      <w:r>
-        <w:t>here</w:t>
-      </w:r>
-      <w:proofErr w:type="gramEnd"/>
-      <w:r>
-        <w:t xml:space="preserve"> we launch</w:t>
+        <w:t>ampus and from here we launch</w:t>
       </w:r>
       <w:r>
         <w:t xml:space="preserve"> and manage our advertising. We specialise and focus on each of our five schools across the three different campuses </w:t>
@@ -902,7 +890,7 @@
         </w:numPr>
         <w:spacing w:after="0" w:line="240" w:lineRule="auto"/>
       </w:pPr>
-      <w:hyperlink r:id="rId6" w:history="1">
+      <w:hyperlink r:id="rId7" w:history="1">
         <w:r>
           <w:rPr>
             <w:rStyle w:val="Hyperlink"/>
@@ -920,7 +908,7 @@
         </w:numPr>
         <w:spacing w:after="0" w:line="240" w:lineRule="auto"/>
       </w:pPr>
-      <w:hyperlink r:id="rId7" w:history="1">
+      <w:hyperlink r:id="rId8" w:history="1">
         <w:r>
           <w:rPr>
             <w:rStyle w:val="Hyperlink"/>
@@ -946,7 +934,7 @@
         <w:spacing w:after="0" w:line="240" w:lineRule="auto"/>
         <w:ind w:left="720"/>
       </w:pPr>
-      <w:hyperlink r:id="rId8" w:history="1">
+      <w:hyperlink r:id="rId9" w:history="1">
         <w:r>
           <w:rPr>
             <w:rStyle w:val="Hyperlink"/>
@@ -973,11 +961,11 @@
       <w:r>
         <w:rPr>
           <w:noProof/>
-          <w:lang w:eastAsia="en-GB"/>
+          <w:lang w:val="en-US"/>
         </w:rPr>
         <w:lastRenderedPageBreak/>
         <w:drawing>
-          <wp:inline distT="0" distB="0" distL="0" distR="0" wp14:anchorId="19AD19FA" wp14:editId="20CA4A9D">
+          <wp:inline distT="0" distB="0" distL="0" distR="0" wp14:anchorId="07E01E4E" wp14:editId="3BF750B5">
             <wp:extent cx="5200650" cy="2924175"/>
             <wp:effectExtent l="0" t="0" r="0" b="9525"/>
             <wp:docPr id="1" name="Picture 1" descr="Pyramid representing the three layers of management and their roles. Senior management and Strategic, dealing with policy decisions, and their work is long term, complex and non-routine. Middle management is tactical, dealking with how to achieve policy, and their work is medium term and less complex. Junior management are operational, dealing with day to day decisions, and the work is simpler and more routine."/>
@@ -994,7 +982,7 @@
                     </pic:cNvPicPr>
                   </pic:nvPicPr>
                   <pic:blipFill>
-                    <a:blip r:embed="rId9">
+                    <a:blip r:embed="rId10">
                       <a:extLst>
                         <a:ext uri="{28A0092B-C50C-407E-A947-70E740481C1C}">
                           <a14:useLocalDpi xmlns:a14="http://schemas.microsoft.com/office/drawing/2010/main" val="0"/>
@@ -1132,15 +1120,7 @@
         <w:ind w:firstLine="720"/>
       </w:pPr>
       <w:r>
-        <w:t xml:space="preserve">How </w:t>
-      </w:r>
-      <w:proofErr w:type="gramStart"/>
-      <w:r>
-        <w:t>are they connected</w:t>
-      </w:r>
-      <w:proofErr w:type="gramEnd"/>
-      <w:r>
-        <w:t>?</w:t>
+        <w:t>How are they connected?</w:t>
       </w:r>
     </w:p>
     <w:p>
@@ -1164,16 +1144,11 @@
         <w:t>Marketing department</w:t>
       </w:r>
       <w:r>
-        <w:t xml:space="preserve">. </w:t>
-      </w:r>
-      <w:proofErr w:type="spellStart"/>
-      <w:r>
-        <w:t>UM</w:t>
+        <w:t>. UM</w:t>
       </w:r>
       <w:r>
         <w:t>L</w:t>
       </w:r>
-      <w:proofErr w:type="spellEnd"/>
       <w:r>
         <w:t xml:space="preserve"> notation!</w:t>
       </w:r>
@@ -1205,15 +1180,7 @@
       </w:pPr>
       <w:r>
         <w:tab/>
-        <w:t xml:space="preserve">Design the </w:t>
-      </w:r>
-      <w:proofErr w:type="spellStart"/>
-      <w:r>
-        <w:t>DFD</w:t>
-      </w:r>
-      <w:proofErr w:type="spellEnd"/>
-      <w:r>
-        <w:t xml:space="preserve"> diagram (extra points!</w:t>
+        <w:t>Design the DFD diagram (extra points!</w:t>
       </w:r>
       <w:r>
         <w:t xml:space="preserve"> </w:t>
@@ -1234,16 +1201,20 @@
         <w:ind w:firstLine="720"/>
       </w:pPr>
       <w:r>
-        <w:t>Data store (</w:t>
-      </w:r>
-      <w:proofErr w:type="spellStart"/>
-      <w:r>
-        <w:t>DFD</w:t>
-      </w:r>
-      <w:proofErr w:type="spellEnd"/>
-      <w:r>
-        <w:t>) is an entity on the ER and tables on the database schema</w:t>
-      </w:r>
+        <w:t>Data store (DFD) is an entity on the ER and tables on the database schema</w:t>
+      </w:r>
+    </w:p>
+    <w:p>
+      <w:pPr>
+        <w:spacing w:after="0" w:line="240" w:lineRule="auto"/>
+        <w:ind w:firstLine="720"/>
+      </w:pPr>
+    </w:p>
+    <w:p>
+      <w:pPr>
+        <w:spacing w:after="0" w:line="240" w:lineRule="auto"/>
+        <w:ind w:firstLine="720"/>
+      </w:pPr>
     </w:p>
     <w:p>
       <w:pPr>
@@ -1260,34 +1231,662 @@
         <w:t>isadvantage</w:t>
       </w:r>
       <w:r>
-        <w:t xml:space="preserve"> of having a data </w:t>
-      </w:r>
+        <w:t xml:space="preserve"> of having a data warehouse (</w:t>
+      </w:r>
+      <w:r>
+        <w:t>Slide week 4</w:t>
+      </w:r>
+      <w:r>
+        <w:t>)</w:t>
+      </w:r>
+    </w:p>
+    <w:p>
+      <w:pPr>
+        <w:spacing w:after="0" w:line="240" w:lineRule="auto"/>
+      </w:pPr>
+    </w:p>
+    <w:p>
+      <w:pPr>
+        <w:spacing w:after="0" w:line="240" w:lineRule="auto"/>
+      </w:pPr>
+    </w:p>
+    <w:bookmarkEnd w:id="10"/>
+    <w:bookmarkEnd w:id="11"/>
+    <w:p>
+      <w:pPr>
+        <w:pStyle w:val="Heading3"/>
+        <w:shd w:val="clear" w:color="auto" w:fill="FFFFFF"/>
+        <w:spacing w:before="375" w:after="105" w:line="300" w:lineRule="atLeast"/>
+        <w:rPr>
+          <w:rFonts w:ascii="Droid Sans" w:eastAsia="Times New Roman" w:hAnsi="Droid Sans" w:cs="Times New Roman"/>
+          <w:color w:val="0066BB"/>
+          <w:spacing w:val="-2"/>
+        </w:rPr>
+      </w:pPr>
+      <w:r>
+        <w:rPr>
+          <w:rFonts w:ascii="Droid Sans" w:eastAsia="Times New Roman" w:hAnsi="Droid Sans" w:cs="Times New Roman"/>
+          <w:color w:val="0000FF"/>
+          <w:spacing w:val="-2"/>
+        </w:rPr>
+        <w:t>Advantages and Disadvantages to Using a Data Warehouse</w:t>
+      </w:r>
+    </w:p>
+    <w:p>
+      <w:pPr>
+        <w:pStyle w:val="NormalWeb"/>
+        <w:shd w:val="clear" w:color="auto" w:fill="FFFFFF"/>
+        <w:spacing w:after="270" w:line="330" w:lineRule="atLeast"/>
+        <w:rPr>
+          <w:rFonts w:ascii="Droid Sans" w:hAnsi="Droid Sans"/>
+          <w:color w:val="000000"/>
+          <w:sz w:val="21"/>
+          <w:szCs w:val="21"/>
+        </w:rPr>
+      </w:pPr>
+      <w:r>
+        <w:rPr>
+          <w:rFonts w:ascii="Droid Sans" w:hAnsi="Droid Sans"/>
+          <w:color w:val="000000"/>
+          <w:sz w:val="21"/>
+          <w:szCs w:val="21"/>
+        </w:rPr>
+        <w:t>Data Warehouse is computerised</w:t>
+      </w:r>
+      <w:r>
+        <w:rPr>
+          <w:rFonts w:ascii="Droid Sans" w:hAnsi="Droid Sans"/>
+          <w:color w:val="000000"/>
+          <w:sz w:val="21"/>
+          <w:szCs w:val="21"/>
+        </w:rPr>
+        <w:t xml:space="preserve"> </w:t>
+      </w:r>
+      <w:r>
+        <w:rPr>
+          <w:rFonts w:ascii="Droid Sans" w:hAnsi="Droid Sans"/>
+          <w:color w:val="000000"/>
+          <w:sz w:val="21"/>
+          <w:szCs w:val="21"/>
+        </w:rPr>
+        <w:t xml:space="preserve">system </w:t>
+      </w:r>
+      <w:r>
+        <w:rPr>
+          <w:rFonts w:ascii="Droid Sans" w:hAnsi="Droid Sans"/>
+          <w:color w:val="000000"/>
+          <w:sz w:val="21"/>
+          <w:szCs w:val="21"/>
+        </w:rPr>
+        <w:t>for storing information. This information helps organisation to analyse historical patterns and make important business decisions.  The advantage of having large repository of information that it helps</w:t>
+      </w:r>
+      <w:r>
+        <w:rPr>
+          <w:rFonts w:ascii="Droid Sans" w:hAnsi="Droid Sans"/>
+          <w:color w:val="000000"/>
+          <w:sz w:val="21"/>
+          <w:szCs w:val="21"/>
+        </w:rPr>
+        <w:t xml:space="preserve"> to solve number of problems,</w:t>
+      </w:r>
+      <w:r>
+        <w:rPr>
+          <w:rFonts w:ascii="Droid Sans" w:hAnsi="Droid Sans"/>
+          <w:color w:val="000000"/>
+          <w:sz w:val="21"/>
+          <w:szCs w:val="21"/>
+        </w:rPr>
+        <w:t xml:space="preserve"> </w:t>
+      </w:r>
+      <w:r>
+        <w:rPr>
+          <w:rFonts w:ascii="Droid Sans" w:hAnsi="Droid Sans"/>
+          <w:color w:val="000000"/>
+          <w:sz w:val="21"/>
+          <w:szCs w:val="21"/>
+        </w:rPr>
+        <w:t xml:space="preserve">increase company profitability while and reduce cost to access this historical data within </w:t>
+      </w:r>
+      <w:r>
+        <w:rPr>
+          <w:rFonts w:ascii="Droid Sans" w:hAnsi="Droid Sans" w:hint="eastAsia"/>
+          <w:color w:val="000000"/>
+          <w:sz w:val="21"/>
+          <w:szCs w:val="21"/>
+        </w:rPr>
+        <w:t>external</w:t>
+      </w:r>
+      <w:r>
+        <w:rPr>
+          <w:rFonts w:ascii="Droid Sans" w:hAnsi="Droid Sans"/>
+          <w:color w:val="000000"/>
+          <w:sz w:val="21"/>
+          <w:szCs w:val="21"/>
+        </w:rPr>
+        <w:t xml:space="preserve"> sources. </w:t>
+      </w:r>
+      <w:r>
+        <w:rPr>
+          <w:rFonts w:ascii="Droid Sans" w:hAnsi="Droid Sans"/>
+          <w:color w:val="000000"/>
+          <w:sz w:val="21"/>
+          <w:szCs w:val="21"/>
+        </w:rPr>
+        <w:t>Furthermore, the data is consistent</w:t>
+      </w:r>
+      <w:r>
+        <w:rPr>
+          <w:rFonts w:ascii="Droid Sans" w:hAnsi="Droid Sans"/>
+          <w:color w:val="000000"/>
+          <w:sz w:val="21"/>
+          <w:szCs w:val="21"/>
+        </w:rPr>
+        <w:t xml:space="preserve">, relevant, </w:t>
+      </w:r>
+      <w:r>
+        <w:rPr>
+          <w:rFonts w:ascii="Droid Sans" w:hAnsi="Droid Sans"/>
+          <w:color w:val="000000"/>
+          <w:sz w:val="21"/>
+          <w:szCs w:val="21"/>
+        </w:rPr>
+        <w:t xml:space="preserve">structured </w:t>
+      </w:r>
+      <w:r>
+        <w:rPr>
+          <w:rFonts w:ascii="Droid Sans" w:hAnsi="Droid Sans"/>
+          <w:color w:val="000000"/>
+          <w:sz w:val="21"/>
+          <w:szCs w:val="21"/>
+        </w:rPr>
+        <w:t>and combined from various locations into one centralised location.</w:t>
+      </w:r>
+      <w:r>
+        <w:rPr>
+          <w:rFonts w:ascii="Droid Sans" w:hAnsi="Droid Sans"/>
+          <w:color w:val="000000"/>
+          <w:sz w:val="21"/>
+          <w:szCs w:val="21"/>
+        </w:rPr>
+        <w:t xml:space="preserve"> </w:t>
+      </w:r>
+      <w:r>
+        <w:rPr>
+          <w:rFonts w:ascii="Droid Sans" w:hAnsi="Droid Sans"/>
+          <w:color w:val="000000"/>
+          <w:sz w:val="21"/>
+          <w:szCs w:val="21"/>
+        </w:rPr>
+        <w:t>This data centralisation helps to find multiple solutions than wher</w:t>
+      </w:r>
+      <w:r>
+        <w:rPr>
+          <w:rFonts w:ascii="Droid Sans" w:hAnsi="Droid Sans"/>
+          <w:color w:val="000000"/>
+          <w:sz w:val="21"/>
+          <w:szCs w:val="21"/>
+        </w:rPr>
+        <w:t>e data analysed separately.</w:t>
+      </w:r>
+      <w:r>
+        <w:rPr>
+          <w:rFonts w:ascii="Droid Sans" w:hAnsi="Droid Sans"/>
+          <w:color w:val="000000"/>
+          <w:sz w:val="21"/>
+          <w:szCs w:val="21"/>
+        </w:rPr>
+        <w:t xml:space="preserve"> Data Warehouse allows </w:t>
+      </w:r>
+      <w:r>
+        <w:rPr>
+          <w:rFonts w:ascii="Droid Sans" w:hAnsi="Droid Sans"/>
+          <w:color w:val="000000"/>
+          <w:sz w:val="21"/>
+          <w:szCs w:val="21"/>
+        </w:rPr>
+        <w:t xml:space="preserve">storing already retrieved </w:t>
+      </w:r>
+      <w:r>
+        <w:rPr>
+          <w:rFonts w:ascii="Droid Sans" w:hAnsi="Droid Sans"/>
+          <w:color w:val="000000"/>
+          <w:sz w:val="21"/>
+          <w:szCs w:val="21"/>
+        </w:rPr>
+        <w:t xml:space="preserve">data within operational </w:t>
+      </w:r>
+      <w:r>
+        <w:rPr>
+          <w:rFonts w:ascii="Droid Sans" w:hAnsi="Droid Sans"/>
+          <w:color w:val="000000"/>
+          <w:sz w:val="21"/>
+          <w:szCs w:val="21"/>
+        </w:rPr>
+        <w:t>level that improves turn around time of data reporting and analysis</w:t>
+      </w:r>
+      <w:r>
+        <w:rPr>
+          <w:rFonts w:ascii="Droid Sans" w:hAnsi="Droid Sans"/>
+          <w:color w:val="000000"/>
+          <w:sz w:val="21"/>
+          <w:szCs w:val="21"/>
+        </w:rPr>
+        <w:fldChar w:fldCharType="begin" w:fldLock="1"/>
+      </w:r>
+      <w:r>
+        <w:rPr>
+          <w:rFonts w:ascii="Droid Sans" w:hAnsi="Droid Sans"/>
+          <w:color w:val="000000"/>
+          <w:sz w:val="21"/>
+          <w:szCs w:val="21"/>
+        </w:rPr>
+        <w:instrText>ADDIN CSL_CITATION { "citationItems" : [ { "id" : "ITEM-1", "itemData" : { "URL" : "http://dssresources.com/faq/index.php?action=artikel&amp;id=180", "accessed" : { "date-parts" : [ [ "2014", "11", "14" ] ] }, "author" : [ { "dropping-particle" : "", "family" : "Power", "given" : "Dan", "non-dropping-particle" : "", "parse-names" : false, "suffix" : "" } ], "id" : "ITEM-1", "issued" : { "date-parts" : [ [ "0" ] ] }, "title" : "Ask Dan! about DSS - What are advantages and disadvantages of data warehouses?", "type" : "webpage" }, "uris" : [ "http://www.mendeley.com/documents/?uuid=2533a83c-f796-453b-9dea-798e13583eda" ] } ], "mendeley" : { "formattedCitation" : "(Power n.d.)", "plainTextFormattedCitation" : "(Power n.d.)", "previouslyFormattedCitation" : "(Power n.d.)" }, "properties" : { "noteIndex" : 0 }, "schema" : "https://github.com/citation-style-language/schema/raw/master/csl-citation.json" }</w:instrText>
+      </w:r>
+      <w:r>
+        <w:rPr>
+          <w:rFonts w:ascii="Droid Sans" w:hAnsi="Droid Sans"/>
+          <w:color w:val="000000"/>
+          <w:sz w:val="21"/>
+          <w:szCs w:val="21"/>
+        </w:rPr>
+        <w:fldChar w:fldCharType="separate"/>
+      </w:r>
+      <w:r>
+        <w:rPr>
+          <w:rFonts w:ascii="Droid Sans" w:hAnsi="Droid Sans"/>
+          <w:noProof/>
+          <w:color w:val="000000"/>
+          <w:sz w:val="21"/>
+          <w:szCs w:val="21"/>
+        </w:rPr>
+        <w:t>(Power</w:t>
+      </w:r>
+      <w:r>
+        <w:rPr>
+          <w:rFonts w:ascii="Droid Sans" w:hAnsi="Droid Sans"/>
+          <w:noProof/>
+          <w:color w:val="000000"/>
+          <w:sz w:val="21"/>
+          <w:szCs w:val="21"/>
+        </w:rPr>
+        <w:t>)</w:t>
+      </w:r>
+      <w:r>
+        <w:rPr>
+          <w:rFonts w:ascii="Droid Sans" w:hAnsi="Droid Sans"/>
+          <w:color w:val="000000"/>
+          <w:sz w:val="21"/>
+          <w:szCs w:val="21"/>
+        </w:rPr>
+        <w:fldChar w:fldCharType="end"/>
+      </w:r>
+      <w:r>
+        <w:rPr>
+          <w:rFonts w:ascii="Droid Sans" w:hAnsi="Droid Sans"/>
+          <w:color w:val="000000"/>
+          <w:sz w:val="21"/>
+          <w:szCs w:val="21"/>
+        </w:rPr>
+        <w:t>.</w:t>
+      </w:r>
+      <w:r>
+        <w:rPr>
+          <w:rFonts w:ascii="Droid Sans" w:hAnsi="Droid Sans"/>
+          <w:color w:val="000000"/>
+          <w:sz w:val="21"/>
+          <w:szCs w:val="21"/>
+        </w:rPr>
+        <w:t xml:space="preserve"> </w:t>
+      </w:r>
+      <w:r>
+        <w:rPr>
+          <w:rFonts w:ascii="Droid Sans" w:hAnsi="Droid Sans"/>
+          <w:color w:val="000000"/>
+          <w:sz w:val="21"/>
+          <w:szCs w:val="21"/>
+        </w:rPr>
+        <w:t xml:space="preserve"> </w:t>
+      </w:r>
+    </w:p>
+    <w:p>
+      <w:pPr>
+        <w:pStyle w:val="NormalWeb"/>
+        <w:shd w:val="clear" w:color="auto" w:fill="FFFFFF"/>
+        <w:spacing w:after="270" w:line="330" w:lineRule="atLeast"/>
+        <w:rPr>
+          <w:rFonts w:ascii="Droid Sans" w:hAnsi="Droid Sans"/>
+          <w:color w:val="000000"/>
+          <w:sz w:val="21"/>
+          <w:szCs w:val="21"/>
+        </w:rPr>
+      </w:pPr>
+      <w:r>
+        <w:rPr>
+          <w:rFonts w:ascii="Droid Sans" w:hAnsi="Droid Sans"/>
+          <w:color w:val="000000"/>
+          <w:sz w:val="21"/>
+          <w:szCs w:val="21"/>
+        </w:rPr>
+        <w:lastRenderedPageBreak/>
+        <w:t xml:space="preserve">The advantage of having data warehouse in marketing is that the data is static </w:t>
+      </w:r>
+      <w:r>
+        <w:rPr>
+          <w:rFonts w:ascii="Droid Sans" w:hAnsi="Droid Sans"/>
+          <w:color w:val="000000"/>
+          <w:sz w:val="21"/>
+          <w:szCs w:val="21"/>
+        </w:rPr>
+        <w:t>and provides a "single version" of the truth about enterprise activities.</w:t>
+      </w:r>
+      <w:r>
+        <w:rPr>
+          <w:rFonts w:ascii="Droid Sans" w:hAnsi="Droid Sans"/>
+          <w:color w:val="000000"/>
+          <w:sz w:val="21"/>
+          <w:szCs w:val="21"/>
+        </w:rPr>
+        <w:t xml:space="preserve"> To understand better its customers -students, future prospects on the marketplace </w:t>
+      </w:r>
+      <w:proofErr w:type="gramStart"/>
+      <w:r>
+        <w:rPr>
+          <w:rFonts w:ascii="Droid Sans" w:hAnsi="Droid Sans"/>
+          <w:color w:val="000000"/>
+          <w:sz w:val="21"/>
+          <w:szCs w:val="21"/>
+        </w:rPr>
+        <w:t>and  opportunities</w:t>
+      </w:r>
+      <w:proofErr w:type="gramEnd"/>
+      <w:r>
+        <w:rPr>
+          <w:rFonts w:ascii="Droid Sans" w:hAnsi="Droid Sans"/>
+          <w:color w:val="000000"/>
+          <w:sz w:val="21"/>
+          <w:szCs w:val="21"/>
+        </w:rPr>
+        <w:t xml:space="preserve"> to attract more students- customers, researchers and funds.</w:t>
+      </w:r>
+      <w:r>
+        <w:rPr>
+          <w:rFonts w:ascii="Droid Sans" w:hAnsi="Droid Sans"/>
+          <w:color w:val="000000"/>
+          <w:sz w:val="21"/>
+          <w:szCs w:val="21"/>
+        </w:rPr>
+        <w:br/>
+        <w:t xml:space="preserve">However there are a number of disadvantages that need to be </w:t>
+      </w:r>
+      <w:r>
+        <w:rPr>
+          <w:rFonts w:ascii="Droid Sans" w:hAnsi="Droid Sans" w:hint="eastAsia"/>
+          <w:color w:val="000000"/>
+          <w:sz w:val="21"/>
+          <w:szCs w:val="21"/>
+        </w:rPr>
+        <w:t>addressed</w:t>
+      </w:r>
+      <w:r>
+        <w:rPr>
+          <w:rFonts w:ascii="Droid Sans" w:hAnsi="Droid Sans"/>
+          <w:color w:val="000000"/>
+          <w:sz w:val="21"/>
+          <w:szCs w:val="21"/>
+        </w:rPr>
+        <w:t>. First</w:t>
+      </w:r>
+      <w:r>
+        <w:rPr>
+          <w:rFonts w:ascii="Droid Sans" w:hAnsi="Droid Sans"/>
+          <w:color w:val="000000"/>
+          <w:sz w:val="21"/>
+          <w:szCs w:val="21"/>
+        </w:rPr>
+        <w:t>ly,</w:t>
+      </w:r>
+      <w:r>
+        <w:rPr>
+          <w:rFonts w:ascii="Droid Sans" w:hAnsi="Droid Sans"/>
+          <w:color w:val="000000"/>
+          <w:sz w:val="21"/>
+          <w:szCs w:val="21"/>
+        </w:rPr>
+        <w:t xml:space="preserve"> </w:t>
+      </w:r>
+      <w:r>
+        <w:rPr>
+          <w:rFonts w:ascii="Droid Sans" w:hAnsi="Droid Sans"/>
+          <w:color w:val="000000"/>
+          <w:sz w:val="21"/>
+          <w:szCs w:val="21"/>
+        </w:rPr>
+        <w:t>data warehouse</w:t>
+      </w:r>
+      <w:r>
+        <w:rPr>
+          <w:rFonts w:ascii="Droid Sans" w:hAnsi="Droid Sans"/>
+          <w:color w:val="000000"/>
+          <w:sz w:val="21"/>
+          <w:szCs w:val="21"/>
+        </w:rPr>
+        <w:t xml:space="preserve"> is </w:t>
+      </w:r>
+      <w:r>
+        <w:rPr>
+          <w:rFonts w:ascii="Droid Sans" w:hAnsi="Droid Sans"/>
+          <w:color w:val="000000"/>
+          <w:sz w:val="21"/>
+          <w:szCs w:val="21"/>
+        </w:rPr>
+        <w:t>very expensive to maintain as data itself must be norma</w:t>
+      </w:r>
+      <w:r>
+        <w:rPr>
+          <w:rFonts w:ascii="Droid Sans" w:hAnsi="Droid Sans"/>
+          <w:color w:val="000000"/>
+          <w:sz w:val="21"/>
+          <w:szCs w:val="21"/>
+        </w:rPr>
+        <w:t xml:space="preserve">lised, loaded and </w:t>
+      </w:r>
+      <w:r>
+        <w:rPr>
+          <w:rFonts w:ascii="Droid Sans" w:hAnsi="Droid Sans"/>
+          <w:color w:val="000000"/>
+          <w:sz w:val="21"/>
+          <w:szCs w:val="21"/>
+        </w:rPr>
+        <w:t xml:space="preserve">extracted. </w:t>
+      </w:r>
+      <w:r>
+        <w:rPr>
+          <w:rFonts w:ascii="Droid Sans" w:hAnsi="Droid Sans"/>
+          <w:color w:val="000000"/>
+          <w:sz w:val="21"/>
+          <w:szCs w:val="21"/>
+        </w:rPr>
+        <w:t xml:space="preserve"> Moreover, company have to train their users otherwise it could lead to the security problems while conducting any queries via online access. </w:t>
+      </w:r>
+      <w:r>
+        <w:rPr>
+          <w:rFonts w:ascii="Droid Sans" w:hAnsi="Droid Sans"/>
+          <w:color w:val="000000"/>
+          <w:sz w:val="21"/>
+          <w:szCs w:val="21"/>
+        </w:rPr>
+        <w:t xml:space="preserve">Secondly, there is always a chance that new </w:t>
+      </w:r>
+      <w:r>
+        <w:rPr>
+          <w:rFonts w:ascii="Droid Sans" w:hAnsi="Droid Sans"/>
+          <w:color w:val="000000"/>
+          <w:sz w:val="21"/>
+          <w:szCs w:val="21"/>
+        </w:rPr>
+        <w:t xml:space="preserve">transaction </w:t>
+      </w:r>
+      <w:r>
+        <w:rPr>
+          <w:rFonts w:ascii="Droid Sans" w:hAnsi="Droid Sans"/>
+          <w:color w:val="000000"/>
+          <w:sz w:val="21"/>
+          <w:szCs w:val="21"/>
+        </w:rPr>
+        <w:t xml:space="preserve">system may not be </w:t>
+      </w:r>
+      <w:r>
+        <w:rPr>
+          <w:rFonts w:ascii="Droid Sans" w:hAnsi="Droid Sans" w:hint="eastAsia"/>
+          <w:color w:val="000000"/>
+          <w:sz w:val="21"/>
+          <w:szCs w:val="21"/>
+        </w:rPr>
+        <w:t>compatible</w:t>
+      </w:r>
+      <w:r>
+        <w:rPr>
+          <w:rFonts w:ascii="Droid Sans" w:hAnsi="Droid Sans"/>
+          <w:color w:val="000000"/>
+          <w:sz w:val="21"/>
+          <w:szCs w:val="21"/>
+        </w:rPr>
+        <w:t xml:space="preserve"> with the currently used systems. </w:t>
+      </w:r>
+      <w:r>
+        <w:rPr>
+          <w:rFonts w:ascii="Droid Sans" w:hAnsi="Droid Sans"/>
+          <w:color w:val="000000"/>
+          <w:sz w:val="21"/>
+          <w:szCs w:val="21"/>
+        </w:rPr>
+        <w:t xml:space="preserve">There are also a numerous ways of storing information in the data warehouse and applying one set of rules </w:t>
+      </w:r>
+      <w:r>
+        <w:rPr>
+          <w:rFonts w:ascii="Droid Sans" w:hAnsi="Droid Sans" w:hint="eastAsia"/>
+          <w:color w:val="000000"/>
+          <w:sz w:val="21"/>
+          <w:szCs w:val="21"/>
+        </w:rPr>
+        <w:t>might</w:t>
+      </w:r>
+      <w:r>
+        <w:rPr>
+          <w:rFonts w:ascii="Droid Sans" w:hAnsi="Droid Sans"/>
+          <w:color w:val="000000"/>
+          <w:sz w:val="21"/>
+          <w:szCs w:val="21"/>
+        </w:rPr>
+        <w:t xml:space="preserve"> not be beneficial if in the future </w:t>
+      </w:r>
+      <w:r>
+        <w:rPr>
+          <w:rFonts w:ascii="Droid Sans" w:hAnsi="Droid Sans" w:hint="eastAsia"/>
+          <w:color w:val="000000"/>
+          <w:sz w:val="21"/>
+          <w:szCs w:val="21"/>
+        </w:rPr>
+        <w:t>company</w:t>
+      </w:r>
+      <w:r>
+        <w:rPr>
+          <w:rFonts w:ascii="Droid Sans" w:hAnsi="Droid Sans"/>
+          <w:color w:val="000000"/>
+          <w:sz w:val="21"/>
+          <w:szCs w:val="21"/>
+        </w:rPr>
+        <w:t xml:space="preserve"> decides to change the way it conducts business </w:t>
+      </w:r>
+      <w:r>
+        <w:rPr>
+          <w:rFonts w:ascii="Droid Sans" w:hAnsi="Droid Sans"/>
+          <w:color w:val="000000"/>
+          <w:sz w:val="21"/>
+          <w:szCs w:val="21"/>
+        </w:rPr>
+        <w:fldChar w:fldCharType="begin" w:fldLock="1"/>
+      </w:r>
+      <w:r>
+        <w:rPr>
+          <w:rFonts w:ascii="Droid Sans" w:hAnsi="Droid Sans"/>
+          <w:color w:val="000000"/>
+          <w:sz w:val="21"/>
+          <w:szCs w:val="21"/>
+        </w:rPr>
+        <w:instrText>ADDIN CSL_CITATION { "citationItems" : [ { "id" : "ITEM-1", "itemData" : { "URL" : "http://www.exforsys.com/tutorials/data-warehousing/advantages-and-disadvantages-to-using-a-data-warehouse.html", "accessed" : { "date-parts" : [ [ "2014", "11", "14" ] ] }, "author" : [ { "dropping-particle" : "", "family" : "Exforsys", "given" : "", "non-dropping-particle" : "", "parse-names" : false, "suffix" : "" } ], "id" : "ITEM-1", "issued" : { "date-parts" : [ [ "0" ] ] }, "title" : "Advantages and Disadvantages to Using a Data Warehouse | IT Training and Consulting \u2013 Exforsys", "type" : "webpage" }, "uris" : [ "http://www.mendeley.com/documents/?uuid=14d17f3f-986d-499a-b46d-41c8df8d670d" ] } ], "mendeley" : { "formattedCitation" : "(Exforsys n.d.)", "plainTextFormattedCitation" : "(Exforsys n.d.)" }, "properties" : { "noteIndex" : 0 }, "schema" : "https://github.com/citation-style-language/schema/raw/master/csl-citation.json" }</w:instrText>
+      </w:r>
+      <w:r>
+        <w:rPr>
+          <w:rFonts w:ascii="Droid Sans" w:hAnsi="Droid Sans"/>
+          <w:color w:val="000000"/>
+          <w:sz w:val="21"/>
+          <w:szCs w:val="21"/>
+        </w:rPr>
+        <w:fldChar w:fldCharType="separate"/>
+      </w:r>
+      <w:r>
+        <w:rPr>
+          <w:rFonts w:ascii="Droid Sans" w:hAnsi="Droid Sans"/>
+          <w:noProof/>
+          <w:color w:val="000000"/>
+          <w:sz w:val="21"/>
+          <w:szCs w:val="21"/>
+        </w:rPr>
+        <w:t>(Exforsys</w:t>
+      </w:r>
+      <w:r>
+        <w:rPr>
+          <w:rFonts w:ascii="Droid Sans" w:hAnsi="Droid Sans"/>
+          <w:noProof/>
+          <w:color w:val="000000"/>
+          <w:sz w:val="21"/>
+          <w:szCs w:val="21"/>
+        </w:rPr>
+        <w:t>)</w:t>
+      </w:r>
+      <w:r>
+        <w:rPr>
+          <w:rFonts w:ascii="Droid Sans" w:hAnsi="Droid Sans"/>
+          <w:color w:val="000000"/>
+          <w:sz w:val="21"/>
+          <w:szCs w:val="21"/>
+        </w:rPr>
+        <w:fldChar w:fldCharType="end"/>
+      </w:r>
+      <w:r>
+        <w:rPr>
+          <w:rFonts w:ascii="Droid Sans" w:hAnsi="Droid Sans"/>
+          <w:color w:val="000000"/>
+          <w:sz w:val="21"/>
+          <w:szCs w:val="21"/>
+        </w:rPr>
+        <w:t>.</w:t>
+      </w:r>
+    </w:p>
+    <w:p>
+      <w:pPr>
+        <w:pStyle w:val="NormalWeb"/>
+        <w:shd w:val="clear" w:color="auto" w:fill="FFFFFF"/>
+        <w:spacing w:before="0" w:beforeAutospacing="0" w:after="270" w:afterAutospacing="0" w:line="330" w:lineRule="atLeast"/>
+        <w:jc w:val="both"/>
+        <w:rPr>
+          <w:rFonts w:ascii="Droid Sans" w:hAnsi="Droid Sans"/>
+          <w:color w:val="000000"/>
+          <w:sz w:val="21"/>
+          <w:szCs w:val="21"/>
+        </w:rPr>
+      </w:pPr>
+    </w:p>
+    <w:p>
+      <w:pPr>
+        <w:spacing w:after="0" w:line="240" w:lineRule="auto"/>
+        <w:rPr>
+          <w:rStyle w:val="SubtleEmphasis"/>
+        </w:rPr>
+      </w:pPr>
       <w:bookmarkStart w:id="12" w:name="_GoBack"/>
       <w:bookmarkEnd w:id="12"/>
-      <w:r>
-        <w:t>warehouse (</w:t>
-      </w:r>
-      <w:r>
-        <w:t>Slide week 4</w:t>
-      </w:r>
-      <w:r>
-        <w:t>)</w:t>
-      </w:r>
-    </w:p>
-    <w:bookmarkEnd w:id="10"/>
-    <w:bookmarkEnd w:id="11"/>
-    <w:p>
-      <w:pPr>
-        <w:spacing w:after="0" w:line="240" w:lineRule="auto"/>
-      </w:pPr>
-    </w:p>
-    <w:p>
-      <w:pPr>
-        <w:spacing w:after="0" w:line="240" w:lineRule="auto"/>
-        <w:rPr>
-          <w:rStyle w:val="SubtleEmphasis"/>
-        </w:rPr>
-      </w:pPr>
     </w:p>
     <w:p>
       <w:pPr>
@@ -1358,21 +1957,7 @@
         <w:rPr>
           <w:rStyle w:val="SubtleEmphasis"/>
         </w:rPr>
-        <w:t xml:space="preserve">4 - </w:t>
-      </w:r>
-      <w:proofErr w:type="spellStart"/>
-      <w:r>
-        <w:rPr>
-          <w:rStyle w:val="SubtleEmphasis"/>
-        </w:rPr>
-        <w:t>ETL</w:t>
-      </w:r>
-      <w:proofErr w:type="spellEnd"/>
-      <w:r>
-        <w:rPr>
-          <w:rStyle w:val="SubtleEmphasis"/>
-        </w:rPr>
-        <w:t xml:space="preserve"> process</w:t>
+        <w:t>4 - ETL process</w:t>
       </w:r>
     </w:p>
     <w:p>
@@ -1445,21 +2030,7 @@
         <w:rPr>
           <w:rStyle w:val="SubtleEmphasis"/>
         </w:rPr>
-        <w:t xml:space="preserve">5 - </w:t>
-      </w:r>
-      <w:proofErr w:type="spellStart"/>
-      <w:r>
-        <w:rPr>
-          <w:rStyle w:val="SubtleEmphasis"/>
-        </w:rPr>
-        <w:t>OLAP</w:t>
-      </w:r>
-      <w:proofErr w:type="spellEnd"/>
-      <w:r>
-        <w:rPr>
-          <w:rStyle w:val="SubtleEmphasis"/>
-        </w:rPr>
-        <w:t>.</w:t>
+        <w:t>5 - OLAP.</w:t>
       </w:r>
     </w:p>
     <w:p>
@@ -1489,21 +2060,7 @@
           <w:rStyle w:val="SubtleEmphasis"/>
         </w:rPr>
         <w:tab/>
-        <w:t xml:space="preserve">What would managers be interested </w:t>
-      </w:r>
-      <w:proofErr w:type="gramStart"/>
-      <w:r>
-        <w:rPr>
-          <w:rStyle w:val="SubtleEmphasis"/>
-        </w:rPr>
-        <w:t>at</w:t>
-      </w:r>
-      <w:proofErr w:type="gramEnd"/>
-      <w:r>
-        <w:rPr>
-          <w:rStyle w:val="SubtleEmphasis"/>
-        </w:rPr>
-        <w:t>?</w:t>
+        <w:t>What would managers be interested at?</w:t>
       </w:r>
     </w:p>
     <w:p>
@@ -1571,6 +2128,70 @@
           <w:rStyle w:val="SubtleEmphasis"/>
         </w:rPr>
       </w:pPr>
+    </w:p>
+    <w:p/>
+    <w:p/>
+    <w:p/>
+    <w:p/>
+    <w:p/>
+    <w:p>
+      <w:pPr>
+        <w:pStyle w:val="NormalWeb"/>
+        <w:ind w:left="480" w:hanging="480"/>
+        <w:divId w:val="1302614643"/>
+        <w:rPr>
+          <w:rFonts w:ascii="Calibri" w:eastAsiaTheme="minorEastAsia" w:hAnsi="Calibri"/>
+          <w:noProof/>
+          <w:sz w:val="22"/>
+        </w:rPr>
+      </w:pPr>
+      <w:r>
+        <w:fldChar w:fldCharType="begin" w:fldLock="1"/>
+      </w:r>
+      <w:r>
+        <w:instrText xml:space="preserve">ADDIN Mendeley Bibliography CSL_BIBLIOGRAPHY </w:instrText>
+      </w:r>
+      <w:r>
+        <w:fldChar w:fldCharType="separate"/>
+      </w:r>
+      <w:r>
+        <w:rPr>
+          <w:rFonts w:ascii="Calibri" w:hAnsi="Calibri"/>
+          <w:noProof/>
+          <w:sz w:val="22"/>
+        </w:rPr>
+        <w:t>Exforsys, Advantages and Disadvantages to Using a Data Warehouse | IT Training and Consulting – Exforsys. Available at: http://www.exforsys.com/tutorials/data-warehousing/advantages-and-disadvantages-to-using-a-data-warehouse.html [Accessed November 14, 2014].</w:t>
+      </w:r>
+    </w:p>
+    <w:p>
+      <w:pPr>
+        <w:pStyle w:val="NormalWeb"/>
+        <w:ind w:left="480" w:hanging="480"/>
+        <w:divId w:val="1302614643"/>
+        <w:rPr>
+          <w:rFonts w:ascii="Calibri" w:hAnsi="Calibri"/>
+          <w:noProof/>
+          <w:sz w:val="22"/>
+        </w:rPr>
+      </w:pPr>
+      <w:r>
+        <w:rPr>
+          <w:rFonts w:ascii="Calibri" w:hAnsi="Calibri"/>
+          <w:noProof/>
+          <w:sz w:val="22"/>
+        </w:rPr>
+        <w:t>Power, D., Ask Dan! about DSS - What are advantages and disadvantages of data warehouses? Available at: http://dssresources.com/faq/index.php?action=artikel&amp;id=180 [Accessed November 14, 2014].</w:t>
+      </w:r>
+    </w:p>
+    <w:p>
+      <w:pPr>
+        <w:pStyle w:val="NormalWeb"/>
+        <w:ind w:left="480" w:hanging="480"/>
+        <w:divId w:val="696345358"/>
+      </w:pPr>
+      <w:r>
+        <w:fldChar w:fldCharType="end"/>
+      </w:r>
     </w:p>
     <w:sectPr>
       <w:pgSz w:w="11906" w:h="16838"/>
@@ -1584,7 +2205,7 @@
 </file>
 
 <file path=word/numbering.xml><?xml version="1.0" encoding="utf-8"?>
-<w:numbering xmlns:wpc="http://schemas.microsoft.com/office/word/2010/wordprocessingCanvas" xmlns:mc="http://schemas.openxmlformats.org/markup-compatibility/2006" xmlns:o="urn:schemas-microsoft-com:office:office" xmlns:r="http://schemas.openxmlformats.org/officeDocument/2006/relationships" xmlns:m="http://schemas.openxmlformats.org/officeDocument/2006/math" xmlns:v="urn:schemas-microsoft-com:vml" xmlns:wp14="http://schemas.microsoft.com/office/word/2010/wordprocessingDrawing" xmlns:wp="http://schemas.openxmlformats.org/drawingml/2006/wordprocessingDrawing" xmlns:w10="urn:schemas-microsoft-com:office:word" xmlns:w="http://schemas.openxmlformats.org/wordprocessingml/2006/main" xmlns:w14="http://schemas.microsoft.com/office/word/2010/wordml" xmlns:w15="http://schemas.microsoft.com/office/word/2012/wordml" xmlns:wpg="http://schemas.microsoft.com/office/word/2010/wordprocessingGroup" xmlns:wpi="http://schemas.microsoft.com/office/word/2010/wordprocessingInk" xmlns:wne="http://schemas.microsoft.com/office/word/2006/wordml" xmlns:wps="http://schemas.microsoft.com/office/word/2010/wordprocessingShape" mc:Ignorable="w14 w15 wp14">
+<w:numbering xmlns:wpc="http://schemas.microsoft.com/office/word/2010/wordprocessingCanvas" xmlns:mo="http://schemas.microsoft.com/office/mac/office/2008/main" xmlns:mc="http://schemas.openxmlformats.org/markup-compatibility/2006" xmlns:mv="urn:schemas-microsoft-com:mac:vml" xmlns:o="urn:schemas-microsoft-com:office:office" xmlns:r="http://schemas.openxmlformats.org/officeDocument/2006/relationships" xmlns:m="http://schemas.openxmlformats.org/officeDocument/2006/math" xmlns:v="urn:schemas-microsoft-com:vml" xmlns:wp14="http://schemas.microsoft.com/office/word/2010/wordprocessingDrawing" xmlns:wp="http://schemas.openxmlformats.org/drawingml/2006/wordprocessingDrawing" xmlns:w10="urn:schemas-microsoft-com:office:word" xmlns:w="http://schemas.openxmlformats.org/wordprocessingml/2006/main" xmlns:w14="http://schemas.microsoft.com/office/word/2010/wordml" xmlns:wpg="http://schemas.microsoft.com/office/word/2010/wordprocessingGroup" xmlns:wpi="http://schemas.microsoft.com/office/word/2010/wordprocessingInk" xmlns:wne="http://schemas.microsoft.com/office/word/2006/wordml" xmlns:wps="http://schemas.microsoft.com/office/word/2010/wordprocessingShape" mc:Ignorable="w14 wp14">
   <w:abstractNum w:abstractNumId="0">
     <w:nsid w:val="229970EE"/>
     <w:multiLevelType w:val="multilevel"/>
@@ -2186,7 +2807,7 @@
 </file>
 
 <file path=word/styles.xml><?xml version="1.0" encoding="utf-8"?>
-<w:styles xmlns:mc="http://schemas.openxmlformats.org/markup-compatibility/2006" xmlns:r="http://schemas.openxmlformats.org/officeDocument/2006/relationships" xmlns:w="http://schemas.openxmlformats.org/wordprocessingml/2006/main" xmlns:w14="http://schemas.microsoft.com/office/word/2010/wordml" xmlns:w15="http://schemas.microsoft.com/office/word/2012/wordml" mc:Ignorable="w14 w15">
+<w:styles xmlns:mc="http://schemas.openxmlformats.org/markup-compatibility/2006" xmlns:r="http://schemas.openxmlformats.org/officeDocument/2006/relationships" xmlns:w="http://schemas.openxmlformats.org/wordprocessingml/2006/main" xmlns:w14="http://schemas.microsoft.com/office/word/2010/wordml" mc:Ignorable="w14">
   <w:docDefaults>
     <w:rPrDefault>
       <w:rPr>
@@ -2202,369 +2823,153 @@
       </w:pPr>
     </w:pPrDefault>
   </w:docDefaults>
-  <w:latentStyles w:defLockedState="0" w:defUIPriority="99" w:defSemiHidden="0" w:defUnhideWhenUsed="0" w:defQFormat="0" w:count="371">
-    <w:lsdException w:name="Normal" w:uiPriority="0" w:qFormat="1"/>
-    <w:lsdException w:name="heading 1" w:uiPriority="9" w:qFormat="1"/>
-    <w:lsdException w:name="heading 2" w:semiHidden="1" w:uiPriority="9" w:unhideWhenUsed="1" w:qFormat="1"/>
-    <w:lsdException w:name="heading 3" w:semiHidden="1" w:uiPriority="9" w:unhideWhenUsed="1" w:qFormat="1"/>
-    <w:lsdException w:name="heading 4" w:semiHidden="1" w:uiPriority="9" w:unhideWhenUsed="1" w:qFormat="1"/>
-    <w:lsdException w:name="heading 5" w:semiHidden="1" w:uiPriority="9" w:unhideWhenUsed="1" w:qFormat="1"/>
-    <w:lsdException w:name="heading 6" w:semiHidden="1" w:uiPriority="9" w:unhideWhenUsed="1" w:qFormat="1"/>
-    <w:lsdException w:name="heading 7" w:semiHidden="1" w:uiPriority="9" w:unhideWhenUsed="1" w:qFormat="1"/>
-    <w:lsdException w:name="heading 8" w:semiHidden="1" w:uiPriority="9" w:unhideWhenUsed="1" w:qFormat="1"/>
-    <w:lsdException w:name="heading 9" w:semiHidden="1" w:uiPriority="9" w:unhideWhenUsed="1" w:qFormat="1"/>
-    <w:lsdException w:name="index 1" w:semiHidden="1" w:unhideWhenUsed="1"/>
-    <w:lsdException w:name="index 2" w:semiHidden="1" w:unhideWhenUsed="1"/>
-    <w:lsdException w:name="index 3" w:semiHidden="1" w:unhideWhenUsed="1"/>
-    <w:lsdException w:name="index 4" w:semiHidden="1" w:unhideWhenUsed="1"/>
-    <w:lsdException w:name="index 5" w:semiHidden="1" w:unhideWhenUsed="1"/>
-    <w:lsdException w:name="index 6" w:semiHidden="1" w:unhideWhenUsed="1"/>
-    <w:lsdException w:name="index 7" w:semiHidden="1" w:unhideWhenUsed="1"/>
-    <w:lsdException w:name="index 8" w:semiHidden="1" w:unhideWhenUsed="1"/>
-    <w:lsdException w:name="index 9" w:semiHidden="1" w:unhideWhenUsed="1"/>
-    <w:lsdException w:name="toc 1" w:semiHidden="1" w:uiPriority="39" w:unhideWhenUsed="1"/>
-    <w:lsdException w:name="toc 2" w:semiHidden="1" w:uiPriority="39" w:unhideWhenUsed="1"/>
-    <w:lsdException w:name="toc 3" w:semiHidden="1" w:uiPriority="39" w:unhideWhenUsed="1"/>
-    <w:lsdException w:name="toc 4" w:semiHidden="1" w:uiPriority="39" w:unhideWhenUsed="1"/>
-    <w:lsdException w:name="toc 5" w:semiHidden="1" w:uiPriority="39" w:unhideWhenUsed="1"/>
-    <w:lsdException w:name="toc 6" w:semiHidden="1" w:uiPriority="39" w:unhideWhenUsed="1"/>
-    <w:lsdException w:name="toc 7" w:semiHidden="1" w:uiPriority="39" w:unhideWhenUsed="1"/>
-    <w:lsdException w:name="toc 8" w:semiHidden="1" w:uiPriority="39" w:unhideWhenUsed="1"/>
-    <w:lsdException w:name="toc 9" w:semiHidden="1" w:uiPriority="39" w:unhideWhenUsed="1"/>
-    <w:lsdException w:name="Normal Indent" w:semiHidden="1" w:unhideWhenUsed="1"/>
-    <w:lsdException w:name="footnote text" w:semiHidden="1" w:unhideWhenUsed="1"/>
-    <w:lsdException w:name="annotation text" w:semiHidden="1" w:unhideWhenUsed="1"/>
-    <w:lsdException w:name="header" w:semiHidden="1" w:unhideWhenUsed="1"/>
-    <w:lsdException w:name="footer" w:semiHidden="1" w:unhideWhenUsed="1"/>
-    <w:lsdException w:name="index heading" w:semiHidden="1" w:unhideWhenUsed="1"/>
-    <w:lsdException w:name="caption" w:semiHidden="1" w:uiPriority="35" w:unhideWhenUsed="1" w:qFormat="1"/>
-    <w:lsdException w:name="table of figures" w:semiHidden="1" w:unhideWhenUsed="1"/>
-    <w:lsdException w:name="envelope address" w:semiHidden="1" w:unhideWhenUsed="1"/>
-    <w:lsdException w:name="envelope return" w:semiHidden="1" w:unhideWhenUsed="1"/>
-    <w:lsdException w:name="footnote reference" w:semiHidden="1" w:unhideWhenUsed="1"/>
-    <w:lsdException w:name="annotation reference" w:semiHidden="1" w:unhideWhenUsed="1"/>
-    <w:lsdException w:name="line number" w:semiHidden="1" w:unhideWhenUsed="1"/>
-    <w:lsdException w:name="page number" w:semiHidden="1" w:unhideWhenUsed="1"/>
-    <w:lsdException w:name="endnote reference" w:semiHidden="1" w:unhideWhenUsed="1"/>
-    <w:lsdException w:name="endnote text" w:semiHidden="1" w:unhideWhenUsed="1"/>
-    <w:lsdException w:name="table of authorities" w:semiHidden="1" w:unhideWhenUsed="1"/>
-    <w:lsdException w:name="macro" w:semiHidden="1" w:unhideWhenUsed="1"/>
-    <w:lsdException w:name="toa heading" w:semiHidden="1" w:unhideWhenUsed="1"/>
-    <w:lsdException w:name="List" w:semiHidden="1" w:unhideWhenUsed="1"/>
-    <w:lsdException w:name="List Bullet" w:semiHidden="1" w:unhideWhenUsed="1"/>
-    <w:lsdException w:name="List Number" w:semiHidden="1" w:unhideWhenUsed="1"/>
-    <w:lsdException w:name="List 2" w:semiHidden="1" w:unhideWhenUsed="1"/>
-    <w:lsdException w:name="List 3" w:semiHidden="1" w:unhideWhenUsed="1"/>
-    <w:lsdException w:name="List 4" w:semiHidden="1" w:unhideWhenUsed="1"/>
-    <w:lsdException w:name="List 5" w:semiHidden="1" w:unhideWhenUsed="1"/>
-    <w:lsdException w:name="List Bullet 2" w:semiHidden="1" w:unhideWhenUsed="1"/>
-    <w:lsdException w:name="List Bullet 3" w:semiHidden="1" w:unhideWhenUsed="1"/>
-    <w:lsdException w:name="List Bullet 4" w:semiHidden="1" w:unhideWhenUsed="1"/>
-    <w:lsdException w:name="List Bullet 5" w:semiHidden="1" w:unhideWhenUsed="1"/>
-    <w:lsdException w:name="List Number 2" w:semiHidden="1" w:unhideWhenUsed="1"/>
-    <w:lsdException w:name="List Number 3" w:semiHidden="1" w:unhideWhenUsed="1"/>
-    <w:lsdException w:name="List Number 4" w:semiHidden="1" w:unhideWhenUsed="1"/>
-    <w:lsdException w:name="List Number 5" w:semiHidden="1" w:unhideWhenUsed="1"/>
-    <w:lsdException w:name="Title" w:uiPriority="10" w:qFormat="1"/>
-    <w:lsdException w:name="Closing" w:semiHidden="1" w:unhideWhenUsed="1"/>
-    <w:lsdException w:name="Signature" w:semiHidden="1" w:unhideWhenUsed="1"/>
-    <w:lsdException w:name="Default Paragraph Font" w:semiHidden="1" w:uiPriority="1" w:unhideWhenUsed="1"/>
-    <w:lsdException w:name="Body Text" w:semiHidden="1" w:unhideWhenUsed="1"/>
-    <w:lsdException w:name="Body Text Indent" w:semiHidden="1" w:unhideWhenUsed="1"/>
-    <w:lsdException w:name="List Continue" w:semiHidden="1" w:unhideWhenUsed="1"/>
-    <w:lsdException w:name="List Continue 2" w:semiHidden="1" w:unhideWhenUsed="1"/>
-    <w:lsdException w:name="List Continue 3" w:semiHidden="1" w:unhideWhenUsed="1"/>
-    <w:lsdException w:name="List Continue 4" w:semiHidden="1" w:unhideWhenUsed="1"/>
-    <w:lsdException w:name="List Continue 5" w:semiHidden="1" w:unhideWhenUsed="1"/>
-    <w:lsdException w:name="Message Header" w:semiHidden="1" w:unhideWhenUsed="1"/>
-    <w:lsdException w:name="Subtitle" w:uiPriority="11" w:qFormat="1"/>
-    <w:lsdException w:name="Salutation" w:semiHidden="1" w:unhideWhenUsed="1"/>
-    <w:lsdException w:name="Date" w:semiHidden="1" w:unhideWhenUsed="1"/>
-    <w:lsdException w:name="Body Text First Indent" w:semiHidden="1" w:unhideWhenUsed="1"/>
-    <w:lsdException w:name="Body Text First Indent 2" w:semiHidden="1" w:unhideWhenUsed="1"/>
-    <w:lsdException w:name="Note Heading" w:semiHidden="1" w:unhideWhenUsed="1"/>
-    <w:lsdException w:name="Body Text 2" w:semiHidden="1" w:unhideWhenUsed="1"/>
-    <w:lsdException w:name="Body Text 3" w:semiHidden="1" w:unhideWhenUsed="1"/>
-    <w:lsdException w:name="Body Text Indent 2" w:semiHidden="1" w:unhideWhenUsed="1"/>
-    <w:lsdException w:name="Body Text Indent 3" w:semiHidden="1" w:unhideWhenUsed="1"/>
-    <w:lsdException w:name="Block Text" w:semiHidden="1" w:unhideWhenUsed="1"/>
-    <w:lsdException w:name="Hyperlink" w:semiHidden="1" w:unhideWhenUsed="1"/>
-    <w:lsdException w:name="FollowedHyperlink" w:semiHidden="1" w:unhideWhenUsed="1"/>
-    <w:lsdException w:name="Strong" w:uiPriority="22" w:qFormat="1"/>
-    <w:lsdException w:name="Emphasis" w:uiPriority="20" w:qFormat="1"/>
-    <w:lsdException w:name="Document Map" w:semiHidden="1" w:unhideWhenUsed="1"/>
-    <w:lsdException w:name="Plain Text" w:semiHidden="1" w:unhideWhenUsed="1"/>
-    <w:lsdException w:name="E-mail Signature" w:semiHidden="1" w:unhideWhenUsed="1"/>
-    <w:lsdException w:name="HTML Top of Form" w:semiHidden="1" w:unhideWhenUsed="1"/>
-    <w:lsdException w:name="HTML Bottom of Form" w:semiHidden="1" w:unhideWhenUsed="1"/>
-    <w:lsdException w:name="Normal (Web)" w:semiHidden="1" w:unhideWhenUsed="1"/>
-    <w:lsdException w:name="HTML Acronym" w:semiHidden="1" w:unhideWhenUsed="1"/>
-    <w:lsdException w:name="HTML Address" w:semiHidden="1" w:unhideWhenUsed="1"/>
-    <w:lsdException w:name="HTML Cite" w:semiHidden="1" w:unhideWhenUsed="1"/>
-    <w:lsdException w:name="HTML Code" w:semiHidden="1" w:unhideWhenUsed="1"/>
-    <w:lsdException w:name="HTML Definition" w:semiHidden="1" w:unhideWhenUsed="1"/>
-    <w:lsdException w:name="HTML Keyboard" w:semiHidden="1" w:unhideWhenUsed="1"/>
-    <w:lsdException w:name="HTML Preformatted" w:semiHidden="1" w:unhideWhenUsed="1"/>
-    <w:lsdException w:name="HTML Sample" w:semiHidden="1" w:unhideWhenUsed="1"/>
-    <w:lsdException w:name="HTML Typewriter" w:semiHidden="1" w:unhideWhenUsed="1"/>
-    <w:lsdException w:name="HTML Variable" w:semiHidden="1" w:unhideWhenUsed="1"/>
-    <w:lsdException w:name="Normal Table" w:semiHidden="1" w:unhideWhenUsed="1"/>
-    <w:lsdException w:name="annotation subject" w:semiHidden="1" w:unhideWhenUsed="1"/>
-    <w:lsdException w:name="No List" w:semiHidden="1" w:unhideWhenUsed="1"/>
-    <w:lsdException w:name="Outline List 1" w:semiHidden="1" w:unhideWhenUsed="1"/>
-    <w:lsdException w:name="Outline List 2" w:semiHidden="1" w:unhideWhenUsed="1"/>
-    <w:lsdException w:name="Outline List 3" w:semiHidden="1" w:unhideWhenUsed="1"/>
-    <w:lsdException w:name="Table Simple 1" w:semiHidden="1" w:unhideWhenUsed="1"/>
-    <w:lsdException w:name="Table Simple 2" w:semiHidden="1" w:unhideWhenUsed="1"/>
-    <w:lsdException w:name="Table Simple 3" w:semiHidden="1" w:unhideWhenUsed="1"/>
-    <w:lsdException w:name="Table Classic 1" w:semiHidden="1" w:unhideWhenUsed="1"/>
-    <w:lsdException w:name="Table Classic 2" w:semiHidden="1" w:unhideWhenUsed="1"/>
-    <w:lsdException w:name="Table Classic 3" w:semiHidden="1" w:unhideWhenUsed="1"/>
-    <w:lsdException w:name="Table Classic 4" w:semiHidden="1" w:unhideWhenUsed="1"/>
-    <w:lsdException w:name="Table Colorful 1" w:semiHidden="1" w:unhideWhenUsed="1"/>
-    <w:lsdException w:name="Table Colorful 2" w:semiHidden="1" w:unhideWhenUsed="1"/>
-    <w:lsdException w:name="Table Colorful 3" w:semiHidden="1" w:unhideWhenUsed="1"/>
-    <w:lsdException w:name="Table Columns 1" w:semiHidden="1" w:unhideWhenUsed="1"/>
-    <w:lsdException w:name="Table Columns 2" w:semiHidden="1" w:unhideWhenUsed="1"/>
-    <w:lsdException w:name="Table Columns 3" w:semiHidden="1" w:unhideWhenUsed="1"/>
-    <w:lsdException w:name="Table Columns 4" w:semiHidden="1" w:unhideWhenUsed="1"/>
-    <w:lsdException w:name="Table Columns 5" w:semiHidden="1" w:unhideWhenUsed="1"/>
-    <w:lsdException w:name="Table Grid 1" w:semiHidden="1" w:unhideWhenUsed="1"/>
-    <w:lsdException w:name="Table Grid 2" w:semiHidden="1" w:unhideWhenUsed="1"/>
-    <w:lsdException w:name="Table Grid 3" w:semiHidden="1" w:unhideWhenUsed="1"/>
-    <w:lsdException w:name="Table Grid 4" w:semiHidden="1" w:unhideWhenUsed="1"/>
-    <w:lsdException w:name="Table Grid 5" w:semiHidden="1" w:unhideWhenUsed="1"/>
-    <w:lsdException w:name="Table Grid 6" w:semiHidden="1" w:unhideWhenUsed="1"/>
-    <w:lsdException w:name="Table Grid 7" w:semiHidden="1" w:unhideWhenUsed="1"/>
-    <w:lsdException w:name="Table Grid 8" w:semiHidden="1" w:unhideWhenUsed="1"/>
-    <w:lsdException w:name="Table List 1" w:semiHidden="1" w:unhideWhenUsed="1"/>
-    <w:lsdException w:name="Table List 2" w:semiHidden="1" w:unhideWhenUsed="1"/>
-    <w:lsdException w:name="Table List 3" w:semiHidden="1" w:unhideWhenUsed="1"/>
-    <w:lsdException w:name="Table List 4" w:semiHidden="1" w:unhideWhenUsed="1"/>
-    <w:lsdException w:name="Table List 5" w:semiHidden="1" w:unhideWhenUsed="1"/>
-    <w:lsdException w:name="Table List 6" w:semiHidden="1" w:unhideWhenUsed="1"/>
-    <w:lsdException w:name="Table List 7" w:semiHidden="1" w:unhideWhenUsed="1"/>
-    <w:lsdException w:name="Table List 8" w:semiHidden="1" w:unhideWhenUsed="1"/>
-    <w:lsdException w:name="Table 3D effects 1" w:semiHidden="1" w:unhideWhenUsed="1"/>
-    <w:lsdException w:name="Table 3D effects 2" w:semiHidden="1" w:unhideWhenUsed="1"/>
-    <w:lsdException w:name="Table 3D effects 3" w:semiHidden="1" w:unhideWhenUsed="1"/>
-    <w:lsdException w:name="Table Contemporary" w:semiHidden="1" w:unhideWhenUsed="1"/>
-    <w:lsdException w:name="Table Elegant" w:semiHidden="1" w:unhideWhenUsed="1"/>
-    <w:lsdException w:name="Table Professional" w:semiHidden="1" w:unhideWhenUsed="1"/>
-    <w:lsdException w:name="Table Subtle 1" w:semiHidden="1" w:unhideWhenUsed="1"/>
-    <w:lsdException w:name="Table Subtle 2" w:semiHidden="1" w:unhideWhenUsed="1"/>
-    <w:lsdException w:name="Table Web 1" w:semiHidden="1" w:unhideWhenUsed="1"/>
-    <w:lsdException w:name="Table Web 2" w:semiHidden="1" w:unhideWhenUsed="1"/>
-    <w:lsdException w:name="Table Web 3" w:semiHidden="1" w:unhideWhenUsed="1"/>
-    <w:lsdException w:name="Balloon Text" w:semiHidden="1" w:unhideWhenUsed="1"/>
-    <w:lsdException w:name="Table Grid" w:uiPriority="39"/>
-    <w:lsdException w:name="Table Theme" w:semiHidden="1" w:unhideWhenUsed="1"/>
-    <w:lsdException w:name="Placeholder Text" w:semiHidden="1"/>
-    <w:lsdException w:name="No Spacing" w:uiPriority="1" w:qFormat="1"/>
-    <w:lsdException w:name="Light Shading" w:uiPriority="60"/>
-    <w:lsdException w:name="Light List" w:uiPriority="61"/>
-    <w:lsdException w:name="Light Grid" w:uiPriority="62"/>
-    <w:lsdException w:name="Medium Shading 1" w:uiPriority="63"/>
-    <w:lsdException w:name="Medium Shading 2" w:uiPriority="64"/>
-    <w:lsdException w:name="Medium List 1" w:uiPriority="65"/>
-    <w:lsdException w:name="Medium List 2" w:uiPriority="66"/>
-    <w:lsdException w:name="Medium Grid 1" w:uiPriority="67"/>
-    <w:lsdException w:name="Medium Grid 2" w:uiPriority="68"/>
-    <w:lsdException w:name="Medium Grid 3" w:uiPriority="69"/>
-    <w:lsdException w:name="Dark List" w:uiPriority="70"/>
-    <w:lsdException w:name="Colorful Shading" w:uiPriority="71"/>
-    <w:lsdException w:name="Colorful List" w:uiPriority="72"/>
-    <w:lsdException w:name="Colorful Grid" w:uiPriority="73"/>
-    <w:lsdException w:name="Light Shading Accent 1" w:uiPriority="60"/>
-    <w:lsdException w:name="Light List Accent 1" w:uiPriority="61"/>
-    <w:lsdException w:name="Light Grid Accent 1" w:uiPriority="62"/>
-    <w:lsdException w:name="Medium Shading 1 Accent 1" w:uiPriority="63"/>
-    <w:lsdException w:name="Medium Shading 2 Accent 1" w:uiPriority="64"/>
-    <w:lsdException w:name="Medium List 1 Accent 1" w:uiPriority="65"/>
-    <w:lsdException w:name="Revision" w:semiHidden="1"/>
-    <w:lsdException w:name="List Paragraph" w:uiPriority="34" w:qFormat="1"/>
-    <w:lsdException w:name="Quote" w:uiPriority="29" w:qFormat="1"/>
-    <w:lsdException w:name="Intense Quote" w:uiPriority="30" w:qFormat="1"/>
-    <w:lsdException w:name="Medium List 2 Accent 1" w:uiPriority="66"/>
-    <w:lsdException w:name="Medium Grid 1 Accent 1" w:uiPriority="67"/>
-    <w:lsdException w:name="Medium Grid 2 Accent 1" w:uiPriority="68"/>
-    <w:lsdException w:name="Medium Grid 3 Accent 1" w:uiPriority="69"/>
-    <w:lsdException w:name="Dark List Accent 1" w:uiPriority="70"/>
-    <w:lsdException w:name="Colorful Shading Accent 1" w:uiPriority="71"/>
-    <w:lsdException w:name="Colorful List Accent 1" w:uiPriority="72"/>
-    <w:lsdException w:name="Colorful Grid Accent 1" w:uiPriority="73"/>
-    <w:lsdException w:name="Light Shading Accent 2" w:uiPriority="60"/>
-    <w:lsdException w:name="Light List Accent 2" w:uiPriority="61"/>
-    <w:lsdException w:name="Light Grid Accent 2" w:uiPriority="62"/>
-    <w:lsdException w:name="Medium Shading 1 Accent 2" w:uiPriority="63"/>
-    <w:lsdException w:name="Medium Shading 2 Accent 2" w:uiPriority="64"/>
-    <w:lsdException w:name="Medium List 1 Accent 2" w:uiPriority="65"/>
-    <w:lsdException w:name="Medium List 2 Accent 2" w:uiPriority="66"/>
-    <w:lsdException w:name="Medium Grid 1 Accent 2" w:uiPriority="67"/>
-    <w:lsdException w:name="Medium Grid 2 Accent 2" w:uiPriority="68"/>
-    <w:lsdException w:name="Medium Grid 3 Accent 2" w:uiPriority="69"/>
-    <w:lsdException w:name="Dark List Accent 2" w:uiPriority="70"/>
-    <w:lsdException w:name="Colorful Shading Accent 2" w:uiPriority="71"/>
-    <w:lsdException w:name="Colorful List Accent 2" w:uiPriority="72"/>
-    <w:lsdException w:name="Colorful Grid Accent 2" w:uiPriority="73"/>
-    <w:lsdException w:name="Light Shading Accent 3" w:uiPriority="60"/>
-    <w:lsdException w:name="Light List Accent 3" w:uiPriority="61"/>
-    <w:lsdException w:name="Light Grid Accent 3" w:uiPriority="62"/>
-    <w:lsdException w:name="Medium Shading 1 Accent 3" w:uiPriority="63"/>
-    <w:lsdException w:name="Medium Shading 2 Accent 3" w:uiPriority="64"/>
-    <w:lsdException w:name="Medium List 1 Accent 3" w:uiPriority="65"/>
-    <w:lsdException w:name="Medium List 2 Accent 3" w:uiPriority="66"/>
-    <w:lsdException w:name="Medium Grid 1 Accent 3" w:uiPriority="67"/>
-    <w:lsdException w:name="Medium Grid 2 Accent 3" w:uiPriority="68"/>
-    <w:lsdException w:name="Medium Grid 3 Accent 3" w:uiPriority="69"/>
-    <w:lsdException w:name="Dark List Accent 3" w:uiPriority="70"/>
-    <w:lsdException w:name="Colorful Shading Accent 3" w:uiPriority="71"/>
-    <w:lsdException w:name="Colorful List Accent 3" w:uiPriority="72"/>
-    <w:lsdException w:name="Colorful Grid Accent 3" w:uiPriority="73"/>
-    <w:lsdException w:name="Light Shading Accent 4" w:uiPriority="60"/>
-    <w:lsdException w:name="Light List Accent 4" w:uiPriority="61"/>
-    <w:lsdException w:name="Light Grid Accent 4" w:uiPriority="62"/>
-    <w:lsdException w:name="Medium Shading 1 Accent 4" w:uiPriority="63"/>
-    <w:lsdException w:name="Medium Shading 2 Accent 4" w:uiPriority="64"/>
-    <w:lsdException w:name="Medium List 1 Accent 4" w:uiPriority="65"/>
-    <w:lsdException w:name="Medium List 2 Accent 4" w:uiPriority="66"/>
-    <w:lsdException w:name="Medium Grid 1 Accent 4" w:uiPriority="67"/>
-    <w:lsdException w:name="Medium Grid 2 Accent 4" w:uiPriority="68"/>
-    <w:lsdException w:name="Medium Grid 3 Accent 4" w:uiPriority="69"/>
-    <w:lsdException w:name="Dark List Accent 4" w:uiPriority="70"/>
-    <w:lsdException w:name="Colorful Shading Accent 4" w:uiPriority="71"/>
-    <w:lsdException w:name="Colorful List Accent 4" w:uiPriority="72"/>
-    <w:lsdException w:name="Colorful Grid Accent 4" w:uiPriority="73"/>
-    <w:lsdException w:name="Light Shading Accent 5" w:uiPriority="60"/>
-    <w:lsdException w:name="Light List Accent 5" w:uiPriority="61"/>
-    <w:lsdException w:name="Light Grid Accent 5" w:uiPriority="62"/>
-    <w:lsdException w:name="Medium Shading 1 Accent 5" w:uiPriority="63"/>
-    <w:lsdException w:name="Medium Shading 2 Accent 5" w:uiPriority="64"/>
-    <w:lsdException w:name="Medium List 1 Accent 5" w:uiPriority="65"/>
-    <w:lsdException w:name="Medium List 2 Accent 5" w:uiPriority="66"/>
-    <w:lsdException w:name="Medium Grid 1 Accent 5" w:uiPriority="67"/>
-    <w:lsdException w:name="Medium Grid 2 Accent 5" w:uiPriority="68"/>
-    <w:lsdException w:name="Medium Grid 3 Accent 5" w:uiPriority="69"/>
-    <w:lsdException w:name="Dark List Accent 5" w:uiPriority="70"/>
-    <w:lsdException w:name="Colorful Shading Accent 5" w:uiPriority="71"/>
-    <w:lsdException w:name="Colorful List Accent 5" w:uiPriority="72"/>
-    <w:lsdException w:name="Colorful Grid Accent 5" w:uiPriority="73"/>
-    <w:lsdException w:name="Light Shading Accent 6" w:uiPriority="60"/>
-    <w:lsdException w:name="Light List Accent 6" w:uiPriority="61"/>
-    <w:lsdException w:name="Light Grid Accent 6" w:uiPriority="62"/>
-    <w:lsdException w:name="Medium Shading 1 Accent 6" w:uiPriority="63"/>
-    <w:lsdException w:name="Medium Shading 2 Accent 6" w:uiPriority="64"/>
-    <w:lsdException w:name="Medium List 1 Accent 6" w:uiPriority="65"/>
-    <w:lsdException w:name="Medium List 2 Accent 6" w:uiPriority="66"/>
-    <w:lsdException w:name="Medium Grid 1 Accent 6" w:uiPriority="67"/>
-    <w:lsdException w:name="Medium Grid 2 Accent 6" w:uiPriority="68"/>
-    <w:lsdException w:name="Medium Grid 3 Accent 6" w:uiPriority="69"/>
-    <w:lsdException w:name="Dark List Accent 6" w:uiPriority="70"/>
-    <w:lsdException w:name="Colorful Shading Accent 6" w:uiPriority="71"/>
-    <w:lsdException w:name="Colorful List Accent 6" w:uiPriority="72"/>
-    <w:lsdException w:name="Colorful Grid Accent 6" w:uiPriority="73"/>
-    <w:lsdException w:name="Subtle Emphasis" w:uiPriority="19" w:qFormat="1"/>
-    <w:lsdException w:name="Intense Emphasis" w:uiPriority="21" w:qFormat="1"/>
-    <w:lsdException w:name="Subtle Reference" w:uiPriority="31" w:qFormat="1"/>
-    <w:lsdException w:name="Intense Reference" w:uiPriority="32" w:qFormat="1"/>
-    <w:lsdException w:name="Book Title" w:uiPriority="33" w:qFormat="1"/>
-    <w:lsdException w:name="Bibliography" w:semiHidden="1" w:uiPriority="37" w:unhideWhenUsed="1"/>
-    <w:lsdException w:name="TOC Heading" w:semiHidden="1" w:uiPriority="39" w:unhideWhenUsed="1" w:qFormat="1"/>
-    <w:lsdException w:name="Grid Table 4" w:uiPriority="49"/>
-    <w:lsdException w:name="Grid Table 5 Dark" w:uiPriority="50"/>
-    <w:lsdException w:name="Grid Table 6 Colorful" w:uiPriority="51"/>
-    <w:lsdException w:name="Grid Table 7 Colorful" w:uiPriority="52"/>
-    <w:lsdException w:name="Grid Table 1 Light Accent 1" w:uiPriority="46"/>
-    <w:lsdException w:name="Grid Table 2 Accent 1" w:uiPriority="47"/>
-    <w:lsdException w:name="Grid Table 3 Accent 1" w:uiPriority="48"/>
-    <w:lsdException w:name="Grid Table 4 Accent 1" w:uiPriority="49"/>
-    <w:lsdException w:name="Grid Table 5 Dark Accent 1" w:uiPriority="50"/>
-    <w:lsdException w:name="Grid Table 6 Colorful Accent 1" w:uiPriority="51"/>
-    <w:lsdException w:name="Grid Table 7 Colorful Accent 1" w:uiPriority="52"/>
-    <w:lsdException w:name="Grid Table 1 Light Accent 2" w:uiPriority="46"/>
-    <w:lsdException w:name="Grid Table 2 Accent 2" w:uiPriority="47"/>
-    <w:lsdException w:name="Grid Table 3 Accent 2" w:uiPriority="48"/>
-    <w:lsdException w:name="Grid Table 4 Accent 2" w:uiPriority="49"/>
-    <w:lsdException w:name="Grid Table 5 Dark Accent 2" w:uiPriority="50"/>
-    <w:lsdException w:name="Grid Table 6 Colorful Accent 2" w:uiPriority="51"/>
-    <w:lsdException w:name="Grid Table 7 Colorful Accent 2" w:uiPriority="52"/>
-    <w:lsdException w:name="Grid Table 1 Light Accent 3" w:uiPriority="46"/>
-    <w:lsdException w:name="Grid Table 2 Accent 3" w:uiPriority="47"/>
-    <w:lsdException w:name="Grid Table 3 Accent 3" w:uiPriority="48"/>
-    <w:lsdException w:name="Grid Table 4 Accent 3" w:uiPriority="49"/>
-    <w:lsdException w:name="Grid Table 5 Dark Accent 3" w:uiPriority="50"/>
-    <w:lsdException w:name="Grid Table 6 Colorful Accent 3" w:uiPriority="51"/>
-    <w:lsdException w:name="Grid Table 7 Colorful Accent 3" w:uiPriority="52"/>
-    <w:lsdException w:name="Grid Table 1 Light Accent 4" w:uiPriority="46"/>
-    <w:lsdException w:name="Grid Table 2 Accent 4" w:uiPriority="47"/>
-    <w:lsdException w:name="Grid Table 3 Accent 4" w:uiPriority="48"/>
-    <w:lsdException w:name="Grid Table 4 Accent 4" w:uiPriority="49"/>
-    <w:lsdException w:name="Grid Table 5 Dark Accent 4" w:uiPriority="50"/>
-    <w:lsdException w:name="Grid Table 6 Colorful Accent 4" w:uiPriority="51"/>
-    <w:lsdException w:name="Grid Table 7 Colorful Accent 4" w:uiPriority="52"/>
-    <w:lsdException w:name="Grid Table 1 Light Accent 5" w:uiPriority="46"/>
-    <w:lsdException w:name="Grid Table 2 Accent 5" w:uiPriority="47"/>
-    <w:lsdException w:name="Grid Table 3 Accent 5" w:uiPriority="48"/>
-    <w:lsdException w:name="Grid Table 4 Accent 5" w:uiPriority="49"/>
-    <w:lsdException w:name="Grid Table 5 Dark Accent 5" w:uiPriority="50"/>
-    <w:lsdException w:name="Grid Table 6 Colorful Accent 5" w:uiPriority="51"/>
-    <w:lsdException w:name="Grid Table 7 Colorful Accent 5" w:uiPriority="52"/>
-    <w:lsdException w:name="Grid Table 1 Light Accent 6" w:uiPriority="46"/>
-    <w:lsdException w:name="Grid Table 2 Accent 6" w:uiPriority="47"/>
-    <w:lsdException w:name="Grid Table 3 Accent 6" w:uiPriority="48"/>
-    <w:lsdException w:name="Grid Table 4 Accent 6" w:uiPriority="49"/>
-    <w:lsdException w:name="Grid Table 5 Dark Accent 6" w:uiPriority="50"/>
-    <w:lsdException w:name="Grid Table 6 Colorful Accent 6" w:uiPriority="51"/>
-    <w:lsdException w:name="Grid Table 7 Colorful Accent 6" w:uiPriority="52"/>
-    <w:lsdException w:name="List Table 1 Light" w:uiPriority="46"/>
-    <w:lsdException w:name="List Table 2" w:uiPriority="47"/>
-    <w:lsdException w:name="List Table 3" w:uiPriority="48"/>
-    <w:lsdException w:name="List Table 4" w:uiPriority="49"/>
-    <w:lsdException w:name="List Table 5 Dark" w:uiPriority="50"/>
-    <w:lsdException w:name="List Table 6 Colorful" w:uiPriority="51"/>
-    <w:lsdException w:name="List Table 7 Colorful" w:uiPriority="52"/>
-    <w:lsdException w:name="List Table 1 Light Accent 1" w:uiPriority="46"/>
-    <w:lsdException w:name="List Table 2 Accent 1" w:uiPriority="47"/>
-    <w:lsdException w:name="List Table 3 Accent 1" w:uiPriority="48"/>
-    <w:lsdException w:name="List Table 4 Accent 1" w:uiPriority="49"/>
-    <w:lsdException w:name="List Table 5 Dark Accent 1" w:uiPriority="50"/>
-    <w:lsdException w:name="List Table 6 Colorful Accent 1" w:uiPriority="51"/>
-    <w:lsdException w:name="List Table 7 Colorful Accent 1" w:uiPriority="52"/>
-    <w:lsdException w:name="List Table 1 Light Accent 2" w:uiPriority="46"/>
-    <w:lsdException w:name="List Table 2 Accent 2" w:uiPriority="47"/>
-    <w:lsdException w:name="List Table 3 Accent 2" w:uiPriority="48"/>
-    <w:lsdException w:name="List Table 4 Accent 2" w:uiPriority="49"/>
-    <w:lsdException w:name="List Table 5 Dark Accent 2" w:uiPriority="50"/>
-    <w:lsdException w:name="List Table 6 Colorful Accent 2" w:uiPriority="51"/>
-    <w:lsdException w:name="List Table 7 Colorful Accent 2" w:uiPriority="52"/>
-    <w:lsdException w:name="List Table 1 Light Accent 3" w:uiPriority="46"/>
-    <w:lsdException w:name="List Table 2 Accent 3" w:uiPriority="47"/>
-    <w:lsdException w:name="List Table 3 Accent 3" w:uiPriority="48"/>
-    <w:lsdException w:name="List Table 4 Accent 3" w:uiPriority="49"/>
-    <w:lsdException w:name="List Table 5 Dark Accent 3" w:uiPriority="50"/>
-    <w:lsdException w:name="List Table 6 Colorful Accent 3" w:uiPriority="51"/>
-    <w:lsdException w:name="List Table 7 Colorful Accent 3" w:uiPriority="52"/>
-    <w:lsdException w:name="List Table 1 Light Accent 4" w:uiPriority="46"/>
-    <w:lsdException w:name="List Table 2 Accent 4" w:uiPriority="47"/>
-    <w:lsdException w:name="List Table 3 Accent 4" w:uiPriority="48"/>
-    <w:lsdException w:name="List Table 4 Accent 4" w:uiPriority="49"/>
-    <w:lsdException w:name="List Table 5 Dark Accent 4" w:uiPriority="50"/>
-    <w:lsdException w:name="List Table 6 Colorful Accent 4" w:uiPriority="51"/>
-    <w:lsdException w:name="List Table 7 Colorful Accent 4" w:uiPriority="52"/>
-    <w:lsdException w:name="List Table 1 Light Accent 5" w:uiPriority="46"/>
-    <w:lsdException w:name="List Table 2 Accent 5" w:uiPriority="47"/>
-    <w:lsdException w:name="List Table 3 Accent 5" w:uiPriority="48"/>
-    <w:lsdException w:name="List Table 4 Accent 5" w:uiPriority="49"/>
-    <w:lsdException w:name="List Table 5 Dark Accent 5" w:uiPriority="50"/>
-    <w:lsdException w:name="List Table 6 Colorful Accent 5" w:uiPriority="51"/>
-    <w:lsdException w:name="List Table 7 Colorful Accent 5" w:uiPriority="52"/>
-    <w:lsdException w:name="List Table 1 Light Accent 6" w:uiPriority="46"/>
-    <w:lsdException w:name="List Table 2 Accent 6" w:uiPriority="47"/>
-    <w:lsdException w:name="List Table 3 Accent 6" w:uiPriority="48"/>
-    <w:lsdException w:name="List Table 4 Accent 6" w:uiPriority="49"/>
-    <w:lsdException w:name="List Table 5 Dark Accent 6" w:uiPriority="50"/>
-    <w:lsdException w:name="List Table 6 Colorful Accent 6" w:uiPriority="51"/>
-    <w:lsdException w:name="List Table 7 Colorful Accent 6" w:uiPriority="52"/>
+  <w:latentStyles w:defLockedState="0" w:defUIPriority="99" w:defSemiHidden="1" w:defUnhideWhenUsed="1" w:defQFormat="0" w:count="276">
+    <w:lsdException w:name="Normal" w:semiHidden="0" w:uiPriority="0" w:unhideWhenUsed="0" w:qFormat="1"/>
+    <w:lsdException w:name="heading 1" w:semiHidden="0" w:uiPriority="9" w:unhideWhenUsed="0" w:qFormat="1"/>
+    <w:lsdException w:name="heading 2" w:uiPriority="9" w:qFormat="1"/>
+    <w:lsdException w:name="heading 3" w:uiPriority="9" w:qFormat="1"/>
+    <w:lsdException w:name="heading 4" w:uiPriority="9" w:qFormat="1"/>
+    <w:lsdException w:name="heading 5" w:uiPriority="9" w:qFormat="1"/>
+    <w:lsdException w:name="heading 6" w:uiPriority="9" w:qFormat="1"/>
+    <w:lsdException w:name="heading 7" w:uiPriority="9" w:qFormat="1"/>
+    <w:lsdException w:name="heading 8" w:uiPriority="9" w:qFormat="1"/>
+    <w:lsdException w:name="heading 9" w:uiPriority="9" w:qFormat="1"/>
+    <w:lsdException w:name="toc 1" w:uiPriority="39"/>
+    <w:lsdException w:name="toc 2" w:uiPriority="39"/>
+    <w:lsdException w:name="toc 3" w:uiPriority="39"/>
+    <w:lsdException w:name="toc 4" w:uiPriority="39"/>
+    <w:lsdException w:name="toc 5" w:uiPriority="39"/>
+    <w:lsdException w:name="toc 6" w:uiPriority="39"/>
+    <w:lsdException w:name="toc 7" w:uiPriority="39"/>
+    <w:lsdException w:name="toc 8" w:uiPriority="39"/>
+    <w:lsdException w:name="toc 9" w:uiPriority="39"/>
+    <w:lsdException w:name="caption" w:uiPriority="35" w:qFormat="1"/>
+    <w:lsdException w:name="Title" w:semiHidden="0" w:uiPriority="10" w:unhideWhenUsed="0" w:qFormat="1"/>
+    <w:lsdException w:name="Default Paragraph Font" w:uiPriority="1"/>
+    <w:lsdException w:name="Subtitle" w:semiHidden="0" w:uiPriority="11" w:unhideWhenUsed="0" w:qFormat="1"/>
+    <w:lsdException w:name="Strong" w:semiHidden="0" w:uiPriority="22" w:unhideWhenUsed="0" w:qFormat="1"/>
+    <w:lsdException w:name="Emphasis" w:semiHidden="0" w:uiPriority="20" w:unhideWhenUsed="0" w:qFormat="1"/>
+    <w:lsdException w:name="Table Grid" w:semiHidden="0" w:uiPriority="39" w:unhideWhenUsed="0"/>
+    <w:lsdException w:name="Note Level 1" w:semiHidden="0" w:unhideWhenUsed="0"/>
+    <w:lsdException w:name="Note Level 2" w:semiHidden="0" w:unhideWhenUsed="0"/>
+    <w:lsdException w:name="Note Level 3" w:semiHidden="0" w:unhideWhenUsed="0"/>
+    <w:lsdException w:name="Note Level 4" w:semiHidden="0" w:unhideWhenUsed="0"/>
+    <w:lsdException w:name="Note Level 5" w:semiHidden="0" w:unhideWhenUsed="0"/>
+    <w:lsdException w:name="Note Level 6" w:semiHidden="0" w:unhideWhenUsed="0"/>
+    <w:lsdException w:name="Note Level 7" w:semiHidden="0" w:unhideWhenUsed="0"/>
+    <w:lsdException w:name="Note Level 8" w:semiHidden="0" w:unhideWhenUsed="0"/>
+    <w:lsdException w:name="Note Level 9" w:semiHidden="0" w:unhideWhenUsed="0"/>
+    <w:lsdException w:name="Placeholder Text" w:unhideWhenUsed="0"/>
+    <w:lsdException w:name="No Spacing" w:semiHidden="0" w:uiPriority="1" w:unhideWhenUsed="0" w:qFormat="1"/>
+    <w:lsdException w:name="Light Shading" w:semiHidden="0" w:uiPriority="60" w:unhideWhenUsed="0"/>
+    <w:lsdException w:name="Light List" w:semiHidden="0" w:uiPriority="61" w:unhideWhenUsed="0"/>
+    <w:lsdException w:name="Light Grid" w:semiHidden="0" w:uiPriority="62" w:unhideWhenUsed="0"/>
+    <w:lsdException w:name="Medium Shading 1" w:semiHidden="0" w:uiPriority="63" w:unhideWhenUsed="0"/>
+    <w:lsdException w:name="Medium Shading 2" w:semiHidden="0" w:uiPriority="64" w:unhideWhenUsed="0"/>
+    <w:lsdException w:name="Medium List 1" w:semiHidden="0" w:uiPriority="65" w:unhideWhenUsed="0"/>
+    <w:lsdException w:name="Medium List 2" w:semiHidden="0" w:uiPriority="66" w:unhideWhenUsed="0"/>
+    <w:lsdException w:name="Medium Grid 1" w:semiHidden="0" w:uiPriority="67" w:unhideWhenUsed="0"/>
+    <w:lsdException w:name="Medium Grid 2" w:semiHidden="0" w:uiPriority="68" w:unhideWhenUsed="0"/>
+    <w:lsdException w:name="Medium Grid 3" w:semiHidden="0" w:uiPriority="69" w:unhideWhenUsed="0"/>
+    <w:lsdException w:name="Dark List" w:semiHidden="0" w:uiPriority="70" w:unhideWhenUsed="0"/>
+    <w:lsdException w:name="Colorful Shading" w:semiHidden="0" w:uiPriority="71" w:unhideWhenUsed="0"/>
+    <w:lsdException w:name="Colorful List" w:semiHidden="0" w:uiPriority="72" w:unhideWhenUsed="0"/>
+    <w:lsdException w:name="Colorful Grid" w:semiHidden="0" w:uiPriority="73" w:unhideWhenUsed="0"/>
+    <w:lsdException w:name="Light Shading Accent 1" w:semiHidden="0" w:uiPriority="60" w:unhideWhenUsed="0"/>
+    <w:lsdException w:name="Light List Accent 1" w:semiHidden="0" w:uiPriority="61" w:unhideWhenUsed="0"/>
+    <w:lsdException w:name="Light Grid Accent 1" w:semiHidden="0" w:uiPriority="62" w:unhideWhenUsed="0"/>
+    <w:lsdException w:name="Medium Shading 1 Accent 1" w:semiHidden="0" w:uiPriority="63" w:unhideWhenUsed="0"/>
+    <w:lsdException w:name="Medium Shading 2 Accent 1" w:semiHidden="0" w:uiPriority="64" w:unhideWhenUsed="0"/>
+    <w:lsdException w:name="Medium List 1 Accent 1" w:semiHidden="0" w:uiPriority="65" w:unhideWhenUsed="0"/>
+    <w:lsdException w:name="Revision" w:unhideWhenUsed="0"/>
+    <w:lsdException w:name="List Paragraph" w:semiHidden="0" w:uiPriority="34" w:unhideWhenUsed="0" w:qFormat="1"/>
+    <w:lsdException w:name="Quote" w:semiHidden="0" w:uiPriority="29" w:unhideWhenUsed="0" w:qFormat="1"/>
+    <w:lsdException w:name="Intense Quote" w:semiHidden="0" w:uiPriority="30" w:unhideWhenUsed="0" w:qFormat="1"/>
+    <w:lsdException w:name="Medium List 2 Accent 1" w:semiHidden="0" w:uiPriority="66" w:unhideWhenUsed="0"/>
+    <w:lsdException w:name="Medium Grid 1 Accent 1" w:semiHidden="0" w:uiPriority="67" w:unhideWhenUsed="0"/>
+    <w:lsdException w:name="Medium Grid 2 Accent 1" w:semiHidden="0" w:uiPriority="68" w:unhideWhenUsed="0"/>
+    <w:lsdException w:name="Medium Grid 3 Accent 1" w:semiHidden="0" w:uiPriority="69" w:unhideWhenUsed="0"/>
+    <w:lsdException w:name="Dark List Accent 1" w:semiHidden="0" w:uiPriority="70" w:unhideWhenUsed="0"/>
+    <w:lsdException w:name="Colorful Shading Accent 1" w:semiHidden="0" w:uiPriority="71" w:unhideWhenUsed="0"/>
+    <w:lsdException w:name="Colorful List Accent 1" w:semiHidden="0" w:uiPriority="72" w:unhideWhenUsed="0"/>
+    <w:lsdException w:name="Colorful Grid Accent 1" w:semiHidden="0" w:uiPriority="73" w:unhideWhenUsed="0"/>
+    <w:lsdException w:name="Light Shading Accent 2" w:semiHidden="0" w:uiPriority="60" w:unhideWhenUsed="0"/>
+    <w:lsdException w:name="Light List Accent 2" w:semiHidden="0" w:uiPriority="61" w:unhideWhenUsed="0"/>
+    <w:lsdException w:name="Light Grid Accent 2" w:semiHidden="0" w:uiPriority="62" w:unhideWhenUsed="0"/>
+    <w:lsdException w:name="Medium Shading 1 Accent 2" w:semiHidden="0" w:uiPriority="63" w:unhideWhenUsed="0"/>
+    <w:lsdException w:name="Medium Shading 2 Accent 2" w:semiHidden="0" w:uiPriority="64" w:unhideWhenUsed="0"/>
+    <w:lsdException w:name="Medium List 1 Accent 2" w:semiHidden="0" w:uiPriority="65" w:unhideWhenUsed="0"/>
+    <w:lsdException w:name="Medium List 2 Accent 2" w:semiHidden="0" w:uiPriority="66" w:unhideWhenUsed="0"/>
+    <w:lsdException w:name="Medium Grid 1 Accent 2" w:semiHidden="0" w:uiPriority="67" w:unhideWhenUsed="0"/>
+    <w:lsdException w:name="Medium Grid 2 Accent 2" w:semiHidden="0" w:uiPriority="68" w:unhideWhenUsed="0"/>
+    <w:lsdException w:name="Medium Grid 3 Accent 2" w:semiHidden="0" w:uiPriority="69" w:unhideWhenUsed="0"/>
+    <w:lsdException w:name="Dark List Accent 2" w:semiHidden="0" w:uiPriority="70" w:unhideWhenUsed="0"/>
+    <w:lsdException w:name="Colorful Shading Accent 2" w:semiHidden="0" w:uiPriority="71" w:unhideWhenUsed="0"/>
+    <w:lsdException w:name="Colorful List Accent 2" w:semiHidden="0" w:uiPriority="72" w:unhideWhenUsed="0"/>
+    <w:lsdException w:name="Colorful Grid Accent 2" w:semiHidden="0" w:uiPriority="73" w:unhideWhenUsed="0"/>
+    <w:lsdException w:name="Light Shading Accent 3" w:semiHidden="0" w:uiPriority="60" w:unhideWhenUsed="0"/>
+    <w:lsdException w:name="Light List Accent 3" w:semiHidden="0" w:uiPriority="61" w:unhideWhenUsed="0"/>
+    <w:lsdException w:name="Light Grid Accent 3" w:semiHidden="0" w:uiPriority="62" w:unhideWhenUsed="0"/>
+    <w:lsdException w:name="Medium Shading 1 Accent 3" w:semiHidden="0" w:uiPriority="63" w:unhideWhenUsed="0"/>
+    <w:lsdException w:name="Medium Shading 2 Accent 3" w:semiHidden="0" w:uiPriority="64" w:unhideWhenUsed="0"/>
+    <w:lsdException w:name="Medium List 1 Accent 3" w:semiHidden="0" w:uiPriority="65" w:unhideWhenUsed="0"/>
+    <w:lsdException w:name="Medium List 2 Accent 3" w:semiHidden="0" w:uiPriority="66" w:unhideWhenUsed="0"/>
+    <w:lsdException w:name="Medium Grid 1 Accent 3" w:semiHidden="0" w:uiPriority="67" w:unhideWhenUsed="0"/>
+    <w:lsdException w:name="Medium Grid 2 Accent 3" w:semiHidden="0" w:uiPriority="68" w:unhideWhenUsed="0"/>
+    <w:lsdException w:name="Medium Grid 3 Accent 3" w:semiHidden="0" w:uiPriority="69" w:unhideWhenUsed="0"/>
+    <w:lsdException w:name="Dark List Accent 3" w:semiHidden="0" w:uiPriority="70" w:unhideWhenUsed="0"/>
+    <w:lsdException w:name="Colorful Shading Accent 3" w:semiHidden="0" w:uiPriority="71" w:unhideWhenUsed="0"/>
+    <w:lsdException w:name="Colorful List Accent 3" w:semiHidden="0" w:uiPriority="72" w:unhideWhenUsed="0"/>
+    <w:lsdException w:name="Colorful Grid Accent 3" w:semiHidden="0" w:uiPriority="73" w:unhideWhenUsed="0"/>
+    <w:lsdException w:name="Light Shading Accent 4" w:semiHidden="0" w:uiPriority="60" w:unhideWhenUsed="0"/>
+    <w:lsdException w:name="Light List Accent 4" w:semiHidden="0" w:uiPriority="61" w:unhideWhenUsed="0"/>
+    <w:lsdException w:name="Light Grid Accent 4" w:semiHidden="0" w:uiPriority="62" w:unhideWhenUsed="0"/>
+    <w:lsdException w:name="Medium Shading 1 Accent 4" w:semiHidden="0" w:uiPriority="63" w:unhideWhenUsed="0"/>
+    <w:lsdException w:name="Medium Shading 2 Accent 4" w:semiHidden="0" w:uiPriority="64" w:unhideWhenUsed="0"/>
+    <w:lsdException w:name="Medium List 1 Accent 4" w:semiHidden="0" w:uiPriority="65" w:unhideWhenUsed="0"/>
+    <w:lsdException w:name="Medium List 2 Accent 4" w:semiHidden="0" w:uiPriority="66" w:unhideWhenUsed="0"/>
+    <w:lsdException w:name="Medium Grid 1 Accent 4" w:semiHidden="0" w:uiPriority="67" w:unhideWhenUsed="0"/>
+    <w:lsdException w:name="Medium Grid 2 Accent 4" w:semiHidden="0" w:uiPriority="68" w:unhideWhenUsed="0"/>
+    <w:lsdException w:name="Medium Grid 3 Accent 4" w:semiHidden="0" w:uiPriority="69" w:unhideWhenUsed="0"/>
+    <w:lsdException w:name="Dark List Accent 4" w:semiHidden="0" w:uiPriority="70" w:unhideWhenUsed="0"/>
+    <w:lsdException w:name="Colorful Shading Accent 4" w:semiHidden="0" w:uiPriority="71" w:unhideWhenUsed="0"/>
+    <w:lsdException w:name="Colorful List Accent 4" w:semiHidden="0" w:uiPriority="72" w:unhideWhenUsed="0"/>
+    <w:lsdException w:name="Colorful Grid Accent 4" w:semiHidden="0" w:uiPriority="73" w:unhideWhenUsed="0"/>
+    <w:lsdException w:name="Light Shading Accent 5" w:semiHidden="0" w:uiPriority="60" w:unhideWhenUsed="0"/>
+    <w:lsdException w:name="Light List Accent 5" w:semiHidden="0" w:uiPriority="61" w:unhideWhenUsed="0"/>
+    <w:lsdException w:name="Light Grid Accent 5" w:semiHidden="0" w:uiPriority="62" w:unhideWhenUsed="0"/>
+    <w:lsdException w:name="Medium Shading 1 Accent 5" w:semiHidden="0" w:uiPriority="63" w:unhideWhenUsed="0"/>
+    <w:lsdException w:name="Medium Shading 2 Accent 5" w:semiHidden="0" w:uiPriority="64" w:unhideWhenUsed="0"/>
+    <w:lsdException w:name="Medium List 1 Accent 5" w:semiHidden="0" w:uiPriority="65" w:unhideWhenUsed="0"/>
+    <w:lsdException w:name="Medium List 2 Accent 5" w:semiHidden="0" w:uiPriority="66" w:unhideWhenUsed="0"/>
+    <w:lsdException w:name="Medium Grid 1 Accent 5" w:semiHidden="0" w:uiPriority="67" w:unhideWhenUsed="0"/>
+    <w:lsdException w:name="Medium Grid 2 Accent 5" w:semiHidden="0" w:uiPriority="68" w:unhideWhenUsed="0"/>
+    <w:lsdException w:name="Medium Grid 3 Accent 5" w:semiHidden="0" w:uiPriority="69" w:unhideWhenUsed="0"/>
+    <w:lsdException w:name="Dark List Accent 5" w:semiHidden="0" w:uiPriority="70" w:unhideWhenUsed="0"/>
+    <w:lsdException w:name="Colorful Shading Accent 5" w:semiHidden="0" w:uiPriority="71" w:unhideWhenUsed="0"/>
+    <w:lsdException w:name="Colorful List Accent 5" w:semiHidden="0" w:uiPriority="72" w:unhideWhenUsed="0"/>
+    <w:lsdException w:name="Colorful Grid Accent 5" w:semiHidden="0" w:uiPriority="73" w:unhideWhenUsed="0"/>
+    <w:lsdException w:name="Light Shading Accent 6" w:semiHidden="0" w:uiPriority="60" w:unhideWhenUsed="0"/>
+    <w:lsdException w:name="Light List Accent 6" w:semiHidden="0" w:uiPriority="61" w:unhideWhenUsed="0"/>
+    <w:lsdException w:name="Light Grid Accent 6" w:semiHidden="0" w:uiPriority="62" w:unhideWhenUsed="0"/>
+    <w:lsdException w:name="Medium Shading 1 Accent 6" w:semiHidden="0" w:uiPriority="63" w:unhideWhenUsed="0"/>
+    <w:lsdException w:name="Medium Shading 2 Accent 6" w:semiHidden="0" w:uiPriority="64" w:unhideWhenUsed="0"/>
+    <w:lsdException w:name="Medium List 1 Accent 6" w:semiHidden="0" w:uiPriority="65" w:unhideWhenUsed="0"/>
+    <w:lsdException w:name="Medium List 2 Accent 6" w:semiHidden="0" w:uiPriority="66" w:unhideWhenUsed="0"/>
+    <w:lsdException w:name="Medium Grid 1 Accent 6" w:semiHidden="0" w:uiPriority="67" w:unhideWhenUsed="0"/>
+    <w:lsdException w:name="Medium Grid 2 Accent 6" w:semiHidden="0" w:uiPriority="68" w:unhideWhenUsed="0"/>
+    <w:lsdException w:name="Medium Grid 3 Accent 6" w:semiHidden="0" w:uiPriority="69" w:unhideWhenUsed="0"/>
+    <w:lsdException w:name="Dark List Accent 6" w:semiHidden="0" w:uiPriority="70" w:unhideWhenUsed="0"/>
+    <w:lsdException w:name="Colorful Shading Accent 6" w:semiHidden="0" w:uiPriority="71" w:unhideWhenUsed="0"/>
+    <w:lsdException w:name="Colorful List Accent 6" w:semiHidden="0" w:uiPriority="72" w:unhideWhenUsed="0"/>
+    <w:lsdException w:name="Colorful Grid Accent 6" w:semiHidden="0" w:uiPriority="73" w:unhideWhenUsed="0"/>
+    <w:lsdException w:name="Subtle Emphasis" w:semiHidden="0" w:uiPriority="19" w:unhideWhenUsed="0" w:qFormat="1"/>
+    <w:lsdException w:name="Intense Emphasis" w:semiHidden="0" w:uiPriority="21" w:unhideWhenUsed="0" w:qFormat="1"/>
+    <w:lsdException w:name="Subtle Reference" w:semiHidden="0" w:uiPriority="31" w:unhideWhenUsed="0" w:qFormat="1"/>
+    <w:lsdException w:name="Intense Reference" w:semiHidden="0" w:uiPriority="32" w:unhideWhenUsed="0" w:qFormat="1"/>
+    <w:lsdException w:name="Book Title" w:semiHidden="0" w:uiPriority="33" w:unhideWhenUsed="0" w:qFormat="1"/>
+    <w:lsdException w:name="Bibliography" w:uiPriority="37"/>
+    <w:lsdException w:name="TOC Heading" w:uiPriority="39" w:qFormat="1"/>
   </w:latentStyles>
   <w:style w:type="paragraph" w:default="1" w:styleId="Normal">
     <w:name w:val="Normal"/>
@@ -2638,7 +3043,6 @@
   <w:style w:type="character" w:default="1" w:styleId="DefaultParagraphFont">
     <w:name w:val="Default Paragraph Font"/>
     <w:uiPriority w:val="1"/>
-    <w:semiHidden/>
     <w:unhideWhenUsed/>
   </w:style>
   <w:style w:type="table" w:default="1" w:styleId="TableNormal">
@@ -2941,11 +3345,603 @@
       <w:szCs w:val="20"/>
     </w:rPr>
   </w:style>
+  <w:style w:type="paragraph" w:styleId="NormalWeb">
+    <w:name w:val="Normal (Web)"/>
+    <w:basedOn w:val="Normal"/>
+    <w:uiPriority w:val="99"/>
+    <w:unhideWhenUsed/>
+    <w:rsid w:val="002045A8"/>
+    <w:pPr>
+      <w:spacing w:before="100" w:beforeAutospacing="1" w:after="100" w:afterAutospacing="1" w:line="240" w:lineRule="auto"/>
+    </w:pPr>
+    <w:rPr>
+      <w:rFonts w:ascii="Times" w:hAnsi="Times" w:cs="Times New Roman"/>
+      <w:sz w:val="20"/>
+      <w:szCs w:val="20"/>
+    </w:rPr>
+  </w:style>
+  <w:style w:type="character" w:customStyle="1" w:styleId="apple-converted-space">
+    <w:name w:val="apple-converted-space"/>
+    <w:basedOn w:val="DefaultParagraphFont"/>
+    <w:rsid w:val="002045A8"/>
+  </w:style>
+  <w:style w:type="character" w:customStyle="1" w:styleId="itxtrst">
+    <w:name w:val="itxtrst"/>
+    <w:basedOn w:val="DefaultParagraphFont"/>
+    <w:rsid w:val="002045A8"/>
+  </w:style>
+</w:styles>
+</file>
+
+<file path=word/stylesWithEffects.xml><?xml version="1.0" encoding="utf-8"?>
+<w:styles xmlns:wpc="http://schemas.microsoft.com/office/word/2010/wordprocessingCanvas" xmlns:mo="http://schemas.microsoft.com/office/mac/office/2008/main" xmlns:mc="http://schemas.openxmlformats.org/markup-compatibility/2006" xmlns:mv="urn:schemas-microsoft-com:mac:vml" xmlns:o="urn:schemas-microsoft-com:office:office" xmlns:r="http://schemas.openxmlformats.org/officeDocument/2006/relationships" xmlns:m="http://schemas.openxmlformats.org/officeDocument/2006/math" xmlns:v="urn:schemas-microsoft-com:vml" xmlns:wp14="http://schemas.microsoft.com/office/word/2010/wordprocessingDrawing" xmlns:wp="http://schemas.openxmlformats.org/drawingml/2006/wordprocessingDrawing" xmlns:w10="urn:schemas-microsoft-com:office:word" xmlns:w="http://schemas.openxmlformats.org/wordprocessingml/2006/main" xmlns:w14="http://schemas.microsoft.com/office/word/2010/wordml" xmlns:wpg="http://schemas.microsoft.com/office/word/2010/wordprocessingGroup" xmlns:wpi="http://schemas.microsoft.com/office/word/2010/wordprocessingInk" xmlns:wne="http://schemas.microsoft.com/office/word/2006/wordml" xmlns:wps="http://schemas.microsoft.com/office/word/2010/wordprocessingShape" mc:Ignorable="w14 wp14">
+  <w:docDefaults>
+    <w:rPrDefault>
+      <w:rPr>
+        <w:rFonts w:asciiTheme="minorHAnsi" w:eastAsiaTheme="minorHAnsi" w:hAnsiTheme="minorHAnsi" w:cstheme="minorBidi"/>
+        <w:sz w:val="22"/>
+        <w:szCs w:val="22"/>
+        <w:lang w:val="en-GB" w:eastAsia="en-US" w:bidi="ar-SA"/>
+      </w:rPr>
+    </w:rPrDefault>
+    <w:pPrDefault>
+      <w:pPr>
+        <w:spacing w:after="160" w:line="259" w:lineRule="auto"/>
+      </w:pPr>
+    </w:pPrDefault>
+  </w:docDefaults>
+  <w:latentStyles w:defLockedState="0" w:defUIPriority="99" w:defSemiHidden="1" w:defUnhideWhenUsed="1" w:defQFormat="0" w:count="276">
+    <w:lsdException w:name="Normal" w:semiHidden="0" w:uiPriority="0" w:unhideWhenUsed="0" w:qFormat="1"/>
+    <w:lsdException w:name="heading 1" w:semiHidden="0" w:uiPriority="9" w:unhideWhenUsed="0" w:qFormat="1"/>
+    <w:lsdException w:name="heading 2" w:uiPriority="9" w:qFormat="1"/>
+    <w:lsdException w:name="heading 3" w:uiPriority="9" w:qFormat="1"/>
+    <w:lsdException w:name="heading 4" w:uiPriority="9" w:qFormat="1"/>
+    <w:lsdException w:name="heading 5" w:uiPriority="9" w:qFormat="1"/>
+    <w:lsdException w:name="heading 6" w:uiPriority="9" w:qFormat="1"/>
+    <w:lsdException w:name="heading 7" w:uiPriority="9" w:qFormat="1"/>
+    <w:lsdException w:name="heading 8" w:uiPriority="9" w:qFormat="1"/>
+    <w:lsdException w:name="heading 9" w:uiPriority="9" w:qFormat="1"/>
+    <w:lsdException w:name="toc 1" w:uiPriority="39"/>
+    <w:lsdException w:name="toc 2" w:uiPriority="39"/>
+    <w:lsdException w:name="toc 3" w:uiPriority="39"/>
+    <w:lsdException w:name="toc 4" w:uiPriority="39"/>
+    <w:lsdException w:name="toc 5" w:uiPriority="39"/>
+    <w:lsdException w:name="toc 6" w:uiPriority="39"/>
+    <w:lsdException w:name="toc 7" w:uiPriority="39"/>
+    <w:lsdException w:name="toc 8" w:uiPriority="39"/>
+    <w:lsdException w:name="toc 9" w:uiPriority="39"/>
+    <w:lsdException w:name="caption" w:uiPriority="35" w:qFormat="1"/>
+    <w:lsdException w:name="Title" w:semiHidden="0" w:uiPriority="10" w:unhideWhenUsed="0" w:qFormat="1"/>
+    <w:lsdException w:name="Default Paragraph Font" w:uiPriority="1"/>
+    <w:lsdException w:name="Subtitle" w:semiHidden="0" w:uiPriority="11" w:unhideWhenUsed="0" w:qFormat="1"/>
+    <w:lsdException w:name="Strong" w:semiHidden="0" w:uiPriority="22" w:unhideWhenUsed="0" w:qFormat="1"/>
+    <w:lsdException w:name="Emphasis" w:semiHidden="0" w:uiPriority="20" w:unhideWhenUsed="0" w:qFormat="1"/>
+    <w:lsdException w:name="Table Grid" w:semiHidden="0" w:uiPriority="39" w:unhideWhenUsed="0"/>
+    <w:lsdException w:name="Note Level 1" w:semiHidden="0" w:unhideWhenUsed="0"/>
+    <w:lsdException w:name="Note Level 2" w:semiHidden="0" w:unhideWhenUsed="0"/>
+    <w:lsdException w:name="Note Level 3" w:semiHidden="0" w:unhideWhenUsed="0"/>
+    <w:lsdException w:name="Note Level 4" w:semiHidden="0" w:unhideWhenUsed="0"/>
+    <w:lsdException w:name="Note Level 5" w:semiHidden="0" w:unhideWhenUsed="0"/>
+    <w:lsdException w:name="Note Level 6" w:semiHidden="0" w:unhideWhenUsed="0"/>
+    <w:lsdException w:name="Note Level 7" w:semiHidden="0" w:unhideWhenUsed="0"/>
+    <w:lsdException w:name="Note Level 8" w:semiHidden="0" w:unhideWhenUsed="0"/>
+    <w:lsdException w:name="Note Level 9" w:semiHidden="0" w:unhideWhenUsed="0"/>
+    <w:lsdException w:name="Placeholder Text" w:unhideWhenUsed="0"/>
+    <w:lsdException w:name="No Spacing" w:semiHidden="0" w:uiPriority="1" w:unhideWhenUsed="0" w:qFormat="1"/>
+    <w:lsdException w:name="Light Shading" w:semiHidden="0" w:uiPriority="60" w:unhideWhenUsed="0"/>
+    <w:lsdException w:name="Light List" w:semiHidden="0" w:uiPriority="61" w:unhideWhenUsed="0"/>
+    <w:lsdException w:name="Light Grid" w:semiHidden="0" w:uiPriority="62" w:unhideWhenUsed="0"/>
+    <w:lsdException w:name="Medium Shading 1" w:semiHidden="0" w:uiPriority="63" w:unhideWhenUsed="0"/>
+    <w:lsdException w:name="Medium Shading 2" w:semiHidden="0" w:uiPriority="64" w:unhideWhenUsed="0"/>
+    <w:lsdException w:name="Medium List 1" w:semiHidden="0" w:uiPriority="65" w:unhideWhenUsed="0"/>
+    <w:lsdException w:name="Medium List 2" w:semiHidden="0" w:uiPriority="66" w:unhideWhenUsed="0"/>
+    <w:lsdException w:name="Medium Grid 1" w:semiHidden="0" w:uiPriority="67" w:unhideWhenUsed="0"/>
+    <w:lsdException w:name="Medium Grid 2" w:semiHidden="0" w:uiPriority="68" w:unhideWhenUsed="0"/>
+    <w:lsdException w:name="Medium Grid 3" w:semiHidden="0" w:uiPriority="69" w:unhideWhenUsed="0"/>
+    <w:lsdException w:name="Dark List" w:semiHidden="0" w:uiPriority="70" w:unhideWhenUsed="0"/>
+    <w:lsdException w:name="Colorful Shading" w:semiHidden="0" w:uiPriority="71" w:unhideWhenUsed="0"/>
+    <w:lsdException w:name="Colorful List" w:semiHidden="0" w:uiPriority="72" w:unhideWhenUsed="0"/>
+    <w:lsdException w:name="Colorful Grid" w:semiHidden="0" w:uiPriority="73" w:unhideWhenUsed="0"/>
+    <w:lsdException w:name="Light Shading Accent 1" w:semiHidden="0" w:uiPriority="60" w:unhideWhenUsed="0"/>
+    <w:lsdException w:name="Light List Accent 1" w:semiHidden="0" w:uiPriority="61" w:unhideWhenUsed="0"/>
+    <w:lsdException w:name="Light Grid Accent 1" w:semiHidden="0" w:uiPriority="62" w:unhideWhenUsed="0"/>
+    <w:lsdException w:name="Medium Shading 1 Accent 1" w:semiHidden="0" w:uiPriority="63" w:unhideWhenUsed="0"/>
+    <w:lsdException w:name="Medium Shading 2 Accent 1" w:semiHidden="0" w:uiPriority="64" w:unhideWhenUsed="0"/>
+    <w:lsdException w:name="Medium List 1 Accent 1" w:semiHidden="0" w:uiPriority="65" w:unhideWhenUsed="0"/>
+    <w:lsdException w:name="Revision" w:unhideWhenUsed="0"/>
+    <w:lsdException w:name="List Paragraph" w:semiHidden="0" w:uiPriority="34" w:unhideWhenUsed="0" w:qFormat="1"/>
+    <w:lsdException w:name="Quote" w:semiHidden="0" w:uiPriority="29" w:unhideWhenUsed="0" w:qFormat="1"/>
+    <w:lsdException w:name="Intense Quote" w:semiHidden="0" w:uiPriority="30" w:unhideWhenUsed="0" w:qFormat="1"/>
+    <w:lsdException w:name="Medium List 2 Accent 1" w:semiHidden="0" w:uiPriority="66" w:unhideWhenUsed="0"/>
+    <w:lsdException w:name="Medium Grid 1 Accent 1" w:semiHidden="0" w:uiPriority="67" w:unhideWhenUsed="0"/>
+    <w:lsdException w:name="Medium Grid 2 Accent 1" w:semiHidden="0" w:uiPriority="68" w:unhideWhenUsed="0"/>
+    <w:lsdException w:name="Medium Grid 3 Accent 1" w:semiHidden="0" w:uiPriority="69" w:unhideWhenUsed="0"/>
+    <w:lsdException w:name="Dark List Accent 1" w:semiHidden="0" w:uiPriority="70" w:unhideWhenUsed="0"/>
+    <w:lsdException w:name="Colorful Shading Accent 1" w:semiHidden="0" w:uiPriority="71" w:unhideWhenUsed="0"/>
+    <w:lsdException w:name="Colorful List Accent 1" w:semiHidden="0" w:uiPriority="72" w:unhideWhenUsed="0"/>
+    <w:lsdException w:name="Colorful Grid Accent 1" w:semiHidden="0" w:uiPriority="73" w:unhideWhenUsed="0"/>
+    <w:lsdException w:name="Light Shading Accent 2" w:semiHidden="0" w:uiPriority="60" w:unhideWhenUsed="0"/>
+    <w:lsdException w:name="Light List Accent 2" w:semiHidden="0" w:uiPriority="61" w:unhideWhenUsed="0"/>
+    <w:lsdException w:name="Light Grid Accent 2" w:semiHidden="0" w:uiPriority="62" w:unhideWhenUsed="0"/>
+    <w:lsdException w:name="Medium Shading 1 Accent 2" w:semiHidden="0" w:uiPriority="63" w:unhideWhenUsed="0"/>
+    <w:lsdException w:name="Medium Shading 2 Accent 2" w:semiHidden="0" w:uiPriority="64" w:unhideWhenUsed="0"/>
+    <w:lsdException w:name="Medium List 1 Accent 2" w:semiHidden="0" w:uiPriority="65" w:unhideWhenUsed="0"/>
+    <w:lsdException w:name="Medium List 2 Accent 2" w:semiHidden="0" w:uiPriority="66" w:unhideWhenUsed="0"/>
+    <w:lsdException w:name="Medium Grid 1 Accent 2" w:semiHidden="0" w:uiPriority="67" w:unhideWhenUsed="0"/>
+    <w:lsdException w:name="Medium Grid 2 Accent 2" w:semiHidden="0" w:uiPriority="68" w:unhideWhenUsed="0"/>
+    <w:lsdException w:name="Medium Grid 3 Accent 2" w:semiHidden="0" w:uiPriority="69" w:unhideWhenUsed="0"/>
+    <w:lsdException w:name="Dark List Accent 2" w:semiHidden="0" w:uiPriority="70" w:unhideWhenUsed="0"/>
+    <w:lsdException w:name="Colorful Shading Accent 2" w:semiHidden="0" w:uiPriority="71" w:unhideWhenUsed="0"/>
+    <w:lsdException w:name="Colorful List Accent 2" w:semiHidden="0" w:uiPriority="72" w:unhideWhenUsed="0"/>
+    <w:lsdException w:name="Colorful Grid Accent 2" w:semiHidden="0" w:uiPriority="73" w:unhideWhenUsed="0"/>
+    <w:lsdException w:name="Light Shading Accent 3" w:semiHidden="0" w:uiPriority="60" w:unhideWhenUsed="0"/>
+    <w:lsdException w:name="Light List Accent 3" w:semiHidden="0" w:uiPriority="61" w:unhideWhenUsed="0"/>
+    <w:lsdException w:name="Light Grid Accent 3" w:semiHidden="0" w:uiPriority="62" w:unhideWhenUsed="0"/>
+    <w:lsdException w:name="Medium Shading 1 Accent 3" w:semiHidden="0" w:uiPriority="63" w:unhideWhenUsed="0"/>
+    <w:lsdException w:name="Medium Shading 2 Accent 3" w:semiHidden="0" w:uiPriority="64" w:unhideWhenUsed="0"/>
+    <w:lsdException w:name="Medium List 1 Accent 3" w:semiHidden="0" w:uiPriority="65" w:unhideWhenUsed="0"/>
+    <w:lsdException w:name="Medium List 2 Accent 3" w:semiHidden="0" w:uiPriority="66" w:unhideWhenUsed="0"/>
+    <w:lsdException w:name="Medium Grid 1 Accent 3" w:semiHidden="0" w:uiPriority="67" w:unhideWhenUsed="0"/>
+    <w:lsdException w:name="Medium Grid 2 Accent 3" w:semiHidden="0" w:uiPriority="68" w:unhideWhenUsed="0"/>
+    <w:lsdException w:name="Medium Grid 3 Accent 3" w:semiHidden="0" w:uiPriority="69" w:unhideWhenUsed="0"/>
+    <w:lsdException w:name="Dark List Accent 3" w:semiHidden="0" w:uiPriority="70" w:unhideWhenUsed="0"/>
+    <w:lsdException w:name="Colorful Shading Accent 3" w:semiHidden="0" w:uiPriority="71" w:unhideWhenUsed="0"/>
+    <w:lsdException w:name="Colorful List Accent 3" w:semiHidden="0" w:uiPriority="72" w:unhideWhenUsed="0"/>
+    <w:lsdException w:name="Colorful Grid Accent 3" w:semiHidden="0" w:uiPriority="73" w:unhideWhenUsed="0"/>
+    <w:lsdException w:name="Light Shading Accent 4" w:semiHidden="0" w:uiPriority="60" w:unhideWhenUsed="0"/>
+    <w:lsdException w:name="Light List Accent 4" w:semiHidden="0" w:uiPriority="61" w:unhideWhenUsed="0"/>
+    <w:lsdException w:name="Light Grid Accent 4" w:semiHidden="0" w:uiPriority="62" w:unhideWhenUsed="0"/>
+    <w:lsdException w:name="Medium Shading 1 Accent 4" w:semiHidden="0" w:uiPriority="63" w:unhideWhenUsed="0"/>
+    <w:lsdException w:name="Medium Shading 2 Accent 4" w:semiHidden="0" w:uiPriority="64" w:unhideWhenUsed="0"/>
+    <w:lsdException w:name="Medium List 1 Accent 4" w:semiHidden="0" w:uiPriority="65" w:unhideWhenUsed="0"/>
+    <w:lsdException w:name="Medium List 2 Accent 4" w:semiHidden="0" w:uiPriority="66" w:unhideWhenUsed="0"/>
+    <w:lsdException w:name="Medium Grid 1 Accent 4" w:semiHidden="0" w:uiPriority="67" w:unhideWhenUsed="0"/>
+    <w:lsdException w:name="Medium Grid 2 Accent 4" w:semiHidden="0" w:uiPriority="68" w:unhideWhenUsed="0"/>
+    <w:lsdException w:name="Medium Grid 3 Accent 4" w:semiHidden="0" w:uiPriority="69" w:unhideWhenUsed="0"/>
+    <w:lsdException w:name="Dark List Accent 4" w:semiHidden="0" w:uiPriority="70" w:unhideWhenUsed="0"/>
+    <w:lsdException w:name="Colorful Shading Accent 4" w:semiHidden="0" w:uiPriority="71" w:unhideWhenUsed="0"/>
+    <w:lsdException w:name="Colorful List Accent 4" w:semiHidden="0" w:uiPriority="72" w:unhideWhenUsed="0"/>
+    <w:lsdException w:name="Colorful Grid Accent 4" w:semiHidden="0" w:uiPriority="73" w:unhideWhenUsed="0"/>
+    <w:lsdException w:name="Light Shading Accent 5" w:semiHidden="0" w:uiPriority="60" w:unhideWhenUsed="0"/>
+    <w:lsdException w:name="Light List Accent 5" w:semiHidden="0" w:uiPriority="61" w:unhideWhenUsed="0"/>
+    <w:lsdException w:name="Light Grid Accent 5" w:semiHidden="0" w:uiPriority="62" w:unhideWhenUsed="0"/>
+    <w:lsdException w:name="Medium Shading 1 Accent 5" w:semiHidden="0" w:uiPriority="63" w:unhideWhenUsed="0"/>
+    <w:lsdException w:name="Medium Shading 2 Accent 5" w:semiHidden="0" w:uiPriority="64" w:unhideWhenUsed="0"/>
+    <w:lsdException w:name="Medium List 1 Accent 5" w:semiHidden="0" w:uiPriority="65" w:unhideWhenUsed="0"/>
+    <w:lsdException w:name="Medium List 2 Accent 5" w:semiHidden="0" w:uiPriority="66" w:unhideWhenUsed="0"/>
+    <w:lsdException w:name="Medium Grid 1 Accent 5" w:semiHidden="0" w:uiPriority="67" w:unhideWhenUsed="0"/>
+    <w:lsdException w:name="Medium Grid 2 Accent 5" w:semiHidden="0" w:uiPriority="68" w:unhideWhenUsed="0"/>
+    <w:lsdException w:name="Medium Grid 3 Accent 5" w:semiHidden="0" w:uiPriority="69" w:unhideWhenUsed="0"/>
+    <w:lsdException w:name="Dark List Accent 5" w:semiHidden="0" w:uiPriority="70" w:unhideWhenUsed="0"/>
+    <w:lsdException w:name="Colorful Shading Accent 5" w:semiHidden="0" w:uiPriority="71" w:unhideWhenUsed="0"/>
+    <w:lsdException w:name="Colorful List Accent 5" w:semiHidden="0" w:uiPriority="72" w:unhideWhenUsed="0"/>
+    <w:lsdException w:name="Colorful Grid Accent 5" w:semiHidden="0" w:uiPriority="73" w:unhideWhenUsed="0"/>
+    <w:lsdException w:name="Light Shading Accent 6" w:semiHidden="0" w:uiPriority="60" w:unhideWhenUsed="0"/>
+    <w:lsdException w:name="Light List Accent 6" w:semiHidden="0" w:uiPriority="61" w:unhideWhenUsed="0"/>
+    <w:lsdException w:name="Light Grid Accent 6" w:semiHidden="0" w:uiPriority="62" w:unhideWhenUsed="0"/>
+    <w:lsdException w:name="Medium Shading 1 Accent 6" w:semiHidden="0" w:uiPriority="63" w:unhideWhenUsed="0"/>
+    <w:lsdException w:name="Medium Shading 2 Accent 6" w:semiHidden="0" w:uiPriority="64" w:unhideWhenUsed="0"/>
+    <w:lsdException w:name="Medium List 1 Accent 6" w:semiHidden="0" w:uiPriority="65" w:unhideWhenUsed="0"/>
+    <w:lsdException w:name="Medium List 2 Accent 6" w:semiHidden="0" w:uiPriority="66" w:unhideWhenUsed="0"/>
+    <w:lsdException w:name="Medium Grid 1 Accent 6" w:semiHidden="0" w:uiPriority="67" w:unhideWhenUsed="0"/>
+    <w:lsdException w:name="Medium Grid 2 Accent 6" w:semiHidden="0" w:uiPriority="68" w:unhideWhenUsed="0"/>
+    <w:lsdException w:name="Medium Grid 3 Accent 6" w:semiHidden="0" w:uiPriority="69" w:unhideWhenUsed="0"/>
+    <w:lsdException w:name="Dark List Accent 6" w:semiHidden="0" w:uiPriority="70" w:unhideWhenUsed="0"/>
+    <w:lsdException w:name="Colorful Shading Accent 6" w:semiHidden="0" w:uiPriority="71" w:unhideWhenUsed="0"/>
+    <w:lsdException w:name="Colorful List Accent 6" w:semiHidden="0" w:uiPriority="72" w:unhideWhenUsed="0"/>
+    <w:lsdException w:name="Colorful Grid Accent 6" w:semiHidden="0" w:uiPriority="73" w:unhideWhenUsed="0"/>
+    <w:lsdException w:name="Subtle Emphasis" w:semiHidden="0" w:uiPriority="19" w:unhideWhenUsed="0" w:qFormat="1"/>
+    <w:lsdException w:name="Intense Emphasis" w:semiHidden="0" w:uiPriority="21" w:unhideWhenUsed="0" w:qFormat="1"/>
+    <w:lsdException w:name="Subtle Reference" w:semiHidden="0" w:uiPriority="31" w:unhideWhenUsed="0" w:qFormat="1"/>
+    <w:lsdException w:name="Intense Reference" w:semiHidden="0" w:uiPriority="32" w:unhideWhenUsed="0" w:qFormat="1"/>
+    <w:lsdException w:name="Book Title" w:semiHidden="0" w:uiPriority="33" w:unhideWhenUsed="0" w:qFormat="1"/>
+    <w:lsdException w:name="Bibliography" w:uiPriority="37"/>
+    <w:lsdException w:name="TOC Heading" w:uiPriority="39" w:qFormat="1"/>
+  </w:latentStyles>
+  <w:style w:type="paragraph" w:default="1" w:styleId="Normal">
+    <w:name w:val="Normal"/>
+    <w:qFormat/>
+  </w:style>
+  <w:style w:type="paragraph" w:styleId="Heading1">
+    <w:name w:val="heading 1"/>
+    <w:basedOn w:val="Normal"/>
+    <w:next w:val="Normal"/>
+    <w:link w:val="Heading1Char"/>
+    <w:uiPriority w:val="9"/>
+    <w:qFormat/>
+    <w:rsid w:val="0071497F"/>
+    <w:pPr>
+      <w:keepNext/>
+      <w:keepLines/>
+      <w:spacing w:before="240" w:after="0"/>
+      <w:outlineLvl w:val="0"/>
+    </w:pPr>
+    <w:rPr>
+      <w:rFonts w:asciiTheme="majorHAnsi" w:eastAsiaTheme="majorEastAsia" w:hAnsiTheme="majorHAnsi" w:cstheme="majorBidi"/>
+      <w:color w:val="2E74B5" w:themeColor="accent1" w:themeShade="BF"/>
+      <w:sz w:val="32"/>
+      <w:szCs w:val="32"/>
+    </w:rPr>
+  </w:style>
+  <w:style w:type="paragraph" w:styleId="Heading2">
+    <w:name w:val="heading 2"/>
+    <w:basedOn w:val="Normal"/>
+    <w:next w:val="Normal"/>
+    <w:link w:val="Heading2Char"/>
+    <w:uiPriority w:val="9"/>
+    <w:unhideWhenUsed/>
+    <w:qFormat/>
+    <w:rsid w:val="0049205E"/>
+    <w:pPr>
+      <w:keepNext/>
+      <w:keepLines/>
+      <w:spacing w:before="40" w:after="0"/>
+      <w:outlineLvl w:val="1"/>
+    </w:pPr>
+    <w:rPr>
+      <w:rFonts w:asciiTheme="majorHAnsi" w:eastAsiaTheme="majorEastAsia" w:hAnsiTheme="majorHAnsi" w:cstheme="majorBidi"/>
+      <w:color w:val="2E74B5" w:themeColor="accent1" w:themeShade="BF"/>
+      <w:sz w:val="26"/>
+      <w:szCs w:val="26"/>
+    </w:rPr>
+  </w:style>
+  <w:style w:type="paragraph" w:styleId="Heading3">
+    <w:name w:val="heading 3"/>
+    <w:basedOn w:val="Normal"/>
+    <w:next w:val="Normal"/>
+    <w:link w:val="Heading3Char"/>
+    <w:uiPriority w:val="9"/>
+    <w:unhideWhenUsed/>
+    <w:qFormat/>
+    <w:rsid w:val="00990BEA"/>
+    <w:pPr>
+      <w:keepNext/>
+      <w:keepLines/>
+      <w:spacing w:before="200" w:after="0"/>
+      <w:outlineLvl w:val="2"/>
+    </w:pPr>
+    <w:rPr>
+      <w:rFonts w:asciiTheme="majorHAnsi" w:eastAsiaTheme="majorEastAsia" w:hAnsiTheme="majorHAnsi" w:cstheme="majorBidi"/>
+      <w:b/>
+      <w:bCs/>
+      <w:color w:val="5B9BD5" w:themeColor="accent1"/>
+    </w:rPr>
+  </w:style>
+  <w:style w:type="character" w:default="1" w:styleId="DefaultParagraphFont">
+    <w:name w:val="Default Paragraph Font"/>
+    <w:uiPriority w:val="1"/>
+    <w:unhideWhenUsed/>
+  </w:style>
+  <w:style w:type="table" w:default="1" w:styleId="TableNormal">
+    <w:name w:val="Normal Table"/>
+    <w:uiPriority w:val="99"/>
+    <w:semiHidden/>
+    <w:unhideWhenUsed/>
+    <w:tblPr>
+      <w:tblInd w:w="0" w:type="dxa"/>
+      <w:tblCellMar>
+        <w:top w:w="0" w:type="dxa"/>
+        <w:left w:w="108" w:type="dxa"/>
+        <w:bottom w:w="0" w:type="dxa"/>
+        <w:right w:w="108" w:type="dxa"/>
+      </w:tblCellMar>
+    </w:tblPr>
+  </w:style>
+  <w:style w:type="numbering" w:default="1" w:styleId="NoList">
+    <w:name w:val="No List"/>
+    <w:uiPriority w:val="99"/>
+    <w:semiHidden/>
+    <w:unhideWhenUsed/>
+  </w:style>
+  <w:style w:type="paragraph" w:styleId="ListParagraph">
+    <w:name w:val="List Paragraph"/>
+    <w:basedOn w:val="Normal"/>
+    <w:uiPriority w:val="34"/>
+    <w:qFormat/>
+    <w:rsid w:val="00A958D4"/>
+    <w:pPr>
+      <w:ind w:left="720"/>
+      <w:contextualSpacing/>
+    </w:pPr>
+  </w:style>
+  <w:style w:type="character" w:styleId="Hyperlink">
+    <w:name w:val="Hyperlink"/>
+    <w:basedOn w:val="DefaultParagraphFont"/>
+    <w:uiPriority w:val="99"/>
+    <w:unhideWhenUsed/>
+    <w:rsid w:val="00533918"/>
+    <w:rPr>
+      <w:color w:val="0563C1" w:themeColor="hyperlink"/>
+      <w:u w:val="single"/>
+    </w:rPr>
+  </w:style>
+  <w:style w:type="character" w:customStyle="1" w:styleId="Heading2Char">
+    <w:name w:val="Heading 2 Char"/>
+    <w:basedOn w:val="DefaultParagraphFont"/>
+    <w:link w:val="Heading2"/>
+    <w:uiPriority w:val="9"/>
+    <w:rsid w:val="0049205E"/>
+    <w:rPr>
+      <w:rFonts w:asciiTheme="majorHAnsi" w:eastAsiaTheme="majorEastAsia" w:hAnsiTheme="majorHAnsi" w:cstheme="majorBidi"/>
+      <w:color w:val="2E74B5" w:themeColor="accent1" w:themeShade="BF"/>
+      <w:sz w:val="26"/>
+      <w:szCs w:val="26"/>
+    </w:rPr>
+  </w:style>
+  <w:style w:type="character" w:customStyle="1" w:styleId="Heading1Char">
+    <w:name w:val="Heading 1 Char"/>
+    <w:basedOn w:val="DefaultParagraphFont"/>
+    <w:link w:val="Heading1"/>
+    <w:uiPriority w:val="9"/>
+    <w:rsid w:val="0071497F"/>
+    <w:rPr>
+      <w:rFonts w:asciiTheme="majorHAnsi" w:eastAsiaTheme="majorEastAsia" w:hAnsiTheme="majorHAnsi" w:cstheme="majorBidi"/>
+      <w:color w:val="2E74B5" w:themeColor="accent1" w:themeShade="BF"/>
+      <w:sz w:val="32"/>
+      <w:szCs w:val="32"/>
+    </w:rPr>
+  </w:style>
+  <w:style w:type="character" w:styleId="SubtleEmphasis">
+    <w:name w:val="Subtle Emphasis"/>
+    <w:basedOn w:val="DefaultParagraphFont"/>
+    <w:uiPriority w:val="19"/>
+    <w:qFormat/>
+    <w:rsid w:val="007D19DB"/>
+    <w:rPr>
+      <w:i/>
+      <w:iCs/>
+      <w:color w:val="404040" w:themeColor="text1" w:themeTint="BF"/>
+    </w:rPr>
+  </w:style>
+  <w:style w:type="paragraph" w:styleId="BalloonText">
+    <w:name w:val="Balloon Text"/>
+    <w:basedOn w:val="Normal"/>
+    <w:link w:val="BalloonTextChar"/>
+    <w:uiPriority w:val="99"/>
+    <w:semiHidden/>
+    <w:unhideWhenUsed/>
+    <w:rsid w:val="00D719A0"/>
+    <w:pPr>
+      <w:spacing w:after="0" w:line="240" w:lineRule="auto"/>
+    </w:pPr>
+    <w:rPr>
+      <w:rFonts w:ascii="Lucida Grande" w:hAnsi="Lucida Grande" w:cs="Lucida Grande"/>
+      <w:sz w:val="18"/>
+      <w:szCs w:val="18"/>
+    </w:rPr>
+  </w:style>
+  <w:style w:type="character" w:customStyle="1" w:styleId="BalloonTextChar">
+    <w:name w:val="Balloon Text Char"/>
+    <w:basedOn w:val="DefaultParagraphFont"/>
+    <w:link w:val="BalloonText"/>
+    <w:uiPriority w:val="99"/>
+    <w:semiHidden/>
+    <w:rsid w:val="00D719A0"/>
+    <w:rPr>
+      <w:rFonts w:ascii="Lucida Grande" w:hAnsi="Lucida Grande" w:cs="Lucida Grande"/>
+      <w:sz w:val="18"/>
+      <w:szCs w:val="18"/>
+    </w:rPr>
+  </w:style>
+  <w:style w:type="character" w:customStyle="1" w:styleId="Heading3Char">
+    <w:name w:val="Heading 3 Char"/>
+    <w:basedOn w:val="DefaultParagraphFont"/>
+    <w:link w:val="Heading3"/>
+    <w:uiPriority w:val="9"/>
+    <w:rsid w:val="00990BEA"/>
+    <w:rPr>
+      <w:rFonts w:asciiTheme="majorHAnsi" w:eastAsiaTheme="majorEastAsia" w:hAnsiTheme="majorHAnsi" w:cstheme="majorBidi"/>
+      <w:b/>
+      <w:bCs/>
+      <w:color w:val="5B9BD5" w:themeColor="accent1"/>
+    </w:rPr>
+  </w:style>
+  <w:style w:type="paragraph" w:styleId="TOCHeading">
+    <w:name w:val="TOC Heading"/>
+    <w:basedOn w:val="Heading1"/>
+    <w:next w:val="Normal"/>
+    <w:uiPriority w:val="39"/>
+    <w:unhideWhenUsed/>
+    <w:qFormat/>
+    <w:rsid w:val="00990BEA"/>
+    <w:pPr>
+      <w:spacing w:before="480" w:line="276" w:lineRule="auto"/>
+      <w:outlineLvl w:val="9"/>
+    </w:pPr>
+    <w:rPr>
+      <w:b/>
+      <w:bCs/>
+      <w:sz w:val="28"/>
+      <w:szCs w:val="28"/>
+      <w:lang w:val="en-US"/>
+    </w:rPr>
+  </w:style>
+  <w:style w:type="paragraph" w:styleId="TOC2">
+    <w:name w:val="toc 2"/>
+    <w:basedOn w:val="Normal"/>
+    <w:next w:val="Normal"/>
+    <w:autoRedefine/>
+    <w:uiPriority w:val="39"/>
+    <w:unhideWhenUsed/>
+    <w:rsid w:val="00990BEA"/>
+    <w:pPr>
+      <w:spacing w:after="0"/>
+      <w:ind w:left="220"/>
+    </w:pPr>
+    <w:rPr>
+      <w:b/>
+    </w:rPr>
+  </w:style>
+  <w:style w:type="paragraph" w:styleId="TOC1">
+    <w:name w:val="toc 1"/>
+    <w:basedOn w:val="Normal"/>
+    <w:next w:val="Normal"/>
+    <w:autoRedefine/>
+    <w:uiPriority w:val="39"/>
+    <w:semiHidden/>
+    <w:unhideWhenUsed/>
+    <w:rsid w:val="00990BEA"/>
+    <w:pPr>
+      <w:spacing w:before="120" w:after="0"/>
+    </w:pPr>
+    <w:rPr>
+      <w:b/>
+      <w:sz w:val="24"/>
+      <w:szCs w:val="24"/>
+    </w:rPr>
+  </w:style>
+  <w:style w:type="paragraph" w:styleId="TOC3">
+    <w:name w:val="toc 3"/>
+    <w:basedOn w:val="Normal"/>
+    <w:next w:val="Normal"/>
+    <w:autoRedefine/>
+    <w:uiPriority w:val="39"/>
+    <w:semiHidden/>
+    <w:unhideWhenUsed/>
+    <w:rsid w:val="00990BEA"/>
+    <w:pPr>
+      <w:spacing w:after="0"/>
+      <w:ind w:left="440"/>
+    </w:pPr>
+  </w:style>
+  <w:style w:type="paragraph" w:styleId="TOC4">
+    <w:name w:val="toc 4"/>
+    <w:basedOn w:val="Normal"/>
+    <w:next w:val="Normal"/>
+    <w:autoRedefine/>
+    <w:uiPriority w:val="39"/>
+    <w:semiHidden/>
+    <w:unhideWhenUsed/>
+    <w:rsid w:val="00990BEA"/>
+    <w:pPr>
+      <w:spacing w:after="0"/>
+      <w:ind w:left="660"/>
+    </w:pPr>
+    <w:rPr>
+      <w:sz w:val="20"/>
+      <w:szCs w:val="20"/>
+    </w:rPr>
+  </w:style>
+  <w:style w:type="paragraph" w:styleId="TOC5">
+    <w:name w:val="toc 5"/>
+    <w:basedOn w:val="Normal"/>
+    <w:next w:val="Normal"/>
+    <w:autoRedefine/>
+    <w:uiPriority w:val="39"/>
+    <w:semiHidden/>
+    <w:unhideWhenUsed/>
+    <w:rsid w:val="00990BEA"/>
+    <w:pPr>
+      <w:spacing w:after="0"/>
+      <w:ind w:left="880"/>
+    </w:pPr>
+    <w:rPr>
+      <w:sz w:val="20"/>
+      <w:szCs w:val="20"/>
+    </w:rPr>
+  </w:style>
+  <w:style w:type="paragraph" w:styleId="TOC6">
+    <w:name w:val="toc 6"/>
+    <w:basedOn w:val="Normal"/>
+    <w:next w:val="Normal"/>
+    <w:autoRedefine/>
+    <w:uiPriority w:val="39"/>
+    <w:semiHidden/>
+    <w:unhideWhenUsed/>
+    <w:rsid w:val="00990BEA"/>
+    <w:pPr>
+      <w:spacing w:after="0"/>
+      <w:ind w:left="1100"/>
+    </w:pPr>
+    <w:rPr>
+      <w:sz w:val="20"/>
+      <w:szCs w:val="20"/>
+    </w:rPr>
+  </w:style>
+  <w:style w:type="paragraph" w:styleId="TOC7">
+    <w:name w:val="toc 7"/>
+    <w:basedOn w:val="Normal"/>
+    <w:next w:val="Normal"/>
+    <w:autoRedefine/>
+    <w:uiPriority w:val="39"/>
+    <w:semiHidden/>
+    <w:unhideWhenUsed/>
+    <w:rsid w:val="00990BEA"/>
+    <w:pPr>
+      <w:spacing w:after="0"/>
+      <w:ind w:left="1320"/>
+    </w:pPr>
+    <w:rPr>
+      <w:sz w:val="20"/>
+      <w:szCs w:val="20"/>
+    </w:rPr>
+  </w:style>
+  <w:style w:type="paragraph" w:styleId="TOC8">
+    <w:name w:val="toc 8"/>
+    <w:basedOn w:val="Normal"/>
+    <w:next w:val="Normal"/>
+    <w:autoRedefine/>
+    <w:uiPriority w:val="39"/>
+    <w:semiHidden/>
+    <w:unhideWhenUsed/>
+    <w:rsid w:val="00990BEA"/>
+    <w:pPr>
+      <w:spacing w:after="0"/>
+      <w:ind w:left="1540"/>
+    </w:pPr>
+    <w:rPr>
+      <w:sz w:val="20"/>
+      <w:szCs w:val="20"/>
+    </w:rPr>
+  </w:style>
+  <w:style w:type="paragraph" w:styleId="TOC9">
+    <w:name w:val="toc 9"/>
+    <w:basedOn w:val="Normal"/>
+    <w:next w:val="Normal"/>
+    <w:autoRedefine/>
+    <w:uiPriority w:val="39"/>
+    <w:semiHidden/>
+    <w:unhideWhenUsed/>
+    <w:rsid w:val="00990BEA"/>
+    <w:pPr>
+      <w:spacing w:after="0"/>
+      <w:ind w:left="1760"/>
+    </w:pPr>
+    <w:rPr>
+      <w:sz w:val="20"/>
+      <w:szCs w:val="20"/>
+    </w:rPr>
+  </w:style>
+  <w:style w:type="paragraph" w:styleId="NormalWeb">
+    <w:name w:val="Normal (Web)"/>
+    <w:basedOn w:val="Normal"/>
+    <w:uiPriority w:val="99"/>
+    <w:unhideWhenUsed/>
+    <w:rsid w:val="002045A8"/>
+    <w:pPr>
+      <w:spacing w:before="100" w:beforeAutospacing="1" w:after="100" w:afterAutospacing="1" w:line="240" w:lineRule="auto"/>
+    </w:pPr>
+    <w:rPr>
+      <w:rFonts w:ascii="Times" w:hAnsi="Times" w:cs="Times New Roman"/>
+      <w:sz w:val="20"/>
+      <w:szCs w:val="20"/>
+    </w:rPr>
+  </w:style>
+  <w:style w:type="character" w:customStyle="1" w:styleId="apple-converted-space">
+    <w:name w:val="apple-converted-space"/>
+    <w:basedOn w:val="DefaultParagraphFont"/>
+    <w:rsid w:val="002045A8"/>
+  </w:style>
+  <w:style w:type="character" w:customStyle="1" w:styleId="itxtrst">
+    <w:name w:val="itxtrst"/>
+    <w:basedOn w:val="DefaultParagraphFont"/>
+    <w:rsid w:val="002045A8"/>
+  </w:style>
 </w:styles>
 </file>
 
 <file path=word/glossary/document.xml><?xml version="1.0" encoding="utf-8"?>
-<w:glossaryDocument xmlns:wpc="http://schemas.microsoft.com/office/word/2010/wordprocessingCanvas" xmlns:mc="http://schemas.openxmlformats.org/markup-compatibility/2006" xmlns:o="urn:schemas-microsoft-com:office:office" xmlns:r="http://schemas.openxmlformats.org/officeDocument/2006/relationships" xmlns:m="http://schemas.openxmlformats.org/officeDocument/2006/math" xmlns:v="urn:schemas-microsoft-com:vml" xmlns:wp14="http://schemas.microsoft.com/office/word/2010/wordprocessingDrawing" xmlns:wp="http://schemas.openxmlformats.org/drawingml/2006/wordprocessingDrawing" xmlns:w10="urn:schemas-microsoft-com:office:word" xmlns:w="http://schemas.openxmlformats.org/wordprocessingml/2006/main" xmlns:w14="http://schemas.microsoft.com/office/word/2010/wordml" xmlns:w15="http://schemas.microsoft.com/office/word/2012/wordml" xmlns:wpg="http://schemas.microsoft.com/office/word/2010/wordprocessingGroup" xmlns:wpi="http://schemas.microsoft.com/office/word/2010/wordprocessingInk" xmlns:wne="http://schemas.microsoft.com/office/word/2006/wordml" xmlns:wps="http://schemas.microsoft.com/office/word/2010/wordprocessingShape" mc:Ignorable="w14 w15 wp14">
+<w:glossaryDocument xmlns:wpc="http://schemas.microsoft.com/office/word/2010/wordprocessingCanvas" xmlns:mo="http://schemas.microsoft.com/office/mac/office/2008/main" xmlns:mc="http://schemas.openxmlformats.org/markup-compatibility/2006" xmlns:mv="urn:schemas-microsoft-com:mac:vml" xmlns:o="urn:schemas-microsoft-com:office:office" xmlns:r="http://schemas.openxmlformats.org/officeDocument/2006/relationships" xmlns:m="http://schemas.openxmlformats.org/officeDocument/2006/math" xmlns:v="urn:schemas-microsoft-com:vml" xmlns:wp14="http://schemas.microsoft.com/office/word/2010/wordprocessingDrawing" xmlns:wp="http://schemas.openxmlformats.org/drawingml/2006/wordprocessingDrawing" xmlns:w10="urn:schemas-microsoft-com:office:word" xmlns:w="http://schemas.openxmlformats.org/wordprocessingml/2006/main" xmlns:w14="http://schemas.microsoft.com/office/word/2010/wordml" xmlns:wpg="http://schemas.microsoft.com/office/word/2010/wordprocessingGroup" xmlns:wpi="http://schemas.microsoft.com/office/word/2010/wordprocessingInk" xmlns:wne="http://schemas.microsoft.com/office/word/2006/wordml" xmlns:wps="http://schemas.microsoft.com/office/word/2010/wordprocessingShape" mc:Ignorable="w14 wp14">
   <w:docParts>
     <w:docPart>
       <w:docPartPr>
@@ -2971,7 +3967,7 @@
             <w:rPr>
               <w:rFonts w:asciiTheme="majorHAnsi" w:eastAsiaTheme="majorEastAsia" w:hAnsiTheme="majorHAnsi" w:cstheme="majorBidi"/>
               <w:b/>
-              <w:color w:val="2E74B5" w:themeColor="accent1" w:themeShade="BF"/>
+              <w:color w:val="365F91" w:themeColor="accent1" w:themeShade="BF"/>
               <w:sz w:val="48"/>
               <w:szCs w:val="48"/>
             </w:rPr>
@@ -3004,43 +4000,11 @@
             <w:rPr>
               <w:rFonts w:asciiTheme="majorHAnsi" w:hAnsiTheme="majorHAnsi"/>
               <w:noProof/>
-              <w:color w:val="2E74B5" w:themeColor="accent1" w:themeShade="BF"/>
+              <w:color w:val="365F91" w:themeColor="accent1" w:themeShade="BF"/>
               <w:sz w:val="36"/>
               <w:szCs w:val="32"/>
             </w:rPr>
             <w:t>[Document Subtitle]</w:t>
-          </w:r>
-        </w:p>
-      </w:docPartBody>
-    </w:docPart>
-    <w:docPart>
-      <w:docPartPr>
-        <w:name w:val="D548C12BC5A35F49AA0B99A9167393B1"/>
-        <w:category>
-          <w:name w:val="General"/>
-          <w:gallery w:val="placeholder"/>
-        </w:category>
-        <w:types>
-          <w:type w:val="bbPlcHdr"/>
-        </w:types>
-        <w:behaviors>
-          <w:behavior w:val="content"/>
-        </w:behaviors>
-        <w:guid w:val="{08961B25-8560-8A4A-9FA6-CD853E44C00A}"/>
-      </w:docPartPr>
-      <w:docPartBody>
-        <w:p>
-          <w:pPr>
-            <w:pStyle w:val="D548C12BC5A35F49AA0B99A9167393B1"/>
-          </w:pPr>
-          <w:r>
-            <w:rPr>
-              <w:rFonts w:asciiTheme="majorHAnsi" w:hAnsiTheme="majorHAnsi"/>
-              <w:noProof/>
-              <w:color w:val="000000" w:themeColor="text1"/>
-              <w:sz w:val="28"/>
-            </w:rPr>
-            <w:t>[Author]</w:t>
           </w:r>
         </w:p>
       </w:docPartBody>
@@ -3050,26 +4014,26 @@
 </file>
 
 <file path=word/glossary/fontTable.xml><?xml version="1.0" encoding="utf-8"?>
-<w:fonts xmlns:mc="http://schemas.openxmlformats.org/markup-compatibility/2006" xmlns:r="http://schemas.openxmlformats.org/officeDocument/2006/relationships" xmlns:w="http://schemas.openxmlformats.org/wordprocessingml/2006/main" xmlns:w14="http://schemas.microsoft.com/office/word/2010/wordml" xmlns:w15="http://schemas.microsoft.com/office/word/2012/wordml" mc:Ignorable="w14 w15">
+<w:fonts xmlns:mc="http://schemas.openxmlformats.org/markup-compatibility/2006" xmlns:r="http://schemas.openxmlformats.org/officeDocument/2006/relationships" xmlns:w="http://schemas.openxmlformats.org/wordprocessingml/2006/main" xmlns:w14="http://schemas.microsoft.com/office/word/2010/wordml" mc:Ignorable="w14">
   <w:font w:name="Times New Roman">
     <w:panose1 w:val="02020603050405020304"/>
     <w:charset w:val="00"/>
-    <w:family w:val="roman"/>
+    <w:family w:val="auto"/>
     <w:pitch w:val="variable"/>
-    <w:sig w:usb0="E0002EFF" w:usb1="C0007843" w:usb2="00000009" w:usb3="00000000" w:csb0="000001FF" w:csb1="00000000"/>
+    <w:sig w:usb0="E0002AFF" w:usb1="C0007841" w:usb2="00000009" w:usb3="00000000" w:csb0="000001FF" w:csb1="00000000"/>
   </w:font>
   <w:font w:name="Symbol">
-    <w:panose1 w:val="05050102010706020507"/>
+    <w:panose1 w:val="00000000000000000000"/>
     <w:charset w:val="02"/>
-    <w:family w:val="roman"/>
+    <w:family w:val="auto"/>
     <w:pitch w:val="variable"/>
     <w:sig w:usb0="00000000" w:usb1="10000000" w:usb2="00000000" w:usb3="00000000" w:csb0="80000000" w:csb1="00000000"/>
   </w:font>
   <w:font w:name="Courier New">
     <w:panose1 w:val="02070309020205020404"/>
     <w:charset w:val="00"/>
-    <w:family w:val="modern"/>
-    <w:pitch w:val="fixed"/>
+    <w:family w:val="auto"/>
+    <w:pitch w:val="variable"/>
     <w:sig w:usb0="E0002AFF" w:usb1="C0007843" w:usb2="00000009" w:usb3="00000000" w:csb0="000001FF" w:csb1="00000000"/>
   </w:font>
   <w:font w:name="Wingdings">
@@ -3082,58 +4046,77 @@
   <w:font w:name="Calibri">
     <w:panose1 w:val="020F0502020204030204"/>
     <w:charset w:val="00"/>
-    <w:family w:val="swiss"/>
+    <w:family w:val="auto"/>
     <w:pitch w:val="variable"/>
-    <w:sig w:usb0="E00002FF" w:usb1="4000ACFF" w:usb2="00000001" w:usb3="00000000" w:csb0="0000019F" w:csb1="00000000"/>
+    <w:sig w:usb0="E10002FF" w:usb1="4000ACFF" w:usb2="00000009" w:usb3="00000000" w:csb0="0000019F" w:csb1="00000000"/>
   </w:font>
   <w:font w:name="Calibri Light">
     <w:panose1 w:val="020F0302020204030204"/>
     <w:charset w:val="00"/>
-    <w:family w:val="swiss"/>
+    <w:family w:val="auto"/>
     <w:pitch w:val="variable"/>
-    <w:sig w:usb0="A00002EF" w:usb1="4000207B" w:usb2="00000000" w:usb3="00000000" w:csb0="0000019F" w:csb1="00000000"/>
+    <w:sig w:usb0="A00002EF" w:usb1="4000207B" w:usb2="00000000" w:usb3="00000000" w:csb0="0000009F" w:csb1="00000000"/>
   </w:font>
-  <w:font w:name="MS Gothic">
-    <w:altName w:val="ＭＳ ゴシック"/>
-    <w:panose1 w:val="020B0609070205080204"/>
-    <w:charset w:val="80"/>
-    <w:family w:val="modern"/>
-    <w:pitch w:val="fixed"/>
-    <w:sig w:usb0="E00002FF" w:usb1="6AC7FDFB" w:usb2="08000012" w:usb3="00000000" w:csb0="0002009F" w:csb1="00000000"/>
+  <w:font w:name="ＭＳ ゴシック">
+    <w:charset w:val="4E"/>
+    <w:family w:val="auto"/>
+    <w:pitch w:val="variable"/>
+    <w:sig w:usb0="E00002FF" w:usb1="6AC7FDFB" w:usb2="00000012" w:usb3="00000000" w:csb0="0002009F" w:csb1="00000000"/>
   </w:font>
   <w:font w:name="Lucida Grande">
+    <w:panose1 w:val="020B0600040502020204"/>
     <w:charset w:val="00"/>
     <w:family w:val="auto"/>
     <w:pitch w:val="variable"/>
     <w:sig w:usb0="E1000AEF" w:usb1="5000A1FF" w:usb2="00000000" w:usb3="00000000" w:csb0="000001BF" w:csb1="00000000"/>
   </w:font>
-  <w:font w:name="MS Mincho">
-    <w:altName w:val="ＭＳ 明朝"/>
-    <w:panose1 w:val="02020609040205080304"/>
-    <w:charset w:val="80"/>
-    <w:family w:val="modern"/>
-    <w:pitch w:val="fixed"/>
-    <w:sig w:usb0="E00002FF" w:usb1="6AC7FDFB" w:usb2="08000012" w:usb3="00000000" w:csb0="0002009F" w:csb1="00000000"/>
+  <w:font w:name="Times">
+    <w:panose1 w:val="02000500000000000000"/>
+    <w:charset w:val="00"/>
+    <w:family w:val="auto"/>
+    <w:pitch w:val="variable"/>
+    <w:sig w:usb0="00000003" w:usb1="00000000" w:usb2="00000000" w:usb3="00000000" w:csb0="00000001" w:csb1="00000000"/>
+  </w:font>
+  <w:font w:name="ＭＳ 明朝">
+    <w:charset w:val="4E"/>
+    <w:family w:val="auto"/>
+    <w:pitch w:val="variable"/>
+    <w:sig w:usb0="E00002FF" w:usb1="6AC7FDFB" w:usb2="00000012" w:usb3="00000000" w:csb0="0002009F" w:csb1="00000000"/>
   </w:font>
   <w:font w:name="Verdana">
     <w:panose1 w:val="020B0604030504040204"/>
     <w:charset w:val="00"/>
-    <w:family w:val="swiss"/>
+    <w:family w:val="auto"/>
     <w:pitch w:val="variable"/>
     <w:sig w:usb0="A10006FF" w:usb1="4000205B" w:usb2="00000010" w:usb3="00000000" w:csb0="0000019F" w:csb1="00000000"/>
   </w:font>
   <w:font w:name="Arial">
     <w:panose1 w:val="020B0604020202020204"/>
     <w:charset w:val="00"/>
-    <w:family w:val="swiss"/>
+    <w:family w:val="auto"/>
     <w:pitch w:val="variable"/>
     <w:sig w:usb0="E0002AFF" w:usb1="C0007843" w:usb2="00000009" w:usb3="00000000" w:csb0="000001FF" w:csb1="00000000"/>
+  </w:font>
+  <w:font w:name="Droid Sans">
+    <w:altName w:val="Times New Roman"/>
+    <w:panose1 w:val="00000000000000000000"/>
+    <w:charset w:val="00"/>
+    <w:family w:val="roman"/>
+    <w:notTrueType/>
+    <w:pitch w:val="default"/>
+  </w:font>
+  <w:font w:name="Cambria">
+    <w:panose1 w:val="02040503050406030204"/>
+    <w:charset w:val="00"/>
+    <w:family w:val="auto"/>
+    <w:pitch w:val="variable"/>
+    <w:sig w:usb0="E00002FF" w:usb1="400004FF" w:usb2="00000000" w:usb3="00000000" w:csb0="0000019F" w:csb1="00000000"/>
   </w:font>
 </w:fonts>
 </file>
 
 <file path=word/glossary/settings.xml><?xml version="1.0" encoding="utf-8"?>
-<w:settings xmlns:mc="http://schemas.openxmlformats.org/markup-compatibility/2006" xmlns:o="urn:schemas-microsoft-com:office:office" xmlns:r="http://schemas.openxmlformats.org/officeDocument/2006/relationships" xmlns:m="http://schemas.openxmlformats.org/officeDocument/2006/math" xmlns:v="urn:schemas-microsoft-com:vml" xmlns:w10="urn:schemas-microsoft-com:office:word" xmlns:w="http://schemas.openxmlformats.org/wordprocessingml/2006/main" xmlns:w14="http://schemas.microsoft.com/office/word/2010/wordml" xmlns:w15="http://schemas.microsoft.com/office/word/2012/wordml" xmlns:sl="http://schemas.openxmlformats.org/schemaLibrary/2006/main" mc:Ignorable="w14 w15">
+<w:settings xmlns:mc="http://schemas.openxmlformats.org/markup-compatibility/2006" xmlns:o="urn:schemas-microsoft-com:office:office" xmlns:r="http://schemas.openxmlformats.org/officeDocument/2006/relationships" xmlns:m="http://schemas.openxmlformats.org/officeDocument/2006/math" xmlns:v="urn:schemas-microsoft-com:vml" xmlns:w10="urn:schemas-microsoft-com:office:word" xmlns:w="http://schemas.openxmlformats.org/wordprocessingml/2006/main" xmlns:w14="http://schemas.microsoft.com/office/word/2010/wordml" xmlns:sl="http://schemas.openxmlformats.org/schemaLibrary/2006/main" mc:Ignorable="w14">
   <w:view w:val="normal"/>
   <w:defaultTabStop w:val="720"/>
   <w:characterSpacingControl w:val="doNotCompress"/>
@@ -3146,6 +4129,7 @@
   </w:compat>
   <w:rsids>
     <w:rsidRoot w:val="007517DB"/>
+    <w:rsid w:val="004C22AF"/>
     <w:rsid w:val="007517DB"/>
     <w:rsid w:val="00C63C08"/>
   </w:rsids>
@@ -3172,7 +4156,7 @@
 </file>
 
 <file path=word/glossary/styles.xml><?xml version="1.0" encoding="utf-8"?>
-<w:styles xmlns:mc="http://schemas.openxmlformats.org/markup-compatibility/2006" xmlns:r="http://schemas.openxmlformats.org/officeDocument/2006/relationships" xmlns:w="http://schemas.openxmlformats.org/wordprocessingml/2006/main" xmlns:w14="http://schemas.microsoft.com/office/word/2010/wordml" xmlns:w15="http://schemas.microsoft.com/office/word/2012/wordml" mc:Ignorable="w14 w15">
+<w:styles xmlns:mc="http://schemas.openxmlformats.org/markup-compatibility/2006" xmlns:r="http://schemas.openxmlformats.org/officeDocument/2006/relationships" xmlns:w="http://schemas.openxmlformats.org/wordprocessingml/2006/main" xmlns:w14="http://schemas.microsoft.com/office/word/2010/wordml" mc:Ignorable="w14">
   <w:docDefaults>
     <w:rPrDefault>
       <w:rPr>
@@ -3184,369 +4168,153 @@
     </w:rPrDefault>
     <w:pPrDefault/>
   </w:docDefaults>
-  <w:latentStyles w:defLockedState="0" w:defUIPriority="99" w:defSemiHidden="0" w:defUnhideWhenUsed="0" w:defQFormat="0" w:count="371">
-    <w:lsdException w:name="Normal" w:uiPriority="0" w:qFormat="1"/>
-    <w:lsdException w:name="heading 1" w:uiPriority="9" w:qFormat="1"/>
-    <w:lsdException w:name="heading 2" w:semiHidden="1" w:uiPriority="9" w:unhideWhenUsed="1" w:qFormat="1"/>
-    <w:lsdException w:name="heading 3" w:semiHidden="1" w:uiPriority="9" w:unhideWhenUsed="1" w:qFormat="1"/>
-    <w:lsdException w:name="heading 4" w:semiHidden="1" w:uiPriority="9" w:unhideWhenUsed="1" w:qFormat="1"/>
-    <w:lsdException w:name="heading 5" w:semiHidden="1" w:uiPriority="9" w:unhideWhenUsed="1" w:qFormat="1"/>
-    <w:lsdException w:name="heading 6" w:semiHidden="1" w:uiPriority="9" w:unhideWhenUsed="1" w:qFormat="1"/>
-    <w:lsdException w:name="heading 7" w:semiHidden="1" w:uiPriority="9" w:unhideWhenUsed="1" w:qFormat="1"/>
-    <w:lsdException w:name="heading 8" w:semiHidden="1" w:uiPriority="9" w:unhideWhenUsed="1" w:qFormat="1"/>
-    <w:lsdException w:name="heading 9" w:semiHidden="1" w:uiPriority="9" w:unhideWhenUsed="1" w:qFormat="1"/>
-    <w:lsdException w:name="index 1" w:semiHidden="1" w:unhideWhenUsed="1"/>
-    <w:lsdException w:name="index 2" w:semiHidden="1" w:unhideWhenUsed="1"/>
-    <w:lsdException w:name="index 3" w:semiHidden="1" w:unhideWhenUsed="1"/>
-    <w:lsdException w:name="index 4" w:semiHidden="1" w:unhideWhenUsed="1"/>
-    <w:lsdException w:name="index 5" w:semiHidden="1" w:unhideWhenUsed="1"/>
-    <w:lsdException w:name="index 6" w:semiHidden="1" w:unhideWhenUsed="1"/>
-    <w:lsdException w:name="index 7" w:semiHidden="1" w:unhideWhenUsed="1"/>
-    <w:lsdException w:name="index 8" w:semiHidden="1" w:unhideWhenUsed="1"/>
-    <w:lsdException w:name="index 9" w:semiHidden="1" w:unhideWhenUsed="1"/>
-    <w:lsdException w:name="toc 1" w:semiHidden="1" w:uiPriority="39" w:unhideWhenUsed="1"/>
-    <w:lsdException w:name="toc 2" w:semiHidden="1" w:uiPriority="39" w:unhideWhenUsed="1"/>
-    <w:lsdException w:name="toc 3" w:semiHidden="1" w:uiPriority="39" w:unhideWhenUsed="1"/>
-    <w:lsdException w:name="toc 4" w:semiHidden="1" w:uiPriority="39" w:unhideWhenUsed="1"/>
-    <w:lsdException w:name="toc 5" w:semiHidden="1" w:uiPriority="39" w:unhideWhenUsed="1"/>
-    <w:lsdException w:name="toc 6" w:semiHidden="1" w:uiPriority="39" w:unhideWhenUsed="1"/>
-    <w:lsdException w:name="toc 7" w:semiHidden="1" w:uiPriority="39" w:unhideWhenUsed="1"/>
-    <w:lsdException w:name="toc 8" w:semiHidden="1" w:uiPriority="39" w:unhideWhenUsed="1"/>
-    <w:lsdException w:name="toc 9" w:semiHidden="1" w:uiPriority="39" w:unhideWhenUsed="1"/>
-    <w:lsdException w:name="Normal Indent" w:semiHidden="1" w:unhideWhenUsed="1"/>
-    <w:lsdException w:name="footnote text" w:semiHidden="1" w:unhideWhenUsed="1"/>
-    <w:lsdException w:name="annotation text" w:semiHidden="1" w:unhideWhenUsed="1"/>
-    <w:lsdException w:name="header" w:semiHidden="1" w:unhideWhenUsed="1"/>
-    <w:lsdException w:name="footer" w:semiHidden="1" w:unhideWhenUsed="1"/>
-    <w:lsdException w:name="index heading" w:semiHidden="1" w:unhideWhenUsed="1"/>
-    <w:lsdException w:name="caption" w:semiHidden="1" w:uiPriority="35" w:unhideWhenUsed="1" w:qFormat="1"/>
-    <w:lsdException w:name="table of figures" w:semiHidden="1" w:unhideWhenUsed="1"/>
-    <w:lsdException w:name="envelope address" w:semiHidden="1" w:unhideWhenUsed="1"/>
-    <w:lsdException w:name="envelope return" w:semiHidden="1" w:unhideWhenUsed="1"/>
-    <w:lsdException w:name="footnote reference" w:semiHidden="1" w:unhideWhenUsed="1"/>
-    <w:lsdException w:name="annotation reference" w:semiHidden="1" w:unhideWhenUsed="1"/>
-    <w:lsdException w:name="line number" w:semiHidden="1" w:unhideWhenUsed="1"/>
-    <w:lsdException w:name="page number" w:semiHidden="1" w:unhideWhenUsed="1"/>
-    <w:lsdException w:name="endnote reference" w:semiHidden="1" w:unhideWhenUsed="1"/>
-    <w:lsdException w:name="endnote text" w:semiHidden="1" w:unhideWhenUsed="1"/>
-    <w:lsdException w:name="table of authorities" w:semiHidden="1" w:unhideWhenUsed="1"/>
-    <w:lsdException w:name="macro" w:semiHidden="1" w:unhideWhenUsed="1"/>
-    <w:lsdException w:name="toa heading" w:semiHidden="1" w:unhideWhenUsed="1"/>
-    <w:lsdException w:name="List" w:semiHidden="1" w:unhideWhenUsed="1"/>
-    <w:lsdException w:name="List Bullet" w:semiHidden="1" w:unhideWhenUsed="1"/>
-    <w:lsdException w:name="List Number" w:semiHidden="1" w:unhideWhenUsed="1"/>
-    <w:lsdException w:name="List 2" w:semiHidden="1" w:unhideWhenUsed="1"/>
-    <w:lsdException w:name="List 3" w:semiHidden="1" w:unhideWhenUsed="1"/>
-    <w:lsdException w:name="List 4" w:semiHidden="1" w:unhideWhenUsed="1"/>
-    <w:lsdException w:name="List 5" w:semiHidden="1" w:unhideWhenUsed="1"/>
-    <w:lsdException w:name="List Bullet 2" w:semiHidden="1" w:unhideWhenUsed="1"/>
-    <w:lsdException w:name="List Bullet 3" w:semiHidden="1" w:unhideWhenUsed="1"/>
-    <w:lsdException w:name="List Bullet 4" w:semiHidden="1" w:unhideWhenUsed="1"/>
-    <w:lsdException w:name="List Bullet 5" w:semiHidden="1" w:unhideWhenUsed="1"/>
-    <w:lsdException w:name="List Number 2" w:semiHidden="1" w:unhideWhenUsed="1"/>
-    <w:lsdException w:name="List Number 3" w:semiHidden="1" w:unhideWhenUsed="1"/>
-    <w:lsdException w:name="List Number 4" w:semiHidden="1" w:unhideWhenUsed="1"/>
-    <w:lsdException w:name="List Number 5" w:semiHidden="1" w:unhideWhenUsed="1"/>
-    <w:lsdException w:name="Title" w:uiPriority="10" w:qFormat="1"/>
-    <w:lsdException w:name="Closing" w:semiHidden="1" w:unhideWhenUsed="1"/>
-    <w:lsdException w:name="Signature" w:semiHidden="1" w:unhideWhenUsed="1"/>
-    <w:lsdException w:name="Default Paragraph Font" w:semiHidden="1" w:uiPriority="1" w:unhideWhenUsed="1"/>
-    <w:lsdException w:name="Body Text" w:semiHidden="1" w:unhideWhenUsed="1"/>
-    <w:lsdException w:name="Body Text Indent" w:semiHidden="1" w:unhideWhenUsed="1"/>
-    <w:lsdException w:name="List Continue" w:semiHidden="1" w:unhideWhenUsed="1"/>
-    <w:lsdException w:name="List Continue 2" w:semiHidden="1" w:unhideWhenUsed="1"/>
-    <w:lsdException w:name="List Continue 3" w:semiHidden="1" w:unhideWhenUsed="1"/>
-    <w:lsdException w:name="List Continue 4" w:semiHidden="1" w:unhideWhenUsed="1"/>
-    <w:lsdException w:name="List Continue 5" w:semiHidden="1" w:unhideWhenUsed="1"/>
-    <w:lsdException w:name="Message Header" w:semiHidden="1" w:unhideWhenUsed="1"/>
-    <w:lsdException w:name="Subtitle" w:uiPriority="11" w:qFormat="1"/>
-    <w:lsdException w:name="Salutation" w:semiHidden="1" w:unhideWhenUsed="1"/>
-    <w:lsdException w:name="Date" w:semiHidden="1" w:unhideWhenUsed="1"/>
-    <w:lsdException w:name="Body Text First Indent" w:semiHidden="1" w:unhideWhenUsed="1"/>
-    <w:lsdException w:name="Body Text First Indent 2" w:semiHidden="1" w:unhideWhenUsed="1"/>
-    <w:lsdException w:name="Note Heading" w:semiHidden="1" w:unhideWhenUsed="1"/>
-    <w:lsdException w:name="Body Text 2" w:semiHidden="1" w:unhideWhenUsed="1"/>
-    <w:lsdException w:name="Body Text 3" w:semiHidden="1" w:unhideWhenUsed="1"/>
-    <w:lsdException w:name="Body Text Indent 2" w:semiHidden="1" w:unhideWhenUsed="1"/>
-    <w:lsdException w:name="Body Text Indent 3" w:semiHidden="1" w:unhideWhenUsed="1"/>
-    <w:lsdException w:name="Block Text" w:semiHidden="1" w:unhideWhenUsed="1"/>
-    <w:lsdException w:name="Hyperlink" w:semiHidden="1" w:unhideWhenUsed="1"/>
-    <w:lsdException w:name="FollowedHyperlink" w:semiHidden="1" w:unhideWhenUsed="1"/>
-    <w:lsdException w:name="Strong" w:uiPriority="22" w:qFormat="1"/>
-    <w:lsdException w:name="Emphasis" w:uiPriority="20" w:qFormat="1"/>
-    <w:lsdException w:name="Document Map" w:semiHidden="1" w:unhideWhenUsed="1"/>
-    <w:lsdException w:name="Plain Text" w:semiHidden="1" w:unhideWhenUsed="1"/>
-    <w:lsdException w:name="E-mail Signature" w:semiHidden="1" w:unhideWhenUsed="1"/>
-    <w:lsdException w:name="HTML Top of Form" w:semiHidden="1" w:unhideWhenUsed="1"/>
-    <w:lsdException w:name="HTML Bottom of Form" w:semiHidden="1" w:unhideWhenUsed="1"/>
-    <w:lsdException w:name="Normal (Web)" w:semiHidden="1" w:unhideWhenUsed="1"/>
-    <w:lsdException w:name="HTML Acronym" w:semiHidden="1" w:unhideWhenUsed="1"/>
-    <w:lsdException w:name="HTML Address" w:semiHidden="1" w:unhideWhenUsed="1"/>
-    <w:lsdException w:name="HTML Cite" w:semiHidden="1" w:unhideWhenUsed="1"/>
-    <w:lsdException w:name="HTML Code" w:semiHidden="1" w:unhideWhenUsed="1"/>
-    <w:lsdException w:name="HTML Definition" w:semiHidden="1" w:unhideWhenUsed="1"/>
-    <w:lsdException w:name="HTML Keyboard" w:semiHidden="1" w:unhideWhenUsed="1"/>
-    <w:lsdException w:name="HTML Preformatted" w:semiHidden="1" w:unhideWhenUsed="1"/>
-    <w:lsdException w:name="HTML Sample" w:semiHidden="1" w:unhideWhenUsed="1"/>
-    <w:lsdException w:name="HTML Typewriter" w:semiHidden="1" w:unhideWhenUsed="1"/>
-    <w:lsdException w:name="HTML Variable" w:semiHidden="1" w:unhideWhenUsed="1"/>
-    <w:lsdException w:name="Normal Table" w:semiHidden="1" w:unhideWhenUsed="1"/>
-    <w:lsdException w:name="annotation subject" w:semiHidden="1" w:unhideWhenUsed="1"/>
-    <w:lsdException w:name="No List" w:semiHidden="1" w:unhideWhenUsed="1"/>
-    <w:lsdException w:name="Outline List 1" w:semiHidden="1" w:unhideWhenUsed="1"/>
-    <w:lsdException w:name="Outline List 2" w:semiHidden="1" w:unhideWhenUsed="1"/>
-    <w:lsdException w:name="Outline List 3" w:semiHidden="1" w:unhideWhenUsed="1"/>
-    <w:lsdException w:name="Table Simple 1" w:semiHidden="1" w:unhideWhenUsed="1"/>
-    <w:lsdException w:name="Table Simple 2" w:semiHidden="1" w:unhideWhenUsed="1"/>
-    <w:lsdException w:name="Table Simple 3" w:semiHidden="1" w:unhideWhenUsed="1"/>
-    <w:lsdException w:name="Table Classic 1" w:semiHidden="1" w:unhideWhenUsed="1"/>
-    <w:lsdException w:name="Table Classic 2" w:semiHidden="1" w:unhideWhenUsed="1"/>
-    <w:lsdException w:name="Table Classic 3" w:semiHidden="1" w:unhideWhenUsed="1"/>
-    <w:lsdException w:name="Table Classic 4" w:semiHidden="1" w:unhideWhenUsed="1"/>
-    <w:lsdException w:name="Table Colorful 1" w:semiHidden="1" w:unhideWhenUsed="1"/>
-    <w:lsdException w:name="Table Colorful 2" w:semiHidden="1" w:unhideWhenUsed="1"/>
-    <w:lsdException w:name="Table Colorful 3" w:semiHidden="1" w:unhideWhenUsed="1"/>
-    <w:lsdException w:name="Table Columns 1" w:semiHidden="1" w:unhideWhenUsed="1"/>
-    <w:lsdException w:name="Table Columns 2" w:semiHidden="1" w:unhideWhenUsed="1"/>
-    <w:lsdException w:name="Table Columns 3" w:semiHidden="1" w:unhideWhenUsed="1"/>
-    <w:lsdException w:name="Table Columns 4" w:semiHidden="1" w:unhideWhenUsed="1"/>
-    <w:lsdException w:name="Table Columns 5" w:semiHidden="1" w:unhideWhenUsed="1"/>
-    <w:lsdException w:name="Table Grid 1" w:semiHidden="1" w:unhideWhenUsed="1"/>
-    <w:lsdException w:name="Table Grid 2" w:semiHidden="1" w:unhideWhenUsed="1"/>
-    <w:lsdException w:name="Table Grid 3" w:semiHidden="1" w:unhideWhenUsed="1"/>
-    <w:lsdException w:name="Table Grid 4" w:semiHidden="1" w:unhideWhenUsed="1"/>
-    <w:lsdException w:name="Table Grid 5" w:semiHidden="1" w:unhideWhenUsed="1"/>
-    <w:lsdException w:name="Table Grid 6" w:semiHidden="1" w:unhideWhenUsed="1"/>
-    <w:lsdException w:name="Table Grid 7" w:semiHidden="1" w:unhideWhenUsed="1"/>
-    <w:lsdException w:name="Table Grid 8" w:semiHidden="1" w:unhideWhenUsed="1"/>
-    <w:lsdException w:name="Table List 1" w:semiHidden="1" w:unhideWhenUsed="1"/>
-    <w:lsdException w:name="Table List 2" w:semiHidden="1" w:unhideWhenUsed="1"/>
-    <w:lsdException w:name="Table List 3" w:semiHidden="1" w:unhideWhenUsed="1"/>
-    <w:lsdException w:name="Table List 4" w:semiHidden="1" w:unhideWhenUsed="1"/>
-    <w:lsdException w:name="Table List 5" w:semiHidden="1" w:unhideWhenUsed="1"/>
-    <w:lsdException w:name="Table List 6" w:semiHidden="1" w:unhideWhenUsed="1"/>
-    <w:lsdException w:name="Table List 7" w:semiHidden="1" w:unhideWhenUsed="1"/>
-    <w:lsdException w:name="Table List 8" w:semiHidden="1" w:unhideWhenUsed="1"/>
-    <w:lsdException w:name="Table 3D effects 1" w:semiHidden="1" w:unhideWhenUsed="1"/>
-    <w:lsdException w:name="Table 3D effects 2" w:semiHidden="1" w:unhideWhenUsed="1"/>
-    <w:lsdException w:name="Table 3D effects 3" w:semiHidden="1" w:unhideWhenUsed="1"/>
-    <w:lsdException w:name="Table Contemporary" w:semiHidden="1" w:unhideWhenUsed="1"/>
-    <w:lsdException w:name="Table Elegant" w:semiHidden="1" w:unhideWhenUsed="1"/>
-    <w:lsdException w:name="Table Professional" w:semiHidden="1" w:unhideWhenUsed="1"/>
-    <w:lsdException w:name="Table Subtle 1" w:semiHidden="1" w:unhideWhenUsed="1"/>
-    <w:lsdException w:name="Table Subtle 2" w:semiHidden="1" w:unhideWhenUsed="1"/>
-    <w:lsdException w:name="Table Web 1" w:semiHidden="1" w:unhideWhenUsed="1"/>
-    <w:lsdException w:name="Table Web 2" w:semiHidden="1" w:unhideWhenUsed="1"/>
-    <w:lsdException w:name="Table Web 3" w:semiHidden="1" w:unhideWhenUsed="1"/>
-    <w:lsdException w:name="Balloon Text" w:semiHidden="1" w:unhideWhenUsed="1"/>
-    <w:lsdException w:name="Table Grid" w:uiPriority="59"/>
-    <w:lsdException w:name="Table Theme" w:semiHidden="1" w:unhideWhenUsed="1"/>
-    <w:lsdException w:name="Placeholder Text" w:semiHidden="1"/>
-    <w:lsdException w:name="No Spacing" w:uiPriority="1" w:qFormat="1"/>
-    <w:lsdException w:name="Light Shading" w:uiPriority="60"/>
-    <w:lsdException w:name="Light List" w:uiPriority="61"/>
-    <w:lsdException w:name="Light Grid" w:uiPriority="62"/>
-    <w:lsdException w:name="Medium Shading 1" w:uiPriority="63"/>
-    <w:lsdException w:name="Medium Shading 2" w:uiPriority="64"/>
-    <w:lsdException w:name="Medium List 1" w:uiPriority="65"/>
-    <w:lsdException w:name="Medium List 2" w:uiPriority="66"/>
-    <w:lsdException w:name="Medium Grid 1" w:uiPriority="67"/>
-    <w:lsdException w:name="Medium Grid 2" w:uiPriority="68"/>
-    <w:lsdException w:name="Medium Grid 3" w:uiPriority="69"/>
-    <w:lsdException w:name="Dark List" w:uiPriority="70"/>
-    <w:lsdException w:name="Colorful Shading" w:uiPriority="71"/>
-    <w:lsdException w:name="Colorful List" w:uiPriority="72"/>
-    <w:lsdException w:name="Colorful Grid" w:uiPriority="73"/>
-    <w:lsdException w:name="Light Shading Accent 1" w:uiPriority="60"/>
-    <w:lsdException w:name="Light List Accent 1" w:uiPriority="61"/>
-    <w:lsdException w:name="Light Grid Accent 1" w:uiPriority="62"/>
-    <w:lsdException w:name="Medium Shading 1 Accent 1" w:uiPriority="63"/>
-    <w:lsdException w:name="Medium Shading 2 Accent 1" w:uiPriority="64"/>
-    <w:lsdException w:name="Medium List 1 Accent 1" w:uiPriority="65"/>
-    <w:lsdException w:name="Revision" w:semiHidden="1"/>
-    <w:lsdException w:name="List Paragraph" w:uiPriority="34" w:qFormat="1"/>
-    <w:lsdException w:name="Quote" w:uiPriority="29" w:qFormat="1"/>
-    <w:lsdException w:name="Intense Quote" w:uiPriority="30" w:qFormat="1"/>
-    <w:lsdException w:name="Medium List 2 Accent 1" w:uiPriority="66"/>
-    <w:lsdException w:name="Medium Grid 1 Accent 1" w:uiPriority="67"/>
-    <w:lsdException w:name="Medium Grid 2 Accent 1" w:uiPriority="68"/>
-    <w:lsdException w:name="Medium Grid 3 Accent 1" w:uiPriority="69"/>
-    <w:lsdException w:name="Dark List Accent 1" w:uiPriority="70"/>
-    <w:lsdException w:name="Colorful Shading Accent 1" w:uiPriority="71"/>
-    <w:lsdException w:name="Colorful List Accent 1" w:uiPriority="72"/>
-    <w:lsdException w:name="Colorful Grid Accent 1" w:uiPriority="73"/>
-    <w:lsdException w:name="Light Shading Accent 2" w:uiPriority="60"/>
-    <w:lsdException w:name="Light List Accent 2" w:uiPriority="61"/>
-    <w:lsdException w:name="Light Grid Accent 2" w:uiPriority="62"/>
-    <w:lsdException w:name="Medium Shading 1 Accent 2" w:uiPriority="63"/>
-    <w:lsdException w:name="Medium Shading 2 Accent 2" w:uiPriority="64"/>
-    <w:lsdException w:name="Medium List 1 Accent 2" w:uiPriority="65"/>
-    <w:lsdException w:name="Medium List 2 Accent 2" w:uiPriority="66"/>
-    <w:lsdException w:name="Medium Grid 1 Accent 2" w:uiPriority="67"/>
-    <w:lsdException w:name="Medium Grid 2 Accent 2" w:uiPriority="68"/>
-    <w:lsdException w:name="Medium Grid 3 Accent 2" w:uiPriority="69"/>
-    <w:lsdException w:name="Dark List Accent 2" w:uiPriority="70"/>
-    <w:lsdException w:name="Colorful Shading Accent 2" w:uiPriority="71"/>
-    <w:lsdException w:name="Colorful List Accent 2" w:uiPriority="72"/>
-    <w:lsdException w:name="Colorful Grid Accent 2" w:uiPriority="73"/>
-    <w:lsdException w:name="Light Shading Accent 3" w:uiPriority="60"/>
-    <w:lsdException w:name="Light List Accent 3" w:uiPriority="61"/>
-    <w:lsdException w:name="Light Grid Accent 3" w:uiPriority="62"/>
-    <w:lsdException w:name="Medium Shading 1 Accent 3" w:uiPriority="63"/>
-    <w:lsdException w:name="Medium Shading 2 Accent 3" w:uiPriority="64"/>
-    <w:lsdException w:name="Medium List 1 Accent 3" w:uiPriority="65"/>
-    <w:lsdException w:name="Medium List 2 Accent 3" w:uiPriority="66"/>
-    <w:lsdException w:name="Medium Grid 1 Accent 3" w:uiPriority="67"/>
-    <w:lsdException w:name="Medium Grid 2 Accent 3" w:uiPriority="68"/>
-    <w:lsdException w:name="Medium Grid 3 Accent 3" w:uiPriority="69"/>
-    <w:lsdException w:name="Dark List Accent 3" w:uiPriority="70"/>
-    <w:lsdException w:name="Colorful Shading Accent 3" w:uiPriority="71"/>
-    <w:lsdException w:name="Colorful List Accent 3" w:uiPriority="72"/>
-    <w:lsdException w:name="Colorful Grid Accent 3" w:uiPriority="73"/>
-    <w:lsdException w:name="Light Shading Accent 4" w:uiPriority="60"/>
-    <w:lsdException w:name="Light List Accent 4" w:uiPriority="61"/>
-    <w:lsdException w:name="Light Grid Accent 4" w:uiPriority="62"/>
-    <w:lsdException w:name="Medium Shading 1 Accent 4" w:uiPriority="63"/>
-    <w:lsdException w:name="Medium Shading 2 Accent 4" w:uiPriority="64"/>
-    <w:lsdException w:name="Medium List 1 Accent 4" w:uiPriority="65"/>
-    <w:lsdException w:name="Medium List 2 Accent 4" w:uiPriority="66"/>
-    <w:lsdException w:name="Medium Grid 1 Accent 4" w:uiPriority="67"/>
-    <w:lsdException w:name="Medium Grid 2 Accent 4" w:uiPriority="68"/>
-    <w:lsdException w:name="Medium Grid 3 Accent 4" w:uiPriority="69"/>
-    <w:lsdException w:name="Dark List Accent 4" w:uiPriority="70"/>
-    <w:lsdException w:name="Colorful Shading Accent 4" w:uiPriority="71"/>
-    <w:lsdException w:name="Colorful List Accent 4" w:uiPriority="72"/>
-    <w:lsdException w:name="Colorful Grid Accent 4" w:uiPriority="73"/>
-    <w:lsdException w:name="Light Shading Accent 5" w:uiPriority="60"/>
-    <w:lsdException w:name="Light List Accent 5" w:uiPriority="61"/>
-    <w:lsdException w:name="Light Grid Accent 5" w:uiPriority="62"/>
-    <w:lsdException w:name="Medium Shading 1 Accent 5" w:uiPriority="63"/>
-    <w:lsdException w:name="Medium Shading 2 Accent 5" w:uiPriority="64"/>
-    <w:lsdException w:name="Medium List 1 Accent 5" w:uiPriority="65"/>
-    <w:lsdException w:name="Medium List 2 Accent 5" w:uiPriority="66"/>
-    <w:lsdException w:name="Medium Grid 1 Accent 5" w:uiPriority="67"/>
-    <w:lsdException w:name="Medium Grid 2 Accent 5" w:uiPriority="68"/>
-    <w:lsdException w:name="Medium Grid 3 Accent 5" w:uiPriority="69"/>
-    <w:lsdException w:name="Dark List Accent 5" w:uiPriority="70"/>
-    <w:lsdException w:name="Colorful Shading Accent 5" w:uiPriority="71"/>
-    <w:lsdException w:name="Colorful List Accent 5" w:uiPriority="72"/>
-    <w:lsdException w:name="Colorful Grid Accent 5" w:uiPriority="73"/>
-    <w:lsdException w:name="Light Shading Accent 6" w:uiPriority="60"/>
-    <w:lsdException w:name="Light List Accent 6" w:uiPriority="61"/>
-    <w:lsdException w:name="Light Grid Accent 6" w:uiPriority="62"/>
-    <w:lsdException w:name="Medium Shading 1 Accent 6" w:uiPriority="63"/>
-    <w:lsdException w:name="Medium Shading 2 Accent 6" w:uiPriority="64"/>
-    <w:lsdException w:name="Medium List 1 Accent 6" w:uiPriority="65"/>
-    <w:lsdException w:name="Medium List 2 Accent 6" w:uiPriority="66"/>
-    <w:lsdException w:name="Medium Grid 1 Accent 6" w:uiPriority="67"/>
-    <w:lsdException w:name="Medium Grid 2 Accent 6" w:uiPriority="68"/>
-    <w:lsdException w:name="Medium Grid 3 Accent 6" w:uiPriority="69"/>
-    <w:lsdException w:name="Dark List Accent 6" w:uiPriority="70"/>
-    <w:lsdException w:name="Colorful Shading Accent 6" w:uiPriority="71"/>
-    <w:lsdException w:name="Colorful List Accent 6" w:uiPriority="72"/>
-    <w:lsdException w:name="Colorful Grid Accent 6" w:uiPriority="73"/>
-    <w:lsdException w:name="Subtle Emphasis" w:uiPriority="19" w:qFormat="1"/>
-    <w:lsdException w:name="Intense Emphasis" w:uiPriority="21" w:qFormat="1"/>
-    <w:lsdException w:name="Subtle Reference" w:uiPriority="31" w:qFormat="1"/>
-    <w:lsdException w:name="Intense Reference" w:uiPriority="32" w:qFormat="1"/>
-    <w:lsdException w:name="Book Title" w:uiPriority="33" w:qFormat="1"/>
-    <w:lsdException w:name="Bibliography" w:semiHidden="1" w:uiPriority="37" w:unhideWhenUsed="1"/>
-    <w:lsdException w:name="TOC Heading" w:semiHidden="1" w:uiPriority="39" w:unhideWhenUsed="1" w:qFormat="1"/>
-    <w:lsdException w:name="Grid Table 4" w:uiPriority="49"/>
-    <w:lsdException w:name="Grid Table 5 Dark" w:uiPriority="50"/>
-    <w:lsdException w:name="Grid Table 6 Colorful" w:uiPriority="51"/>
-    <w:lsdException w:name="Grid Table 7 Colorful" w:uiPriority="52"/>
-    <w:lsdException w:name="Grid Table 1 Light Accent 1" w:uiPriority="46"/>
-    <w:lsdException w:name="Grid Table 2 Accent 1" w:uiPriority="47"/>
-    <w:lsdException w:name="Grid Table 3 Accent 1" w:uiPriority="48"/>
-    <w:lsdException w:name="Grid Table 4 Accent 1" w:uiPriority="49"/>
-    <w:lsdException w:name="Grid Table 5 Dark Accent 1" w:uiPriority="50"/>
-    <w:lsdException w:name="Grid Table 6 Colorful Accent 1" w:uiPriority="51"/>
-    <w:lsdException w:name="Grid Table 7 Colorful Accent 1" w:uiPriority="52"/>
-    <w:lsdException w:name="Grid Table 1 Light Accent 2" w:uiPriority="46"/>
-    <w:lsdException w:name="Grid Table 2 Accent 2" w:uiPriority="47"/>
-    <w:lsdException w:name="Grid Table 3 Accent 2" w:uiPriority="48"/>
-    <w:lsdException w:name="Grid Table 4 Accent 2" w:uiPriority="49"/>
-    <w:lsdException w:name="Grid Table 5 Dark Accent 2" w:uiPriority="50"/>
-    <w:lsdException w:name="Grid Table 6 Colorful Accent 2" w:uiPriority="51"/>
-    <w:lsdException w:name="Grid Table 7 Colorful Accent 2" w:uiPriority="52"/>
-    <w:lsdException w:name="Grid Table 1 Light Accent 3" w:uiPriority="46"/>
-    <w:lsdException w:name="Grid Table 2 Accent 3" w:uiPriority="47"/>
-    <w:lsdException w:name="Grid Table 3 Accent 3" w:uiPriority="48"/>
-    <w:lsdException w:name="Grid Table 4 Accent 3" w:uiPriority="49"/>
-    <w:lsdException w:name="Grid Table 5 Dark Accent 3" w:uiPriority="50"/>
-    <w:lsdException w:name="Grid Table 6 Colorful Accent 3" w:uiPriority="51"/>
-    <w:lsdException w:name="Grid Table 7 Colorful Accent 3" w:uiPriority="52"/>
-    <w:lsdException w:name="Grid Table 1 Light Accent 4" w:uiPriority="46"/>
-    <w:lsdException w:name="Grid Table 2 Accent 4" w:uiPriority="47"/>
-    <w:lsdException w:name="Grid Table 3 Accent 4" w:uiPriority="48"/>
-    <w:lsdException w:name="Grid Table 4 Accent 4" w:uiPriority="49"/>
-    <w:lsdException w:name="Grid Table 5 Dark Accent 4" w:uiPriority="50"/>
-    <w:lsdException w:name="Grid Table 6 Colorful Accent 4" w:uiPriority="51"/>
-    <w:lsdException w:name="Grid Table 7 Colorful Accent 4" w:uiPriority="52"/>
-    <w:lsdException w:name="Grid Table 1 Light Accent 5" w:uiPriority="46"/>
-    <w:lsdException w:name="Grid Table 2 Accent 5" w:uiPriority="47"/>
-    <w:lsdException w:name="Grid Table 3 Accent 5" w:uiPriority="48"/>
-    <w:lsdException w:name="Grid Table 4 Accent 5" w:uiPriority="49"/>
-    <w:lsdException w:name="Grid Table 5 Dark Accent 5" w:uiPriority="50"/>
-    <w:lsdException w:name="Grid Table 6 Colorful Accent 5" w:uiPriority="51"/>
-    <w:lsdException w:name="Grid Table 7 Colorful Accent 5" w:uiPriority="52"/>
-    <w:lsdException w:name="Grid Table 1 Light Accent 6" w:uiPriority="46"/>
-    <w:lsdException w:name="Grid Table 2 Accent 6" w:uiPriority="47"/>
-    <w:lsdException w:name="Grid Table 3 Accent 6" w:uiPriority="48"/>
-    <w:lsdException w:name="Grid Table 4 Accent 6" w:uiPriority="49"/>
-    <w:lsdException w:name="Grid Table 5 Dark Accent 6" w:uiPriority="50"/>
-    <w:lsdException w:name="Grid Table 6 Colorful Accent 6" w:uiPriority="51"/>
-    <w:lsdException w:name="Grid Table 7 Colorful Accent 6" w:uiPriority="52"/>
-    <w:lsdException w:name="List Table 1 Light" w:uiPriority="46"/>
-    <w:lsdException w:name="List Table 2" w:uiPriority="47"/>
-    <w:lsdException w:name="List Table 3" w:uiPriority="48"/>
-    <w:lsdException w:name="List Table 4" w:uiPriority="49"/>
-    <w:lsdException w:name="List Table 5 Dark" w:uiPriority="50"/>
-    <w:lsdException w:name="List Table 6 Colorful" w:uiPriority="51"/>
-    <w:lsdException w:name="List Table 7 Colorful" w:uiPriority="52"/>
-    <w:lsdException w:name="List Table 1 Light Accent 1" w:uiPriority="46"/>
-    <w:lsdException w:name="List Table 2 Accent 1" w:uiPriority="47"/>
-    <w:lsdException w:name="List Table 3 Accent 1" w:uiPriority="48"/>
-    <w:lsdException w:name="List Table 4 Accent 1" w:uiPriority="49"/>
-    <w:lsdException w:name="List Table 5 Dark Accent 1" w:uiPriority="50"/>
-    <w:lsdException w:name="List Table 6 Colorful Accent 1" w:uiPriority="51"/>
-    <w:lsdException w:name="List Table 7 Colorful Accent 1" w:uiPriority="52"/>
-    <w:lsdException w:name="List Table 1 Light Accent 2" w:uiPriority="46"/>
-    <w:lsdException w:name="List Table 2 Accent 2" w:uiPriority="47"/>
-    <w:lsdException w:name="List Table 3 Accent 2" w:uiPriority="48"/>
-    <w:lsdException w:name="List Table 4 Accent 2" w:uiPriority="49"/>
-    <w:lsdException w:name="List Table 5 Dark Accent 2" w:uiPriority="50"/>
-    <w:lsdException w:name="List Table 6 Colorful Accent 2" w:uiPriority="51"/>
-    <w:lsdException w:name="List Table 7 Colorful Accent 2" w:uiPriority="52"/>
-    <w:lsdException w:name="List Table 1 Light Accent 3" w:uiPriority="46"/>
-    <w:lsdException w:name="List Table 2 Accent 3" w:uiPriority="47"/>
-    <w:lsdException w:name="List Table 3 Accent 3" w:uiPriority="48"/>
-    <w:lsdException w:name="List Table 4 Accent 3" w:uiPriority="49"/>
-    <w:lsdException w:name="List Table 5 Dark Accent 3" w:uiPriority="50"/>
-    <w:lsdException w:name="List Table 6 Colorful Accent 3" w:uiPriority="51"/>
-    <w:lsdException w:name="List Table 7 Colorful Accent 3" w:uiPriority="52"/>
-    <w:lsdException w:name="List Table 1 Light Accent 4" w:uiPriority="46"/>
-    <w:lsdException w:name="List Table 2 Accent 4" w:uiPriority="47"/>
-    <w:lsdException w:name="List Table 3 Accent 4" w:uiPriority="48"/>
-    <w:lsdException w:name="List Table 4 Accent 4" w:uiPriority="49"/>
-    <w:lsdException w:name="List Table 5 Dark Accent 4" w:uiPriority="50"/>
-    <w:lsdException w:name="List Table 6 Colorful Accent 4" w:uiPriority="51"/>
-    <w:lsdException w:name="List Table 7 Colorful Accent 4" w:uiPriority="52"/>
-    <w:lsdException w:name="List Table 1 Light Accent 5" w:uiPriority="46"/>
-    <w:lsdException w:name="List Table 2 Accent 5" w:uiPriority="47"/>
-    <w:lsdException w:name="List Table 3 Accent 5" w:uiPriority="48"/>
-    <w:lsdException w:name="List Table 4 Accent 5" w:uiPriority="49"/>
-    <w:lsdException w:name="List Table 5 Dark Accent 5" w:uiPriority="50"/>
-    <w:lsdException w:name="List Table 6 Colorful Accent 5" w:uiPriority="51"/>
-    <w:lsdException w:name="List Table 7 Colorful Accent 5" w:uiPriority="52"/>
-    <w:lsdException w:name="List Table 1 Light Accent 6" w:uiPriority="46"/>
-    <w:lsdException w:name="List Table 2 Accent 6" w:uiPriority="47"/>
-    <w:lsdException w:name="List Table 3 Accent 6" w:uiPriority="48"/>
-    <w:lsdException w:name="List Table 4 Accent 6" w:uiPriority="49"/>
-    <w:lsdException w:name="List Table 5 Dark Accent 6" w:uiPriority="50"/>
-    <w:lsdException w:name="List Table 6 Colorful Accent 6" w:uiPriority="51"/>
-    <w:lsdException w:name="List Table 7 Colorful Accent 6" w:uiPriority="52"/>
+  <w:latentStyles w:defLockedState="0" w:defUIPriority="99" w:defSemiHidden="1" w:defUnhideWhenUsed="1" w:defQFormat="0" w:count="276">
+    <w:lsdException w:name="Normal" w:semiHidden="0" w:uiPriority="0" w:unhideWhenUsed="0" w:qFormat="1"/>
+    <w:lsdException w:name="heading 1" w:semiHidden="0" w:uiPriority="9" w:unhideWhenUsed="0" w:qFormat="1"/>
+    <w:lsdException w:name="heading 2" w:uiPriority="9" w:qFormat="1"/>
+    <w:lsdException w:name="heading 3" w:uiPriority="9" w:qFormat="1"/>
+    <w:lsdException w:name="heading 4" w:uiPriority="9" w:qFormat="1"/>
+    <w:lsdException w:name="heading 5" w:uiPriority="9" w:qFormat="1"/>
+    <w:lsdException w:name="heading 6" w:uiPriority="9" w:qFormat="1"/>
+    <w:lsdException w:name="heading 7" w:uiPriority="9" w:qFormat="1"/>
+    <w:lsdException w:name="heading 8" w:uiPriority="9" w:qFormat="1"/>
+    <w:lsdException w:name="heading 9" w:uiPriority="9" w:qFormat="1"/>
+    <w:lsdException w:name="toc 1" w:uiPriority="39"/>
+    <w:lsdException w:name="toc 2" w:uiPriority="39"/>
+    <w:lsdException w:name="toc 3" w:uiPriority="39"/>
+    <w:lsdException w:name="toc 4" w:uiPriority="39"/>
+    <w:lsdException w:name="toc 5" w:uiPriority="39"/>
+    <w:lsdException w:name="toc 6" w:uiPriority="39"/>
+    <w:lsdException w:name="toc 7" w:uiPriority="39"/>
+    <w:lsdException w:name="toc 8" w:uiPriority="39"/>
+    <w:lsdException w:name="toc 9" w:uiPriority="39"/>
+    <w:lsdException w:name="caption" w:uiPriority="35" w:qFormat="1"/>
+    <w:lsdException w:name="Title" w:semiHidden="0" w:uiPriority="10" w:unhideWhenUsed="0" w:qFormat="1"/>
+    <w:lsdException w:name="Default Paragraph Font" w:uiPriority="1"/>
+    <w:lsdException w:name="Subtitle" w:semiHidden="0" w:uiPriority="11" w:unhideWhenUsed="0" w:qFormat="1"/>
+    <w:lsdException w:name="Strong" w:semiHidden="0" w:uiPriority="22" w:unhideWhenUsed="0" w:qFormat="1"/>
+    <w:lsdException w:name="Emphasis" w:semiHidden="0" w:uiPriority="20" w:unhideWhenUsed="0" w:qFormat="1"/>
+    <w:lsdException w:name="Table Grid" w:semiHidden="0" w:uiPriority="59" w:unhideWhenUsed="0"/>
+    <w:lsdException w:name="Note Level 1" w:semiHidden="0" w:unhideWhenUsed="0"/>
+    <w:lsdException w:name="Note Level 2" w:semiHidden="0" w:unhideWhenUsed="0"/>
+    <w:lsdException w:name="Note Level 3" w:semiHidden="0" w:unhideWhenUsed="0"/>
+    <w:lsdException w:name="Note Level 4" w:semiHidden="0" w:unhideWhenUsed="0"/>
+    <w:lsdException w:name="Note Level 5" w:semiHidden="0" w:unhideWhenUsed="0"/>
+    <w:lsdException w:name="Note Level 6" w:semiHidden="0" w:unhideWhenUsed="0"/>
+    <w:lsdException w:name="Note Level 7" w:semiHidden="0" w:unhideWhenUsed="0"/>
+    <w:lsdException w:name="Note Level 8" w:semiHidden="0" w:unhideWhenUsed="0"/>
+    <w:lsdException w:name="Note Level 9" w:semiHidden="0" w:unhideWhenUsed="0"/>
+    <w:lsdException w:name="Placeholder Text" w:unhideWhenUsed="0"/>
+    <w:lsdException w:name="No Spacing" w:semiHidden="0" w:uiPriority="1" w:unhideWhenUsed="0" w:qFormat="1"/>
+    <w:lsdException w:name="Light Shading" w:semiHidden="0" w:uiPriority="60" w:unhideWhenUsed="0"/>
+    <w:lsdException w:name="Light List" w:semiHidden="0" w:uiPriority="61" w:unhideWhenUsed="0"/>
+    <w:lsdException w:name="Light Grid" w:semiHidden="0" w:uiPriority="62" w:unhideWhenUsed="0"/>
+    <w:lsdException w:name="Medium Shading 1" w:semiHidden="0" w:uiPriority="63" w:unhideWhenUsed="0"/>
+    <w:lsdException w:name="Medium Shading 2" w:semiHidden="0" w:uiPriority="64" w:unhideWhenUsed="0"/>
+    <w:lsdException w:name="Medium List 1" w:semiHidden="0" w:uiPriority="65" w:unhideWhenUsed="0"/>
+    <w:lsdException w:name="Medium List 2" w:semiHidden="0" w:uiPriority="66" w:unhideWhenUsed="0"/>
+    <w:lsdException w:name="Medium Grid 1" w:semiHidden="0" w:uiPriority="67" w:unhideWhenUsed="0"/>
+    <w:lsdException w:name="Medium Grid 2" w:semiHidden="0" w:uiPriority="68" w:unhideWhenUsed="0"/>
+    <w:lsdException w:name="Medium Grid 3" w:semiHidden="0" w:uiPriority="69" w:unhideWhenUsed="0"/>
+    <w:lsdException w:name="Dark List" w:semiHidden="0" w:uiPriority="70" w:unhideWhenUsed="0"/>
+    <w:lsdException w:name="Colorful Shading" w:semiHidden="0" w:uiPriority="71" w:unhideWhenUsed="0"/>
+    <w:lsdException w:name="Colorful List" w:semiHidden="0" w:uiPriority="72" w:unhideWhenUsed="0"/>
+    <w:lsdException w:name="Colorful Grid" w:semiHidden="0" w:uiPriority="73" w:unhideWhenUsed="0"/>
+    <w:lsdException w:name="Light Shading Accent 1" w:semiHidden="0" w:uiPriority="60" w:unhideWhenUsed="0"/>
+    <w:lsdException w:name="Light List Accent 1" w:semiHidden="0" w:uiPriority="61" w:unhideWhenUsed="0"/>
+    <w:lsdException w:name="Light Grid Accent 1" w:semiHidden="0" w:uiPriority="62" w:unhideWhenUsed="0"/>
+    <w:lsdException w:name="Medium Shading 1 Accent 1" w:semiHidden="0" w:uiPriority="63" w:unhideWhenUsed="0"/>
+    <w:lsdException w:name="Medium Shading 2 Accent 1" w:semiHidden="0" w:uiPriority="64" w:unhideWhenUsed="0"/>
+    <w:lsdException w:name="Medium List 1 Accent 1" w:semiHidden="0" w:uiPriority="65" w:unhideWhenUsed="0"/>
+    <w:lsdException w:name="Revision" w:unhideWhenUsed="0"/>
+    <w:lsdException w:name="List Paragraph" w:semiHidden="0" w:uiPriority="34" w:unhideWhenUsed="0" w:qFormat="1"/>
+    <w:lsdException w:name="Quote" w:semiHidden="0" w:uiPriority="29" w:unhideWhenUsed="0" w:qFormat="1"/>
+    <w:lsdException w:name="Intense Quote" w:semiHidden="0" w:uiPriority="30" w:unhideWhenUsed="0" w:qFormat="1"/>
+    <w:lsdException w:name="Medium List 2 Accent 1" w:semiHidden="0" w:uiPriority="66" w:unhideWhenUsed="0"/>
+    <w:lsdException w:name="Medium Grid 1 Accent 1" w:semiHidden="0" w:uiPriority="67" w:unhideWhenUsed="0"/>
+    <w:lsdException w:name="Medium Grid 2 Accent 1" w:semiHidden="0" w:uiPriority="68" w:unhideWhenUsed="0"/>
+    <w:lsdException w:name="Medium Grid 3 Accent 1" w:semiHidden="0" w:uiPriority="69" w:unhideWhenUsed="0"/>
+    <w:lsdException w:name="Dark List Accent 1" w:semiHidden="0" w:uiPriority="70" w:unhideWhenUsed="0"/>
+    <w:lsdException w:name="Colorful Shading Accent 1" w:semiHidden="0" w:uiPriority="71" w:unhideWhenUsed="0"/>
+    <w:lsdException w:name="Colorful List Accent 1" w:semiHidden="0" w:uiPriority="72" w:unhideWhenUsed="0"/>
+    <w:lsdException w:name="Colorful Grid Accent 1" w:semiHidden="0" w:uiPriority="73" w:unhideWhenUsed="0"/>
+    <w:lsdException w:name="Light Shading Accent 2" w:semiHidden="0" w:uiPriority="60" w:unhideWhenUsed="0"/>
+    <w:lsdException w:name="Light List Accent 2" w:semiHidden="0" w:uiPriority="61" w:unhideWhenUsed="0"/>
+    <w:lsdException w:name="Light Grid Accent 2" w:semiHidden="0" w:uiPriority="62" w:unhideWhenUsed="0"/>
+    <w:lsdException w:name="Medium Shading 1 Accent 2" w:semiHidden="0" w:uiPriority="63" w:unhideWhenUsed="0"/>
+    <w:lsdException w:name="Medium Shading 2 Accent 2" w:semiHidden="0" w:uiPriority="64" w:unhideWhenUsed="0"/>
+    <w:lsdException w:name="Medium List 1 Accent 2" w:semiHidden="0" w:uiPriority="65" w:unhideWhenUsed="0"/>
+    <w:lsdException w:name="Medium List 2 Accent 2" w:semiHidden="0" w:uiPriority="66" w:unhideWhenUsed="0"/>
+    <w:lsdException w:name="Medium Grid 1 Accent 2" w:semiHidden="0" w:uiPriority="67" w:unhideWhenUsed="0"/>
+    <w:lsdException w:name="Medium Grid 2 Accent 2" w:semiHidden="0" w:uiPriority="68" w:unhideWhenUsed="0"/>
+    <w:lsdException w:name="Medium Grid 3 Accent 2" w:semiHidden="0" w:uiPriority="69" w:unhideWhenUsed="0"/>
+    <w:lsdException w:name="Dark List Accent 2" w:semiHidden="0" w:uiPriority="70" w:unhideWhenUsed="0"/>
+    <w:lsdException w:name="Colorful Shading Accent 2" w:semiHidden="0" w:uiPriority="71" w:unhideWhenUsed="0"/>
+    <w:lsdException w:name="Colorful List Accent 2" w:semiHidden="0" w:uiPriority="72" w:unhideWhenUsed="0"/>
+    <w:lsdException w:name="Colorful Grid Accent 2" w:semiHidden="0" w:uiPriority="73" w:unhideWhenUsed="0"/>
+    <w:lsdException w:name="Light Shading Accent 3" w:semiHidden="0" w:uiPriority="60" w:unhideWhenUsed="0"/>
+    <w:lsdException w:name="Light List Accent 3" w:semiHidden="0" w:uiPriority="61" w:unhideWhenUsed="0"/>
+    <w:lsdException w:name="Light Grid Accent 3" w:semiHidden="0" w:uiPriority="62" w:unhideWhenUsed="0"/>
+    <w:lsdException w:name="Medium Shading 1 Accent 3" w:semiHidden="0" w:uiPriority="63" w:unhideWhenUsed="0"/>
+    <w:lsdException w:name="Medium Shading 2 Accent 3" w:semiHidden="0" w:uiPriority="64" w:unhideWhenUsed="0"/>
+    <w:lsdException w:name="Medium List 1 Accent 3" w:semiHidden="0" w:uiPriority="65" w:unhideWhenUsed="0"/>
+    <w:lsdException w:name="Medium List 2 Accent 3" w:semiHidden="0" w:uiPriority="66" w:unhideWhenUsed="0"/>
+    <w:lsdException w:name="Medium Grid 1 Accent 3" w:semiHidden="0" w:uiPriority="67" w:unhideWhenUsed="0"/>
+    <w:lsdException w:name="Medium Grid 2 Accent 3" w:semiHidden="0" w:uiPriority="68" w:unhideWhenUsed="0"/>
+    <w:lsdException w:name="Medium Grid 3 Accent 3" w:semiHidden="0" w:uiPriority="69" w:unhideWhenUsed="0"/>
+    <w:lsdException w:name="Dark List Accent 3" w:semiHidden="0" w:uiPriority="70" w:unhideWhenUsed="0"/>
+    <w:lsdException w:name="Colorful Shading Accent 3" w:semiHidden="0" w:uiPriority="71" w:unhideWhenUsed="0"/>
+    <w:lsdException w:name="Colorful List Accent 3" w:semiHidden="0" w:uiPriority="72" w:unhideWhenUsed="0"/>
+    <w:lsdException w:name="Colorful Grid Accent 3" w:semiHidden="0" w:uiPriority="73" w:unhideWhenUsed="0"/>
+    <w:lsdException w:name="Light Shading Accent 4" w:semiHidden="0" w:uiPriority="60" w:unhideWhenUsed="0"/>
+    <w:lsdException w:name="Light List Accent 4" w:semiHidden="0" w:uiPriority="61" w:unhideWhenUsed="0"/>
+    <w:lsdException w:name="Light Grid Accent 4" w:semiHidden="0" w:uiPriority="62" w:unhideWhenUsed="0"/>
+    <w:lsdException w:name="Medium Shading 1 Accent 4" w:semiHidden="0" w:uiPriority="63" w:unhideWhenUsed="0"/>
+    <w:lsdException w:name="Medium Shading 2 Accent 4" w:semiHidden="0" w:uiPriority="64" w:unhideWhenUsed="0"/>
+    <w:lsdException w:name="Medium List 1 Accent 4" w:semiHidden="0" w:uiPriority="65" w:unhideWhenUsed="0"/>
+    <w:lsdException w:name="Medium List 2 Accent 4" w:semiHidden="0" w:uiPriority="66" w:unhideWhenUsed="0"/>
+    <w:lsdException w:name="Medium Grid 1 Accent 4" w:semiHidden="0" w:uiPriority="67" w:unhideWhenUsed="0"/>
+    <w:lsdException w:name="Medium Grid 2 Accent 4" w:semiHidden="0" w:uiPriority="68" w:unhideWhenUsed="0"/>
+    <w:lsdException w:name="Medium Grid 3 Accent 4" w:semiHidden="0" w:uiPriority="69" w:unhideWhenUsed="0"/>
+    <w:lsdException w:name="Dark List Accent 4" w:semiHidden="0" w:uiPriority="70" w:unhideWhenUsed="0"/>
+    <w:lsdException w:name="Colorful Shading Accent 4" w:semiHidden="0" w:uiPriority="71" w:unhideWhenUsed="0"/>
+    <w:lsdException w:name="Colorful List Accent 4" w:semiHidden="0" w:uiPriority="72" w:unhideWhenUsed="0"/>
+    <w:lsdException w:name="Colorful Grid Accent 4" w:semiHidden="0" w:uiPriority="73" w:unhideWhenUsed="0"/>
+    <w:lsdException w:name="Light Shading Accent 5" w:semiHidden="0" w:uiPriority="60" w:unhideWhenUsed="0"/>
+    <w:lsdException w:name="Light List Accent 5" w:semiHidden="0" w:uiPriority="61" w:unhideWhenUsed="0"/>
+    <w:lsdException w:name="Light Grid Accent 5" w:semiHidden="0" w:uiPriority="62" w:unhideWhenUsed="0"/>
+    <w:lsdException w:name="Medium Shading 1 Accent 5" w:semiHidden="0" w:uiPriority="63" w:unhideWhenUsed="0"/>
+    <w:lsdException w:name="Medium Shading 2 Accent 5" w:semiHidden="0" w:uiPriority="64" w:unhideWhenUsed="0"/>
+    <w:lsdException w:name="Medium List 1 Accent 5" w:semiHidden="0" w:uiPriority="65" w:unhideWhenUsed="0"/>
+    <w:lsdException w:name="Medium List 2 Accent 5" w:semiHidden="0" w:uiPriority="66" w:unhideWhenUsed="0"/>
+    <w:lsdException w:name="Medium Grid 1 Accent 5" w:semiHidden="0" w:uiPriority="67" w:unhideWhenUsed="0"/>
+    <w:lsdException w:name="Medium Grid 2 Accent 5" w:semiHidden="0" w:uiPriority="68" w:unhideWhenUsed="0"/>
+    <w:lsdException w:name="Medium Grid 3 Accent 5" w:semiHidden="0" w:uiPriority="69" w:unhideWhenUsed="0"/>
+    <w:lsdException w:name="Dark List Accent 5" w:semiHidden="0" w:uiPriority="70" w:unhideWhenUsed="0"/>
+    <w:lsdException w:name="Colorful Shading Accent 5" w:semiHidden="0" w:uiPriority="71" w:unhideWhenUsed="0"/>
+    <w:lsdException w:name="Colorful List Accent 5" w:semiHidden="0" w:uiPriority="72" w:unhideWhenUsed="0"/>
+    <w:lsdException w:name="Colorful Grid Accent 5" w:semiHidden="0" w:uiPriority="73" w:unhideWhenUsed="0"/>
+    <w:lsdException w:name="Light Shading Accent 6" w:semiHidden="0" w:uiPriority="60" w:unhideWhenUsed="0"/>
+    <w:lsdException w:name="Light List Accent 6" w:semiHidden="0" w:uiPriority="61" w:unhideWhenUsed="0"/>
+    <w:lsdException w:name="Light Grid Accent 6" w:semiHidden="0" w:uiPriority="62" w:unhideWhenUsed="0"/>
+    <w:lsdException w:name="Medium Shading 1 Accent 6" w:semiHidden="0" w:uiPriority="63" w:unhideWhenUsed="0"/>
+    <w:lsdException w:name="Medium Shading 2 Accent 6" w:semiHidden="0" w:uiPriority="64" w:unhideWhenUsed="0"/>
+    <w:lsdException w:name="Medium List 1 Accent 6" w:semiHidden="0" w:uiPriority="65" w:unhideWhenUsed="0"/>
+    <w:lsdException w:name="Medium List 2 Accent 6" w:semiHidden="0" w:uiPriority="66" w:unhideWhenUsed="0"/>
+    <w:lsdException w:name="Medium Grid 1 Accent 6" w:semiHidden="0" w:uiPriority="67" w:unhideWhenUsed="0"/>
+    <w:lsdException w:name="Medium Grid 2 Accent 6" w:semiHidden="0" w:uiPriority="68" w:unhideWhenUsed="0"/>
+    <w:lsdException w:name="Medium Grid 3 Accent 6" w:semiHidden="0" w:uiPriority="69" w:unhideWhenUsed="0"/>
+    <w:lsdException w:name="Dark List Accent 6" w:semiHidden="0" w:uiPriority="70" w:unhideWhenUsed="0"/>
+    <w:lsdException w:name="Colorful Shading Accent 6" w:semiHidden="0" w:uiPriority="71" w:unhideWhenUsed="0"/>
+    <w:lsdException w:name="Colorful List Accent 6" w:semiHidden="0" w:uiPriority="72" w:unhideWhenUsed="0"/>
+    <w:lsdException w:name="Colorful Grid Accent 6" w:semiHidden="0" w:uiPriority="73" w:unhideWhenUsed="0"/>
+    <w:lsdException w:name="Subtle Emphasis" w:semiHidden="0" w:uiPriority="19" w:unhideWhenUsed="0" w:qFormat="1"/>
+    <w:lsdException w:name="Intense Emphasis" w:semiHidden="0" w:uiPriority="21" w:unhideWhenUsed="0" w:qFormat="1"/>
+    <w:lsdException w:name="Subtle Reference" w:semiHidden="0" w:uiPriority="31" w:unhideWhenUsed="0" w:qFormat="1"/>
+    <w:lsdException w:name="Intense Reference" w:semiHidden="0" w:uiPriority="32" w:unhideWhenUsed="0" w:qFormat="1"/>
+    <w:lsdException w:name="Book Title" w:semiHidden="0" w:uiPriority="33" w:unhideWhenUsed="0" w:qFormat="1"/>
+    <w:lsdException w:name="Bibliography" w:uiPriority="37"/>
+    <w:lsdException w:name="TOC Heading" w:uiPriority="39" w:qFormat="1"/>
   </w:latentStyles>
   <w:style w:type="paragraph" w:default="1" w:styleId="Normal">
     <w:name w:val="Normal"/>
@@ -3598,9 +4366,221 @@
 </w:styles>
 </file>
 
+<file path=word/glossary/stylesWithEffects.xml><?xml version="1.0" encoding="utf-8"?>
+<w:styles xmlns:wpc="http://schemas.microsoft.com/office/word/2010/wordprocessingCanvas" xmlns:mo="http://schemas.microsoft.com/office/mac/office/2008/main" xmlns:mc="http://schemas.openxmlformats.org/markup-compatibility/2006" xmlns:mv="urn:schemas-microsoft-com:mac:vml" xmlns:o="urn:schemas-microsoft-com:office:office" xmlns:r="http://schemas.openxmlformats.org/officeDocument/2006/relationships" xmlns:m="http://schemas.openxmlformats.org/officeDocument/2006/math" xmlns:v="urn:schemas-microsoft-com:vml" xmlns:wp14="http://schemas.microsoft.com/office/word/2010/wordprocessingDrawing" xmlns:wp="http://schemas.openxmlformats.org/drawingml/2006/wordprocessingDrawing" xmlns:w10="urn:schemas-microsoft-com:office:word" xmlns:w="http://schemas.openxmlformats.org/wordprocessingml/2006/main" xmlns:w14="http://schemas.microsoft.com/office/word/2010/wordml" xmlns:wpg="http://schemas.microsoft.com/office/word/2010/wordprocessingGroup" xmlns:wpi="http://schemas.microsoft.com/office/word/2010/wordprocessingInk" xmlns:wne="http://schemas.microsoft.com/office/word/2006/wordml" xmlns:wps="http://schemas.microsoft.com/office/word/2010/wordprocessingShape" mc:Ignorable="w14 wp14">
+  <w:docDefaults>
+    <w:rPrDefault>
+      <w:rPr>
+        <w:rFonts w:asciiTheme="minorHAnsi" w:eastAsiaTheme="minorEastAsia" w:hAnsiTheme="minorHAnsi" w:cstheme="minorBidi"/>
+        <w:sz w:val="24"/>
+        <w:szCs w:val="24"/>
+        <w:lang w:val="en-GB" w:eastAsia="ja-JP" w:bidi="ar-SA"/>
+      </w:rPr>
+    </w:rPrDefault>
+    <w:pPrDefault/>
+  </w:docDefaults>
+  <w:latentStyles w:defLockedState="0" w:defUIPriority="99" w:defSemiHidden="1" w:defUnhideWhenUsed="1" w:defQFormat="0" w:count="276">
+    <w:lsdException w:name="Normal" w:semiHidden="0" w:uiPriority="0" w:unhideWhenUsed="0" w:qFormat="1"/>
+    <w:lsdException w:name="heading 1" w:semiHidden="0" w:uiPriority="9" w:unhideWhenUsed="0" w:qFormat="1"/>
+    <w:lsdException w:name="heading 2" w:uiPriority="9" w:qFormat="1"/>
+    <w:lsdException w:name="heading 3" w:uiPriority="9" w:qFormat="1"/>
+    <w:lsdException w:name="heading 4" w:uiPriority="9" w:qFormat="1"/>
+    <w:lsdException w:name="heading 5" w:uiPriority="9" w:qFormat="1"/>
+    <w:lsdException w:name="heading 6" w:uiPriority="9" w:qFormat="1"/>
+    <w:lsdException w:name="heading 7" w:uiPriority="9" w:qFormat="1"/>
+    <w:lsdException w:name="heading 8" w:uiPriority="9" w:qFormat="1"/>
+    <w:lsdException w:name="heading 9" w:uiPriority="9" w:qFormat="1"/>
+    <w:lsdException w:name="toc 1" w:uiPriority="39"/>
+    <w:lsdException w:name="toc 2" w:uiPriority="39"/>
+    <w:lsdException w:name="toc 3" w:uiPriority="39"/>
+    <w:lsdException w:name="toc 4" w:uiPriority="39"/>
+    <w:lsdException w:name="toc 5" w:uiPriority="39"/>
+    <w:lsdException w:name="toc 6" w:uiPriority="39"/>
+    <w:lsdException w:name="toc 7" w:uiPriority="39"/>
+    <w:lsdException w:name="toc 8" w:uiPriority="39"/>
+    <w:lsdException w:name="toc 9" w:uiPriority="39"/>
+    <w:lsdException w:name="caption" w:uiPriority="35" w:qFormat="1"/>
+    <w:lsdException w:name="Title" w:semiHidden="0" w:uiPriority="10" w:unhideWhenUsed="0" w:qFormat="1"/>
+    <w:lsdException w:name="Default Paragraph Font" w:uiPriority="1"/>
+    <w:lsdException w:name="Subtitle" w:semiHidden="0" w:uiPriority="11" w:unhideWhenUsed="0" w:qFormat="1"/>
+    <w:lsdException w:name="Strong" w:semiHidden="0" w:uiPriority="22" w:unhideWhenUsed="0" w:qFormat="1"/>
+    <w:lsdException w:name="Emphasis" w:semiHidden="0" w:uiPriority="20" w:unhideWhenUsed="0" w:qFormat="1"/>
+    <w:lsdException w:name="Table Grid" w:semiHidden="0" w:uiPriority="59" w:unhideWhenUsed="0"/>
+    <w:lsdException w:name="Note Level 1" w:semiHidden="0" w:unhideWhenUsed="0"/>
+    <w:lsdException w:name="Note Level 2" w:semiHidden="0" w:unhideWhenUsed="0"/>
+    <w:lsdException w:name="Note Level 3" w:semiHidden="0" w:unhideWhenUsed="0"/>
+    <w:lsdException w:name="Note Level 4" w:semiHidden="0" w:unhideWhenUsed="0"/>
+    <w:lsdException w:name="Note Level 5" w:semiHidden="0" w:unhideWhenUsed="0"/>
+    <w:lsdException w:name="Note Level 6" w:semiHidden="0" w:unhideWhenUsed="0"/>
+    <w:lsdException w:name="Note Level 7" w:semiHidden="0" w:unhideWhenUsed="0"/>
+    <w:lsdException w:name="Note Level 8" w:semiHidden="0" w:unhideWhenUsed="0"/>
+    <w:lsdException w:name="Note Level 9" w:semiHidden="0" w:unhideWhenUsed="0"/>
+    <w:lsdException w:name="Placeholder Text" w:unhideWhenUsed="0"/>
+    <w:lsdException w:name="No Spacing" w:semiHidden="0" w:uiPriority="1" w:unhideWhenUsed="0" w:qFormat="1"/>
+    <w:lsdException w:name="Light Shading" w:semiHidden="0" w:uiPriority="60" w:unhideWhenUsed="0"/>
+    <w:lsdException w:name="Light List" w:semiHidden="0" w:uiPriority="61" w:unhideWhenUsed="0"/>
+    <w:lsdException w:name="Light Grid" w:semiHidden="0" w:uiPriority="62" w:unhideWhenUsed="0"/>
+    <w:lsdException w:name="Medium Shading 1" w:semiHidden="0" w:uiPriority="63" w:unhideWhenUsed="0"/>
+    <w:lsdException w:name="Medium Shading 2" w:semiHidden="0" w:uiPriority="64" w:unhideWhenUsed="0"/>
+    <w:lsdException w:name="Medium List 1" w:semiHidden="0" w:uiPriority="65" w:unhideWhenUsed="0"/>
+    <w:lsdException w:name="Medium List 2" w:semiHidden="0" w:uiPriority="66" w:unhideWhenUsed="0"/>
+    <w:lsdException w:name="Medium Grid 1" w:semiHidden="0" w:uiPriority="67" w:unhideWhenUsed="0"/>
+    <w:lsdException w:name="Medium Grid 2" w:semiHidden="0" w:uiPriority="68" w:unhideWhenUsed="0"/>
+    <w:lsdException w:name="Medium Grid 3" w:semiHidden="0" w:uiPriority="69" w:unhideWhenUsed="0"/>
+    <w:lsdException w:name="Dark List" w:semiHidden="0" w:uiPriority="70" w:unhideWhenUsed="0"/>
+    <w:lsdException w:name="Colorful Shading" w:semiHidden="0" w:uiPriority="71" w:unhideWhenUsed="0"/>
+    <w:lsdException w:name="Colorful List" w:semiHidden="0" w:uiPriority="72" w:unhideWhenUsed="0"/>
+    <w:lsdException w:name="Colorful Grid" w:semiHidden="0" w:uiPriority="73" w:unhideWhenUsed="0"/>
+    <w:lsdException w:name="Light Shading Accent 1" w:semiHidden="0" w:uiPriority="60" w:unhideWhenUsed="0"/>
+    <w:lsdException w:name="Light List Accent 1" w:semiHidden="0" w:uiPriority="61" w:unhideWhenUsed="0"/>
+    <w:lsdException w:name="Light Grid Accent 1" w:semiHidden="0" w:uiPriority="62" w:unhideWhenUsed="0"/>
+    <w:lsdException w:name="Medium Shading 1 Accent 1" w:semiHidden="0" w:uiPriority="63" w:unhideWhenUsed="0"/>
+    <w:lsdException w:name="Medium Shading 2 Accent 1" w:semiHidden="0" w:uiPriority="64" w:unhideWhenUsed="0"/>
+    <w:lsdException w:name="Medium List 1 Accent 1" w:semiHidden="0" w:uiPriority="65" w:unhideWhenUsed="0"/>
+    <w:lsdException w:name="Revision" w:unhideWhenUsed="0"/>
+    <w:lsdException w:name="List Paragraph" w:semiHidden="0" w:uiPriority="34" w:unhideWhenUsed="0" w:qFormat="1"/>
+    <w:lsdException w:name="Quote" w:semiHidden="0" w:uiPriority="29" w:unhideWhenUsed="0" w:qFormat="1"/>
+    <w:lsdException w:name="Intense Quote" w:semiHidden="0" w:uiPriority="30" w:unhideWhenUsed="0" w:qFormat="1"/>
+    <w:lsdException w:name="Medium List 2 Accent 1" w:semiHidden="0" w:uiPriority="66" w:unhideWhenUsed="0"/>
+    <w:lsdException w:name="Medium Grid 1 Accent 1" w:semiHidden="0" w:uiPriority="67" w:unhideWhenUsed="0"/>
+    <w:lsdException w:name="Medium Grid 2 Accent 1" w:semiHidden="0" w:uiPriority="68" w:unhideWhenUsed="0"/>
+    <w:lsdException w:name="Medium Grid 3 Accent 1" w:semiHidden="0" w:uiPriority="69" w:unhideWhenUsed="0"/>
+    <w:lsdException w:name="Dark List Accent 1" w:semiHidden="0" w:uiPriority="70" w:unhideWhenUsed="0"/>
+    <w:lsdException w:name="Colorful Shading Accent 1" w:semiHidden="0" w:uiPriority="71" w:unhideWhenUsed="0"/>
+    <w:lsdException w:name="Colorful List Accent 1" w:semiHidden="0" w:uiPriority="72" w:unhideWhenUsed="0"/>
+    <w:lsdException w:name="Colorful Grid Accent 1" w:semiHidden="0" w:uiPriority="73" w:unhideWhenUsed="0"/>
+    <w:lsdException w:name="Light Shading Accent 2" w:semiHidden="0" w:uiPriority="60" w:unhideWhenUsed="0"/>
+    <w:lsdException w:name="Light List Accent 2" w:semiHidden="0" w:uiPriority="61" w:unhideWhenUsed="0"/>
+    <w:lsdException w:name="Light Grid Accent 2" w:semiHidden="0" w:uiPriority="62" w:unhideWhenUsed="0"/>
+    <w:lsdException w:name="Medium Shading 1 Accent 2" w:semiHidden="0" w:uiPriority="63" w:unhideWhenUsed="0"/>
+    <w:lsdException w:name="Medium Shading 2 Accent 2" w:semiHidden="0" w:uiPriority="64" w:unhideWhenUsed="0"/>
+    <w:lsdException w:name="Medium List 1 Accent 2" w:semiHidden="0" w:uiPriority="65" w:unhideWhenUsed="0"/>
+    <w:lsdException w:name="Medium List 2 Accent 2" w:semiHidden="0" w:uiPriority="66" w:unhideWhenUsed="0"/>
+    <w:lsdException w:name="Medium Grid 1 Accent 2" w:semiHidden="0" w:uiPriority="67" w:unhideWhenUsed="0"/>
+    <w:lsdException w:name="Medium Grid 2 Accent 2" w:semiHidden="0" w:uiPriority="68" w:unhideWhenUsed="0"/>
+    <w:lsdException w:name="Medium Grid 3 Accent 2" w:semiHidden="0" w:uiPriority="69" w:unhideWhenUsed="0"/>
+    <w:lsdException w:name="Dark List Accent 2" w:semiHidden="0" w:uiPriority="70" w:unhideWhenUsed="0"/>
+    <w:lsdException w:name="Colorful Shading Accent 2" w:semiHidden="0" w:uiPriority="71" w:unhideWhenUsed="0"/>
+    <w:lsdException w:name="Colorful List Accent 2" w:semiHidden="0" w:uiPriority="72" w:unhideWhenUsed="0"/>
+    <w:lsdException w:name="Colorful Grid Accent 2" w:semiHidden="0" w:uiPriority="73" w:unhideWhenUsed="0"/>
+    <w:lsdException w:name="Light Shading Accent 3" w:semiHidden="0" w:uiPriority="60" w:unhideWhenUsed="0"/>
+    <w:lsdException w:name="Light List Accent 3" w:semiHidden="0" w:uiPriority="61" w:unhideWhenUsed="0"/>
+    <w:lsdException w:name="Light Grid Accent 3" w:semiHidden="0" w:uiPriority="62" w:unhideWhenUsed="0"/>
+    <w:lsdException w:name="Medium Shading 1 Accent 3" w:semiHidden="0" w:uiPriority="63" w:unhideWhenUsed="0"/>
+    <w:lsdException w:name="Medium Shading 2 Accent 3" w:semiHidden="0" w:uiPriority="64" w:unhideWhenUsed="0"/>
+    <w:lsdException w:name="Medium List 1 Accent 3" w:semiHidden="0" w:uiPriority="65" w:unhideWhenUsed="0"/>
+    <w:lsdException w:name="Medium List 2 Accent 3" w:semiHidden="0" w:uiPriority="66" w:unhideWhenUsed="0"/>
+    <w:lsdException w:name="Medium Grid 1 Accent 3" w:semiHidden="0" w:uiPriority="67" w:unhideWhenUsed="0"/>
+    <w:lsdException w:name="Medium Grid 2 Accent 3" w:semiHidden="0" w:uiPriority="68" w:unhideWhenUsed="0"/>
+    <w:lsdException w:name="Medium Grid 3 Accent 3" w:semiHidden="0" w:uiPriority="69" w:unhideWhenUsed="0"/>
+    <w:lsdException w:name="Dark List Accent 3" w:semiHidden="0" w:uiPriority="70" w:unhideWhenUsed="0"/>
+    <w:lsdException w:name="Colorful Shading Accent 3" w:semiHidden="0" w:uiPriority="71" w:unhideWhenUsed="0"/>
+    <w:lsdException w:name="Colorful List Accent 3" w:semiHidden="0" w:uiPriority="72" w:unhideWhenUsed="0"/>
+    <w:lsdException w:name="Colorful Grid Accent 3" w:semiHidden="0" w:uiPriority="73" w:unhideWhenUsed="0"/>
+    <w:lsdException w:name="Light Shading Accent 4" w:semiHidden="0" w:uiPriority="60" w:unhideWhenUsed="0"/>
+    <w:lsdException w:name="Light List Accent 4" w:semiHidden="0" w:uiPriority="61" w:unhideWhenUsed="0"/>
+    <w:lsdException w:name="Light Grid Accent 4" w:semiHidden="0" w:uiPriority="62" w:unhideWhenUsed="0"/>
+    <w:lsdException w:name="Medium Shading 1 Accent 4" w:semiHidden="0" w:uiPriority="63" w:unhideWhenUsed="0"/>
+    <w:lsdException w:name="Medium Shading 2 Accent 4" w:semiHidden="0" w:uiPriority="64" w:unhideWhenUsed="0"/>
+    <w:lsdException w:name="Medium List 1 Accent 4" w:semiHidden="0" w:uiPriority="65" w:unhideWhenUsed="0"/>
+    <w:lsdException w:name="Medium List 2 Accent 4" w:semiHidden="0" w:uiPriority="66" w:unhideWhenUsed="0"/>
+    <w:lsdException w:name="Medium Grid 1 Accent 4" w:semiHidden="0" w:uiPriority="67" w:unhideWhenUsed="0"/>
+    <w:lsdException w:name="Medium Grid 2 Accent 4" w:semiHidden="0" w:uiPriority="68" w:unhideWhenUsed="0"/>
+    <w:lsdException w:name="Medium Grid 3 Accent 4" w:semiHidden="0" w:uiPriority="69" w:unhideWhenUsed="0"/>
+    <w:lsdException w:name="Dark List Accent 4" w:semiHidden="0" w:uiPriority="70" w:unhideWhenUsed="0"/>
+    <w:lsdException w:name="Colorful Shading Accent 4" w:semiHidden="0" w:uiPriority="71" w:unhideWhenUsed="0"/>
+    <w:lsdException w:name="Colorful List Accent 4" w:semiHidden="0" w:uiPriority="72" w:unhideWhenUsed="0"/>
+    <w:lsdException w:name="Colorful Grid Accent 4" w:semiHidden="0" w:uiPriority="73" w:unhideWhenUsed="0"/>
+    <w:lsdException w:name="Light Shading Accent 5" w:semiHidden="0" w:uiPriority="60" w:unhideWhenUsed="0"/>
+    <w:lsdException w:name="Light List Accent 5" w:semiHidden="0" w:uiPriority="61" w:unhideWhenUsed="0"/>
+    <w:lsdException w:name="Light Grid Accent 5" w:semiHidden="0" w:uiPriority="62" w:unhideWhenUsed="0"/>
+    <w:lsdException w:name="Medium Shading 1 Accent 5" w:semiHidden="0" w:uiPriority="63" w:unhideWhenUsed="0"/>
+    <w:lsdException w:name="Medium Shading 2 Accent 5" w:semiHidden="0" w:uiPriority="64" w:unhideWhenUsed="0"/>
+    <w:lsdException w:name="Medium List 1 Accent 5" w:semiHidden="0" w:uiPriority="65" w:unhideWhenUsed="0"/>
+    <w:lsdException w:name="Medium List 2 Accent 5" w:semiHidden="0" w:uiPriority="66" w:unhideWhenUsed="0"/>
+    <w:lsdException w:name="Medium Grid 1 Accent 5" w:semiHidden="0" w:uiPriority="67" w:unhideWhenUsed="0"/>
+    <w:lsdException w:name="Medium Grid 2 Accent 5" w:semiHidden="0" w:uiPriority="68" w:unhideWhenUsed="0"/>
+    <w:lsdException w:name="Medium Grid 3 Accent 5" w:semiHidden="0" w:uiPriority="69" w:unhideWhenUsed="0"/>
+    <w:lsdException w:name="Dark List Accent 5" w:semiHidden="0" w:uiPriority="70" w:unhideWhenUsed="0"/>
+    <w:lsdException w:name="Colorful Shading Accent 5" w:semiHidden="0" w:uiPriority="71" w:unhideWhenUsed="0"/>
+    <w:lsdException w:name="Colorful List Accent 5" w:semiHidden="0" w:uiPriority="72" w:unhideWhenUsed="0"/>
+    <w:lsdException w:name="Colorful Grid Accent 5" w:semiHidden="0" w:uiPriority="73" w:unhideWhenUsed="0"/>
+    <w:lsdException w:name="Light Shading Accent 6" w:semiHidden="0" w:uiPriority="60" w:unhideWhenUsed="0"/>
+    <w:lsdException w:name="Light List Accent 6" w:semiHidden="0" w:uiPriority="61" w:unhideWhenUsed="0"/>
+    <w:lsdException w:name="Light Grid Accent 6" w:semiHidden="0" w:uiPriority="62" w:unhideWhenUsed="0"/>
+    <w:lsdException w:name="Medium Shading 1 Accent 6" w:semiHidden="0" w:uiPriority="63" w:unhideWhenUsed="0"/>
+    <w:lsdException w:name="Medium Shading 2 Accent 6" w:semiHidden="0" w:uiPriority="64" w:unhideWhenUsed="0"/>
+    <w:lsdException w:name="Medium List 1 Accent 6" w:semiHidden="0" w:uiPriority="65" w:unhideWhenUsed="0"/>
+    <w:lsdException w:name="Medium List 2 Accent 6" w:semiHidden="0" w:uiPriority="66" w:unhideWhenUsed="0"/>
+    <w:lsdException w:name="Medium Grid 1 Accent 6" w:semiHidden="0" w:uiPriority="67" w:unhideWhenUsed="0"/>
+    <w:lsdException w:name="Medium Grid 2 Accent 6" w:semiHidden="0" w:uiPriority="68" w:unhideWhenUsed="0"/>
+    <w:lsdException w:name="Medium Grid 3 Accent 6" w:semiHidden="0" w:uiPriority="69" w:unhideWhenUsed="0"/>
+    <w:lsdException w:name="Dark List Accent 6" w:semiHidden="0" w:uiPriority="70" w:unhideWhenUsed="0"/>
+    <w:lsdException w:name="Colorful Shading Accent 6" w:semiHidden="0" w:uiPriority="71" w:unhideWhenUsed="0"/>
+    <w:lsdException w:name="Colorful List Accent 6" w:semiHidden="0" w:uiPriority="72" w:unhideWhenUsed="0"/>
+    <w:lsdException w:name="Colorful Grid Accent 6" w:semiHidden="0" w:uiPriority="73" w:unhideWhenUsed="0"/>
+    <w:lsdException w:name="Subtle Emphasis" w:semiHidden="0" w:uiPriority="19" w:unhideWhenUsed="0" w:qFormat="1"/>
+    <w:lsdException w:name="Intense Emphasis" w:semiHidden="0" w:uiPriority="21" w:unhideWhenUsed="0" w:qFormat="1"/>
+    <w:lsdException w:name="Subtle Reference" w:semiHidden="0" w:uiPriority="31" w:unhideWhenUsed="0" w:qFormat="1"/>
+    <w:lsdException w:name="Intense Reference" w:semiHidden="0" w:uiPriority="32" w:unhideWhenUsed="0" w:qFormat="1"/>
+    <w:lsdException w:name="Book Title" w:semiHidden="0" w:uiPriority="33" w:unhideWhenUsed="0" w:qFormat="1"/>
+    <w:lsdException w:name="Bibliography" w:uiPriority="37"/>
+    <w:lsdException w:name="TOC Heading" w:uiPriority="39" w:qFormat="1"/>
+  </w:latentStyles>
+  <w:style w:type="paragraph" w:default="1" w:styleId="Normal">
+    <w:name w:val="Normal"/>
+    <w:qFormat/>
+  </w:style>
+  <w:style w:type="character" w:default="1" w:styleId="DefaultParagraphFont">
+    <w:name w:val="Default Paragraph Font"/>
+    <w:uiPriority w:val="1"/>
+    <w:semiHidden/>
+    <w:unhideWhenUsed/>
+  </w:style>
+  <w:style w:type="table" w:default="1" w:styleId="TableNormal">
+    <w:name w:val="Normal Table"/>
+    <w:uiPriority w:val="99"/>
+    <w:semiHidden/>
+    <w:unhideWhenUsed/>
+    <w:tblPr>
+      <w:tblInd w:w="0" w:type="dxa"/>
+      <w:tblCellMar>
+        <w:top w:w="0" w:type="dxa"/>
+        <w:left w:w="108" w:type="dxa"/>
+        <w:bottom w:w="0" w:type="dxa"/>
+        <w:right w:w="108" w:type="dxa"/>
+      </w:tblCellMar>
+    </w:tblPr>
+  </w:style>
+  <w:style w:type="numbering" w:default="1" w:styleId="NoList">
+    <w:name w:val="No List"/>
+    <w:uiPriority w:val="99"/>
+    <w:semiHidden/>
+    <w:unhideWhenUsed/>
+  </w:style>
+  <w:style w:type="paragraph" w:customStyle="1" w:styleId="17D28AD3B86F674DA5F5E7B65A9CC4F2">
+    <w:name w:val="17D28AD3B86F674DA5F5E7B65A9CC4F2"/>
+    <w:rsid w:val="007517DB"/>
+  </w:style>
+  <w:style w:type="paragraph" w:customStyle="1" w:styleId="C4883E3089065046BD706B500C9F4F31">
+    <w:name w:val="C4883E3089065046BD706B500C9F4F31"/>
+    <w:rsid w:val="007517DB"/>
+  </w:style>
+  <w:style w:type="paragraph" w:customStyle="1" w:styleId="D548C12BC5A35F49AA0B99A9167393B1">
+    <w:name w:val="D548C12BC5A35F49AA0B99A9167393B1"/>
+    <w:rsid w:val="007517DB"/>
+  </w:style>
+  <w:style w:type="paragraph" w:customStyle="1" w:styleId="C66C3C1613144F48B2AE9589237E101E">
+    <w:name w:val="C66C3C1613144F48B2AE9589237E101E"/>
+    <w:rsid w:val="007517DB"/>
+  </w:style>
+</w:styles>
+</file>
+
 <file path=word/glossary/webSettings.xml><?xml version="1.0" encoding="utf-8"?>
-<w:webSettings xmlns:mc="http://schemas.openxmlformats.org/markup-compatibility/2006" xmlns:r="http://schemas.openxmlformats.org/officeDocument/2006/relationships" xmlns:w="http://schemas.openxmlformats.org/wordprocessingml/2006/main" xmlns:w14="http://schemas.microsoft.com/office/word/2010/wordml" xmlns:w15="http://schemas.microsoft.com/office/word/2012/wordml" mc:Ignorable="w14 w15">
+<w:webSettings xmlns:mc="http://schemas.openxmlformats.org/markup-compatibility/2006" xmlns:r="http://schemas.openxmlformats.org/officeDocument/2006/relationships" xmlns:w="http://schemas.openxmlformats.org/wordprocessingml/2006/main" xmlns:w14="http://schemas.microsoft.com/office/word/2010/wordml" mc:Ignorable="w14">
   <w:allowPNG/>
+  <w:doNotSaveAsSingleFile/>
 </w:webSettings>
 </file>
 
@@ -3859,7 +4839,7 @@
   <a:extraClrSchemeLst/>
   <a:extLst>
     <a:ext uri="{05A4C25C-085E-4340-85A3-A5531E510DB2}">
-      <thm15:themeFamily xmlns:thm15="http://schemas.microsoft.com/office/thememl/2012/main" name="Office Theme" id="{62F939B6-93AF-4DB8-9C6B-D6C7DFDC589F}" vid="{4A3C46E8-61CC-4603-A589-7422A47A8E4A}"/>
+      <thm15:themeFamily xmlns:thm15="http://schemas.microsoft.com/office/thememl/2012/main" xmlns="" name="Office Theme" id="{62F939B6-93AF-4DB8-9C6B-D6C7DFDC589F}" vid="{4A3C46E8-61CC-4603-A589-7422A47A8E4A}"/>
     </a:ext>
   </a:extLst>
 </a:theme>
@@ -3870,7 +4850,7 @@
 </file>
 
 <file path=customXml/itemProps1.xml><?xml version="1.0" encoding="utf-8"?>
-<ds:datastoreItem xmlns:ds="http://schemas.openxmlformats.org/officeDocument/2006/customXml" ds:itemID="{7A0214A0-68FC-4B7B-A805-FE956A3D8DAF}">
+<ds:datastoreItem xmlns:ds="http://schemas.openxmlformats.org/officeDocument/2006/customXml" ds:itemID="{080763E8-A1E2-4E42-9A39-BE711553DD06}">
   <ds:schemaRefs>
     <ds:schemaRef ds:uri="http://schemas.openxmlformats.org/officeDocument/2006/bibliography"/>
   </ds:schemaRefs>

</xml_diff>

<commit_message>
Added Task 2 to Full Report
:)
</commit_message>
<xml_diff>
--- a/docs/Report/FullReport.docx
+++ b/docs/Report/FullReport.docx
@@ -2,9 +2,9 @@
 <file path=word/document.xml><?xml version="1.0" encoding="utf-8"?>
 <w:document xmlns:wpc="http://schemas.microsoft.com/office/word/2010/wordprocessingCanvas" xmlns:mc="http://schemas.openxmlformats.org/markup-compatibility/2006" xmlns:o="urn:schemas-microsoft-com:office:office" xmlns:r="http://schemas.openxmlformats.org/officeDocument/2006/relationships" xmlns:m="http://schemas.openxmlformats.org/officeDocument/2006/math" xmlns:v="urn:schemas-microsoft-com:vml" xmlns:wp14="http://schemas.microsoft.com/office/word/2010/wordprocessingDrawing" xmlns:wp="http://schemas.openxmlformats.org/drawingml/2006/wordprocessingDrawing" xmlns:w10="urn:schemas-microsoft-com:office:word" xmlns:w="http://schemas.openxmlformats.org/wordprocessingml/2006/main" xmlns:w14="http://schemas.microsoft.com/office/word/2010/wordml" xmlns:w15="http://schemas.microsoft.com/office/word/2012/wordml" xmlns:wpg="http://schemas.microsoft.com/office/word/2010/wordprocessingGroup" xmlns:wpi="http://schemas.microsoft.com/office/word/2010/wordprocessingInk" xmlns:wne="http://schemas.microsoft.com/office/word/2006/wordml" xmlns:wps="http://schemas.microsoft.com/office/word/2010/wordprocessingShape" mc:Ignorable="w14 w15 wp14">
   <w:body>
-    <w:bookmarkStart w:id="0" w:name="OLE_LINK3" w:displacedByCustomXml="next"/>
+    <w:bookmarkStart w:id="0" w:name="OLE_LINK1" w:displacedByCustomXml="next"/>
     <w:bookmarkStart w:id="1" w:name="OLE_LINK2" w:displacedByCustomXml="next"/>
-    <w:bookmarkStart w:id="2" w:name="OLE_LINK1" w:displacedByCustomXml="next"/>
+    <w:bookmarkStart w:id="2" w:name="OLE_LINK3" w:displacedByCustomXml="next"/>
     <w:sdt>
       <w:sdtPr>
         <w:id w:val="2147385707"/>
@@ -32,7 +32,7 @@
               <w:lang w:eastAsia="en-GB"/>
             </w:rPr>
             <w:drawing>
-              <wp:anchor distT="0" distB="0" distL="114300" distR="114300" simplePos="0" relativeHeight="251658240" behindDoc="1" locked="0" layoutInCell="1" allowOverlap="1" wp14:anchorId="5038CBC2" wp14:editId="2DEDBBCD">
+              <wp:anchor distT="0" distB="0" distL="114300" distR="114300" simplePos="0" relativeHeight="251660800" behindDoc="1" locked="0" layoutInCell="1" allowOverlap="1" wp14:anchorId="5038CBC2" wp14:editId="2DEDBBCD">
                 <wp:simplePos x="0" y="0"/>
                 <wp:positionH relativeFrom="column">
                   <wp:posOffset>3327800</wp:posOffset>
@@ -744,16 +744,7 @@
         </w:p>
         <w:sdt>
           <w:sdtPr>
-            <w:rPr>
-              <w:rFonts w:asciiTheme="minorHAnsi" w:eastAsiaTheme="minorHAnsi" w:hAnsiTheme="minorHAnsi" w:cstheme="minorBidi"/>
-              <w:b w:val="0"/>
-              <w:bCs w:val="0"/>
-              <w:color w:val="auto"/>
-              <w:sz w:val="22"/>
-              <w:szCs w:val="22"/>
-              <w:lang w:val="en-GB"/>
-            </w:rPr>
-            <w:id w:val="-1518764687"/>
+            <w:id w:val="-921948655"/>
             <w:docPartObj>
               <w:docPartGallery w:val="Table of Contents"/>
               <w:docPartUnique/>
@@ -761,7 +752,12 @@
           </w:sdtPr>
           <w:sdtEndPr>
             <w:rPr>
+              <w:rFonts w:asciiTheme="minorHAnsi" w:eastAsiaTheme="minorHAnsi" w:hAnsiTheme="minorHAnsi" w:cstheme="minorBidi"/>
               <w:noProof/>
+              <w:color w:val="auto"/>
+              <w:sz w:val="22"/>
+              <w:szCs w:val="22"/>
+              <w:lang w:val="en-GB"/>
             </w:rPr>
           </w:sdtEndPr>
           <w:sdtContent>
@@ -770,7 +766,7 @@
                 <w:pStyle w:val="TOCHeading"/>
               </w:pPr>
               <w:r>
-                <w:t>Contents</w:t>
+                <w:t>Table of Contents</w:t>
               </w:r>
             </w:p>
             <w:p>
@@ -789,30 +785,21 @@
                 </w:rPr>
               </w:pPr>
               <w:r>
-                <w:rPr>
-                  <w:b w:val="0"/>
-                </w:rPr>
                 <w:fldChar w:fldCharType="begin"/>
               </w:r>
               <w:r>
-                <w:rPr>
-                  <w:b w:val="0"/>
-                </w:rPr>
                 <w:instrText xml:space="preserve"> TOC \o "1-3" \h \z \u </w:instrText>
               </w:r>
               <w:r>
-                <w:rPr>
-                  <w:b w:val="0"/>
-                </w:rPr>
                 <w:fldChar w:fldCharType="separate"/>
               </w:r>
-              <w:hyperlink w:anchor="_Toc404160007" w:history="1">
+              <w:hyperlink w:anchor="_Toc404440077" w:history="1">
                 <w:r>
                   <w:rPr>
                     <w:rStyle w:val="Hyperlink"/>
                     <w:noProof/>
                   </w:rPr>
-                  <w:t>Introduction (5 marks)</w:t>
+                  <w:t>Introduction</w:t>
                 </w:r>
                 <w:r>
                   <w:rPr>
@@ -833,7 +820,7 @@
                     <w:noProof/>
                     <w:webHidden/>
                   </w:rPr>
-                  <w:instrText xml:space="preserve"> PAGEREF _Toc404160007 \h </w:instrText>
+                  <w:instrText xml:space="preserve"> PAGEREF _Toc404440077 \h </w:instrText>
                 </w:r>
                 <w:r>
                   <w:rPr>
@@ -867,17 +854,13 @@
             <w:p>
               <w:pPr>
                 <w:pStyle w:val="TOC2"/>
-                <w:tabs>
-                  <w:tab w:val="right" w:leader="dot" w:pos="9016"/>
-                </w:tabs>
                 <w:rPr>
                   <w:rFonts w:eastAsiaTheme="minorEastAsia"/>
-                  <w:b w:val="0"/>
                   <w:noProof/>
                   <w:lang w:eastAsia="en-GB"/>
                 </w:rPr>
               </w:pPr>
-              <w:hyperlink w:anchor="_Toc404160008" w:history="1">
+              <w:hyperlink w:anchor="_Toc404440078" w:history="1">
                 <w:r>
                   <w:rPr>
                     <w:rStyle w:val="Hyperlink"/>
@@ -904,7 +887,7 @@
                     <w:noProof/>
                     <w:webHidden/>
                   </w:rPr>
-                  <w:instrText xml:space="preserve"> PAGEREF _Toc404160008 \h </w:instrText>
+                  <w:instrText xml:space="preserve"> PAGEREF _Toc404440078 \h </w:instrText>
                 </w:r>
                 <w:r>
                   <w:rPr>
@@ -938,17 +921,13 @@
             <w:p>
               <w:pPr>
                 <w:pStyle w:val="TOC2"/>
-                <w:tabs>
-                  <w:tab w:val="right" w:leader="dot" w:pos="9016"/>
-                </w:tabs>
                 <w:rPr>
                   <w:rFonts w:eastAsiaTheme="minorEastAsia"/>
-                  <w:b w:val="0"/>
                   <w:noProof/>
                   <w:lang w:eastAsia="en-GB"/>
                 </w:rPr>
               </w:pPr>
-              <w:hyperlink w:anchor="_Toc404160009" w:history="1">
+              <w:hyperlink w:anchor="_Toc404440079" w:history="1">
                 <w:r>
                   <w:rPr>
                     <w:rStyle w:val="Hyperlink"/>
@@ -975,7 +954,7 @@
                     <w:noProof/>
                     <w:webHidden/>
                   </w:rPr>
-                  <w:instrText xml:space="preserve"> PAGEREF _Toc404160009 \h </w:instrText>
+                  <w:instrText xml:space="preserve"> PAGEREF _Toc404440079 \h </w:instrText>
                 </w:r>
                 <w:r>
                   <w:rPr>
@@ -1009,17 +988,13 @@
             <w:p>
               <w:pPr>
                 <w:pStyle w:val="TOC2"/>
-                <w:tabs>
-                  <w:tab w:val="right" w:leader="dot" w:pos="9016"/>
-                </w:tabs>
                 <w:rPr>
                   <w:rFonts w:eastAsiaTheme="minorEastAsia"/>
-                  <w:b w:val="0"/>
                   <w:noProof/>
                   <w:lang w:eastAsia="en-GB"/>
                 </w:rPr>
               </w:pPr>
-              <w:hyperlink w:anchor="_Toc404160010" w:history="1">
+              <w:hyperlink w:anchor="_Toc404440080" w:history="1">
                 <w:r>
                   <w:rPr>
                     <w:rStyle w:val="Hyperlink"/>
@@ -1046,7 +1021,7 @@
                     <w:noProof/>
                     <w:webHidden/>
                   </w:rPr>
-                  <w:instrText xml:space="preserve"> PAGEREF _Toc404160010 \h </w:instrText>
+                  <w:instrText xml:space="preserve"> PAGEREF _Toc404440080 \h </w:instrText>
                 </w:r>
                 <w:r>
                   <w:rPr>
@@ -1092,7 +1067,7 @@
                   <w:lang w:eastAsia="en-GB"/>
                 </w:rPr>
               </w:pPr>
-              <w:hyperlink w:anchor="_Toc404160011" w:history="1">
+              <w:hyperlink w:anchor="_Toc404440081" w:history="1">
                 <w:r>
                   <w:rPr>
                     <w:rStyle w:val="Hyperlink"/>
@@ -1119,7 +1094,7 @@
                     <w:noProof/>
                     <w:webHidden/>
                   </w:rPr>
-                  <w:instrText xml:space="preserve"> PAGEREF _Toc404160011 \h </w:instrText>
+                  <w:instrText xml:space="preserve"> PAGEREF _Toc404440081 \h </w:instrText>
                 </w:r>
                 <w:r>
                   <w:rPr>
@@ -1153,22 +1128,85 @@
             <w:p>
               <w:pPr>
                 <w:pStyle w:val="TOC2"/>
-                <w:tabs>
-                  <w:tab w:val="right" w:leader="dot" w:pos="9016"/>
-                </w:tabs>
                 <w:rPr>
                   <w:rFonts w:eastAsiaTheme="minorEastAsia"/>
-                  <w:b w:val="0"/>
                   <w:noProof/>
                   <w:lang w:eastAsia="en-GB"/>
                 </w:rPr>
               </w:pPr>
-              <w:hyperlink w:anchor="_Toc404160012" w:history="1">
+              <w:hyperlink w:anchor="_Toc404440082" w:history="1">
                 <w:r>
                   <w:rPr>
                     <w:rStyle w:val="Hyperlink"/>
                     <w:noProof/>
                   </w:rPr>
+                  <w:t>Entity Relationship Diagram description</w:t>
+                </w:r>
+                <w:r>
+                  <w:rPr>
+                    <w:noProof/>
+                    <w:webHidden/>
+                  </w:rPr>
+                  <w:tab/>
+                </w:r>
+                <w:r>
+                  <w:rPr>
+                    <w:noProof/>
+                    <w:webHidden/>
+                  </w:rPr>
+                  <w:fldChar w:fldCharType="begin"/>
+                </w:r>
+                <w:r>
+                  <w:rPr>
+                    <w:noProof/>
+                    <w:webHidden/>
+                  </w:rPr>
+                  <w:instrText xml:space="preserve"> PAGEREF _Toc404440082 \h </w:instrText>
+                </w:r>
+                <w:r>
+                  <w:rPr>
+                    <w:noProof/>
+                    <w:webHidden/>
+                  </w:rPr>
+                </w:r>
+                <w:r>
+                  <w:rPr>
+                    <w:noProof/>
+                    <w:webHidden/>
+                  </w:rPr>
+                  <w:fldChar w:fldCharType="separate"/>
+                </w:r>
+                <w:r>
+                  <w:rPr>
+                    <w:noProof/>
+                    <w:webHidden/>
+                  </w:rPr>
+                  <w:t>4</w:t>
+                </w:r>
+                <w:r>
+                  <w:rPr>
+                    <w:noProof/>
+                    <w:webHidden/>
+                  </w:rPr>
+                  <w:fldChar w:fldCharType="end"/>
+                </w:r>
+              </w:hyperlink>
+            </w:p>
+            <w:p>
+              <w:pPr>
+                <w:pStyle w:val="TOC2"/>
+                <w:rPr>
+                  <w:rFonts w:eastAsiaTheme="minorEastAsia"/>
+                  <w:noProof/>
+                  <w:lang w:eastAsia="en-GB"/>
+                </w:rPr>
+              </w:pPr>
+              <w:hyperlink w:anchor="_Toc404440083" w:history="1">
+                <w:r>
+                  <w:rPr>
+                    <w:rStyle w:val="Hyperlink"/>
+                    <w:noProof/>
+                  </w:rPr>
                   <w:t>Advantages and Disadvantages to Using a Data Warehouse</w:t>
                 </w:r>
                 <w:r>
@@ -1190,7 +1228,7 @@
                     <w:noProof/>
                     <w:webHidden/>
                   </w:rPr>
-                  <w:instrText xml:space="preserve"> PAGEREF _Toc404160012 \h </w:instrText>
+                  <w:instrText xml:space="preserve"> PAGEREF _Toc404440083 \h </w:instrText>
                 </w:r>
                 <w:r>
                   <w:rPr>
@@ -1210,7 +1248,7 @@
                     <w:noProof/>
                     <w:webHidden/>
                   </w:rPr>
-                  <w:t>4</w:t>
+                  <w:t>8</w:t>
                 </w:r>
                 <w:r>
                   <w:rPr>
@@ -1236,7 +1274,7 @@
                   <w:lang w:eastAsia="en-GB"/>
                 </w:rPr>
               </w:pPr>
-              <w:hyperlink w:anchor="_Toc404160013" w:history="1">
+              <w:hyperlink w:anchor="_Toc404440084" w:history="1">
                 <w:r>
                   <w:rPr>
                     <w:rStyle w:val="Hyperlink"/>
@@ -1263,7 +1301,7 @@
                     <w:noProof/>
                     <w:webHidden/>
                   </w:rPr>
-                  <w:instrText xml:space="preserve"> PAGEREF _Toc404160013 \h </w:instrText>
+                  <w:instrText xml:space="preserve"> PAGEREF _Toc404440084 \h </w:instrText>
                 </w:r>
                 <w:r>
                   <w:rPr>
@@ -1283,7 +1321,7 @@
                     <w:noProof/>
                     <w:webHidden/>
                   </w:rPr>
-                  <w:t>4</w:t>
+                  <w:t>8</w:t>
                 </w:r>
                 <w:r>
                   <w:rPr>
@@ -1309,7 +1347,7 @@
                   <w:lang w:eastAsia="en-GB"/>
                 </w:rPr>
               </w:pPr>
-              <w:hyperlink w:anchor="_Toc404160014" w:history="1">
+              <w:hyperlink w:anchor="_Toc404440085" w:history="1">
                 <w:r>
                   <w:rPr>
                     <w:rStyle w:val="Hyperlink"/>
@@ -1337,7 +1375,7 @@
                     <w:noProof/>
                     <w:webHidden/>
                   </w:rPr>
-                  <w:instrText xml:space="preserve"> PAGEREF _Toc404160014 \h </w:instrText>
+                  <w:instrText xml:space="preserve"> PAGEREF _Toc404440085 \h </w:instrText>
                 </w:r>
                 <w:r>
                   <w:rPr>
@@ -1357,7 +1395,7 @@
                     <w:noProof/>
                     <w:webHidden/>
                   </w:rPr>
-                  <w:t>4</w:t>
+                  <w:t>8</w:t>
                 </w:r>
                 <w:r>
                   <w:rPr>
@@ -1383,7 +1421,7 @@
                   <w:lang w:eastAsia="en-GB"/>
                 </w:rPr>
               </w:pPr>
-              <w:hyperlink w:anchor="_Toc404160015" w:history="1">
+              <w:hyperlink w:anchor="_Toc404440086" w:history="1">
                 <w:r>
                   <w:rPr>
                     <w:rStyle w:val="Hyperlink"/>
@@ -1410,7 +1448,7 @@
                     <w:noProof/>
                     <w:webHidden/>
                   </w:rPr>
-                  <w:instrText xml:space="preserve"> PAGEREF _Toc404160015 \h </w:instrText>
+                  <w:instrText xml:space="preserve"> PAGEREF _Toc404440086 \h </w:instrText>
                 </w:r>
                 <w:r>
                   <w:rPr>
@@ -1430,7 +1468,7 @@
                     <w:noProof/>
                     <w:webHidden/>
                   </w:rPr>
-                  <w:t>5</w:t>
+                  <w:t>8</w:t>
                 </w:r>
                 <w:r>
                   <w:rPr>
@@ -1456,7 +1494,7 @@
                   <w:lang w:eastAsia="en-GB"/>
                 </w:rPr>
               </w:pPr>
-              <w:hyperlink w:anchor="_Toc404160016" w:history="1">
+              <w:hyperlink w:anchor="_Toc404440087" w:history="1">
                 <w:r>
                   <w:rPr>
                     <w:rStyle w:val="Hyperlink"/>
@@ -1483,7 +1521,7 @@
                     <w:noProof/>
                     <w:webHidden/>
                   </w:rPr>
-                  <w:instrText xml:space="preserve"> PAGEREF _Toc404160016 \h </w:instrText>
+                  <w:instrText xml:space="preserve"> PAGEREF _Toc404440087 \h </w:instrText>
                 </w:r>
                 <w:r>
                   <w:rPr>
@@ -1503,7 +1541,7 @@
                     <w:noProof/>
                     <w:webHidden/>
                   </w:rPr>
-                  <w:t>5</w:t>
+                  <w:t>8</w:t>
                 </w:r>
                 <w:r>
                   <w:rPr>
@@ -1529,7 +1567,7 @@
                   <w:lang w:eastAsia="en-GB"/>
                 </w:rPr>
               </w:pPr>
-              <w:hyperlink w:anchor="_Toc404160017" w:history="1">
+              <w:hyperlink w:anchor="_Toc404440088" w:history="1">
                 <w:r>
                   <w:rPr>
                     <w:rStyle w:val="Hyperlink"/>
@@ -1556,7 +1594,7 @@
                     <w:noProof/>
                     <w:webHidden/>
                   </w:rPr>
-                  <w:instrText xml:space="preserve"> PAGEREF _Toc404160017 \h </w:instrText>
+                  <w:instrText xml:space="preserve"> PAGEREF _Toc404440088 \h </w:instrText>
                 </w:r>
                 <w:r>
                   <w:rPr>
@@ -1576,7 +1614,7 @@
                     <w:noProof/>
                     <w:webHidden/>
                   </w:rPr>
-                  <w:t>5</w:t>
+                  <w:t>9</w:t>
                 </w:r>
                 <w:r>
                   <w:rPr>
@@ -1590,6 +1628,7 @@
             <w:p>
               <w:r>
                 <w:rPr>
+                  <w:b/>
                   <w:bCs/>
                   <w:noProof/>
                 </w:rPr>
@@ -1617,7 +1656,7 @@
       <w:pPr>
         <w:pStyle w:val="Heading1"/>
       </w:pPr>
-      <w:bookmarkStart w:id="3" w:name="_Toc404160007"/>
+      <w:bookmarkStart w:id="3" w:name="_Toc404440077"/>
       <w:r>
         <w:lastRenderedPageBreak/>
         <w:t>Introduction</w:t>
@@ -1724,7 +1763,7 @@
       <w:pPr>
         <w:pStyle w:val="Heading2"/>
       </w:pPr>
-      <w:bookmarkStart w:id="4" w:name="_Toc404160008"/>
+      <w:bookmarkStart w:id="4" w:name="_Toc404440078"/>
       <w:r>
         <w:t>Middlesex University</w:t>
       </w:r>
@@ -1748,7 +1787,7 @@
       <w:pPr>
         <w:pStyle w:val="Heading2"/>
       </w:pPr>
-      <w:bookmarkStart w:id="5" w:name="_Toc404160009"/>
+      <w:bookmarkStart w:id="5" w:name="_Toc404440079"/>
       <w:r>
         <w:t>Objectives</w:t>
       </w:r>
@@ -1777,7 +1816,7 @@
       <w:pPr>
         <w:pStyle w:val="Heading2"/>
       </w:pPr>
-      <w:bookmarkStart w:id="6" w:name="_Toc404160010"/>
+      <w:bookmarkStart w:id="6" w:name="_Toc404440080"/>
       <w:r>
         <w:t>Marketing Department</w:t>
       </w:r>
@@ -2003,11 +2042,11 @@
       <w:pPr>
         <w:pStyle w:val="Heading1"/>
       </w:pPr>
-      <w:bookmarkStart w:id="7" w:name="OLE_LINK6"/>
-      <w:bookmarkStart w:id="8" w:name="OLE_LINK7"/>
-      <w:bookmarkStart w:id="9" w:name="OLE_LINK4"/>
-      <w:bookmarkStart w:id="10" w:name="OLE_LINK5"/>
-      <w:bookmarkStart w:id="11" w:name="_Toc404160011"/>
+      <w:bookmarkStart w:id="7" w:name="OLE_LINK4"/>
+      <w:bookmarkStart w:id="8" w:name="OLE_LINK5"/>
+      <w:bookmarkStart w:id="9" w:name="OLE_LINK6"/>
+      <w:bookmarkStart w:id="10" w:name="OLE_LINK7"/>
+      <w:bookmarkStart w:id="11" w:name="_Toc404440081"/>
       <w:r>
         <w:t>Analysis of Operational Systems and Data Sources (20 marks)</w:t>
       </w:r>
@@ -2028,12 +2067,14 @@
         <w:spacing w:after="0" w:line="239" w:lineRule="auto"/>
         <w:rPr>
           <w:rFonts w:ascii="Arial" w:hAnsi="Arial" w:cs="Arial"/>
+          <w:strike/>
           <w:szCs w:val="24"/>
         </w:rPr>
       </w:pPr>
       <w:r>
         <w:rPr>
           <w:rFonts w:ascii="Arial" w:hAnsi="Arial" w:cs="Arial"/>
+          <w:strike/>
           <w:szCs w:val="24"/>
         </w:rPr>
         <w:t>A discussion of the organisations current operational system</w:t>
@@ -2054,12 +2095,14 @@
         <w:spacing w:after="0" w:line="239" w:lineRule="auto"/>
         <w:rPr>
           <w:rFonts w:ascii="Arial" w:hAnsi="Arial" w:cs="Arial"/>
+          <w:strike/>
           <w:szCs w:val="24"/>
         </w:rPr>
       </w:pPr>
       <w:r>
         <w:rPr>
           <w:rFonts w:ascii="Arial" w:hAnsi="Arial" w:cs="Arial"/>
+          <w:strike/>
           <w:szCs w:val="24"/>
         </w:rPr>
         <w:t>The data sources used by the systems discussed in 2.1.</w:t>
@@ -2080,12 +2123,14 @@
         <w:spacing w:after="0" w:line="239" w:lineRule="auto"/>
         <w:rPr>
           <w:rFonts w:ascii="Arial" w:hAnsi="Arial" w:cs="Arial"/>
+          <w:strike/>
           <w:szCs w:val="24"/>
         </w:rPr>
       </w:pPr>
       <w:r>
         <w:rPr>
           <w:rFonts w:ascii="Arial" w:hAnsi="Arial" w:cs="Arial"/>
+          <w:strike/>
           <w:szCs w:val="24"/>
         </w:rPr>
         <w:t>An ERD(s) for the business</w:t>
@@ -2131,8 +2176,8 @@
         </w:rPr>
       </w:pPr>
     </w:p>
-    <w:bookmarkEnd w:id="9"/>
-    <w:bookmarkEnd w:id="10"/>
+    <w:bookmarkEnd w:id="7"/>
+    <w:bookmarkEnd w:id="8"/>
     <w:p>
       <w:pPr>
         <w:widowControl w:val="0"/>
@@ -2143,11 +2188,13 @@
         <w:spacing w:after="0" w:line="239" w:lineRule="auto"/>
         <w:rPr>
           <w:b/>
+          <w:strike/>
         </w:rPr>
       </w:pPr>
       <w:r>
         <w:rPr>
           <w:b/>
+          <w:strike/>
         </w:rPr>
         <w:t>Veeraj and Van:</w:t>
       </w:r>
@@ -2167,21 +2214,32 @@
         <w:spacing w:after="0" w:line="239" w:lineRule="auto"/>
         <w:rPr>
           <w:rFonts w:ascii="Arial" w:hAnsi="Arial" w:cs="Arial"/>
+          <w:strike/>
           <w:szCs w:val="24"/>
         </w:rPr>
       </w:pPr>
       <w:r>
+        <w:rPr>
+          <w:strike/>
+        </w:rPr>
         <w:t>What operation</w:t>
       </w:r>
       <w:r>
+        <w:rPr>
+          <w:strike/>
+        </w:rPr>
         <w:t>al</w:t>
       </w:r>
       <w:r>
+        <w:rPr>
+          <w:strike/>
+        </w:rPr>
         <w:t xml:space="preserve"> system they have in place?</w:t>
       </w:r>
       <w:r>
         <w:rPr>
           <w:rFonts w:ascii="Arial" w:hAnsi="Arial" w:cs="Arial"/>
+          <w:strike/>
           <w:szCs w:val="24"/>
         </w:rPr>
         <w:t xml:space="preserve"> A discussion of the organisations current operational system</w:t>
@@ -2195,14 +2253,26 @@
           <w:numId w:val="6"/>
         </w:numPr>
         <w:spacing w:after="0" w:line="240" w:lineRule="auto"/>
-      </w:pPr>
-      <w:r>
+        <w:rPr>
+          <w:strike/>
+        </w:rPr>
+      </w:pPr>
+      <w:r>
+        <w:rPr>
+          <w:strike/>
+        </w:rPr>
         <w:t>What data</w:t>
       </w:r>
       <w:r>
+        <w:rPr>
+          <w:strike/>
+        </w:rPr>
         <w:t xml:space="preserve"> is stored</w:t>
       </w:r>
       <w:r>
+        <w:rPr>
+          <w:strike/>
+        </w:rPr>
         <w:t>?</w:t>
       </w:r>
     </w:p>
@@ -2214,8 +2284,14 @@
           <w:numId w:val="6"/>
         </w:numPr>
         <w:spacing w:after="0" w:line="240" w:lineRule="auto"/>
-      </w:pPr>
-      <w:r>
+        <w:rPr>
+          <w:strike/>
+        </w:rPr>
+      </w:pPr>
+      <w:r>
+        <w:rPr>
+          <w:strike/>
+        </w:rPr>
         <w:t>What are the tables?</w:t>
       </w:r>
     </w:p>
@@ -2227,8 +2303,14 @@
           <w:numId w:val="6"/>
         </w:numPr>
         <w:spacing w:after="0" w:line="240" w:lineRule="auto"/>
-      </w:pPr>
-      <w:r>
+        <w:rPr>
+          <w:strike/>
+        </w:rPr>
+      </w:pPr>
+      <w:r>
+        <w:rPr>
+          <w:strike/>
+        </w:rPr>
         <w:t>How are they connected?</w:t>
       </w:r>
     </w:p>
@@ -2278,17 +2360,20 @@
           <w:numId w:val="6"/>
         </w:numPr>
         <w:spacing w:after="0" w:line="240" w:lineRule="auto"/>
-      </w:pPr>
-      <w:r>
-        <w:t xml:space="preserve">What are the advantages and disadvantages of </w:t>
-      </w:r>
-      <w:r>
-        <w:t>a data warehouse</w:t>
-      </w:r>
-      <w:r>
-        <w:t>?</w:t>
-      </w:r>
-      <w:r>
+        <w:rPr>
+          <w:strike/>
+        </w:rPr>
+      </w:pPr>
+      <w:r>
+        <w:rPr>
+          <w:strike/>
+        </w:rPr>
+        <w:t>What are the advantages and disadvantages of a data warehouse?</w:t>
+      </w:r>
+      <w:r>
+        <w:rPr>
+          <w:strike/>
+        </w:rPr>
         <w:t xml:space="preserve"> (Slide week 4) </w:t>
       </w:r>
     </w:p>
@@ -2302,11 +2387,13 @@
         <w:spacing w:after="0" w:line="240" w:lineRule="auto"/>
         <w:rPr>
           <w:b/>
+          <w:strike/>
         </w:rPr>
       </w:pPr>
       <w:r>
         <w:rPr>
           <w:b/>
+          <w:strike/>
         </w:rPr>
         <w:t>Cristiano:</w:t>
       </w:r>
@@ -2319,14 +2406,26 @@
           <w:numId w:val="6"/>
         </w:numPr>
         <w:spacing w:after="0" w:line="240" w:lineRule="auto"/>
-      </w:pPr>
-      <w:r>
+        <w:rPr>
+          <w:strike/>
+        </w:rPr>
+      </w:pPr>
+      <w:r>
+        <w:rPr>
+          <w:strike/>
+        </w:rPr>
         <w:t xml:space="preserve">Design an ER diagram from the </w:t>
       </w:r>
       <w:r>
+        <w:rPr>
+          <w:strike/>
+        </w:rPr>
         <w:t>Marketing department</w:t>
       </w:r>
       <w:r>
+        <w:rPr>
+          <w:strike/>
+        </w:rPr>
         <w:t>.</w:t>
       </w:r>
     </w:p>
@@ -2338,17 +2437,2500 @@
     <w:p>
       <w:pPr>
         <w:pStyle w:val="Heading2"/>
+      </w:pPr>
+      <w:bookmarkStart w:id="12" w:name="_Toc404440082"/>
+      <w:r>
+        <w:t>Entity Relationship Diagram description</w:t>
+      </w:r>
+      <w:bookmarkEnd w:id="12"/>
+    </w:p>
+    <w:p>
+      <w:pPr>
+        <w:jc w:val="both"/>
+        <w:rPr>
+          <w:rFonts w:cs="Arial"/>
+          <w:rPrChange w:id="13" w:author="Cristiano Maia" w:date="2014-11-22T17:03:00Z">
+            <w:rPr/>
+          </w:rPrChange>
+        </w:rPr>
+      </w:pPr>
+      <w:r>
+        <w:rPr>
+          <w:rFonts w:cs="Arial"/>
+          <w:rPrChange w:id="14" w:author="Cristiano Maia" w:date="2014-11-22T17:03:00Z">
+            <w:rPr>
+              <w:sz w:val="24"/>
+            </w:rPr>
+          </w:rPrChange>
+        </w:rPr>
+        <w:t xml:space="preserve">The different project allows the university to meet its objectives by planning events and managing these events. These projects have cost and they are directly related to the project thus a budget is set by each department as to how much would be spend. Each staff member will also have a cost and this can be requested by filling in a timesheet. </w:t>
+      </w:r>
+    </w:p>
+    <w:p>
+      <w:pPr>
+        <w:jc w:val="both"/>
+        <w:rPr>
+          <w:rFonts w:cs="Arial"/>
+          <w:rPrChange w:id="15" w:author="Cristiano Maia" w:date="2014-11-22T17:03:00Z">
+            <w:rPr/>
+          </w:rPrChange>
+        </w:rPr>
+      </w:pPr>
+      <w:r>
+        <w:rPr>
+          <w:rFonts w:cs="Arial"/>
+          <w:rPrChange w:id="16" w:author="Cristiano Maia" w:date="2014-11-22T17:03:00Z">
+            <w:rPr>
+              <w:sz w:val="20"/>
+            </w:rPr>
+          </w:rPrChange>
+        </w:rPr>
+        <w:t xml:space="preserve"> </w:t>
+      </w:r>
+    </w:p>
+    <w:p>
+      <w:pPr>
+        <w:jc w:val="both"/>
+        <w:rPr>
+          <w:rFonts w:cs="Arial"/>
+          <w:rPrChange w:id="17" w:author="Cristiano Maia" w:date="2014-11-22T17:03:00Z">
+            <w:rPr/>
+          </w:rPrChange>
+        </w:rPr>
+      </w:pPr>
+      <w:r>
+        <w:rPr>
+          <w:rFonts w:cs="Arial"/>
+          <w:rPrChange w:id="18" w:author="Cristiano Maia" w:date="2014-11-22T17:03:00Z">
+            <w:rPr>
+              <w:sz w:val="24"/>
+            </w:rPr>
+          </w:rPrChange>
+        </w:rPr>
+        <w:lastRenderedPageBreak/>
+        <w:t>The values are met by taking into consideration the long-term effects these projects will have on staff members, attendees and the different attractions held at these events that could generate positive publicity in line with the values of the university.</w:t>
+      </w:r>
+    </w:p>
+    <w:p>
+      <w:pPr>
+        <w:jc w:val="both"/>
+        <w:rPr>
+          <w:rFonts w:cs="Arial"/>
+          <w:rPrChange w:id="19" w:author="Cristiano Maia" w:date="2014-11-22T17:03:00Z">
+            <w:rPr/>
+          </w:rPrChange>
+        </w:rPr>
+      </w:pPr>
+      <w:r>
+        <w:rPr>
+          <w:rFonts w:cs="Arial"/>
+          <w:rPrChange w:id="20" w:author="Cristiano Maia" w:date="2014-11-22T17:03:00Z">
+            <w:rPr>
+              <w:sz w:val="24"/>
+            </w:rPr>
+          </w:rPrChange>
+        </w:rPr>
+        <w:t xml:space="preserve">The mission is to attract the highest amount of high calibre students and by having different projects like open days, </w:t>
+      </w:r>
+      <w:r>
+        <w:rPr>
+          <w:rFonts w:cs="Arial"/>
+          <w:color w:val="333333"/>
+          <w:highlight w:val="white"/>
+          <w:rPrChange w:id="21" w:author="Cristiano Maia" w:date="2014-11-22T17:03:00Z">
+            <w:rPr>
+              <w:color w:val="333333"/>
+              <w:sz w:val="24"/>
+              <w:highlight w:val="white"/>
+            </w:rPr>
+          </w:rPrChange>
+        </w:rPr>
+        <w:t>digital and social media events, career events and more traditional events at university like research projects the marketing fulfil its mission.</w:t>
+      </w:r>
+    </w:p>
+    <w:p>
+      <w:pPr>
+        <w:jc w:val="both"/>
+        <w:rPr>
+          <w:rFonts w:cs="Arial"/>
+          <w:rPrChange w:id="22" w:author="Cristiano Maia" w:date="2014-11-22T17:03:00Z">
+            <w:rPr/>
+          </w:rPrChange>
+        </w:rPr>
+      </w:pPr>
+      <w:r>
+        <w:rPr>
+          <w:rFonts w:cs="Arial"/>
+          <w:rPrChange w:id="23" w:author="Cristiano Maia" w:date="2014-11-22T17:03:00Z">
+            <w:rPr>
+              <w:sz w:val="24"/>
+            </w:rPr>
+          </w:rPrChange>
+        </w:rPr>
+        <w:t>The ERD that we have displayed below shows all the different entities and their attributes. This will allow us to show relationships across all the entities and compose a data mart that will display relevant information so that Middlesex University at the strategic level can make informed choices in how the budget</w:t>
+      </w:r>
+      <w:ins w:id="24" w:author="Cristiano Maia" w:date="2014-11-22T16:47:00Z">
+        <w:r>
+          <w:rPr>
+            <w:rFonts w:cs="Arial"/>
+            <w:rPrChange w:id="25" w:author="Cristiano Maia" w:date="2014-11-22T17:03:00Z">
+              <w:rPr>
+                <w:sz w:val="24"/>
+              </w:rPr>
+            </w:rPrChange>
+          </w:rPr>
+          <w:t xml:space="preserve"> should </w:t>
+        </w:r>
+      </w:ins>
+      <w:del w:id="26" w:author="Cristiano Maia" w:date="2014-11-22T16:47:00Z">
+        <w:r>
+          <w:rPr>
+            <w:rFonts w:cs="Arial"/>
+            <w:rPrChange w:id="27" w:author="Cristiano Maia" w:date="2014-11-22T17:03:00Z">
+              <w:rPr>
+                <w:sz w:val="24"/>
+              </w:rPr>
+            </w:rPrChange>
+          </w:rPr>
+          <w:delText xml:space="preserve"> can</w:delText>
+        </w:r>
+      </w:del>
+      <w:r>
+        <w:rPr>
+          <w:rFonts w:cs="Arial"/>
+          <w:rPrChange w:id="28" w:author="Cristiano Maia" w:date="2014-11-22T17:03:00Z">
+            <w:rPr>
+              <w:sz w:val="24"/>
+            </w:rPr>
+          </w:rPrChange>
+        </w:rPr>
+        <w:t xml:space="preserve"> be used. The ERD will also show the university a cornucopia of other information like what suppliers are used at certain events and what the turnout of the event was. The </w:t>
+      </w:r>
+      <w:r>
+        <w:rPr>
+          <w:rFonts w:cs="Arial"/>
+        </w:rPr>
+        <w:t>Entity Relationship Diagram</w:t>
+      </w:r>
+      <w:r>
+        <w:rPr>
+          <w:rFonts w:cs="Arial"/>
+          <w:rPrChange w:id="29" w:author="Cristiano Maia" w:date="2014-11-22T17:03:00Z">
+            <w:rPr>
+              <w:sz w:val="24"/>
+            </w:rPr>
+          </w:rPrChange>
+        </w:rPr>
+        <w:t xml:space="preserve"> is vital to the success and longevity of the database and the data mart as if any relationships are missing or any entities have been missed this could result in the error in running queries and retrieving accurate results.</w:t>
+      </w:r>
+    </w:p>
+    <w:p>
+      <w:pPr>
+        <w:jc w:val="both"/>
+        <w:rPr>
+          <w:rFonts w:cs="Arial"/>
+          <w:rPrChange w:id="30" w:author="Cristiano Maia" w:date="2014-11-22T17:03:00Z">
+            <w:rPr/>
+          </w:rPrChange>
+        </w:rPr>
+      </w:pPr>
+      <w:r>
+        <w:rPr>
+          <w:rFonts w:cs="Arial"/>
+          <w:rPrChange w:id="31" w:author="Cristiano Maia" w:date="2014-11-22T17:03:00Z">
+            <w:rPr>
+              <w:sz w:val="24"/>
+            </w:rPr>
+          </w:rPrChange>
+        </w:rPr>
+        <w:t xml:space="preserve">At every event each member of staff plays a crucial role like events management, relations officer from marketing would be there to insure that everything goes according to plan. The member of staff is picked for each event by a few criteria; these criteria are </w:t>
+      </w:r>
+      <w:r>
+        <w:rPr>
+          <w:rFonts w:cs="Arial"/>
+          <w:strike/>
+          <w:rPrChange w:id="32" w:author="Cristiano Maia" w:date="2014-11-22T17:03:00Z">
+            <w:rPr>
+              <w:strike/>
+              <w:sz w:val="24"/>
+            </w:rPr>
+          </w:rPrChange>
+        </w:rPr>
+        <w:t>t</w:t>
+      </w:r>
+      <w:r>
+        <w:rPr>
+          <w:rFonts w:cs="Arial"/>
+          <w:rPrChange w:id="33" w:author="Cristiano Maia" w:date="2014-11-22T17:03:00Z">
+            <w:rPr>
+              <w:sz w:val="24"/>
+            </w:rPr>
+          </w:rPrChange>
+        </w:rPr>
+        <w:t>heir expertise as to the role that they are required to fill.</w:t>
+      </w:r>
+    </w:p>
+    <w:p>
+      <w:pPr>
+        <w:jc w:val="both"/>
+        <w:rPr>
+          <w:rFonts w:cs="Arial"/>
+          <w:rPrChange w:id="34" w:author="Cristiano Maia" w:date="2014-11-22T17:03:00Z">
+            <w:rPr/>
+          </w:rPrChange>
+        </w:rPr>
+      </w:pPr>
+      <w:r>
+        <w:rPr>
+          <w:rFonts w:cs="Arial"/>
+          <w:rPrChange w:id="35" w:author="Cristiano Maia" w:date="2014-11-22T17:03:00Z">
+            <w:rPr>
+              <w:sz w:val="24"/>
+            </w:rPr>
+          </w:rPrChange>
+        </w:rPr>
+        <w:t>After events and during the course of the year all staff members that are part of the Middlesex University marketing department or are part of an event that the marketing department has held need to be paid for their work.</w:t>
+      </w:r>
+    </w:p>
+    <w:p>
+      <w:pPr>
+        <w:jc w:val="both"/>
+        <w:rPr>
+          <w:rFonts w:cs="Arial"/>
+          <w:rPrChange w:id="36" w:author="Cristiano Maia" w:date="2014-11-22T17:03:00Z">
+            <w:rPr/>
+          </w:rPrChange>
+        </w:rPr>
+      </w:pPr>
+      <w:r>
+        <w:rPr>
+          <w:rFonts w:cs="Arial"/>
+          <w:rPrChange w:id="37" w:author="Cristiano Maia" w:date="2014-11-22T17:03:00Z">
+            <w:rPr>
+              <w:sz w:val="24"/>
+            </w:rPr>
+          </w:rPrChange>
+        </w:rPr>
+        <w:t xml:space="preserve">To keep a track of all the task and how they were accomplished in the past will help us to understand perhaps how to overcome current difficulties but also will be beneficial to justify our expenditure. How we have managed the task indirectly relates to our budget and therefore we could justify requesting more budget for projects as we have x y and z amount of task that was not completed with other projects and </w:t>
+      </w:r>
+      <w:del w:id="38" w:author="Cristiano Maia" w:date="2014-11-22T17:11:00Z">
+        <w:r>
+          <w:rPr>
+            <w:rFonts w:cs="Arial"/>
+            <w:rPrChange w:id="39" w:author="Cristiano Maia" w:date="2014-11-22T17:03:00Z">
+              <w:rPr>
+                <w:sz w:val="24"/>
+              </w:rPr>
+            </w:rPrChange>
+          </w:rPr>
+          <w:delText>therefor</w:delText>
+        </w:r>
+      </w:del>
+      <w:ins w:id="40" w:author="Cristiano Maia" w:date="2014-11-22T17:11:00Z">
+        <w:r>
+          <w:rPr>
+            <w:rPrChange w:id="41" w:author="Cristiano Maia" w:date="2014-11-22T17:03:00Z">
+              <w:rPr/>
+            </w:rPrChange>
+          </w:rPr>
+          <w:t>therefore</w:t>
+        </w:r>
+      </w:ins>
+      <w:r>
+        <w:rPr>
+          <w:rFonts w:cs="Arial"/>
+          <w:rPrChange w:id="42" w:author="Cristiano Maia" w:date="2014-11-22T17:03:00Z">
+            <w:rPr>
+              <w:sz w:val="24"/>
+            </w:rPr>
+          </w:rPrChange>
+        </w:rPr>
+        <w:t xml:space="preserve"> we perhaps under performed as a marketing department</w:t>
+      </w:r>
+    </w:p>
+    <w:p>
+      <w:pPr>
+        <w:jc w:val="both"/>
+        <w:rPr>
+          <w:rFonts w:cs="Arial"/>
+          <w:rPrChange w:id="43" w:author="Cristiano Maia" w:date="2014-11-22T17:03:00Z">
+            <w:rPr/>
+          </w:rPrChange>
+        </w:rPr>
+      </w:pPr>
+      <w:r>
+        <w:rPr>
+          <w:rFonts w:cs="Arial"/>
+          <w:rPrChange w:id="44" w:author="Cristiano Maia" w:date="2014-11-22T17:03:00Z">
+            <w:rPr>
+              <w:sz w:val="24"/>
+            </w:rPr>
+          </w:rPrChange>
+        </w:rPr>
+        <w:t>Different venues can be held in different countries thus the university fulfils its mission of attracting international attention as well as focusing on the international students who represent a large amount of the university target audience.</w:t>
+      </w:r>
+    </w:p>
+    <w:p>
+      <w:pPr>
+        <w:jc w:val="both"/>
+        <w:rPr>
+          <w:rFonts w:cs="Arial"/>
+          <w:rPrChange w:id="45" w:author="Cristiano Maia" w:date="2014-11-22T17:03:00Z">
+            <w:rPr/>
+          </w:rPrChange>
+        </w:rPr>
+      </w:pPr>
+      <w:r>
+        <w:rPr>
+          <w:rFonts w:cs="Arial"/>
+          <w:rPrChange w:id="46" w:author="Cristiano Maia" w:date="2014-11-22T17:03:00Z">
+            <w:rPr>
+              <w:sz w:val="24"/>
+            </w:rPr>
+          </w:rPrChange>
+        </w:rPr>
+        <w:t>Each project would occur at a venue and to organise the events would have different sessions booked in by book therefore being able to ascertain the correct amount of space allocated. This takes care of the logistical matters like seating plan, amounts expected to be catered for and falls under general event management.</w:t>
+      </w:r>
+    </w:p>
+    <w:p>
+      <w:pPr>
+        <w:pStyle w:val="TOC2"/>
+        <w:numPr>
+          <w:ilvl w:val="0"/>
+          <w:numId w:val="14"/>
+        </w:numPr>
+        <w:rPr>
+          <w:rPrChange w:id="47" w:author="Cristiano Maia" w:date="2014-11-22T17:03:00Z">
+            <w:rPr/>
+          </w:rPrChange>
+        </w:rPr>
+        <w:pPrChange w:id="48" w:author="Cristiano Maia" w:date="2014-11-22T17:02:00Z">
+          <w:pPr>
+            <w:ind w:left="720" w:hanging="359"/>
+            <w:jc w:val="both"/>
+          </w:pPr>
+        </w:pPrChange>
+      </w:pPr>
+      <w:del w:id="49" w:author="Cristiano Maia" w:date="2014-11-22T17:02:00Z">
+        <w:r>
+          <w:rPr>
+            <w:rPrChange w:id="50" w:author="Cristiano Maia" w:date="2014-11-22T17:03:00Z">
+              <w:rPr/>
+            </w:rPrChange>
+          </w:rPr>
+          <w:delText>1)</w:delText>
+        </w:r>
+        <w:r>
+          <w:rPr>
+            <w:rFonts w:eastAsia="Times New Roman"/>
+            <w:rPrChange w:id="51" w:author="Cristiano Maia" w:date="2014-11-22T17:03:00Z">
+              <w:rPr>
+                <w:rFonts w:ascii="Times New Roman" w:eastAsia="Times New Roman" w:hAnsi="Times New Roman" w:cs="Times New Roman"/>
+                <w:sz w:val="14"/>
+              </w:rPr>
+            </w:rPrChange>
+          </w:rPr>
+          <w:delText xml:space="preserve">    </w:delText>
+        </w:r>
+      </w:del>
+      <w:r>
+        <w:rPr>
+          <w:rPrChange w:id="52" w:author="Cristiano Maia" w:date="2014-11-22T17:03:00Z">
+            <w:rPr/>
+          </w:rPrChange>
+        </w:rPr>
+        <w:t xml:space="preserve">Staff </w:t>
+      </w:r>
+      <w:ins w:id="53" w:author="Cristiano Maia" w:date="2014-11-22T17:06:00Z">
+        <w:r>
+          <w:t>–</w:t>
+        </w:r>
+      </w:ins>
+      <w:del w:id="54" w:author="Cristiano Maia" w:date="2014-11-22T17:06:00Z">
+        <w:r>
+          <w:rPr>
+            <w:rPrChange w:id="55" w:author="Cristiano Maia" w:date="2014-11-22T17:03:00Z">
+              <w:rPr/>
+            </w:rPrChange>
+          </w:rPr>
+          <w:delText>-</w:delText>
+        </w:r>
+      </w:del>
+      <w:r>
+        <w:rPr>
+          <w:rPrChange w:id="56" w:author="Cristiano Maia" w:date="2014-11-22T17:03:00Z">
+            <w:rPr/>
+          </w:rPrChange>
+        </w:rPr>
+        <w:t xml:space="preserve"> </w:t>
+      </w:r>
+      <w:del w:id="57" w:author="Cristiano Maia" w:date="2014-11-22T17:03:00Z">
+        <w:r>
+          <w:rPr>
+            <w:rPrChange w:id="58" w:author="Cristiano Maia" w:date="2014-11-22T17:03:00Z">
+              <w:rPr/>
+            </w:rPrChange>
+          </w:rPr>
+          <w:delText xml:space="preserve">role </w:delText>
+        </w:r>
+      </w:del>
+      <w:ins w:id="59" w:author="Cristiano Maia" w:date="2014-11-22T17:03:00Z">
+        <w:r>
+          <w:t>R</w:t>
+        </w:r>
+        <w:r>
+          <w:rPr>
+            <w:rPrChange w:id="60" w:author="Cristiano Maia" w:date="2014-11-22T17:03:00Z">
+              <w:rPr/>
+            </w:rPrChange>
+          </w:rPr>
+          <w:t xml:space="preserve">ole </w:t>
+        </w:r>
+      </w:ins>
+      <w:ins w:id="61" w:author="Cristiano Maia" w:date="2014-11-22T17:06:00Z">
+        <w:r>
+          <w:t>–</w:t>
+        </w:r>
+      </w:ins>
+      <w:del w:id="62" w:author="Cristiano Maia" w:date="2014-11-22T17:06:00Z">
+        <w:r>
+          <w:rPr>
+            <w:rPrChange w:id="63" w:author="Cristiano Maia" w:date="2014-11-22T17:03:00Z">
+              <w:rPr/>
+            </w:rPrChange>
+          </w:rPr>
+          <w:delText>-</w:delText>
+        </w:r>
+      </w:del>
+      <w:r>
+        <w:rPr>
+          <w:rPrChange w:id="64" w:author="Cristiano Maia" w:date="2014-11-22T17:03:00Z">
+            <w:rPr/>
+          </w:rPrChange>
+        </w:rPr>
+        <w:t xml:space="preserve"> </w:t>
+      </w:r>
+      <w:del w:id="65" w:author="Cristiano Maia" w:date="2014-11-22T17:03:00Z">
+        <w:r>
+          <w:rPr>
+            <w:rPrChange w:id="66" w:author="Cristiano Maia" w:date="2014-11-22T17:03:00Z">
+              <w:rPr/>
+            </w:rPrChange>
+          </w:rPr>
+          <w:delText>address</w:delText>
+        </w:r>
+      </w:del>
+      <w:ins w:id="67" w:author="Cristiano Maia" w:date="2014-11-22T17:03:00Z">
+        <w:r>
+          <w:t>A</w:t>
+        </w:r>
+        <w:r>
+          <w:rPr>
+            <w:rPrChange w:id="68" w:author="Cristiano Maia" w:date="2014-11-22T17:03:00Z">
+              <w:rPr/>
+            </w:rPrChange>
+          </w:rPr>
+          <w:t>ddress</w:t>
+        </w:r>
+      </w:ins>
+    </w:p>
+    <w:p>
+      <w:pPr>
+        <w:jc w:val="both"/>
+        <w:rPr>
+          <w:rFonts w:cs="Arial"/>
+          <w:rPrChange w:id="69" w:author="Cristiano Maia" w:date="2014-11-22T17:03:00Z">
+            <w:rPr/>
+          </w:rPrChange>
+        </w:rPr>
+      </w:pPr>
+      <w:r>
+        <w:rPr>
+          <w:rFonts w:cs="Arial"/>
+          <w:rPrChange w:id="70" w:author="Cristiano Maia" w:date="2014-11-22T17:03:00Z">
+            <w:rPr/>
+          </w:rPrChange>
+        </w:rPr>
+        <w:t>One member of staff is only assigned one role at a time. However, there might be many people doing the same role. The staff must provide their home address, which is then validated under address entity.</w:t>
+      </w:r>
+    </w:p>
+    <w:p>
+      <w:pPr>
+        <w:pStyle w:val="ListParagraph"/>
+        <w:numPr>
+          <w:ilvl w:val="0"/>
+          <w:numId w:val="13"/>
+        </w:numPr>
+        <w:spacing w:after="0" w:line="276" w:lineRule="auto"/>
+        <w:rPr>
+          <w:rFonts w:cs="Arial"/>
+          <w:b/>
+          <w:rPrChange w:id="71" w:author="Cristiano Maia" w:date="2014-11-22T17:03:00Z">
+            <w:rPr/>
+          </w:rPrChange>
+        </w:rPr>
+        <w:pPrChange w:id="72" w:author="Cristiano Maia" w:date="2014-11-22T17:02:00Z">
+          <w:pPr>
+            <w:ind w:left="720" w:hanging="359"/>
+            <w:jc w:val="both"/>
+          </w:pPr>
+        </w:pPrChange>
+      </w:pPr>
+      <w:del w:id="73" w:author="Cristiano Maia" w:date="2014-11-22T17:02:00Z">
+        <w:r>
+          <w:rPr>
+            <w:rFonts w:cs="Arial"/>
+            <w:b/>
+            <w:rPrChange w:id="74" w:author="Cristiano Maia" w:date="2014-11-22T17:03:00Z">
+              <w:rPr/>
+            </w:rPrChange>
+          </w:rPr>
+          <w:delText>2)</w:delText>
+        </w:r>
+        <w:r>
+          <w:rPr>
+            <w:rFonts w:eastAsia="Times New Roman" w:cs="Arial"/>
+            <w:b/>
+            <w:rPrChange w:id="75" w:author="Cristiano Maia" w:date="2014-11-22T17:03:00Z">
+              <w:rPr>
+                <w:rFonts w:ascii="Times New Roman" w:eastAsia="Times New Roman" w:hAnsi="Times New Roman" w:cs="Times New Roman"/>
+                <w:sz w:val="14"/>
+              </w:rPr>
+            </w:rPrChange>
+          </w:rPr>
+          <w:delText xml:space="preserve">    </w:delText>
+        </w:r>
+      </w:del>
+      <w:r>
+        <w:rPr>
+          <w:rFonts w:cs="Arial"/>
+          <w:b/>
+          <w:rPrChange w:id="76" w:author="Cristiano Maia" w:date="2014-11-22T17:03:00Z">
+            <w:rPr/>
+          </w:rPrChange>
+        </w:rPr>
+        <w:t xml:space="preserve">Staff </w:t>
+      </w:r>
+      <w:ins w:id="77" w:author="Cristiano Maia" w:date="2014-11-22T17:06:00Z">
+        <w:r>
+          <w:rPr>
+            <w:b/>
+          </w:rPr>
+          <w:t>–</w:t>
+        </w:r>
+      </w:ins>
+      <w:del w:id="78" w:author="Cristiano Maia" w:date="2014-11-22T17:06:00Z">
+        <w:r>
+          <w:rPr>
+            <w:rFonts w:cs="Arial"/>
+            <w:b/>
+            <w:rPrChange w:id="79" w:author="Cristiano Maia" w:date="2014-11-22T17:03:00Z">
+              <w:rPr/>
+            </w:rPrChange>
+          </w:rPr>
+          <w:delText>-</w:delText>
+        </w:r>
+      </w:del>
+      <w:r>
+        <w:rPr>
+          <w:rFonts w:cs="Arial"/>
+          <w:b/>
+          <w:rPrChange w:id="80" w:author="Cristiano Maia" w:date="2014-11-22T17:03:00Z">
+            <w:rPr/>
+          </w:rPrChange>
+        </w:rPr>
+        <w:t xml:space="preserve"> </w:t>
+      </w:r>
+      <w:del w:id="81" w:author="Cristiano Maia" w:date="2014-11-22T17:03:00Z">
+        <w:r>
+          <w:rPr>
+            <w:rFonts w:cs="Arial"/>
+            <w:b/>
+            <w:rPrChange w:id="82" w:author="Cristiano Maia" w:date="2014-11-22T17:03:00Z">
+              <w:rPr/>
+            </w:rPrChange>
+          </w:rPr>
+          <w:delText xml:space="preserve">school </w:delText>
+        </w:r>
+      </w:del>
+      <w:ins w:id="83" w:author="Cristiano Maia" w:date="2014-11-22T17:03:00Z">
+        <w:r>
+          <w:rPr>
+            <w:b/>
+          </w:rPr>
+          <w:t>S</w:t>
+        </w:r>
+        <w:r>
+          <w:rPr>
+            <w:rFonts w:cs="Arial"/>
+            <w:b/>
+            <w:rPrChange w:id="84" w:author="Cristiano Maia" w:date="2014-11-22T17:03:00Z">
+              <w:rPr/>
+            </w:rPrChange>
+          </w:rPr>
+          <w:t xml:space="preserve">chool </w:t>
+        </w:r>
+      </w:ins>
+      <w:ins w:id="85" w:author="Cristiano Maia" w:date="2014-11-22T17:06:00Z">
+        <w:r>
+          <w:rPr>
+            <w:b/>
+          </w:rPr>
+          <w:t>–</w:t>
+        </w:r>
+      </w:ins>
+      <w:del w:id="86" w:author="Cristiano Maia" w:date="2014-11-22T17:06:00Z">
+        <w:r>
+          <w:rPr>
+            <w:rFonts w:cs="Arial"/>
+            <w:b/>
+            <w:rPrChange w:id="87" w:author="Cristiano Maia" w:date="2014-11-22T17:03:00Z">
+              <w:rPr/>
+            </w:rPrChange>
+          </w:rPr>
+          <w:delText>-</w:delText>
+        </w:r>
+      </w:del>
+      <w:r>
+        <w:rPr>
+          <w:rFonts w:cs="Arial"/>
+          <w:b/>
+          <w:rPrChange w:id="88" w:author="Cristiano Maia" w:date="2014-11-22T17:03:00Z">
+            <w:rPr/>
+          </w:rPrChange>
+        </w:rPr>
+        <w:t xml:space="preserve"> </w:t>
+      </w:r>
+      <w:del w:id="89" w:author="Cristiano Maia" w:date="2014-11-22T17:03:00Z">
+        <w:r>
+          <w:rPr>
+            <w:rFonts w:cs="Arial"/>
+            <w:b/>
+            <w:rPrChange w:id="90" w:author="Cristiano Maia" w:date="2014-11-22T17:03:00Z">
+              <w:rPr/>
+            </w:rPrChange>
+          </w:rPr>
+          <w:delText>department</w:delText>
+        </w:r>
+      </w:del>
+      <w:ins w:id="91" w:author="Cristiano Maia" w:date="2014-11-22T17:03:00Z">
+        <w:r>
+          <w:rPr>
+            <w:b/>
+          </w:rPr>
+          <w:t>D</w:t>
+        </w:r>
+        <w:r>
+          <w:rPr>
+            <w:rFonts w:cs="Arial"/>
+            <w:b/>
+            <w:rPrChange w:id="92" w:author="Cristiano Maia" w:date="2014-11-22T17:03:00Z">
+              <w:rPr/>
+            </w:rPrChange>
+          </w:rPr>
+          <w:t>epartment</w:t>
+        </w:r>
+      </w:ins>
+    </w:p>
+    <w:p>
+      <w:pPr>
+        <w:jc w:val="both"/>
+        <w:rPr>
+          <w:rFonts w:cs="Arial"/>
+          <w:rPrChange w:id="93" w:author="Cristiano Maia" w:date="2014-11-22T17:03:00Z">
+            <w:rPr/>
+          </w:rPrChange>
+        </w:rPr>
+      </w:pPr>
+      <w:r>
+        <w:rPr>
+          <w:rFonts w:cs="Arial"/>
+          <w:rPrChange w:id="94" w:author="Cristiano Maia" w:date="2014-11-22T17:03:00Z">
+            <w:rPr/>
+          </w:rPrChange>
+        </w:rPr>
+        <w:t>Each staff member must register with a school, they can only be registered to one school and one school can have many departments though many departments can only be assigned to one school.</w:t>
+      </w:r>
+    </w:p>
+    <w:p>
+      <w:pPr>
+        <w:pStyle w:val="ListParagraph"/>
+        <w:numPr>
+          <w:ilvl w:val="0"/>
+          <w:numId w:val="13"/>
+        </w:numPr>
+        <w:spacing w:after="0" w:line="276" w:lineRule="auto"/>
+        <w:rPr>
+          <w:rFonts w:cs="Arial"/>
+          <w:b/>
+          <w:rPrChange w:id="95" w:author="Cristiano Maia" w:date="2014-11-22T17:03:00Z">
+            <w:rPr/>
+          </w:rPrChange>
+        </w:rPr>
+        <w:pPrChange w:id="96" w:author="Cristiano Maia" w:date="2014-11-22T17:02:00Z">
+          <w:pPr>
+            <w:ind w:left="720" w:hanging="359"/>
+            <w:jc w:val="both"/>
+          </w:pPr>
+        </w:pPrChange>
+      </w:pPr>
+      <w:del w:id="97" w:author="Cristiano Maia" w:date="2014-11-22T17:02:00Z">
+        <w:r>
+          <w:rPr>
+            <w:rFonts w:cs="Arial"/>
+            <w:b/>
+            <w:rPrChange w:id="98" w:author="Cristiano Maia" w:date="2014-11-22T17:03:00Z">
+              <w:rPr/>
+            </w:rPrChange>
+          </w:rPr>
+          <w:delText>3)</w:delText>
+        </w:r>
+        <w:r>
+          <w:rPr>
+            <w:rFonts w:eastAsia="Times New Roman" w:cs="Arial"/>
+            <w:b/>
+            <w:rPrChange w:id="99" w:author="Cristiano Maia" w:date="2014-11-22T17:03:00Z">
+              <w:rPr>
+                <w:rFonts w:ascii="Times New Roman" w:eastAsia="Times New Roman" w:hAnsi="Times New Roman" w:cs="Times New Roman"/>
+                <w:sz w:val="14"/>
+              </w:rPr>
+            </w:rPrChange>
+          </w:rPr>
+          <w:delText xml:space="preserve">    </w:delText>
+        </w:r>
+      </w:del>
+      <w:r>
+        <w:rPr>
+          <w:rFonts w:cs="Arial"/>
+          <w:b/>
+          <w:rPrChange w:id="100" w:author="Cristiano Maia" w:date="2014-11-22T17:03:00Z">
+            <w:rPr/>
+          </w:rPrChange>
+        </w:rPr>
+        <w:t xml:space="preserve">Department </w:t>
+      </w:r>
+      <w:ins w:id="101" w:author="Cristiano Maia" w:date="2014-11-22T17:06:00Z">
+        <w:r>
+          <w:rPr>
+            <w:b/>
+          </w:rPr>
+          <w:t>–</w:t>
+        </w:r>
+      </w:ins>
+      <w:del w:id="102" w:author="Cristiano Maia" w:date="2014-11-22T17:06:00Z">
+        <w:r>
+          <w:rPr>
+            <w:rFonts w:cs="Arial"/>
+            <w:b/>
+            <w:rPrChange w:id="103" w:author="Cristiano Maia" w:date="2014-11-22T17:03:00Z">
+              <w:rPr/>
+            </w:rPrChange>
+          </w:rPr>
+          <w:delText>-</w:delText>
+        </w:r>
+      </w:del>
+      <w:r>
+        <w:rPr>
+          <w:rFonts w:cs="Arial"/>
+          <w:b/>
+          <w:rPrChange w:id="104" w:author="Cristiano Maia" w:date="2014-11-22T17:03:00Z">
+            <w:rPr/>
+          </w:rPrChange>
+        </w:rPr>
+        <w:t xml:space="preserve"> </w:t>
+      </w:r>
+      <w:del w:id="105" w:author="Cristiano Maia" w:date="2014-11-22T17:03:00Z">
+        <w:r>
+          <w:rPr>
+            <w:rFonts w:cs="Arial"/>
+            <w:b/>
+            <w:rPrChange w:id="106" w:author="Cristiano Maia" w:date="2014-11-22T17:03:00Z">
+              <w:rPr/>
+            </w:rPrChange>
+          </w:rPr>
+          <w:delText xml:space="preserve">cost </w:delText>
+        </w:r>
+      </w:del>
+      <w:ins w:id="107" w:author="Cristiano Maia" w:date="2014-11-22T17:03:00Z">
+        <w:r>
+          <w:rPr>
+            <w:b/>
+          </w:rPr>
+          <w:t>C</w:t>
+        </w:r>
+        <w:r>
+          <w:rPr>
+            <w:rFonts w:cs="Arial"/>
+            <w:b/>
+            <w:rPrChange w:id="108" w:author="Cristiano Maia" w:date="2014-11-22T17:03:00Z">
+              <w:rPr/>
+            </w:rPrChange>
+          </w:rPr>
+          <w:t xml:space="preserve">ost </w:t>
+        </w:r>
+      </w:ins>
+      <w:del w:id="109" w:author="Cristiano Maia" w:date="2014-11-22T17:03:00Z">
+        <w:r>
+          <w:rPr>
+            <w:rFonts w:cs="Arial"/>
+            <w:b/>
+            <w:rPrChange w:id="110" w:author="Cristiano Maia" w:date="2014-11-22T17:03:00Z">
+              <w:rPr/>
+            </w:rPrChange>
+          </w:rPr>
+          <w:delText xml:space="preserve">centre </w:delText>
+        </w:r>
+      </w:del>
+      <w:ins w:id="111" w:author="Cristiano Maia" w:date="2014-11-22T17:03:00Z">
+        <w:r>
+          <w:rPr>
+            <w:b/>
+          </w:rPr>
+          <w:t>C</w:t>
+        </w:r>
+        <w:r>
+          <w:rPr>
+            <w:rFonts w:cs="Arial"/>
+            <w:b/>
+            <w:rPrChange w:id="112" w:author="Cristiano Maia" w:date="2014-11-22T17:03:00Z">
+              <w:rPr/>
+            </w:rPrChange>
+          </w:rPr>
+          <w:t>entre</w:t>
+        </w:r>
+      </w:ins>
+      <w:del w:id="113" w:author="Cristiano Maia" w:date="2014-11-22T17:04:00Z">
+        <w:r>
+          <w:rPr>
+            <w:rFonts w:cs="Arial"/>
+            <w:b/>
+            <w:rPrChange w:id="114" w:author="Cristiano Maia" w:date="2014-11-22T17:03:00Z">
+              <w:rPr/>
+            </w:rPrChange>
+          </w:rPr>
+          <w:delText>-</w:delText>
+        </w:r>
+      </w:del>
+      <w:del w:id="115" w:author="Cristiano Maia" w:date="2014-11-22T17:06:00Z">
+        <w:r>
+          <w:rPr>
+            <w:rFonts w:cs="Arial"/>
+            <w:b/>
+            <w:rPrChange w:id="116" w:author="Cristiano Maia" w:date="2014-11-22T17:03:00Z">
+              <w:rPr/>
+            </w:rPrChange>
+          </w:rPr>
+          <w:delText xml:space="preserve"> </w:delText>
+        </w:r>
+      </w:del>
+      <w:del w:id="117" w:author="Cristiano Maia" w:date="2014-11-22T17:03:00Z">
+        <w:r>
+          <w:rPr>
+            <w:rFonts w:cs="Arial"/>
+            <w:b/>
+            <w:rPrChange w:id="118" w:author="Cristiano Maia" w:date="2014-11-22T17:03:00Z">
+              <w:rPr/>
+            </w:rPrChange>
+          </w:rPr>
+          <w:delText>budget</w:delText>
+        </w:r>
+      </w:del>
+    </w:p>
+    <w:p>
+      <w:pPr>
+        <w:jc w:val="both"/>
+        <w:rPr>
+          <w:ins w:id="119" w:author="Cristiano Maia" w:date="2014-11-22T17:07:00Z"/>
+        </w:rPr>
+      </w:pPr>
+      <w:r>
+        <w:rPr>
+          <w:rFonts w:cs="Arial"/>
+          <w:rPrChange w:id="120" w:author="Cristiano Maia" w:date="2014-11-22T17:03:00Z">
+            <w:rPr/>
+          </w:rPrChange>
+        </w:rPr>
+        <w:lastRenderedPageBreak/>
+        <w:t xml:space="preserve">Every department has a cost centre; this cost centre will be </w:t>
+      </w:r>
+      <w:ins w:id="121" w:author="Cristiano Maia" w:date="2014-11-22T16:58:00Z">
+        <w:r>
+          <w:rPr>
+            <w:rFonts w:cs="Arial"/>
+            <w:rPrChange w:id="122" w:author="Cristiano Maia" w:date="2014-11-22T17:03:00Z">
+              <w:rPr/>
+            </w:rPrChange>
+          </w:rPr>
+          <w:t xml:space="preserve">responsible to </w:t>
+        </w:r>
+      </w:ins>
+      <w:del w:id="123" w:author="Cristiano Maia" w:date="2014-11-22T16:56:00Z">
+        <w:r>
+          <w:rPr>
+            <w:rFonts w:cs="Arial"/>
+            <w:rPrChange w:id="124" w:author="Cristiano Maia" w:date="2014-11-22T17:03:00Z">
+              <w:rPr/>
+            </w:rPrChange>
+          </w:rPr>
+          <w:delText>given a set budget via a budget code</w:delText>
+        </w:r>
+      </w:del>
+      <w:ins w:id="125" w:author="Cristiano Maia" w:date="2014-11-22T16:56:00Z">
+        <w:r>
+          <w:rPr>
+            <w:rFonts w:cs="Arial"/>
+            <w:rPrChange w:id="126" w:author="Cristiano Maia" w:date="2014-11-22T17:03:00Z">
+              <w:rPr/>
+            </w:rPrChange>
+          </w:rPr>
+          <w:t>set budget codes to be assigned</w:t>
+        </w:r>
+      </w:ins>
+      <w:ins w:id="127" w:author="Cristiano Maia" w:date="2014-11-22T16:58:00Z">
+        <w:r>
+          <w:rPr>
+            <w:rFonts w:cs="Arial"/>
+            <w:rPrChange w:id="128" w:author="Cristiano Maia" w:date="2014-11-22T17:03:00Z">
+              <w:rPr/>
+            </w:rPrChange>
+          </w:rPr>
+          <w:t xml:space="preserve"> to specific projects</w:t>
+        </w:r>
+        <w:r>
+          <w:rPr>
+            <w:rPrChange w:id="129" w:author="Cristiano Maia" w:date="2014-11-22T17:03:00Z">
+              <w:rPr/>
+            </w:rPrChange>
+          </w:rPr>
+          <w:t xml:space="preserve"> and deal with the</w:t>
+        </w:r>
+      </w:ins>
+      <w:ins w:id="130" w:author="Cristiano Maia" w:date="2014-11-22T17:04:00Z">
+        <w:r>
+          <w:t xml:space="preserve"> staff time sheets.</w:t>
+        </w:r>
+      </w:ins>
+      <w:del w:id="131" w:author="Cristiano Maia" w:date="2014-11-22T16:58:00Z">
+        <w:r>
+          <w:rPr>
+            <w:rFonts w:cs="Arial"/>
+            <w:rPrChange w:id="132" w:author="Cristiano Maia" w:date="2014-11-22T17:03:00Z">
+              <w:rPr/>
+            </w:rPrChange>
+          </w:rPr>
+          <w:delText xml:space="preserve"> </w:delText>
+        </w:r>
+      </w:del>
+    </w:p>
+    <w:p>
+      <w:pPr>
+        <w:pStyle w:val="TOC2"/>
+        <w:rPr>
+          <w:ins w:id="133" w:author="Cristiano Maia" w:date="2014-11-22T17:08:00Z"/>
+        </w:rPr>
+        <w:pPrChange w:id="134" w:author="Cristiano Maia" w:date="2014-11-22T17:07:00Z">
+          <w:pPr>
+            <w:jc w:val="both"/>
+          </w:pPr>
+        </w:pPrChange>
+      </w:pPr>
+      <w:ins w:id="135" w:author="Cristiano Maia" w:date="2014-11-22T17:07:00Z">
+        <w:r>
+          <w:t>Cost Centre – Time Sheet Cost Center – Time Sheet</w:t>
+        </w:r>
+      </w:ins>
+    </w:p>
+    <w:p>
+      <w:pPr>
+        <w:jc w:val="both"/>
+        <w:rPr>
+          <w:ins w:id="136" w:author="Cristiano Maia" w:date="2014-11-22T17:01:00Z"/>
+          <w:rPrChange w:id="137" w:author="Cristiano Maia" w:date="2014-11-22T17:03:00Z">
+            <w:rPr>
+              <w:ins w:id="138" w:author="Cristiano Maia" w:date="2014-11-22T17:01:00Z"/>
+            </w:rPr>
+          </w:rPrChange>
+        </w:rPr>
+      </w:pPr>
+      <w:moveToRangeStart w:id="139" w:author="Cristiano Maia" w:date="2014-11-22T17:08:00Z" w:name="move404439451"/>
+      <w:moveTo w:id="140" w:author="Cristiano Maia" w:date="2014-11-22T17:08:00Z">
+        <w:r>
+          <w:rPr>
+            <w:rFonts w:cs="Arial"/>
+          </w:rPr>
+          <w:t>Every member of staff fills a time sheet form for every day stating how many hours they have worked on each project. A specific cost centre pays each staff member’s time sheet. The cost centre pays only those staff that are registered with that specific cost centre, this is regardless of the project that they have worked on.</w:t>
+        </w:r>
+      </w:moveTo>
+      <w:moveToRangeEnd w:id="139"/>
+    </w:p>
+    <w:p>
+      <w:pPr>
+        <w:pStyle w:val="ListParagraph"/>
+        <w:numPr>
+          <w:ilvl w:val="0"/>
+          <w:numId w:val="13"/>
+        </w:numPr>
+        <w:spacing w:line="276" w:lineRule="auto"/>
+        <w:jc w:val="both"/>
+        <w:rPr>
+          <w:ins w:id="141" w:author="Cristiano Maia" w:date="2014-11-22T17:01:00Z"/>
+          <w:del w:id="142" w:author="Cristiano Maia" w:date="2014-11-22T17:02:00Z"/>
+          <w:rFonts w:cs="Arial"/>
+          <w:b/>
+          <w:rPrChange w:id="143" w:author="Cristiano Maia" w:date="2014-11-22T17:03:00Z">
+            <w:rPr>
+              <w:ins w:id="144" w:author="Cristiano Maia" w:date="2014-11-22T17:01:00Z"/>
+              <w:del w:id="145" w:author="Cristiano Maia" w:date="2014-11-22T17:02:00Z"/>
+            </w:rPr>
+          </w:rPrChange>
+        </w:rPr>
+        <w:pPrChange w:id="146" w:author="Cristiano Maia" w:date="2014-11-22T17:02:00Z">
+          <w:pPr>
+            <w:ind w:left="720" w:hanging="359"/>
+            <w:jc w:val="both"/>
+          </w:pPr>
+        </w:pPrChange>
+      </w:pPr>
+      <w:moveToRangeStart w:id="147" w:author="Cristiano Maia" w:date="2014-11-22T17:01:00Z" w:name="move404439041"/>
+      <w:ins w:id="148" w:author="Cristiano Maia" w:date="2014-11-22T17:01:00Z">
+        <w:del w:id="149" w:author="Cristiano Maia" w:date="2014-11-22T17:02:00Z">
+          <w:r>
+            <w:rPr>
+              <w:rFonts w:cs="Arial"/>
+              <w:b/>
+              <w:rPrChange w:id="150" w:author="Cristiano Maia" w:date="2014-11-22T17:07:00Z">
+                <w:rPr/>
+              </w:rPrChange>
+            </w:rPr>
+            <w:delText xml:space="preserve">10) </w:delText>
+          </w:r>
+        </w:del>
+        <w:r>
+          <w:rPr>
+            <w:rFonts w:cs="Arial"/>
+            <w:b/>
+            <w:rPrChange w:id="151" w:author="Cristiano Maia" w:date="2014-11-22T17:07:00Z">
+              <w:rPr/>
+            </w:rPrChange>
+          </w:rPr>
+          <w:t xml:space="preserve">Cost Centre – </w:t>
+        </w:r>
+      </w:ins>
+      <w:ins w:id="152" w:author="Cristiano Maia" w:date="2014-11-22T17:07:00Z">
+        <w:r>
+          <w:rPr>
+            <w:b/>
+            <w:rPrChange w:id="153" w:author="Cristiano Maia" w:date="2014-11-22T17:07:00Z">
+              <w:rPr>
+                <w:sz w:val="24"/>
+                <w:szCs w:val="24"/>
+              </w:rPr>
+            </w:rPrChange>
+          </w:rPr>
+          <w:t xml:space="preserve">Budget Code – Project </w:t>
+        </w:r>
+      </w:ins>
+      <w:ins w:id="154" w:author="Cristiano Maia" w:date="2014-11-22T17:10:00Z">
+        <w:r>
+          <w:rPr>
+            <w:b/>
+          </w:rPr>
+          <w:t>–</w:t>
+        </w:r>
+      </w:ins>
+      <w:ins w:id="155" w:author="Cristiano Maia" w:date="2014-11-22T17:07:00Z">
+        <w:r>
+          <w:rPr>
+            <w:b/>
+            <w:rPrChange w:id="156" w:author="Cristiano Maia" w:date="2014-11-22T17:07:00Z">
+              <w:rPr>
+                <w:sz w:val="24"/>
+                <w:szCs w:val="24"/>
+              </w:rPr>
+            </w:rPrChange>
+          </w:rPr>
+          <w:t xml:space="preserve"> </w:t>
+        </w:r>
+      </w:ins>
+      <w:ins w:id="157" w:author="Cristiano Maia" w:date="2014-11-22T17:01:00Z">
+        <w:r>
+          <w:rPr>
+            <w:rFonts w:cs="Arial"/>
+            <w:b/>
+            <w:rPrChange w:id="158" w:author="Cristiano Maia" w:date="2014-11-22T17:07:00Z">
+              <w:rPr/>
+            </w:rPrChange>
+          </w:rPr>
+          <w:t>Expense Shee</w:t>
+        </w:r>
+        <w:del w:id="159" w:author="Cristiano Maia" w:date="2014-11-22T17:07:00Z">
+          <w:r>
+            <w:rPr>
+              <w:rFonts w:cs="Arial"/>
+              <w:b/>
+              <w:rPrChange w:id="160" w:author="Cristiano Maia" w:date="2014-11-22T17:03:00Z">
+                <w:rPr/>
+              </w:rPrChange>
+            </w:rPr>
+            <w:delText>t –Project</w:delText>
+          </w:r>
+        </w:del>
+      </w:ins>
+    </w:p>
+    <w:p>
+      <w:pPr>
+        <w:pStyle w:val="ListParagraph"/>
+        <w:numPr>
+          <w:ilvl w:val="0"/>
+          <w:numId w:val="13"/>
+        </w:numPr>
+        <w:spacing w:after="0" w:line="276" w:lineRule="auto"/>
+        <w:jc w:val="both"/>
+        <w:rPr>
+          <w:ins w:id="161" w:author="Cristiano Maia" w:date="2014-11-22T17:01:00Z"/>
+          <w:rFonts w:cs="Arial"/>
+          <w:b/>
+          <w:rPrChange w:id="162" w:author="Cristiano Maia" w:date="2014-11-22T17:07:00Z">
+            <w:rPr>
+              <w:ins w:id="163" w:author="Cristiano Maia" w:date="2014-11-22T17:01:00Z"/>
+            </w:rPr>
+          </w:rPrChange>
+        </w:rPr>
+        <w:pPrChange w:id="164" w:author="Cristiano Maia" w:date="2014-11-22T17:02:00Z">
+          <w:pPr>
+            <w:jc w:val="both"/>
+          </w:pPr>
+        </w:pPrChange>
+      </w:pPr>
+      <w:ins w:id="165" w:author="Cristiano Maia" w:date="2014-11-22T17:07:00Z">
+        <w:r>
+          <w:rPr>
+            <w:b/>
+          </w:rPr>
+          <w:t>t</w:t>
+        </w:r>
+      </w:ins>
+    </w:p>
+    <w:p>
+      <w:pPr>
+        <w:jc w:val="both"/>
+        <w:rPr>
+          <w:ins w:id="166" w:author="Cristiano Maia" w:date="2014-11-22T17:01:00Z"/>
+          <w:del w:id="167" w:author="Cristiano Maia" w:date="2014-11-22T17:09:00Z"/>
+          <w:rFonts w:cs="Arial"/>
+          <w:rPrChange w:id="168" w:author="Cristiano Maia" w:date="2014-11-22T17:03:00Z">
+            <w:rPr>
+              <w:ins w:id="169" w:author="Cristiano Maia" w:date="2014-11-22T17:01:00Z"/>
+              <w:del w:id="170" w:author="Cristiano Maia" w:date="2014-11-22T17:09:00Z"/>
+            </w:rPr>
+          </w:rPrChange>
+        </w:rPr>
+      </w:pPr>
+      <w:ins w:id="171" w:author="Cristiano Maia" w:date="2014-11-22T17:01:00Z">
+        <w:del w:id="172" w:author="Cristiano Maia" w:date="2014-11-22T17:09:00Z">
+          <w:r>
+            <w:rPr>
+              <w:rFonts w:cs="Arial"/>
+              <w:rPrChange w:id="173" w:author="Cristiano Maia" w:date="2014-11-22T17:03:00Z">
+                <w:rPr/>
+              </w:rPrChange>
+            </w:rPr>
+            <w:delText>A Project will have expensive which will be kept track of by filling an expensive sheet. This is expenses sheet would then be cent to the cost centre.</w:delText>
+          </w:r>
+        </w:del>
+      </w:ins>
+    </w:p>
+    <w:moveToRangeEnd w:id="147"/>
+    <w:p>
+      <w:pPr>
+        <w:jc w:val="both"/>
+        <w:rPr>
+          <w:del w:id="174" w:author="Cristiano Maia" w:date="2014-11-22T17:09:00Z"/>
+          <w:rFonts w:cs="Arial"/>
+          <w:rPrChange w:id="175" w:author="Cristiano Maia" w:date="2014-11-22T17:03:00Z">
+            <w:rPr>
+              <w:del w:id="176" w:author="Cristiano Maia" w:date="2014-11-22T17:09:00Z"/>
+            </w:rPr>
+          </w:rPrChange>
+        </w:rPr>
+      </w:pPr>
+    </w:p>
+    <w:p>
+      <w:pPr>
+        <w:pStyle w:val="ListParagraph"/>
+        <w:numPr>
+          <w:ilvl w:val="0"/>
+          <w:numId w:val="2"/>
+        </w:numPr>
+        <w:rPr>
+          <w:del w:id="177" w:author="Cristiano Maia" w:date="2014-11-22T17:09:00Z"/>
+          <w:rFonts w:cs="Arial"/>
+          <w:rPrChange w:id="178" w:author="Cristiano Maia" w:date="2014-11-22T17:03:00Z">
+            <w:rPr>
+              <w:del w:id="179" w:author="Cristiano Maia" w:date="2014-11-22T17:09:00Z"/>
+            </w:rPr>
+          </w:rPrChange>
+        </w:rPr>
+        <w:pPrChange w:id="180" w:author="Cristiano Maia" w:date="2014-11-22T17:02:00Z">
+          <w:pPr>
+            <w:ind w:left="720" w:hanging="359"/>
+            <w:jc w:val="both"/>
+          </w:pPr>
+        </w:pPrChange>
+      </w:pPr>
+      <w:del w:id="181" w:author="Cristiano Maia" w:date="2014-11-22T17:02:00Z">
+        <w:r>
+          <w:rPr>
+            <w:rFonts w:cs="Arial"/>
+            <w:rPrChange w:id="182" w:author="Cristiano Maia" w:date="2014-11-22T17:03:00Z">
+              <w:rPr/>
+            </w:rPrChange>
+          </w:rPr>
+          <w:delText>4)</w:delText>
+        </w:r>
+        <w:r>
+          <w:rPr>
+            <w:rFonts w:eastAsia="Times New Roman" w:cs="Arial"/>
+            <w:rPrChange w:id="183" w:author="Cristiano Maia" w:date="2014-11-22T17:03:00Z">
+              <w:rPr>
+                <w:rFonts w:ascii="Times New Roman" w:eastAsia="Times New Roman" w:hAnsi="Times New Roman" w:cs="Times New Roman"/>
+                <w:sz w:val="14"/>
+              </w:rPr>
+            </w:rPrChange>
+          </w:rPr>
+          <w:delText xml:space="preserve">    </w:delText>
+        </w:r>
+      </w:del>
+      <w:del w:id="184" w:author="Cristiano Maia" w:date="2014-11-22T17:09:00Z">
+        <w:r>
+          <w:rPr>
+            <w:rFonts w:cs="Arial"/>
+            <w:rPrChange w:id="185" w:author="Cristiano Maia" w:date="2014-11-22T17:03:00Z">
+              <w:rPr/>
+            </w:rPrChange>
+          </w:rPr>
+          <w:delText>Staff - time sheet - timesheet cost centre</w:delText>
+        </w:r>
+      </w:del>
+    </w:p>
+    <w:p>
+      <w:pPr>
+        <w:jc w:val="both"/>
+        <w:rPr>
+          <w:rFonts w:cs="Arial"/>
+          <w:rPrChange w:id="186" w:author="Cristiano Maia" w:date="2014-11-22T17:03:00Z">
+            <w:rPr/>
+          </w:rPrChange>
+        </w:rPr>
+      </w:pPr>
+      <w:moveFromRangeStart w:id="187" w:author="Cristiano Maia" w:date="2014-11-22T17:08:00Z" w:name="move404439451"/>
+      <w:moveFrom w:id="188" w:author="Cristiano Maia" w:date="2014-11-22T17:08:00Z">
+        <w:del w:id="189" w:author="Cristiano Maia" w:date="2014-11-22T17:09:00Z">
+          <w:r>
+            <w:rPr>
+              <w:rFonts w:cs="Arial"/>
+              <w:rPrChange w:id="190" w:author="Cristiano Maia" w:date="2014-11-22T17:03:00Z">
+                <w:rPr/>
+              </w:rPrChange>
+            </w:rPr>
+            <w:delText>Every member of staff fills a time sheet form for every day stating how many hours they have worked on each project. A specific cost centre pays each staff member’s time sheet. The cost centre pays only those staff that are registered with that specific cost centre, this is regardless of the project that they have worked on.</w:delText>
+          </w:r>
+        </w:del>
+      </w:moveFrom>
+      <w:moveFromRangeEnd w:id="187"/>
+      <w:ins w:id="191" w:author="Cristiano Maia" w:date="2014-11-22T17:09:00Z">
+        <w:r>
+          <w:t xml:space="preserve">Projects will have budget codes assigned to them (from the Budget Codes entity) by the Cost Center department. They will then </w:t>
+        </w:r>
+      </w:ins>
+      <w:ins w:id="192" w:author="Cristiano Maia" w:date="2014-11-22T17:10:00Z">
+        <w:r>
+          <w:t>use this code to fill out the Expense Sheet’s form describing how the money have been used so far.</w:t>
+        </w:r>
+      </w:ins>
+    </w:p>
+    <w:p>
+      <w:pPr>
+        <w:pStyle w:val="ListParagraph"/>
+        <w:numPr>
+          <w:ilvl w:val="0"/>
+          <w:numId w:val="13"/>
+        </w:numPr>
+        <w:spacing w:after="0" w:line="276" w:lineRule="auto"/>
+        <w:rPr>
+          <w:rFonts w:cs="Arial"/>
+          <w:b/>
+          <w:rPrChange w:id="193" w:author="Cristiano Maia" w:date="2014-11-22T17:03:00Z">
+            <w:rPr/>
+          </w:rPrChange>
+        </w:rPr>
+        <w:pPrChange w:id="194" w:author="Cristiano Maia" w:date="2014-11-22T17:02:00Z">
+          <w:pPr>
+            <w:ind w:left="720" w:hanging="359"/>
+            <w:jc w:val="both"/>
+          </w:pPr>
+        </w:pPrChange>
+      </w:pPr>
+      <w:del w:id="195" w:author="Cristiano Maia" w:date="2014-11-22T17:02:00Z">
+        <w:r>
+          <w:rPr>
+            <w:rFonts w:cs="Arial"/>
+            <w:b/>
+            <w:rPrChange w:id="196" w:author="Cristiano Maia" w:date="2014-11-22T17:03:00Z">
+              <w:rPr/>
+            </w:rPrChange>
+          </w:rPr>
+          <w:delText>5)</w:delText>
+        </w:r>
+        <w:r>
+          <w:rPr>
+            <w:rFonts w:eastAsia="Times New Roman" w:cs="Arial"/>
+            <w:b/>
+            <w:rPrChange w:id="197" w:author="Cristiano Maia" w:date="2014-11-22T17:03:00Z">
+              <w:rPr>
+                <w:rFonts w:ascii="Times New Roman" w:eastAsia="Times New Roman" w:hAnsi="Times New Roman" w:cs="Times New Roman"/>
+                <w:sz w:val="14"/>
+              </w:rPr>
+            </w:rPrChange>
+          </w:rPr>
+          <w:delText xml:space="preserve">    </w:delText>
+        </w:r>
+      </w:del>
+      <w:r>
+        <w:rPr>
+          <w:rFonts w:cs="Arial"/>
+          <w:b/>
+          <w:rPrChange w:id="198" w:author="Cristiano Maia" w:date="2014-11-22T17:03:00Z">
+            <w:rPr/>
+          </w:rPrChange>
+        </w:rPr>
+        <w:t xml:space="preserve">Project </w:t>
+      </w:r>
+      <w:ins w:id="199" w:author="Cristiano Maia" w:date="2014-11-22T17:10:00Z">
+        <w:r>
+          <w:rPr>
+            <w:b/>
+          </w:rPr>
+          <w:t>–</w:t>
+        </w:r>
+      </w:ins>
+      <w:del w:id="200" w:author="Cristiano Maia" w:date="2014-11-22T17:10:00Z">
+        <w:r>
+          <w:rPr>
+            <w:rFonts w:cs="Arial"/>
+            <w:b/>
+            <w:rPrChange w:id="201" w:author="Cristiano Maia" w:date="2014-11-22T17:03:00Z">
+              <w:rPr/>
+            </w:rPrChange>
+          </w:rPr>
+          <w:delText>-</w:delText>
+        </w:r>
+      </w:del>
+      <w:r>
+        <w:rPr>
+          <w:rFonts w:cs="Arial"/>
+          <w:b/>
+          <w:rPrChange w:id="202" w:author="Cristiano Maia" w:date="2014-11-22T17:03:00Z">
+            <w:rPr/>
+          </w:rPrChange>
+        </w:rPr>
+        <w:t xml:space="preserve"> </w:t>
+      </w:r>
+      <w:del w:id="203" w:author="Cristiano Maia" w:date="2014-11-22T17:10:00Z">
+        <w:r>
+          <w:rPr>
+            <w:rFonts w:cs="Arial"/>
+            <w:b/>
+            <w:rPrChange w:id="204" w:author="Cristiano Maia" w:date="2014-11-22T17:03:00Z">
+              <w:rPr/>
+            </w:rPrChange>
+          </w:rPr>
+          <w:delText xml:space="preserve">supplier </w:delText>
+        </w:r>
+      </w:del>
+      <w:ins w:id="205" w:author="Cristiano Maia" w:date="2014-11-22T17:10:00Z">
+        <w:r>
+          <w:rPr>
+            <w:b/>
+          </w:rPr>
+          <w:t>S</w:t>
+        </w:r>
+        <w:r>
+          <w:rPr>
+            <w:rFonts w:cs="Arial"/>
+            <w:b/>
+            <w:rPrChange w:id="206" w:author="Cristiano Maia" w:date="2014-11-22T17:03:00Z">
+              <w:rPr/>
+            </w:rPrChange>
+          </w:rPr>
+          <w:t xml:space="preserve">upplier </w:t>
+        </w:r>
+        <w:r>
+          <w:rPr>
+            <w:b/>
+          </w:rPr>
+          <w:t>–</w:t>
+        </w:r>
+      </w:ins>
+      <w:del w:id="207" w:author="Cristiano Maia" w:date="2014-11-22T17:10:00Z">
+        <w:r>
+          <w:rPr>
+            <w:rFonts w:cs="Arial"/>
+            <w:b/>
+            <w:rPrChange w:id="208" w:author="Cristiano Maia" w:date="2014-11-22T17:03:00Z">
+              <w:rPr/>
+            </w:rPrChange>
+          </w:rPr>
+          <w:delText>-</w:delText>
+        </w:r>
+      </w:del>
+      <w:r>
+        <w:rPr>
+          <w:rFonts w:cs="Arial"/>
+          <w:b/>
+          <w:rPrChange w:id="209" w:author="Cristiano Maia" w:date="2014-11-22T17:03:00Z">
+            <w:rPr/>
+          </w:rPrChange>
+        </w:rPr>
+        <w:t xml:space="preserve"> Company Address</w:t>
+      </w:r>
+    </w:p>
+    <w:p>
+      <w:pPr>
+        <w:jc w:val="both"/>
+        <w:rPr>
+          <w:rFonts w:cs="Arial"/>
+          <w:rPrChange w:id="210" w:author="Cristiano Maia" w:date="2014-11-22T17:03:00Z">
+            <w:rPr/>
+          </w:rPrChange>
+        </w:rPr>
+      </w:pPr>
+      <w:r>
+        <w:rPr>
+          <w:rFonts w:cs="Arial"/>
+          <w:rPrChange w:id="211" w:author="Cristiano Maia" w:date="2014-11-22T17:03:00Z">
+            <w:rPr/>
+          </w:rPrChange>
+        </w:rPr>
+        <w:t>Each project may have 0 or many suppliers’ representatives but each contact only works for one company, and are working on one project at a time.</w:t>
+      </w:r>
+    </w:p>
+    <w:p>
+      <w:pPr>
+        <w:pStyle w:val="ListParagraph"/>
+        <w:numPr>
+          <w:ilvl w:val="0"/>
+          <w:numId w:val="13"/>
+        </w:numPr>
+        <w:spacing w:after="0" w:line="276" w:lineRule="auto"/>
+        <w:rPr>
+          <w:rFonts w:cs="Arial"/>
+          <w:b/>
+          <w:rPrChange w:id="212" w:author="Cristiano Maia" w:date="2014-11-22T17:03:00Z">
+            <w:rPr/>
+          </w:rPrChange>
+        </w:rPr>
+        <w:pPrChange w:id="213" w:author="Cristiano Maia" w:date="2014-11-22T17:02:00Z">
+          <w:pPr>
+            <w:ind w:left="720" w:hanging="359"/>
+            <w:jc w:val="both"/>
+          </w:pPr>
+        </w:pPrChange>
+      </w:pPr>
+      <w:del w:id="214" w:author="Cristiano Maia" w:date="2014-11-22T17:02:00Z">
+        <w:r>
+          <w:rPr>
+            <w:rFonts w:cs="Arial"/>
+            <w:b/>
+            <w:rPrChange w:id="215" w:author="Cristiano Maia" w:date="2014-11-22T17:03:00Z">
+              <w:rPr/>
+            </w:rPrChange>
+          </w:rPr>
+          <w:delText>6)</w:delText>
+        </w:r>
+        <w:r>
+          <w:rPr>
+            <w:rFonts w:eastAsia="Times New Roman" w:cs="Arial"/>
+            <w:b/>
+            <w:rPrChange w:id="216" w:author="Cristiano Maia" w:date="2014-11-22T17:03:00Z">
+              <w:rPr>
+                <w:rFonts w:ascii="Times New Roman" w:eastAsia="Times New Roman" w:hAnsi="Times New Roman" w:cs="Times New Roman"/>
+                <w:sz w:val="14"/>
+              </w:rPr>
+            </w:rPrChange>
+          </w:rPr>
+          <w:delText xml:space="preserve">    </w:delText>
+        </w:r>
+      </w:del>
+      <w:r>
+        <w:rPr>
+          <w:rFonts w:cs="Arial"/>
+          <w:b/>
+          <w:rPrChange w:id="217" w:author="Cristiano Maia" w:date="2014-11-22T17:03:00Z">
+            <w:rPr/>
+          </w:rPrChange>
+        </w:rPr>
+        <w:t xml:space="preserve">Project </w:t>
+      </w:r>
+      <w:ins w:id="218" w:author="Cristiano Maia" w:date="2014-11-22T17:10:00Z">
+        <w:r>
+          <w:rPr>
+            <w:b/>
+          </w:rPr>
+          <w:t>–</w:t>
+        </w:r>
+      </w:ins>
+      <w:del w:id="219" w:author="Cristiano Maia" w:date="2014-11-22T17:10:00Z">
+        <w:r>
+          <w:rPr>
+            <w:rFonts w:cs="Arial"/>
+            <w:b/>
+            <w:rPrChange w:id="220" w:author="Cristiano Maia" w:date="2014-11-22T17:03:00Z">
+              <w:rPr/>
+            </w:rPrChange>
+          </w:rPr>
+          <w:delText>-</w:delText>
+        </w:r>
+      </w:del>
+      <w:r>
+        <w:rPr>
+          <w:rFonts w:cs="Arial"/>
+          <w:b/>
+          <w:rPrChange w:id="221" w:author="Cristiano Maia" w:date="2014-11-22T17:03:00Z">
+            <w:rPr/>
+          </w:rPrChange>
+        </w:rPr>
+        <w:t xml:space="preserve"> </w:t>
+      </w:r>
+      <w:del w:id="222" w:author="Cristiano Maia" w:date="2014-11-22T17:10:00Z">
+        <w:r>
+          <w:rPr>
+            <w:rFonts w:cs="Arial"/>
+            <w:b/>
+            <w:rPrChange w:id="223" w:author="Cristiano Maia" w:date="2014-11-22T17:03:00Z">
+              <w:rPr/>
+            </w:rPrChange>
+          </w:rPr>
+          <w:delText xml:space="preserve">event </w:delText>
+        </w:r>
+      </w:del>
+      <w:ins w:id="224" w:author="Cristiano Maia" w:date="2014-11-22T17:10:00Z">
+        <w:r>
+          <w:rPr>
+            <w:b/>
+          </w:rPr>
+          <w:t>E</w:t>
+        </w:r>
+        <w:r>
+          <w:rPr>
+            <w:rFonts w:cs="Arial"/>
+            <w:b/>
+            <w:rPrChange w:id="225" w:author="Cristiano Maia" w:date="2014-11-22T17:03:00Z">
+              <w:rPr/>
+            </w:rPrChange>
+          </w:rPr>
+          <w:t xml:space="preserve">vent </w:t>
+        </w:r>
+      </w:ins>
+      <w:del w:id="226" w:author="Cristiano Maia" w:date="2014-11-22T17:10:00Z">
+        <w:r>
+          <w:rPr>
+            <w:rFonts w:cs="Arial"/>
+            <w:b/>
+            <w:rPrChange w:id="227" w:author="Cristiano Maia" w:date="2014-11-22T17:03:00Z">
+              <w:rPr/>
+            </w:rPrChange>
+          </w:rPr>
+          <w:delText xml:space="preserve">- </w:delText>
+        </w:r>
+      </w:del>
+      <w:ins w:id="228" w:author="Cristiano Maia" w:date="2014-11-22T17:10:00Z">
+        <w:r>
+          <w:rPr>
+            <w:b/>
+          </w:rPr>
+          <w:t>–</w:t>
+        </w:r>
+        <w:r>
+          <w:rPr>
+            <w:rFonts w:cs="Arial"/>
+            <w:b/>
+            <w:rPrChange w:id="229" w:author="Cristiano Maia" w:date="2014-11-22T17:03:00Z">
+              <w:rPr/>
+            </w:rPrChange>
+          </w:rPr>
+          <w:t xml:space="preserve"> </w:t>
+        </w:r>
+      </w:ins>
+      <w:del w:id="230" w:author="Cristiano Maia" w:date="2014-11-22T17:10:00Z">
+        <w:r>
+          <w:rPr>
+            <w:rFonts w:cs="Arial"/>
+            <w:b/>
+            <w:rPrChange w:id="231" w:author="Cristiano Maia" w:date="2014-11-22T17:03:00Z">
+              <w:rPr/>
+            </w:rPrChange>
+          </w:rPr>
+          <w:delText>session</w:delText>
+        </w:r>
+      </w:del>
+      <w:ins w:id="232" w:author="Cristiano Maia" w:date="2014-11-22T17:10:00Z">
+        <w:r>
+          <w:rPr>
+            <w:b/>
+          </w:rPr>
+          <w:t>S</w:t>
+        </w:r>
+        <w:r>
+          <w:rPr>
+            <w:rFonts w:cs="Arial"/>
+            <w:b/>
+            <w:rPrChange w:id="233" w:author="Cristiano Maia" w:date="2014-11-22T17:03:00Z">
+              <w:rPr/>
+            </w:rPrChange>
+          </w:rPr>
+          <w:t>ession</w:t>
+        </w:r>
+      </w:ins>
+    </w:p>
+    <w:p>
+      <w:pPr>
+        <w:jc w:val="both"/>
+        <w:rPr>
+          <w:del w:id="234" w:author="Cristiano Maia" w:date="2014-11-22T17:07:00Z"/>
+          <w:rFonts w:cs="Arial"/>
+          <w:rPrChange w:id="235" w:author="Cristiano Maia" w:date="2014-11-22T17:03:00Z">
+            <w:rPr>
+              <w:del w:id="236" w:author="Cristiano Maia" w:date="2014-11-22T17:07:00Z"/>
+            </w:rPr>
+          </w:rPrChange>
+        </w:rPr>
+      </w:pPr>
+      <w:r>
+        <w:rPr>
+          <w:rFonts w:cs="Arial"/>
+          <w:rPrChange w:id="237" w:author="Cristiano Maia" w:date="2014-11-22T17:03:00Z">
+            <w:rPr/>
+          </w:rPrChange>
+        </w:rPr>
+        <w:t>An event can have 0 (if the event is online) or many sessions. Events are optional for each Project but one event can only be related to one Project at time.</w:t>
+      </w:r>
+    </w:p>
+    <w:p>
+      <w:pPr>
+        <w:jc w:val="both"/>
+        <w:rPr>
+          <w:ins w:id="238" w:author="Jade" w:date="2014-11-22T14:10:00Z"/>
+          <w:del w:id="239" w:author="Cristiano Maia" w:date="2014-11-22T17:07:00Z"/>
+          <w:rFonts w:cs="Arial"/>
+          <w:rPrChange w:id="240" w:author="Cristiano Maia" w:date="2014-11-22T17:03:00Z">
+            <w:rPr>
+              <w:ins w:id="241" w:author="Jade" w:date="2014-11-22T14:10:00Z"/>
+              <w:del w:id="242" w:author="Cristiano Maia" w:date="2014-11-22T17:07:00Z"/>
+            </w:rPr>
+          </w:rPrChange>
+        </w:rPr>
+      </w:pPr>
+      <w:del w:id="243" w:author="Cristiano Maia" w:date="2014-11-22T17:07:00Z">
+        <w:r>
+          <w:rPr>
+            <w:rFonts w:cs="Arial"/>
+            <w:rPrChange w:id="244" w:author="Cristiano Maia" w:date="2014-11-22T17:03:00Z">
+              <w:rPr/>
+            </w:rPrChange>
+          </w:rPr>
+          <w:delText xml:space="preserve"> </w:delText>
+        </w:r>
+      </w:del>
+    </w:p>
+    <w:p>
+      <w:pPr>
+        <w:jc w:val="both"/>
+        <w:rPr>
+          <w:rFonts w:cs="Arial"/>
+          <w:rPrChange w:id="245" w:author="Cristiano Maia" w:date="2014-11-22T17:03:00Z">
+            <w:rPr/>
+          </w:rPrChange>
+        </w:rPr>
+      </w:pPr>
+    </w:p>
+    <w:p>
+      <w:pPr>
+        <w:pStyle w:val="ListParagraph"/>
+        <w:numPr>
+          <w:ilvl w:val="0"/>
+          <w:numId w:val="13"/>
+        </w:numPr>
+        <w:spacing w:after="0" w:line="276" w:lineRule="auto"/>
+        <w:rPr>
+          <w:rFonts w:cs="Arial"/>
+          <w:b/>
+          <w:rPrChange w:id="246" w:author="Cristiano Maia" w:date="2014-11-22T17:03:00Z">
+            <w:rPr/>
+          </w:rPrChange>
+        </w:rPr>
+        <w:pPrChange w:id="247" w:author="Cristiano Maia" w:date="2014-11-22T17:02:00Z">
+          <w:pPr>
+            <w:ind w:left="720" w:hanging="359"/>
+            <w:jc w:val="both"/>
+          </w:pPr>
+        </w:pPrChange>
+      </w:pPr>
+      <w:del w:id="248" w:author="Cristiano Maia" w:date="2014-11-22T17:02:00Z">
+        <w:r>
+          <w:rPr>
+            <w:rFonts w:cs="Arial"/>
+            <w:b/>
+            <w:rPrChange w:id="249" w:author="Cristiano Maia" w:date="2014-11-22T17:03:00Z">
+              <w:rPr/>
+            </w:rPrChange>
+          </w:rPr>
+          <w:delText>7)</w:delText>
+        </w:r>
+        <w:r>
+          <w:rPr>
+            <w:rFonts w:eastAsia="Times New Roman" w:cs="Arial"/>
+            <w:b/>
+            <w:rPrChange w:id="250" w:author="Cristiano Maia" w:date="2014-11-22T17:03:00Z">
+              <w:rPr>
+                <w:rFonts w:ascii="Times New Roman" w:eastAsia="Times New Roman" w:hAnsi="Times New Roman" w:cs="Times New Roman"/>
+                <w:sz w:val="14"/>
+              </w:rPr>
+            </w:rPrChange>
+          </w:rPr>
+          <w:delText xml:space="preserve">    </w:delText>
+        </w:r>
+      </w:del>
+      <w:r>
+        <w:rPr>
+          <w:rFonts w:cs="Arial"/>
+          <w:b/>
+          <w:rPrChange w:id="251" w:author="Cristiano Maia" w:date="2014-11-22T17:03:00Z">
+            <w:rPr/>
+          </w:rPrChange>
+        </w:rPr>
+        <w:t xml:space="preserve">Session </w:t>
+      </w:r>
+      <w:ins w:id="252" w:author="Cristiano Maia" w:date="2014-11-22T17:11:00Z">
+        <w:r>
+          <w:rPr>
+            <w:b/>
+          </w:rPr>
+          <w:t>–</w:t>
+        </w:r>
+      </w:ins>
+      <w:del w:id="253" w:author="Cristiano Maia" w:date="2014-11-22T17:11:00Z">
+        <w:r>
+          <w:rPr>
+            <w:rFonts w:cs="Arial"/>
+            <w:b/>
+            <w:rPrChange w:id="254" w:author="Cristiano Maia" w:date="2014-11-22T17:03:00Z">
+              <w:rPr/>
+            </w:rPrChange>
+          </w:rPr>
+          <w:delText>-</w:delText>
+        </w:r>
+      </w:del>
+      <w:r>
+        <w:rPr>
+          <w:rFonts w:cs="Arial"/>
+          <w:b/>
+          <w:rPrChange w:id="255" w:author="Cristiano Maia" w:date="2014-11-22T17:03:00Z">
+            <w:rPr/>
+          </w:rPrChange>
+        </w:rPr>
+        <w:t xml:space="preserve"> </w:t>
+      </w:r>
+      <w:del w:id="256" w:author="Cristiano Maia" w:date="2014-11-22T17:11:00Z">
+        <w:r>
+          <w:rPr>
+            <w:rFonts w:cs="Arial"/>
+            <w:b/>
+            <w:rPrChange w:id="257" w:author="Cristiano Maia" w:date="2014-11-22T17:03:00Z">
+              <w:rPr/>
+            </w:rPrChange>
+          </w:rPr>
+          <w:delText xml:space="preserve">booking </w:delText>
+        </w:r>
+      </w:del>
+      <w:ins w:id="258" w:author="Cristiano Maia" w:date="2014-11-22T17:11:00Z">
+        <w:r>
+          <w:rPr>
+            <w:b/>
+          </w:rPr>
+          <w:t>B</w:t>
+        </w:r>
+        <w:r>
+          <w:rPr>
+            <w:rFonts w:cs="Arial"/>
+            <w:b/>
+            <w:rPrChange w:id="259" w:author="Cristiano Maia" w:date="2014-11-22T17:03:00Z">
+              <w:rPr/>
+            </w:rPrChange>
+          </w:rPr>
+          <w:t xml:space="preserve">ooking </w:t>
+        </w:r>
+        <w:r>
+          <w:rPr>
+            <w:b/>
+          </w:rPr>
+          <w:t>–</w:t>
+        </w:r>
+      </w:ins>
+      <w:del w:id="260" w:author="Cristiano Maia" w:date="2014-11-22T17:11:00Z">
+        <w:r>
+          <w:rPr>
+            <w:rFonts w:cs="Arial"/>
+            <w:b/>
+            <w:rPrChange w:id="261" w:author="Cristiano Maia" w:date="2014-11-22T17:03:00Z">
+              <w:rPr/>
+            </w:rPrChange>
+          </w:rPr>
+          <w:delText>-</w:delText>
+        </w:r>
+      </w:del>
+      <w:r>
+        <w:rPr>
+          <w:rFonts w:cs="Arial"/>
+          <w:b/>
+          <w:rPrChange w:id="262" w:author="Cristiano Maia" w:date="2014-11-22T17:03:00Z">
+            <w:rPr/>
+          </w:rPrChange>
+        </w:rPr>
+        <w:t xml:space="preserve"> </w:t>
+      </w:r>
+      <w:del w:id="263" w:author="Cristiano Maia" w:date="2014-11-22T17:11:00Z">
+        <w:r>
+          <w:rPr>
+            <w:rFonts w:cs="Arial"/>
+            <w:b/>
+            <w:rPrChange w:id="264" w:author="Cristiano Maia" w:date="2014-11-22T17:03:00Z">
+              <w:rPr/>
+            </w:rPrChange>
+          </w:rPr>
+          <w:delText xml:space="preserve">venue </w:delText>
+        </w:r>
+      </w:del>
+      <w:ins w:id="265" w:author="Cristiano Maia" w:date="2014-11-22T17:11:00Z">
+        <w:r>
+          <w:rPr>
+            <w:b/>
+          </w:rPr>
+          <w:t>V</w:t>
+        </w:r>
+        <w:r>
+          <w:rPr>
+            <w:rFonts w:cs="Arial"/>
+            <w:b/>
+            <w:rPrChange w:id="266" w:author="Cristiano Maia" w:date="2014-11-22T17:03:00Z">
+              <w:rPr/>
+            </w:rPrChange>
+          </w:rPr>
+          <w:t xml:space="preserve">enue </w:t>
+        </w:r>
+      </w:ins>
+      <w:del w:id="267" w:author="Cristiano Maia" w:date="2014-11-22T17:11:00Z">
+        <w:r>
+          <w:rPr>
+            <w:rFonts w:cs="Arial"/>
+            <w:b/>
+            <w:rPrChange w:id="268" w:author="Cristiano Maia" w:date="2014-11-22T17:03:00Z">
+              <w:rPr/>
+            </w:rPrChange>
+          </w:rPr>
+          <w:delText>address</w:delText>
+        </w:r>
+      </w:del>
+      <w:ins w:id="269" w:author="Cristiano Maia" w:date="2014-11-22T17:11:00Z">
+        <w:r>
+          <w:rPr>
+            <w:b/>
+          </w:rPr>
+          <w:t>A</w:t>
+        </w:r>
+        <w:r>
+          <w:rPr>
+            <w:rFonts w:cs="Arial"/>
+            <w:b/>
+            <w:rPrChange w:id="270" w:author="Cristiano Maia" w:date="2014-11-22T17:03:00Z">
+              <w:rPr/>
+            </w:rPrChange>
+          </w:rPr>
+          <w:t>ddress</w:t>
+        </w:r>
+      </w:ins>
+    </w:p>
+    <w:p>
+      <w:pPr>
+        <w:jc w:val="both"/>
+        <w:rPr>
+          <w:rFonts w:cs="Arial"/>
+          <w:rPrChange w:id="271" w:author="Cristiano Maia" w:date="2014-11-22T17:03:00Z">
+            <w:rPr/>
+          </w:rPrChange>
+        </w:rPr>
+      </w:pPr>
+      <w:r>
+        <w:rPr>
+          <w:rFonts w:cs="Arial"/>
+          <w:rPrChange w:id="272" w:author="Cristiano Maia" w:date="2014-11-22T17:03:00Z">
+            <w:rPr/>
+          </w:rPrChange>
+        </w:rPr>
+        <w:t>The marketing department has a list of venues names and locations. These venues are booked by</w:t>
+      </w:r>
+      <w:r>
+        <w:rPr>
+          <w:rFonts w:cs="Arial"/>
+          <w:rPrChange w:id="273" w:author="Cristiano Maia" w:date="2014-11-22T17:03:00Z">
+            <w:rPr/>
+          </w:rPrChange>
+        </w:rPr>
+        <w:t xml:space="preserve"> event sessions, each session is part of an event.</w:t>
+      </w:r>
+    </w:p>
+    <w:p>
+      <w:pPr>
+        <w:pStyle w:val="ListParagraph"/>
+        <w:numPr>
+          <w:ilvl w:val="0"/>
+          <w:numId w:val="13"/>
+        </w:numPr>
+        <w:spacing w:after="0" w:line="276" w:lineRule="auto"/>
+        <w:rPr>
+          <w:rFonts w:cs="Arial"/>
+          <w:b/>
+          <w:rPrChange w:id="274" w:author="Cristiano Maia" w:date="2014-11-22T17:03:00Z">
+            <w:rPr/>
+          </w:rPrChange>
+        </w:rPr>
+        <w:pPrChange w:id="275" w:author="Cristiano Maia" w:date="2014-11-22T17:02:00Z">
+          <w:pPr>
+            <w:ind w:left="720" w:hanging="359"/>
+            <w:jc w:val="both"/>
+          </w:pPr>
+        </w:pPrChange>
+      </w:pPr>
+      <w:del w:id="276" w:author="Cristiano Maia" w:date="2014-11-22T17:02:00Z">
+        <w:r>
+          <w:rPr>
+            <w:rFonts w:cs="Arial"/>
+            <w:b/>
+            <w:rPrChange w:id="277" w:author="Cristiano Maia" w:date="2014-11-22T17:03:00Z">
+              <w:rPr/>
+            </w:rPrChange>
+          </w:rPr>
+          <w:delText>8)</w:delText>
+        </w:r>
+        <w:r>
+          <w:rPr>
+            <w:rFonts w:eastAsia="Times New Roman" w:cs="Arial"/>
+            <w:b/>
+            <w:rPrChange w:id="278" w:author="Cristiano Maia" w:date="2014-11-22T17:03:00Z">
+              <w:rPr>
+                <w:rFonts w:ascii="Times New Roman" w:eastAsia="Times New Roman" w:hAnsi="Times New Roman" w:cs="Times New Roman"/>
+                <w:sz w:val="14"/>
+              </w:rPr>
+            </w:rPrChange>
+          </w:rPr>
+          <w:delText xml:space="preserve">    </w:delText>
+        </w:r>
+      </w:del>
+      <w:del w:id="279" w:author="Cristiano Maia" w:date="2014-11-22T17:11:00Z">
+        <w:r>
+          <w:rPr>
+            <w:rFonts w:cs="Arial"/>
+            <w:b/>
+            <w:rPrChange w:id="280" w:author="Cristiano Maia" w:date="2014-11-22T17:03:00Z">
+              <w:rPr/>
+            </w:rPrChange>
+          </w:rPr>
+          <w:delText>S</w:delText>
+        </w:r>
+      </w:del>
+      <w:ins w:id="281" w:author="Cristiano Maia" w:date="2014-11-22T17:11:00Z">
+        <w:r>
+          <w:rPr>
+            <w:b/>
+          </w:rPr>
+          <w:t>S</w:t>
+        </w:r>
+      </w:ins>
+      <w:r>
+        <w:rPr>
+          <w:rFonts w:cs="Arial"/>
+          <w:b/>
+          <w:rPrChange w:id="282" w:author="Cristiano Maia" w:date="2014-11-22T17:03:00Z">
+            <w:rPr/>
+          </w:rPrChange>
+        </w:rPr>
+        <w:t xml:space="preserve">ession </w:t>
+      </w:r>
+      <w:ins w:id="283" w:author="Cristiano Maia" w:date="2014-11-22T17:11:00Z">
+        <w:r>
+          <w:rPr>
+            <w:b/>
+          </w:rPr>
+          <w:t>–</w:t>
+        </w:r>
+      </w:ins>
+      <w:del w:id="284" w:author="Cristiano Maia" w:date="2014-11-22T17:11:00Z">
+        <w:r>
+          <w:rPr>
+            <w:rFonts w:cs="Arial"/>
+            <w:b/>
+            <w:rPrChange w:id="285" w:author="Cristiano Maia" w:date="2014-11-22T17:03:00Z">
+              <w:rPr/>
+            </w:rPrChange>
+          </w:rPr>
+          <w:delText>-</w:delText>
+        </w:r>
+      </w:del>
+      <w:r>
+        <w:rPr>
+          <w:rFonts w:cs="Arial"/>
+          <w:b/>
+          <w:rPrChange w:id="286" w:author="Cristiano Maia" w:date="2014-11-22T17:03:00Z">
+            <w:rPr/>
+          </w:rPrChange>
+        </w:rPr>
+        <w:t xml:space="preserve"> </w:t>
+      </w:r>
+      <w:del w:id="287" w:author="Cristiano Maia" w:date="2014-11-22T17:11:00Z">
+        <w:r>
+          <w:rPr>
+            <w:rFonts w:cs="Arial"/>
+            <w:b/>
+            <w:rPrChange w:id="288" w:author="Cristiano Maia" w:date="2014-11-22T17:03:00Z">
+              <w:rPr/>
+            </w:rPrChange>
+          </w:rPr>
+          <w:delText>Attendees</w:delText>
+        </w:r>
+      </w:del>
+      <w:ins w:id="289" w:author="Cristiano Maia" w:date="2014-11-22T17:11:00Z">
+        <w:r>
+          <w:rPr>
+            <w:b/>
+          </w:rPr>
+          <w:t>A</w:t>
+        </w:r>
+        <w:r>
+          <w:rPr>
+            <w:rFonts w:cs="Arial"/>
+            <w:b/>
+            <w:rPrChange w:id="290" w:author="Cristiano Maia" w:date="2014-11-22T17:03:00Z">
+              <w:rPr/>
+            </w:rPrChange>
+          </w:rPr>
+          <w:t>ttendees</w:t>
+        </w:r>
+      </w:ins>
+    </w:p>
+    <w:p>
+      <w:pPr>
+        <w:jc w:val="both"/>
+        <w:rPr>
+          <w:rFonts w:cs="Arial"/>
+          <w:rPrChange w:id="291" w:author="Cristiano Maia" w:date="2014-11-22T17:03:00Z">
+            <w:rPr/>
+          </w:rPrChange>
+        </w:rPr>
+      </w:pPr>
+      <w:r>
+        <w:rPr>
+          <w:rFonts w:cs="Arial"/>
+          <w:rPrChange w:id="292" w:author="Cristiano Maia" w:date="2014-11-22T17:03:00Z">
+            <w:rPr/>
+          </w:rPrChange>
+        </w:rPr>
+        <w:t xml:space="preserve">At each event attendees must register to be at the event and in turn each session can record who and how many attendees were at that specific session. </w:t>
+      </w:r>
+    </w:p>
+    <w:p>
+      <w:pPr>
+        <w:pStyle w:val="ListParagraph"/>
+        <w:numPr>
+          <w:ilvl w:val="0"/>
+          <w:numId w:val="13"/>
+        </w:numPr>
+        <w:spacing w:line="276" w:lineRule="auto"/>
+        <w:rPr>
+          <w:del w:id="293" w:author="Cristiano Maia" w:date="2014-11-22T17:03:00Z"/>
+          <w:rFonts w:cs="Arial"/>
+          <w:b/>
+          <w:rPrChange w:id="294" w:author="Cristiano Maia" w:date="2014-11-22T17:03:00Z">
+            <w:rPr>
+              <w:del w:id="295" w:author="Cristiano Maia" w:date="2014-11-22T17:03:00Z"/>
+            </w:rPr>
+          </w:rPrChange>
+        </w:rPr>
+        <w:pPrChange w:id="296" w:author="Cristiano Maia" w:date="2014-11-22T17:02:00Z">
+          <w:pPr>
+            <w:ind w:left="720" w:hanging="359"/>
+            <w:jc w:val="both"/>
+          </w:pPr>
+        </w:pPrChange>
+      </w:pPr>
+      <w:del w:id="297" w:author="Cristiano Maia" w:date="2014-11-22T17:02:00Z">
+        <w:r>
+          <w:rPr>
+            <w:rFonts w:cs="Arial"/>
+            <w:b/>
+            <w:rPrChange w:id="298" w:author="Cristiano Maia" w:date="2014-11-22T17:03:00Z">
+              <w:rPr/>
+            </w:rPrChange>
+          </w:rPr>
+          <w:delText>9)</w:delText>
+        </w:r>
+        <w:r>
+          <w:rPr>
+            <w:rFonts w:eastAsia="Times New Roman" w:cs="Arial"/>
+            <w:b/>
+            <w:rPrChange w:id="299" w:author="Cristiano Maia" w:date="2014-11-22T17:03:00Z">
+              <w:rPr>
+                <w:rFonts w:ascii="Times New Roman" w:eastAsia="Times New Roman" w:hAnsi="Times New Roman" w:cs="Times New Roman"/>
+                <w:sz w:val="14"/>
+              </w:rPr>
+            </w:rPrChange>
+          </w:rPr>
+          <w:delText xml:space="preserve">    </w:delText>
+        </w:r>
+      </w:del>
+      <w:r>
+        <w:rPr>
+          <w:rFonts w:cs="Arial"/>
+          <w:b/>
+          <w:rPrChange w:id="300" w:author="Cristiano Maia" w:date="2014-11-22T17:03:00Z">
+            <w:rPr/>
+          </w:rPrChange>
+        </w:rPr>
+        <w:t xml:space="preserve">Project </w:t>
+      </w:r>
+      <w:ins w:id="301" w:author="Cristiano Maia" w:date="2014-11-22T17:11:00Z">
+        <w:r>
+          <w:rPr>
+            <w:b/>
+          </w:rPr>
+          <w:t>–</w:t>
+        </w:r>
+      </w:ins>
+      <w:del w:id="302" w:author="Cristiano Maia" w:date="2014-11-22T17:11:00Z">
+        <w:r>
+          <w:rPr>
+            <w:rFonts w:cs="Arial"/>
+            <w:b/>
+            <w:rPrChange w:id="303" w:author="Cristiano Maia" w:date="2014-11-22T17:03:00Z">
+              <w:rPr/>
+            </w:rPrChange>
+          </w:rPr>
+          <w:delText>-</w:delText>
+        </w:r>
+      </w:del>
+      <w:r>
+        <w:rPr>
+          <w:rFonts w:cs="Arial"/>
+          <w:b/>
+          <w:rPrChange w:id="304" w:author="Cristiano Maia" w:date="2014-11-22T17:03:00Z">
+            <w:rPr/>
+          </w:rPrChange>
+        </w:rPr>
+        <w:t xml:space="preserve"> </w:t>
+      </w:r>
+      <w:del w:id="305" w:author="Cristiano Maia" w:date="2014-11-22T17:11:00Z">
+        <w:r>
+          <w:rPr>
+            <w:rFonts w:cs="Arial"/>
+            <w:b/>
+            <w:rPrChange w:id="306" w:author="Cristiano Maia" w:date="2014-11-22T17:03:00Z">
+              <w:rPr/>
+            </w:rPrChange>
+          </w:rPr>
+          <w:delText xml:space="preserve">task </w:delText>
+        </w:r>
+      </w:del>
+      <w:ins w:id="307" w:author="Cristiano Maia" w:date="2014-11-22T17:11:00Z">
+        <w:r>
+          <w:rPr>
+            <w:b/>
+          </w:rPr>
+          <w:t>T</w:t>
+        </w:r>
+        <w:r>
+          <w:rPr>
+            <w:rFonts w:cs="Arial"/>
+            <w:b/>
+            <w:rPrChange w:id="308" w:author="Cristiano Maia" w:date="2014-11-22T17:03:00Z">
+              <w:rPr/>
+            </w:rPrChange>
+          </w:rPr>
+          <w:t xml:space="preserve">ask </w:t>
+        </w:r>
+        <w:r>
+          <w:rPr>
+            <w:b/>
+          </w:rPr>
+          <w:t>–</w:t>
+        </w:r>
+      </w:ins>
+      <w:del w:id="309" w:author="Cristiano Maia" w:date="2014-11-22T17:11:00Z">
+        <w:r>
+          <w:rPr>
+            <w:rFonts w:cs="Arial"/>
+            <w:b/>
+            <w:rPrChange w:id="310" w:author="Cristiano Maia" w:date="2014-11-22T17:03:00Z">
+              <w:rPr/>
+            </w:rPrChange>
+          </w:rPr>
+          <w:delText>-</w:delText>
+        </w:r>
+      </w:del>
+      <w:r>
+        <w:rPr>
+          <w:rFonts w:cs="Arial"/>
+          <w:b/>
+          <w:rPrChange w:id="311" w:author="Cristiano Maia" w:date="2014-11-22T17:03:00Z">
+            <w:rPr/>
+          </w:rPrChange>
+        </w:rPr>
+        <w:t xml:space="preserve"> </w:t>
+      </w:r>
+      <w:del w:id="312" w:author="Cristiano Maia" w:date="2014-11-22T17:11:00Z">
+        <w:r>
+          <w:rPr>
+            <w:rFonts w:cs="Arial"/>
+            <w:b/>
+            <w:rPrChange w:id="313" w:author="Cristiano Maia" w:date="2014-11-22T17:03:00Z">
+              <w:rPr/>
+            </w:rPrChange>
+          </w:rPr>
+          <w:delText xml:space="preserve">task </w:delText>
+        </w:r>
+      </w:del>
+      <w:ins w:id="314" w:author="Cristiano Maia" w:date="2014-11-22T17:11:00Z">
+        <w:r>
+          <w:rPr>
+            <w:b/>
+          </w:rPr>
+          <w:t>T</w:t>
+        </w:r>
+        <w:r>
+          <w:rPr>
+            <w:rFonts w:cs="Arial"/>
+            <w:b/>
+            <w:rPrChange w:id="315" w:author="Cristiano Maia" w:date="2014-11-22T17:03:00Z">
+              <w:rPr/>
+            </w:rPrChange>
+          </w:rPr>
+          <w:t xml:space="preserve">ask </w:t>
+        </w:r>
+      </w:ins>
+      <w:del w:id="316" w:author="Cristiano Maia" w:date="2014-11-22T17:11:00Z">
+        <w:r>
+          <w:rPr>
+            <w:rFonts w:cs="Arial"/>
+            <w:b/>
+            <w:rPrChange w:id="317" w:author="Cristiano Maia" w:date="2014-11-22T17:03:00Z">
+              <w:rPr/>
+            </w:rPrChange>
+          </w:rPr>
+          <w:delText xml:space="preserve">history </w:delText>
+        </w:r>
+      </w:del>
+      <w:ins w:id="318" w:author="Cristiano Maia" w:date="2014-11-22T17:11:00Z">
+        <w:r>
+          <w:rPr>
+            <w:b/>
+          </w:rPr>
+          <w:t>H</w:t>
+        </w:r>
+        <w:r>
+          <w:rPr>
+            <w:rFonts w:cs="Arial"/>
+            <w:b/>
+            <w:rPrChange w:id="319" w:author="Cristiano Maia" w:date="2014-11-22T17:03:00Z">
+              <w:rPr/>
+            </w:rPrChange>
+          </w:rPr>
+          <w:t xml:space="preserve">istory </w:t>
+        </w:r>
+      </w:ins>
+      <w:ins w:id="320" w:author="Jade" w:date="2014-11-22T14:11:00Z">
+        <w:r>
+          <w:rPr>
+            <w:rFonts w:cs="Arial"/>
+            <w:b/>
+            <w:rPrChange w:id="321" w:author="Cristiano Maia" w:date="2014-11-22T17:03:00Z">
+              <w:rPr/>
+            </w:rPrChange>
+          </w:rPr>
+          <w:t>–</w:t>
+        </w:r>
+      </w:ins>
+      <w:r>
+        <w:rPr>
+          <w:rFonts w:cs="Arial"/>
+          <w:b/>
+          <w:rPrChange w:id="322" w:author="Cristiano Maia" w:date="2014-11-22T17:03:00Z">
+            <w:rPr/>
+          </w:rPrChange>
+        </w:rPr>
+        <w:t xml:space="preserve"> </w:t>
+      </w:r>
+      <w:del w:id="323" w:author="Cristiano Maia" w:date="2014-11-22T17:11:00Z">
+        <w:r>
+          <w:rPr>
+            <w:rFonts w:cs="Arial"/>
+            <w:b/>
+            <w:rPrChange w:id="324" w:author="Cristiano Maia" w:date="2014-11-22T17:03:00Z">
+              <w:rPr/>
+            </w:rPrChange>
+          </w:rPr>
+          <w:delText>staff</w:delText>
+        </w:r>
+      </w:del>
+      <w:ins w:id="325" w:author="Cristiano Maia" w:date="2014-11-22T17:11:00Z">
+        <w:r>
+          <w:rPr>
+            <w:b/>
+          </w:rPr>
+          <w:t>S</w:t>
+        </w:r>
+        <w:r>
+          <w:rPr>
+            <w:rFonts w:cs="Arial"/>
+            <w:b/>
+            <w:rPrChange w:id="326" w:author="Cristiano Maia" w:date="2014-11-22T17:03:00Z">
+              <w:rPr/>
+            </w:rPrChange>
+          </w:rPr>
+          <w:t>taff</w:t>
+        </w:r>
+      </w:ins>
+    </w:p>
+    <w:p>
+      <w:pPr>
+        <w:pStyle w:val="ListParagraph"/>
+        <w:numPr>
+          <w:ilvl w:val="0"/>
+          <w:numId w:val="13"/>
+        </w:numPr>
+        <w:spacing w:after="0" w:line="276" w:lineRule="auto"/>
+        <w:jc w:val="both"/>
+        <w:rPr>
+          <w:rFonts w:cs="Arial"/>
+          <w:b/>
+          <w:rPrChange w:id="327" w:author="Cristiano Maia" w:date="2014-11-22T17:03:00Z">
+            <w:rPr/>
+          </w:rPrChange>
+        </w:rPr>
+        <w:pPrChange w:id="328" w:author="Cristiano Maia" w:date="2014-11-22T17:03:00Z">
+          <w:pPr>
+            <w:jc w:val="both"/>
+          </w:pPr>
+        </w:pPrChange>
+      </w:pPr>
+    </w:p>
+    <w:p>
+      <w:pPr>
+        <w:jc w:val="both"/>
+        <w:rPr>
+          <w:rFonts w:cs="Arial"/>
+        </w:rPr>
+      </w:pPr>
+      <w:r>
+        <w:rPr>
+          <w:rFonts w:cs="Arial"/>
+          <w:rPrChange w:id="329" w:author="Cristiano Maia" w:date="2014-11-22T17:03:00Z">
+            <w:rPr/>
+          </w:rPrChange>
+        </w:rPr>
+        <w:t>A project can have 0 (in case the tasks hasn't be assigned yet) or many tasks but a specific task can only be related to one project. An extra table called Task History is responsible to keep track of all the tasks from any project even if it has been archived. Along with the keeping track of the staff that was part of the task</w:t>
+      </w:r>
+      <w:bookmarkStart w:id="330" w:name="_GoBack"/>
+      <w:bookmarkEnd w:id="330"/>
+      <w:r>
+        <w:rPr>
+          <w:rFonts w:cs="Arial"/>
+          <w:rPrChange w:id="331" w:author="Cristiano Maia" w:date="2014-11-22T17:03:00Z">
+            <w:rPr/>
+          </w:rPrChange>
+        </w:rPr>
+        <w:t>.</w:t>
+      </w:r>
+    </w:p>
+    <w:p>
+      <w:pPr>
+        <w:jc w:val="both"/>
+        <w:sectPr>
+          <w:type w:val="continuous"/>
+          <w:pgSz w:w="11906" w:h="16838"/>
+          <w:pgMar w:top="1440" w:right="1440" w:bottom="1440" w:left="1440" w:header="708" w:footer="708" w:gutter="0"/>
+          <w:cols w:space="708"/>
+          <w:titlePg/>
+          <w:docGrid w:linePitch="360"/>
+        </w:sectPr>
+      </w:pPr>
+    </w:p>
+    <w:p>
+      <w:pPr>
+        <w:jc w:val="both"/>
+      </w:pPr>
+      <w:r>
+        <w:lastRenderedPageBreak/>
+        <w:pict w14:anchorId="691BEF4B">
+          <v:shapetype id="_x0000_t75" coordsize="21600,21600" o:spt="75" o:preferrelative="t" path="m@4@5l@4@11@9@11@9@5xe" filled="f" stroked="f">
+            <v:stroke joinstyle="miter"/>
+            <v:formulas>
+              <v:f eqn="if lineDrawn pixelLineWidth 0"/>
+              <v:f eqn="sum @0 1 0"/>
+              <v:f eqn="sum 0 0 @1"/>
+              <v:f eqn="prod @2 1 2"/>
+              <v:f eqn="prod @3 21600 pixelWidth"/>
+              <v:f eqn="prod @3 21600 pixelHeight"/>
+              <v:f eqn="sum @0 0 1"/>
+              <v:f eqn="prod @6 1 2"/>
+              <v:f eqn="prod @7 21600 pixelWidth"/>
+              <v:f eqn="sum @8 21600 0"/>
+              <v:f eqn="prod @7 21600 pixelHeight"/>
+              <v:f eqn="sum @10 21600 0"/>
+            </v:formulas>
+            <v:path o:extrusionok="f" gradientshapeok="t" o:connecttype="rect"/>
+            <o:lock v:ext="edit" aspectratio="t"/>
+          </v:shapetype>
+          <v:shape id="_x0000_i1025" type="#_x0000_t75" style="width:769.4pt;height:460.45pt">
+            <v:imagedata r:id="rId11" o:title="Final_ERD_v3"/>
+          </v:shape>
+        </w:pict>
+      </w:r>
+    </w:p>
+    <w:p>
+      <w:pPr>
+        <w:jc w:val="both"/>
+        <w:sectPr>
+          <w:pgSz w:w="16838" w:h="11906" w:orient="landscape"/>
+          <w:pgMar w:top="720" w:right="720" w:bottom="720" w:left="720" w:header="708" w:footer="708" w:gutter="0"/>
+          <w:cols w:space="708"/>
+          <w:titlePg/>
+          <w:docGrid w:linePitch="360"/>
+        </w:sectPr>
+      </w:pPr>
+    </w:p>
+    <w:p>
+      <w:pPr>
+        <w:pStyle w:val="Heading2"/>
         <w:rPr>
           <w:color w:val="0066BB"/>
         </w:rPr>
       </w:pPr>
-      <w:bookmarkStart w:id="12" w:name="_Toc404160012"/>
-      <w:bookmarkEnd w:id="7"/>
-      <w:bookmarkEnd w:id="8"/>
-      <w:r>
+      <w:bookmarkStart w:id="332" w:name="_Toc404440083"/>
+      <w:bookmarkEnd w:id="9"/>
+      <w:bookmarkEnd w:id="10"/>
+      <w:r>
+        <w:lastRenderedPageBreak/>
         <w:t>Advantages and Disadvantages to Using a Data Warehouse</w:t>
       </w:r>
-      <w:bookmarkEnd w:id="12"/>
+      <w:bookmarkEnd w:id="332"/>
     </w:p>
     <w:p>
       <w:pPr>
@@ -2459,7 +5041,6 @@
         <w:jc w:val="both"/>
       </w:pPr>
       <w:r>
-        <w:lastRenderedPageBreak/>
         <w:t xml:space="preserve">The advantage of having data warehouse in marketing is that the data is static </w:t>
       </w:r>
       <w:r>
@@ -2631,11 +5212,11 @@
       <w:pPr>
         <w:pStyle w:val="Heading1"/>
       </w:pPr>
-      <w:bookmarkStart w:id="13" w:name="_Toc404160013"/>
+      <w:bookmarkStart w:id="333" w:name="_Toc404440084"/>
       <w:r>
         <w:t>Data mark design</w:t>
       </w:r>
-      <w:bookmarkEnd w:id="13"/>
+      <w:bookmarkEnd w:id="333"/>
     </w:p>
     <w:p>
       <w:pPr>
@@ -2730,8 +5311,6 @@
       <w:r>
         <w:t>Add content here</w:t>
       </w:r>
-      <w:bookmarkStart w:id="14" w:name="_GoBack"/>
-      <w:bookmarkEnd w:id="14"/>
     </w:p>
     <w:p>
       <w:pPr>
@@ -2740,14 +5319,14 @@
           <w:iCs/>
         </w:rPr>
       </w:pPr>
-      <w:bookmarkStart w:id="15" w:name="_Toc404160014"/>
+      <w:bookmarkStart w:id="334" w:name="_Toc404440085"/>
       <w:r>
         <w:rPr>
           <w:iCs/>
         </w:rPr>
         <w:t>ETL process</w:t>
       </w:r>
-      <w:bookmarkEnd w:id="15"/>
+      <w:bookmarkEnd w:id="334"/>
     </w:p>
     <w:p>
       <w:pPr>
@@ -2809,14 +5388,14 @@
       <w:pPr>
         <w:pStyle w:val="Heading1"/>
       </w:pPr>
-      <w:bookmarkStart w:id="16" w:name="_Toc404160015"/>
+      <w:bookmarkStart w:id="335" w:name="_Toc404440086"/>
       <w:r>
         <w:t>O</w:t>
       </w:r>
       <w:r>
         <w:t>LAP</w:t>
       </w:r>
-      <w:bookmarkEnd w:id="16"/>
+      <w:bookmarkEnd w:id="335"/>
     </w:p>
     <w:p>
       <w:pPr>
@@ -2864,11 +5443,11 @@
       <w:pPr>
         <w:pStyle w:val="Heading1"/>
       </w:pPr>
-      <w:bookmarkStart w:id="17" w:name="_Toc404160016"/>
+      <w:bookmarkStart w:id="336" w:name="_Toc404440087"/>
       <w:r>
         <w:t>Conclusion</w:t>
       </w:r>
-      <w:bookmarkEnd w:id="17"/>
+      <w:bookmarkEnd w:id="336"/>
     </w:p>
     <w:p>
       <w:pPr>
@@ -2895,6 +5474,7 @@
         <w:rPr>
           <w:rStyle w:val="SubtleEmphasis"/>
         </w:rPr>
+        <w:lastRenderedPageBreak/>
         <w:t>Performance? Amount of data stored. Flexibility to adapt/include/remove different columns.</w:t>
       </w:r>
     </w:p>
@@ -2910,11 +5490,11 @@
       <w:pPr>
         <w:pStyle w:val="Heading1"/>
       </w:pPr>
-      <w:bookmarkStart w:id="18" w:name="_Toc404160017"/>
+      <w:bookmarkStart w:id="337" w:name="_Toc404440088"/>
       <w:r>
         <w:t>References</w:t>
       </w:r>
-      <w:bookmarkEnd w:id="18"/>
+      <w:bookmarkEnd w:id="337"/>
     </w:p>
     <w:p>
       <w:pPr>
@@ -2962,7 +5542,6 @@
           <w:noProof/>
           <w:sz w:val="22"/>
         </w:rPr>
-        <w:lastRenderedPageBreak/>
         <w:t>Power, D., Ask Dan! about DSS - What are advantages and disadvantages of data warehouses? Available at: http://dssresources.com/faq/index.php?action=artikel&amp;id=180 [Accessed November 14, 2014].</w:t>
       </w:r>
     </w:p>
@@ -2977,7 +5556,6 @@
       </w:r>
     </w:p>
     <w:sectPr>
-      <w:type w:val="continuous"/>
       <w:pgSz w:w="11906" w:h="16838"/>
       <w:pgMar w:top="1440" w:right="1440" w:bottom="1440" w:left="1440" w:header="708" w:footer="708" w:gutter="0"/>
       <w:cols w:space="708"/>
@@ -3290,6 +5868,96 @@
     </w:lvl>
   </w:abstractNum>
   <w:abstractNum w:abstractNumId="3">
+    <w:nsid w:val="27064E10"/>
+    <w:multiLevelType w:val="hybridMultilevel"/>
+    <w:tmpl w:val="872E9200"/>
+    <w:lvl w:ilvl="0" w:tplc="B2D4EDE6">
+      <w:start w:val="1"/>
+      <w:numFmt w:val="decimal"/>
+      <w:pStyle w:val="TOC2"/>
+      <w:lvlText w:val="%1)"/>
+      <w:lvlJc w:val="left"/>
+      <w:pPr>
+        <w:ind w:left="721" w:hanging="360"/>
+      </w:pPr>
+      <w:rPr>
+        <w:rFonts w:hint="default"/>
+      </w:rPr>
+    </w:lvl>
+    <w:lvl w:ilvl="1" w:tplc="08090019" w:tentative="1">
+      <w:start w:val="1"/>
+      <w:numFmt w:val="lowerLetter"/>
+      <w:lvlText w:val="%2."/>
+      <w:lvlJc w:val="left"/>
+      <w:pPr>
+        <w:ind w:left="1441" w:hanging="360"/>
+      </w:pPr>
+    </w:lvl>
+    <w:lvl w:ilvl="2" w:tplc="0809001B" w:tentative="1">
+      <w:start w:val="1"/>
+      <w:numFmt w:val="lowerRoman"/>
+      <w:lvlText w:val="%3."/>
+      <w:lvlJc w:val="right"/>
+      <w:pPr>
+        <w:ind w:left="2161" w:hanging="180"/>
+      </w:pPr>
+    </w:lvl>
+    <w:lvl w:ilvl="3" w:tplc="0809000F" w:tentative="1">
+      <w:start w:val="1"/>
+      <w:numFmt w:val="decimal"/>
+      <w:lvlText w:val="%4."/>
+      <w:lvlJc w:val="left"/>
+      <w:pPr>
+        <w:ind w:left="2881" w:hanging="360"/>
+      </w:pPr>
+    </w:lvl>
+    <w:lvl w:ilvl="4" w:tplc="08090019" w:tentative="1">
+      <w:start w:val="1"/>
+      <w:numFmt w:val="lowerLetter"/>
+      <w:lvlText w:val="%5."/>
+      <w:lvlJc w:val="left"/>
+      <w:pPr>
+        <w:ind w:left="3601" w:hanging="360"/>
+      </w:pPr>
+    </w:lvl>
+    <w:lvl w:ilvl="5" w:tplc="0809001B" w:tentative="1">
+      <w:start w:val="1"/>
+      <w:numFmt w:val="lowerRoman"/>
+      <w:lvlText w:val="%6."/>
+      <w:lvlJc w:val="right"/>
+      <w:pPr>
+        <w:ind w:left="4321" w:hanging="180"/>
+      </w:pPr>
+    </w:lvl>
+    <w:lvl w:ilvl="6" w:tplc="0809000F" w:tentative="1">
+      <w:start w:val="1"/>
+      <w:numFmt w:val="decimal"/>
+      <w:lvlText w:val="%7."/>
+      <w:lvlJc w:val="left"/>
+      <w:pPr>
+        <w:ind w:left="5041" w:hanging="360"/>
+      </w:pPr>
+    </w:lvl>
+    <w:lvl w:ilvl="7" w:tplc="08090019" w:tentative="1">
+      <w:start w:val="1"/>
+      <w:numFmt w:val="lowerLetter"/>
+      <w:lvlText w:val="%8."/>
+      <w:lvlJc w:val="left"/>
+      <w:pPr>
+        <w:ind w:left="5761" w:hanging="360"/>
+      </w:pPr>
+    </w:lvl>
+    <w:lvl w:ilvl="8" w:tplc="0809001B" w:tentative="1">
+      <w:start w:val="1"/>
+      <w:numFmt w:val="lowerRoman"/>
+      <w:lvlText w:val="%9."/>
+      <w:lvlJc w:val="right"/>
+      <w:pPr>
+        <w:ind w:left="6481" w:hanging="180"/>
+      </w:pPr>
+    </w:lvl>
+  </w:abstractNum>
+  <w:abstractNum w:abstractNumId="4">
     <w:nsid w:val="2E192094"/>
     <w:multiLevelType w:val="hybridMultilevel"/>
     <w:tmpl w:val="0A4A33E0"/>
@@ -3402,7 +6070,7 @@
       </w:rPr>
     </w:lvl>
   </w:abstractNum>
-  <w:abstractNum w:abstractNumId="4">
+  <w:abstractNum w:abstractNumId="5">
     <w:nsid w:val="36E95648"/>
     <w:multiLevelType w:val="hybridMultilevel"/>
     <w:tmpl w:val="B838DEDE"/>
@@ -3515,7 +6183,7 @@
       </w:rPr>
     </w:lvl>
   </w:abstractNum>
-  <w:abstractNum w:abstractNumId="5">
+  <w:abstractNum w:abstractNumId="6">
     <w:nsid w:val="3A173ED6"/>
     <w:multiLevelType w:val="multilevel"/>
     <w:tmpl w:val="A5400708"/>
@@ -3664,7 +6332,7 @@
       </w:rPr>
     </w:lvl>
   </w:abstractNum>
-  <w:abstractNum w:abstractNumId="6">
+  <w:abstractNum w:abstractNumId="7">
     <w:nsid w:val="56F4120C"/>
     <w:multiLevelType w:val="multilevel"/>
     <w:tmpl w:val="0809001F"/>
@@ -3750,7 +6418,7 @@
       </w:pPr>
     </w:lvl>
   </w:abstractNum>
-  <w:abstractNum w:abstractNumId="7">
+  <w:abstractNum w:abstractNumId="8">
     <w:nsid w:val="57813DAA"/>
     <w:multiLevelType w:val="hybridMultilevel"/>
     <w:tmpl w:val="BD5C1238"/>
@@ -3863,7 +6531,7 @@
       </w:rPr>
     </w:lvl>
   </w:abstractNum>
-  <w:abstractNum w:abstractNumId="8">
+  <w:abstractNum w:abstractNumId="9">
     <w:nsid w:val="5BF75125"/>
     <w:multiLevelType w:val="hybridMultilevel"/>
     <w:tmpl w:val="6D48F6E8"/>
@@ -3976,7 +6644,7 @@
       </w:rPr>
     </w:lvl>
   </w:abstractNum>
-  <w:abstractNum w:abstractNumId="9">
+  <w:abstractNum w:abstractNumId="10">
     <w:nsid w:val="67241F21"/>
     <w:multiLevelType w:val="multilevel"/>
     <w:tmpl w:val="6F3CE190"/>
@@ -4065,7 +6733,7 @@
       </w:pPr>
     </w:lvl>
   </w:abstractNum>
-  <w:abstractNum w:abstractNumId="10">
+  <w:abstractNum w:abstractNumId="11">
     <w:nsid w:val="78911848"/>
     <w:multiLevelType w:val="multilevel"/>
     <w:tmpl w:val="6F3CE190"/>
@@ -4154,7 +6822,7 @@
       </w:pPr>
     </w:lvl>
   </w:abstractNum>
-  <w:abstractNum w:abstractNumId="11">
+  <w:abstractNum w:abstractNumId="12">
     <w:nsid w:val="7EA0112F"/>
     <w:multiLevelType w:val="hybridMultilevel"/>
     <w:tmpl w:val="B84003E4"/>
@@ -4268,42 +6936,59 @@
     </w:lvl>
   </w:abstractNum>
   <w:num w:numId="1">
-    <w:abstractNumId w:val="5"/>
+    <w:abstractNumId w:val="6"/>
   </w:num>
   <w:num w:numId="2">
-    <w:abstractNumId w:val="3"/>
+    <w:abstractNumId w:val="4"/>
   </w:num>
   <w:num w:numId="3">
-    <w:abstractNumId w:val="11"/>
+    <w:abstractNumId w:val="12"/>
   </w:num>
   <w:num w:numId="4">
-    <w:abstractNumId w:val="6"/>
+    <w:abstractNumId w:val="7"/>
   </w:num>
   <w:num w:numId="5">
     <w:abstractNumId w:val="1"/>
   </w:num>
   <w:num w:numId="6">
-    <w:abstractNumId w:val="7"/>
+    <w:abstractNumId w:val="8"/>
   </w:num>
   <w:num w:numId="7">
     <w:abstractNumId w:val="0"/>
   </w:num>
   <w:num w:numId="8">
-    <w:abstractNumId w:val="10"/>
+    <w:abstractNumId w:val="11"/>
   </w:num>
   <w:num w:numId="9">
-    <w:abstractNumId w:val="9"/>
+    <w:abstractNumId w:val="10"/>
   </w:num>
   <w:num w:numId="10">
     <w:abstractNumId w:val="2"/>
   </w:num>
   <w:num w:numId="11">
-    <w:abstractNumId w:val="8"/>
+    <w:abstractNumId w:val="9"/>
   </w:num>
   <w:num w:numId="12">
-    <w:abstractNumId w:val="4"/>
+    <w:abstractNumId w:val="5"/>
+  </w:num>
+  <w:num w:numId="13">
+    <w:abstractNumId w:val="3"/>
+  </w:num>
+  <w:num w:numId="14">
+    <w:abstractNumId w:val="3"/>
+    <w:lvlOverride w:ilvl="0">
+      <w:startOverride w:val="1"/>
+    </w:lvlOverride>
   </w:num>
 </w:numbering>
+</file>
+
+<file path=word/people.xml><?xml version="1.0" encoding="utf-8"?>
+<w15:people xmlns:wpc="http://schemas.microsoft.com/office/word/2010/wordprocessingCanvas" xmlns:mc="http://schemas.openxmlformats.org/markup-compatibility/2006" xmlns:o="urn:schemas-microsoft-com:office:office" xmlns:r="http://schemas.openxmlformats.org/officeDocument/2006/relationships" xmlns:m="http://schemas.openxmlformats.org/officeDocument/2006/math" xmlns:v="urn:schemas-microsoft-com:vml" xmlns:wp14="http://schemas.microsoft.com/office/word/2010/wordprocessingDrawing" xmlns:wp="http://schemas.openxmlformats.org/drawingml/2006/wordprocessingDrawing" xmlns:w10="urn:schemas-microsoft-com:office:word" xmlns:w="http://schemas.openxmlformats.org/wordprocessingml/2006/main" xmlns:w14="http://schemas.microsoft.com/office/word/2010/wordml" xmlns:w15="http://schemas.microsoft.com/office/word/2012/wordml" xmlns:wpg="http://schemas.microsoft.com/office/word/2010/wordprocessingGroup" xmlns:wpi="http://schemas.microsoft.com/office/word/2010/wordprocessingInk" xmlns:wne="http://schemas.microsoft.com/office/word/2006/wordml" xmlns:wps="http://schemas.microsoft.com/office/word/2010/wordprocessingShape" mc:Ignorable="w14 w15 wp14">
+  <w15:person w15:author="Cristiano Maia">
+    <w15:presenceInfo w15:providerId="Windows Live" w15:userId="bdbafbe786780661"/>
+  </w15:person>
+</w15:people>
 </file>
 
 <file path=word/styles.xml><?xml version="1.0" encoding="utf-8"?>
@@ -4913,10 +7598,14 @@
     <w:autoRedefine/>
     <w:uiPriority w:val="39"/>
     <w:unhideWhenUsed/>
-    <w:rsid w:val="00990BEA"/>
+    <w:rsid w:val="00F40AFE"/>
     <w:pPr>
-      <w:spacing w:after="0"/>
-      <w:ind w:left="220"/>
+      <w:numPr>
+        <w:numId w:val="13"/>
+      </w:numPr>
+      <w:spacing w:after="0" w:line="276" w:lineRule="auto"/>
+      <w:contextualSpacing/>
+      <w:jc w:val="both"/>
     </w:pPr>
     <w:rPr>
       <w:b/>
@@ -5136,6 +7825,590 @@
     </w:rPr>
   </w:style>
 </w:styles>
+</file>
+
+<file path=word/glossary/document.xml><?xml version="1.0" encoding="utf-8"?>
+<w:glossaryDocument xmlns:wpc="http://schemas.microsoft.com/office/word/2010/wordprocessingCanvas" xmlns:mc="http://schemas.openxmlformats.org/markup-compatibility/2006" xmlns:o="urn:schemas-microsoft-com:office:office" xmlns:r="http://schemas.openxmlformats.org/officeDocument/2006/relationships" xmlns:m="http://schemas.openxmlformats.org/officeDocument/2006/math" xmlns:v="urn:schemas-microsoft-com:vml" xmlns:wp14="http://schemas.microsoft.com/office/word/2010/wordprocessingDrawing" xmlns:wp="http://schemas.openxmlformats.org/drawingml/2006/wordprocessingDrawing" xmlns:w10="urn:schemas-microsoft-com:office:word" xmlns:w="http://schemas.openxmlformats.org/wordprocessingml/2006/main" xmlns:w14="http://schemas.microsoft.com/office/word/2010/wordml" xmlns:w15="http://schemas.microsoft.com/office/word/2012/wordml" xmlns:wpg="http://schemas.microsoft.com/office/word/2010/wordprocessingGroup" xmlns:wpi="http://schemas.microsoft.com/office/word/2010/wordprocessingInk" xmlns:wne="http://schemas.microsoft.com/office/word/2006/wordml" xmlns:wps="http://schemas.microsoft.com/office/word/2010/wordprocessingShape" mc:Ignorable="w14 w15 wp14"/>
+</file>
+
+<file path=word/glossary/fontTable.xml><?xml version="1.0" encoding="utf-8"?>
+<w:fonts xmlns:mc="http://schemas.openxmlformats.org/markup-compatibility/2006" xmlns:r="http://schemas.openxmlformats.org/officeDocument/2006/relationships" xmlns:w="http://schemas.openxmlformats.org/wordprocessingml/2006/main" xmlns:w14="http://schemas.microsoft.com/office/word/2010/wordml" xmlns:w15="http://schemas.microsoft.com/office/word/2012/wordml" mc:Ignorable="w14 w15">
+  <w:font w:name="Times New Roman">
+    <w:panose1 w:val="02020603050405020304"/>
+    <w:charset w:val="00"/>
+    <w:family w:val="roman"/>
+    <w:pitch w:val="variable"/>
+    <w:sig w:usb0="E0002EFF" w:usb1="C0007843" w:usb2="00000009" w:usb3="00000000" w:csb0="000001FF" w:csb1="00000000"/>
+  </w:font>
+  <w:font w:name="Symbol">
+    <w:panose1 w:val="05050102010706020507"/>
+    <w:charset w:val="02"/>
+    <w:family w:val="roman"/>
+    <w:pitch w:val="variable"/>
+    <w:sig w:usb0="00000000" w:usb1="10000000" w:usb2="00000000" w:usb3="00000000" w:csb0="80000000" w:csb1="00000000"/>
+  </w:font>
+  <w:font w:name="Courier New">
+    <w:panose1 w:val="02070309020205020404"/>
+    <w:charset w:val="00"/>
+    <w:family w:val="modern"/>
+    <w:pitch w:val="fixed"/>
+    <w:sig w:usb0="E0002AFF" w:usb1="C0007843" w:usb2="00000009" w:usb3="00000000" w:csb0="000001FF" w:csb1="00000000"/>
+  </w:font>
+  <w:font w:name="Wingdings">
+    <w:panose1 w:val="05000000000000000000"/>
+    <w:charset w:val="02"/>
+    <w:family w:val="auto"/>
+    <w:pitch w:val="variable"/>
+    <w:sig w:usb0="00000000" w:usb1="10000000" w:usb2="00000000" w:usb3="00000000" w:csb0="80000000" w:csb1="00000000"/>
+  </w:font>
+  <w:font w:name="Calibri">
+    <w:panose1 w:val="020F0502020204030204"/>
+    <w:charset w:val="00"/>
+    <w:family w:val="swiss"/>
+    <w:pitch w:val="variable"/>
+    <w:sig w:usb0="E00002FF" w:usb1="4000ACFF" w:usb2="00000001" w:usb3="00000000" w:csb0="0000019F" w:csb1="00000000"/>
+  </w:font>
+  <w:font w:name="Calibri Light">
+    <w:panose1 w:val="020F0302020204030204"/>
+    <w:charset w:val="00"/>
+    <w:family w:val="swiss"/>
+    <w:pitch w:val="variable"/>
+    <w:sig w:usb0="A00002EF" w:usb1="4000207B" w:usb2="00000000" w:usb3="00000000" w:csb0="0000019F" w:csb1="00000000"/>
+  </w:font>
+  <w:font w:name="MS Gothic">
+    <w:altName w:val="ＭＳ ゴシック"/>
+    <w:panose1 w:val="020B0609070205080204"/>
+    <w:charset w:val="80"/>
+    <w:family w:val="modern"/>
+    <w:pitch w:val="fixed"/>
+    <w:sig w:usb0="E00002FF" w:usb1="6AC7FDFB" w:usb2="08000012" w:usb3="00000000" w:csb0="0002009F" w:csb1="00000000"/>
+  </w:font>
+  <w:font w:name="Lucida Grande">
+    <w:charset w:val="00"/>
+    <w:family w:val="auto"/>
+    <w:pitch w:val="variable"/>
+    <w:sig w:usb0="E1000AEF" w:usb1="5000A1FF" w:usb2="00000000" w:usb3="00000000" w:csb0="000001BF" w:csb1="00000000"/>
+  </w:font>
+  <w:font w:name="Times">
+    <w:panose1 w:val="02020603050405020304"/>
+    <w:charset w:val="00"/>
+    <w:family w:val="roman"/>
+    <w:pitch w:val="variable"/>
+    <w:sig w:usb0="E0002EFF" w:usb1="C0007843" w:usb2="00000009" w:usb3="00000000" w:csb0="000001FF" w:csb1="00000000"/>
+  </w:font>
+  <w:font w:name="Helvetica-Bold">
+    <w:panose1 w:val="00000000000000000000"/>
+    <w:charset w:val="00"/>
+    <w:family w:val="auto"/>
+    <w:notTrueType/>
+    <w:pitch w:val="default"/>
+    <w:sig w:usb0="00000003" w:usb1="00000000" w:usb2="00000000" w:usb3="00000000" w:csb0="00000001" w:csb1="00000000"/>
+  </w:font>
+  <w:font w:name="Arial">
+    <w:panose1 w:val="020B0604020202020204"/>
+    <w:charset w:val="00"/>
+    <w:family w:val="swiss"/>
+    <w:pitch w:val="variable"/>
+    <w:sig w:usb0="E0002AFF" w:usb1="C0007843" w:usb2="00000009" w:usb3="00000000" w:csb0="000001FF" w:csb1="00000000"/>
+  </w:font>
+  <w:font w:name="MS Mincho">
+    <w:altName w:val="ＭＳ 明朝"/>
+    <w:panose1 w:val="02020609040205080304"/>
+    <w:charset w:val="80"/>
+    <w:family w:val="modern"/>
+    <w:pitch w:val="fixed"/>
+    <w:sig w:usb0="E00002FF" w:usb1="6AC7FDFB" w:usb2="08000012" w:usb3="00000000" w:csb0="0002009F" w:csb1="00000000"/>
+  </w:font>
+  <w:font w:name="Verdana">
+    <w:panose1 w:val="020B0604030504040204"/>
+    <w:charset w:val="00"/>
+    <w:family w:val="swiss"/>
+    <w:pitch w:val="variable"/>
+    <w:sig w:usb0="A10006FF" w:usb1="4000205B" w:usb2="00000010" w:usb3="00000000" w:csb0="0000019F" w:csb1="00000000"/>
+  </w:font>
+</w:fonts>
+</file>
+
+<file path=word/glossary/settings.xml><?xml version="1.0" encoding="utf-8"?>
+<w:settings xmlns:mc="http://schemas.openxmlformats.org/markup-compatibility/2006" xmlns:o="urn:schemas-microsoft-com:office:office" xmlns:r="http://schemas.openxmlformats.org/officeDocument/2006/relationships" xmlns:m="http://schemas.openxmlformats.org/officeDocument/2006/math" xmlns:v="urn:schemas-microsoft-com:vml" xmlns:w10="urn:schemas-microsoft-com:office:word" xmlns:w="http://schemas.openxmlformats.org/wordprocessingml/2006/main" xmlns:w14="http://schemas.microsoft.com/office/word/2010/wordml" xmlns:w15="http://schemas.microsoft.com/office/word/2012/wordml" xmlns:sl="http://schemas.openxmlformats.org/schemaLibrary/2006/main" mc:Ignorable="w14 w15">
+  <w:view w:val="normal"/>
+  <w:defaultTabStop w:val="720"/>
+  <w:characterSpacingControl w:val="doNotCompress"/>
+  <w:compat>
+    <w:useFELayout/>
+    <w:compatSetting w:name="compatibilityMode" w:uri="http://schemas.microsoft.com/office/word" w:val="15"/>
+    <w:compatSetting w:name="overrideTableStyleFontSizeAndJustification" w:uri="http://schemas.microsoft.com/office/word" w:val="1"/>
+    <w:compatSetting w:name="enableOpenTypeFeatures" w:uri="http://schemas.microsoft.com/office/word" w:val="1"/>
+    <w:compatSetting w:name="doNotFlipMirrorIndents" w:uri="http://schemas.microsoft.com/office/word" w:val="1"/>
+    <w:compatSetting w:name="differentiateMultirowTableHeaders" w:uri="http://schemas.microsoft.com/office/word" w:val="1"/>
+  </w:compat>
+  <w:rsids>
+    <w:rsidRoot w:val="00DB2F4D"/>
+    <w:rsid w:val="006B2E25"/>
+    <w:rsid w:val="00DB2F4D"/>
+  </w:rsids>
+  <m:mathPr>
+    <m:mathFont m:val="Cambria Math"/>
+    <m:brkBin m:val="before"/>
+    <m:brkBinSub m:val="--"/>
+    <m:smallFrac m:val="0"/>
+    <m:dispDef/>
+    <m:lMargin m:val="0"/>
+    <m:rMargin m:val="0"/>
+    <m:defJc m:val="centerGroup"/>
+    <m:wrapIndent m:val="1440"/>
+    <m:intLim m:val="subSup"/>
+    <m:naryLim m:val="undOvr"/>
+  </m:mathPr>
+  <w:themeFontLang w:val="en-GB"/>
+  <w:clrSchemeMapping w:bg1="light1" w:t1="dark1" w:bg2="light2" w:t2="dark2" w:accent1="accent1" w:accent2="accent2" w:accent3="accent3" w:accent4="accent4" w:accent5="accent5" w:accent6="accent6" w:hyperlink="hyperlink" w:followedHyperlink="followedHyperlink"/>
+  <w:decimalSymbol w:val="."/>
+  <w:listSeparator w:val=","/>
+  <w15:chartTrackingRefBased/>
+</w:settings>
+</file>
+
+<file path=word/glossary/styles.xml><?xml version="1.0" encoding="utf-8"?>
+<w:styles xmlns:mc="http://schemas.openxmlformats.org/markup-compatibility/2006" xmlns:r="http://schemas.openxmlformats.org/officeDocument/2006/relationships" xmlns:w="http://schemas.openxmlformats.org/wordprocessingml/2006/main" xmlns:w14="http://schemas.microsoft.com/office/word/2010/wordml" xmlns:w15="http://schemas.microsoft.com/office/word/2012/wordml" mc:Ignorable="w14 w15">
+  <w:docDefaults>
+    <w:rPrDefault>
+      <w:rPr>
+        <w:rFonts w:asciiTheme="minorHAnsi" w:eastAsiaTheme="minorEastAsia" w:hAnsiTheme="minorHAnsi" w:cstheme="minorBidi"/>
+        <w:sz w:val="22"/>
+        <w:szCs w:val="22"/>
+        <w:lang w:val="en-GB" w:eastAsia="en-GB" w:bidi="ar-SA"/>
+      </w:rPr>
+    </w:rPrDefault>
+    <w:pPrDefault>
+      <w:pPr>
+        <w:spacing w:after="160" w:line="259" w:lineRule="auto"/>
+      </w:pPr>
+    </w:pPrDefault>
+  </w:docDefaults>
+  <w:latentStyles w:defLockedState="0" w:defUIPriority="99" w:defSemiHidden="0" w:defUnhideWhenUsed="0" w:defQFormat="0" w:count="371">
+    <w:lsdException w:name="Normal" w:uiPriority="0" w:qFormat="1"/>
+    <w:lsdException w:name="heading 1" w:uiPriority="9" w:qFormat="1"/>
+    <w:lsdException w:name="heading 2" w:semiHidden="1" w:uiPriority="9" w:unhideWhenUsed="1" w:qFormat="1"/>
+    <w:lsdException w:name="heading 3" w:semiHidden="1" w:uiPriority="9" w:unhideWhenUsed="1" w:qFormat="1"/>
+    <w:lsdException w:name="heading 4" w:semiHidden="1" w:uiPriority="9" w:unhideWhenUsed="1" w:qFormat="1"/>
+    <w:lsdException w:name="heading 5" w:semiHidden="1" w:uiPriority="9" w:unhideWhenUsed="1" w:qFormat="1"/>
+    <w:lsdException w:name="heading 6" w:semiHidden="1" w:uiPriority="9" w:unhideWhenUsed="1" w:qFormat="1"/>
+    <w:lsdException w:name="heading 7" w:semiHidden="1" w:uiPriority="9" w:unhideWhenUsed="1" w:qFormat="1"/>
+    <w:lsdException w:name="heading 8" w:semiHidden="1" w:uiPriority="9" w:unhideWhenUsed="1" w:qFormat="1"/>
+    <w:lsdException w:name="heading 9" w:semiHidden="1" w:uiPriority="9" w:unhideWhenUsed="1" w:qFormat="1"/>
+    <w:lsdException w:name="index 1" w:semiHidden="1" w:unhideWhenUsed="1"/>
+    <w:lsdException w:name="index 2" w:semiHidden="1" w:unhideWhenUsed="1"/>
+    <w:lsdException w:name="index 3" w:semiHidden="1" w:unhideWhenUsed="1"/>
+    <w:lsdException w:name="index 4" w:semiHidden="1" w:unhideWhenUsed="1"/>
+    <w:lsdException w:name="index 5" w:semiHidden="1" w:unhideWhenUsed="1"/>
+    <w:lsdException w:name="index 6" w:semiHidden="1" w:unhideWhenUsed="1"/>
+    <w:lsdException w:name="index 7" w:semiHidden="1" w:unhideWhenUsed="1"/>
+    <w:lsdException w:name="index 8" w:semiHidden="1" w:unhideWhenUsed="1"/>
+    <w:lsdException w:name="index 9" w:semiHidden="1" w:unhideWhenUsed="1"/>
+    <w:lsdException w:name="toc 1" w:semiHidden="1" w:uiPriority="39" w:unhideWhenUsed="1"/>
+    <w:lsdException w:name="toc 2" w:semiHidden="1" w:uiPriority="39" w:unhideWhenUsed="1"/>
+    <w:lsdException w:name="toc 3" w:semiHidden="1" w:uiPriority="39" w:unhideWhenUsed="1"/>
+    <w:lsdException w:name="toc 4" w:semiHidden="1" w:uiPriority="39" w:unhideWhenUsed="1"/>
+    <w:lsdException w:name="toc 5" w:semiHidden="1" w:uiPriority="39" w:unhideWhenUsed="1"/>
+    <w:lsdException w:name="toc 6" w:semiHidden="1" w:uiPriority="39" w:unhideWhenUsed="1"/>
+    <w:lsdException w:name="toc 7" w:semiHidden="1" w:uiPriority="39" w:unhideWhenUsed="1"/>
+    <w:lsdException w:name="toc 8" w:semiHidden="1" w:uiPriority="39" w:unhideWhenUsed="1"/>
+    <w:lsdException w:name="toc 9" w:semiHidden="1" w:uiPriority="39" w:unhideWhenUsed="1"/>
+    <w:lsdException w:name="Normal Indent" w:semiHidden="1" w:unhideWhenUsed="1"/>
+    <w:lsdException w:name="footnote text" w:semiHidden="1" w:unhideWhenUsed="1"/>
+    <w:lsdException w:name="annotation text" w:semiHidden="1" w:unhideWhenUsed="1"/>
+    <w:lsdException w:name="header" w:semiHidden="1" w:unhideWhenUsed="1"/>
+    <w:lsdException w:name="footer" w:semiHidden="1" w:unhideWhenUsed="1"/>
+    <w:lsdException w:name="index heading" w:semiHidden="1" w:unhideWhenUsed="1"/>
+    <w:lsdException w:name="caption" w:semiHidden="1" w:uiPriority="35" w:unhideWhenUsed="1" w:qFormat="1"/>
+    <w:lsdException w:name="table of figures" w:semiHidden="1" w:unhideWhenUsed="1"/>
+    <w:lsdException w:name="envelope address" w:semiHidden="1" w:unhideWhenUsed="1"/>
+    <w:lsdException w:name="envelope return" w:semiHidden="1" w:unhideWhenUsed="1"/>
+    <w:lsdException w:name="footnote reference" w:semiHidden="1" w:unhideWhenUsed="1"/>
+    <w:lsdException w:name="annotation reference" w:semiHidden="1" w:unhideWhenUsed="1"/>
+    <w:lsdException w:name="line number" w:semiHidden="1" w:unhideWhenUsed="1"/>
+    <w:lsdException w:name="page number" w:semiHidden="1" w:unhideWhenUsed="1"/>
+    <w:lsdException w:name="endnote reference" w:semiHidden="1" w:unhideWhenUsed="1"/>
+    <w:lsdException w:name="endnote text" w:semiHidden="1" w:unhideWhenUsed="1"/>
+    <w:lsdException w:name="table of authorities" w:semiHidden="1" w:unhideWhenUsed="1"/>
+    <w:lsdException w:name="macro" w:semiHidden="1" w:unhideWhenUsed="1"/>
+    <w:lsdException w:name="toa heading" w:semiHidden="1" w:unhideWhenUsed="1"/>
+    <w:lsdException w:name="List" w:semiHidden="1" w:unhideWhenUsed="1"/>
+    <w:lsdException w:name="List Bullet" w:semiHidden="1" w:unhideWhenUsed="1"/>
+    <w:lsdException w:name="List Number" w:semiHidden="1" w:unhideWhenUsed="1"/>
+    <w:lsdException w:name="List 2" w:semiHidden="1" w:unhideWhenUsed="1"/>
+    <w:lsdException w:name="List 3" w:semiHidden="1" w:unhideWhenUsed="1"/>
+    <w:lsdException w:name="List 4" w:semiHidden="1" w:unhideWhenUsed="1"/>
+    <w:lsdException w:name="List 5" w:semiHidden="1" w:unhideWhenUsed="1"/>
+    <w:lsdException w:name="List Bullet 2" w:semiHidden="1" w:unhideWhenUsed="1"/>
+    <w:lsdException w:name="List Bullet 3" w:semiHidden="1" w:unhideWhenUsed="1"/>
+    <w:lsdException w:name="List Bullet 4" w:semiHidden="1" w:unhideWhenUsed="1"/>
+    <w:lsdException w:name="List Bullet 5" w:semiHidden="1" w:unhideWhenUsed="1"/>
+    <w:lsdException w:name="List Number 2" w:semiHidden="1" w:unhideWhenUsed="1"/>
+    <w:lsdException w:name="List Number 3" w:semiHidden="1" w:unhideWhenUsed="1"/>
+    <w:lsdException w:name="List Number 4" w:semiHidden="1" w:unhideWhenUsed="1"/>
+    <w:lsdException w:name="List Number 5" w:semiHidden="1" w:unhideWhenUsed="1"/>
+    <w:lsdException w:name="Title" w:uiPriority="10" w:qFormat="1"/>
+    <w:lsdException w:name="Closing" w:semiHidden="1" w:unhideWhenUsed="1"/>
+    <w:lsdException w:name="Signature" w:semiHidden="1" w:unhideWhenUsed="1"/>
+    <w:lsdException w:name="Default Paragraph Font" w:semiHidden="1" w:uiPriority="1" w:unhideWhenUsed="1"/>
+    <w:lsdException w:name="Body Text" w:semiHidden="1" w:unhideWhenUsed="1"/>
+    <w:lsdException w:name="Body Text Indent" w:semiHidden="1" w:unhideWhenUsed="1"/>
+    <w:lsdException w:name="List Continue" w:semiHidden="1" w:unhideWhenUsed="1"/>
+    <w:lsdException w:name="List Continue 2" w:semiHidden="1" w:unhideWhenUsed="1"/>
+    <w:lsdException w:name="List Continue 3" w:semiHidden="1" w:unhideWhenUsed="1"/>
+    <w:lsdException w:name="List Continue 4" w:semiHidden="1" w:unhideWhenUsed="1"/>
+    <w:lsdException w:name="List Continue 5" w:semiHidden="1" w:unhideWhenUsed="1"/>
+    <w:lsdException w:name="Message Header" w:semiHidden="1" w:unhideWhenUsed="1"/>
+    <w:lsdException w:name="Subtitle" w:uiPriority="11" w:qFormat="1"/>
+    <w:lsdException w:name="Salutation" w:semiHidden="1" w:unhideWhenUsed="1"/>
+    <w:lsdException w:name="Date" w:semiHidden="1" w:unhideWhenUsed="1"/>
+    <w:lsdException w:name="Body Text First Indent" w:semiHidden="1" w:unhideWhenUsed="1"/>
+    <w:lsdException w:name="Body Text First Indent 2" w:semiHidden="1" w:unhideWhenUsed="1"/>
+    <w:lsdException w:name="Note Heading" w:semiHidden="1" w:unhideWhenUsed="1"/>
+    <w:lsdException w:name="Body Text 2" w:semiHidden="1" w:unhideWhenUsed="1"/>
+    <w:lsdException w:name="Body Text 3" w:semiHidden="1" w:unhideWhenUsed="1"/>
+    <w:lsdException w:name="Body Text Indent 2" w:semiHidden="1" w:unhideWhenUsed="1"/>
+    <w:lsdException w:name="Body Text Indent 3" w:semiHidden="1" w:unhideWhenUsed="1"/>
+    <w:lsdException w:name="Block Text" w:semiHidden="1" w:unhideWhenUsed="1"/>
+    <w:lsdException w:name="Hyperlink" w:semiHidden="1" w:unhideWhenUsed="1"/>
+    <w:lsdException w:name="FollowedHyperlink" w:semiHidden="1" w:unhideWhenUsed="1"/>
+    <w:lsdException w:name="Strong" w:uiPriority="22" w:qFormat="1"/>
+    <w:lsdException w:name="Emphasis" w:uiPriority="20" w:qFormat="1"/>
+    <w:lsdException w:name="Document Map" w:semiHidden="1" w:unhideWhenUsed="1"/>
+    <w:lsdException w:name="Plain Text" w:semiHidden="1" w:unhideWhenUsed="1"/>
+    <w:lsdException w:name="E-mail Signature" w:semiHidden="1" w:unhideWhenUsed="1"/>
+    <w:lsdException w:name="HTML Top of Form" w:semiHidden="1" w:unhideWhenUsed="1"/>
+    <w:lsdException w:name="HTML Bottom of Form" w:semiHidden="1" w:unhideWhenUsed="1"/>
+    <w:lsdException w:name="Normal (Web)" w:semiHidden="1" w:unhideWhenUsed="1"/>
+    <w:lsdException w:name="HTML Acronym" w:semiHidden="1" w:unhideWhenUsed="1"/>
+    <w:lsdException w:name="HTML Address" w:semiHidden="1" w:unhideWhenUsed="1"/>
+    <w:lsdException w:name="HTML Cite" w:semiHidden="1" w:unhideWhenUsed="1"/>
+    <w:lsdException w:name="HTML Code" w:semiHidden="1" w:unhideWhenUsed="1"/>
+    <w:lsdException w:name="HTML Definition" w:semiHidden="1" w:unhideWhenUsed="1"/>
+    <w:lsdException w:name="HTML Keyboard" w:semiHidden="1" w:unhideWhenUsed="1"/>
+    <w:lsdException w:name="HTML Preformatted" w:semiHidden="1" w:unhideWhenUsed="1"/>
+    <w:lsdException w:name="HTML Sample" w:semiHidden="1" w:unhideWhenUsed="1"/>
+    <w:lsdException w:name="HTML Typewriter" w:semiHidden="1" w:unhideWhenUsed="1"/>
+    <w:lsdException w:name="HTML Variable" w:semiHidden="1" w:unhideWhenUsed="1"/>
+    <w:lsdException w:name="Normal Table" w:semiHidden="1" w:unhideWhenUsed="1"/>
+    <w:lsdException w:name="annotation subject" w:semiHidden="1" w:unhideWhenUsed="1"/>
+    <w:lsdException w:name="No List" w:semiHidden="1" w:unhideWhenUsed="1"/>
+    <w:lsdException w:name="Outline List 1" w:semiHidden="1" w:unhideWhenUsed="1"/>
+    <w:lsdException w:name="Outline List 2" w:semiHidden="1" w:unhideWhenUsed="1"/>
+    <w:lsdException w:name="Outline List 3" w:semiHidden="1" w:unhideWhenUsed="1"/>
+    <w:lsdException w:name="Table Simple 1" w:semiHidden="1" w:unhideWhenUsed="1"/>
+    <w:lsdException w:name="Table Simple 2" w:semiHidden="1" w:unhideWhenUsed="1"/>
+    <w:lsdException w:name="Table Simple 3" w:semiHidden="1" w:unhideWhenUsed="1"/>
+    <w:lsdException w:name="Table Classic 1" w:semiHidden="1" w:unhideWhenUsed="1"/>
+    <w:lsdException w:name="Table Classic 2" w:semiHidden="1" w:unhideWhenUsed="1"/>
+    <w:lsdException w:name="Table Classic 3" w:semiHidden="1" w:unhideWhenUsed="1"/>
+    <w:lsdException w:name="Table Classic 4" w:semiHidden="1" w:unhideWhenUsed="1"/>
+    <w:lsdException w:name="Table Colorful 1" w:semiHidden="1" w:unhideWhenUsed="1"/>
+    <w:lsdException w:name="Table Colorful 2" w:semiHidden="1" w:unhideWhenUsed="1"/>
+    <w:lsdException w:name="Table Colorful 3" w:semiHidden="1" w:unhideWhenUsed="1"/>
+    <w:lsdException w:name="Table Columns 1" w:semiHidden="1" w:unhideWhenUsed="1"/>
+    <w:lsdException w:name="Table Columns 2" w:semiHidden="1" w:unhideWhenUsed="1"/>
+    <w:lsdException w:name="Table Columns 3" w:semiHidden="1" w:unhideWhenUsed="1"/>
+    <w:lsdException w:name="Table Columns 4" w:semiHidden="1" w:unhideWhenUsed="1"/>
+    <w:lsdException w:name="Table Columns 5" w:semiHidden="1" w:unhideWhenUsed="1"/>
+    <w:lsdException w:name="Table Grid 1" w:semiHidden="1" w:unhideWhenUsed="1"/>
+    <w:lsdException w:name="Table Grid 2" w:semiHidden="1" w:unhideWhenUsed="1"/>
+    <w:lsdException w:name="Table Grid 3" w:semiHidden="1" w:unhideWhenUsed="1"/>
+    <w:lsdException w:name="Table Grid 4" w:semiHidden="1" w:unhideWhenUsed="1"/>
+    <w:lsdException w:name="Table Grid 5" w:semiHidden="1" w:unhideWhenUsed="1"/>
+    <w:lsdException w:name="Table Grid 6" w:semiHidden="1" w:unhideWhenUsed="1"/>
+    <w:lsdException w:name="Table Grid 7" w:semiHidden="1" w:unhideWhenUsed="1"/>
+    <w:lsdException w:name="Table Grid 8" w:semiHidden="1" w:unhideWhenUsed="1"/>
+    <w:lsdException w:name="Table List 1" w:semiHidden="1" w:unhideWhenUsed="1"/>
+    <w:lsdException w:name="Table List 2" w:semiHidden="1" w:unhideWhenUsed="1"/>
+    <w:lsdException w:name="Table List 3" w:semiHidden="1" w:unhideWhenUsed="1"/>
+    <w:lsdException w:name="Table List 4" w:semiHidden="1" w:unhideWhenUsed="1"/>
+    <w:lsdException w:name="Table List 5" w:semiHidden="1" w:unhideWhenUsed="1"/>
+    <w:lsdException w:name="Table List 6" w:semiHidden="1" w:unhideWhenUsed="1"/>
+    <w:lsdException w:name="Table List 7" w:semiHidden="1" w:unhideWhenUsed="1"/>
+    <w:lsdException w:name="Table List 8" w:semiHidden="1" w:unhideWhenUsed="1"/>
+    <w:lsdException w:name="Table 3D effects 1" w:semiHidden="1" w:unhideWhenUsed="1"/>
+    <w:lsdException w:name="Table 3D effects 2" w:semiHidden="1" w:unhideWhenUsed="1"/>
+    <w:lsdException w:name="Table 3D effects 3" w:semiHidden="1" w:unhideWhenUsed="1"/>
+    <w:lsdException w:name="Table Contemporary" w:semiHidden="1" w:unhideWhenUsed="1"/>
+    <w:lsdException w:name="Table Elegant" w:semiHidden="1" w:unhideWhenUsed="1"/>
+    <w:lsdException w:name="Table Professional" w:semiHidden="1" w:unhideWhenUsed="1"/>
+    <w:lsdException w:name="Table Subtle 1" w:semiHidden="1" w:unhideWhenUsed="1"/>
+    <w:lsdException w:name="Table Subtle 2" w:semiHidden="1" w:unhideWhenUsed="1"/>
+    <w:lsdException w:name="Table Web 1" w:semiHidden="1" w:unhideWhenUsed="1"/>
+    <w:lsdException w:name="Table Web 2" w:semiHidden="1" w:unhideWhenUsed="1"/>
+    <w:lsdException w:name="Table Web 3" w:semiHidden="1" w:unhideWhenUsed="1"/>
+    <w:lsdException w:name="Balloon Text" w:semiHidden="1" w:unhideWhenUsed="1"/>
+    <w:lsdException w:name="Table Grid" w:uiPriority="39"/>
+    <w:lsdException w:name="Table Theme" w:semiHidden="1" w:unhideWhenUsed="1"/>
+    <w:lsdException w:name="Placeholder Text" w:semiHidden="1"/>
+    <w:lsdException w:name="No Spacing" w:uiPriority="1" w:qFormat="1"/>
+    <w:lsdException w:name="Light Shading" w:uiPriority="60"/>
+    <w:lsdException w:name="Light List" w:uiPriority="61"/>
+    <w:lsdException w:name="Light Grid" w:uiPriority="62"/>
+    <w:lsdException w:name="Medium Shading 1" w:uiPriority="63"/>
+    <w:lsdException w:name="Medium Shading 2" w:uiPriority="64"/>
+    <w:lsdException w:name="Medium List 1" w:uiPriority="65"/>
+    <w:lsdException w:name="Medium List 2" w:uiPriority="66"/>
+    <w:lsdException w:name="Medium Grid 1" w:uiPriority="67"/>
+    <w:lsdException w:name="Medium Grid 2" w:uiPriority="68"/>
+    <w:lsdException w:name="Medium Grid 3" w:uiPriority="69"/>
+    <w:lsdException w:name="Dark List" w:uiPriority="70"/>
+    <w:lsdException w:name="Colorful Shading" w:uiPriority="71"/>
+    <w:lsdException w:name="Colorful List" w:uiPriority="72"/>
+    <w:lsdException w:name="Colorful Grid" w:uiPriority="73"/>
+    <w:lsdException w:name="Light Shading Accent 1" w:uiPriority="60"/>
+    <w:lsdException w:name="Light List Accent 1" w:uiPriority="61"/>
+    <w:lsdException w:name="Light Grid Accent 1" w:uiPriority="62"/>
+    <w:lsdException w:name="Medium Shading 1 Accent 1" w:uiPriority="63"/>
+    <w:lsdException w:name="Medium Shading 2 Accent 1" w:uiPriority="64"/>
+    <w:lsdException w:name="Medium List 1 Accent 1" w:uiPriority="65"/>
+    <w:lsdException w:name="Revision" w:semiHidden="1"/>
+    <w:lsdException w:name="List Paragraph" w:uiPriority="34" w:qFormat="1"/>
+    <w:lsdException w:name="Quote" w:uiPriority="29" w:qFormat="1"/>
+    <w:lsdException w:name="Intense Quote" w:uiPriority="30" w:qFormat="1"/>
+    <w:lsdException w:name="Medium List 2 Accent 1" w:uiPriority="66"/>
+    <w:lsdException w:name="Medium Grid 1 Accent 1" w:uiPriority="67"/>
+    <w:lsdException w:name="Medium Grid 2 Accent 1" w:uiPriority="68"/>
+    <w:lsdException w:name="Medium Grid 3 Accent 1" w:uiPriority="69"/>
+    <w:lsdException w:name="Dark List Accent 1" w:uiPriority="70"/>
+    <w:lsdException w:name="Colorful Shading Accent 1" w:uiPriority="71"/>
+    <w:lsdException w:name="Colorful List Accent 1" w:uiPriority="72"/>
+    <w:lsdException w:name="Colorful Grid Accent 1" w:uiPriority="73"/>
+    <w:lsdException w:name="Light Shading Accent 2" w:uiPriority="60"/>
+    <w:lsdException w:name="Light List Accent 2" w:uiPriority="61"/>
+    <w:lsdException w:name="Light Grid Accent 2" w:uiPriority="62"/>
+    <w:lsdException w:name="Medium Shading 1 Accent 2" w:uiPriority="63"/>
+    <w:lsdException w:name="Medium Shading 2 Accent 2" w:uiPriority="64"/>
+    <w:lsdException w:name="Medium List 1 Accent 2" w:uiPriority="65"/>
+    <w:lsdException w:name="Medium List 2 Accent 2" w:uiPriority="66"/>
+    <w:lsdException w:name="Medium Grid 1 Accent 2" w:uiPriority="67"/>
+    <w:lsdException w:name="Medium Grid 2 Accent 2" w:uiPriority="68"/>
+    <w:lsdException w:name="Medium Grid 3 Accent 2" w:uiPriority="69"/>
+    <w:lsdException w:name="Dark List Accent 2" w:uiPriority="70"/>
+    <w:lsdException w:name="Colorful Shading Accent 2" w:uiPriority="71"/>
+    <w:lsdException w:name="Colorful List Accent 2" w:uiPriority="72"/>
+    <w:lsdException w:name="Colorful Grid Accent 2" w:uiPriority="73"/>
+    <w:lsdException w:name="Light Shading Accent 3" w:uiPriority="60"/>
+    <w:lsdException w:name="Light List Accent 3" w:uiPriority="61"/>
+    <w:lsdException w:name="Light Grid Accent 3" w:uiPriority="62"/>
+    <w:lsdException w:name="Medium Shading 1 Accent 3" w:uiPriority="63"/>
+    <w:lsdException w:name="Medium Shading 2 Accent 3" w:uiPriority="64"/>
+    <w:lsdException w:name="Medium List 1 Accent 3" w:uiPriority="65"/>
+    <w:lsdException w:name="Medium List 2 Accent 3" w:uiPriority="66"/>
+    <w:lsdException w:name="Medium Grid 1 Accent 3" w:uiPriority="67"/>
+    <w:lsdException w:name="Medium Grid 2 Accent 3" w:uiPriority="68"/>
+    <w:lsdException w:name="Medium Grid 3 Accent 3" w:uiPriority="69"/>
+    <w:lsdException w:name="Dark List Accent 3" w:uiPriority="70"/>
+    <w:lsdException w:name="Colorful Shading Accent 3" w:uiPriority="71"/>
+    <w:lsdException w:name="Colorful List Accent 3" w:uiPriority="72"/>
+    <w:lsdException w:name="Colorful Grid Accent 3" w:uiPriority="73"/>
+    <w:lsdException w:name="Light Shading Accent 4" w:uiPriority="60"/>
+    <w:lsdException w:name="Light List Accent 4" w:uiPriority="61"/>
+    <w:lsdException w:name="Light Grid Accent 4" w:uiPriority="62"/>
+    <w:lsdException w:name="Medium Shading 1 Accent 4" w:uiPriority="63"/>
+    <w:lsdException w:name="Medium Shading 2 Accent 4" w:uiPriority="64"/>
+    <w:lsdException w:name="Medium List 1 Accent 4" w:uiPriority="65"/>
+    <w:lsdException w:name="Medium List 2 Accent 4" w:uiPriority="66"/>
+    <w:lsdException w:name="Medium Grid 1 Accent 4" w:uiPriority="67"/>
+    <w:lsdException w:name="Medium Grid 2 Accent 4" w:uiPriority="68"/>
+    <w:lsdException w:name="Medium Grid 3 Accent 4" w:uiPriority="69"/>
+    <w:lsdException w:name="Dark List Accent 4" w:uiPriority="70"/>
+    <w:lsdException w:name="Colorful Shading Accent 4" w:uiPriority="71"/>
+    <w:lsdException w:name="Colorful List Accent 4" w:uiPriority="72"/>
+    <w:lsdException w:name="Colorful Grid Accent 4" w:uiPriority="73"/>
+    <w:lsdException w:name="Light Shading Accent 5" w:uiPriority="60"/>
+    <w:lsdException w:name="Light List Accent 5" w:uiPriority="61"/>
+    <w:lsdException w:name="Light Grid Accent 5" w:uiPriority="62"/>
+    <w:lsdException w:name="Medium Shading 1 Accent 5" w:uiPriority="63"/>
+    <w:lsdException w:name="Medium Shading 2 Accent 5" w:uiPriority="64"/>
+    <w:lsdException w:name="Medium List 1 Accent 5" w:uiPriority="65"/>
+    <w:lsdException w:name="Medium List 2 Accent 5" w:uiPriority="66"/>
+    <w:lsdException w:name="Medium Grid 1 Accent 5" w:uiPriority="67"/>
+    <w:lsdException w:name="Medium Grid 2 Accent 5" w:uiPriority="68"/>
+    <w:lsdException w:name="Medium Grid 3 Accent 5" w:uiPriority="69"/>
+    <w:lsdException w:name="Dark List Accent 5" w:uiPriority="70"/>
+    <w:lsdException w:name="Colorful Shading Accent 5" w:uiPriority="71"/>
+    <w:lsdException w:name="Colorful List Accent 5" w:uiPriority="72"/>
+    <w:lsdException w:name="Colorful Grid Accent 5" w:uiPriority="73"/>
+    <w:lsdException w:name="Light Shading Accent 6" w:uiPriority="60"/>
+    <w:lsdException w:name="Light List Accent 6" w:uiPriority="61"/>
+    <w:lsdException w:name="Light Grid Accent 6" w:uiPriority="62"/>
+    <w:lsdException w:name="Medium Shading 1 Accent 6" w:uiPriority="63"/>
+    <w:lsdException w:name="Medium Shading 2 Accent 6" w:uiPriority="64"/>
+    <w:lsdException w:name="Medium List 1 Accent 6" w:uiPriority="65"/>
+    <w:lsdException w:name="Medium List 2 Accent 6" w:uiPriority="66"/>
+    <w:lsdException w:name="Medium Grid 1 Accent 6" w:uiPriority="67"/>
+    <w:lsdException w:name="Medium Grid 2 Accent 6" w:uiPriority="68"/>
+    <w:lsdException w:name="Medium Grid 3 Accent 6" w:uiPriority="69"/>
+    <w:lsdException w:name="Dark List Accent 6" w:uiPriority="70"/>
+    <w:lsdException w:name="Colorful Shading Accent 6" w:uiPriority="71"/>
+    <w:lsdException w:name="Colorful List Accent 6" w:uiPriority="72"/>
+    <w:lsdException w:name="Colorful Grid Accent 6" w:uiPriority="73"/>
+    <w:lsdException w:name="Subtle Emphasis" w:uiPriority="19" w:qFormat="1"/>
+    <w:lsdException w:name="Intense Emphasis" w:uiPriority="21" w:qFormat="1"/>
+    <w:lsdException w:name="Subtle Reference" w:uiPriority="31" w:qFormat="1"/>
+    <w:lsdException w:name="Intense Reference" w:uiPriority="32" w:qFormat="1"/>
+    <w:lsdException w:name="Book Title" w:uiPriority="33" w:qFormat="1"/>
+    <w:lsdException w:name="Bibliography" w:semiHidden="1" w:uiPriority="37" w:unhideWhenUsed="1"/>
+    <w:lsdException w:name="TOC Heading" w:semiHidden="1" w:uiPriority="39" w:unhideWhenUsed="1" w:qFormat="1"/>
+    <w:lsdException w:name="Plain Table 1" w:uiPriority="41"/>
+    <w:lsdException w:name="Plain Table 2" w:uiPriority="42"/>
+    <w:lsdException w:name="Plain Table 3" w:uiPriority="43"/>
+    <w:lsdException w:name="Plain Table 4" w:uiPriority="44"/>
+    <w:lsdException w:name="Plain Table 5" w:uiPriority="45"/>
+    <w:lsdException w:name="Grid Table Light" w:uiPriority="40"/>
+    <w:lsdException w:name="Grid Table 1 Light" w:uiPriority="46"/>
+    <w:lsdException w:name="Grid Table 2" w:uiPriority="47"/>
+    <w:lsdException w:name="Grid Table 3" w:uiPriority="48"/>
+    <w:lsdException w:name="Grid Table 4" w:uiPriority="49"/>
+    <w:lsdException w:name="Grid Table 5 Dark" w:uiPriority="50"/>
+    <w:lsdException w:name="Grid Table 6 Colorful" w:uiPriority="51"/>
+    <w:lsdException w:name="Grid Table 7 Colorful" w:uiPriority="52"/>
+    <w:lsdException w:name="Grid Table 1 Light Accent 1" w:uiPriority="46"/>
+    <w:lsdException w:name="Grid Table 2 Accent 1" w:uiPriority="47"/>
+    <w:lsdException w:name="Grid Table 3 Accent 1" w:uiPriority="48"/>
+    <w:lsdException w:name="Grid Table 4 Accent 1" w:uiPriority="49"/>
+    <w:lsdException w:name="Grid Table 5 Dark Accent 1" w:uiPriority="50"/>
+    <w:lsdException w:name="Grid Table 6 Colorful Accent 1" w:uiPriority="51"/>
+    <w:lsdException w:name="Grid Table 7 Colorful Accent 1" w:uiPriority="52"/>
+    <w:lsdException w:name="Grid Table 1 Light Accent 2" w:uiPriority="46"/>
+    <w:lsdException w:name="Grid Table 2 Accent 2" w:uiPriority="47"/>
+    <w:lsdException w:name="Grid Table 3 Accent 2" w:uiPriority="48"/>
+    <w:lsdException w:name="Grid Table 4 Accent 2" w:uiPriority="49"/>
+    <w:lsdException w:name="Grid Table 5 Dark Accent 2" w:uiPriority="50"/>
+    <w:lsdException w:name="Grid Table 6 Colorful Accent 2" w:uiPriority="51"/>
+    <w:lsdException w:name="Grid Table 7 Colorful Accent 2" w:uiPriority="52"/>
+    <w:lsdException w:name="Grid Table 1 Light Accent 3" w:uiPriority="46"/>
+    <w:lsdException w:name="Grid Table 2 Accent 3" w:uiPriority="47"/>
+    <w:lsdException w:name="Grid Table 3 Accent 3" w:uiPriority="48"/>
+    <w:lsdException w:name="Grid Table 4 Accent 3" w:uiPriority="49"/>
+    <w:lsdException w:name="Grid Table 5 Dark Accent 3" w:uiPriority="50"/>
+    <w:lsdException w:name="Grid Table 6 Colorful Accent 3" w:uiPriority="51"/>
+    <w:lsdException w:name="Grid Table 7 Colorful Accent 3" w:uiPriority="52"/>
+    <w:lsdException w:name="Grid Table 1 Light Accent 4" w:uiPriority="46"/>
+    <w:lsdException w:name="Grid Table 2 Accent 4" w:uiPriority="47"/>
+    <w:lsdException w:name="Grid Table 3 Accent 4" w:uiPriority="48"/>
+    <w:lsdException w:name="Grid Table 4 Accent 4" w:uiPriority="49"/>
+    <w:lsdException w:name="Grid Table 5 Dark Accent 4" w:uiPriority="50"/>
+    <w:lsdException w:name="Grid Table 6 Colorful Accent 4" w:uiPriority="51"/>
+    <w:lsdException w:name="Grid Table 7 Colorful Accent 4" w:uiPriority="52"/>
+    <w:lsdException w:name="Grid Table 1 Light Accent 5" w:uiPriority="46"/>
+    <w:lsdException w:name="Grid Table 2 Accent 5" w:uiPriority="47"/>
+    <w:lsdException w:name="Grid Table 3 Accent 5" w:uiPriority="48"/>
+    <w:lsdException w:name="Grid Table 4 Accent 5" w:uiPriority="49"/>
+    <w:lsdException w:name="Grid Table 5 Dark Accent 5" w:uiPriority="50"/>
+    <w:lsdException w:name="Grid Table 6 Colorful Accent 5" w:uiPriority="51"/>
+    <w:lsdException w:name="Grid Table 7 Colorful Accent 5" w:uiPriority="52"/>
+    <w:lsdException w:name="Grid Table 1 Light Accent 6" w:uiPriority="46"/>
+    <w:lsdException w:name="Grid Table 2 Accent 6" w:uiPriority="47"/>
+    <w:lsdException w:name="Grid Table 3 Accent 6" w:uiPriority="48"/>
+    <w:lsdException w:name="Grid Table 4 Accent 6" w:uiPriority="49"/>
+    <w:lsdException w:name="Grid Table 5 Dark Accent 6" w:uiPriority="50"/>
+    <w:lsdException w:name="Grid Table 6 Colorful Accent 6" w:uiPriority="51"/>
+    <w:lsdException w:name="Grid Table 7 Colorful Accent 6" w:uiPriority="52"/>
+    <w:lsdException w:name="List Table 1 Light" w:uiPriority="46"/>
+    <w:lsdException w:name="List Table 2" w:uiPriority="47"/>
+    <w:lsdException w:name="List Table 3" w:uiPriority="48"/>
+    <w:lsdException w:name="List Table 4" w:uiPriority="49"/>
+    <w:lsdException w:name="List Table 5 Dark" w:uiPriority="50"/>
+    <w:lsdException w:name="List Table 6 Colorful" w:uiPriority="51"/>
+    <w:lsdException w:name="List Table 7 Colorful" w:uiPriority="52"/>
+    <w:lsdException w:name="List Table 1 Light Accent 1" w:uiPriority="46"/>
+    <w:lsdException w:name="List Table 2 Accent 1" w:uiPriority="47"/>
+    <w:lsdException w:name="List Table 3 Accent 1" w:uiPriority="48"/>
+    <w:lsdException w:name="List Table 4 Accent 1" w:uiPriority="49"/>
+    <w:lsdException w:name="List Table 5 Dark Accent 1" w:uiPriority="50"/>
+    <w:lsdException w:name="List Table 6 Colorful Accent 1" w:uiPriority="51"/>
+    <w:lsdException w:name="List Table 7 Colorful Accent 1" w:uiPriority="52"/>
+    <w:lsdException w:name="List Table 1 Light Accent 2" w:uiPriority="46"/>
+    <w:lsdException w:name="List Table 2 Accent 2" w:uiPriority="47"/>
+    <w:lsdException w:name="List Table 3 Accent 2" w:uiPriority="48"/>
+    <w:lsdException w:name="List Table 4 Accent 2" w:uiPriority="49"/>
+    <w:lsdException w:name="List Table 5 Dark Accent 2" w:uiPriority="50"/>
+    <w:lsdException w:name="List Table 6 Colorful Accent 2" w:uiPriority="51"/>
+    <w:lsdException w:name="List Table 7 Colorful Accent 2" w:uiPriority="52"/>
+    <w:lsdException w:name="List Table 1 Light Accent 3" w:uiPriority="46"/>
+    <w:lsdException w:name="List Table 2 Accent 3" w:uiPriority="47"/>
+    <w:lsdException w:name="List Table 3 Accent 3" w:uiPriority="48"/>
+    <w:lsdException w:name="List Table 4 Accent 3" w:uiPriority="49"/>
+    <w:lsdException w:name="List Table 5 Dark Accent 3" w:uiPriority="50"/>
+    <w:lsdException w:name="List Table 6 Colorful Accent 3" w:uiPriority="51"/>
+    <w:lsdException w:name="List Table 7 Colorful Accent 3" w:uiPriority="52"/>
+    <w:lsdException w:name="List Table 1 Light Accent 4" w:uiPriority="46"/>
+    <w:lsdException w:name="List Table 2 Accent 4" w:uiPriority="47"/>
+    <w:lsdException w:name="List Table 3 Accent 4" w:uiPriority="48"/>
+    <w:lsdException w:name="List Table 4 Accent 4" w:uiPriority="49"/>
+    <w:lsdException w:name="List Table 5 Dark Accent 4" w:uiPriority="50"/>
+    <w:lsdException w:name="List Table 6 Colorful Accent 4" w:uiPriority="51"/>
+    <w:lsdException w:name="List Table 7 Colorful Accent 4" w:uiPriority="52"/>
+    <w:lsdException w:name="List Table 1 Light Accent 5" w:uiPriority="46"/>
+    <w:lsdException w:name="List Table 2 Accent 5" w:uiPriority="47"/>
+    <w:lsdException w:name="List Table 3 Accent 5" w:uiPriority="48"/>
+    <w:lsdException w:name="List Table 4 Accent 5" w:uiPriority="49"/>
+    <w:lsdException w:name="List Table 5 Dark Accent 5" w:uiPriority="50"/>
+    <w:lsdException w:name="List Table 6 Colorful Accent 5" w:uiPriority="51"/>
+    <w:lsdException w:name="List Table 7 Colorful Accent 5" w:uiPriority="52"/>
+    <w:lsdException w:name="List Table 1 Light Accent 6" w:uiPriority="46"/>
+    <w:lsdException w:name="List Table 2 Accent 6" w:uiPriority="47"/>
+    <w:lsdException w:name="List Table 3 Accent 6" w:uiPriority="48"/>
+    <w:lsdException w:name="List Table 4 Accent 6" w:uiPriority="49"/>
+    <w:lsdException w:name="List Table 5 Dark Accent 6" w:uiPriority="50"/>
+    <w:lsdException w:name="List Table 6 Colorful Accent 6" w:uiPriority="51"/>
+    <w:lsdException w:name="List Table 7 Colorful Accent 6" w:uiPriority="52"/>
+  </w:latentStyles>
+  <w:style w:type="paragraph" w:default="1" w:styleId="Normal">
+    <w:name w:val="Normal"/>
+    <w:qFormat/>
+  </w:style>
+  <w:style w:type="character" w:default="1" w:styleId="DefaultParagraphFont">
+    <w:name w:val="Default Paragraph Font"/>
+    <w:uiPriority w:val="1"/>
+    <w:semiHidden/>
+    <w:unhideWhenUsed/>
+  </w:style>
+  <w:style w:type="table" w:default="1" w:styleId="TableNormal">
+    <w:name w:val="Normal Table"/>
+    <w:uiPriority w:val="99"/>
+    <w:semiHidden/>
+    <w:unhideWhenUsed/>
+    <w:tblPr>
+      <w:tblInd w:w="0" w:type="dxa"/>
+      <w:tblCellMar>
+        <w:top w:w="0" w:type="dxa"/>
+        <w:left w:w="108" w:type="dxa"/>
+        <w:bottom w:w="0" w:type="dxa"/>
+        <w:right w:w="108" w:type="dxa"/>
+      </w:tblCellMar>
+    </w:tblPr>
+  </w:style>
+  <w:style w:type="numbering" w:default="1" w:styleId="NoList">
+    <w:name w:val="No List"/>
+    <w:uiPriority w:val="99"/>
+    <w:semiHidden/>
+    <w:unhideWhenUsed/>
+  </w:style>
+  <w:style w:type="paragraph" w:customStyle="1" w:styleId="DB74A2782C02497488D73D438FBE8438">
+    <w:name w:val="DB74A2782C02497488D73D438FBE8438"/>
+    <w:rsid w:val="00DB2F4D"/>
+  </w:style>
+  <w:style w:type="paragraph" w:customStyle="1" w:styleId="E0B1A6BF5DBC4709A027C0EED0D59D75">
+    <w:name w:val="E0B1A6BF5DBC4709A027C0EED0D59D75"/>
+    <w:rsid w:val="00DB2F4D"/>
+  </w:style>
+  <w:style w:type="paragraph" w:customStyle="1" w:styleId="94ECE59B2FAB4986A3F5408196E52DBC">
+    <w:name w:val="94ECE59B2FAB4986A3F5408196E52DBC"/>
+    <w:rsid w:val="00DB2F4D"/>
+  </w:style>
+</w:styles>
+</file>
+
+<file path=word/glossary/webSettings.xml><?xml version="1.0" encoding="utf-8"?>
+<w:webSettings xmlns:mc="http://schemas.openxmlformats.org/markup-compatibility/2006" xmlns:r="http://schemas.openxmlformats.org/officeDocument/2006/relationships" xmlns:w="http://schemas.openxmlformats.org/wordprocessingml/2006/main" xmlns:w14="http://schemas.microsoft.com/office/word/2010/wordml" xmlns:w15="http://schemas.microsoft.com/office/word/2012/wordml" mc:Ignorable="w14 w15">
+  <w:optimizeForBrowser/>
+  <w:allowPNG/>
+</w:webSettings>
 </file>
 
 <file path=word/theme/theme1.xml><?xml version="1.0" encoding="utf-8"?>
@@ -5404,7 +8677,7 @@
 </file>
 
 <file path=customXml/itemProps1.xml><?xml version="1.0" encoding="utf-8"?>
-<ds:datastoreItem xmlns:ds="http://schemas.openxmlformats.org/officeDocument/2006/customXml" ds:itemID="{67C83D9F-00F0-479D-A146-5407951D5D3A}">
+<ds:datastoreItem xmlns:ds="http://schemas.openxmlformats.org/officeDocument/2006/customXml" ds:itemID="{6933D616-B1A2-47F1-AA98-4EB1935F6F14}">
   <ds:schemaRefs>
     <ds:schemaRef ds:uri="http://schemas.openxmlformats.org/officeDocument/2006/bibliography"/>
   </ds:schemaRefs>

</xml_diff>

<commit_message>
Super final ERD is done! :)
Saed has approved it! :+1:  :+1:
@jv217 needs to updated the description bit now.
@kv131 finish the research bit and we move on to data mart
</commit_message>
<xml_diff>
--- a/docs/Report/FullReport.docx
+++ b/docs/Report/FullReport.docx
@@ -744,6 +744,15 @@
         </w:p>
         <w:sdt>
           <w:sdtPr>
+            <w:rPr>
+              <w:rFonts w:asciiTheme="minorHAnsi" w:eastAsiaTheme="minorHAnsi" w:hAnsiTheme="minorHAnsi" w:cstheme="minorBidi"/>
+              <w:b w:val="0"/>
+              <w:bCs w:val="0"/>
+              <w:color w:val="auto"/>
+              <w:sz w:val="22"/>
+              <w:szCs w:val="22"/>
+              <w:lang w:val="en-GB"/>
+            </w:rPr>
             <w:id w:val="-921948655"/>
             <w:docPartObj>
               <w:docPartGallery w:val="Table of Contents"/>
@@ -752,12 +761,7 @@
           </w:sdtPr>
           <w:sdtEndPr>
             <w:rPr>
-              <w:rFonts w:asciiTheme="minorHAnsi" w:eastAsiaTheme="minorHAnsi" w:hAnsiTheme="minorHAnsi" w:cstheme="minorBidi"/>
               <w:noProof/>
-              <w:color w:val="auto"/>
-              <w:sz w:val="22"/>
-              <w:szCs w:val="22"/>
-              <w:lang w:val="en-GB"/>
             </w:rPr>
           </w:sdtEndPr>
           <w:sdtContent>
@@ -2042,15 +2046,15 @@
       <w:pPr>
         <w:pStyle w:val="Heading1"/>
       </w:pPr>
-      <w:bookmarkStart w:id="7" w:name="OLE_LINK4"/>
-      <w:bookmarkStart w:id="8" w:name="OLE_LINK5"/>
-      <w:bookmarkStart w:id="9" w:name="OLE_LINK6"/>
-      <w:bookmarkStart w:id="10" w:name="OLE_LINK7"/>
-      <w:bookmarkStart w:id="11" w:name="_Toc404440081"/>
+      <w:bookmarkStart w:id="7" w:name="_Toc404440081"/>
+      <w:bookmarkStart w:id="8" w:name="OLE_LINK4"/>
+      <w:bookmarkStart w:id="9" w:name="OLE_LINK5"/>
+      <w:bookmarkStart w:id="10" w:name="OLE_LINK6"/>
+      <w:bookmarkStart w:id="11" w:name="OLE_LINK7"/>
       <w:r>
         <w:t>Analysis of Operational Systems and Data Sources (20 marks)</w:t>
       </w:r>
-      <w:bookmarkEnd w:id="11"/>
+      <w:bookmarkEnd w:id="7"/>
     </w:p>
     <w:p>
       <w:pPr>
@@ -2176,8 +2180,8 @@
         </w:rPr>
       </w:pPr>
     </w:p>
-    <w:bookmarkEnd w:id="7"/>
     <w:bookmarkEnd w:id="8"/>
+    <w:bookmarkEnd w:id="9"/>
     <w:p>
       <w:pPr>
         <w:widowControl w:val="0"/>
@@ -2449,19 +2453,11 @@
         <w:jc w:val="both"/>
         <w:rPr>
           <w:rFonts w:cs="Arial"/>
-          <w:rPrChange w:id="13" w:author="Cristiano Maia" w:date="2014-11-22T17:03:00Z">
-            <w:rPr/>
-          </w:rPrChange>
-        </w:rPr>
-      </w:pPr>
-      <w:r>
-        <w:rPr>
-          <w:rFonts w:cs="Arial"/>
-          <w:rPrChange w:id="14" w:author="Cristiano Maia" w:date="2014-11-22T17:03:00Z">
-            <w:rPr>
-              <w:sz w:val="24"/>
-            </w:rPr>
-          </w:rPrChange>
+        </w:rPr>
+      </w:pPr>
+      <w:r>
+        <w:rPr>
+          <w:rFonts w:cs="Arial"/>
         </w:rPr>
         <w:t xml:space="preserve">The different project allows the university to meet its objectives by planning events and managing these events. These projects have cost and they are directly related to the project thus a budget is set by each department as to how much would be spend. Each staff member will also have a cost and this can be requested by filling in a timesheet. </w:t>
       </w:r>
@@ -2471,19 +2467,11 @@
         <w:jc w:val="both"/>
         <w:rPr>
           <w:rFonts w:cs="Arial"/>
-          <w:rPrChange w:id="15" w:author="Cristiano Maia" w:date="2014-11-22T17:03:00Z">
-            <w:rPr/>
-          </w:rPrChange>
-        </w:rPr>
-      </w:pPr>
-      <w:r>
-        <w:rPr>
-          <w:rFonts w:cs="Arial"/>
-          <w:rPrChange w:id="16" w:author="Cristiano Maia" w:date="2014-11-22T17:03:00Z">
-            <w:rPr>
-              <w:sz w:val="20"/>
-            </w:rPr>
-          </w:rPrChange>
+        </w:rPr>
+      </w:pPr>
+      <w:r>
+        <w:rPr>
+          <w:rFonts w:cs="Arial"/>
         </w:rPr>
         <w:t xml:space="preserve"> </w:t>
       </w:r>
@@ -2493,19 +2481,11 @@
         <w:jc w:val="both"/>
         <w:rPr>
           <w:rFonts w:cs="Arial"/>
-          <w:rPrChange w:id="17" w:author="Cristiano Maia" w:date="2014-11-22T17:03:00Z">
-            <w:rPr/>
-          </w:rPrChange>
-        </w:rPr>
-      </w:pPr>
-      <w:r>
-        <w:rPr>
-          <w:rFonts w:cs="Arial"/>
-          <w:rPrChange w:id="18" w:author="Cristiano Maia" w:date="2014-11-22T17:03:00Z">
-            <w:rPr>
-              <w:sz w:val="24"/>
-            </w:rPr>
-          </w:rPrChange>
+        </w:rPr>
+      </w:pPr>
+      <w:r>
+        <w:rPr>
+          <w:rFonts w:cs="Arial"/>
         </w:rPr>
         <w:lastRenderedPageBreak/>
         <w:t>The values are met by taking into consideration the long-term effects these projects will have on staff members, attendees and the different attractions held at these events that could generate positive publicity in line with the values of the university.</w:t>
@@ -2516,19 +2496,11 @@
         <w:jc w:val="both"/>
         <w:rPr>
           <w:rFonts w:cs="Arial"/>
-          <w:rPrChange w:id="19" w:author="Cristiano Maia" w:date="2014-11-22T17:03:00Z">
-            <w:rPr/>
-          </w:rPrChange>
-        </w:rPr>
-      </w:pPr>
-      <w:r>
-        <w:rPr>
-          <w:rFonts w:cs="Arial"/>
-          <w:rPrChange w:id="20" w:author="Cristiano Maia" w:date="2014-11-22T17:03:00Z">
-            <w:rPr>
-              <w:sz w:val="24"/>
-            </w:rPr>
-          </w:rPrChange>
+        </w:rPr>
+      </w:pPr>
+      <w:r>
+        <w:rPr>
+          <w:rFonts w:cs="Arial"/>
         </w:rPr>
         <w:t xml:space="preserve">The mission is to attract the highest amount of high calibre students and by having different projects like open days, </w:t>
       </w:r>
@@ -2537,13 +2509,6 @@
           <w:rFonts w:cs="Arial"/>
           <w:color w:val="333333"/>
           <w:highlight w:val="white"/>
-          <w:rPrChange w:id="21" w:author="Cristiano Maia" w:date="2014-11-22T17:03:00Z">
-            <w:rPr>
-              <w:color w:val="333333"/>
-              <w:sz w:val="24"/>
-              <w:highlight w:val="white"/>
-            </w:rPr>
-          </w:rPrChange>
         </w:rPr>
         <w:t>digital and social media events, career events and more traditional events at university like research projects the marketing fulfil its mission.</w:t>
       </w:r>
@@ -2553,58 +2518,25 @@
         <w:jc w:val="both"/>
         <w:rPr>
           <w:rFonts w:cs="Arial"/>
-          <w:rPrChange w:id="22" w:author="Cristiano Maia" w:date="2014-11-22T17:03:00Z">
-            <w:rPr/>
-          </w:rPrChange>
-        </w:rPr>
-      </w:pPr>
-      <w:r>
-        <w:rPr>
-          <w:rFonts w:cs="Arial"/>
-          <w:rPrChange w:id="23" w:author="Cristiano Maia" w:date="2014-11-22T17:03:00Z">
-            <w:rPr>
-              <w:sz w:val="24"/>
-            </w:rPr>
-          </w:rPrChange>
-        </w:rPr>
-        <w:t>The ERD that we have displayed below shows all the different entities and their attributes. This will allow us to show relationships across all the entities and compose a data mart that will display relevant information so that Middlesex University at the strategic level can make informed choices in how the budget</w:t>
-      </w:r>
-      <w:ins w:id="24" w:author="Cristiano Maia" w:date="2014-11-22T16:47:00Z">
-        <w:r>
-          <w:rPr>
-            <w:rFonts w:cs="Arial"/>
-            <w:rPrChange w:id="25" w:author="Cristiano Maia" w:date="2014-11-22T17:03:00Z">
-              <w:rPr>
-                <w:sz w:val="24"/>
-              </w:rPr>
-            </w:rPrChange>
-          </w:rPr>
-          <w:t xml:space="preserve"> should </w:t>
-        </w:r>
-      </w:ins>
-      <w:del w:id="26" w:author="Cristiano Maia" w:date="2014-11-22T16:47:00Z">
-        <w:r>
-          <w:rPr>
-            <w:rFonts w:cs="Arial"/>
-            <w:rPrChange w:id="27" w:author="Cristiano Maia" w:date="2014-11-22T17:03:00Z">
-              <w:rPr>
-                <w:sz w:val="24"/>
-              </w:rPr>
-            </w:rPrChange>
-          </w:rPr>
-          <w:delText xml:space="preserve"> can</w:delText>
-        </w:r>
-      </w:del>
-      <w:r>
-        <w:rPr>
-          <w:rFonts w:cs="Arial"/>
-          <w:rPrChange w:id="28" w:author="Cristiano Maia" w:date="2014-11-22T17:03:00Z">
-            <w:rPr>
-              <w:sz w:val="24"/>
-            </w:rPr>
-          </w:rPrChange>
-        </w:rPr>
-        <w:t xml:space="preserve"> be used. The ERD will also show the university a cornucopia of other information like what suppliers are used at certain events and what the turnout of the event was. The </w:t>
+        </w:rPr>
+      </w:pPr>
+      <w:r>
+        <w:rPr>
+          <w:rFonts w:cs="Arial"/>
+        </w:rPr>
+        <w:t xml:space="preserve">The ERD that we have displayed below shows all the different entities and their attributes. This will allow us to show relationships across all the entities and compose a data mart that will display relevant information so that Middlesex University at the strategic level can make informed choices in how the budget </w:t>
+      </w:r>
+      <w:r>
+        <w:rPr>
+          <w:rFonts w:cs="Arial"/>
+        </w:rPr>
+        <w:t>should be</w:t>
+      </w:r>
+      <w:r>
+        <w:rPr>
+          <w:rFonts w:cs="Arial"/>
+        </w:rPr>
+        <w:t xml:space="preserve"> used. The ERD will also show the university a cornucopia of other information like what suppliers are used at certain events and what the turnout of the event was. The </w:t>
       </w:r>
       <w:r>
         <w:rPr>
@@ -2615,11 +2547,6 @@
       <w:r>
         <w:rPr>
           <w:rFonts w:cs="Arial"/>
-          <w:rPrChange w:id="29" w:author="Cristiano Maia" w:date="2014-11-22T17:03:00Z">
-            <w:rPr>
-              <w:sz w:val="24"/>
-            </w:rPr>
-          </w:rPrChange>
         </w:rPr>
         <w:t xml:space="preserve"> is vital to the success and longevity of the database and the data mart as if any relationships are missing or any entities have been missed this could result in the error in running queries and retrieving accurate results.</w:t>
       </w:r>
@@ -2629,19 +2556,11 @@
         <w:jc w:val="both"/>
         <w:rPr>
           <w:rFonts w:cs="Arial"/>
-          <w:rPrChange w:id="30" w:author="Cristiano Maia" w:date="2014-11-22T17:03:00Z">
-            <w:rPr/>
-          </w:rPrChange>
-        </w:rPr>
-      </w:pPr>
-      <w:r>
-        <w:rPr>
-          <w:rFonts w:cs="Arial"/>
-          <w:rPrChange w:id="31" w:author="Cristiano Maia" w:date="2014-11-22T17:03:00Z">
-            <w:rPr>
-              <w:sz w:val="24"/>
-            </w:rPr>
-          </w:rPrChange>
+        </w:rPr>
+      </w:pPr>
+      <w:r>
+        <w:rPr>
+          <w:rFonts w:cs="Arial"/>
         </w:rPr>
         <w:t xml:space="preserve">At every event each member of staff plays a crucial role like events management, relations officer from marketing would be there to insure that everything goes according to plan. The member of staff is picked for each event by a few criteria; these criteria are </w:t>
       </w:r>
@@ -2649,23 +2568,12 @@
         <w:rPr>
           <w:rFonts w:cs="Arial"/>
           <w:strike/>
-          <w:rPrChange w:id="32" w:author="Cristiano Maia" w:date="2014-11-22T17:03:00Z">
-            <w:rPr>
-              <w:strike/>
-              <w:sz w:val="24"/>
-            </w:rPr>
-          </w:rPrChange>
         </w:rPr>
         <w:t>t</w:t>
       </w:r>
       <w:r>
         <w:rPr>
           <w:rFonts w:cs="Arial"/>
-          <w:rPrChange w:id="33" w:author="Cristiano Maia" w:date="2014-11-22T17:03:00Z">
-            <w:rPr>
-              <w:sz w:val="24"/>
-            </w:rPr>
-          </w:rPrChange>
         </w:rPr>
         <w:t>heir expertise as to the role that they are required to fill.</w:t>
       </w:r>
@@ -2675,19 +2583,11 @@
         <w:jc w:val="both"/>
         <w:rPr>
           <w:rFonts w:cs="Arial"/>
-          <w:rPrChange w:id="34" w:author="Cristiano Maia" w:date="2014-11-22T17:03:00Z">
-            <w:rPr/>
-          </w:rPrChange>
-        </w:rPr>
-      </w:pPr>
-      <w:r>
-        <w:rPr>
-          <w:rFonts w:cs="Arial"/>
-          <w:rPrChange w:id="35" w:author="Cristiano Maia" w:date="2014-11-22T17:03:00Z">
-            <w:rPr>
-              <w:sz w:val="24"/>
-            </w:rPr>
-          </w:rPrChange>
+        </w:rPr>
+      </w:pPr>
+      <w:r>
+        <w:rPr>
+          <w:rFonts w:cs="Arial"/>
         </w:rPr>
         <w:t>After events and during the course of the year all staff members that are part of the Middlesex University marketing department or are part of an event that the marketing department has held need to be paid for their work.</w:t>
       </w:r>
@@ -2697,53 +2597,20 @@
         <w:jc w:val="both"/>
         <w:rPr>
           <w:rFonts w:cs="Arial"/>
-          <w:rPrChange w:id="36" w:author="Cristiano Maia" w:date="2014-11-22T17:03:00Z">
-            <w:rPr/>
-          </w:rPrChange>
-        </w:rPr>
-      </w:pPr>
-      <w:r>
-        <w:rPr>
-          <w:rFonts w:cs="Arial"/>
-          <w:rPrChange w:id="37" w:author="Cristiano Maia" w:date="2014-11-22T17:03:00Z">
-            <w:rPr>
-              <w:sz w:val="24"/>
-            </w:rPr>
-          </w:rPrChange>
+        </w:rPr>
+      </w:pPr>
+      <w:r>
+        <w:rPr>
+          <w:rFonts w:cs="Arial"/>
         </w:rPr>
         <w:t xml:space="preserve">To keep a track of all the task and how they were accomplished in the past will help us to understand perhaps how to overcome current difficulties but also will be beneficial to justify our expenditure. How we have managed the task indirectly relates to our budget and therefore we could justify requesting more budget for projects as we have x y and z amount of task that was not completed with other projects and </w:t>
       </w:r>
-      <w:del w:id="38" w:author="Cristiano Maia" w:date="2014-11-22T17:11:00Z">
-        <w:r>
-          <w:rPr>
-            <w:rFonts w:cs="Arial"/>
-            <w:rPrChange w:id="39" w:author="Cristiano Maia" w:date="2014-11-22T17:03:00Z">
-              <w:rPr>
-                <w:sz w:val="24"/>
-              </w:rPr>
-            </w:rPrChange>
-          </w:rPr>
-          <w:delText>therefor</w:delText>
-        </w:r>
-      </w:del>
-      <w:ins w:id="40" w:author="Cristiano Maia" w:date="2014-11-22T17:11:00Z">
-        <w:r>
-          <w:rPr>
-            <w:rPrChange w:id="41" w:author="Cristiano Maia" w:date="2014-11-22T17:03:00Z">
-              <w:rPr/>
-            </w:rPrChange>
-          </w:rPr>
-          <w:t>therefore</w:t>
-        </w:r>
-      </w:ins>
-      <w:r>
-        <w:rPr>
-          <w:rFonts w:cs="Arial"/>
-          <w:rPrChange w:id="42" w:author="Cristiano Maia" w:date="2014-11-22T17:03:00Z">
-            <w:rPr>
-              <w:sz w:val="24"/>
-            </w:rPr>
-          </w:rPrChange>
+      <w:r>
+        <w:t>therefore</w:t>
+      </w:r>
+      <w:r>
+        <w:rPr>
+          <w:rFonts w:cs="Arial"/>
         </w:rPr>
         <w:t xml:space="preserve"> we perhaps under performed as a marketing department</w:t>
       </w:r>
@@ -2753,19 +2620,11 @@
         <w:jc w:val="both"/>
         <w:rPr>
           <w:rFonts w:cs="Arial"/>
-          <w:rPrChange w:id="43" w:author="Cristiano Maia" w:date="2014-11-22T17:03:00Z">
-            <w:rPr/>
-          </w:rPrChange>
-        </w:rPr>
-      </w:pPr>
-      <w:r>
-        <w:rPr>
-          <w:rFonts w:cs="Arial"/>
-          <w:rPrChange w:id="44" w:author="Cristiano Maia" w:date="2014-11-22T17:03:00Z">
-            <w:rPr>
-              <w:sz w:val="24"/>
-            </w:rPr>
-          </w:rPrChange>
+        </w:rPr>
+      </w:pPr>
+      <w:r>
+        <w:rPr>
+          <w:rFonts w:cs="Arial"/>
         </w:rPr>
         <w:t>Different venues can be held in different countries thus the university fulfils its mission of attracting international attention as well as focusing on the international students who represent a large amount of the university target audience.</w:t>
       </w:r>
@@ -2775,19 +2634,11 @@
         <w:jc w:val="both"/>
         <w:rPr>
           <w:rFonts w:cs="Arial"/>
-          <w:rPrChange w:id="45" w:author="Cristiano Maia" w:date="2014-11-22T17:03:00Z">
-            <w:rPr/>
-          </w:rPrChange>
-        </w:rPr>
-      </w:pPr>
-      <w:r>
-        <w:rPr>
-          <w:rFonts w:cs="Arial"/>
-          <w:rPrChange w:id="46" w:author="Cristiano Maia" w:date="2014-11-22T17:03:00Z">
-            <w:rPr>
-              <w:sz w:val="24"/>
-            </w:rPr>
-          </w:rPrChange>
+        </w:rPr>
+      </w:pPr>
+      <w:r>
+        <w:rPr>
+          <w:rFonts w:cs="Arial"/>
         </w:rPr>
         <w:t>Each project would occur at a venue and to organise the events would have different sessions booked in by book therefore being able to ascertain the correct amount of space allocated. This takes care of the logistical matters like seating plan, amounts expected to be catered for and falls under general event management.</w:t>
       </w:r>
@@ -2799,157 +2650,45 @@
           <w:ilvl w:val="0"/>
           <w:numId w:val="14"/>
         </w:numPr>
-        <w:rPr>
-          <w:rPrChange w:id="47" w:author="Cristiano Maia" w:date="2014-11-22T17:03:00Z">
-            <w:rPr/>
-          </w:rPrChange>
-        </w:rPr>
-        <w:pPrChange w:id="48" w:author="Cristiano Maia" w:date="2014-11-22T17:02:00Z">
-          <w:pPr>
-            <w:ind w:left="720" w:hanging="359"/>
-            <w:jc w:val="both"/>
-          </w:pPr>
-        </w:pPrChange>
-      </w:pPr>
-      <w:del w:id="49" w:author="Cristiano Maia" w:date="2014-11-22T17:02:00Z">
-        <w:r>
-          <w:rPr>
-            <w:rPrChange w:id="50" w:author="Cristiano Maia" w:date="2014-11-22T17:03:00Z">
-              <w:rPr/>
-            </w:rPrChange>
-          </w:rPr>
-          <w:delText>1)</w:delText>
-        </w:r>
-        <w:r>
-          <w:rPr>
-            <w:rFonts w:eastAsia="Times New Roman"/>
-            <w:rPrChange w:id="51" w:author="Cristiano Maia" w:date="2014-11-22T17:03:00Z">
-              <w:rPr>
-                <w:rFonts w:ascii="Times New Roman" w:eastAsia="Times New Roman" w:hAnsi="Times New Roman" w:cs="Times New Roman"/>
-                <w:sz w:val="14"/>
-              </w:rPr>
-            </w:rPrChange>
-          </w:rPr>
-          <w:delText xml:space="preserve">    </w:delText>
-        </w:r>
-      </w:del>
-      <w:r>
-        <w:rPr>
-          <w:rPrChange w:id="52" w:author="Cristiano Maia" w:date="2014-11-22T17:03:00Z">
-            <w:rPr/>
-          </w:rPrChange>
-        </w:rPr>
+      </w:pPr>
+      <w:r>
         <w:t xml:space="preserve">Staff </w:t>
       </w:r>
-      <w:ins w:id="53" w:author="Cristiano Maia" w:date="2014-11-22T17:06:00Z">
-        <w:r>
-          <w:t>–</w:t>
-        </w:r>
-      </w:ins>
-      <w:del w:id="54" w:author="Cristiano Maia" w:date="2014-11-22T17:06:00Z">
-        <w:r>
-          <w:rPr>
-            <w:rPrChange w:id="55" w:author="Cristiano Maia" w:date="2014-11-22T17:03:00Z">
-              <w:rPr/>
-            </w:rPrChange>
-          </w:rPr>
-          <w:delText>-</w:delText>
-        </w:r>
-      </w:del>
-      <w:r>
-        <w:rPr>
-          <w:rPrChange w:id="56" w:author="Cristiano Maia" w:date="2014-11-22T17:03:00Z">
-            <w:rPr/>
-          </w:rPrChange>
-        </w:rPr>
+      <w:r>
+        <w:t>–</w:t>
+      </w:r>
+      <w:r>
         <w:t xml:space="preserve"> </w:t>
       </w:r>
-      <w:del w:id="57" w:author="Cristiano Maia" w:date="2014-11-22T17:03:00Z">
-        <w:r>
-          <w:rPr>
-            <w:rPrChange w:id="58" w:author="Cristiano Maia" w:date="2014-11-22T17:03:00Z">
-              <w:rPr/>
-            </w:rPrChange>
-          </w:rPr>
-          <w:delText xml:space="preserve">role </w:delText>
-        </w:r>
-      </w:del>
-      <w:ins w:id="59" w:author="Cristiano Maia" w:date="2014-11-22T17:03:00Z">
-        <w:r>
-          <w:t>R</w:t>
-        </w:r>
-        <w:r>
-          <w:rPr>
-            <w:rPrChange w:id="60" w:author="Cristiano Maia" w:date="2014-11-22T17:03:00Z">
-              <w:rPr/>
-            </w:rPrChange>
-          </w:rPr>
-          <w:t xml:space="preserve">ole </w:t>
-        </w:r>
-      </w:ins>
-      <w:ins w:id="61" w:author="Cristiano Maia" w:date="2014-11-22T17:06:00Z">
-        <w:r>
-          <w:t>–</w:t>
-        </w:r>
-      </w:ins>
-      <w:del w:id="62" w:author="Cristiano Maia" w:date="2014-11-22T17:06:00Z">
-        <w:r>
-          <w:rPr>
-            <w:rPrChange w:id="63" w:author="Cristiano Maia" w:date="2014-11-22T17:03:00Z">
-              <w:rPr/>
-            </w:rPrChange>
-          </w:rPr>
-          <w:delText>-</w:delText>
-        </w:r>
-      </w:del>
-      <w:r>
-        <w:rPr>
-          <w:rPrChange w:id="64" w:author="Cristiano Maia" w:date="2014-11-22T17:03:00Z">
-            <w:rPr/>
-          </w:rPrChange>
-        </w:rPr>
+      <w:r>
+        <w:t>R</w:t>
+      </w:r>
+      <w:r>
+        <w:t xml:space="preserve">ole </w:t>
+      </w:r>
+      <w:r>
+        <w:t>–</w:t>
+      </w:r>
+      <w:r>
         <w:t xml:space="preserve"> </w:t>
       </w:r>
-      <w:del w:id="65" w:author="Cristiano Maia" w:date="2014-11-22T17:03:00Z">
-        <w:r>
-          <w:rPr>
-            <w:rPrChange w:id="66" w:author="Cristiano Maia" w:date="2014-11-22T17:03:00Z">
-              <w:rPr/>
-            </w:rPrChange>
-          </w:rPr>
-          <w:delText>address</w:delText>
-        </w:r>
-      </w:del>
-      <w:ins w:id="67" w:author="Cristiano Maia" w:date="2014-11-22T17:03:00Z">
-        <w:r>
-          <w:t>A</w:t>
-        </w:r>
-        <w:r>
-          <w:rPr>
-            <w:rPrChange w:id="68" w:author="Cristiano Maia" w:date="2014-11-22T17:03:00Z">
-              <w:rPr/>
-            </w:rPrChange>
-          </w:rPr>
-          <w:t>ddress</w:t>
-        </w:r>
-      </w:ins>
+      <w:r>
+        <w:t>A</w:t>
+      </w:r>
+      <w:r>
+        <w:t>ddress</w:t>
+      </w:r>
     </w:p>
     <w:p>
       <w:pPr>
         <w:jc w:val="both"/>
         <w:rPr>
           <w:rFonts w:cs="Arial"/>
-          <w:rPrChange w:id="69" w:author="Cristiano Maia" w:date="2014-11-22T17:03:00Z">
-            <w:rPr/>
-          </w:rPrChange>
-        </w:rPr>
-      </w:pPr>
-      <w:r>
-        <w:rPr>
-          <w:rFonts w:cs="Arial"/>
-          <w:rPrChange w:id="70" w:author="Cristiano Maia" w:date="2014-11-22T17:03:00Z">
-            <w:rPr/>
-          </w:rPrChange>
+        </w:rPr>
+      </w:pPr>
+      <w:r>
+        <w:rPr>
+          <w:rFonts w:cs="Arial"/>
         </w:rPr>
         <w:t>One member of staff is only assigned one role at a time. However, there might be many people doing the same role. The staff must provide their home address, which is then validated under address entity.</w:t>
       </w:r>
@@ -2965,189 +2704,78 @@
         <w:rPr>
           <w:rFonts w:cs="Arial"/>
           <w:b/>
-          <w:rPrChange w:id="71" w:author="Cristiano Maia" w:date="2014-11-22T17:03:00Z">
-            <w:rPr/>
-          </w:rPrChange>
-        </w:rPr>
-        <w:pPrChange w:id="72" w:author="Cristiano Maia" w:date="2014-11-22T17:02:00Z">
-          <w:pPr>
-            <w:ind w:left="720" w:hanging="359"/>
-            <w:jc w:val="both"/>
-          </w:pPr>
-        </w:pPrChange>
-      </w:pPr>
-      <w:del w:id="73" w:author="Cristiano Maia" w:date="2014-11-22T17:02:00Z">
-        <w:r>
-          <w:rPr>
-            <w:rFonts w:cs="Arial"/>
-            <w:b/>
-            <w:rPrChange w:id="74" w:author="Cristiano Maia" w:date="2014-11-22T17:03:00Z">
-              <w:rPr/>
-            </w:rPrChange>
-          </w:rPr>
-          <w:delText>2)</w:delText>
-        </w:r>
-        <w:r>
-          <w:rPr>
-            <w:rFonts w:eastAsia="Times New Roman" w:cs="Arial"/>
-            <w:b/>
-            <w:rPrChange w:id="75" w:author="Cristiano Maia" w:date="2014-11-22T17:03:00Z">
-              <w:rPr>
-                <w:rFonts w:ascii="Times New Roman" w:eastAsia="Times New Roman" w:hAnsi="Times New Roman" w:cs="Times New Roman"/>
-                <w:sz w:val="14"/>
-              </w:rPr>
-            </w:rPrChange>
-          </w:rPr>
-          <w:delText xml:space="preserve">    </w:delText>
-        </w:r>
-      </w:del>
-      <w:r>
-        <w:rPr>
-          <w:rFonts w:cs="Arial"/>
-          <w:b/>
-          <w:rPrChange w:id="76" w:author="Cristiano Maia" w:date="2014-11-22T17:03:00Z">
-            <w:rPr/>
-          </w:rPrChange>
+        </w:rPr>
+      </w:pPr>
+      <w:r>
+        <w:rPr>
+          <w:rFonts w:cs="Arial"/>
+          <w:b/>
         </w:rPr>
         <w:t xml:space="preserve">Staff </w:t>
       </w:r>
-      <w:ins w:id="77" w:author="Cristiano Maia" w:date="2014-11-22T17:06:00Z">
-        <w:r>
-          <w:rPr>
-            <w:b/>
-          </w:rPr>
-          <w:t>–</w:t>
-        </w:r>
-      </w:ins>
-      <w:del w:id="78" w:author="Cristiano Maia" w:date="2014-11-22T17:06:00Z">
-        <w:r>
-          <w:rPr>
-            <w:rFonts w:cs="Arial"/>
-            <w:b/>
-            <w:rPrChange w:id="79" w:author="Cristiano Maia" w:date="2014-11-22T17:03:00Z">
-              <w:rPr/>
-            </w:rPrChange>
-          </w:rPr>
-          <w:delText>-</w:delText>
-        </w:r>
-      </w:del>
-      <w:r>
-        <w:rPr>
-          <w:rFonts w:cs="Arial"/>
-          <w:b/>
-          <w:rPrChange w:id="80" w:author="Cristiano Maia" w:date="2014-11-22T17:03:00Z">
-            <w:rPr/>
-          </w:rPrChange>
+      <w:r>
+        <w:rPr>
+          <w:b/>
+        </w:rPr>
+        <w:t>–</w:t>
+      </w:r>
+      <w:r>
+        <w:rPr>
+          <w:rFonts w:cs="Arial"/>
+          <w:b/>
         </w:rPr>
         <w:t xml:space="preserve"> </w:t>
       </w:r>
-      <w:del w:id="81" w:author="Cristiano Maia" w:date="2014-11-22T17:03:00Z">
-        <w:r>
-          <w:rPr>
-            <w:rFonts w:cs="Arial"/>
-            <w:b/>
-            <w:rPrChange w:id="82" w:author="Cristiano Maia" w:date="2014-11-22T17:03:00Z">
-              <w:rPr/>
-            </w:rPrChange>
-          </w:rPr>
-          <w:delText xml:space="preserve">school </w:delText>
-        </w:r>
-      </w:del>
-      <w:ins w:id="83" w:author="Cristiano Maia" w:date="2014-11-22T17:03:00Z">
-        <w:r>
-          <w:rPr>
-            <w:b/>
-          </w:rPr>
-          <w:t>S</w:t>
-        </w:r>
-        <w:r>
-          <w:rPr>
-            <w:rFonts w:cs="Arial"/>
-            <w:b/>
-            <w:rPrChange w:id="84" w:author="Cristiano Maia" w:date="2014-11-22T17:03:00Z">
-              <w:rPr/>
-            </w:rPrChange>
-          </w:rPr>
-          <w:t xml:space="preserve">chool </w:t>
-        </w:r>
-      </w:ins>
-      <w:ins w:id="85" w:author="Cristiano Maia" w:date="2014-11-22T17:06:00Z">
-        <w:r>
-          <w:rPr>
-            <w:b/>
-          </w:rPr>
-          <w:t>–</w:t>
-        </w:r>
-      </w:ins>
-      <w:del w:id="86" w:author="Cristiano Maia" w:date="2014-11-22T17:06:00Z">
-        <w:r>
-          <w:rPr>
-            <w:rFonts w:cs="Arial"/>
-            <w:b/>
-            <w:rPrChange w:id="87" w:author="Cristiano Maia" w:date="2014-11-22T17:03:00Z">
-              <w:rPr/>
-            </w:rPrChange>
-          </w:rPr>
-          <w:delText>-</w:delText>
-        </w:r>
-      </w:del>
-      <w:r>
-        <w:rPr>
-          <w:rFonts w:cs="Arial"/>
-          <w:b/>
-          <w:rPrChange w:id="88" w:author="Cristiano Maia" w:date="2014-11-22T17:03:00Z">
-            <w:rPr/>
-          </w:rPrChange>
+      <w:r>
+        <w:rPr>
+          <w:b/>
+        </w:rPr>
+        <w:t>S</w:t>
+      </w:r>
+      <w:r>
+        <w:rPr>
+          <w:rFonts w:cs="Arial"/>
+          <w:b/>
+        </w:rPr>
+        <w:t xml:space="preserve">chool </w:t>
+      </w:r>
+      <w:r>
+        <w:rPr>
+          <w:b/>
+        </w:rPr>
+        <w:t>–</w:t>
+      </w:r>
+      <w:r>
+        <w:rPr>
+          <w:rFonts w:cs="Arial"/>
+          <w:b/>
         </w:rPr>
         <w:t xml:space="preserve"> </w:t>
       </w:r>
-      <w:del w:id="89" w:author="Cristiano Maia" w:date="2014-11-22T17:03:00Z">
-        <w:r>
-          <w:rPr>
-            <w:rFonts w:cs="Arial"/>
-            <w:b/>
-            <w:rPrChange w:id="90" w:author="Cristiano Maia" w:date="2014-11-22T17:03:00Z">
-              <w:rPr/>
-            </w:rPrChange>
-          </w:rPr>
-          <w:delText>department</w:delText>
-        </w:r>
-      </w:del>
-      <w:ins w:id="91" w:author="Cristiano Maia" w:date="2014-11-22T17:03:00Z">
-        <w:r>
-          <w:rPr>
-            <w:b/>
-          </w:rPr>
-          <w:t>D</w:t>
-        </w:r>
-        <w:r>
-          <w:rPr>
-            <w:rFonts w:cs="Arial"/>
-            <w:b/>
-            <w:rPrChange w:id="92" w:author="Cristiano Maia" w:date="2014-11-22T17:03:00Z">
-              <w:rPr/>
-            </w:rPrChange>
-          </w:rPr>
-          <w:t>epartment</w:t>
-        </w:r>
-      </w:ins>
+      <w:r>
+        <w:rPr>
+          <w:b/>
+        </w:rPr>
+        <w:t>D</w:t>
+      </w:r>
+      <w:r>
+        <w:rPr>
+          <w:rFonts w:cs="Arial"/>
+          <w:b/>
+        </w:rPr>
+        <w:t>epartment</w:t>
+      </w:r>
     </w:p>
     <w:p>
       <w:pPr>
         <w:jc w:val="both"/>
         <w:rPr>
           <w:rFonts w:cs="Arial"/>
-          <w:rPrChange w:id="93" w:author="Cristiano Maia" w:date="2014-11-22T17:03:00Z">
-            <w:rPr/>
-          </w:rPrChange>
-        </w:rPr>
-      </w:pPr>
-      <w:r>
-        <w:rPr>
-          <w:rFonts w:cs="Arial"/>
-          <w:rPrChange w:id="94" w:author="Cristiano Maia" w:date="2014-11-22T17:03:00Z">
-            <w:rPr/>
-          </w:rPrChange>
+        </w:rPr>
+      </w:pPr>
+      <w:r>
+        <w:rPr>
+          <w:rFonts w:cs="Arial"/>
         </w:rPr>
         <w:t>Each staff member must register with a school, they can only be registered to one school and one school can have many departments though many departments can only be assigned to one school.</w:t>
       </w:r>
@@ -3163,419 +2791,88 @@
         <w:rPr>
           <w:rFonts w:cs="Arial"/>
           <w:b/>
-          <w:rPrChange w:id="95" w:author="Cristiano Maia" w:date="2014-11-22T17:03:00Z">
-            <w:rPr/>
-          </w:rPrChange>
-        </w:rPr>
-        <w:pPrChange w:id="96" w:author="Cristiano Maia" w:date="2014-11-22T17:02:00Z">
-          <w:pPr>
-            <w:ind w:left="720" w:hanging="359"/>
-            <w:jc w:val="both"/>
-          </w:pPr>
-        </w:pPrChange>
-      </w:pPr>
-      <w:del w:id="97" w:author="Cristiano Maia" w:date="2014-11-22T17:02:00Z">
-        <w:r>
-          <w:rPr>
-            <w:rFonts w:cs="Arial"/>
-            <w:b/>
-            <w:rPrChange w:id="98" w:author="Cristiano Maia" w:date="2014-11-22T17:03:00Z">
-              <w:rPr/>
-            </w:rPrChange>
-          </w:rPr>
-          <w:delText>3)</w:delText>
-        </w:r>
-        <w:r>
-          <w:rPr>
-            <w:rFonts w:eastAsia="Times New Roman" w:cs="Arial"/>
-            <w:b/>
-            <w:rPrChange w:id="99" w:author="Cristiano Maia" w:date="2014-11-22T17:03:00Z">
-              <w:rPr>
-                <w:rFonts w:ascii="Times New Roman" w:eastAsia="Times New Roman" w:hAnsi="Times New Roman" w:cs="Times New Roman"/>
-                <w:sz w:val="14"/>
-              </w:rPr>
-            </w:rPrChange>
-          </w:rPr>
-          <w:delText xml:space="preserve">    </w:delText>
-        </w:r>
-      </w:del>
-      <w:r>
-        <w:rPr>
-          <w:rFonts w:cs="Arial"/>
-          <w:b/>
-          <w:rPrChange w:id="100" w:author="Cristiano Maia" w:date="2014-11-22T17:03:00Z">
-            <w:rPr/>
-          </w:rPrChange>
+        </w:rPr>
+      </w:pPr>
+      <w:r>
+        <w:rPr>
+          <w:rFonts w:cs="Arial"/>
+          <w:b/>
         </w:rPr>
         <w:t xml:space="preserve">Department </w:t>
       </w:r>
-      <w:ins w:id="101" w:author="Cristiano Maia" w:date="2014-11-22T17:06:00Z">
-        <w:r>
-          <w:rPr>
-            <w:b/>
-          </w:rPr>
-          <w:t>–</w:t>
-        </w:r>
-      </w:ins>
-      <w:del w:id="102" w:author="Cristiano Maia" w:date="2014-11-22T17:06:00Z">
-        <w:r>
-          <w:rPr>
-            <w:rFonts w:cs="Arial"/>
-            <w:b/>
-            <w:rPrChange w:id="103" w:author="Cristiano Maia" w:date="2014-11-22T17:03:00Z">
-              <w:rPr/>
-            </w:rPrChange>
-          </w:rPr>
-          <w:delText>-</w:delText>
-        </w:r>
-      </w:del>
-      <w:r>
-        <w:rPr>
-          <w:rFonts w:cs="Arial"/>
-          <w:b/>
-          <w:rPrChange w:id="104" w:author="Cristiano Maia" w:date="2014-11-22T17:03:00Z">
-            <w:rPr/>
-          </w:rPrChange>
+      <w:r>
+        <w:rPr>
+          <w:b/>
+        </w:rPr>
+        <w:t>–</w:t>
+      </w:r>
+      <w:r>
+        <w:rPr>
+          <w:rFonts w:cs="Arial"/>
+          <w:b/>
         </w:rPr>
         <w:t xml:space="preserve"> </w:t>
       </w:r>
-      <w:del w:id="105" w:author="Cristiano Maia" w:date="2014-11-22T17:03:00Z">
-        <w:r>
-          <w:rPr>
-            <w:rFonts w:cs="Arial"/>
-            <w:b/>
-            <w:rPrChange w:id="106" w:author="Cristiano Maia" w:date="2014-11-22T17:03:00Z">
-              <w:rPr/>
-            </w:rPrChange>
-          </w:rPr>
-          <w:delText xml:space="preserve">cost </w:delText>
-        </w:r>
-      </w:del>
-      <w:ins w:id="107" w:author="Cristiano Maia" w:date="2014-11-22T17:03:00Z">
-        <w:r>
-          <w:rPr>
-            <w:b/>
-          </w:rPr>
-          <w:t>C</w:t>
-        </w:r>
-        <w:r>
-          <w:rPr>
-            <w:rFonts w:cs="Arial"/>
-            <w:b/>
-            <w:rPrChange w:id="108" w:author="Cristiano Maia" w:date="2014-11-22T17:03:00Z">
-              <w:rPr/>
-            </w:rPrChange>
-          </w:rPr>
-          <w:t xml:space="preserve">ost </w:t>
-        </w:r>
-      </w:ins>
-      <w:del w:id="109" w:author="Cristiano Maia" w:date="2014-11-22T17:03:00Z">
-        <w:r>
-          <w:rPr>
-            <w:rFonts w:cs="Arial"/>
-            <w:b/>
-            <w:rPrChange w:id="110" w:author="Cristiano Maia" w:date="2014-11-22T17:03:00Z">
-              <w:rPr/>
-            </w:rPrChange>
-          </w:rPr>
-          <w:delText xml:space="preserve">centre </w:delText>
-        </w:r>
-      </w:del>
-      <w:ins w:id="111" w:author="Cristiano Maia" w:date="2014-11-22T17:03:00Z">
-        <w:r>
-          <w:rPr>
-            <w:b/>
-          </w:rPr>
-          <w:t>C</w:t>
-        </w:r>
-        <w:r>
-          <w:rPr>
-            <w:rFonts w:cs="Arial"/>
-            <w:b/>
-            <w:rPrChange w:id="112" w:author="Cristiano Maia" w:date="2014-11-22T17:03:00Z">
-              <w:rPr/>
-            </w:rPrChange>
-          </w:rPr>
-          <w:t>entre</w:t>
-        </w:r>
-      </w:ins>
-      <w:del w:id="113" w:author="Cristiano Maia" w:date="2014-11-22T17:04:00Z">
-        <w:r>
-          <w:rPr>
-            <w:rFonts w:cs="Arial"/>
-            <w:b/>
-            <w:rPrChange w:id="114" w:author="Cristiano Maia" w:date="2014-11-22T17:03:00Z">
-              <w:rPr/>
-            </w:rPrChange>
-          </w:rPr>
-          <w:delText>-</w:delText>
-        </w:r>
-      </w:del>
-      <w:del w:id="115" w:author="Cristiano Maia" w:date="2014-11-22T17:06:00Z">
-        <w:r>
-          <w:rPr>
-            <w:rFonts w:cs="Arial"/>
-            <w:b/>
-            <w:rPrChange w:id="116" w:author="Cristiano Maia" w:date="2014-11-22T17:03:00Z">
-              <w:rPr/>
-            </w:rPrChange>
-          </w:rPr>
-          <w:delText xml:space="preserve"> </w:delText>
-        </w:r>
-      </w:del>
-      <w:del w:id="117" w:author="Cristiano Maia" w:date="2014-11-22T17:03:00Z">
-        <w:r>
-          <w:rPr>
-            <w:rFonts w:cs="Arial"/>
-            <w:b/>
-            <w:rPrChange w:id="118" w:author="Cristiano Maia" w:date="2014-11-22T17:03:00Z">
-              <w:rPr/>
-            </w:rPrChange>
-          </w:rPr>
-          <w:delText>budget</w:delText>
-        </w:r>
-      </w:del>
+      <w:r>
+        <w:rPr>
+          <w:b/>
+        </w:rPr>
+        <w:t>C</w:t>
+      </w:r>
+      <w:r>
+        <w:rPr>
+          <w:rFonts w:cs="Arial"/>
+          <w:b/>
+        </w:rPr>
+        <w:t xml:space="preserve">ost </w:t>
+      </w:r>
+      <w:r>
+        <w:rPr>
+          <w:b/>
+        </w:rPr>
+        <w:t>C</w:t>
+      </w:r>
+      <w:r>
+        <w:rPr>
+          <w:rFonts w:cs="Arial"/>
+          <w:b/>
+        </w:rPr>
+        <w:t>entre</w:t>
+      </w:r>
     </w:p>
     <w:p>
       <w:pPr>
         <w:jc w:val="both"/>
-        <w:rPr>
-          <w:ins w:id="119" w:author="Cristiano Maia" w:date="2014-11-22T17:07:00Z"/>
-        </w:rPr>
-      </w:pPr>
-      <w:r>
-        <w:rPr>
-          <w:rFonts w:cs="Arial"/>
-          <w:rPrChange w:id="120" w:author="Cristiano Maia" w:date="2014-11-22T17:03:00Z">
-            <w:rPr/>
-          </w:rPrChange>
+      </w:pPr>
+      <w:r>
+        <w:rPr>
+          <w:rFonts w:cs="Arial"/>
         </w:rPr>
         <w:lastRenderedPageBreak/>
-        <w:t xml:space="preserve">Every department has a cost centre; this cost centre will be </w:t>
-      </w:r>
-      <w:ins w:id="121" w:author="Cristiano Maia" w:date="2014-11-22T16:58:00Z">
-        <w:r>
-          <w:rPr>
-            <w:rFonts w:cs="Arial"/>
-            <w:rPrChange w:id="122" w:author="Cristiano Maia" w:date="2014-11-22T17:03:00Z">
-              <w:rPr/>
-            </w:rPrChange>
-          </w:rPr>
-          <w:t xml:space="preserve">responsible to </w:t>
-        </w:r>
-      </w:ins>
-      <w:del w:id="123" w:author="Cristiano Maia" w:date="2014-11-22T16:56:00Z">
-        <w:r>
-          <w:rPr>
-            <w:rFonts w:cs="Arial"/>
-            <w:rPrChange w:id="124" w:author="Cristiano Maia" w:date="2014-11-22T17:03:00Z">
-              <w:rPr/>
-            </w:rPrChange>
-          </w:rPr>
-          <w:delText>given a set budget via a budget code</w:delText>
-        </w:r>
-      </w:del>
-      <w:ins w:id="125" w:author="Cristiano Maia" w:date="2014-11-22T16:56:00Z">
-        <w:r>
-          <w:rPr>
-            <w:rFonts w:cs="Arial"/>
-            <w:rPrChange w:id="126" w:author="Cristiano Maia" w:date="2014-11-22T17:03:00Z">
-              <w:rPr/>
-            </w:rPrChange>
-          </w:rPr>
-          <w:t>set budget codes to be assigned</w:t>
-        </w:r>
-      </w:ins>
-      <w:ins w:id="127" w:author="Cristiano Maia" w:date="2014-11-22T16:58:00Z">
-        <w:r>
-          <w:rPr>
-            <w:rFonts w:cs="Arial"/>
-            <w:rPrChange w:id="128" w:author="Cristiano Maia" w:date="2014-11-22T17:03:00Z">
-              <w:rPr/>
-            </w:rPrChange>
-          </w:rPr>
-          <w:t xml:space="preserve"> to specific projects</w:t>
-        </w:r>
-        <w:r>
-          <w:rPr>
-            <w:rPrChange w:id="129" w:author="Cristiano Maia" w:date="2014-11-22T17:03:00Z">
-              <w:rPr/>
-            </w:rPrChange>
-          </w:rPr>
-          <w:t xml:space="preserve"> and deal with the</w:t>
-        </w:r>
-      </w:ins>
-      <w:ins w:id="130" w:author="Cristiano Maia" w:date="2014-11-22T17:04:00Z">
-        <w:r>
-          <w:t xml:space="preserve"> staff time sheets.</w:t>
-        </w:r>
-      </w:ins>
-      <w:del w:id="131" w:author="Cristiano Maia" w:date="2014-11-22T16:58:00Z">
-        <w:r>
-          <w:rPr>
-            <w:rFonts w:cs="Arial"/>
-            <w:rPrChange w:id="132" w:author="Cristiano Maia" w:date="2014-11-22T17:03:00Z">
-              <w:rPr/>
-            </w:rPrChange>
-          </w:rPr>
-          <w:delText xml:space="preserve"> </w:delText>
-        </w:r>
-      </w:del>
+        <w:t>Every department has a cost centre; this cost centre will be responsible to set budget codes to be assigned to specific projects</w:t>
+      </w:r>
+      <w:r>
+        <w:t xml:space="preserve"> and deal with the staff time sheets.</w:t>
+      </w:r>
     </w:p>
     <w:p>
       <w:pPr>
         <w:pStyle w:val="TOC2"/>
-        <w:rPr>
-          <w:ins w:id="133" w:author="Cristiano Maia" w:date="2014-11-22T17:08:00Z"/>
-        </w:rPr>
-        <w:pPrChange w:id="134" w:author="Cristiano Maia" w:date="2014-11-22T17:07:00Z">
-          <w:pPr>
-            <w:jc w:val="both"/>
-          </w:pPr>
-        </w:pPrChange>
-      </w:pPr>
-      <w:ins w:id="135" w:author="Cristiano Maia" w:date="2014-11-22T17:07:00Z">
-        <w:r>
-          <w:t>Cost Centre – Time Sheet Cost Center – Time Sheet</w:t>
-        </w:r>
-      </w:ins>
+      </w:pPr>
+      <w:r>
+        <w:t>Cost Centre – Time Sheet Cost Center – Time Sheet</w:t>
+      </w:r>
     </w:p>
     <w:p>
       <w:pPr>
         <w:jc w:val="both"/>
-        <w:rPr>
-          <w:ins w:id="136" w:author="Cristiano Maia" w:date="2014-11-22T17:01:00Z"/>
-          <w:rPrChange w:id="137" w:author="Cristiano Maia" w:date="2014-11-22T17:03:00Z">
-            <w:rPr>
-              <w:ins w:id="138" w:author="Cristiano Maia" w:date="2014-11-22T17:01:00Z"/>
-            </w:rPr>
-          </w:rPrChange>
-        </w:rPr>
-      </w:pPr>
-      <w:moveToRangeStart w:id="139" w:author="Cristiano Maia" w:date="2014-11-22T17:08:00Z" w:name="move404439451"/>
-      <w:moveTo w:id="140" w:author="Cristiano Maia" w:date="2014-11-22T17:08:00Z">
-        <w:r>
-          <w:rPr>
-            <w:rFonts w:cs="Arial"/>
-          </w:rPr>
-          <w:t>Every member of staff fills a time sheet form for every day stating how many hours they have worked on each project. A specific cost centre pays each staff member’s time sheet. The cost centre pays only those staff that are registered with that specific cost centre, this is regardless of the project that they have worked on.</w:t>
-        </w:r>
-      </w:moveTo>
-      <w:moveToRangeEnd w:id="139"/>
-    </w:p>
-    <w:p>
-      <w:pPr>
-        <w:pStyle w:val="ListParagraph"/>
-        <w:numPr>
-          <w:ilvl w:val="0"/>
-          <w:numId w:val="13"/>
-        </w:numPr>
-        <w:spacing w:line="276" w:lineRule="auto"/>
-        <w:jc w:val="both"/>
-        <w:rPr>
-          <w:ins w:id="141" w:author="Cristiano Maia" w:date="2014-11-22T17:01:00Z"/>
-          <w:del w:id="142" w:author="Cristiano Maia" w:date="2014-11-22T17:02:00Z"/>
-          <w:rFonts w:cs="Arial"/>
-          <w:b/>
-          <w:rPrChange w:id="143" w:author="Cristiano Maia" w:date="2014-11-22T17:03:00Z">
-            <w:rPr>
-              <w:ins w:id="144" w:author="Cristiano Maia" w:date="2014-11-22T17:01:00Z"/>
-              <w:del w:id="145" w:author="Cristiano Maia" w:date="2014-11-22T17:02:00Z"/>
-            </w:rPr>
-          </w:rPrChange>
-        </w:rPr>
-        <w:pPrChange w:id="146" w:author="Cristiano Maia" w:date="2014-11-22T17:02:00Z">
-          <w:pPr>
-            <w:ind w:left="720" w:hanging="359"/>
-            <w:jc w:val="both"/>
-          </w:pPr>
-        </w:pPrChange>
-      </w:pPr>
-      <w:moveToRangeStart w:id="147" w:author="Cristiano Maia" w:date="2014-11-22T17:01:00Z" w:name="move404439041"/>
-      <w:ins w:id="148" w:author="Cristiano Maia" w:date="2014-11-22T17:01:00Z">
-        <w:del w:id="149" w:author="Cristiano Maia" w:date="2014-11-22T17:02:00Z">
-          <w:r>
-            <w:rPr>
-              <w:rFonts w:cs="Arial"/>
-              <w:b/>
-              <w:rPrChange w:id="150" w:author="Cristiano Maia" w:date="2014-11-22T17:07:00Z">
-                <w:rPr/>
-              </w:rPrChange>
-            </w:rPr>
-            <w:delText xml:space="preserve">10) </w:delText>
-          </w:r>
-        </w:del>
-        <w:r>
-          <w:rPr>
-            <w:rFonts w:cs="Arial"/>
-            <w:b/>
-            <w:rPrChange w:id="151" w:author="Cristiano Maia" w:date="2014-11-22T17:07:00Z">
-              <w:rPr/>
-            </w:rPrChange>
-          </w:rPr>
-          <w:t xml:space="preserve">Cost Centre – </w:t>
-        </w:r>
-      </w:ins>
-      <w:ins w:id="152" w:author="Cristiano Maia" w:date="2014-11-22T17:07:00Z">
-        <w:r>
-          <w:rPr>
-            <w:b/>
-            <w:rPrChange w:id="153" w:author="Cristiano Maia" w:date="2014-11-22T17:07:00Z">
-              <w:rPr>
-                <w:sz w:val="24"/>
-                <w:szCs w:val="24"/>
-              </w:rPr>
-            </w:rPrChange>
-          </w:rPr>
-          <w:t xml:space="preserve">Budget Code – Project </w:t>
-        </w:r>
-      </w:ins>
-      <w:ins w:id="154" w:author="Cristiano Maia" w:date="2014-11-22T17:10:00Z">
-        <w:r>
-          <w:rPr>
-            <w:b/>
-          </w:rPr>
-          <w:t>–</w:t>
-        </w:r>
-      </w:ins>
-      <w:ins w:id="155" w:author="Cristiano Maia" w:date="2014-11-22T17:07:00Z">
-        <w:r>
-          <w:rPr>
-            <w:b/>
-            <w:rPrChange w:id="156" w:author="Cristiano Maia" w:date="2014-11-22T17:07:00Z">
-              <w:rPr>
-                <w:sz w:val="24"/>
-                <w:szCs w:val="24"/>
-              </w:rPr>
-            </w:rPrChange>
-          </w:rPr>
-          <w:t xml:space="preserve"> </w:t>
-        </w:r>
-      </w:ins>
-      <w:ins w:id="157" w:author="Cristiano Maia" w:date="2014-11-22T17:01:00Z">
-        <w:r>
-          <w:rPr>
-            <w:rFonts w:cs="Arial"/>
-            <w:b/>
-            <w:rPrChange w:id="158" w:author="Cristiano Maia" w:date="2014-11-22T17:07:00Z">
-              <w:rPr/>
-            </w:rPrChange>
-          </w:rPr>
-          <w:t>Expense Shee</w:t>
-        </w:r>
-        <w:del w:id="159" w:author="Cristiano Maia" w:date="2014-11-22T17:07:00Z">
-          <w:r>
-            <w:rPr>
-              <w:rFonts w:cs="Arial"/>
-              <w:b/>
-              <w:rPrChange w:id="160" w:author="Cristiano Maia" w:date="2014-11-22T17:03:00Z">
-                <w:rPr/>
-              </w:rPrChange>
-            </w:rPr>
-            <w:delText>t –Project</w:delText>
-          </w:r>
-        </w:del>
-      </w:ins>
+      </w:pPr>
+      <w:r>
+        <w:rPr>
+          <w:rFonts w:cs="Arial"/>
+        </w:rPr>
+        <w:t>Every member of staff fills a time sheet form for every day stating how many hours they have worked on each project. A specific cost centre pays each staff member’s time sheet. The cost centre pays only those staff that are registered with that specific cost centre, this is regardless of the project that they have worked on.</w:t>
+      </w:r>
     </w:p>
     <w:p>
       <w:pPr>
@@ -3587,167 +2884,59 @@
         <w:spacing w:after="0" w:line="276" w:lineRule="auto"/>
         <w:jc w:val="both"/>
         <w:rPr>
-          <w:ins w:id="161" w:author="Cristiano Maia" w:date="2014-11-22T17:01:00Z"/>
-          <w:rFonts w:cs="Arial"/>
-          <w:b/>
-          <w:rPrChange w:id="162" w:author="Cristiano Maia" w:date="2014-11-22T17:07:00Z">
-            <w:rPr>
-              <w:ins w:id="163" w:author="Cristiano Maia" w:date="2014-11-22T17:01:00Z"/>
-            </w:rPr>
-          </w:rPrChange>
-        </w:rPr>
-        <w:pPrChange w:id="164" w:author="Cristiano Maia" w:date="2014-11-22T17:02:00Z">
-          <w:pPr>
-            <w:jc w:val="both"/>
-          </w:pPr>
-        </w:pPrChange>
-      </w:pPr>
-      <w:ins w:id="165" w:author="Cristiano Maia" w:date="2014-11-22T17:07:00Z">
-        <w:r>
-          <w:rPr>
-            <w:b/>
-          </w:rPr>
-          <w:t>t</w:t>
-        </w:r>
-      </w:ins>
+          <w:rFonts w:cs="Arial"/>
+          <w:b/>
+        </w:rPr>
+      </w:pPr>
+      <w:r>
+        <w:rPr>
+          <w:rFonts w:cs="Arial"/>
+          <w:b/>
+        </w:rPr>
+        <w:t xml:space="preserve">Cost Centre – </w:t>
+      </w:r>
+      <w:r>
+        <w:rPr>
+          <w:b/>
+        </w:rPr>
+        <w:t xml:space="preserve">Budget Code – Project </w:t>
+      </w:r>
+      <w:r>
+        <w:rPr>
+          <w:b/>
+        </w:rPr>
+        <w:t>–</w:t>
+      </w:r>
+      <w:r>
+        <w:rPr>
+          <w:b/>
+        </w:rPr>
+        <w:t xml:space="preserve"> </w:t>
+      </w:r>
+      <w:r>
+        <w:rPr>
+          <w:rFonts w:cs="Arial"/>
+          <w:b/>
+        </w:rPr>
+        <w:t>Expense Shee</w:t>
+      </w:r>
+      <w:r>
+        <w:rPr>
+          <w:b/>
+        </w:rPr>
+        <w:t>t</w:t>
+      </w:r>
     </w:p>
     <w:p>
       <w:pPr>
         <w:jc w:val="both"/>
         <w:rPr>
-          <w:ins w:id="166" w:author="Cristiano Maia" w:date="2014-11-22T17:01:00Z"/>
-          <w:del w:id="167" w:author="Cristiano Maia" w:date="2014-11-22T17:09:00Z"/>
-          <w:rFonts w:cs="Arial"/>
-          <w:rPrChange w:id="168" w:author="Cristiano Maia" w:date="2014-11-22T17:03:00Z">
-            <w:rPr>
-              <w:ins w:id="169" w:author="Cristiano Maia" w:date="2014-11-22T17:01:00Z"/>
-              <w:del w:id="170" w:author="Cristiano Maia" w:date="2014-11-22T17:09:00Z"/>
-            </w:rPr>
-          </w:rPrChange>
-        </w:rPr>
-      </w:pPr>
-      <w:ins w:id="171" w:author="Cristiano Maia" w:date="2014-11-22T17:01:00Z">
-        <w:del w:id="172" w:author="Cristiano Maia" w:date="2014-11-22T17:09:00Z">
-          <w:r>
-            <w:rPr>
-              <w:rFonts w:cs="Arial"/>
-              <w:rPrChange w:id="173" w:author="Cristiano Maia" w:date="2014-11-22T17:03:00Z">
-                <w:rPr/>
-              </w:rPrChange>
-            </w:rPr>
-            <w:delText>A Project will have expensive which will be kept track of by filling an expensive sheet. This is expenses sheet would then be cent to the cost centre.</w:delText>
-          </w:r>
-        </w:del>
-      </w:ins>
-    </w:p>
-    <w:moveToRangeEnd w:id="147"/>
-    <w:p>
-      <w:pPr>
-        <w:jc w:val="both"/>
-        <w:rPr>
-          <w:del w:id="174" w:author="Cristiano Maia" w:date="2014-11-22T17:09:00Z"/>
-          <w:rFonts w:cs="Arial"/>
-          <w:rPrChange w:id="175" w:author="Cristiano Maia" w:date="2014-11-22T17:03:00Z">
-            <w:rPr>
-              <w:del w:id="176" w:author="Cristiano Maia" w:date="2014-11-22T17:09:00Z"/>
-            </w:rPr>
-          </w:rPrChange>
-        </w:rPr>
-      </w:pPr>
-    </w:p>
-    <w:p>
-      <w:pPr>
-        <w:pStyle w:val="ListParagraph"/>
-        <w:numPr>
-          <w:ilvl w:val="0"/>
-          <w:numId w:val="2"/>
-        </w:numPr>
-        <w:rPr>
-          <w:del w:id="177" w:author="Cristiano Maia" w:date="2014-11-22T17:09:00Z"/>
-          <w:rFonts w:cs="Arial"/>
-          <w:rPrChange w:id="178" w:author="Cristiano Maia" w:date="2014-11-22T17:03:00Z">
-            <w:rPr>
-              <w:del w:id="179" w:author="Cristiano Maia" w:date="2014-11-22T17:09:00Z"/>
-            </w:rPr>
-          </w:rPrChange>
-        </w:rPr>
-        <w:pPrChange w:id="180" w:author="Cristiano Maia" w:date="2014-11-22T17:02:00Z">
-          <w:pPr>
-            <w:ind w:left="720" w:hanging="359"/>
-            <w:jc w:val="both"/>
-          </w:pPr>
-        </w:pPrChange>
-      </w:pPr>
-      <w:del w:id="181" w:author="Cristiano Maia" w:date="2014-11-22T17:02:00Z">
-        <w:r>
-          <w:rPr>
-            <w:rFonts w:cs="Arial"/>
-            <w:rPrChange w:id="182" w:author="Cristiano Maia" w:date="2014-11-22T17:03:00Z">
-              <w:rPr/>
-            </w:rPrChange>
-          </w:rPr>
-          <w:delText>4)</w:delText>
-        </w:r>
-        <w:r>
-          <w:rPr>
-            <w:rFonts w:eastAsia="Times New Roman" w:cs="Arial"/>
-            <w:rPrChange w:id="183" w:author="Cristiano Maia" w:date="2014-11-22T17:03:00Z">
-              <w:rPr>
-                <w:rFonts w:ascii="Times New Roman" w:eastAsia="Times New Roman" w:hAnsi="Times New Roman" w:cs="Times New Roman"/>
-                <w:sz w:val="14"/>
-              </w:rPr>
-            </w:rPrChange>
-          </w:rPr>
-          <w:delText xml:space="preserve">    </w:delText>
-        </w:r>
-      </w:del>
-      <w:del w:id="184" w:author="Cristiano Maia" w:date="2014-11-22T17:09:00Z">
-        <w:r>
-          <w:rPr>
-            <w:rFonts w:cs="Arial"/>
-            <w:rPrChange w:id="185" w:author="Cristiano Maia" w:date="2014-11-22T17:03:00Z">
-              <w:rPr/>
-            </w:rPrChange>
-          </w:rPr>
-          <w:delText>Staff - time sheet - timesheet cost centre</w:delText>
-        </w:r>
-      </w:del>
-    </w:p>
-    <w:p>
-      <w:pPr>
-        <w:jc w:val="both"/>
-        <w:rPr>
-          <w:rFonts w:cs="Arial"/>
-          <w:rPrChange w:id="186" w:author="Cristiano Maia" w:date="2014-11-22T17:03:00Z">
-            <w:rPr/>
-          </w:rPrChange>
-        </w:rPr>
-      </w:pPr>
-      <w:moveFromRangeStart w:id="187" w:author="Cristiano Maia" w:date="2014-11-22T17:08:00Z" w:name="move404439451"/>
-      <w:moveFrom w:id="188" w:author="Cristiano Maia" w:date="2014-11-22T17:08:00Z">
-        <w:del w:id="189" w:author="Cristiano Maia" w:date="2014-11-22T17:09:00Z">
-          <w:r>
-            <w:rPr>
-              <w:rFonts w:cs="Arial"/>
-              <w:rPrChange w:id="190" w:author="Cristiano Maia" w:date="2014-11-22T17:03:00Z">
-                <w:rPr/>
-              </w:rPrChange>
-            </w:rPr>
-            <w:delText>Every member of staff fills a time sheet form for every day stating how many hours they have worked on each project. A specific cost centre pays each staff member’s time sheet. The cost centre pays only those staff that are registered with that specific cost centre, this is regardless of the project that they have worked on.</w:delText>
-          </w:r>
-        </w:del>
-      </w:moveFrom>
-      <w:moveFromRangeEnd w:id="187"/>
-      <w:ins w:id="191" w:author="Cristiano Maia" w:date="2014-11-22T17:09:00Z">
-        <w:r>
-          <w:t xml:space="preserve">Projects will have budget codes assigned to them (from the Budget Codes entity) by the Cost Center department. They will then </w:t>
-        </w:r>
-      </w:ins>
-      <w:ins w:id="192" w:author="Cristiano Maia" w:date="2014-11-22T17:10:00Z">
-        <w:r>
-          <w:t>use this code to fill out the Expense Sheet’s form describing how the money have been used so far.</w:t>
-        </w:r>
-      </w:ins>
+          <w:rFonts w:cs="Arial"/>
+        </w:rPr>
+      </w:pPr>
+      <w:r>
+        <w:t>Projects will have budget codes assigned to them (from the Budget Codes entity) by the Cost Center department. They will then use this code to fill out the Expense Sheet’s form describing how the money have been used so far.</w:t>
+      </w:r>
     </w:p>
     <w:p>
       <w:pPr>
@@ -3760,137 +2949,51 @@
         <w:rPr>
           <w:rFonts w:cs="Arial"/>
           <w:b/>
-          <w:rPrChange w:id="193" w:author="Cristiano Maia" w:date="2014-11-22T17:03:00Z">
-            <w:rPr/>
-          </w:rPrChange>
-        </w:rPr>
-        <w:pPrChange w:id="194" w:author="Cristiano Maia" w:date="2014-11-22T17:02:00Z">
-          <w:pPr>
-            <w:ind w:left="720" w:hanging="359"/>
-            <w:jc w:val="both"/>
-          </w:pPr>
-        </w:pPrChange>
-      </w:pPr>
-      <w:del w:id="195" w:author="Cristiano Maia" w:date="2014-11-22T17:02:00Z">
-        <w:r>
-          <w:rPr>
-            <w:rFonts w:cs="Arial"/>
-            <w:b/>
-            <w:rPrChange w:id="196" w:author="Cristiano Maia" w:date="2014-11-22T17:03:00Z">
-              <w:rPr/>
-            </w:rPrChange>
-          </w:rPr>
-          <w:delText>5)</w:delText>
-        </w:r>
-        <w:r>
-          <w:rPr>
-            <w:rFonts w:eastAsia="Times New Roman" w:cs="Arial"/>
-            <w:b/>
-            <w:rPrChange w:id="197" w:author="Cristiano Maia" w:date="2014-11-22T17:03:00Z">
-              <w:rPr>
-                <w:rFonts w:ascii="Times New Roman" w:eastAsia="Times New Roman" w:hAnsi="Times New Roman" w:cs="Times New Roman"/>
-                <w:sz w:val="14"/>
-              </w:rPr>
-            </w:rPrChange>
-          </w:rPr>
-          <w:delText xml:space="preserve">    </w:delText>
-        </w:r>
-      </w:del>
-      <w:r>
-        <w:rPr>
-          <w:rFonts w:cs="Arial"/>
-          <w:b/>
-          <w:rPrChange w:id="198" w:author="Cristiano Maia" w:date="2014-11-22T17:03:00Z">
-            <w:rPr/>
-          </w:rPrChange>
+        </w:rPr>
+      </w:pPr>
+      <w:r>
+        <w:rPr>
+          <w:rFonts w:cs="Arial"/>
+          <w:b/>
         </w:rPr>
         <w:t xml:space="preserve">Project </w:t>
       </w:r>
-      <w:ins w:id="199" w:author="Cristiano Maia" w:date="2014-11-22T17:10:00Z">
-        <w:r>
-          <w:rPr>
-            <w:b/>
-          </w:rPr>
-          <w:t>–</w:t>
-        </w:r>
-      </w:ins>
-      <w:del w:id="200" w:author="Cristiano Maia" w:date="2014-11-22T17:10:00Z">
-        <w:r>
-          <w:rPr>
-            <w:rFonts w:cs="Arial"/>
-            <w:b/>
-            <w:rPrChange w:id="201" w:author="Cristiano Maia" w:date="2014-11-22T17:03:00Z">
-              <w:rPr/>
-            </w:rPrChange>
-          </w:rPr>
-          <w:delText>-</w:delText>
-        </w:r>
-      </w:del>
-      <w:r>
-        <w:rPr>
-          <w:rFonts w:cs="Arial"/>
-          <w:b/>
-          <w:rPrChange w:id="202" w:author="Cristiano Maia" w:date="2014-11-22T17:03:00Z">
-            <w:rPr/>
-          </w:rPrChange>
+      <w:r>
+        <w:rPr>
+          <w:b/>
+        </w:rPr>
+        <w:t>–</w:t>
+      </w:r>
+      <w:r>
+        <w:rPr>
+          <w:rFonts w:cs="Arial"/>
+          <w:b/>
         </w:rPr>
         <w:t xml:space="preserve"> </w:t>
       </w:r>
-      <w:del w:id="203" w:author="Cristiano Maia" w:date="2014-11-22T17:10:00Z">
-        <w:r>
-          <w:rPr>
-            <w:rFonts w:cs="Arial"/>
-            <w:b/>
-            <w:rPrChange w:id="204" w:author="Cristiano Maia" w:date="2014-11-22T17:03:00Z">
-              <w:rPr/>
-            </w:rPrChange>
-          </w:rPr>
-          <w:delText xml:space="preserve">supplier </w:delText>
-        </w:r>
-      </w:del>
-      <w:ins w:id="205" w:author="Cristiano Maia" w:date="2014-11-22T17:10:00Z">
-        <w:r>
-          <w:rPr>
-            <w:b/>
-          </w:rPr>
-          <w:t>S</w:t>
-        </w:r>
-        <w:r>
-          <w:rPr>
-            <w:rFonts w:cs="Arial"/>
-            <w:b/>
-            <w:rPrChange w:id="206" w:author="Cristiano Maia" w:date="2014-11-22T17:03:00Z">
-              <w:rPr/>
-            </w:rPrChange>
-          </w:rPr>
-          <w:t xml:space="preserve">upplier </w:t>
-        </w:r>
-        <w:r>
-          <w:rPr>
-            <w:b/>
-          </w:rPr>
-          <w:t>–</w:t>
-        </w:r>
-      </w:ins>
-      <w:del w:id="207" w:author="Cristiano Maia" w:date="2014-11-22T17:10:00Z">
-        <w:r>
-          <w:rPr>
-            <w:rFonts w:cs="Arial"/>
-            <w:b/>
-            <w:rPrChange w:id="208" w:author="Cristiano Maia" w:date="2014-11-22T17:03:00Z">
-              <w:rPr/>
-            </w:rPrChange>
-          </w:rPr>
-          <w:delText>-</w:delText>
-        </w:r>
-      </w:del>
-      <w:r>
-        <w:rPr>
-          <w:rFonts w:cs="Arial"/>
-          <w:b/>
-          <w:rPrChange w:id="209" w:author="Cristiano Maia" w:date="2014-11-22T17:03:00Z">
-            <w:rPr/>
-          </w:rPrChange>
+      <w:r>
+        <w:rPr>
+          <w:b/>
+        </w:rPr>
+        <w:t>S</w:t>
+      </w:r>
+      <w:r>
+        <w:rPr>
+          <w:rFonts w:cs="Arial"/>
+          <w:b/>
+        </w:rPr>
+        <w:t xml:space="preserve">upplier </w:t>
+      </w:r>
+      <w:r>
+        <w:rPr>
+          <w:b/>
+        </w:rPr>
+        <w:t>–</w:t>
+      </w:r>
+      <w:r>
+        <w:rPr>
+          <w:rFonts w:cs="Arial"/>
+          <w:b/>
         </w:rPr>
         <w:t xml:space="preserve"> Company Address</w:t>
       </w:r>
@@ -3900,17 +3003,11 @@
         <w:jc w:val="both"/>
         <w:rPr>
           <w:rFonts w:cs="Arial"/>
-          <w:rPrChange w:id="210" w:author="Cristiano Maia" w:date="2014-11-22T17:03:00Z">
-            <w:rPr/>
-          </w:rPrChange>
-        </w:rPr>
-      </w:pPr>
-      <w:r>
-        <w:rPr>
-          <w:rFonts w:cs="Arial"/>
-          <w:rPrChange w:id="211" w:author="Cristiano Maia" w:date="2014-11-22T17:03:00Z">
-            <w:rPr/>
-          </w:rPrChange>
+        </w:rPr>
+      </w:pPr>
+      <w:r>
+        <w:rPr>
+          <w:rFonts w:cs="Arial"/>
         </w:rPr>
         <w:t>Each project may have 0 or many suppliers’ representatives but each contact only works for one company, and are working on one project at a time.</w:t>
       </w:r>
@@ -3926,233 +3023,81 @@
         <w:rPr>
           <w:rFonts w:cs="Arial"/>
           <w:b/>
-          <w:rPrChange w:id="212" w:author="Cristiano Maia" w:date="2014-11-22T17:03:00Z">
-            <w:rPr/>
-          </w:rPrChange>
-        </w:rPr>
-        <w:pPrChange w:id="213" w:author="Cristiano Maia" w:date="2014-11-22T17:02:00Z">
-          <w:pPr>
-            <w:ind w:left="720" w:hanging="359"/>
-            <w:jc w:val="both"/>
-          </w:pPr>
-        </w:pPrChange>
-      </w:pPr>
-      <w:del w:id="214" w:author="Cristiano Maia" w:date="2014-11-22T17:02:00Z">
-        <w:r>
-          <w:rPr>
-            <w:rFonts w:cs="Arial"/>
-            <w:b/>
-            <w:rPrChange w:id="215" w:author="Cristiano Maia" w:date="2014-11-22T17:03:00Z">
-              <w:rPr/>
-            </w:rPrChange>
-          </w:rPr>
-          <w:delText>6)</w:delText>
-        </w:r>
-        <w:r>
-          <w:rPr>
-            <w:rFonts w:eastAsia="Times New Roman" w:cs="Arial"/>
-            <w:b/>
-            <w:rPrChange w:id="216" w:author="Cristiano Maia" w:date="2014-11-22T17:03:00Z">
-              <w:rPr>
-                <w:rFonts w:ascii="Times New Roman" w:eastAsia="Times New Roman" w:hAnsi="Times New Roman" w:cs="Times New Roman"/>
-                <w:sz w:val="14"/>
-              </w:rPr>
-            </w:rPrChange>
-          </w:rPr>
-          <w:delText xml:space="preserve">    </w:delText>
-        </w:r>
-      </w:del>
-      <w:r>
-        <w:rPr>
-          <w:rFonts w:cs="Arial"/>
-          <w:b/>
-          <w:rPrChange w:id="217" w:author="Cristiano Maia" w:date="2014-11-22T17:03:00Z">
-            <w:rPr/>
-          </w:rPrChange>
+        </w:rPr>
+      </w:pPr>
+      <w:r>
+        <w:rPr>
+          <w:rFonts w:cs="Arial"/>
+          <w:b/>
         </w:rPr>
         <w:t xml:space="preserve">Project </w:t>
       </w:r>
-      <w:ins w:id="218" w:author="Cristiano Maia" w:date="2014-11-22T17:10:00Z">
-        <w:r>
-          <w:rPr>
-            <w:b/>
-          </w:rPr>
-          <w:t>–</w:t>
-        </w:r>
-      </w:ins>
-      <w:del w:id="219" w:author="Cristiano Maia" w:date="2014-11-22T17:10:00Z">
-        <w:r>
-          <w:rPr>
-            <w:rFonts w:cs="Arial"/>
-            <w:b/>
-            <w:rPrChange w:id="220" w:author="Cristiano Maia" w:date="2014-11-22T17:03:00Z">
-              <w:rPr/>
-            </w:rPrChange>
-          </w:rPr>
-          <w:delText>-</w:delText>
-        </w:r>
-      </w:del>
-      <w:r>
-        <w:rPr>
-          <w:rFonts w:cs="Arial"/>
-          <w:b/>
-          <w:rPrChange w:id="221" w:author="Cristiano Maia" w:date="2014-11-22T17:03:00Z">
-            <w:rPr/>
-          </w:rPrChange>
+      <w:r>
+        <w:rPr>
+          <w:b/>
+        </w:rPr>
+        <w:t>–</w:t>
+      </w:r>
+      <w:r>
+        <w:rPr>
+          <w:rFonts w:cs="Arial"/>
+          <w:b/>
         </w:rPr>
         <w:t xml:space="preserve"> </w:t>
       </w:r>
-      <w:del w:id="222" w:author="Cristiano Maia" w:date="2014-11-22T17:10:00Z">
-        <w:r>
-          <w:rPr>
-            <w:rFonts w:cs="Arial"/>
-            <w:b/>
-            <w:rPrChange w:id="223" w:author="Cristiano Maia" w:date="2014-11-22T17:03:00Z">
-              <w:rPr/>
-            </w:rPrChange>
-          </w:rPr>
-          <w:delText xml:space="preserve">event </w:delText>
-        </w:r>
-      </w:del>
-      <w:ins w:id="224" w:author="Cristiano Maia" w:date="2014-11-22T17:10:00Z">
-        <w:r>
-          <w:rPr>
-            <w:b/>
-          </w:rPr>
-          <w:t>E</w:t>
-        </w:r>
-        <w:r>
-          <w:rPr>
-            <w:rFonts w:cs="Arial"/>
-            <w:b/>
-            <w:rPrChange w:id="225" w:author="Cristiano Maia" w:date="2014-11-22T17:03:00Z">
-              <w:rPr/>
-            </w:rPrChange>
-          </w:rPr>
-          <w:t xml:space="preserve">vent </w:t>
-        </w:r>
-      </w:ins>
-      <w:del w:id="226" w:author="Cristiano Maia" w:date="2014-11-22T17:10:00Z">
-        <w:r>
-          <w:rPr>
-            <w:rFonts w:cs="Arial"/>
-            <w:b/>
-            <w:rPrChange w:id="227" w:author="Cristiano Maia" w:date="2014-11-22T17:03:00Z">
-              <w:rPr/>
-            </w:rPrChange>
-          </w:rPr>
-          <w:delText xml:space="preserve">- </w:delText>
-        </w:r>
-      </w:del>
-      <w:ins w:id="228" w:author="Cristiano Maia" w:date="2014-11-22T17:10:00Z">
-        <w:r>
-          <w:rPr>
-            <w:b/>
-          </w:rPr>
-          <w:t>–</w:t>
-        </w:r>
-        <w:r>
-          <w:rPr>
-            <w:rFonts w:cs="Arial"/>
-            <w:b/>
-            <w:rPrChange w:id="229" w:author="Cristiano Maia" w:date="2014-11-22T17:03:00Z">
-              <w:rPr/>
-            </w:rPrChange>
-          </w:rPr>
-          <w:t xml:space="preserve"> </w:t>
-        </w:r>
-      </w:ins>
-      <w:del w:id="230" w:author="Cristiano Maia" w:date="2014-11-22T17:10:00Z">
-        <w:r>
-          <w:rPr>
-            <w:rFonts w:cs="Arial"/>
-            <w:b/>
-            <w:rPrChange w:id="231" w:author="Cristiano Maia" w:date="2014-11-22T17:03:00Z">
-              <w:rPr/>
-            </w:rPrChange>
-          </w:rPr>
-          <w:delText>session</w:delText>
-        </w:r>
-      </w:del>
-      <w:ins w:id="232" w:author="Cristiano Maia" w:date="2014-11-22T17:10:00Z">
-        <w:r>
-          <w:rPr>
-            <w:b/>
-          </w:rPr>
-          <w:t>S</w:t>
-        </w:r>
-        <w:r>
-          <w:rPr>
-            <w:rFonts w:cs="Arial"/>
-            <w:b/>
-            <w:rPrChange w:id="233" w:author="Cristiano Maia" w:date="2014-11-22T17:03:00Z">
-              <w:rPr/>
-            </w:rPrChange>
-          </w:rPr>
-          <w:t>ession</w:t>
-        </w:r>
-      </w:ins>
+      <w:r>
+        <w:rPr>
+          <w:b/>
+        </w:rPr>
+        <w:t>E</w:t>
+      </w:r>
+      <w:r>
+        <w:rPr>
+          <w:rFonts w:cs="Arial"/>
+          <w:b/>
+        </w:rPr>
+        <w:t xml:space="preserve">vent </w:t>
+      </w:r>
+      <w:r>
+        <w:rPr>
+          <w:b/>
+        </w:rPr>
+        <w:t>–</w:t>
+      </w:r>
+      <w:r>
+        <w:rPr>
+          <w:rFonts w:cs="Arial"/>
+          <w:b/>
+        </w:rPr>
+        <w:t xml:space="preserve"> </w:t>
+      </w:r>
+      <w:r>
+        <w:rPr>
+          <w:b/>
+        </w:rPr>
+        <w:t>S</w:t>
+      </w:r>
+      <w:r>
+        <w:rPr>
+          <w:rFonts w:cs="Arial"/>
+          <w:b/>
+        </w:rPr>
+        <w:t>ession</w:t>
+      </w:r>
     </w:p>
     <w:p>
       <w:pPr>
         <w:jc w:val="both"/>
         <w:rPr>
-          <w:del w:id="234" w:author="Cristiano Maia" w:date="2014-11-22T17:07:00Z"/>
-          <w:rFonts w:cs="Arial"/>
-          <w:rPrChange w:id="235" w:author="Cristiano Maia" w:date="2014-11-22T17:03:00Z">
-            <w:rPr>
-              <w:del w:id="236" w:author="Cristiano Maia" w:date="2014-11-22T17:07:00Z"/>
-            </w:rPr>
-          </w:rPrChange>
-        </w:rPr>
-      </w:pPr>
-      <w:r>
-        <w:rPr>
-          <w:rFonts w:cs="Arial"/>
-          <w:rPrChange w:id="237" w:author="Cristiano Maia" w:date="2014-11-22T17:03:00Z">
-            <w:rPr/>
-          </w:rPrChange>
+          <w:rFonts w:cs="Arial"/>
+        </w:rPr>
+      </w:pPr>
+      <w:r>
+        <w:rPr>
+          <w:rFonts w:cs="Arial"/>
         </w:rPr>
         <w:t>An event can have 0 (if the event is online) or many sessions. Events are optional for each Project but one event can only be related to one Project at time.</w:t>
       </w:r>
-    </w:p>
-    <w:p>
-      <w:pPr>
-        <w:jc w:val="both"/>
-        <w:rPr>
-          <w:ins w:id="238" w:author="Jade" w:date="2014-11-22T14:10:00Z"/>
-          <w:del w:id="239" w:author="Cristiano Maia" w:date="2014-11-22T17:07:00Z"/>
-          <w:rFonts w:cs="Arial"/>
-          <w:rPrChange w:id="240" w:author="Cristiano Maia" w:date="2014-11-22T17:03:00Z">
-            <w:rPr>
-              <w:ins w:id="241" w:author="Jade" w:date="2014-11-22T14:10:00Z"/>
-              <w:del w:id="242" w:author="Cristiano Maia" w:date="2014-11-22T17:07:00Z"/>
-            </w:rPr>
-          </w:rPrChange>
-        </w:rPr>
-      </w:pPr>
-      <w:del w:id="243" w:author="Cristiano Maia" w:date="2014-11-22T17:07:00Z">
-        <w:r>
-          <w:rPr>
-            <w:rFonts w:cs="Arial"/>
-            <w:rPrChange w:id="244" w:author="Cristiano Maia" w:date="2014-11-22T17:03:00Z">
-              <w:rPr/>
-            </w:rPrChange>
-          </w:rPr>
-          <w:delText xml:space="preserve"> </w:delText>
-        </w:r>
-      </w:del>
-    </w:p>
-    <w:p>
-      <w:pPr>
-        <w:jc w:val="both"/>
-        <w:rPr>
-          <w:rFonts w:cs="Arial"/>
-          <w:rPrChange w:id="245" w:author="Cristiano Maia" w:date="2014-11-22T17:03:00Z">
-            <w:rPr/>
-          </w:rPrChange>
-        </w:rPr>
-      </w:pPr>
     </w:p>
     <w:p>
       <w:pPr>
@@ -4165,228 +3110,93 @@
         <w:rPr>
           <w:rFonts w:cs="Arial"/>
           <w:b/>
-          <w:rPrChange w:id="246" w:author="Cristiano Maia" w:date="2014-11-22T17:03:00Z">
-            <w:rPr/>
-          </w:rPrChange>
-        </w:rPr>
-        <w:pPrChange w:id="247" w:author="Cristiano Maia" w:date="2014-11-22T17:02:00Z">
-          <w:pPr>
-            <w:ind w:left="720" w:hanging="359"/>
-            <w:jc w:val="both"/>
-          </w:pPr>
-        </w:pPrChange>
-      </w:pPr>
-      <w:del w:id="248" w:author="Cristiano Maia" w:date="2014-11-22T17:02:00Z">
-        <w:r>
-          <w:rPr>
-            <w:rFonts w:cs="Arial"/>
-            <w:b/>
-            <w:rPrChange w:id="249" w:author="Cristiano Maia" w:date="2014-11-22T17:03:00Z">
-              <w:rPr/>
-            </w:rPrChange>
-          </w:rPr>
-          <w:delText>7)</w:delText>
-        </w:r>
-        <w:r>
-          <w:rPr>
-            <w:rFonts w:eastAsia="Times New Roman" w:cs="Arial"/>
-            <w:b/>
-            <w:rPrChange w:id="250" w:author="Cristiano Maia" w:date="2014-11-22T17:03:00Z">
-              <w:rPr>
-                <w:rFonts w:ascii="Times New Roman" w:eastAsia="Times New Roman" w:hAnsi="Times New Roman" w:cs="Times New Roman"/>
-                <w:sz w:val="14"/>
-              </w:rPr>
-            </w:rPrChange>
-          </w:rPr>
-          <w:delText xml:space="preserve">    </w:delText>
-        </w:r>
-      </w:del>
-      <w:r>
-        <w:rPr>
-          <w:rFonts w:cs="Arial"/>
-          <w:b/>
-          <w:rPrChange w:id="251" w:author="Cristiano Maia" w:date="2014-11-22T17:03:00Z">
-            <w:rPr/>
-          </w:rPrChange>
+        </w:rPr>
+      </w:pPr>
+      <w:r>
+        <w:rPr>
+          <w:rFonts w:cs="Arial"/>
+          <w:b/>
         </w:rPr>
         <w:t xml:space="preserve">Session </w:t>
       </w:r>
-      <w:ins w:id="252" w:author="Cristiano Maia" w:date="2014-11-22T17:11:00Z">
-        <w:r>
-          <w:rPr>
-            <w:b/>
-          </w:rPr>
-          <w:t>–</w:t>
-        </w:r>
-      </w:ins>
-      <w:del w:id="253" w:author="Cristiano Maia" w:date="2014-11-22T17:11:00Z">
-        <w:r>
-          <w:rPr>
-            <w:rFonts w:cs="Arial"/>
-            <w:b/>
-            <w:rPrChange w:id="254" w:author="Cristiano Maia" w:date="2014-11-22T17:03:00Z">
-              <w:rPr/>
-            </w:rPrChange>
-          </w:rPr>
-          <w:delText>-</w:delText>
-        </w:r>
-      </w:del>
-      <w:r>
-        <w:rPr>
-          <w:rFonts w:cs="Arial"/>
-          <w:b/>
-          <w:rPrChange w:id="255" w:author="Cristiano Maia" w:date="2014-11-22T17:03:00Z">
-            <w:rPr/>
-          </w:rPrChange>
+      <w:r>
+        <w:rPr>
+          <w:b/>
+        </w:rPr>
+        <w:t>–</w:t>
+      </w:r>
+      <w:r>
+        <w:rPr>
+          <w:rFonts w:cs="Arial"/>
+          <w:b/>
         </w:rPr>
         <w:t xml:space="preserve"> </w:t>
       </w:r>
-      <w:del w:id="256" w:author="Cristiano Maia" w:date="2014-11-22T17:11:00Z">
-        <w:r>
-          <w:rPr>
-            <w:rFonts w:cs="Arial"/>
-            <w:b/>
-            <w:rPrChange w:id="257" w:author="Cristiano Maia" w:date="2014-11-22T17:03:00Z">
-              <w:rPr/>
-            </w:rPrChange>
-          </w:rPr>
-          <w:delText xml:space="preserve">booking </w:delText>
-        </w:r>
-      </w:del>
-      <w:ins w:id="258" w:author="Cristiano Maia" w:date="2014-11-22T17:11:00Z">
-        <w:r>
-          <w:rPr>
-            <w:b/>
-          </w:rPr>
-          <w:t>B</w:t>
-        </w:r>
-        <w:r>
-          <w:rPr>
-            <w:rFonts w:cs="Arial"/>
-            <w:b/>
-            <w:rPrChange w:id="259" w:author="Cristiano Maia" w:date="2014-11-22T17:03:00Z">
-              <w:rPr/>
-            </w:rPrChange>
-          </w:rPr>
-          <w:t xml:space="preserve">ooking </w:t>
-        </w:r>
-        <w:r>
-          <w:rPr>
-            <w:b/>
-          </w:rPr>
-          <w:t>–</w:t>
-        </w:r>
-      </w:ins>
-      <w:del w:id="260" w:author="Cristiano Maia" w:date="2014-11-22T17:11:00Z">
-        <w:r>
-          <w:rPr>
-            <w:rFonts w:cs="Arial"/>
-            <w:b/>
-            <w:rPrChange w:id="261" w:author="Cristiano Maia" w:date="2014-11-22T17:03:00Z">
-              <w:rPr/>
-            </w:rPrChange>
-          </w:rPr>
-          <w:delText>-</w:delText>
-        </w:r>
-      </w:del>
-      <w:r>
-        <w:rPr>
-          <w:rFonts w:cs="Arial"/>
-          <w:b/>
-          <w:rPrChange w:id="262" w:author="Cristiano Maia" w:date="2014-11-22T17:03:00Z">
-            <w:rPr/>
-          </w:rPrChange>
+      <w:r>
+        <w:rPr>
+          <w:b/>
+        </w:rPr>
+        <w:t>B</w:t>
+      </w:r>
+      <w:r>
+        <w:rPr>
+          <w:rFonts w:cs="Arial"/>
+          <w:b/>
+        </w:rPr>
+        <w:t xml:space="preserve">ooking </w:t>
+      </w:r>
+      <w:r>
+        <w:rPr>
+          <w:b/>
+        </w:rPr>
+        <w:t>–</w:t>
+      </w:r>
+      <w:r>
+        <w:rPr>
+          <w:rFonts w:cs="Arial"/>
+          <w:b/>
         </w:rPr>
         <w:t xml:space="preserve"> </w:t>
       </w:r>
-      <w:del w:id="263" w:author="Cristiano Maia" w:date="2014-11-22T17:11:00Z">
-        <w:r>
-          <w:rPr>
-            <w:rFonts w:cs="Arial"/>
-            <w:b/>
-            <w:rPrChange w:id="264" w:author="Cristiano Maia" w:date="2014-11-22T17:03:00Z">
-              <w:rPr/>
-            </w:rPrChange>
-          </w:rPr>
-          <w:delText xml:space="preserve">venue </w:delText>
-        </w:r>
-      </w:del>
-      <w:ins w:id="265" w:author="Cristiano Maia" w:date="2014-11-22T17:11:00Z">
-        <w:r>
-          <w:rPr>
-            <w:b/>
-          </w:rPr>
-          <w:t>V</w:t>
-        </w:r>
-        <w:r>
-          <w:rPr>
-            <w:rFonts w:cs="Arial"/>
-            <w:b/>
-            <w:rPrChange w:id="266" w:author="Cristiano Maia" w:date="2014-11-22T17:03:00Z">
-              <w:rPr/>
-            </w:rPrChange>
-          </w:rPr>
-          <w:t xml:space="preserve">enue </w:t>
-        </w:r>
-      </w:ins>
-      <w:del w:id="267" w:author="Cristiano Maia" w:date="2014-11-22T17:11:00Z">
-        <w:r>
-          <w:rPr>
-            <w:rFonts w:cs="Arial"/>
-            <w:b/>
-            <w:rPrChange w:id="268" w:author="Cristiano Maia" w:date="2014-11-22T17:03:00Z">
-              <w:rPr/>
-            </w:rPrChange>
-          </w:rPr>
-          <w:delText>address</w:delText>
-        </w:r>
-      </w:del>
-      <w:ins w:id="269" w:author="Cristiano Maia" w:date="2014-11-22T17:11:00Z">
-        <w:r>
-          <w:rPr>
-            <w:b/>
-          </w:rPr>
-          <w:t>A</w:t>
-        </w:r>
-        <w:r>
-          <w:rPr>
-            <w:rFonts w:cs="Arial"/>
-            <w:b/>
-            <w:rPrChange w:id="270" w:author="Cristiano Maia" w:date="2014-11-22T17:03:00Z">
-              <w:rPr/>
-            </w:rPrChange>
-          </w:rPr>
-          <w:t>ddress</w:t>
-        </w:r>
-      </w:ins>
+      <w:r>
+        <w:rPr>
+          <w:b/>
+        </w:rPr>
+        <w:t>V</w:t>
+      </w:r>
+      <w:r>
+        <w:rPr>
+          <w:rFonts w:cs="Arial"/>
+          <w:b/>
+        </w:rPr>
+        <w:t xml:space="preserve">enue </w:t>
+      </w:r>
+      <w:r>
+        <w:rPr>
+          <w:b/>
+        </w:rPr>
+        <w:t>A</w:t>
+      </w:r>
+      <w:r>
+        <w:rPr>
+          <w:rFonts w:cs="Arial"/>
+          <w:b/>
+        </w:rPr>
+        <w:t>ddress</w:t>
+      </w:r>
     </w:p>
     <w:p>
       <w:pPr>
         <w:jc w:val="both"/>
         <w:rPr>
           <w:rFonts w:cs="Arial"/>
-          <w:rPrChange w:id="271" w:author="Cristiano Maia" w:date="2014-11-22T17:03:00Z">
-            <w:rPr/>
-          </w:rPrChange>
-        </w:rPr>
-      </w:pPr>
-      <w:r>
-        <w:rPr>
-          <w:rFonts w:cs="Arial"/>
-          <w:rPrChange w:id="272" w:author="Cristiano Maia" w:date="2014-11-22T17:03:00Z">
-            <w:rPr/>
-          </w:rPrChange>
-        </w:rPr>
-        <w:t>The marketing department has a list of venues names and locations. These venues are booked by</w:t>
-      </w:r>
-      <w:r>
-        <w:rPr>
-          <w:rFonts w:cs="Arial"/>
-          <w:rPrChange w:id="273" w:author="Cristiano Maia" w:date="2014-11-22T17:03:00Z">
-            <w:rPr/>
-          </w:rPrChange>
-        </w:rPr>
-        <w:t xml:space="preserve"> event sessions, each session is part of an event.</w:t>
+        </w:rPr>
+      </w:pPr>
+      <w:r>
+        <w:rPr>
+          <w:rFonts w:cs="Arial"/>
+        </w:rPr>
+        <w:t>The marketing department has a list of venues names and locations. These venues are booked by event sessions, each session is part of an event.</w:t>
       </w:r>
     </w:p>
     <w:p>
@@ -4400,413 +3210,61 @@
         <w:rPr>
           <w:rFonts w:cs="Arial"/>
           <w:b/>
-          <w:rPrChange w:id="274" w:author="Cristiano Maia" w:date="2014-11-22T17:03:00Z">
-            <w:rPr/>
-          </w:rPrChange>
-        </w:rPr>
-        <w:pPrChange w:id="275" w:author="Cristiano Maia" w:date="2014-11-22T17:02:00Z">
-          <w:pPr>
-            <w:ind w:left="720" w:hanging="359"/>
-            <w:jc w:val="both"/>
-          </w:pPr>
-        </w:pPrChange>
-      </w:pPr>
-      <w:del w:id="276" w:author="Cristiano Maia" w:date="2014-11-22T17:02:00Z">
-        <w:r>
-          <w:rPr>
-            <w:rFonts w:cs="Arial"/>
-            <w:b/>
-            <w:rPrChange w:id="277" w:author="Cristiano Maia" w:date="2014-11-22T17:03:00Z">
-              <w:rPr/>
-            </w:rPrChange>
-          </w:rPr>
-          <w:delText>8)</w:delText>
-        </w:r>
-        <w:r>
-          <w:rPr>
-            <w:rFonts w:eastAsia="Times New Roman" w:cs="Arial"/>
-            <w:b/>
-            <w:rPrChange w:id="278" w:author="Cristiano Maia" w:date="2014-11-22T17:03:00Z">
-              <w:rPr>
-                <w:rFonts w:ascii="Times New Roman" w:eastAsia="Times New Roman" w:hAnsi="Times New Roman" w:cs="Times New Roman"/>
-                <w:sz w:val="14"/>
-              </w:rPr>
-            </w:rPrChange>
-          </w:rPr>
-          <w:delText xml:space="preserve">    </w:delText>
-        </w:r>
-      </w:del>
-      <w:del w:id="279" w:author="Cristiano Maia" w:date="2014-11-22T17:11:00Z">
-        <w:r>
-          <w:rPr>
-            <w:rFonts w:cs="Arial"/>
-            <w:b/>
-            <w:rPrChange w:id="280" w:author="Cristiano Maia" w:date="2014-11-22T17:03:00Z">
-              <w:rPr/>
-            </w:rPrChange>
-          </w:rPr>
-          <w:delText>S</w:delText>
-        </w:r>
-      </w:del>
-      <w:ins w:id="281" w:author="Cristiano Maia" w:date="2014-11-22T17:11:00Z">
-        <w:r>
-          <w:rPr>
-            <w:b/>
-          </w:rPr>
-          <w:t>S</w:t>
-        </w:r>
-      </w:ins>
-      <w:r>
-        <w:rPr>
-          <w:rFonts w:cs="Arial"/>
-          <w:b/>
-          <w:rPrChange w:id="282" w:author="Cristiano Maia" w:date="2014-11-22T17:03:00Z">
-            <w:rPr/>
-          </w:rPrChange>
+        </w:rPr>
+      </w:pPr>
+      <w:r>
+        <w:rPr>
+          <w:b/>
+        </w:rPr>
+        <w:t>S</w:t>
+      </w:r>
+      <w:r>
+        <w:rPr>
+          <w:rFonts w:cs="Arial"/>
+          <w:b/>
         </w:rPr>
         <w:t xml:space="preserve">ession </w:t>
       </w:r>
-      <w:ins w:id="283" w:author="Cristiano Maia" w:date="2014-11-22T17:11:00Z">
-        <w:r>
-          <w:rPr>
-            <w:b/>
-          </w:rPr>
-          <w:t>–</w:t>
-        </w:r>
-      </w:ins>
-      <w:del w:id="284" w:author="Cristiano Maia" w:date="2014-11-22T17:11:00Z">
-        <w:r>
-          <w:rPr>
-            <w:rFonts w:cs="Arial"/>
-            <w:b/>
-            <w:rPrChange w:id="285" w:author="Cristiano Maia" w:date="2014-11-22T17:03:00Z">
-              <w:rPr/>
-            </w:rPrChange>
-          </w:rPr>
-          <w:delText>-</w:delText>
-        </w:r>
-      </w:del>
-      <w:r>
-        <w:rPr>
-          <w:rFonts w:cs="Arial"/>
-          <w:b/>
-          <w:rPrChange w:id="286" w:author="Cristiano Maia" w:date="2014-11-22T17:03:00Z">
-            <w:rPr/>
-          </w:rPrChange>
+      <w:r>
+        <w:rPr>
+          <w:b/>
+        </w:rPr>
+        <w:t>–</w:t>
+      </w:r>
+      <w:r>
+        <w:rPr>
+          <w:rFonts w:cs="Arial"/>
+          <w:b/>
         </w:rPr>
         <w:t xml:space="preserve"> </w:t>
       </w:r>
-      <w:del w:id="287" w:author="Cristiano Maia" w:date="2014-11-22T17:11:00Z">
-        <w:r>
-          <w:rPr>
-            <w:rFonts w:cs="Arial"/>
-            <w:b/>
-            <w:rPrChange w:id="288" w:author="Cristiano Maia" w:date="2014-11-22T17:03:00Z">
-              <w:rPr/>
-            </w:rPrChange>
-          </w:rPr>
-          <w:delText>Attendees</w:delText>
-        </w:r>
-      </w:del>
-      <w:ins w:id="289" w:author="Cristiano Maia" w:date="2014-11-22T17:11:00Z">
-        <w:r>
-          <w:rPr>
-            <w:b/>
-          </w:rPr>
-          <w:t>A</w:t>
-        </w:r>
-        <w:r>
-          <w:rPr>
-            <w:rFonts w:cs="Arial"/>
-            <w:b/>
-            <w:rPrChange w:id="290" w:author="Cristiano Maia" w:date="2014-11-22T17:03:00Z">
-              <w:rPr/>
-            </w:rPrChange>
-          </w:rPr>
-          <w:t>ttendees</w:t>
-        </w:r>
-      </w:ins>
+      <w:r>
+        <w:rPr>
+          <w:b/>
+        </w:rPr>
+        <w:t>A</w:t>
+      </w:r>
+      <w:r>
+        <w:rPr>
+          <w:rFonts w:cs="Arial"/>
+          <w:b/>
+        </w:rPr>
+        <w:t>ttendees</w:t>
+      </w:r>
     </w:p>
     <w:p>
       <w:pPr>
         <w:jc w:val="both"/>
         <w:rPr>
           <w:rFonts w:cs="Arial"/>
-          <w:rPrChange w:id="291" w:author="Cristiano Maia" w:date="2014-11-22T17:03:00Z">
-            <w:rPr/>
-          </w:rPrChange>
-        </w:rPr>
-      </w:pPr>
-      <w:r>
-        <w:rPr>
-          <w:rFonts w:cs="Arial"/>
-          <w:rPrChange w:id="292" w:author="Cristiano Maia" w:date="2014-11-22T17:03:00Z">
-            <w:rPr/>
-          </w:rPrChange>
+        </w:rPr>
+      </w:pPr>
+      <w:r>
+        <w:rPr>
+          <w:rFonts w:cs="Arial"/>
         </w:rPr>
         <w:t xml:space="preserve">At each event attendees must register to be at the event and in turn each session can record who and how many attendees were at that specific session. </w:t>
       </w:r>
-    </w:p>
-    <w:p>
-      <w:pPr>
-        <w:pStyle w:val="ListParagraph"/>
-        <w:numPr>
-          <w:ilvl w:val="0"/>
-          <w:numId w:val="13"/>
-        </w:numPr>
-        <w:spacing w:line="276" w:lineRule="auto"/>
-        <w:rPr>
-          <w:del w:id="293" w:author="Cristiano Maia" w:date="2014-11-22T17:03:00Z"/>
-          <w:rFonts w:cs="Arial"/>
-          <w:b/>
-          <w:rPrChange w:id="294" w:author="Cristiano Maia" w:date="2014-11-22T17:03:00Z">
-            <w:rPr>
-              <w:del w:id="295" w:author="Cristiano Maia" w:date="2014-11-22T17:03:00Z"/>
-            </w:rPr>
-          </w:rPrChange>
-        </w:rPr>
-        <w:pPrChange w:id="296" w:author="Cristiano Maia" w:date="2014-11-22T17:02:00Z">
-          <w:pPr>
-            <w:ind w:left="720" w:hanging="359"/>
-            <w:jc w:val="both"/>
-          </w:pPr>
-        </w:pPrChange>
-      </w:pPr>
-      <w:del w:id="297" w:author="Cristiano Maia" w:date="2014-11-22T17:02:00Z">
-        <w:r>
-          <w:rPr>
-            <w:rFonts w:cs="Arial"/>
-            <w:b/>
-            <w:rPrChange w:id="298" w:author="Cristiano Maia" w:date="2014-11-22T17:03:00Z">
-              <w:rPr/>
-            </w:rPrChange>
-          </w:rPr>
-          <w:delText>9)</w:delText>
-        </w:r>
-        <w:r>
-          <w:rPr>
-            <w:rFonts w:eastAsia="Times New Roman" w:cs="Arial"/>
-            <w:b/>
-            <w:rPrChange w:id="299" w:author="Cristiano Maia" w:date="2014-11-22T17:03:00Z">
-              <w:rPr>
-                <w:rFonts w:ascii="Times New Roman" w:eastAsia="Times New Roman" w:hAnsi="Times New Roman" w:cs="Times New Roman"/>
-                <w:sz w:val="14"/>
-              </w:rPr>
-            </w:rPrChange>
-          </w:rPr>
-          <w:delText xml:space="preserve">    </w:delText>
-        </w:r>
-      </w:del>
-      <w:r>
-        <w:rPr>
-          <w:rFonts w:cs="Arial"/>
-          <w:b/>
-          <w:rPrChange w:id="300" w:author="Cristiano Maia" w:date="2014-11-22T17:03:00Z">
-            <w:rPr/>
-          </w:rPrChange>
-        </w:rPr>
-        <w:t xml:space="preserve">Project </w:t>
-      </w:r>
-      <w:ins w:id="301" w:author="Cristiano Maia" w:date="2014-11-22T17:11:00Z">
-        <w:r>
-          <w:rPr>
-            <w:b/>
-          </w:rPr>
-          <w:t>–</w:t>
-        </w:r>
-      </w:ins>
-      <w:del w:id="302" w:author="Cristiano Maia" w:date="2014-11-22T17:11:00Z">
-        <w:r>
-          <w:rPr>
-            <w:rFonts w:cs="Arial"/>
-            <w:b/>
-            <w:rPrChange w:id="303" w:author="Cristiano Maia" w:date="2014-11-22T17:03:00Z">
-              <w:rPr/>
-            </w:rPrChange>
-          </w:rPr>
-          <w:delText>-</w:delText>
-        </w:r>
-      </w:del>
-      <w:r>
-        <w:rPr>
-          <w:rFonts w:cs="Arial"/>
-          <w:b/>
-          <w:rPrChange w:id="304" w:author="Cristiano Maia" w:date="2014-11-22T17:03:00Z">
-            <w:rPr/>
-          </w:rPrChange>
-        </w:rPr>
-        <w:t xml:space="preserve"> </w:t>
-      </w:r>
-      <w:del w:id="305" w:author="Cristiano Maia" w:date="2014-11-22T17:11:00Z">
-        <w:r>
-          <w:rPr>
-            <w:rFonts w:cs="Arial"/>
-            <w:b/>
-            <w:rPrChange w:id="306" w:author="Cristiano Maia" w:date="2014-11-22T17:03:00Z">
-              <w:rPr/>
-            </w:rPrChange>
-          </w:rPr>
-          <w:delText xml:space="preserve">task </w:delText>
-        </w:r>
-      </w:del>
-      <w:ins w:id="307" w:author="Cristiano Maia" w:date="2014-11-22T17:11:00Z">
-        <w:r>
-          <w:rPr>
-            <w:b/>
-          </w:rPr>
-          <w:t>T</w:t>
-        </w:r>
-        <w:r>
-          <w:rPr>
-            <w:rFonts w:cs="Arial"/>
-            <w:b/>
-            <w:rPrChange w:id="308" w:author="Cristiano Maia" w:date="2014-11-22T17:03:00Z">
-              <w:rPr/>
-            </w:rPrChange>
-          </w:rPr>
-          <w:t xml:space="preserve">ask </w:t>
-        </w:r>
-        <w:r>
-          <w:rPr>
-            <w:b/>
-          </w:rPr>
-          <w:t>–</w:t>
-        </w:r>
-      </w:ins>
-      <w:del w:id="309" w:author="Cristiano Maia" w:date="2014-11-22T17:11:00Z">
-        <w:r>
-          <w:rPr>
-            <w:rFonts w:cs="Arial"/>
-            <w:b/>
-            <w:rPrChange w:id="310" w:author="Cristiano Maia" w:date="2014-11-22T17:03:00Z">
-              <w:rPr/>
-            </w:rPrChange>
-          </w:rPr>
-          <w:delText>-</w:delText>
-        </w:r>
-      </w:del>
-      <w:r>
-        <w:rPr>
-          <w:rFonts w:cs="Arial"/>
-          <w:b/>
-          <w:rPrChange w:id="311" w:author="Cristiano Maia" w:date="2014-11-22T17:03:00Z">
-            <w:rPr/>
-          </w:rPrChange>
-        </w:rPr>
-        <w:t xml:space="preserve"> </w:t>
-      </w:r>
-      <w:del w:id="312" w:author="Cristiano Maia" w:date="2014-11-22T17:11:00Z">
-        <w:r>
-          <w:rPr>
-            <w:rFonts w:cs="Arial"/>
-            <w:b/>
-            <w:rPrChange w:id="313" w:author="Cristiano Maia" w:date="2014-11-22T17:03:00Z">
-              <w:rPr/>
-            </w:rPrChange>
-          </w:rPr>
-          <w:delText xml:space="preserve">task </w:delText>
-        </w:r>
-      </w:del>
-      <w:ins w:id="314" w:author="Cristiano Maia" w:date="2014-11-22T17:11:00Z">
-        <w:r>
-          <w:rPr>
-            <w:b/>
-          </w:rPr>
-          <w:t>T</w:t>
-        </w:r>
-        <w:r>
-          <w:rPr>
-            <w:rFonts w:cs="Arial"/>
-            <w:b/>
-            <w:rPrChange w:id="315" w:author="Cristiano Maia" w:date="2014-11-22T17:03:00Z">
-              <w:rPr/>
-            </w:rPrChange>
-          </w:rPr>
-          <w:t xml:space="preserve">ask </w:t>
-        </w:r>
-      </w:ins>
-      <w:del w:id="316" w:author="Cristiano Maia" w:date="2014-11-22T17:11:00Z">
-        <w:r>
-          <w:rPr>
-            <w:rFonts w:cs="Arial"/>
-            <w:b/>
-            <w:rPrChange w:id="317" w:author="Cristiano Maia" w:date="2014-11-22T17:03:00Z">
-              <w:rPr/>
-            </w:rPrChange>
-          </w:rPr>
-          <w:delText xml:space="preserve">history </w:delText>
-        </w:r>
-      </w:del>
-      <w:ins w:id="318" w:author="Cristiano Maia" w:date="2014-11-22T17:11:00Z">
-        <w:r>
-          <w:rPr>
-            <w:b/>
-          </w:rPr>
-          <w:t>H</w:t>
-        </w:r>
-        <w:r>
-          <w:rPr>
-            <w:rFonts w:cs="Arial"/>
-            <w:b/>
-            <w:rPrChange w:id="319" w:author="Cristiano Maia" w:date="2014-11-22T17:03:00Z">
-              <w:rPr/>
-            </w:rPrChange>
-          </w:rPr>
-          <w:t xml:space="preserve">istory </w:t>
-        </w:r>
-      </w:ins>
-      <w:ins w:id="320" w:author="Jade" w:date="2014-11-22T14:11:00Z">
-        <w:r>
-          <w:rPr>
-            <w:rFonts w:cs="Arial"/>
-            <w:b/>
-            <w:rPrChange w:id="321" w:author="Cristiano Maia" w:date="2014-11-22T17:03:00Z">
-              <w:rPr/>
-            </w:rPrChange>
-          </w:rPr>
-          <w:t>–</w:t>
-        </w:r>
-      </w:ins>
-      <w:r>
-        <w:rPr>
-          <w:rFonts w:cs="Arial"/>
-          <w:b/>
-          <w:rPrChange w:id="322" w:author="Cristiano Maia" w:date="2014-11-22T17:03:00Z">
-            <w:rPr/>
-          </w:rPrChange>
-        </w:rPr>
-        <w:t xml:space="preserve"> </w:t>
-      </w:r>
-      <w:del w:id="323" w:author="Cristiano Maia" w:date="2014-11-22T17:11:00Z">
-        <w:r>
-          <w:rPr>
-            <w:rFonts w:cs="Arial"/>
-            <w:b/>
-            <w:rPrChange w:id="324" w:author="Cristiano Maia" w:date="2014-11-22T17:03:00Z">
-              <w:rPr/>
-            </w:rPrChange>
-          </w:rPr>
-          <w:delText>staff</w:delText>
-        </w:r>
-      </w:del>
-      <w:ins w:id="325" w:author="Cristiano Maia" w:date="2014-11-22T17:11:00Z">
-        <w:r>
-          <w:rPr>
-            <w:b/>
-          </w:rPr>
-          <w:t>S</w:t>
-        </w:r>
-        <w:r>
-          <w:rPr>
-            <w:rFonts w:cs="Arial"/>
-            <w:b/>
-            <w:rPrChange w:id="326" w:author="Cristiano Maia" w:date="2014-11-22T17:03:00Z">
-              <w:rPr/>
-            </w:rPrChange>
-          </w:rPr>
-          <w:t>taff</w:t>
-        </w:r>
-      </w:ins>
     </w:p>
     <w:p>
       <w:pPr>
@@ -4820,16 +3278,93 @@
         <w:rPr>
           <w:rFonts w:cs="Arial"/>
           <w:b/>
-          <w:rPrChange w:id="327" w:author="Cristiano Maia" w:date="2014-11-22T17:03:00Z">
-            <w:rPr/>
-          </w:rPrChange>
-        </w:rPr>
-        <w:pPrChange w:id="328" w:author="Cristiano Maia" w:date="2014-11-22T17:03:00Z">
-          <w:pPr>
-            <w:jc w:val="both"/>
-          </w:pPr>
-        </w:pPrChange>
-      </w:pPr>
+        </w:rPr>
+      </w:pPr>
+      <w:r>
+        <w:rPr>
+          <w:rFonts w:cs="Arial"/>
+          <w:b/>
+        </w:rPr>
+        <w:t xml:space="preserve">Project </w:t>
+      </w:r>
+      <w:r>
+        <w:rPr>
+          <w:b/>
+        </w:rPr>
+        <w:t>–</w:t>
+      </w:r>
+      <w:r>
+        <w:rPr>
+          <w:rFonts w:cs="Arial"/>
+          <w:b/>
+        </w:rPr>
+        <w:t xml:space="preserve"> </w:t>
+      </w:r>
+      <w:r>
+        <w:rPr>
+          <w:b/>
+        </w:rPr>
+        <w:t>T</w:t>
+      </w:r>
+      <w:r>
+        <w:rPr>
+          <w:rFonts w:cs="Arial"/>
+          <w:b/>
+        </w:rPr>
+        <w:t xml:space="preserve">ask </w:t>
+      </w:r>
+      <w:r>
+        <w:rPr>
+          <w:b/>
+        </w:rPr>
+        <w:t>–</w:t>
+      </w:r>
+      <w:r>
+        <w:rPr>
+          <w:rFonts w:cs="Arial"/>
+          <w:b/>
+        </w:rPr>
+        <w:t xml:space="preserve"> </w:t>
+      </w:r>
+      <w:r>
+        <w:rPr>
+          <w:b/>
+        </w:rPr>
+        <w:t>T</w:t>
+      </w:r>
+      <w:r>
+        <w:rPr>
+          <w:rFonts w:cs="Arial"/>
+          <w:b/>
+        </w:rPr>
+        <w:t xml:space="preserve">ask </w:t>
+      </w:r>
+      <w:r>
+        <w:rPr>
+          <w:b/>
+        </w:rPr>
+        <w:t>H</w:t>
+      </w:r>
+      <w:r>
+        <w:rPr>
+          <w:rFonts w:cs="Arial"/>
+          <w:b/>
+        </w:rPr>
+        <w:t xml:space="preserve">istory – </w:t>
+      </w:r>
+      <w:r>
+        <w:rPr>
+          <w:b/>
+        </w:rPr>
+        <w:t>S</w:t>
+      </w:r>
+      <w:r>
+        <w:rPr>
+          <w:rFonts w:cs="Arial"/>
+          <w:b/>
+        </w:rPr>
+        <w:t>taff</w:t>
+      </w:r>
     </w:p>
     <w:p>
       <w:pPr>
@@ -4841,22 +3376,8 @@
       <w:r>
         <w:rPr>
           <w:rFonts w:cs="Arial"/>
-          <w:rPrChange w:id="329" w:author="Cristiano Maia" w:date="2014-11-22T17:03:00Z">
-            <w:rPr/>
-          </w:rPrChange>
-        </w:rPr>
-        <w:t>A project can have 0 (in case the tasks hasn't be assigned yet) or many tasks but a specific task can only be related to one project. An extra table called Task History is responsible to keep track of all the tasks from any project even if it has been archived. Along with the keeping track of the staff that was part of the task</w:t>
-      </w:r>
-      <w:bookmarkStart w:id="330" w:name="_GoBack"/>
-      <w:bookmarkEnd w:id="330"/>
-      <w:r>
-        <w:rPr>
-          <w:rFonts w:cs="Arial"/>
-          <w:rPrChange w:id="331" w:author="Cristiano Maia" w:date="2014-11-22T17:03:00Z">
-            <w:rPr/>
-          </w:rPrChange>
-        </w:rPr>
-        <w:t>.</w:t>
+        </w:rPr>
+        <w:t>A project can have 0 (in case the tasks hasn't be assigned yet) or many tasks but a specific task can only be related to one project. An extra table called Task History is responsible to keep track of all the tasks from any project even if it has been archived. Along with the keeping track of the staff that was part of the task.</w:t>
       </w:r>
     </w:p>
     <w:p>
@@ -4874,11 +3395,11 @@
     </w:p>
     <w:p>
       <w:pPr>
-        <w:jc w:val="both"/>
+        <w:jc w:val="center"/>
       </w:pPr>
       <w:r>
         <w:lastRenderedPageBreak/>
-        <w:pict w14:anchorId="691BEF4B">
+        <w:pict w14:anchorId="087E4DBB">
           <v:shapetype id="_x0000_t75" coordsize="21600,21600" o:spt="75" o:preferrelative="t" path="m@4@5l@4@11@9@11@9@5xe" filled="f" stroked="f">
             <v:stroke joinstyle="miter"/>
             <v:formulas>
@@ -4898,8 +3419,8 @@
             <v:path o:extrusionok="f" gradientshapeok="t" o:connecttype="rect"/>
             <o:lock v:ext="edit" aspectratio="t"/>
           </v:shapetype>
-          <v:shape id="_x0000_i1025" type="#_x0000_t75" style="width:769.4pt;height:460.45pt">
-            <v:imagedata r:id="rId11" o:title="Final_ERD_v3"/>
+          <v:shape id="_x0000_i1025" type="#_x0000_t75" style="width:631.25pt;height:523.25pt">
+            <v:imagedata r:id="rId11" o:title="Final_ERD_v4"/>
           </v:shape>
         </w:pict>
       </w:r>
@@ -4915,6 +3436,8 @@
           <w:docGrid w:linePitch="360"/>
         </w:sectPr>
       </w:pPr>
+      <w:bookmarkStart w:id="13" w:name="_GoBack"/>
+      <w:bookmarkEnd w:id="13"/>
     </w:p>
     <w:p>
       <w:pPr>
@@ -4923,14 +3446,14 @@
           <w:color w:val="0066BB"/>
         </w:rPr>
       </w:pPr>
-      <w:bookmarkStart w:id="332" w:name="_Toc404440083"/>
-      <w:bookmarkEnd w:id="9"/>
+      <w:bookmarkStart w:id="14" w:name="_Toc404440083"/>
       <w:bookmarkEnd w:id="10"/>
+      <w:bookmarkEnd w:id="11"/>
       <w:r>
         <w:lastRenderedPageBreak/>
         <w:t>Advantages and Disadvantages to Using a Data Warehouse</w:t>
       </w:r>
-      <w:bookmarkEnd w:id="332"/>
+      <w:bookmarkEnd w:id="14"/>
     </w:p>
     <w:p>
       <w:pPr>
@@ -5212,11 +3735,11 @@
       <w:pPr>
         <w:pStyle w:val="Heading1"/>
       </w:pPr>
-      <w:bookmarkStart w:id="333" w:name="_Toc404440084"/>
+      <w:bookmarkStart w:id="15" w:name="_Toc404440084"/>
       <w:r>
         <w:t>Data mark design</w:t>
       </w:r>
-      <w:bookmarkEnd w:id="333"/>
+      <w:bookmarkEnd w:id="15"/>
     </w:p>
     <w:p>
       <w:pPr>
@@ -5319,14 +3842,14 @@
           <w:iCs/>
         </w:rPr>
       </w:pPr>
-      <w:bookmarkStart w:id="334" w:name="_Toc404440085"/>
+      <w:bookmarkStart w:id="16" w:name="_Toc404440085"/>
       <w:r>
         <w:rPr>
           <w:iCs/>
         </w:rPr>
         <w:t>ETL process</w:t>
       </w:r>
-      <w:bookmarkEnd w:id="334"/>
+      <w:bookmarkEnd w:id="16"/>
     </w:p>
     <w:p>
       <w:pPr>
@@ -5388,14 +3911,14 @@
       <w:pPr>
         <w:pStyle w:val="Heading1"/>
       </w:pPr>
-      <w:bookmarkStart w:id="335" w:name="_Toc404440086"/>
+      <w:bookmarkStart w:id="17" w:name="_Toc404440086"/>
       <w:r>
         <w:t>O</w:t>
       </w:r>
       <w:r>
         <w:t>LAP</w:t>
       </w:r>
-      <w:bookmarkEnd w:id="335"/>
+      <w:bookmarkEnd w:id="17"/>
     </w:p>
     <w:p>
       <w:pPr>
@@ -5443,11 +3966,11 @@
       <w:pPr>
         <w:pStyle w:val="Heading1"/>
       </w:pPr>
-      <w:bookmarkStart w:id="336" w:name="_Toc404440087"/>
+      <w:bookmarkStart w:id="18" w:name="_Toc404440087"/>
       <w:r>
         <w:t>Conclusion</w:t>
       </w:r>
-      <w:bookmarkEnd w:id="336"/>
+      <w:bookmarkEnd w:id="18"/>
     </w:p>
     <w:p>
       <w:pPr>
@@ -5490,11 +4013,11 @@
       <w:pPr>
         <w:pStyle w:val="Heading1"/>
       </w:pPr>
-      <w:bookmarkStart w:id="337" w:name="_Toc404440088"/>
+      <w:bookmarkStart w:id="19" w:name="_Toc404440088"/>
       <w:r>
         <w:t>References</w:t>
       </w:r>
-      <w:bookmarkEnd w:id="337"/>
+      <w:bookmarkEnd w:id="19"/>
     </w:p>
     <w:p>
       <w:pPr>
@@ -6981,14 +5504,6 @@
     </w:lvlOverride>
   </w:num>
 </w:numbering>
-</file>
-
-<file path=word/people.xml><?xml version="1.0" encoding="utf-8"?>
-<w15:people xmlns:wpc="http://schemas.microsoft.com/office/word/2010/wordprocessingCanvas" xmlns:mc="http://schemas.openxmlformats.org/markup-compatibility/2006" xmlns:o="urn:schemas-microsoft-com:office:office" xmlns:r="http://schemas.openxmlformats.org/officeDocument/2006/relationships" xmlns:m="http://schemas.openxmlformats.org/officeDocument/2006/math" xmlns:v="urn:schemas-microsoft-com:vml" xmlns:wp14="http://schemas.microsoft.com/office/word/2010/wordprocessingDrawing" xmlns:wp="http://schemas.openxmlformats.org/drawingml/2006/wordprocessingDrawing" xmlns:w10="urn:schemas-microsoft-com:office:word" xmlns:w="http://schemas.openxmlformats.org/wordprocessingml/2006/main" xmlns:w14="http://schemas.microsoft.com/office/word/2010/wordml" xmlns:w15="http://schemas.microsoft.com/office/word/2012/wordml" xmlns:wpg="http://schemas.microsoft.com/office/word/2010/wordprocessingGroup" xmlns:wpi="http://schemas.microsoft.com/office/word/2010/wordprocessingInk" xmlns:wne="http://schemas.microsoft.com/office/word/2006/wordml" xmlns:wps="http://schemas.microsoft.com/office/word/2010/wordprocessingShape" mc:Ignorable="w14 w15 wp14">
-  <w15:person w15:author="Cristiano Maia">
-    <w15:presenceInfo w15:providerId="Windows Live" w15:userId="bdbafbe786780661"/>
-  </w15:person>
-</w15:people>
 </file>
 
 <file path=word/styles.xml><?xml version="1.0" encoding="utf-8"?>
@@ -7827,590 +6342,6 @@
 </w:styles>
 </file>
 
-<file path=word/glossary/document.xml><?xml version="1.0" encoding="utf-8"?>
-<w:glossaryDocument xmlns:wpc="http://schemas.microsoft.com/office/word/2010/wordprocessingCanvas" xmlns:mc="http://schemas.openxmlformats.org/markup-compatibility/2006" xmlns:o="urn:schemas-microsoft-com:office:office" xmlns:r="http://schemas.openxmlformats.org/officeDocument/2006/relationships" xmlns:m="http://schemas.openxmlformats.org/officeDocument/2006/math" xmlns:v="urn:schemas-microsoft-com:vml" xmlns:wp14="http://schemas.microsoft.com/office/word/2010/wordprocessingDrawing" xmlns:wp="http://schemas.openxmlformats.org/drawingml/2006/wordprocessingDrawing" xmlns:w10="urn:schemas-microsoft-com:office:word" xmlns:w="http://schemas.openxmlformats.org/wordprocessingml/2006/main" xmlns:w14="http://schemas.microsoft.com/office/word/2010/wordml" xmlns:w15="http://schemas.microsoft.com/office/word/2012/wordml" xmlns:wpg="http://schemas.microsoft.com/office/word/2010/wordprocessingGroup" xmlns:wpi="http://schemas.microsoft.com/office/word/2010/wordprocessingInk" xmlns:wne="http://schemas.microsoft.com/office/word/2006/wordml" xmlns:wps="http://schemas.microsoft.com/office/word/2010/wordprocessingShape" mc:Ignorable="w14 w15 wp14"/>
-</file>
-
-<file path=word/glossary/fontTable.xml><?xml version="1.0" encoding="utf-8"?>
-<w:fonts xmlns:mc="http://schemas.openxmlformats.org/markup-compatibility/2006" xmlns:r="http://schemas.openxmlformats.org/officeDocument/2006/relationships" xmlns:w="http://schemas.openxmlformats.org/wordprocessingml/2006/main" xmlns:w14="http://schemas.microsoft.com/office/word/2010/wordml" xmlns:w15="http://schemas.microsoft.com/office/word/2012/wordml" mc:Ignorable="w14 w15">
-  <w:font w:name="Times New Roman">
-    <w:panose1 w:val="02020603050405020304"/>
-    <w:charset w:val="00"/>
-    <w:family w:val="roman"/>
-    <w:pitch w:val="variable"/>
-    <w:sig w:usb0="E0002EFF" w:usb1="C0007843" w:usb2="00000009" w:usb3="00000000" w:csb0="000001FF" w:csb1="00000000"/>
-  </w:font>
-  <w:font w:name="Symbol">
-    <w:panose1 w:val="05050102010706020507"/>
-    <w:charset w:val="02"/>
-    <w:family w:val="roman"/>
-    <w:pitch w:val="variable"/>
-    <w:sig w:usb0="00000000" w:usb1="10000000" w:usb2="00000000" w:usb3="00000000" w:csb0="80000000" w:csb1="00000000"/>
-  </w:font>
-  <w:font w:name="Courier New">
-    <w:panose1 w:val="02070309020205020404"/>
-    <w:charset w:val="00"/>
-    <w:family w:val="modern"/>
-    <w:pitch w:val="fixed"/>
-    <w:sig w:usb0="E0002AFF" w:usb1="C0007843" w:usb2="00000009" w:usb3="00000000" w:csb0="000001FF" w:csb1="00000000"/>
-  </w:font>
-  <w:font w:name="Wingdings">
-    <w:panose1 w:val="05000000000000000000"/>
-    <w:charset w:val="02"/>
-    <w:family w:val="auto"/>
-    <w:pitch w:val="variable"/>
-    <w:sig w:usb0="00000000" w:usb1="10000000" w:usb2="00000000" w:usb3="00000000" w:csb0="80000000" w:csb1="00000000"/>
-  </w:font>
-  <w:font w:name="Calibri">
-    <w:panose1 w:val="020F0502020204030204"/>
-    <w:charset w:val="00"/>
-    <w:family w:val="swiss"/>
-    <w:pitch w:val="variable"/>
-    <w:sig w:usb0="E00002FF" w:usb1="4000ACFF" w:usb2="00000001" w:usb3="00000000" w:csb0="0000019F" w:csb1="00000000"/>
-  </w:font>
-  <w:font w:name="Calibri Light">
-    <w:panose1 w:val="020F0302020204030204"/>
-    <w:charset w:val="00"/>
-    <w:family w:val="swiss"/>
-    <w:pitch w:val="variable"/>
-    <w:sig w:usb0="A00002EF" w:usb1="4000207B" w:usb2="00000000" w:usb3="00000000" w:csb0="0000019F" w:csb1="00000000"/>
-  </w:font>
-  <w:font w:name="MS Gothic">
-    <w:altName w:val="ＭＳ ゴシック"/>
-    <w:panose1 w:val="020B0609070205080204"/>
-    <w:charset w:val="80"/>
-    <w:family w:val="modern"/>
-    <w:pitch w:val="fixed"/>
-    <w:sig w:usb0="E00002FF" w:usb1="6AC7FDFB" w:usb2="08000012" w:usb3="00000000" w:csb0="0002009F" w:csb1="00000000"/>
-  </w:font>
-  <w:font w:name="Lucida Grande">
-    <w:charset w:val="00"/>
-    <w:family w:val="auto"/>
-    <w:pitch w:val="variable"/>
-    <w:sig w:usb0="E1000AEF" w:usb1="5000A1FF" w:usb2="00000000" w:usb3="00000000" w:csb0="000001BF" w:csb1="00000000"/>
-  </w:font>
-  <w:font w:name="Times">
-    <w:panose1 w:val="02020603050405020304"/>
-    <w:charset w:val="00"/>
-    <w:family w:val="roman"/>
-    <w:pitch w:val="variable"/>
-    <w:sig w:usb0="E0002EFF" w:usb1="C0007843" w:usb2="00000009" w:usb3="00000000" w:csb0="000001FF" w:csb1="00000000"/>
-  </w:font>
-  <w:font w:name="Helvetica-Bold">
-    <w:panose1 w:val="00000000000000000000"/>
-    <w:charset w:val="00"/>
-    <w:family w:val="auto"/>
-    <w:notTrueType/>
-    <w:pitch w:val="default"/>
-    <w:sig w:usb0="00000003" w:usb1="00000000" w:usb2="00000000" w:usb3="00000000" w:csb0="00000001" w:csb1="00000000"/>
-  </w:font>
-  <w:font w:name="Arial">
-    <w:panose1 w:val="020B0604020202020204"/>
-    <w:charset w:val="00"/>
-    <w:family w:val="swiss"/>
-    <w:pitch w:val="variable"/>
-    <w:sig w:usb0="E0002AFF" w:usb1="C0007843" w:usb2="00000009" w:usb3="00000000" w:csb0="000001FF" w:csb1="00000000"/>
-  </w:font>
-  <w:font w:name="MS Mincho">
-    <w:altName w:val="ＭＳ 明朝"/>
-    <w:panose1 w:val="02020609040205080304"/>
-    <w:charset w:val="80"/>
-    <w:family w:val="modern"/>
-    <w:pitch w:val="fixed"/>
-    <w:sig w:usb0="E00002FF" w:usb1="6AC7FDFB" w:usb2="08000012" w:usb3="00000000" w:csb0="0002009F" w:csb1="00000000"/>
-  </w:font>
-  <w:font w:name="Verdana">
-    <w:panose1 w:val="020B0604030504040204"/>
-    <w:charset w:val="00"/>
-    <w:family w:val="swiss"/>
-    <w:pitch w:val="variable"/>
-    <w:sig w:usb0="A10006FF" w:usb1="4000205B" w:usb2="00000010" w:usb3="00000000" w:csb0="0000019F" w:csb1="00000000"/>
-  </w:font>
-</w:fonts>
-</file>
-
-<file path=word/glossary/settings.xml><?xml version="1.0" encoding="utf-8"?>
-<w:settings xmlns:mc="http://schemas.openxmlformats.org/markup-compatibility/2006" xmlns:o="urn:schemas-microsoft-com:office:office" xmlns:r="http://schemas.openxmlformats.org/officeDocument/2006/relationships" xmlns:m="http://schemas.openxmlformats.org/officeDocument/2006/math" xmlns:v="urn:schemas-microsoft-com:vml" xmlns:w10="urn:schemas-microsoft-com:office:word" xmlns:w="http://schemas.openxmlformats.org/wordprocessingml/2006/main" xmlns:w14="http://schemas.microsoft.com/office/word/2010/wordml" xmlns:w15="http://schemas.microsoft.com/office/word/2012/wordml" xmlns:sl="http://schemas.openxmlformats.org/schemaLibrary/2006/main" mc:Ignorable="w14 w15">
-  <w:view w:val="normal"/>
-  <w:defaultTabStop w:val="720"/>
-  <w:characterSpacingControl w:val="doNotCompress"/>
-  <w:compat>
-    <w:useFELayout/>
-    <w:compatSetting w:name="compatibilityMode" w:uri="http://schemas.microsoft.com/office/word" w:val="15"/>
-    <w:compatSetting w:name="overrideTableStyleFontSizeAndJustification" w:uri="http://schemas.microsoft.com/office/word" w:val="1"/>
-    <w:compatSetting w:name="enableOpenTypeFeatures" w:uri="http://schemas.microsoft.com/office/word" w:val="1"/>
-    <w:compatSetting w:name="doNotFlipMirrorIndents" w:uri="http://schemas.microsoft.com/office/word" w:val="1"/>
-    <w:compatSetting w:name="differentiateMultirowTableHeaders" w:uri="http://schemas.microsoft.com/office/word" w:val="1"/>
-  </w:compat>
-  <w:rsids>
-    <w:rsidRoot w:val="00DB2F4D"/>
-    <w:rsid w:val="006B2E25"/>
-    <w:rsid w:val="00DB2F4D"/>
-  </w:rsids>
-  <m:mathPr>
-    <m:mathFont m:val="Cambria Math"/>
-    <m:brkBin m:val="before"/>
-    <m:brkBinSub m:val="--"/>
-    <m:smallFrac m:val="0"/>
-    <m:dispDef/>
-    <m:lMargin m:val="0"/>
-    <m:rMargin m:val="0"/>
-    <m:defJc m:val="centerGroup"/>
-    <m:wrapIndent m:val="1440"/>
-    <m:intLim m:val="subSup"/>
-    <m:naryLim m:val="undOvr"/>
-  </m:mathPr>
-  <w:themeFontLang w:val="en-GB"/>
-  <w:clrSchemeMapping w:bg1="light1" w:t1="dark1" w:bg2="light2" w:t2="dark2" w:accent1="accent1" w:accent2="accent2" w:accent3="accent3" w:accent4="accent4" w:accent5="accent5" w:accent6="accent6" w:hyperlink="hyperlink" w:followedHyperlink="followedHyperlink"/>
-  <w:decimalSymbol w:val="."/>
-  <w:listSeparator w:val=","/>
-  <w15:chartTrackingRefBased/>
-</w:settings>
-</file>
-
-<file path=word/glossary/styles.xml><?xml version="1.0" encoding="utf-8"?>
-<w:styles xmlns:mc="http://schemas.openxmlformats.org/markup-compatibility/2006" xmlns:r="http://schemas.openxmlformats.org/officeDocument/2006/relationships" xmlns:w="http://schemas.openxmlformats.org/wordprocessingml/2006/main" xmlns:w14="http://schemas.microsoft.com/office/word/2010/wordml" xmlns:w15="http://schemas.microsoft.com/office/word/2012/wordml" mc:Ignorable="w14 w15">
-  <w:docDefaults>
-    <w:rPrDefault>
-      <w:rPr>
-        <w:rFonts w:asciiTheme="minorHAnsi" w:eastAsiaTheme="minorEastAsia" w:hAnsiTheme="minorHAnsi" w:cstheme="minorBidi"/>
-        <w:sz w:val="22"/>
-        <w:szCs w:val="22"/>
-        <w:lang w:val="en-GB" w:eastAsia="en-GB" w:bidi="ar-SA"/>
-      </w:rPr>
-    </w:rPrDefault>
-    <w:pPrDefault>
-      <w:pPr>
-        <w:spacing w:after="160" w:line="259" w:lineRule="auto"/>
-      </w:pPr>
-    </w:pPrDefault>
-  </w:docDefaults>
-  <w:latentStyles w:defLockedState="0" w:defUIPriority="99" w:defSemiHidden="0" w:defUnhideWhenUsed="0" w:defQFormat="0" w:count="371">
-    <w:lsdException w:name="Normal" w:uiPriority="0" w:qFormat="1"/>
-    <w:lsdException w:name="heading 1" w:uiPriority="9" w:qFormat="1"/>
-    <w:lsdException w:name="heading 2" w:semiHidden="1" w:uiPriority="9" w:unhideWhenUsed="1" w:qFormat="1"/>
-    <w:lsdException w:name="heading 3" w:semiHidden="1" w:uiPriority="9" w:unhideWhenUsed="1" w:qFormat="1"/>
-    <w:lsdException w:name="heading 4" w:semiHidden="1" w:uiPriority="9" w:unhideWhenUsed="1" w:qFormat="1"/>
-    <w:lsdException w:name="heading 5" w:semiHidden="1" w:uiPriority="9" w:unhideWhenUsed="1" w:qFormat="1"/>
-    <w:lsdException w:name="heading 6" w:semiHidden="1" w:uiPriority="9" w:unhideWhenUsed="1" w:qFormat="1"/>
-    <w:lsdException w:name="heading 7" w:semiHidden="1" w:uiPriority="9" w:unhideWhenUsed="1" w:qFormat="1"/>
-    <w:lsdException w:name="heading 8" w:semiHidden="1" w:uiPriority="9" w:unhideWhenUsed="1" w:qFormat="1"/>
-    <w:lsdException w:name="heading 9" w:semiHidden="1" w:uiPriority="9" w:unhideWhenUsed="1" w:qFormat="1"/>
-    <w:lsdException w:name="index 1" w:semiHidden="1" w:unhideWhenUsed="1"/>
-    <w:lsdException w:name="index 2" w:semiHidden="1" w:unhideWhenUsed="1"/>
-    <w:lsdException w:name="index 3" w:semiHidden="1" w:unhideWhenUsed="1"/>
-    <w:lsdException w:name="index 4" w:semiHidden="1" w:unhideWhenUsed="1"/>
-    <w:lsdException w:name="index 5" w:semiHidden="1" w:unhideWhenUsed="1"/>
-    <w:lsdException w:name="index 6" w:semiHidden="1" w:unhideWhenUsed="1"/>
-    <w:lsdException w:name="index 7" w:semiHidden="1" w:unhideWhenUsed="1"/>
-    <w:lsdException w:name="index 8" w:semiHidden="1" w:unhideWhenUsed="1"/>
-    <w:lsdException w:name="index 9" w:semiHidden="1" w:unhideWhenUsed="1"/>
-    <w:lsdException w:name="toc 1" w:semiHidden="1" w:uiPriority="39" w:unhideWhenUsed="1"/>
-    <w:lsdException w:name="toc 2" w:semiHidden="1" w:uiPriority="39" w:unhideWhenUsed="1"/>
-    <w:lsdException w:name="toc 3" w:semiHidden="1" w:uiPriority="39" w:unhideWhenUsed="1"/>
-    <w:lsdException w:name="toc 4" w:semiHidden="1" w:uiPriority="39" w:unhideWhenUsed="1"/>
-    <w:lsdException w:name="toc 5" w:semiHidden="1" w:uiPriority="39" w:unhideWhenUsed="1"/>
-    <w:lsdException w:name="toc 6" w:semiHidden="1" w:uiPriority="39" w:unhideWhenUsed="1"/>
-    <w:lsdException w:name="toc 7" w:semiHidden="1" w:uiPriority="39" w:unhideWhenUsed="1"/>
-    <w:lsdException w:name="toc 8" w:semiHidden="1" w:uiPriority="39" w:unhideWhenUsed="1"/>
-    <w:lsdException w:name="toc 9" w:semiHidden="1" w:uiPriority="39" w:unhideWhenUsed="1"/>
-    <w:lsdException w:name="Normal Indent" w:semiHidden="1" w:unhideWhenUsed="1"/>
-    <w:lsdException w:name="footnote text" w:semiHidden="1" w:unhideWhenUsed="1"/>
-    <w:lsdException w:name="annotation text" w:semiHidden="1" w:unhideWhenUsed="1"/>
-    <w:lsdException w:name="header" w:semiHidden="1" w:unhideWhenUsed="1"/>
-    <w:lsdException w:name="footer" w:semiHidden="1" w:unhideWhenUsed="1"/>
-    <w:lsdException w:name="index heading" w:semiHidden="1" w:unhideWhenUsed="1"/>
-    <w:lsdException w:name="caption" w:semiHidden="1" w:uiPriority="35" w:unhideWhenUsed="1" w:qFormat="1"/>
-    <w:lsdException w:name="table of figures" w:semiHidden="1" w:unhideWhenUsed="1"/>
-    <w:lsdException w:name="envelope address" w:semiHidden="1" w:unhideWhenUsed="1"/>
-    <w:lsdException w:name="envelope return" w:semiHidden="1" w:unhideWhenUsed="1"/>
-    <w:lsdException w:name="footnote reference" w:semiHidden="1" w:unhideWhenUsed="1"/>
-    <w:lsdException w:name="annotation reference" w:semiHidden="1" w:unhideWhenUsed="1"/>
-    <w:lsdException w:name="line number" w:semiHidden="1" w:unhideWhenUsed="1"/>
-    <w:lsdException w:name="page number" w:semiHidden="1" w:unhideWhenUsed="1"/>
-    <w:lsdException w:name="endnote reference" w:semiHidden="1" w:unhideWhenUsed="1"/>
-    <w:lsdException w:name="endnote text" w:semiHidden="1" w:unhideWhenUsed="1"/>
-    <w:lsdException w:name="table of authorities" w:semiHidden="1" w:unhideWhenUsed="1"/>
-    <w:lsdException w:name="macro" w:semiHidden="1" w:unhideWhenUsed="1"/>
-    <w:lsdException w:name="toa heading" w:semiHidden="1" w:unhideWhenUsed="1"/>
-    <w:lsdException w:name="List" w:semiHidden="1" w:unhideWhenUsed="1"/>
-    <w:lsdException w:name="List Bullet" w:semiHidden="1" w:unhideWhenUsed="1"/>
-    <w:lsdException w:name="List Number" w:semiHidden="1" w:unhideWhenUsed="1"/>
-    <w:lsdException w:name="List 2" w:semiHidden="1" w:unhideWhenUsed="1"/>
-    <w:lsdException w:name="List 3" w:semiHidden="1" w:unhideWhenUsed="1"/>
-    <w:lsdException w:name="List 4" w:semiHidden="1" w:unhideWhenUsed="1"/>
-    <w:lsdException w:name="List 5" w:semiHidden="1" w:unhideWhenUsed="1"/>
-    <w:lsdException w:name="List Bullet 2" w:semiHidden="1" w:unhideWhenUsed="1"/>
-    <w:lsdException w:name="List Bullet 3" w:semiHidden="1" w:unhideWhenUsed="1"/>
-    <w:lsdException w:name="List Bullet 4" w:semiHidden="1" w:unhideWhenUsed="1"/>
-    <w:lsdException w:name="List Bullet 5" w:semiHidden="1" w:unhideWhenUsed="1"/>
-    <w:lsdException w:name="List Number 2" w:semiHidden="1" w:unhideWhenUsed="1"/>
-    <w:lsdException w:name="List Number 3" w:semiHidden="1" w:unhideWhenUsed="1"/>
-    <w:lsdException w:name="List Number 4" w:semiHidden="1" w:unhideWhenUsed="1"/>
-    <w:lsdException w:name="List Number 5" w:semiHidden="1" w:unhideWhenUsed="1"/>
-    <w:lsdException w:name="Title" w:uiPriority="10" w:qFormat="1"/>
-    <w:lsdException w:name="Closing" w:semiHidden="1" w:unhideWhenUsed="1"/>
-    <w:lsdException w:name="Signature" w:semiHidden="1" w:unhideWhenUsed="1"/>
-    <w:lsdException w:name="Default Paragraph Font" w:semiHidden="1" w:uiPriority="1" w:unhideWhenUsed="1"/>
-    <w:lsdException w:name="Body Text" w:semiHidden="1" w:unhideWhenUsed="1"/>
-    <w:lsdException w:name="Body Text Indent" w:semiHidden="1" w:unhideWhenUsed="1"/>
-    <w:lsdException w:name="List Continue" w:semiHidden="1" w:unhideWhenUsed="1"/>
-    <w:lsdException w:name="List Continue 2" w:semiHidden="1" w:unhideWhenUsed="1"/>
-    <w:lsdException w:name="List Continue 3" w:semiHidden="1" w:unhideWhenUsed="1"/>
-    <w:lsdException w:name="List Continue 4" w:semiHidden="1" w:unhideWhenUsed="1"/>
-    <w:lsdException w:name="List Continue 5" w:semiHidden="1" w:unhideWhenUsed="1"/>
-    <w:lsdException w:name="Message Header" w:semiHidden="1" w:unhideWhenUsed="1"/>
-    <w:lsdException w:name="Subtitle" w:uiPriority="11" w:qFormat="1"/>
-    <w:lsdException w:name="Salutation" w:semiHidden="1" w:unhideWhenUsed="1"/>
-    <w:lsdException w:name="Date" w:semiHidden="1" w:unhideWhenUsed="1"/>
-    <w:lsdException w:name="Body Text First Indent" w:semiHidden="1" w:unhideWhenUsed="1"/>
-    <w:lsdException w:name="Body Text First Indent 2" w:semiHidden="1" w:unhideWhenUsed="1"/>
-    <w:lsdException w:name="Note Heading" w:semiHidden="1" w:unhideWhenUsed="1"/>
-    <w:lsdException w:name="Body Text 2" w:semiHidden="1" w:unhideWhenUsed="1"/>
-    <w:lsdException w:name="Body Text 3" w:semiHidden="1" w:unhideWhenUsed="1"/>
-    <w:lsdException w:name="Body Text Indent 2" w:semiHidden="1" w:unhideWhenUsed="1"/>
-    <w:lsdException w:name="Body Text Indent 3" w:semiHidden="1" w:unhideWhenUsed="1"/>
-    <w:lsdException w:name="Block Text" w:semiHidden="1" w:unhideWhenUsed="1"/>
-    <w:lsdException w:name="Hyperlink" w:semiHidden="1" w:unhideWhenUsed="1"/>
-    <w:lsdException w:name="FollowedHyperlink" w:semiHidden="1" w:unhideWhenUsed="1"/>
-    <w:lsdException w:name="Strong" w:uiPriority="22" w:qFormat="1"/>
-    <w:lsdException w:name="Emphasis" w:uiPriority="20" w:qFormat="1"/>
-    <w:lsdException w:name="Document Map" w:semiHidden="1" w:unhideWhenUsed="1"/>
-    <w:lsdException w:name="Plain Text" w:semiHidden="1" w:unhideWhenUsed="1"/>
-    <w:lsdException w:name="E-mail Signature" w:semiHidden="1" w:unhideWhenUsed="1"/>
-    <w:lsdException w:name="HTML Top of Form" w:semiHidden="1" w:unhideWhenUsed="1"/>
-    <w:lsdException w:name="HTML Bottom of Form" w:semiHidden="1" w:unhideWhenUsed="1"/>
-    <w:lsdException w:name="Normal (Web)" w:semiHidden="1" w:unhideWhenUsed="1"/>
-    <w:lsdException w:name="HTML Acronym" w:semiHidden="1" w:unhideWhenUsed="1"/>
-    <w:lsdException w:name="HTML Address" w:semiHidden="1" w:unhideWhenUsed="1"/>
-    <w:lsdException w:name="HTML Cite" w:semiHidden="1" w:unhideWhenUsed="1"/>
-    <w:lsdException w:name="HTML Code" w:semiHidden="1" w:unhideWhenUsed="1"/>
-    <w:lsdException w:name="HTML Definition" w:semiHidden="1" w:unhideWhenUsed="1"/>
-    <w:lsdException w:name="HTML Keyboard" w:semiHidden="1" w:unhideWhenUsed="1"/>
-    <w:lsdException w:name="HTML Preformatted" w:semiHidden="1" w:unhideWhenUsed="1"/>
-    <w:lsdException w:name="HTML Sample" w:semiHidden="1" w:unhideWhenUsed="1"/>
-    <w:lsdException w:name="HTML Typewriter" w:semiHidden="1" w:unhideWhenUsed="1"/>
-    <w:lsdException w:name="HTML Variable" w:semiHidden="1" w:unhideWhenUsed="1"/>
-    <w:lsdException w:name="Normal Table" w:semiHidden="1" w:unhideWhenUsed="1"/>
-    <w:lsdException w:name="annotation subject" w:semiHidden="1" w:unhideWhenUsed="1"/>
-    <w:lsdException w:name="No List" w:semiHidden="1" w:unhideWhenUsed="1"/>
-    <w:lsdException w:name="Outline List 1" w:semiHidden="1" w:unhideWhenUsed="1"/>
-    <w:lsdException w:name="Outline List 2" w:semiHidden="1" w:unhideWhenUsed="1"/>
-    <w:lsdException w:name="Outline List 3" w:semiHidden="1" w:unhideWhenUsed="1"/>
-    <w:lsdException w:name="Table Simple 1" w:semiHidden="1" w:unhideWhenUsed="1"/>
-    <w:lsdException w:name="Table Simple 2" w:semiHidden="1" w:unhideWhenUsed="1"/>
-    <w:lsdException w:name="Table Simple 3" w:semiHidden="1" w:unhideWhenUsed="1"/>
-    <w:lsdException w:name="Table Classic 1" w:semiHidden="1" w:unhideWhenUsed="1"/>
-    <w:lsdException w:name="Table Classic 2" w:semiHidden="1" w:unhideWhenUsed="1"/>
-    <w:lsdException w:name="Table Classic 3" w:semiHidden="1" w:unhideWhenUsed="1"/>
-    <w:lsdException w:name="Table Classic 4" w:semiHidden="1" w:unhideWhenUsed="1"/>
-    <w:lsdException w:name="Table Colorful 1" w:semiHidden="1" w:unhideWhenUsed="1"/>
-    <w:lsdException w:name="Table Colorful 2" w:semiHidden="1" w:unhideWhenUsed="1"/>
-    <w:lsdException w:name="Table Colorful 3" w:semiHidden="1" w:unhideWhenUsed="1"/>
-    <w:lsdException w:name="Table Columns 1" w:semiHidden="1" w:unhideWhenUsed="1"/>
-    <w:lsdException w:name="Table Columns 2" w:semiHidden="1" w:unhideWhenUsed="1"/>
-    <w:lsdException w:name="Table Columns 3" w:semiHidden="1" w:unhideWhenUsed="1"/>
-    <w:lsdException w:name="Table Columns 4" w:semiHidden="1" w:unhideWhenUsed="1"/>
-    <w:lsdException w:name="Table Columns 5" w:semiHidden="1" w:unhideWhenUsed="1"/>
-    <w:lsdException w:name="Table Grid 1" w:semiHidden="1" w:unhideWhenUsed="1"/>
-    <w:lsdException w:name="Table Grid 2" w:semiHidden="1" w:unhideWhenUsed="1"/>
-    <w:lsdException w:name="Table Grid 3" w:semiHidden="1" w:unhideWhenUsed="1"/>
-    <w:lsdException w:name="Table Grid 4" w:semiHidden="1" w:unhideWhenUsed="1"/>
-    <w:lsdException w:name="Table Grid 5" w:semiHidden="1" w:unhideWhenUsed="1"/>
-    <w:lsdException w:name="Table Grid 6" w:semiHidden="1" w:unhideWhenUsed="1"/>
-    <w:lsdException w:name="Table Grid 7" w:semiHidden="1" w:unhideWhenUsed="1"/>
-    <w:lsdException w:name="Table Grid 8" w:semiHidden="1" w:unhideWhenUsed="1"/>
-    <w:lsdException w:name="Table List 1" w:semiHidden="1" w:unhideWhenUsed="1"/>
-    <w:lsdException w:name="Table List 2" w:semiHidden="1" w:unhideWhenUsed="1"/>
-    <w:lsdException w:name="Table List 3" w:semiHidden="1" w:unhideWhenUsed="1"/>
-    <w:lsdException w:name="Table List 4" w:semiHidden="1" w:unhideWhenUsed="1"/>
-    <w:lsdException w:name="Table List 5" w:semiHidden="1" w:unhideWhenUsed="1"/>
-    <w:lsdException w:name="Table List 6" w:semiHidden="1" w:unhideWhenUsed="1"/>
-    <w:lsdException w:name="Table List 7" w:semiHidden="1" w:unhideWhenUsed="1"/>
-    <w:lsdException w:name="Table List 8" w:semiHidden="1" w:unhideWhenUsed="1"/>
-    <w:lsdException w:name="Table 3D effects 1" w:semiHidden="1" w:unhideWhenUsed="1"/>
-    <w:lsdException w:name="Table 3D effects 2" w:semiHidden="1" w:unhideWhenUsed="1"/>
-    <w:lsdException w:name="Table 3D effects 3" w:semiHidden="1" w:unhideWhenUsed="1"/>
-    <w:lsdException w:name="Table Contemporary" w:semiHidden="1" w:unhideWhenUsed="1"/>
-    <w:lsdException w:name="Table Elegant" w:semiHidden="1" w:unhideWhenUsed="1"/>
-    <w:lsdException w:name="Table Professional" w:semiHidden="1" w:unhideWhenUsed="1"/>
-    <w:lsdException w:name="Table Subtle 1" w:semiHidden="1" w:unhideWhenUsed="1"/>
-    <w:lsdException w:name="Table Subtle 2" w:semiHidden="1" w:unhideWhenUsed="1"/>
-    <w:lsdException w:name="Table Web 1" w:semiHidden="1" w:unhideWhenUsed="1"/>
-    <w:lsdException w:name="Table Web 2" w:semiHidden="1" w:unhideWhenUsed="1"/>
-    <w:lsdException w:name="Table Web 3" w:semiHidden="1" w:unhideWhenUsed="1"/>
-    <w:lsdException w:name="Balloon Text" w:semiHidden="1" w:unhideWhenUsed="1"/>
-    <w:lsdException w:name="Table Grid" w:uiPriority="39"/>
-    <w:lsdException w:name="Table Theme" w:semiHidden="1" w:unhideWhenUsed="1"/>
-    <w:lsdException w:name="Placeholder Text" w:semiHidden="1"/>
-    <w:lsdException w:name="No Spacing" w:uiPriority="1" w:qFormat="1"/>
-    <w:lsdException w:name="Light Shading" w:uiPriority="60"/>
-    <w:lsdException w:name="Light List" w:uiPriority="61"/>
-    <w:lsdException w:name="Light Grid" w:uiPriority="62"/>
-    <w:lsdException w:name="Medium Shading 1" w:uiPriority="63"/>
-    <w:lsdException w:name="Medium Shading 2" w:uiPriority="64"/>
-    <w:lsdException w:name="Medium List 1" w:uiPriority="65"/>
-    <w:lsdException w:name="Medium List 2" w:uiPriority="66"/>
-    <w:lsdException w:name="Medium Grid 1" w:uiPriority="67"/>
-    <w:lsdException w:name="Medium Grid 2" w:uiPriority="68"/>
-    <w:lsdException w:name="Medium Grid 3" w:uiPriority="69"/>
-    <w:lsdException w:name="Dark List" w:uiPriority="70"/>
-    <w:lsdException w:name="Colorful Shading" w:uiPriority="71"/>
-    <w:lsdException w:name="Colorful List" w:uiPriority="72"/>
-    <w:lsdException w:name="Colorful Grid" w:uiPriority="73"/>
-    <w:lsdException w:name="Light Shading Accent 1" w:uiPriority="60"/>
-    <w:lsdException w:name="Light List Accent 1" w:uiPriority="61"/>
-    <w:lsdException w:name="Light Grid Accent 1" w:uiPriority="62"/>
-    <w:lsdException w:name="Medium Shading 1 Accent 1" w:uiPriority="63"/>
-    <w:lsdException w:name="Medium Shading 2 Accent 1" w:uiPriority="64"/>
-    <w:lsdException w:name="Medium List 1 Accent 1" w:uiPriority="65"/>
-    <w:lsdException w:name="Revision" w:semiHidden="1"/>
-    <w:lsdException w:name="List Paragraph" w:uiPriority="34" w:qFormat="1"/>
-    <w:lsdException w:name="Quote" w:uiPriority="29" w:qFormat="1"/>
-    <w:lsdException w:name="Intense Quote" w:uiPriority="30" w:qFormat="1"/>
-    <w:lsdException w:name="Medium List 2 Accent 1" w:uiPriority="66"/>
-    <w:lsdException w:name="Medium Grid 1 Accent 1" w:uiPriority="67"/>
-    <w:lsdException w:name="Medium Grid 2 Accent 1" w:uiPriority="68"/>
-    <w:lsdException w:name="Medium Grid 3 Accent 1" w:uiPriority="69"/>
-    <w:lsdException w:name="Dark List Accent 1" w:uiPriority="70"/>
-    <w:lsdException w:name="Colorful Shading Accent 1" w:uiPriority="71"/>
-    <w:lsdException w:name="Colorful List Accent 1" w:uiPriority="72"/>
-    <w:lsdException w:name="Colorful Grid Accent 1" w:uiPriority="73"/>
-    <w:lsdException w:name="Light Shading Accent 2" w:uiPriority="60"/>
-    <w:lsdException w:name="Light List Accent 2" w:uiPriority="61"/>
-    <w:lsdException w:name="Light Grid Accent 2" w:uiPriority="62"/>
-    <w:lsdException w:name="Medium Shading 1 Accent 2" w:uiPriority="63"/>
-    <w:lsdException w:name="Medium Shading 2 Accent 2" w:uiPriority="64"/>
-    <w:lsdException w:name="Medium List 1 Accent 2" w:uiPriority="65"/>
-    <w:lsdException w:name="Medium List 2 Accent 2" w:uiPriority="66"/>
-    <w:lsdException w:name="Medium Grid 1 Accent 2" w:uiPriority="67"/>
-    <w:lsdException w:name="Medium Grid 2 Accent 2" w:uiPriority="68"/>
-    <w:lsdException w:name="Medium Grid 3 Accent 2" w:uiPriority="69"/>
-    <w:lsdException w:name="Dark List Accent 2" w:uiPriority="70"/>
-    <w:lsdException w:name="Colorful Shading Accent 2" w:uiPriority="71"/>
-    <w:lsdException w:name="Colorful List Accent 2" w:uiPriority="72"/>
-    <w:lsdException w:name="Colorful Grid Accent 2" w:uiPriority="73"/>
-    <w:lsdException w:name="Light Shading Accent 3" w:uiPriority="60"/>
-    <w:lsdException w:name="Light List Accent 3" w:uiPriority="61"/>
-    <w:lsdException w:name="Light Grid Accent 3" w:uiPriority="62"/>
-    <w:lsdException w:name="Medium Shading 1 Accent 3" w:uiPriority="63"/>
-    <w:lsdException w:name="Medium Shading 2 Accent 3" w:uiPriority="64"/>
-    <w:lsdException w:name="Medium List 1 Accent 3" w:uiPriority="65"/>
-    <w:lsdException w:name="Medium List 2 Accent 3" w:uiPriority="66"/>
-    <w:lsdException w:name="Medium Grid 1 Accent 3" w:uiPriority="67"/>
-    <w:lsdException w:name="Medium Grid 2 Accent 3" w:uiPriority="68"/>
-    <w:lsdException w:name="Medium Grid 3 Accent 3" w:uiPriority="69"/>
-    <w:lsdException w:name="Dark List Accent 3" w:uiPriority="70"/>
-    <w:lsdException w:name="Colorful Shading Accent 3" w:uiPriority="71"/>
-    <w:lsdException w:name="Colorful List Accent 3" w:uiPriority="72"/>
-    <w:lsdException w:name="Colorful Grid Accent 3" w:uiPriority="73"/>
-    <w:lsdException w:name="Light Shading Accent 4" w:uiPriority="60"/>
-    <w:lsdException w:name="Light List Accent 4" w:uiPriority="61"/>
-    <w:lsdException w:name="Light Grid Accent 4" w:uiPriority="62"/>
-    <w:lsdException w:name="Medium Shading 1 Accent 4" w:uiPriority="63"/>
-    <w:lsdException w:name="Medium Shading 2 Accent 4" w:uiPriority="64"/>
-    <w:lsdException w:name="Medium List 1 Accent 4" w:uiPriority="65"/>
-    <w:lsdException w:name="Medium List 2 Accent 4" w:uiPriority="66"/>
-    <w:lsdException w:name="Medium Grid 1 Accent 4" w:uiPriority="67"/>
-    <w:lsdException w:name="Medium Grid 2 Accent 4" w:uiPriority="68"/>
-    <w:lsdException w:name="Medium Grid 3 Accent 4" w:uiPriority="69"/>
-    <w:lsdException w:name="Dark List Accent 4" w:uiPriority="70"/>
-    <w:lsdException w:name="Colorful Shading Accent 4" w:uiPriority="71"/>
-    <w:lsdException w:name="Colorful List Accent 4" w:uiPriority="72"/>
-    <w:lsdException w:name="Colorful Grid Accent 4" w:uiPriority="73"/>
-    <w:lsdException w:name="Light Shading Accent 5" w:uiPriority="60"/>
-    <w:lsdException w:name="Light List Accent 5" w:uiPriority="61"/>
-    <w:lsdException w:name="Light Grid Accent 5" w:uiPriority="62"/>
-    <w:lsdException w:name="Medium Shading 1 Accent 5" w:uiPriority="63"/>
-    <w:lsdException w:name="Medium Shading 2 Accent 5" w:uiPriority="64"/>
-    <w:lsdException w:name="Medium List 1 Accent 5" w:uiPriority="65"/>
-    <w:lsdException w:name="Medium List 2 Accent 5" w:uiPriority="66"/>
-    <w:lsdException w:name="Medium Grid 1 Accent 5" w:uiPriority="67"/>
-    <w:lsdException w:name="Medium Grid 2 Accent 5" w:uiPriority="68"/>
-    <w:lsdException w:name="Medium Grid 3 Accent 5" w:uiPriority="69"/>
-    <w:lsdException w:name="Dark List Accent 5" w:uiPriority="70"/>
-    <w:lsdException w:name="Colorful Shading Accent 5" w:uiPriority="71"/>
-    <w:lsdException w:name="Colorful List Accent 5" w:uiPriority="72"/>
-    <w:lsdException w:name="Colorful Grid Accent 5" w:uiPriority="73"/>
-    <w:lsdException w:name="Light Shading Accent 6" w:uiPriority="60"/>
-    <w:lsdException w:name="Light List Accent 6" w:uiPriority="61"/>
-    <w:lsdException w:name="Light Grid Accent 6" w:uiPriority="62"/>
-    <w:lsdException w:name="Medium Shading 1 Accent 6" w:uiPriority="63"/>
-    <w:lsdException w:name="Medium Shading 2 Accent 6" w:uiPriority="64"/>
-    <w:lsdException w:name="Medium List 1 Accent 6" w:uiPriority="65"/>
-    <w:lsdException w:name="Medium List 2 Accent 6" w:uiPriority="66"/>
-    <w:lsdException w:name="Medium Grid 1 Accent 6" w:uiPriority="67"/>
-    <w:lsdException w:name="Medium Grid 2 Accent 6" w:uiPriority="68"/>
-    <w:lsdException w:name="Medium Grid 3 Accent 6" w:uiPriority="69"/>
-    <w:lsdException w:name="Dark List Accent 6" w:uiPriority="70"/>
-    <w:lsdException w:name="Colorful Shading Accent 6" w:uiPriority="71"/>
-    <w:lsdException w:name="Colorful List Accent 6" w:uiPriority="72"/>
-    <w:lsdException w:name="Colorful Grid Accent 6" w:uiPriority="73"/>
-    <w:lsdException w:name="Subtle Emphasis" w:uiPriority="19" w:qFormat="1"/>
-    <w:lsdException w:name="Intense Emphasis" w:uiPriority="21" w:qFormat="1"/>
-    <w:lsdException w:name="Subtle Reference" w:uiPriority="31" w:qFormat="1"/>
-    <w:lsdException w:name="Intense Reference" w:uiPriority="32" w:qFormat="1"/>
-    <w:lsdException w:name="Book Title" w:uiPriority="33" w:qFormat="1"/>
-    <w:lsdException w:name="Bibliography" w:semiHidden="1" w:uiPriority="37" w:unhideWhenUsed="1"/>
-    <w:lsdException w:name="TOC Heading" w:semiHidden="1" w:uiPriority="39" w:unhideWhenUsed="1" w:qFormat="1"/>
-    <w:lsdException w:name="Plain Table 1" w:uiPriority="41"/>
-    <w:lsdException w:name="Plain Table 2" w:uiPriority="42"/>
-    <w:lsdException w:name="Plain Table 3" w:uiPriority="43"/>
-    <w:lsdException w:name="Plain Table 4" w:uiPriority="44"/>
-    <w:lsdException w:name="Plain Table 5" w:uiPriority="45"/>
-    <w:lsdException w:name="Grid Table Light" w:uiPriority="40"/>
-    <w:lsdException w:name="Grid Table 1 Light" w:uiPriority="46"/>
-    <w:lsdException w:name="Grid Table 2" w:uiPriority="47"/>
-    <w:lsdException w:name="Grid Table 3" w:uiPriority="48"/>
-    <w:lsdException w:name="Grid Table 4" w:uiPriority="49"/>
-    <w:lsdException w:name="Grid Table 5 Dark" w:uiPriority="50"/>
-    <w:lsdException w:name="Grid Table 6 Colorful" w:uiPriority="51"/>
-    <w:lsdException w:name="Grid Table 7 Colorful" w:uiPriority="52"/>
-    <w:lsdException w:name="Grid Table 1 Light Accent 1" w:uiPriority="46"/>
-    <w:lsdException w:name="Grid Table 2 Accent 1" w:uiPriority="47"/>
-    <w:lsdException w:name="Grid Table 3 Accent 1" w:uiPriority="48"/>
-    <w:lsdException w:name="Grid Table 4 Accent 1" w:uiPriority="49"/>
-    <w:lsdException w:name="Grid Table 5 Dark Accent 1" w:uiPriority="50"/>
-    <w:lsdException w:name="Grid Table 6 Colorful Accent 1" w:uiPriority="51"/>
-    <w:lsdException w:name="Grid Table 7 Colorful Accent 1" w:uiPriority="52"/>
-    <w:lsdException w:name="Grid Table 1 Light Accent 2" w:uiPriority="46"/>
-    <w:lsdException w:name="Grid Table 2 Accent 2" w:uiPriority="47"/>
-    <w:lsdException w:name="Grid Table 3 Accent 2" w:uiPriority="48"/>
-    <w:lsdException w:name="Grid Table 4 Accent 2" w:uiPriority="49"/>
-    <w:lsdException w:name="Grid Table 5 Dark Accent 2" w:uiPriority="50"/>
-    <w:lsdException w:name="Grid Table 6 Colorful Accent 2" w:uiPriority="51"/>
-    <w:lsdException w:name="Grid Table 7 Colorful Accent 2" w:uiPriority="52"/>
-    <w:lsdException w:name="Grid Table 1 Light Accent 3" w:uiPriority="46"/>
-    <w:lsdException w:name="Grid Table 2 Accent 3" w:uiPriority="47"/>
-    <w:lsdException w:name="Grid Table 3 Accent 3" w:uiPriority="48"/>
-    <w:lsdException w:name="Grid Table 4 Accent 3" w:uiPriority="49"/>
-    <w:lsdException w:name="Grid Table 5 Dark Accent 3" w:uiPriority="50"/>
-    <w:lsdException w:name="Grid Table 6 Colorful Accent 3" w:uiPriority="51"/>
-    <w:lsdException w:name="Grid Table 7 Colorful Accent 3" w:uiPriority="52"/>
-    <w:lsdException w:name="Grid Table 1 Light Accent 4" w:uiPriority="46"/>
-    <w:lsdException w:name="Grid Table 2 Accent 4" w:uiPriority="47"/>
-    <w:lsdException w:name="Grid Table 3 Accent 4" w:uiPriority="48"/>
-    <w:lsdException w:name="Grid Table 4 Accent 4" w:uiPriority="49"/>
-    <w:lsdException w:name="Grid Table 5 Dark Accent 4" w:uiPriority="50"/>
-    <w:lsdException w:name="Grid Table 6 Colorful Accent 4" w:uiPriority="51"/>
-    <w:lsdException w:name="Grid Table 7 Colorful Accent 4" w:uiPriority="52"/>
-    <w:lsdException w:name="Grid Table 1 Light Accent 5" w:uiPriority="46"/>
-    <w:lsdException w:name="Grid Table 2 Accent 5" w:uiPriority="47"/>
-    <w:lsdException w:name="Grid Table 3 Accent 5" w:uiPriority="48"/>
-    <w:lsdException w:name="Grid Table 4 Accent 5" w:uiPriority="49"/>
-    <w:lsdException w:name="Grid Table 5 Dark Accent 5" w:uiPriority="50"/>
-    <w:lsdException w:name="Grid Table 6 Colorful Accent 5" w:uiPriority="51"/>
-    <w:lsdException w:name="Grid Table 7 Colorful Accent 5" w:uiPriority="52"/>
-    <w:lsdException w:name="Grid Table 1 Light Accent 6" w:uiPriority="46"/>
-    <w:lsdException w:name="Grid Table 2 Accent 6" w:uiPriority="47"/>
-    <w:lsdException w:name="Grid Table 3 Accent 6" w:uiPriority="48"/>
-    <w:lsdException w:name="Grid Table 4 Accent 6" w:uiPriority="49"/>
-    <w:lsdException w:name="Grid Table 5 Dark Accent 6" w:uiPriority="50"/>
-    <w:lsdException w:name="Grid Table 6 Colorful Accent 6" w:uiPriority="51"/>
-    <w:lsdException w:name="Grid Table 7 Colorful Accent 6" w:uiPriority="52"/>
-    <w:lsdException w:name="List Table 1 Light" w:uiPriority="46"/>
-    <w:lsdException w:name="List Table 2" w:uiPriority="47"/>
-    <w:lsdException w:name="List Table 3" w:uiPriority="48"/>
-    <w:lsdException w:name="List Table 4" w:uiPriority="49"/>
-    <w:lsdException w:name="List Table 5 Dark" w:uiPriority="50"/>
-    <w:lsdException w:name="List Table 6 Colorful" w:uiPriority="51"/>
-    <w:lsdException w:name="List Table 7 Colorful" w:uiPriority="52"/>
-    <w:lsdException w:name="List Table 1 Light Accent 1" w:uiPriority="46"/>
-    <w:lsdException w:name="List Table 2 Accent 1" w:uiPriority="47"/>
-    <w:lsdException w:name="List Table 3 Accent 1" w:uiPriority="48"/>
-    <w:lsdException w:name="List Table 4 Accent 1" w:uiPriority="49"/>
-    <w:lsdException w:name="List Table 5 Dark Accent 1" w:uiPriority="50"/>
-    <w:lsdException w:name="List Table 6 Colorful Accent 1" w:uiPriority="51"/>
-    <w:lsdException w:name="List Table 7 Colorful Accent 1" w:uiPriority="52"/>
-    <w:lsdException w:name="List Table 1 Light Accent 2" w:uiPriority="46"/>
-    <w:lsdException w:name="List Table 2 Accent 2" w:uiPriority="47"/>
-    <w:lsdException w:name="List Table 3 Accent 2" w:uiPriority="48"/>
-    <w:lsdException w:name="List Table 4 Accent 2" w:uiPriority="49"/>
-    <w:lsdException w:name="List Table 5 Dark Accent 2" w:uiPriority="50"/>
-    <w:lsdException w:name="List Table 6 Colorful Accent 2" w:uiPriority="51"/>
-    <w:lsdException w:name="List Table 7 Colorful Accent 2" w:uiPriority="52"/>
-    <w:lsdException w:name="List Table 1 Light Accent 3" w:uiPriority="46"/>
-    <w:lsdException w:name="List Table 2 Accent 3" w:uiPriority="47"/>
-    <w:lsdException w:name="List Table 3 Accent 3" w:uiPriority="48"/>
-    <w:lsdException w:name="List Table 4 Accent 3" w:uiPriority="49"/>
-    <w:lsdException w:name="List Table 5 Dark Accent 3" w:uiPriority="50"/>
-    <w:lsdException w:name="List Table 6 Colorful Accent 3" w:uiPriority="51"/>
-    <w:lsdException w:name="List Table 7 Colorful Accent 3" w:uiPriority="52"/>
-    <w:lsdException w:name="List Table 1 Light Accent 4" w:uiPriority="46"/>
-    <w:lsdException w:name="List Table 2 Accent 4" w:uiPriority="47"/>
-    <w:lsdException w:name="List Table 3 Accent 4" w:uiPriority="48"/>
-    <w:lsdException w:name="List Table 4 Accent 4" w:uiPriority="49"/>
-    <w:lsdException w:name="List Table 5 Dark Accent 4" w:uiPriority="50"/>
-    <w:lsdException w:name="List Table 6 Colorful Accent 4" w:uiPriority="51"/>
-    <w:lsdException w:name="List Table 7 Colorful Accent 4" w:uiPriority="52"/>
-    <w:lsdException w:name="List Table 1 Light Accent 5" w:uiPriority="46"/>
-    <w:lsdException w:name="List Table 2 Accent 5" w:uiPriority="47"/>
-    <w:lsdException w:name="List Table 3 Accent 5" w:uiPriority="48"/>
-    <w:lsdException w:name="List Table 4 Accent 5" w:uiPriority="49"/>
-    <w:lsdException w:name="List Table 5 Dark Accent 5" w:uiPriority="50"/>
-    <w:lsdException w:name="List Table 6 Colorful Accent 5" w:uiPriority="51"/>
-    <w:lsdException w:name="List Table 7 Colorful Accent 5" w:uiPriority="52"/>
-    <w:lsdException w:name="List Table 1 Light Accent 6" w:uiPriority="46"/>
-    <w:lsdException w:name="List Table 2 Accent 6" w:uiPriority="47"/>
-    <w:lsdException w:name="List Table 3 Accent 6" w:uiPriority="48"/>
-    <w:lsdException w:name="List Table 4 Accent 6" w:uiPriority="49"/>
-    <w:lsdException w:name="List Table 5 Dark Accent 6" w:uiPriority="50"/>
-    <w:lsdException w:name="List Table 6 Colorful Accent 6" w:uiPriority="51"/>
-    <w:lsdException w:name="List Table 7 Colorful Accent 6" w:uiPriority="52"/>
-  </w:latentStyles>
-  <w:style w:type="paragraph" w:default="1" w:styleId="Normal">
-    <w:name w:val="Normal"/>
-    <w:qFormat/>
-  </w:style>
-  <w:style w:type="character" w:default="1" w:styleId="DefaultParagraphFont">
-    <w:name w:val="Default Paragraph Font"/>
-    <w:uiPriority w:val="1"/>
-    <w:semiHidden/>
-    <w:unhideWhenUsed/>
-  </w:style>
-  <w:style w:type="table" w:default="1" w:styleId="TableNormal">
-    <w:name w:val="Normal Table"/>
-    <w:uiPriority w:val="99"/>
-    <w:semiHidden/>
-    <w:unhideWhenUsed/>
-    <w:tblPr>
-      <w:tblInd w:w="0" w:type="dxa"/>
-      <w:tblCellMar>
-        <w:top w:w="0" w:type="dxa"/>
-        <w:left w:w="108" w:type="dxa"/>
-        <w:bottom w:w="0" w:type="dxa"/>
-        <w:right w:w="108" w:type="dxa"/>
-      </w:tblCellMar>
-    </w:tblPr>
-  </w:style>
-  <w:style w:type="numbering" w:default="1" w:styleId="NoList">
-    <w:name w:val="No List"/>
-    <w:uiPriority w:val="99"/>
-    <w:semiHidden/>
-    <w:unhideWhenUsed/>
-  </w:style>
-  <w:style w:type="paragraph" w:customStyle="1" w:styleId="DB74A2782C02497488D73D438FBE8438">
-    <w:name w:val="DB74A2782C02497488D73D438FBE8438"/>
-    <w:rsid w:val="00DB2F4D"/>
-  </w:style>
-  <w:style w:type="paragraph" w:customStyle="1" w:styleId="E0B1A6BF5DBC4709A027C0EED0D59D75">
-    <w:name w:val="E0B1A6BF5DBC4709A027C0EED0D59D75"/>
-    <w:rsid w:val="00DB2F4D"/>
-  </w:style>
-  <w:style w:type="paragraph" w:customStyle="1" w:styleId="94ECE59B2FAB4986A3F5408196E52DBC">
-    <w:name w:val="94ECE59B2FAB4986A3F5408196E52DBC"/>
-    <w:rsid w:val="00DB2F4D"/>
-  </w:style>
-</w:styles>
-</file>
-
-<file path=word/glossary/webSettings.xml><?xml version="1.0" encoding="utf-8"?>
-<w:webSettings xmlns:mc="http://schemas.openxmlformats.org/markup-compatibility/2006" xmlns:r="http://schemas.openxmlformats.org/officeDocument/2006/relationships" xmlns:w="http://schemas.openxmlformats.org/wordprocessingml/2006/main" xmlns:w14="http://schemas.microsoft.com/office/word/2010/wordml" xmlns:w15="http://schemas.microsoft.com/office/word/2012/wordml" mc:Ignorable="w14 w15">
-  <w:optimizeForBrowser/>
-  <w:allowPNG/>
-</w:webSettings>
-</file>
-
 <file path=word/theme/theme1.xml><?xml version="1.0" encoding="utf-8"?>
 <a:theme xmlns:a="http://schemas.openxmlformats.org/drawingml/2006/main" name="Office Theme">
   <a:themeElements>
@@ -8677,7 +6608,7 @@
 </file>
 
 <file path=customXml/itemProps1.xml><?xml version="1.0" encoding="utf-8"?>
-<ds:datastoreItem xmlns:ds="http://schemas.openxmlformats.org/officeDocument/2006/customXml" ds:itemID="{6933D616-B1A2-47F1-AA98-4EB1935F6F14}">
+<ds:datastoreItem xmlns:ds="http://schemas.openxmlformats.org/officeDocument/2006/customXml" ds:itemID="{3DBCA1F9-1C8E-4684-AFC9-F9008503C757}">
   <ds:schemaRefs>
     <ds:schemaRef ds:uri="http://schemas.openxmlformats.org/officeDocument/2006/bibliography"/>
   </ds:schemaRefs>

</xml_diff>

<commit_message>
Report udpated + TASKS files added
I've created the Team_Taks file. Please don't edit it. It is the only
way I can keep control of it. I'll be checking your pulls and updating
it accordingly.
It is also better if you do the tasks and upload to the Tasks folder.
Sorry, I moved some folders to there, thtat's why there are so many
files to update haha
</commit_message>
<xml_diff>
--- a/docs/Report/FullReport.docx
+++ b/docs/Report/FullReport.docx
@@ -2,9 +2,11 @@
 <file path=word/document.xml><?xml version="1.0" encoding="utf-8"?>
 <w:document xmlns:wpc="http://schemas.microsoft.com/office/word/2010/wordprocessingCanvas" xmlns:mc="http://schemas.openxmlformats.org/markup-compatibility/2006" xmlns:o="urn:schemas-microsoft-com:office:office" xmlns:r="http://schemas.openxmlformats.org/officeDocument/2006/relationships" xmlns:m="http://schemas.openxmlformats.org/officeDocument/2006/math" xmlns:v="urn:schemas-microsoft-com:vml" xmlns:wp14="http://schemas.microsoft.com/office/word/2010/wordprocessingDrawing" xmlns:wp="http://schemas.openxmlformats.org/drawingml/2006/wordprocessingDrawing" xmlns:w10="urn:schemas-microsoft-com:office:word" xmlns:w="http://schemas.openxmlformats.org/wordprocessingml/2006/main" xmlns:w14="http://schemas.microsoft.com/office/word/2010/wordml" xmlns:w15="http://schemas.microsoft.com/office/word/2012/wordml" xmlns:wpg="http://schemas.microsoft.com/office/word/2010/wordprocessingGroup" xmlns:wpi="http://schemas.microsoft.com/office/word/2010/wordprocessingInk" xmlns:wne="http://schemas.microsoft.com/office/word/2006/wordml" xmlns:wps="http://schemas.microsoft.com/office/word/2010/wordprocessingShape" mc:Ignorable="w14 w15 wp14">
   <w:body>
-    <w:bookmarkStart w:id="0" w:name="OLE_LINK1" w:displacedByCustomXml="next"/>
-    <w:bookmarkStart w:id="1" w:name="OLE_LINK2" w:displacedByCustomXml="next"/>
-    <w:bookmarkStart w:id="2" w:name="OLE_LINK3" w:displacedByCustomXml="next"/>
+    <w:bookmarkStart w:id="0" w:name="_GoBack" w:displacedByCustomXml="next"/>
+    <w:bookmarkEnd w:id="0" w:displacedByCustomXml="next"/>
+    <w:bookmarkStart w:id="1" w:name="OLE_LINK1" w:displacedByCustomXml="next"/>
+    <w:bookmarkStart w:id="2" w:name="OLE_LINK2" w:displacedByCustomXml="next"/>
+    <w:bookmarkStart w:id="3" w:name="OLE_LINK3" w:displacedByCustomXml="next"/>
     <w:sdt>
       <w:sdtPr>
         <w:id w:val="2147385707"/>
@@ -493,20 +495,40 @@
                   <w:rPr>
                     <w:rFonts w:ascii="Arial" w:hAnsi="Arial" w:cs="Arial"/>
                   </w:rPr>
-                  <w:t>Dr.Saed Murad (</w:t>
+                  <w:t>Dr.</w:t>
+                </w:r>
+                <w:r>
+                  <w:t xml:space="preserve"> </w:t>
                 </w:r>
                 <w:r>
                   <w:rPr>
                     <w:rFonts w:ascii="Arial" w:hAnsi="Arial" w:cs="Arial"/>
-                    <w:highlight w:val="yellow"/>
-                  </w:rPr>
-                  <w:t>confirm spelling</w:t>
+                  </w:rPr>
+                  <w:t>S</w:t>
                 </w:r>
                 <w:r>
                   <w:rPr>
                     <w:rFonts w:ascii="Arial" w:hAnsi="Arial" w:cs="Arial"/>
                   </w:rPr>
-                  <w:t xml:space="preserve">) </w:t>
+                  <w:t xml:space="preserve">yed </w:t>
+                </w:r>
+                <w:r>
+                  <w:rPr>
+                    <w:rFonts w:ascii="Arial" w:hAnsi="Arial" w:cs="Arial"/>
+                  </w:rPr>
+                  <w:t>M</w:t>
+                </w:r>
+                <w:r>
+                  <w:rPr>
+                    <w:rFonts w:ascii="Arial" w:hAnsi="Arial" w:cs="Arial"/>
+                  </w:rPr>
+                  <w:t>urad</w:t>
+                </w:r>
+                <w:r>
+                  <w:rPr>
+                    <w:rFonts w:ascii="Arial" w:hAnsi="Arial" w:cs="Arial"/>
+                  </w:rPr>
+                  <w:t xml:space="preserve"> </w:t>
                 </w:r>
               </w:p>
             </w:tc>
@@ -797,7 +819,7 @@
               <w:r>
                 <w:fldChar w:fldCharType="separate"/>
               </w:r>
-              <w:hyperlink w:anchor="_Toc404440077" w:history="1">
+              <w:hyperlink w:anchor="_Toc404712658" w:history="1">
                 <w:r>
                   <w:rPr>
                     <w:rStyle w:val="Hyperlink"/>
@@ -824,7 +846,7 @@
                     <w:noProof/>
                     <w:webHidden/>
                   </w:rPr>
-                  <w:instrText xml:space="preserve"> PAGEREF _Toc404440077 \h </w:instrText>
+                  <w:instrText xml:space="preserve"> PAGEREF _Toc404712658 \h </w:instrText>
                 </w:r>
                 <w:r>
                   <w:rPr>
@@ -858,13 +880,17 @@
             <w:p>
               <w:pPr>
                 <w:pStyle w:val="TOC2"/>
+                <w:tabs>
+                  <w:tab w:val="right" w:leader="dot" w:pos="9016"/>
+                </w:tabs>
                 <w:rPr>
                   <w:rFonts w:eastAsiaTheme="minorEastAsia"/>
+                  <w:b w:val="0"/>
                   <w:noProof/>
                   <w:lang w:eastAsia="en-GB"/>
                 </w:rPr>
               </w:pPr>
-              <w:hyperlink w:anchor="_Toc404440078" w:history="1">
+              <w:hyperlink w:anchor="_Toc404712659" w:history="1">
                 <w:r>
                   <w:rPr>
                     <w:rStyle w:val="Hyperlink"/>
@@ -891,7 +917,7 @@
                     <w:noProof/>
                     <w:webHidden/>
                   </w:rPr>
-                  <w:instrText xml:space="preserve"> PAGEREF _Toc404440078 \h </w:instrText>
+                  <w:instrText xml:space="preserve"> PAGEREF _Toc404712659 \h </w:instrText>
                 </w:r>
                 <w:r>
                   <w:rPr>
@@ -925,13 +951,17 @@
             <w:p>
               <w:pPr>
                 <w:pStyle w:val="TOC2"/>
+                <w:tabs>
+                  <w:tab w:val="right" w:leader="dot" w:pos="9016"/>
+                </w:tabs>
                 <w:rPr>
                   <w:rFonts w:eastAsiaTheme="minorEastAsia"/>
+                  <w:b w:val="0"/>
                   <w:noProof/>
                   <w:lang w:eastAsia="en-GB"/>
                 </w:rPr>
               </w:pPr>
-              <w:hyperlink w:anchor="_Toc404440079" w:history="1">
+              <w:hyperlink w:anchor="_Toc404712660" w:history="1">
                 <w:r>
                   <w:rPr>
                     <w:rStyle w:val="Hyperlink"/>
@@ -958,7 +988,7 @@
                     <w:noProof/>
                     <w:webHidden/>
                   </w:rPr>
-                  <w:instrText xml:space="preserve"> PAGEREF _Toc404440079 \h </w:instrText>
+                  <w:instrText xml:space="preserve"> PAGEREF _Toc404712660 \h </w:instrText>
                 </w:r>
                 <w:r>
                   <w:rPr>
@@ -992,13 +1022,17 @@
             <w:p>
               <w:pPr>
                 <w:pStyle w:val="TOC2"/>
+                <w:tabs>
+                  <w:tab w:val="right" w:leader="dot" w:pos="9016"/>
+                </w:tabs>
                 <w:rPr>
                   <w:rFonts w:eastAsiaTheme="minorEastAsia"/>
+                  <w:b w:val="0"/>
                   <w:noProof/>
                   <w:lang w:eastAsia="en-GB"/>
                 </w:rPr>
               </w:pPr>
-              <w:hyperlink w:anchor="_Toc404440080" w:history="1">
+              <w:hyperlink w:anchor="_Toc404712661" w:history="1">
                 <w:r>
                   <w:rPr>
                     <w:rStyle w:val="Hyperlink"/>
@@ -1025,7 +1059,7 @@
                     <w:noProof/>
                     <w:webHidden/>
                   </w:rPr>
-                  <w:instrText xml:space="preserve"> PAGEREF _Toc404440080 \h </w:instrText>
+                  <w:instrText xml:space="preserve"> PAGEREF _Toc404712661 \h </w:instrText>
                 </w:r>
                 <w:r>
                   <w:rPr>
@@ -1071,7 +1105,7 @@
                   <w:lang w:eastAsia="en-GB"/>
                 </w:rPr>
               </w:pPr>
-              <w:hyperlink w:anchor="_Toc404440081" w:history="1">
+              <w:hyperlink w:anchor="_Toc404712662" w:history="1">
                 <w:r>
                   <w:rPr>
                     <w:rStyle w:val="Hyperlink"/>
@@ -1098,7 +1132,7 @@
                     <w:noProof/>
                     <w:webHidden/>
                   </w:rPr>
-                  <w:instrText xml:space="preserve"> PAGEREF _Toc404440081 \h </w:instrText>
+                  <w:instrText xml:space="preserve"> PAGEREF _Toc404712662 \h </w:instrText>
                 </w:r>
                 <w:r>
                   <w:rPr>
@@ -1132,13 +1166,17 @@
             <w:p>
               <w:pPr>
                 <w:pStyle w:val="TOC2"/>
+                <w:tabs>
+                  <w:tab w:val="right" w:leader="dot" w:pos="9016"/>
+                </w:tabs>
                 <w:rPr>
                   <w:rFonts w:eastAsiaTheme="minorEastAsia"/>
+                  <w:b w:val="0"/>
                   <w:noProof/>
                   <w:lang w:eastAsia="en-GB"/>
                 </w:rPr>
               </w:pPr>
-              <w:hyperlink w:anchor="_Toc404440082" w:history="1">
+              <w:hyperlink w:anchor="_Toc404712663" w:history="1">
                 <w:r>
                   <w:rPr>
                     <w:rStyle w:val="Hyperlink"/>
@@ -1165,7 +1203,7 @@
                     <w:noProof/>
                     <w:webHidden/>
                   </w:rPr>
-                  <w:instrText xml:space="preserve"> PAGEREF _Toc404440082 \h </w:instrText>
+                  <w:instrText xml:space="preserve"> PAGEREF _Toc404712663 \h </w:instrText>
                 </w:r>
                 <w:r>
                   <w:rPr>
@@ -1199,13 +1237,17 @@
             <w:p>
               <w:pPr>
                 <w:pStyle w:val="TOC2"/>
+                <w:tabs>
+                  <w:tab w:val="right" w:leader="dot" w:pos="9016"/>
+                </w:tabs>
                 <w:rPr>
                   <w:rFonts w:eastAsiaTheme="minorEastAsia"/>
+                  <w:b w:val="0"/>
                   <w:noProof/>
                   <w:lang w:eastAsia="en-GB"/>
                 </w:rPr>
               </w:pPr>
-              <w:hyperlink w:anchor="_Toc404440083" w:history="1">
+              <w:hyperlink w:anchor="_Toc404712664" w:history="1">
                 <w:r>
                   <w:rPr>
                     <w:rStyle w:val="Hyperlink"/>
@@ -1232,7 +1274,7 @@
                     <w:noProof/>
                     <w:webHidden/>
                   </w:rPr>
-                  <w:instrText xml:space="preserve"> PAGEREF _Toc404440083 \h </w:instrText>
+                  <w:instrText xml:space="preserve"> PAGEREF _Toc404712664 \h </w:instrText>
                 </w:r>
                 <w:r>
                   <w:rPr>
@@ -1278,7 +1320,7 @@
                   <w:lang w:eastAsia="en-GB"/>
                 </w:rPr>
               </w:pPr>
-              <w:hyperlink w:anchor="_Toc404440084" w:history="1">
+              <w:hyperlink w:anchor="_Toc404712665" w:history="1">
                 <w:r>
                   <w:rPr>
                     <w:rStyle w:val="Hyperlink"/>
@@ -1305,7 +1347,7 @@
                     <w:noProof/>
                     <w:webHidden/>
                   </w:rPr>
-                  <w:instrText xml:space="preserve"> PAGEREF _Toc404440084 \h </w:instrText>
+                  <w:instrText xml:space="preserve"> PAGEREF _Toc404712665 \h </w:instrText>
                 </w:r>
                 <w:r>
                   <w:rPr>
@@ -1325,7 +1367,7 @@
                     <w:noProof/>
                     <w:webHidden/>
                   </w:rPr>
-                  <w:t>8</w:t>
+                  <w:t>9</w:t>
                 </w:r>
                 <w:r>
                   <w:rPr>
@@ -1351,7 +1393,7 @@
                   <w:lang w:eastAsia="en-GB"/>
                 </w:rPr>
               </w:pPr>
-              <w:hyperlink w:anchor="_Toc404440085" w:history="1">
+              <w:hyperlink w:anchor="_Toc404712666" w:history="1">
                 <w:r>
                   <w:rPr>
                     <w:rStyle w:val="Hyperlink"/>
@@ -1379,7 +1421,7 @@
                     <w:noProof/>
                     <w:webHidden/>
                   </w:rPr>
-                  <w:instrText xml:space="preserve"> PAGEREF _Toc404440085 \h </w:instrText>
+                  <w:instrText xml:space="preserve"> PAGEREF _Toc404712666 \h </w:instrText>
                 </w:r>
                 <w:r>
                   <w:rPr>
@@ -1399,7 +1441,7 @@
                     <w:noProof/>
                     <w:webHidden/>
                   </w:rPr>
-                  <w:t>8</w:t>
+                  <w:t>9</w:t>
                 </w:r>
                 <w:r>
                   <w:rPr>
@@ -1425,7 +1467,7 @@
                   <w:lang w:eastAsia="en-GB"/>
                 </w:rPr>
               </w:pPr>
-              <w:hyperlink w:anchor="_Toc404440086" w:history="1">
+              <w:hyperlink w:anchor="_Toc404712667" w:history="1">
                 <w:r>
                   <w:rPr>
                     <w:rStyle w:val="Hyperlink"/>
@@ -1452,7 +1494,7 @@
                     <w:noProof/>
                     <w:webHidden/>
                   </w:rPr>
-                  <w:instrText xml:space="preserve"> PAGEREF _Toc404440086 \h </w:instrText>
+                  <w:instrText xml:space="preserve"> PAGEREF _Toc404712667 \h </w:instrText>
                 </w:r>
                 <w:r>
                   <w:rPr>
@@ -1472,7 +1514,7 @@
                     <w:noProof/>
                     <w:webHidden/>
                   </w:rPr>
-                  <w:t>8</w:t>
+                  <w:t>9</w:t>
                 </w:r>
                 <w:r>
                   <w:rPr>
@@ -1498,7 +1540,7 @@
                   <w:lang w:eastAsia="en-GB"/>
                 </w:rPr>
               </w:pPr>
-              <w:hyperlink w:anchor="_Toc404440087" w:history="1">
+              <w:hyperlink w:anchor="_Toc404712668" w:history="1">
                 <w:r>
                   <w:rPr>
                     <w:rStyle w:val="Hyperlink"/>
@@ -1525,7 +1567,7 @@
                     <w:noProof/>
                     <w:webHidden/>
                   </w:rPr>
-                  <w:instrText xml:space="preserve"> PAGEREF _Toc404440087 \h </w:instrText>
+                  <w:instrText xml:space="preserve"> PAGEREF _Toc404712668 \h </w:instrText>
                 </w:r>
                 <w:r>
                   <w:rPr>
@@ -1545,7 +1587,7 @@
                     <w:noProof/>
                     <w:webHidden/>
                   </w:rPr>
-                  <w:t>8</w:t>
+                  <w:t>9</w:t>
                 </w:r>
                 <w:r>
                   <w:rPr>
@@ -1571,7 +1613,7 @@
                   <w:lang w:eastAsia="en-GB"/>
                 </w:rPr>
               </w:pPr>
-              <w:hyperlink w:anchor="_Toc404440088" w:history="1">
+              <w:hyperlink w:anchor="_Toc404712669" w:history="1">
                 <w:r>
                   <w:rPr>
                     <w:rStyle w:val="Hyperlink"/>
@@ -1598,7 +1640,7 @@
                     <w:noProof/>
                     <w:webHidden/>
                   </w:rPr>
-                  <w:instrText xml:space="preserve"> PAGEREF _Toc404440088 \h </w:instrText>
+                  <w:instrText xml:space="preserve"> PAGEREF _Toc404712669 \h </w:instrText>
                 </w:r>
                 <w:r>
                   <w:rPr>
@@ -1660,326 +1702,102 @@
       <w:pPr>
         <w:pStyle w:val="Heading1"/>
       </w:pPr>
-      <w:bookmarkStart w:id="3" w:name="_Toc404440077"/>
+      <w:bookmarkStart w:id="4" w:name="_Toc404712658"/>
       <w:r>
         <w:lastRenderedPageBreak/>
         <w:t>Introduction</w:t>
       </w:r>
-      <w:bookmarkEnd w:id="3"/>
-    </w:p>
-    <w:p>
-      <w:pPr>
-        <w:pStyle w:val="ListParagraph"/>
-        <w:widowControl w:val="0"/>
-        <w:numPr>
-          <w:ilvl w:val="0"/>
-          <w:numId w:val="11"/>
-        </w:numPr>
-        <w:overflowPunct w:val="0"/>
-        <w:autoSpaceDE w:val="0"/>
-        <w:autoSpaceDN w:val="0"/>
-        <w:adjustRightInd w:val="0"/>
-        <w:spacing w:after="0" w:line="239" w:lineRule="auto"/>
+      <w:bookmarkEnd w:id="4"/>
+    </w:p>
+    <w:p>
+      <w:pPr>
+        <w:pStyle w:val="Heading2"/>
+      </w:pPr>
+      <w:bookmarkStart w:id="5" w:name="_Toc404712659"/>
+      <w:r>
+        <w:t>Middlesex University</w:t>
+      </w:r>
+      <w:bookmarkEnd w:id="5"/>
+      <w:r>
+        <w:t xml:space="preserve"> </w:t>
+      </w:r>
+    </w:p>
+    <w:p>
+      <w:pPr>
         <w:jc w:val="both"/>
-        <w:rPr>
-          <w:rFonts w:ascii="Arial" w:hAnsi="Arial" w:cs="Arial"/>
-          <w:szCs w:val="24"/>
-        </w:rPr>
-      </w:pPr>
-      <w:r>
-        <w:rPr>
-          <w:rFonts w:ascii="Arial" w:hAnsi="Arial" w:cs="Arial"/>
-          <w:szCs w:val="24"/>
-        </w:rPr>
-        <w:t xml:space="preserve">The Company name and type of business </w:t>
-      </w:r>
-    </w:p>
-    <w:p>
-      <w:pPr>
-        <w:pStyle w:val="ListParagraph"/>
-        <w:widowControl w:val="0"/>
-        <w:numPr>
-          <w:ilvl w:val="0"/>
-          <w:numId w:val="11"/>
-        </w:numPr>
-        <w:overflowPunct w:val="0"/>
-        <w:autoSpaceDE w:val="0"/>
-        <w:autoSpaceDN w:val="0"/>
-        <w:adjustRightInd w:val="0"/>
-        <w:spacing w:after="0" w:line="239" w:lineRule="auto"/>
+      </w:pPr>
+      <w:r>
+        <w:t>A University in England with roots back to 1878 who has since build up a reputation in London and international as a providing a high level of higher education from its wealth of experience and strategic operational capabilities.</w:t>
+      </w:r>
+      <w:r>
+        <w:t xml:space="preserve"> Through strengthening our efficiency by employing highly qualified academics, attracting the best ambitious students and strengthening our research reputation we can capitalise internationally on becoming an excellent international tertiary education establishment.</w:t>
+      </w:r>
+    </w:p>
+    <w:p>
+      <w:pPr>
         <w:jc w:val="both"/>
         <w:rPr>
-          <w:rFonts w:ascii="Arial" w:hAnsi="Arial" w:cs="Arial"/>
-          <w:szCs w:val="24"/>
-        </w:rPr>
-      </w:pPr>
-      <w:r>
-        <w:rPr>
-          <w:rFonts w:ascii="Arial" w:hAnsi="Arial" w:cs="Arial"/>
-          <w:szCs w:val="24"/>
-        </w:rPr>
-        <w:t xml:space="preserve">The Company objective, vision and scope </w:t>
-      </w:r>
-    </w:p>
-    <w:p>
-      <w:pPr>
-        <w:pStyle w:val="ListParagraph"/>
-        <w:widowControl w:val="0"/>
-        <w:numPr>
-          <w:ilvl w:val="0"/>
-          <w:numId w:val="11"/>
-        </w:numPr>
-        <w:overflowPunct w:val="0"/>
-        <w:autoSpaceDE w:val="0"/>
-        <w:autoSpaceDN w:val="0"/>
-        <w:adjustRightInd w:val="0"/>
-        <w:spacing w:after="0" w:line="239" w:lineRule="auto"/>
-        <w:jc w:val="both"/>
-        <w:rPr>
-          <w:rFonts w:ascii="Arial" w:hAnsi="Arial" w:cs="Arial"/>
-          <w:szCs w:val="24"/>
-        </w:rPr>
-      </w:pPr>
-      <w:r>
-        <w:rPr>
-          <w:rFonts w:ascii="Arial" w:hAnsi="Arial" w:cs="Arial"/>
-          <w:szCs w:val="24"/>
-        </w:rPr>
-        <w:t>The department (or sub-section) to be considered.</w:t>
-      </w:r>
-    </w:p>
-    <w:p>
-      <w:pPr>
-        <w:widowControl w:val="0"/>
-        <w:overflowPunct w:val="0"/>
-        <w:autoSpaceDE w:val="0"/>
-        <w:autoSpaceDN w:val="0"/>
-        <w:adjustRightInd w:val="0"/>
-        <w:spacing w:after="0" w:line="239" w:lineRule="auto"/>
-        <w:jc w:val="both"/>
-        <w:rPr>
-          <w:rFonts w:ascii="Arial" w:hAnsi="Arial" w:cs="Arial"/>
-          <w:szCs w:val="24"/>
-        </w:rPr>
-      </w:pPr>
-    </w:p>
-    <w:p>
-      <w:pPr>
-        <w:pStyle w:val="Heading2"/>
-      </w:pPr>
-      <w:bookmarkStart w:id="4" w:name="_Toc404440078"/>
-      <w:r>
-        <w:t>Middlesex University</w:t>
-      </w:r>
-      <w:bookmarkEnd w:id="4"/>
-      <w:r>
-        <w:t xml:space="preserve"> </w:t>
-      </w:r>
-    </w:p>
-    <w:p>
-      <w:pPr>
-        <w:jc w:val="both"/>
-      </w:pPr>
-      <w:r>
-        <w:t>A University in England with roots back to 1878 who has since build up a reputation in London and international as a providing a high level of higher education from its wealth of experience and strategic operational capabilities.</w:t>
-      </w:r>
-      <w:r>
-        <w:t xml:space="preserve"> Through strengthening our efficiency by employing highly qualified academics, attracting the best ambitious students and strengthening our research reputation we can capitalise internationally on becoming an excellent international tertiary education establishment.</w:t>
-      </w:r>
-    </w:p>
-    <w:p>
-      <w:pPr>
-        <w:pStyle w:val="Heading2"/>
-      </w:pPr>
-      <w:bookmarkStart w:id="5" w:name="_Toc404440079"/>
-      <w:r>
-        <w:t>Objectives</w:t>
-      </w:r>
-      <w:r>
-        <w:t>, Values and Mission</w:t>
-      </w:r>
-      <w:bookmarkEnd w:id="5"/>
-    </w:p>
-    <w:p>
-      <w:pPr>
-        <w:jc w:val="both"/>
-      </w:pPr>
-      <w:r>
-        <w:t>Our Objectives are to attract students that are determined to succeed and support these students with the correct support and insure student satisfaction by developing policies to maximise their performance. We strive to enhance graduate level employability in an effort to improve our university rankings. We have strategies and policy to organise our schools to enhance excellence.</w:t>
-      </w:r>
-    </w:p>
-    <w:p>
-      <w:pPr>
-        <w:pStyle w:val="Quote"/>
-      </w:pPr>
-      <w:r>
-        <w:t>“Our vision is to become a leading University of choice, recognised internationally for excellence in all that we do.”</w:t>
-      </w:r>
-    </w:p>
-    <w:p>
-      <w:pPr>
-        <w:pStyle w:val="Heading2"/>
-      </w:pPr>
-      <w:bookmarkStart w:id="6" w:name="_Toc404440080"/>
-      <w:r>
-        <w:t>Marketing Department</w:t>
-      </w:r>
-      <w:bookmarkEnd w:id="6"/>
-      <w:r>
-        <w:t xml:space="preserve"> </w:t>
-      </w:r>
-    </w:p>
-    <w:p>
-      <w:pPr>
-        <w:jc w:val="both"/>
-      </w:pPr>
-      <w:r>
-        <w:t>Middlesex University M</w:t>
-      </w:r>
-      <w:r>
-        <w:t>arketing depart</w:t>
-      </w:r>
-      <w:r>
-        <w:t xml:space="preserve">ment is based at </w:t>
-      </w:r>
-      <w:r>
-        <w:t>the Middlesex University</w:t>
-      </w:r>
-      <w:r>
-        <w:t xml:space="preserve"> London c</w:t>
-      </w:r>
-      <w:r>
-        <w:t xml:space="preserve">ampus and from </w:t>
-      </w:r>
-      <w:r>
-        <w:t xml:space="preserve">there advertisements are </w:t>
-      </w:r>
-      <w:r>
-        <w:t>launch</w:t>
-      </w:r>
-      <w:r>
-        <w:t>ed</w:t>
-      </w:r>
-      <w:r>
-        <w:t xml:space="preserve"> and manage</w:t>
-      </w:r>
-      <w:r>
-        <w:t>d</w:t>
-      </w:r>
-      <w:r>
-        <w:t xml:space="preserve">. We specialise and focus on each of our five schools across the three different campuses </w:t>
-      </w:r>
-      <w:r>
-        <w:t>universally</w:t>
-      </w:r>
-      <w:r>
-        <w:t xml:space="preserve">. We receive investments for our advertising </w:t>
-      </w:r>
-      <w:r>
-        <w:t>projects internally as well as from external sources.</w:t>
-      </w:r>
-    </w:p>
-    <w:p/>
+          <w:color w:val="FF0000"/>
+        </w:rPr>
+      </w:pPr>
+      <w:r>
+        <w:rPr>
+          <w:rFonts w:cs="Arial"/>
+          <w:b/>
+          <w:color w:val="FF0000"/>
+        </w:rPr>
+        <w:t>Van/Veraj</w:t>
+      </w:r>
+      <w:r>
+        <w:rPr>
+          <w:rFonts w:cs="Arial"/>
+          <w:color w:val="FF0000"/>
+        </w:rPr>
+        <w:t xml:space="preserve">: </w:t>
+      </w:r>
+      <w:r>
+        <w:rPr>
+          <w:color w:val="FF0000"/>
+        </w:rPr>
+        <w:t>Mentioned who is in each part of the pyramid. Dean and relatives are on the top and deciding what the values and missions are. Tactical are… not sure, needs to research. And operational are the people providing the service to the students: teachers, librarians and so on…</w:t>
+      </w:r>
+    </w:p>
     <w:p>
       <w:pPr>
         <w:spacing w:after="0" w:line="240" w:lineRule="auto"/>
       </w:pPr>
-    </w:p>
-    <w:p>
-      <w:pPr>
-        <w:pStyle w:val="ListParagraph"/>
-        <w:numPr>
-          <w:ilvl w:val="0"/>
-          <w:numId w:val="3"/>
-        </w:numPr>
-        <w:spacing w:after="0" w:line="240" w:lineRule="auto"/>
-      </w:pPr>
-      <w:r>
-        <w:t>Try to get an updated version of the files below:</w:t>
-      </w:r>
-    </w:p>
-    <w:p>
-      <w:pPr>
-        <w:pStyle w:val="ListParagraph"/>
-        <w:numPr>
-          <w:ilvl w:val="0"/>
-          <w:numId w:val="3"/>
-        </w:numPr>
-        <w:spacing w:after="0" w:line="240" w:lineRule="auto"/>
-      </w:pPr>
+      <w:r>
+        <w:rPr>
+          <w:color w:val="FF0000"/>
+        </w:rPr>
+        <w:t xml:space="preserve">If you are struggling with it, try </w:t>
+      </w:r>
       <w:hyperlink r:id="rId7" w:history="1">
         <w:r>
           <w:rPr>
             <w:rStyle w:val="Hyperlink"/>
           </w:rPr>
-          <w:t>University Regulations for the Academic Year 2004/2005</w:t>
+          <w:t>checking this link</w:t>
         </w:r>
       </w:hyperlink>
-    </w:p>
-    <w:p>
-      <w:pPr>
-        <w:pStyle w:val="ListParagraph"/>
-        <w:numPr>
-          <w:ilvl w:val="0"/>
-          <w:numId w:val="3"/>
-        </w:numPr>
-        <w:spacing w:after="0" w:line="240" w:lineRule="auto"/>
-        <w:rPr>
-          <w:rStyle w:val="Hyperlink"/>
-          <w:color w:val="auto"/>
-          <w:u w:val="none"/>
-        </w:rPr>
-      </w:pPr>
-      <w:hyperlink r:id="rId8" w:history="1">
-        <w:r>
-          <w:rPr>
-            <w:rStyle w:val="Hyperlink"/>
-          </w:rPr>
-          <w:t>Equality and Diversity at Middlesex University</w:t>
-        </w:r>
-      </w:hyperlink>
-    </w:p>
-    <w:p>
-      <w:pPr>
-        <w:pStyle w:val="ListParagraph"/>
-        <w:numPr>
-          <w:ilvl w:val="0"/>
-          <w:numId w:val="3"/>
-        </w:numPr>
-        <w:spacing w:after="0" w:line="240" w:lineRule="auto"/>
-      </w:pPr>
-      <w:hyperlink r:id="rId9" w:history="1">
-        <w:r>
-          <w:rPr>
-            <w:rStyle w:val="Hyperlink"/>
-          </w:rPr>
-          <w:t>Click here</w:t>
-        </w:r>
-      </w:hyperlink>
-      <w:r>
-        <w:t xml:space="preserve"> for more information about the pyramid below.</w:t>
-      </w:r>
-    </w:p>
-    <w:p>
-      <w:pPr>
-        <w:shd w:val="clear" w:color="auto" w:fill="FFFFFF"/>
-        <w:spacing w:after="0" w:line="240" w:lineRule="auto"/>
-        <w:rPr>
-          <w:rFonts w:ascii="Verdana" w:eastAsia="Times New Roman" w:hAnsi="Verdana" w:cs="Times New Roman"/>
-          <w:color w:val="333333"/>
-          <w:sz w:val="20"/>
-          <w:szCs w:val="20"/>
-          <w:lang w:eastAsia="en-GB"/>
-        </w:rPr>
+      <w:r>
+        <w:rPr>
+          <w:color w:val="FF0000"/>
+        </w:rPr>
+        <w:t>.</w:t>
+      </w:r>
+    </w:p>
+    <w:p>
+      <w:pPr>
+        <w:jc w:val="both"/>
       </w:pPr>
       <w:r>
         <w:rPr>
           <w:noProof/>
           <w:lang w:eastAsia="en-GB"/>
         </w:rPr>
-        <w:lastRenderedPageBreak/>
         <w:drawing>
-          <wp:inline distT="0" distB="0" distL="0" distR="0" wp14:anchorId="07E01E4E" wp14:editId="3BF750B5">
+          <wp:inline distT="0" distB="0" distL="0" distR="0" wp14:anchorId="4F19BD9E" wp14:editId="298C3C14">
             <wp:extent cx="5200650" cy="2924175"/>
             <wp:effectExtent l="0" t="0" r="0" b="9525"/>
             <wp:docPr id="1" name="Picture 1" descr="Pyramid representing the three layers of management and their roles. Senior management and Strategic, dealing with policy decisions, and their work is long term, complex and non-routine. Middle management is tactical, dealking with how to achieve policy, and their work is medium term and less complex. Junior management are operational, dealing with day to day decisions, and the work is simpler and more routine."/>
@@ -1996,7 +1814,7 @@
                     </pic:cNvPicPr>
                   </pic:nvPicPr>
                   <pic:blipFill>
-                    <a:blip r:embed="rId10">
+                    <a:blip r:embed="rId8">
                       <a:extLst>
                         <a:ext uri="{28A0092B-C50C-407E-A947-70E740481C1C}">
                           <a14:useLocalDpi xmlns:a14="http://schemas.microsoft.com/office/drawing/2010/main" val="0"/>
@@ -2028,225 +1846,183 @@
         </w:drawing>
       </w:r>
     </w:p>
-    <w:bookmarkEnd w:id="2"/>
-    <w:bookmarkEnd w:id="1"/>
-    <w:bookmarkEnd w:id="0"/>
+    <w:p>
+      <w:pPr>
+        <w:pStyle w:val="Heading2"/>
+      </w:pPr>
+      <w:bookmarkStart w:id="6" w:name="_Toc404712660"/>
+      <w:r>
+        <w:t>Objectives</w:t>
+      </w:r>
+      <w:r>
+        <w:t>, Values and Mission</w:t>
+      </w:r>
+      <w:bookmarkEnd w:id="6"/>
+    </w:p>
+    <w:p>
+      <w:pPr>
+        <w:jc w:val="both"/>
+      </w:pPr>
+      <w:r>
+        <w:t>Our Objectives are to attract students that are determined to succeed and support these students with the correct support and insure student satisfaction by developing policies to maximise their performance. We strive to enhance graduate level employability in an effort to improve our university rankings. We have strategies and policy to organise our schools to enhance excellence.</w:t>
+      </w:r>
+    </w:p>
+    <w:p>
+      <w:pPr>
+        <w:pStyle w:val="Quote"/>
+      </w:pPr>
+      <w:r>
+        <w:t>“Our vision is to become a leading University of choice, recognised internationally for excellence in all that we do.”</w:t>
+      </w:r>
+    </w:p>
+    <w:p>
+      <w:pPr>
+        <w:pStyle w:val="Heading2"/>
+      </w:pPr>
+      <w:bookmarkStart w:id="7" w:name="_Toc404712661"/>
+      <w:r>
+        <w:t>Marketing Department</w:t>
+      </w:r>
+      <w:bookmarkEnd w:id="7"/>
+      <w:r>
+        <w:t xml:space="preserve"> </w:t>
+      </w:r>
+    </w:p>
+    <w:p>
+      <w:pPr>
+        <w:jc w:val="both"/>
+      </w:pPr>
+      <w:r>
+        <w:t>Middlesex University M</w:t>
+      </w:r>
+      <w:r>
+        <w:t>arketing depart</w:t>
+      </w:r>
+      <w:r>
+        <w:t xml:space="preserve">ment is based at </w:t>
+      </w:r>
+      <w:r>
+        <w:t>the Middlesex University</w:t>
+      </w:r>
+      <w:r>
+        <w:t xml:space="preserve"> London c</w:t>
+      </w:r>
+      <w:r>
+        <w:t xml:space="preserve">ampus and from </w:t>
+      </w:r>
+      <w:r>
+        <w:t xml:space="preserve">there advertisements are </w:t>
+      </w:r>
+      <w:r>
+        <w:t>launch</w:t>
+      </w:r>
+      <w:r>
+        <w:t>ed</w:t>
+      </w:r>
+      <w:r>
+        <w:t xml:space="preserve"> and manage</w:t>
+      </w:r>
+      <w:r>
+        <w:t>d</w:t>
+      </w:r>
+      <w:r>
+        <w:t xml:space="preserve">. We specialise and focus on each of our five schools across the three different campuses </w:t>
+      </w:r>
+      <w:r>
+        <w:t>universally</w:t>
+      </w:r>
+      <w:r>
+        <w:t xml:space="preserve">. We receive investments for our advertising </w:t>
+      </w:r>
+      <w:r>
+        <w:t>projects internally as well as from external sources.</w:t>
+      </w:r>
+    </w:p>
+    <w:p>
+      <w:pPr>
+        <w:jc w:val="both"/>
+        <w:rPr>
+          <w:color w:val="FF0000"/>
+        </w:rPr>
+      </w:pPr>
+      <w:r>
+        <w:rPr>
+          <w:rFonts w:cs="Arial"/>
+          <w:b/>
+          <w:color w:val="FF0000"/>
+        </w:rPr>
+        <w:t>Van/Veraj</w:t>
+      </w:r>
+      <w:r>
+        <w:rPr>
+          <w:rFonts w:cs="Arial"/>
+          <w:color w:val="FF0000"/>
+        </w:rPr>
+        <w:t xml:space="preserve">: </w:t>
+      </w:r>
+      <w:r>
+        <w:rPr>
+          <w:color w:val="FF0000"/>
+        </w:rPr>
+        <w:t>Expand on how the Marketing department works</w:t>
+      </w:r>
+      <w:r>
+        <w:rPr>
+          <w:color w:val="FF0000"/>
+        </w:rPr>
+        <w:t>. How they get projects, how they hire contractors to deal with it, why the projects are important. Talk about the list of suppliers and give examples on what they can provide for</w:t>
+      </w:r>
+      <w:r>
+        <w:rPr>
+          <w:color w:val="FF0000"/>
+        </w:rPr>
+        <w:t xml:space="preserve"> the projects</w:t>
+      </w:r>
+      <w:r>
+        <w:rPr>
+          <w:color w:val="FF0000"/>
+        </w:rPr>
+        <w:t>. Mention that the permanent Middlesex University staff will not be take in consideration for this project.</w:t>
+      </w:r>
+      <w:r>
+        <w:rPr>
+          <w:color w:val="FF0000"/>
+        </w:rPr>
+        <w:t xml:space="preserve"> And conclude saying that the </w:t>
+      </w:r>
+      <w:r>
+        <w:rPr>
+          <w:color w:val="FF0000"/>
+        </w:rPr>
+        <w:lastRenderedPageBreak/>
+        <w:t>objectives of the Marketing department are directly linked with the objective of attracting students that are willing to work hard and succeed.</w:t>
+      </w:r>
+    </w:p>
     <w:p>
       <w:pPr>
         <w:spacing w:after="0" w:line="240" w:lineRule="auto"/>
-        <w:ind w:firstLine="720"/>
+        <w:jc w:val="both"/>
       </w:pPr>
     </w:p>
     <w:p>
       <w:pPr>
         <w:spacing w:after="0" w:line="240" w:lineRule="auto"/>
-      </w:pPr>
-    </w:p>
-    <w:p>
-      <w:pPr>
-        <w:pStyle w:val="Heading1"/>
-      </w:pPr>
-      <w:bookmarkStart w:id="7" w:name="_Toc404440081"/>
-      <w:bookmarkStart w:id="8" w:name="OLE_LINK4"/>
-      <w:bookmarkStart w:id="9" w:name="OLE_LINK5"/>
-      <w:bookmarkStart w:id="10" w:name="OLE_LINK6"/>
-      <w:bookmarkStart w:id="11" w:name="OLE_LINK7"/>
-      <w:r>
-        <w:t>Analysis of Operational Systems and Data Sources (20 marks)</w:t>
-      </w:r>
-      <w:bookmarkEnd w:id="7"/>
-    </w:p>
-    <w:p>
-      <w:pPr>
-        <w:pStyle w:val="ListParagraph"/>
-        <w:widowControl w:val="0"/>
-        <w:numPr>
-          <w:ilvl w:val="0"/>
-          <w:numId w:val="10"/>
-        </w:numPr>
-        <w:overflowPunct w:val="0"/>
-        <w:autoSpaceDE w:val="0"/>
-        <w:autoSpaceDN w:val="0"/>
-        <w:adjustRightInd w:val="0"/>
-        <w:spacing w:after="0" w:line="239" w:lineRule="auto"/>
-        <w:rPr>
-          <w:rFonts w:ascii="Arial" w:hAnsi="Arial" w:cs="Arial"/>
-          <w:strike/>
-          <w:szCs w:val="24"/>
-        </w:rPr>
-      </w:pPr>
-      <w:r>
-        <w:rPr>
-          <w:rFonts w:ascii="Arial" w:hAnsi="Arial" w:cs="Arial"/>
-          <w:strike/>
-          <w:szCs w:val="24"/>
-        </w:rPr>
-        <w:t>A discussion of the organisations current operational system</w:t>
-      </w:r>
-    </w:p>
-    <w:p>
-      <w:pPr>
-        <w:pStyle w:val="ListParagraph"/>
-        <w:widowControl w:val="0"/>
-        <w:numPr>
-          <w:ilvl w:val="0"/>
-          <w:numId w:val="10"/>
-        </w:numPr>
-        <w:overflowPunct w:val="0"/>
-        <w:autoSpaceDE w:val="0"/>
-        <w:autoSpaceDN w:val="0"/>
-        <w:adjustRightInd w:val="0"/>
-        <w:spacing w:after="0" w:line="239" w:lineRule="auto"/>
-        <w:rPr>
-          <w:rFonts w:ascii="Arial" w:hAnsi="Arial" w:cs="Arial"/>
-          <w:strike/>
-          <w:szCs w:val="24"/>
-        </w:rPr>
-      </w:pPr>
-      <w:r>
-        <w:rPr>
-          <w:rFonts w:ascii="Arial" w:hAnsi="Arial" w:cs="Arial"/>
-          <w:strike/>
-          <w:szCs w:val="24"/>
-        </w:rPr>
-        <w:t>The data sources used by the systems discussed in 2.1.</w:t>
-      </w:r>
-    </w:p>
-    <w:p>
-      <w:pPr>
-        <w:pStyle w:val="ListParagraph"/>
-        <w:widowControl w:val="0"/>
-        <w:numPr>
-          <w:ilvl w:val="0"/>
-          <w:numId w:val="10"/>
-        </w:numPr>
-        <w:overflowPunct w:val="0"/>
-        <w:autoSpaceDE w:val="0"/>
-        <w:autoSpaceDN w:val="0"/>
-        <w:adjustRightInd w:val="0"/>
-        <w:spacing w:after="0" w:line="239" w:lineRule="auto"/>
-        <w:rPr>
-          <w:rFonts w:ascii="Arial" w:hAnsi="Arial" w:cs="Arial"/>
-          <w:strike/>
-          <w:szCs w:val="24"/>
-        </w:rPr>
-      </w:pPr>
-      <w:r>
-        <w:rPr>
-          <w:rFonts w:ascii="Arial" w:hAnsi="Arial" w:cs="Arial"/>
-          <w:strike/>
-          <w:szCs w:val="24"/>
-        </w:rPr>
-        <w:t>An ERD(s) for the business</w:t>
-      </w:r>
-    </w:p>
-    <w:p>
-      <w:pPr>
-        <w:pStyle w:val="ListParagraph"/>
-        <w:widowControl w:val="0"/>
-        <w:numPr>
-          <w:ilvl w:val="0"/>
-          <w:numId w:val="10"/>
-        </w:numPr>
-        <w:overflowPunct w:val="0"/>
-        <w:autoSpaceDE w:val="0"/>
-        <w:autoSpaceDN w:val="0"/>
-        <w:adjustRightInd w:val="0"/>
-        <w:spacing w:after="0" w:line="239" w:lineRule="auto"/>
-        <w:rPr>
-          <w:rFonts w:ascii="Arial" w:hAnsi="Arial" w:cs="Arial"/>
-          <w:szCs w:val="24"/>
-        </w:rPr>
-      </w:pPr>
-      <w:r>
-        <w:rPr>
-          <w:rFonts w:ascii="Arial" w:hAnsi="Arial" w:cs="Arial"/>
-          <w:szCs w:val="24"/>
-        </w:rPr>
-        <w:t xml:space="preserve">A discussion of the advantages/disadvantages that a data mart would have for your organisation. </w:t>
-      </w:r>
-    </w:p>
-    <w:p>
-      <w:pPr>
-        <w:widowControl w:val="0"/>
-        <w:overflowPunct w:val="0"/>
-        <w:autoSpaceDE w:val="0"/>
-        <w:autoSpaceDN w:val="0"/>
-        <w:adjustRightInd w:val="0"/>
-        <w:spacing w:after="0" w:line="239" w:lineRule="auto"/>
-        <w:rPr>
-          <w:rFonts w:ascii="Arial" w:hAnsi="Arial" w:cs="Arial"/>
-          <w:szCs w:val="24"/>
-        </w:rPr>
-      </w:pPr>
-    </w:p>
-    <w:bookmarkEnd w:id="8"/>
-    <w:bookmarkEnd w:id="9"/>
-    <w:p>
-      <w:pPr>
-        <w:widowControl w:val="0"/>
-        <w:overflowPunct w:val="0"/>
-        <w:autoSpaceDE w:val="0"/>
-        <w:autoSpaceDN w:val="0"/>
-        <w:adjustRightInd w:val="0"/>
-        <w:spacing w:after="0" w:line="239" w:lineRule="auto"/>
-        <w:rPr>
-          <w:b/>
-          <w:strike/>
-        </w:rPr>
-      </w:pPr>
-      <w:r>
-        <w:rPr>
-          <w:b/>
-          <w:strike/>
-        </w:rPr>
-        <w:t>Veeraj and Van:</w:t>
-      </w:r>
-    </w:p>
-    <w:p>
-      <w:pPr>
-        <w:pStyle w:val="ListParagraph"/>
-        <w:widowControl w:val="0"/>
-        <w:numPr>
-          <w:ilvl w:val="0"/>
-          <w:numId w:val="6"/>
-        </w:numPr>
-        <w:overflowPunct w:val="0"/>
-        <w:autoSpaceDE w:val="0"/>
-        <w:autoSpaceDN w:val="0"/>
-        <w:adjustRightInd w:val="0"/>
-        <w:spacing w:after="0" w:line="239" w:lineRule="auto"/>
-        <w:rPr>
-          <w:rFonts w:ascii="Arial" w:hAnsi="Arial" w:cs="Arial"/>
-          <w:strike/>
-          <w:szCs w:val="24"/>
-        </w:rPr>
-      </w:pPr>
-      <w:r>
-        <w:rPr>
-          <w:strike/>
-        </w:rPr>
-        <w:t>What operation</w:t>
-      </w:r>
-      <w:r>
-        <w:rPr>
-          <w:strike/>
-        </w:rPr>
-        <w:t>al</w:t>
-      </w:r>
-      <w:r>
-        <w:rPr>
-          <w:strike/>
-        </w:rPr>
-        <w:t xml:space="preserve"> system they have in place?</w:t>
-      </w:r>
-      <w:r>
-        <w:rPr>
-          <w:rFonts w:ascii="Arial" w:hAnsi="Arial" w:cs="Arial"/>
-          <w:strike/>
-          <w:szCs w:val="24"/>
-        </w:rPr>
-        <w:t xml:space="preserve"> A discussion of the organisations current operational system</w:t>
+        <w:jc w:val="both"/>
+        <w:rPr>
+          <w:color w:val="FF0000"/>
+        </w:rPr>
+      </w:pPr>
+      <w:r>
+        <w:rPr>
+          <w:color w:val="FF0000"/>
+        </w:rPr>
+        <w:t>Use the files below as reference on the appropriate parts of the introduction.</w:t>
+      </w:r>
+      <w:r>
+        <w:rPr>
+          <w:color w:val="FF0000"/>
+        </w:rPr>
+        <w:t xml:space="preserve"> </w:t>
       </w:r>
     </w:p>
     <w:p>
@@ -2254,205 +2030,217 @@
         <w:pStyle w:val="ListParagraph"/>
         <w:numPr>
           <w:ilvl w:val="0"/>
-          <w:numId w:val="6"/>
+          <w:numId w:val="3"/>
         </w:numPr>
         <w:spacing w:after="0" w:line="240" w:lineRule="auto"/>
-        <w:rPr>
-          <w:strike/>
-        </w:rPr>
-      </w:pPr>
-      <w:r>
-        <w:rPr>
-          <w:strike/>
-        </w:rPr>
-        <w:t>What data</w:t>
-      </w:r>
-      <w:r>
-        <w:rPr>
-          <w:strike/>
-        </w:rPr>
-        <w:t xml:space="preserve"> is stored</w:t>
-      </w:r>
-      <w:r>
-        <w:rPr>
-          <w:strike/>
-        </w:rPr>
-        <w:t>?</w:t>
-      </w:r>
+      </w:pPr>
+      <w:hyperlink r:id="rId9" w:history="1">
+        <w:r>
+          <w:rPr>
+            <w:rStyle w:val="Hyperlink"/>
+          </w:rPr>
+          <w:t>University Regulations for the Academic Year 2004/2005</w:t>
+        </w:r>
+      </w:hyperlink>
     </w:p>
     <w:p>
       <w:pPr>
         <w:pStyle w:val="ListParagraph"/>
         <w:numPr>
           <w:ilvl w:val="0"/>
-          <w:numId w:val="6"/>
+          <w:numId w:val="3"/>
         </w:numPr>
         <w:spacing w:after="0" w:line="240" w:lineRule="auto"/>
         <w:rPr>
-          <w:strike/>
-        </w:rPr>
-      </w:pPr>
-      <w:r>
-        <w:rPr>
-          <w:strike/>
-        </w:rPr>
-        <w:t>What are the tables?</w:t>
-      </w:r>
-    </w:p>
-    <w:p>
-      <w:pPr>
-        <w:pStyle w:val="ListParagraph"/>
-        <w:numPr>
-          <w:ilvl w:val="0"/>
-          <w:numId w:val="6"/>
-        </w:numPr>
+          <w:rStyle w:val="Hyperlink"/>
+          <w:color w:val="auto"/>
+          <w:u w:val="none"/>
+        </w:rPr>
+      </w:pPr>
+      <w:hyperlink r:id="rId10" w:history="1">
+        <w:r>
+          <w:rPr>
+            <w:rStyle w:val="Hyperlink"/>
+          </w:rPr>
+          <w:t>Equality and Diversity at Middlesex University</w:t>
+        </w:r>
+      </w:hyperlink>
+    </w:p>
+    <w:bookmarkEnd w:id="3"/>
+    <w:bookmarkEnd w:id="2"/>
+    <w:bookmarkEnd w:id="1"/>
+    <w:p>
+      <w:pPr>
         <w:spacing w:after="0" w:line="240" w:lineRule="auto"/>
-        <w:rPr>
-          <w:strike/>
-        </w:rPr>
-      </w:pPr>
-      <w:r>
-        <w:rPr>
-          <w:strike/>
-        </w:rPr>
-        <w:t>How are they connected?</w:t>
-      </w:r>
-    </w:p>
-    <w:p>
-      <w:pPr>
-        <w:spacing w:after="0" w:line="240" w:lineRule="auto"/>
-      </w:pPr>
-    </w:p>
-    <w:p>
-      <w:pPr>
-        <w:spacing w:after="0" w:line="240" w:lineRule="auto"/>
-        <w:rPr>
-          <w:b/>
-        </w:rPr>
-      </w:pPr>
-      <w:r>
-        <w:rPr>
-          <w:b/>
-        </w:rPr>
-        <w:t>Kateryna:</w:t>
-      </w:r>
-    </w:p>
-    <w:p>
-      <w:pPr>
-        <w:pStyle w:val="ListParagraph"/>
-        <w:numPr>
-          <w:ilvl w:val="0"/>
-          <w:numId w:val="6"/>
-        </w:numPr>
-        <w:spacing w:after="0" w:line="240" w:lineRule="auto"/>
-      </w:pPr>
-      <w:r>
-        <w:t xml:space="preserve">What are the advantages and disadvantages of the current </w:t>
-      </w:r>
-      <w:r>
-        <w:t>operational system</w:t>
-      </w:r>
-      <w:r>
-        <w:t>?</w:t>
-      </w:r>
-    </w:p>
-    <w:p>
-      <w:pPr>
-        <w:pStyle w:val="ListParagraph"/>
-        <w:numPr>
-          <w:ilvl w:val="0"/>
-          <w:numId w:val="6"/>
-        </w:numPr>
-        <w:spacing w:after="0" w:line="240" w:lineRule="auto"/>
-        <w:rPr>
-          <w:strike/>
-        </w:rPr>
-      </w:pPr>
-      <w:r>
-        <w:rPr>
-          <w:strike/>
-        </w:rPr>
-        <w:t>What are the advantages and disadvantages of a data warehouse?</w:t>
-      </w:r>
-      <w:r>
-        <w:rPr>
-          <w:strike/>
-        </w:rPr>
-        <w:t xml:space="preserve"> (Slide week 4) </w:t>
-      </w:r>
-    </w:p>
-    <w:p>
-      <w:pPr>
-        <w:spacing w:after="0" w:line="240" w:lineRule="auto"/>
-      </w:pPr>
-    </w:p>
-    <w:p>
-      <w:pPr>
-        <w:spacing w:after="0" w:line="240" w:lineRule="auto"/>
-        <w:rPr>
-          <w:b/>
-          <w:strike/>
-        </w:rPr>
-      </w:pPr>
-      <w:r>
-        <w:rPr>
-          <w:b/>
-          <w:strike/>
-        </w:rPr>
-        <w:t>Cristiano:</w:t>
-      </w:r>
-    </w:p>
-    <w:p>
-      <w:pPr>
-        <w:pStyle w:val="ListParagraph"/>
-        <w:numPr>
-          <w:ilvl w:val="0"/>
-          <w:numId w:val="6"/>
-        </w:numPr>
-        <w:spacing w:after="0" w:line="240" w:lineRule="auto"/>
-        <w:rPr>
-          <w:strike/>
-        </w:rPr>
-      </w:pPr>
-      <w:r>
-        <w:rPr>
-          <w:strike/>
-        </w:rPr>
-        <w:t xml:space="preserve">Design an ER diagram from the </w:t>
-      </w:r>
-      <w:r>
-        <w:rPr>
-          <w:strike/>
-        </w:rPr>
-        <w:t>Marketing department</w:t>
-      </w:r>
-      <w:r>
-        <w:rPr>
-          <w:strike/>
-        </w:rPr>
-        <w:t>.</w:t>
-      </w:r>
-    </w:p>
-    <w:p>
-      <w:pPr>
-        <w:spacing w:after="0" w:line="240" w:lineRule="auto"/>
-      </w:pPr>
+      </w:pPr>
+    </w:p>
+    <w:p>
+      <w:pPr>
+        <w:pStyle w:val="Heading1"/>
+      </w:pPr>
+      <w:bookmarkStart w:id="8" w:name="_Toc404712662"/>
+      <w:bookmarkStart w:id="9" w:name="OLE_LINK4"/>
+      <w:bookmarkStart w:id="10" w:name="OLE_LINK5"/>
+      <w:bookmarkStart w:id="11" w:name="OLE_LINK6"/>
+      <w:bookmarkStart w:id="12" w:name="OLE_LINK7"/>
+      <w:r>
+        <w:t>Analysis of Operational Systems and Data Sources (20 marks)</w:t>
+      </w:r>
+      <w:bookmarkEnd w:id="8"/>
     </w:p>
     <w:p>
       <w:pPr>
         <w:pStyle w:val="Heading2"/>
       </w:pPr>
-      <w:bookmarkStart w:id="12" w:name="_Toc404440082"/>
+      <w:bookmarkStart w:id="13" w:name="_Toc404712663"/>
+      <w:bookmarkEnd w:id="9"/>
+      <w:bookmarkEnd w:id="10"/>
       <w:r>
         <w:t>Entity Relationship Diagram description</w:t>
       </w:r>
-      <w:bookmarkEnd w:id="12"/>
+      <w:bookmarkEnd w:id="13"/>
     </w:p>
     <w:p>
       <w:pPr>
         <w:jc w:val="both"/>
         <w:rPr>
           <w:rFonts w:cs="Arial"/>
+          <w:color w:val="FF0000"/>
+        </w:rPr>
+      </w:pPr>
+      <w:r>
+        <w:rPr>
+          <w:rFonts w:cs="Arial"/>
+          <w:b/>
+          <w:color w:val="FF0000"/>
+        </w:rPr>
+        <w:t>Van/Veraj</w:t>
+      </w:r>
+      <w:r>
+        <w:rPr>
+          <w:rFonts w:cs="Arial"/>
+          <w:color w:val="FF0000"/>
+        </w:rPr>
+        <w:t xml:space="preserve">: </w:t>
+      </w:r>
+      <w:r>
+        <w:rPr>
+          <w:rFonts w:cs="Arial"/>
+          <w:color w:val="FF0000"/>
+        </w:rPr>
+        <w:t>One paragraph introduction starting with a link between the advantages of having an Operational System (done by Kateryna) and finishing by saying that this chapter will be demonstrating how the Marketing department has implemented its own by describing in detail the Entity Relationship Diagram in detail.</w:t>
+      </w:r>
+      <w:r>
+        <w:rPr>
+          <w:rFonts w:cs="Arial"/>
+          <w:color w:val="FF0000"/>
+        </w:rPr>
+        <w:t xml:space="preserve"> </w:t>
+      </w:r>
+    </w:p>
+    <w:p>
+      <w:pPr>
+        <w:jc w:val="both"/>
+        <w:rPr>
+          <w:rFonts w:cs="Arial"/>
+          <w:color w:val="FF0000"/>
+        </w:rPr>
+      </w:pPr>
+      <w:r>
+        <w:rPr>
+          <w:rFonts w:cs="Arial"/>
+          <w:color w:val="FF0000"/>
+        </w:rPr>
+        <w:t xml:space="preserve">Ps: </w:t>
+      </w:r>
+      <w:r>
+        <w:rPr>
+          <w:rFonts w:cs="Arial"/>
+          <w:b/>
+          <w:color w:val="FF0000"/>
+        </w:rPr>
+        <w:t>ERD</w:t>
+      </w:r>
+      <w:r>
+        <w:rPr>
+          <w:rFonts w:cs="Arial"/>
+          <w:color w:val="FF0000"/>
+        </w:rPr>
+        <w:t xml:space="preserve"> stands for </w:t>
+      </w:r>
+      <w:r>
+        <w:rPr>
+          <w:rFonts w:cs="Arial"/>
+          <w:b/>
+          <w:color w:val="FF0000"/>
+        </w:rPr>
+        <w:t>E</w:t>
+      </w:r>
+      <w:r>
+        <w:rPr>
+          <w:rFonts w:cs="Arial"/>
+          <w:color w:val="FF0000"/>
+        </w:rPr>
+        <w:t xml:space="preserve">ntity </w:t>
+      </w:r>
+      <w:r>
+        <w:rPr>
+          <w:rFonts w:cs="Arial"/>
+          <w:b/>
+          <w:color w:val="FF0000"/>
+        </w:rPr>
+        <w:t>R</w:t>
+      </w:r>
+      <w:r>
+        <w:rPr>
+          <w:rFonts w:cs="Arial"/>
+          <w:color w:val="FF0000"/>
+        </w:rPr>
+        <w:t xml:space="preserve">elationship </w:t>
+      </w:r>
+      <w:r>
+        <w:rPr>
+          <w:rFonts w:cs="Arial"/>
+          <w:b/>
+          <w:color w:val="FF0000"/>
+        </w:rPr>
+        <w:t>D</w:t>
+      </w:r>
+      <w:r>
+        <w:rPr>
+          <w:rFonts w:cs="Arial"/>
+          <w:color w:val="FF0000"/>
+        </w:rPr>
+        <w:t xml:space="preserve">iagram, so it is repetitive to say </w:t>
+      </w:r>
+      <w:r>
+        <w:rPr>
+          <w:rFonts w:cs="Arial"/>
+          <w:i/>
+          <w:color w:val="FF0000"/>
+        </w:rPr>
+        <w:t>ERD diagram</w:t>
+      </w:r>
+      <w:r>
+        <w:rPr>
+          <w:rFonts w:cs="Arial"/>
+          <w:color w:val="FF0000"/>
+        </w:rPr>
+        <w:t xml:space="preserve">. </w:t>
+      </w:r>
+      <w:r>
+        <w:rPr>
+          <w:rFonts w:cs="Arial"/>
+          <w:color w:val="FF0000"/>
+        </w:rPr>
+        <w:sym w:font="Wingdings" w:char="F04A"/>
+      </w:r>
+    </w:p>
+    <w:p>
+      <w:pPr>
+        <w:jc w:val="both"/>
+        <w:rPr>
+          <w:rFonts w:cs="Arial"/>
         </w:rPr>
       </w:pPr>
       <w:r>
@@ -2473,21 +2261,6 @@
         <w:rPr>
           <w:rFonts w:cs="Arial"/>
         </w:rPr>
-        <w:t xml:space="preserve"> </w:t>
-      </w:r>
-    </w:p>
-    <w:p>
-      <w:pPr>
-        <w:jc w:val="both"/>
-        <w:rPr>
-          <w:rFonts w:cs="Arial"/>
-        </w:rPr>
-      </w:pPr>
-      <w:r>
-        <w:rPr>
-          <w:rFonts w:cs="Arial"/>
-        </w:rPr>
-        <w:lastRenderedPageBreak/>
         <w:t>The values are met by taking into consideration the long-term effects these projects will have on staff members, attendees and the different attractions held at these events that could generate positive publicity in line with the values of the university.</w:t>
       </w:r>
     </w:p>
@@ -2603,7 +2376,14 @@
         <w:rPr>
           <w:rFonts w:cs="Arial"/>
         </w:rPr>
-        <w:t xml:space="preserve">To keep a track of all the task and how they were accomplished in the past will help us to understand perhaps how to overcome current difficulties but also will be beneficial to justify our expenditure. How we have managed the task indirectly relates to our budget and therefore we could justify requesting more budget for projects as we have x y and z amount of task that was not completed with other projects and </w:t>
+        <w:t xml:space="preserve">To keep a track of all the task and how they were accomplished in the past will help us to understand perhaps how to overcome current difficulties but also will be beneficial to justify our expenditure. How we have managed the task indirectly relates to our budget and therefore we could </w:t>
+      </w:r>
+      <w:r>
+        <w:rPr>
+          <w:rFonts w:cs="Arial"/>
+        </w:rPr>
+        <w:lastRenderedPageBreak/>
+        <w:t xml:space="preserve">justify requesting more budget for projects as we have x y and z amount of task that was not completed with other projects and </w:t>
       </w:r>
       <w:r>
         <w:t>therefore</w:t>
@@ -2641,6 +2421,37 @@
           <w:rFonts w:cs="Arial"/>
         </w:rPr>
         <w:t>Each project would occur at a venue and to organise the events would have different sessions booked in by book therefore being able to ascertain the correct amount of space allocated. This takes care of the logistical matters like seating plan, amounts expected to be catered for and falls under general event management.</w:t>
+      </w:r>
+    </w:p>
+    <w:p>
+      <w:pPr>
+        <w:jc w:val="both"/>
+        <w:rPr>
+          <w:rFonts w:cs="Arial"/>
+          <w:color w:val="FF0000"/>
+        </w:rPr>
+      </w:pPr>
+      <w:r>
+        <w:rPr>
+          <w:rFonts w:cs="Arial"/>
+          <w:b/>
+          <w:color w:val="FF0000"/>
+        </w:rPr>
+        <w:t>Van/Veraj</w:t>
+      </w:r>
+      <w:r>
+        <w:rPr>
+          <w:rFonts w:cs="Arial"/>
+          <w:color w:val="FF0000"/>
+        </w:rPr>
+        <w:t xml:space="preserve">: </w:t>
+      </w:r>
+      <w:r>
+        <w:rPr>
+          <w:rFonts w:cs="Arial"/>
+          <w:color w:val="FF0000"/>
+        </w:rPr>
+        <w:t>Update the entities and relationship according to the new ERD. Double check if the paragraphs above are updated as well.</w:t>
       </w:r>
     </w:p>
     <w:p>
@@ -2848,7 +2659,6 @@
         <w:rPr>
           <w:rFonts w:cs="Arial"/>
         </w:rPr>
-        <w:lastRenderedPageBreak/>
         <w:t>Every department has a cost centre; this cost centre will be responsible to set budget codes to be assigned to specific projects</w:t>
       </w:r>
       <w:r>
@@ -3263,6 +3073,7 @@
         <w:rPr>
           <w:rFonts w:cs="Arial"/>
         </w:rPr>
+        <w:lastRenderedPageBreak/>
         <w:t xml:space="preserve">At each event attendees must register to be at the event and in turn each session can record who and how many attendees were at that specific session. </w:t>
       </w:r>
     </w:p>
@@ -3383,6 +3194,18 @@
     <w:p>
       <w:pPr>
         <w:jc w:val="both"/>
+      </w:pPr>
+    </w:p>
+    <w:p>
+      <w:pPr>
+        <w:jc w:val="both"/>
+      </w:pPr>
+    </w:p>
+    <w:p>
+      <w:pPr>
+        <w:rPr>
+          <w:color w:val="FF0000"/>
+        </w:rPr>
         <w:sectPr>
           <w:type w:val="continuous"/>
           <w:pgSz w:w="11906" w:h="16838"/>
@@ -3392,6 +3215,31 @@
           <w:docGrid w:linePitch="360"/>
         </w:sectPr>
       </w:pPr>
+      <w:r>
+        <w:rPr>
+          <w:b/>
+          <w:color w:val="FF0000"/>
+        </w:rPr>
+        <w:t>Cristiano</w:t>
+      </w:r>
+      <w:r>
+        <w:rPr>
+          <w:color w:val="FF0000"/>
+        </w:rPr>
+        <w:t xml:space="preserve">: </w:t>
+      </w:r>
+      <w:r>
+        <w:rPr>
+          <w:color w:val="FF0000"/>
+        </w:rPr>
+        <w:t>mention</w:t>
+      </w:r>
+      <w:r>
+        <w:rPr>
+          <w:color w:val="FF0000"/>
+        </w:rPr>
+        <w:t xml:space="preserve"> the external data sources!</w:t>
+      </w:r>
     </w:p>
     <w:p>
       <w:pPr>
@@ -3419,7 +3267,7 @@
             <v:path o:extrusionok="f" gradientshapeok="t" o:connecttype="rect"/>
             <o:lock v:ext="edit" aspectratio="t"/>
           </v:shapetype>
-          <v:shape id="_x0000_i1025" type="#_x0000_t75" style="width:631.25pt;height:523.25pt">
+          <v:shape id="_x0000_i1025" type="#_x0000_t75" style="width:630.75pt;height:523.5pt">
             <v:imagedata r:id="rId11" o:title="Final_ERD_v4"/>
           </v:shape>
         </w:pict>
@@ -3436,8 +3284,6 @@
           <w:docGrid w:linePitch="360"/>
         </w:sectPr>
       </w:pPr>
-      <w:bookmarkStart w:id="13" w:name="_GoBack"/>
-      <w:bookmarkEnd w:id="13"/>
     </w:p>
     <w:p>
       <w:pPr>
@@ -3446,9 +3292,9 @@
           <w:color w:val="0066BB"/>
         </w:rPr>
       </w:pPr>
-      <w:bookmarkStart w:id="14" w:name="_Toc404440083"/>
-      <w:bookmarkEnd w:id="10"/>
+      <w:bookmarkStart w:id="14" w:name="_Toc404712664"/>
       <w:bookmarkEnd w:id="11"/>
+      <w:bookmarkEnd w:id="12"/>
       <w:r>
         <w:lastRenderedPageBreak/>
         <w:t>Advantages and Disadvantages to Using a Data Warehouse</w:t>
@@ -3460,6 +3306,396 @@
         <w:jc w:val="both"/>
       </w:pPr>
       <w:r>
+        <w:t xml:space="preserve">Operational database is designed to process </w:t>
+      </w:r>
+      <w:r>
+        <w:t>and manage dynamic flow of real</w:t>
+      </w:r>
+      <w:r>
+        <w:t xml:space="preserve">-time data.  It allows access to the archived data and permits data modification of this data such as deletion, adding or updating. The significant difference between operational and warehouse systems are that operational system designed to assist with transaction process whereas data warehousing oriented for online analytical process (OLAP) </w:t>
+      </w:r>
+      <w:r>
+        <w:fldChar w:fldCharType="begin" w:fldLock="1"/>
+      </w:r>
+      <w:r>
+        <w:instrText>ADDIN CSL_CITATION { "citationItems" : [ { "id" : "ITEM-1", "itemData" : { "URL" : "http://www.exforsys.com/tutorials/data-warehousing/advantages-and-disadvantages-to-using-a-data-warehouse.html", "accessed" : { "date-parts" : [ [ "2014", "11", "14" ] ] }, "author" : [ { "dropping-particle" : "", "family" : "Exforsys", "given" : "", "non-dropping-particle" : "", "parse-names" : false, "suffix" : "" } ], "id" : "ITEM-1", "issued" : { "date-parts" : [ [ "0" ] ] }, "title" : "Advantages and Disadvantages to Using a Data Warehouse | IT Training and Consulting \u2013 Exforsys", "type" : "webpage" }, "uris" : [ "http://www.mendeley.com/documents/?uuid=14d17f3f-986d-499a-b46d-41c8df8d670d" ] } ], "mendeley" : { "formattedCitation" : "(Exforsys n.d.)", "manualFormatting" : "(Exforsys)", "plainTextFormattedCitation" : "(Exforsys n.d.)", "previouslyFormattedCitation" : "(Exforsys n.d.)" }, "properties" : { "noteIndex" : 0 }, "schema" : "https://github.com/citation-style-language/schema/raw/master/csl-citation.json" }</w:instrText>
+      </w:r>
+      <w:r>
+        <w:fldChar w:fldCharType="separate"/>
+      </w:r>
+      <w:r>
+        <w:t>(Exforsys)</w:t>
+      </w:r>
+      <w:r>
+        <w:rPr>
+          <w:lang w:val="en-US"/>
+        </w:rPr>
+        <w:fldChar w:fldCharType="end"/>
+      </w:r>
+      <w:r>
+        <w:t xml:space="preserve">. Therefore usage of data is optimized for different purposes, see Table 1 below. </w:t>
+      </w:r>
+    </w:p>
+    <w:tbl>
+      <w:tblPr>
+        <w:tblStyle w:val="TableGrid"/>
+        <w:tblW w:w="0" w:type="auto"/>
+        <w:tblLook w:val="04A0" w:firstRow="1" w:lastRow="0" w:firstColumn="1" w:lastColumn="0" w:noHBand="0" w:noVBand="1"/>
+      </w:tblPr>
+      <w:tblGrid>
+        <w:gridCol w:w="4621"/>
+        <w:gridCol w:w="4621"/>
+      </w:tblGrid>
+      <w:tr>
+        <w:tc>
+          <w:tcPr>
+            <w:tcW w:w="4621" w:type="dxa"/>
+          </w:tcPr>
+          <w:p>
+            <w:pPr>
+              <w:spacing w:after="160" w:line="259" w:lineRule="auto"/>
+              <w:jc w:val="both"/>
+              <w:rPr>
+                <w:b/>
+                <w:lang w:val="en-US"/>
+              </w:rPr>
+            </w:pPr>
+            <w:r>
+              <w:rPr>
+                <w:b/>
+                <w:lang w:val="en-US"/>
+              </w:rPr>
+              <w:t>Operational Database</w:t>
+            </w:r>
+          </w:p>
+        </w:tc>
+        <w:tc>
+          <w:tcPr>
+            <w:tcW w:w="4621" w:type="dxa"/>
+          </w:tcPr>
+          <w:p>
+            <w:pPr>
+              <w:spacing w:after="160" w:line="259" w:lineRule="auto"/>
+              <w:jc w:val="both"/>
+              <w:rPr>
+                <w:b/>
+                <w:lang w:val="en-US"/>
+              </w:rPr>
+            </w:pPr>
+            <w:r>
+              <w:rPr>
+                <w:b/>
+                <w:lang w:val="en-US"/>
+              </w:rPr>
+              <w:t xml:space="preserve"> Data Warehouse</w:t>
+            </w:r>
+          </w:p>
+        </w:tc>
+      </w:tr>
+      <w:tr>
+        <w:tc>
+          <w:tcPr>
+            <w:tcW w:w="4621" w:type="dxa"/>
+          </w:tcPr>
+          <w:p>
+            <w:pPr>
+              <w:spacing w:after="160" w:line="259" w:lineRule="auto"/>
+              <w:jc w:val="both"/>
+            </w:pPr>
+            <w:r>
+              <w:t>Supporting high-volume transaction performance with minimum rear reporting.</w:t>
+            </w:r>
+          </w:p>
+          <w:p>
+            <w:pPr>
+              <w:spacing w:after="160" w:line="259" w:lineRule="auto"/>
+              <w:jc w:val="both"/>
+              <w:rPr>
+                <w:lang w:val="en-US"/>
+              </w:rPr>
+            </w:pPr>
+          </w:p>
+          <w:p>
+            <w:pPr>
+              <w:spacing w:after="160" w:line="259" w:lineRule="auto"/>
+              <w:jc w:val="both"/>
+              <w:rPr>
+                <w:lang w:val="en-US"/>
+              </w:rPr>
+            </w:pPr>
+          </w:p>
+          <w:p>
+            <w:pPr>
+              <w:spacing w:after="160" w:line="259" w:lineRule="auto"/>
+              <w:jc w:val="both"/>
+              <w:rPr>
+                <w:lang w:val="en-US"/>
+              </w:rPr>
+            </w:pPr>
+            <w:r>
+              <w:rPr>
+                <w:lang w:val="en-US"/>
+              </w:rPr>
+              <w:t>Provides process-oriented or process-driven analysis only around defined processes of the business and its tasks.</w:t>
+            </w:r>
+          </w:p>
+          <w:p>
+            <w:pPr>
+              <w:spacing w:after="160" w:line="259" w:lineRule="auto"/>
+              <w:jc w:val="both"/>
+              <w:rPr>
+                <w:lang w:val="en-US"/>
+              </w:rPr>
+            </w:pPr>
+          </w:p>
+          <w:p>
+            <w:pPr>
+              <w:spacing w:after="160" w:line="259" w:lineRule="auto"/>
+              <w:jc w:val="both"/>
+              <w:rPr>
+                <w:lang w:val="en-US"/>
+              </w:rPr>
+            </w:pPr>
+          </w:p>
+        </w:tc>
+        <w:tc>
+          <w:tcPr>
+            <w:tcW w:w="4621" w:type="dxa"/>
+          </w:tcPr>
+          <w:p>
+            <w:pPr>
+              <w:spacing w:after="160" w:line="259" w:lineRule="auto"/>
+              <w:jc w:val="both"/>
+            </w:pPr>
+            <w:r>
+              <w:t>Supporting high-volume analytical transactions with maximum reporting that promptly used for making strategic decisions.</w:t>
+            </w:r>
+          </w:p>
+          <w:p>
+            <w:pPr>
+              <w:spacing w:after="160" w:line="259" w:lineRule="auto"/>
+              <w:jc w:val="both"/>
+              <w:rPr>
+                <w:lang w:val="en-US"/>
+              </w:rPr>
+            </w:pPr>
+          </w:p>
+          <w:p>
+            <w:pPr>
+              <w:spacing w:after="160" w:line="259" w:lineRule="auto"/>
+              <w:jc w:val="both"/>
+              <w:rPr>
+                <w:lang w:val="en-US"/>
+              </w:rPr>
+            </w:pPr>
+            <w:r>
+              <w:rPr>
+                <w:lang w:val="en-US"/>
+              </w:rPr>
+              <w:t>Provides subject-oriented analysis with main focus on the business area where company requires strategic decisions. The collected information is concise about particular issue and collected from more then one operational sources. The data analysis produce information about short-range strategies its assessment and evaluations.</w:t>
+            </w:r>
+          </w:p>
+        </w:tc>
+      </w:tr>
+      <w:tr>
+        <w:tc>
+          <w:tcPr>
+            <w:tcW w:w="4621" w:type="dxa"/>
+          </w:tcPr>
+          <w:p>
+            <w:pPr>
+              <w:spacing w:after="160" w:line="259" w:lineRule="auto"/>
+              <w:jc w:val="both"/>
+              <w:rPr>
+                <w:lang w:val="en-US"/>
+              </w:rPr>
+            </w:pPr>
+            <w:r>
+              <w:rPr>
+                <w:lang w:val="en-US"/>
+              </w:rPr>
+              <w:t>Dealing with current data and this data updated on the regular basis.</w:t>
+            </w:r>
+          </w:p>
+        </w:tc>
+        <w:tc>
+          <w:tcPr>
+            <w:tcW w:w="4621" w:type="dxa"/>
+          </w:tcPr>
+          <w:p>
+            <w:pPr>
+              <w:spacing w:after="160" w:line="259" w:lineRule="auto"/>
+              <w:jc w:val="both"/>
+              <w:rPr>
+                <w:lang w:val="en-US"/>
+              </w:rPr>
+            </w:pPr>
+            <w:r>
+              <w:t>Dealing with historical data and this data rarely changed. Data warehouse stores information as non-volatile and read only format. This data is loaded on the regular basis and growing constantly.</w:t>
+            </w:r>
+          </w:p>
+        </w:tc>
+      </w:tr>
+      <w:tr>
+        <w:tc>
+          <w:tcPr>
+            <w:tcW w:w="4621" w:type="dxa"/>
+          </w:tcPr>
+          <w:p>
+            <w:pPr>
+              <w:spacing w:after="160" w:line="259" w:lineRule="auto"/>
+              <w:jc w:val="both"/>
+              <w:rPr>
+                <w:lang w:val="en-US"/>
+              </w:rPr>
+            </w:pPr>
+            <w:r>
+              <w:rPr>
+                <w:lang w:val="en-US"/>
+              </w:rPr>
+              <w:t>System optimized for fast data uploading but small content at the time.</w:t>
+            </w:r>
+          </w:p>
+        </w:tc>
+        <w:tc>
+          <w:tcPr>
+            <w:tcW w:w="4621" w:type="dxa"/>
+          </w:tcPr>
+          <w:p>
+            <w:pPr>
+              <w:spacing w:after="160" w:line="259" w:lineRule="auto"/>
+              <w:jc w:val="both"/>
+            </w:pPr>
+            <w:r>
+              <w:t>System optimized for fast data retrieval and large content at the time.</w:t>
+            </w:r>
+          </w:p>
+        </w:tc>
+      </w:tr>
+      <w:tr>
+        <w:tc>
+          <w:tcPr>
+            <w:tcW w:w="4621" w:type="dxa"/>
+          </w:tcPr>
+          <w:p>
+            <w:pPr>
+              <w:spacing w:after="160" w:line="259" w:lineRule="auto"/>
+              <w:jc w:val="both"/>
+              <w:rPr>
+                <w:lang w:val="en-US"/>
+              </w:rPr>
+            </w:pPr>
+            <w:r>
+              <w:rPr>
+                <w:lang w:val="en-US"/>
+              </w:rPr>
+              <w:t>Data is specific to application performance; therefore it is non-integrated or partially integrated causing data redundancy.</w:t>
+            </w:r>
+          </w:p>
+        </w:tc>
+        <w:tc>
+          <w:tcPr>
+            <w:tcW w:w="4621" w:type="dxa"/>
+          </w:tcPr>
+          <w:p>
+            <w:pPr>
+              <w:spacing w:after="160" w:line="259" w:lineRule="auto"/>
+              <w:jc w:val="both"/>
+            </w:pPr>
+            <w:r>
+              <w:t>Controlling data redundancy problems within DBSM integration layer.</w:t>
+            </w:r>
+          </w:p>
+        </w:tc>
+      </w:tr>
+      <w:tr>
+        <w:tc>
+          <w:tcPr>
+            <w:tcW w:w="4621" w:type="dxa"/>
+          </w:tcPr>
+          <w:p>
+            <w:pPr>
+              <w:spacing w:after="160" w:line="259" w:lineRule="auto"/>
+              <w:jc w:val="both"/>
+              <w:rPr>
+                <w:lang w:val="en-US"/>
+              </w:rPr>
+            </w:pPr>
+            <w:r>
+              <w:rPr>
+                <w:lang w:val="en-US"/>
+              </w:rPr>
+              <w:t>Doesn’t require expert level of computing skills to navigate system.</w:t>
+            </w:r>
+          </w:p>
+        </w:tc>
+        <w:tc>
+          <w:tcPr>
+            <w:tcW w:w="4621" w:type="dxa"/>
+          </w:tcPr>
+          <w:p>
+            <w:pPr>
+              <w:keepNext/>
+              <w:spacing w:after="160" w:line="259" w:lineRule="auto"/>
+              <w:jc w:val="both"/>
+            </w:pPr>
+            <w:r>
+              <w:t>Requires advance computing knowledge to navigate system.</w:t>
+            </w:r>
+          </w:p>
+        </w:tc>
+      </w:tr>
+    </w:tbl>
+    <w:p>
+      <w:pPr>
+        <w:pStyle w:val="Caption"/>
+        <w:rPr>
+          <w:b/>
+          <w:bCs/>
+        </w:rPr>
+      </w:pPr>
+      <w:r>
+        <w:t xml:space="preserve">Table </w:t>
+      </w:r>
+      <w:r>
+        <w:fldChar w:fldCharType="begin"/>
+      </w:r>
+      <w:r>
+        <w:instrText xml:space="preserve"> SEQ Table \* ARABIC </w:instrText>
+      </w:r>
+      <w:r>
+        <w:fldChar w:fldCharType="separate"/>
+      </w:r>
+      <w:r>
+        <w:rPr>
+          <w:noProof/>
+        </w:rPr>
+        <w:t>1</w:t>
+      </w:r>
+      <w:r>
+        <w:rPr>
+          <w:noProof/>
+        </w:rPr>
+        <w:fldChar w:fldCharType="end"/>
+      </w:r>
+      <w:r>
+        <w:t xml:space="preserve"> Operational system VS data warehouse (</w:t>
+      </w:r>
+      <w:r>
+        <w:rPr>
+          <w:bCs/>
+        </w:rPr>
+        <w:t>Rensselaer</w:t>
+      </w:r>
+      <w:r>
+        <w:t>).</w:t>
+      </w:r>
+    </w:p>
+    <w:p>
+      <w:pPr>
+        <w:jc w:val="both"/>
+      </w:pPr>
+      <w:r>
         <w:t>Data Warehouse is computerised</w:t>
       </w:r>
       <w:r>
@@ -3564,6 +3800,7 @@
         <w:jc w:val="both"/>
       </w:pPr>
       <w:r>
+        <w:lastRenderedPageBreak/>
         <w:t xml:space="preserve">The advantage of having data warehouse in marketing is that the data is static </w:t>
       </w:r>
       <w:r>
@@ -3735,7 +3972,7 @@
       <w:pPr>
         <w:pStyle w:val="Heading1"/>
       </w:pPr>
-      <w:bookmarkStart w:id="15" w:name="_Toc404440084"/>
+      <w:bookmarkStart w:id="15" w:name="_Toc404712665"/>
       <w:r>
         <w:t>Data mark design</w:t>
       </w:r>
@@ -3842,7 +4079,7 @@
           <w:iCs/>
         </w:rPr>
       </w:pPr>
-      <w:bookmarkStart w:id="16" w:name="_Toc404440085"/>
+      <w:bookmarkStart w:id="16" w:name="_Toc404712666"/>
       <w:r>
         <w:rPr>
           <w:iCs/>
@@ -3911,7 +4148,7 @@
       <w:pPr>
         <w:pStyle w:val="Heading1"/>
       </w:pPr>
-      <w:bookmarkStart w:id="17" w:name="_Toc404440086"/>
+      <w:bookmarkStart w:id="17" w:name="_Toc404712667"/>
       <w:r>
         <w:t>O</w:t>
       </w:r>
@@ -3966,7 +4203,7 @@
       <w:pPr>
         <w:pStyle w:val="Heading1"/>
       </w:pPr>
-      <w:bookmarkStart w:id="18" w:name="_Toc404440087"/>
+      <w:bookmarkStart w:id="18" w:name="_Toc404712668"/>
       <w:r>
         <w:t>Conclusion</w:t>
       </w:r>
@@ -3997,7 +4234,6 @@
         <w:rPr>
           <w:rStyle w:val="SubtleEmphasis"/>
         </w:rPr>
-        <w:lastRenderedPageBreak/>
         <w:t>Performance? Amount of data stored. Flexibility to adapt/include/remove different columns.</w:t>
       </w:r>
     </w:p>
@@ -4013,7 +4249,7 @@
       <w:pPr>
         <w:pStyle w:val="Heading1"/>
       </w:pPr>
-      <w:bookmarkStart w:id="19" w:name="_Toc404440088"/>
+      <w:bookmarkStart w:id="19" w:name="_Toc404712669"/>
       <w:r>
         <w:t>References</w:t>
       </w:r>
@@ -4023,7 +4259,7 @@
       <w:pPr>
         <w:pStyle w:val="NormalWeb"/>
         <w:ind w:left="480" w:hanging="480"/>
-        <w:divId w:val="1302614643"/>
+        <w:divId w:val="696345358"/>
         <w:rPr>
           <w:rFonts w:ascii="Calibri" w:eastAsiaTheme="minorEastAsia" w:hAnsi="Calibri"/>
           <w:noProof/>
@@ -4052,7 +4288,7 @@
       <w:pPr>
         <w:pStyle w:val="NormalWeb"/>
         <w:ind w:left="480" w:hanging="480"/>
-        <w:divId w:val="1302614643"/>
+        <w:divId w:val="696345358"/>
         <w:rPr>
           <w:rFonts w:ascii="Calibri" w:hAnsi="Calibri"/>
           <w:noProof/>
@@ -4065,7 +4301,28 @@
           <w:noProof/>
           <w:sz w:val="22"/>
         </w:rPr>
+        <w:lastRenderedPageBreak/>
         <w:t>Power, D., Ask Dan! about DSS - What are advantages and disadvantages of data warehouses? Available at: http://dssresources.com/faq/index.php?action=artikel&amp;id=180 [Accessed November 14, 2014].</w:t>
+      </w:r>
+    </w:p>
+    <w:p>
+      <w:pPr>
+        <w:pStyle w:val="NormalWeb"/>
+        <w:ind w:left="480" w:hanging="480"/>
+        <w:divId w:val="696345358"/>
+        <w:rPr>
+          <w:rFonts w:ascii="Calibri" w:hAnsi="Calibri"/>
+          <w:noProof/>
+          <w:sz w:val="22"/>
+        </w:rPr>
+      </w:pPr>
+      <w:r>
+        <w:rPr>
+          <w:rFonts w:ascii="Calibri" w:hAnsi="Calibri"/>
+          <w:noProof/>
+          <w:sz w:val="22"/>
+        </w:rPr>
+        <w:t>Rensselaer, Operational Systems vs. Data Warehousing. Available at: http://www.rpi.edu/datawarehouse/dw-about-cmp.html [Accessed November 25, 2014].</w:t>
       </w:r>
     </w:p>
     <w:p>
@@ -6339,6 +6596,37 @@
       <w:color w:val="404040" w:themeColor="text1" w:themeTint="BF"/>
     </w:rPr>
   </w:style>
+  <w:style w:type="paragraph" w:styleId="Caption">
+    <w:name w:val="caption"/>
+    <w:basedOn w:val="Normal"/>
+    <w:next w:val="Normal"/>
+    <w:uiPriority w:val="35"/>
+    <w:unhideWhenUsed/>
+    <w:qFormat/>
+    <w:rsid w:val="00AF7879"/>
+    <w:pPr>
+      <w:spacing w:after="200" w:line="240" w:lineRule="auto"/>
+    </w:pPr>
+    <w:rPr>
+      <w:i/>
+      <w:iCs/>
+      <w:color w:val="44546A" w:themeColor="text2"/>
+      <w:sz w:val="18"/>
+      <w:szCs w:val="18"/>
+    </w:rPr>
+  </w:style>
+  <w:style w:type="character" w:styleId="FollowedHyperlink">
+    <w:name w:val="FollowedHyperlink"/>
+    <w:basedOn w:val="DefaultParagraphFont"/>
+    <w:uiPriority w:val="99"/>
+    <w:semiHidden/>
+    <w:unhideWhenUsed/>
+    <w:rsid w:val="00B02BEA"/>
+    <w:rPr>
+      <w:color w:val="954F72" w:themeColor="followedHyperlink"/>
+      <w:u w:val="single"/>
+    </w:rPr>
+  </w:style>
 </w:styles>
 </file>
 
@@ -6608,7 +6896,7 @@
 </file>
 
 <file path=customXml/itemProps1.xml><?xml version="1.0" encoding="utf-8"?>
-<ds:datastoreItem xmlns:ds="http://schemas.openxmlformats.org/officeDocument/2006/customXml" ds:itemID="{3DBCA1F9-1C8E-4684-AFC9-F9008503C757}">
+<ds:datastoreItem xmlns:ds="http://schemas.openxmlformats.org/officeDocument/2006/customXml" ds:itemID="{1B0FF49A-04AA-42E0-8286-E9C03EB342B4}">
   <ds:schemaRefs>
     <ds:schemaRef ds:uri="http://schemas.openxmlformats.org/officeDocument/2006/bibliography"/>
   </ds:schemaRefs>

</xml_diff>

<commit_message>
Just adding a line on the table
</commit_message>
<xml_diff>
--- a/docs/Report/FullReport.docx
+++ b/docs/Report/FullReport.docx
@@ -2,11 +2,9 @@
 <file path=word/document.xml><?xml version="1.0" encoding="utf-8"?>
 <w:document xmlns:wpc="http://schemas.microsoft.com/office/word/2010/wordprocessingCanvas" xmlns:mc="http://schemas.openxmlformats.org/markup-compatibility/2006" xmlns:o="urn:schemas-microsoft-com:office:office" xmlns:r="http://schemas.openxmlformats.org/officeDocument/2006/relationships" xmlns:m="http://schemas.openxmlformats.org/officeDocument/2006/math" xmlns:v="urn:schemas-microsoft-com:vml" xmlns:wp14="http://schemas.microsoft.com/office/word/2010/wordprocessingDrawing" xmlns:wp="http://schemas.openxmlformats.org/drawingml/2006/wordprocessingDrawing" xmlns:w10="urn:schemas-microsoft-com:office:word" xmlns:w="http://schemas.openxmlformats.org/wordprocessingml/2006/main" xmlns:w14="http://schemas.microsoft.com/office/word/2010/wordml" xmlns:w15="http://schemas.microsoft.com/office/word/2012/wordml" xmlns:wpg="http://schemas.microsoft.com/office/word/2010/wordprocessingGroup" xmlns:wpi="http://schemas.microsoft.com/office/word/2010/wordprocessingInk" xmlns:wne="http://schemas.microsoft.com/office/word/2006/wordml" xmlns:wps="http://schemas.microsoft.com/office/word/2010/wordprocessingShape" mc:Ignorable="w14 w15 wp14">
   <w:body>
-    <w:bookmarkStart w:id="0" w:name="_GoBack" w:displacedByCustomXml="next"/>
-    <w:bookmarkEnd w:id="0" w:displacedByCustomXml="next"/>
-    <w:bookmarkStart w:id="1" w:name="OLE_LINK1" w:displacedByCustomXml="next"/>
-    <w:bookmarkStart w:id="2" w:name="OLE_LINK2" w:displacedByCustomXml="next"/>
-    <w:bookmarkStart w:id="3" w:name="OLE_LINK3" w:displacedByCustomXml="next"/>
+    <w:bookmarkStart w:id="0" w:name="OLE_LINK3" w:displacedByCustomXml="next"/>
+    <w:bookmarkStart w:id="1" w:name="OLE_LINK2" w:displacedByCustomXml="next"/>
+    <w:bookmarkStart w:id="2" w:name="OLE_LINK1" w:displacedByCustomXml="next"/>
     <w:sdt>
       <w:sdtPr>
         <w:id w:val="2147385707"/>
@@ -34,7 +32,7 @@
               <w:lang w:eastAsia="en-GB"/>
             </w:rPr>
             <w:drawing>
-              <wp:anchor distT="0" distB="0" distL="114300" distR="114300" simplePos="0" relativeHeight="251660800" behindDoc="1" locked="0" layoutInCell="1" allowOverlap="1" wp14:anchorId="5038CBC2" wp14:editId="2DEDBBCD">
+              <wp:anchor distT="0" distB="0" distL="114300" distR="114300" simplePos="0" relativeHeight="251658240" behindDoc="1" locked="0" layoutInCell="1" allowOverlap="1" wp14:anchorId="5038CBC2" wp14:editId="2DEDBBCD">
                 <wp:simplePos x="0" y="0"/>
                 <wp:positionH relativeFrom="column">
                   <wp:posOffset>3327800</wp:posOffset>
@@ -1613,63 +1611,87 @@
                   <w:lang w:eastAsia="en-GB"/>
                 </w:rPr>
               </w:pPr>
-              <w:hyperlink w:anchor="_Toc404712669" w:history="1">
-                <w:r>
-                  <w:rPr>
-                    <w:rStyle w:val="Hyperlink"/>
-                    <w:noProof/>
-                  </w:rPr>
-                  <w:t>References</w:t>
-                </w:r>
-                <w:r>
-                  <w:rPr>
-                    <w:noProof/>
-                    <w:webHidden/>
-                  </w:rPr>
-                  <w:tab/>
-                </w:r>
-                <w:r>
-                  <w:rPr>
-                    <w:noProof/>
-                    <w:webHidden/>
-                  </w:rPr>
-                  <w:fldChar w:fldCharType="begin"/>
-                </w:r>
-                <w:r>
-                  <w:rPr>
-                    <w:noProof/>
-                    <w:webHidden/>
-                  </w:rPr>
-                  <w:instrText xml:space="preserve"> PAGEREF _Toc404712669 \h </w:instrText>
-                </w:r>
-                <w:r>
-                  <w:rPr>
-                    <w:noProof/>
-                    <w:webHidden/>
-                  </w:rPr>
-                </w:r>
-                <w:r>
-                  <w:rPr>
-                    <w:noProof/>
-                    <w:webHidden/>
-                  </w:rPr>
-                  <w:fldChar w:fldCharType="separate"/>
-                </w:r>
-                <w:r>
-                  <w:rPr>
-                    <w:noProof/>
-                    <w:webHidden/>
-                  </w:rPr>
-                  <w:t>9</w:t>
-                </w:r>
-                <w:r>
-                  <w:rPr>
-                    <w:noProof/>
-                    <w:webHidden/>
-                  </w:rPr>
-                  <w:fldChar w:fldCharType="end"/>
-                </w:r>
-              </w:hyperlink>
+              <w:r>
+                <w:fldChar w:fldCharType="begin"/>
+              </w:r>
+              <w:r>
+                <w:instrText xml:space="preserve"> HYPERLINK \l "_Toc404712669" </w:instrText>
+              </w:r>
+              <w:r>
+                <w:fldChar w:fldCharType="separate"/>
+              </w:r>
+              <w:r>
+                <w:rPr>
+                  <w:rStyle w:val="Hyperlink"/>
+                  <w:noProof/>
+                </w:rPr>
+                <w:t>References</w:t>
+              </w:r>
+              <w:r>
+                <w:rPr>
+                  <w:noProof/>
+                  <w:webHidden/>
+                </w:rPr>
+                <w:tab/>
+              </w:r>
+              <w:r>
+                <w:rPr>
+                  <w:noProof/>
+                  <w:webHidden/>
+                </w:rPr>
+                <w:fldChar w:fldCharType="begin"/>
+              </w:r>
+              <w:r>
+                <w:rPr>
+                  <w:noProof/>
+                  <w:webHidden/>
+                </w:rPr>
+                <w:instrText xml:space="preserve"> PAGEREF _Toc404712669 \h </w:instrText>
+              </w:r>
+              <w:r>
+                <w:rPr>
+                  <w:noProof/>
+                  <w:webHidden/>
+                </w:rPr>
+              </w:r>
+              <w:r>
+                <w:rPr>
+                  <w:noProof/>
+                  <w:webHidden/>
+                </w:rPr>
+                <w:fldChar w:fldCharType="separate"/>
+              </w:r>
+              <w:ins w:id="3" w:author="Cristiano Maia" w:date="2014-11-26T10:08:00Z">
+                <w:r>
+                  <w:rPr>
+                    <w:noProof/>
+                    <w:webHidden/>
+                  </w:rPr>
+                  <w:t>10</w:t>
+                </w:r>
+              </w:ins>
+              <w:del w:id="4" w:author="Cristiano Maia" w:date="2014-11-26T10:07:00Z">
+                <w:r>
+                  <w:rPr>
+                    <w:noProof/>
+                    <w:webHidden/>
+                  </w:rPr>
+                  <w:delText>9</w:delText>
+                </w:r>
+              </w:del>
+              <w:r>
+                <w:rPr>
+                  <w:noProof/>
+                  <w:webHidden/>
+                </w:rPr>
+                <w:fldChar w:fldCharType="end"/>
+              </w:r>
+              <w:r>
+                <w:rPr>
+                  <w:noProof/>
+                </w:rPr>
+                <w:fldChar w:fldCharType="end"/>
+              </w:r>
             </w:p>
             <w:p>
               <w:r>
@@ -1702,22 +1724,22 @@
       <w:pPr>
         <w:pStyle w:val="Heading1"/>
       </w:pPr>
-      <w:bookmarkStart w:id="4" w:name="_Toc404712658"/>
+      <w:bookmarkStart w:id="5" w:name="_Toc404712658"/>
       <w:r>
         <w:lastRenderedPageBreak/>
         <w:t>Introduction</w:t>
       </w:r>
-      <w:bookmarkEnd w:id="4"/>
+      <w:bookmarkEnd w:id="5"/>
     </w:p>
     <w:p>
       <w:pPr>
         <w:pStyle w:val="Heading2"/>
       </w:pPr>
-      <w:bookmarkStart w:id="5" w:name="_Toc404712659"/>
+      <w:bookmarkStart w:id="6" w:name="_Toc404712659"/>
       <w:r>
         <w:t>Middlesex University</w:t>
       </w:r>
-      <w:bookmarkEnd w:id="5"/>
+      <w:bookmarkEnd w:id="6"/>
       <w:r>
         <w:t xml:space="preserve"> </w:t>
       </w:r>
@@ -1850,14 +1872,14 @@
       <w:pPr>
         <w:pStyle w:val="Heading2"/>
       </w:pPr>
-      <w:bookmarkStart w:id="6" w:name="_Toc404712660"/>
+      <w:bookmarkStart w:id="7" w:name="_Toc404712660"/>
       <w:r>
         <w:t>Objectives</w:t>
       </w:r>
       <w:r>
         <w:t>, Values and Mission</w:t>
       </w:r>
-      <w:bookmarkEnd w:id="6"/>
+      <w:bookmarkEnd w:id="7"/>
     </w:p>
     <w:p>
       <w:pPr>
@@ -1879,11 +1901,11 @@
       <w:pPr>
         <w:pStyle w:val="Heading2"/>
       </w:pPr>
-      <w:bookmarkStart w:id="7" w:name="_Toc404712661"/>
+      <w:bookmarkStart w:id="8" w:name="_Toc404712661"/>
       <w:r>
         <w:t>Marketing Department</w:t>
       </w:r>
-      <w:bookmarkEnd w:id="7"/>
+      <w:bookmarkEnd w:id="8"/>
       <w:r>
         <w:t xml:space="preserve"> </w:t>
       </w:r>
@@ -2066,9 +2088,9 @@
         </w:r>
       </w:hyperlink>
     </w:p>
-    <w:bookmarkEnd w:id="3"/>
     <w:bookmarkEnd w:id="2"/>
     <w:bookmarkEnd w:id="1"/>
+    <w:bookmarkEnd w:id="0"/>
     <w:p>
       <w:pPr>
         <w:spacing w:after="0" w:line="240" w:lineRule="auto"/>
@@ -2078,27 +2100,27 @@
       <w:pPr>
         <w:pStyle w:val="Heading1"/>
       </w:pPr>
-      <w:bookmarkStart w:id="8" w:name="_Toc404712662"/>
-      <w:bookmarkStart w:id="9" w:name="OLE_LINK4"/>
-      <w:bookmarkStart w:id="10" w:name="OLE_LINK5"/>
-      <w:bookmarkStart w:id="11" w:name="OLE_LINK6"/>
-      <w:bookmarkStart w:id="12" w:name="OLE_LINK7"/>
+      <w:bookmarkStart w:id="9" w:name="_Toc404712662"/>
+      <w:bookmarkStart w:id="10" w:name="OLE_LINK4"/>
+      <w:bookmarkStart w:id="11" w:name="OLE_LINK5"/>
+      <w:bookmarkStart w:id="12" w:name="OLE_LINK6"/>
+      <w:bookmarkStart w:id="13" w:name="OLE_LINK7"/>
       <w:r>
         <w:t>Analysis of Operational Systems and Data Sources (20 marks)</w:t>
       </w:r>
-      <w:bookmarkEnd w:id="8"/>
+      <w:bookmarkEnd w:id="9"/>
     </w:p>
     <w:p>
       <w:pPr>
         <w:pStyle w:val="Heading2"/>
       </w:pPr>
-      <w:bookmarkStart w:id="13" w:name="_Toc404712663"/>
-      <w:bookmarkEnd w:id="9"/>
+      <w:bookmarkStart w:id="14" w:name="_Toc404712663"/>
       <w:bookmarkEnd w:id="10"/>
+      <w:bookmarkEnd w:id="11"/>
       <w:r>
         <w:t>Entity Relationship Diagram description</w:t>
       </w:r>
-      <w:bookmarkEnd w:id="13"/>
+      <w:bookmarkEnd w:id="14"/>
     </w:p>
     <w:p>
       <w:pPr>
@@ -3267,7 +3289,7 @@
             <v:path o:extrusionok="f" gradientshapeok="t" o:connecttype="rect"/>
             <o:lock v:ext="edit" aspectratio="t"/>
           </v:shapetype>
-          <v:shape id="_x0000_i1025" type="#_x0000_t75" style="width:630.75pt;height:523.5pt">
+          <v:shape id="_x0000_i1025" type="#_x0000_t75" style="width:631pt;height:523pt">
             <v:imagedata r:id="rId11" o:title="Final_ERD_v4"/>
           </v:shape>
         </w:pict>
@@ -3292,14 +3314,14 @@
           <w:color w:val="0066BB"/>
         </w:rPr>
       </w:pPr>
-      <w:bookmarkStart w:id="14" w:name="_Toc404712664"/>
-      <w:bookmarkEnd w:id="11"/>
+      <w:bookmarkStart w:id="15" w:name="_Toc404712664"/>
       <w:bookmarkEnd w:id="12"/>
+      <w:bookmarkEnd w:id="13"/>
       <w:r>
         <w:lastRenderedPageBreak/>
         <w:t>Advantages and Disadvantages to Using a Data Warehouse</w:t>
       </w:r>
-      <w:bookmarkEnd w:id="14"/>
+      <w:bookmarkEnd w:id="15"/>
     </w:p>
     <w:p>
       <w:pPr>
@@ -3401,16 +3423,22 @@
             <w:pPr>
               <w:spacing w:after="160" w:line="259" w:lineRule="auto"/>
               <w:jc w:val="both"/>
+              <w:rPr>
+                <w:del w:id="16" w:author="Cristiano Maia" w:date="2014-11-26T10:07:00Z"/>
+              </w:rPr>
             </w:pPr>
-            <w:r>
-              <w:t>Supporting high-volume transaction performance with minimum rear reporting.</w:t>
-            </w:r>
+            <w:del w:id="17" w:author="Cristiano Maia" w:date="2014-11-26T10:07:00Z">
+              <w:r>
+                <w:delText>Supporting high-volume transaction performance with minimum rear reporting.</w:delText>
+              </w:r>
+            </w:del>
           </w:p>
           <w:p>
             <w:pPr>
               <w:spacing w:after="160" w:line="259" w:lineRule="auto"/>
               <w:jc w:val="both"/>
               <w:rPr>
+                <w:del w:id="18" w:author="Cristiano Maia" w:date="2014-11-26T10:07:00Z"/>
                 <w:lang w:val="en-US"/>
               </w:rPr>
             </w:pPr>
@@ -3420,6 +3448,7 @@
               <w:spacing w:after="160" w:line="259" w:lineRule="auto"/>
               <w:jc w:val="both"/>
               <w:rPr>
+                <w:del w:id="19" w:author="Cristiano Maia" w:date="2014-11-26T10:07:00Z"/>
                 <w:lang w:val="en-US"/>
               </w:rPr>
             </w:pPr>
@@ -3466,16 +3495,22 @@
             <w:pPr>
               <w:spacing w:after="160" w:line="259" w:lineRule="auto"/>
               <w:jc w:val="both"/>
+              <w:rPr>
+                <w:del w:id="20" w:author="Cristiano Maia" w:date="2014-11-26T10:07:00Z"/>
+              </w:rPr>
             </w:pPr>
-            <w:r>
-              <w:t>Supporting high-volume analytical transactions with maximum reporting that promptly used for making strategic decisions.</w:t>
-            </w:r>
+            <w:del w:id="21" w:author="Cristiano Maia" w:date="2014-11-26T10:07:00Z">
+              <w:r>
+                <w:delText>Supporting high-volume analytical transactions with maximum reporting that promptly used for making strategic decisions.</w:delText>
+              </w:r>
+            </w:del>
           </w:p>
           <w:p>
             <w:pPr>
               <w:spacing w:after="160" w:line="259" w:lineRule="auto"/>
               <w:jc w:val="both"/>
               <w:rPr>
+                <w:del w:id="22" w:author="Cristiano Maia" w:date="2014-11-26T10:07:00Z"/>
                 <w:lang w:val="en-US"/>
               </w:rPr>
             </w:pPr>
@@ -3645,6 +3680,68 @@
           </w:p>
         </w:tc>
       </w:tr>
+      <w:tr>
+        <w:trPr>
+          <w:ins w:id="23" w:author="Cristiano Maia" w:date="2014-11-26T10:07:00Z"/>
+        </w:trPr>
+        <w:tc>
+          <w:tcPr>
+            <w:tcW w:w="4621" w:type="dxa"/>
+          </w:tcPr>
+          <w:p>
+            <w:pPr>
+              <w:spacing w:after="160" w:line="259" w:lineRule="auto"/>
+              <w:jc w:val="both"/>
+              <w:rPr>
+                <w:ins w:id="24" w:author="Cristiano Maia" w:date="2014-11-26T10:07:00Z"/>
+                <w:rPrChange w:id="25" w:author="Cristiano Maia" w:date="2014-11-26T10:07:00Z">
+                  <w:rPr>
+                    <w:ins w:id="26" w:author="Cristiano Maia" w:date="2014-11-26T10:07:00Z"/>
+                    <w:lang w:val="en-US"/>
+                  </w:rPr>
+                </w:rPrChange>
+              </w:rPr>
+              <w:pPrChange w:id="27" w:author="Cristiano Maia" w:date="2014-11-26T10:07:00Z">
+                <w:pPr>
+                  <w:jc w:val="both"/>
+                </w:pPr>
+              </w:pPrChange>
+            </w:pPr>
+            <w:ins w:id="28" w:author="Cristiano Maia" w:date="2014-11-26T10:07:00Z">
+              <w:r>
+                <w:t>Supporting high-volume transaction performance with minimum rear reporting.</w:t>
+              </w:r>
+              <w:bookmarkStart w:id="29" w:name="_GoBack"/>
+              <w:bookmarkEnd w:id="29"/>
+            </w:ins>
+          </w:p>
+        </w:tc>
+        <w:tc>
+          <w:tcPr>
+            <w:tcW w:w="4621" w:type="dxa"/>
+          </w:tcPr>
+          <w:p>
+            <w:pPr>
+              <w:spacing w:after="160" w:line="259" w:lineRule="auto"/>
+              <w:jc w:val="both"/>
+              <w:rPr>
+                <w:ins w:id="30" w:author="Cristiano Maia" w:date="2014-11-26T10:07:00Z"/>
+              </w:rPr>
+              <w:pPrChange w:id="31" w:author="Cristiano Maia" w:date="2014-11-26T10:07:00Z">
+                <w:pPr>
+                  <w:keepNext/>
+                  <w:jc w:val="both"/>
+                </w:pPr>
+              </w:pPrChange>
+            </w:pPr>
+            <w:ins w:id="32" w:author="Cristiano Maia" w:date="2014-11-26T10:07:00Z">
+              <w:r>
+                <w:t>Supporting high-volume analytical transactions with maximum reporting that promptly used for making strategic decisions.</w:t>
+              </w:r>
+            </w:ins>
+          </w:p>
+        </w:tc>
+      </w:tr>
     </w:tbl>
     <w:p>
       <w:pPr>
@@ -3657,11 +3754,102 @@
       <w:r>
         <w:t xml:space="preserve">Table </w:t>
       </w:r>
-      <w:r>
-        <w:fldChar w:fldCharType="begin"/>
-      </w:r>
-      <w:r>
-        <w:instrText xml:space="preserve"> SEQ Table \* ARABIC </w:instrText>
+      <w:fldSimple w:instr=" SEQ Table \* ARABIC ">
+        <w:r>
+          <w:rPr>
+            <w:noProof/>
+          </w:rPr>
+          <w:t>1</w:t>
+        </w:r>
+      </w:fldSimple>
+      <w:r>
+        <w:t xml:space="preserve"> Operational system VS data warehouse (</w:t>
+      </w:r>
+      <w:r>
+        <w:rPr>
+          <w:bCs/>
+        </w:rPr>
+        <w:t>Rensselaer</w:t>
+      </w:r>
+      <w:r>
+        <w:t>).</w:t>
+      </w:r>
+    </w:p>
+    <w:p>
+      <w:pPr>
+        <w:jc w:val="both"/>
+      </w:pPr>
+      <w:r>
+        <w:t>Data Warehouse is computerised</w:t>
+      </w:r>
+      <w:r>
+        <w:t xml:space="preserve"> </w:t>
+      </w:r>
+      <w:r>
+        <w:t xml:space="preserve">system </w:t>
+      </w:r>
+      <w:r>
+        <w:t>for storing information. This information helps organisation to analyse historical patterns and make important business decisions.  The advantage of having large repository of information that it helps</w:t>
+      </w:r>
+      <w:r>
+        <w:t xml:space="preserve"> to solve number of problems,</w:t>
+      </w:r>
+      <w:r>
+        <w:t xml:space="preserve"> </w:t>
+      </w:r>
+      <w:r>
+        <w:t xml:space="preserve">increase company profitability while and reduce cost to access this historical data within </w:t>
+      </w:r>
+      <w:r>
+        <w:rPr>
+          <w:rFonts w:hint="eastAsia"/>
+        </w:rPr>
+        <w:t>external</w:t>
+      </w:r>
+      <w:r>
+        <w:t xml:space="preserve"> sources. </w:t>
+      </w:r>
+      <w:r>
+        <w:t>Furthermore, the data is consistent</w:t>
+      </w:r>
+      <w:r>
+        <w:t xml:space="preserve">, relevant, </w:t>
+      </w:r>
+      <w:r>
+        <w:t xml:space="preserve">structured </w:t>
+      </w:r>
+      <w:r>
+        <w:t>and combined from various locations into one centralised location.</w:t>
+      </w:r>
+      <w:r>
+        <w:t xml:space="preserve"> </w:t>
+      </w:r>
+      <w:r>
+        <w:t>This data centralisation helps to find multiple solutions than wher</w:t>
+      </w:r>
+      <w:r>
+        <w:t>e data analysed separately.</w:t>
+      </w:r>
+      <w:r>
+        <w:t xml:space="preserve"> Data Warehouse allows </w:t>
+      </w:r>
+      <w:r>
+        <w:t xml:space="preserve">storing already retrieved </w:t>
+      </w:r>
+      <w:r>
+        <w:t xml:space="preserve">data within operational </w:t>
+      </w:r>
+      <w:r>
+        <w:t>level that improves turn around time of data reporting and analysis</w:t>
+      </w:r>
+      <w:r>
+        <w:t xml:space="preserve"> </w:t>
+      </w:r>
+      <w:r>
+        <w:fldChar w:fldCharType="begin" w:fldLock="1"/>
+      </w:r>
+      <w:r>
+        <w:instrText>ADDIN CSL_CITATION { "citationItems" : [ { "id" : "ITEM-1", "itemData" : { "URL" : "http://dssresources.com/faq/index.php?action=artikel&amp;id=180", "accessed" : { "date-parts" : [ [ "2014", "11", "14" ] ] }, "author" : [ { "dropping-particle" : "", "family" : "Power", "given" : "Dan", "non-dropping-particle" : "", "parse-names" : false, "suffix" : "" } ], "id" : "ITEM-1", "issued" : { "date-parts" : [ [ "0" ] ] }, "title" : "Ask Dan! about DSS - What are advantages and disadvantages of data warehouses?", "type" : "webpage" }, "uris" : [ "http://www.mendeley.com/documents/?uuid=2533a83c-f796-453b-9dea-798e13583eda" ] } ], "mendeley" : { "formattedCitation" : "(Power n.d.)", "plainTextFormattedCitation" : "(Power n.d.)", "previouslyFormattedCitation" : "(Power n.d.)" }, "properties" : { "noteIndex" : 0 }, "schema" : "https://github.com/citation-style-language/schema/raw/master/csl-citation.json" }</w:instrText>
       </w:r>
       <w:r>
         <w:fldChar w:fldCharType="separate"/>
@@ -3670,25 +3858,25 @@
         <w:rPr>
           <w:noProof/>
         </w:rPr>
-        <w:t>1</w:t>
+        <w:t>(Power</w:t>
       </w:r>
       <w:r>
         <w:rPr>
           <w:noProof/>
         </w:rPr>
+        <w:t>)</w:t>
+      </w:r>
+      <w:r>
         <w:fldChar w:fldCharType="end"/>
       </w:r>
       <w:r>
-        <w:t xml:space="preserve"> Operational system VS data warehouse (</w:t>
-      </w:r>
-      <w:r>
-        <w:rPr>
-          <w:bCs/>
-        </w:rPr>
-        <w:t>Rensselaer</w:t>
-      </w:r>
-      <w:r>
-        <w:t>).</w:t>
+        <w:t>.</w:t>
+      </w:r>
+      <w:r>
+        <w:t xml:space="preserve"> </w:t>
+      </w:r>
+      <w:r>
+        <w:t xml:space="preserve"> </w:t>
       </w:r>
     </w:p>
     <w:p>
@@ -3696,124 +3884,23 @@
         <w:jc w:val="both"/>
       </w:pPr>
       <w:r>
-        <w:t>Data Warehouse is computerised</w:t>
-      </w:r>
-      <w:r>
-        <w:t xml:space="preserve"> </w:t>
-      </w:r>
-      <w:r>
-        <w:t xml:space="preserve">system </w:t>
-      </w:r>
-      <w:r>
-        <w:t>for storing information. This information helps organisation to analyse historical patterns and make important business decisions.  The advantage of having large repository of information that it helps</w:t>
-      </w:r>
-      <w:r>
-        <w:t xml:space="preserve"> to solve number of problems,</w:t>
-      </w:r>
-      <w:r>
-        <w:t xml:space="preserve"> </w:t>
-      </w:r>
-      <w:r>
-        <w:t xml:space="preserve">increase company profitability while and reduce cost to access this historical data within </w:t>
-      </w:r>
-      <w:r>
-        <w:rPr>
-          <w:rFonts w:hint="eastAsia"/>
-        </w:rPr>
-        <w:t>external</w:t>
-      </w:r>
-      <w:r>
-        <w:t xml:space="preserve"> sources. </w:t>
-      </w:r>
-      <w:r>
-        <w:t>Furthermore, the data is consistent</w:t>
-      </w:r>
-      <w:r>
-        <w:t xml:space="preserve">, relevant, </w:t>
-      </w:r>
-      <w:r>
-        <w:t xml:space="preserve">structured </w:t>
-      </w:r>
-      <w:r>
-        <w:t>and combined from various locations into one centralised location.</w:t>
-      </w:r>
-      <w:r>
-        <w:t xml:space="preserve"> </w:t>
-      </w:r>
-      <w:r>
-        <w:t>This data centralisation helps to find multiple solutions than wher</w:t>
-      </w:r>
-      <w:r>
-        <w:t>e data analysed separately.</w:t>
-      </w:r>
-      <w:r>
-        <w:t xml:space="preserve"> Data Warehouse allows </w:t>
-      </w:r>
-      <w:r>
-        <w:t xml:space="preserve">storing already retrieved </w:t>
-      </w:r>
-      <w:r>
-        <w:t xml:space="preserve">data within operational </w:t>
-      </w:r>
-      <w:r>
-        <w:t>level that improves turn around time of data reporting and analysis</w:t>
-      </w:r>
-      <w:r>
-        <w:t xml:space="preserve"> </w:t>
-      </w:r>
-      <w:r>
-        <w:fldChar w:fldCharType="begin" w:fldLock="1"/>
-      </w:r>
-      <w:r>
-        <w:instrText>ADDIN CSL_CITATION { "citationItems" : [ { "id" : "ITEM-1", "itemData" : { "URL" : "http://dssresources.com/faq/index.php?action=artikel&amp;id=180", "accessed" : { "date-parts" : [ [ "2014", "11", "14" ] ] }, "author" : [ { "dropping-particle" : "", "family" : "Power", "given" : "Dan", "non-dropping-particle" : "", "parse-names" : false, "suffix" : "" } ], "id" : "ITEM-1", "issued" : { "date-parts" : [ [ "0" ] ] }, "title" : "Ask Dan! about DSS - What are advantages and disadvantages of data warehouses?", "type" : "webpage" }, "uris" : [ "http://www.mendeley.com/documents/?uuid=2533a83c-f796-453b-9dea-798e13583eda" ] } ], "mendeley" : { "formattedCitation" : "(Power n.d.)", "plainTextFormattedCitation" : "(Power n.d.)", "previouslyFormattedCitation" : "(Power n.d.)" }, "properties" : { "noteIndex" : 0 }, "schema" : "https://github.com/citation-style-language/schema/raw/master/csl-citation.json" }</w:instrText>
-      </w:r>
-      <w:r>
-        <w:fldChar w:fldCharType="separate"/>
-      </w:r>
-      <w:r>
-        <w:rPr>
-          <w:noProof/>
-        </w:rPr>
-        <w:t>(Power</w:t>
-      </w:r>
-      <w:r>
-        <w:rPr>
-          <w:noProof/>
-        </w:rPr>
-        <w:t>)</w:t>
-      </w:r>
-      <w:r>
-        <w:fldChar w:fldCharType="end"/>
-      </w:r>
-      <w:r>
-        <w:t>.</w:t>
-      </w:r>
-      <w:r>
-        <w:t xml:space="preserve"> </w:t>
-      </w:r>
-      <w:r>
-        <w:t xml:space="preserve"> </w:t>
-      </w:r>
-    </w:p>
-    <w:p>
-      <w:pPr>
-        <w:jc w:val="both"/>
-      </w:pPr>
+        <w:t xml:space="preserve">The advantage of having data warehouse in marketing is that the data is static </w:t>
+      </w:r>
+      <w:r>
+        <w:t>and provides a "single version" of the truth about enterprise activities.</w:t>
+      </w:r>
+      <w:r>
+        <w:t xml:space="preserve"> To </w:t>
+      </w:r>
+      <w:r>
+        <w:t xml:space="preserve">understand better its customers – </w:t>
+      </w:r>
+      <w:r>
+        <w:t xml:space="preserve">students, </w:t>
+      </w:r>
       <w:r>
         <w:lastRenderedPageBreak/>
-        <w:t xml:space="preserve">The advantage of having data warehouse in marketing is that the data is static </w:t>
-      </w:r>
-      <w:r>
-        <w:t>and provides a "single version" of the truth about enterprise activities.</w:t>
-      </w:r>
-      <w:r>
-        <w:t xml:space="preserve"> To </w:t>
-      </w:r>
-      <w:r>
-        <w:t xml:space="preserve">understand better its customers – </w:t>
-      </w:r>
-      <w:r>
-        <w:t xml:space="preserve">students, future prospects on the marketplace </w:t>
+        <w:t xml:space="preserve">future prospects on the marketplace </w:t>
       </w:r>
       <w:r>
         <w:t xml:space="preserve">and </w:t>
@@ -3972,11 +4059,11 @@
       <w:pPr>
         <w:pStyle w:val="Heading1"/>
       </w:pPr>
-      <w:bookmarkStart w:id="15" w:name="_Toc404712665"/>
+      <w:bookmarkStart w:id="33" w:name="_Toc404712665"/>
       <w:r>
         <w:t>Data mark design</w:t>
       </w:r>
-      <w:bookmarkEnd w:id="15"/>
+      <w:bookmarkEnd w:id="33"/>
     </w:p>
     <w:p>
       <w:pPr>
@@ -4079,14 +4166,14 @@
           <w:iCs/>
         </w:rPr>
       </w:pPr>
-      <w:bookmarkStart w:id="16" w:name="_Toc404712666"/>
+      <w:bookmarkStart w:id="34" w:name="_Toc404712666"/>
       <w:r>
         <w:rPr>
           <w:iCs/>
         </w:rPr>
         <w:t>ETL process</w:t>
       </w:r>
-      <w:bookmarkEnd w:id="16"/>
+      <w:bookmarkEnd w:id="34"/>
     </w:p>
     <w:p>
       <w:pPr>
@@ -4148,14 +4235,14 @@
       <w:pPr>
         <w:pStyle w:val="Heading1"/>
       </w:pPr>
-      <w:bookmarkStart w:id="17" w:name="_Toc404712667"/>
+      <w:bookmarkStart w:id="35" w:name="_Toc404712667"/>
       <w:r>
         <w:t>O</w:t>
       </w:r>
       <w:r>
         <w:t>LAP</w:t>
       </w:r>
-      <w:bookmarkEnd w:id="17"/>
+      <w:bookmarkEnd w:id="35"/>
     </w:p>
     <w:p>
       <w:pPr>
@@ -4203,11 +4290,11 @@
       <w:pPr>
         <w:pStyle w:val="Heading1"/>
       </w:pPr>
-      <w:bookmarkStart w:id="18" w:name="_Toc404712668"/>
+      <w:bookmarkStart w:id="36" w:name="_Toc404712668"/>
       <w:r>
         <w:t>Conclusion</w:t>
       </w:r>
-      <w:bookmarkEnd w:id="18"/>
+      <w:bookmarkEnd w:id="36"/>
     </w:p>
     <w:p>
       <w:pPr>
@@ -4249,11 +4336,11 @@
       <w:pPr>
         <w:pStyle w:val="Heading1"/>
       </w:pPr>
-      <w:bookmarkStart w:id="19" w:name="_Toc404712669"/>
+      <w:bookmarkStart w:id="37" w:name="_Toc404712669"/>
       <w:r>
         <w:t>References</w:t>
       </w:r>
-      <w:bookmarkEnd w:id="19"/>
+      <w:bookmarkEnd w:id="37"/>
     </w:p>
     <w:p>
       <w:pPr>
@@ -4301,7 +4388,6 @@
           <w:noProof/>
           <w:sz w:val="22"/>
         </w:rPr>
-        <w:lastRenderedPageBreak/>
         <w:t>Power, D., Ask Dan! about DSS - What are advantages and disadvantages of data warehouses? Available at: http://dssresources.com/faq/index.php?action=artikel&amp;id=180 [Accessed November 14, 2014].</w:t>
       </w:r>
     </w:p>
@@ -4322,6 +4408,7 @@
           <w:noProof/>
           <w:sz w:val="22"/>
         </w:rPr>
+        <w:lastRenderedPageBreak/>
         <w:t>Rensselaer, Operational Systems vs. Data Warehousing. Available at: http://www.rpi.edu/datawarehouse/dw-about-cmp.html [Accessed November 25, 2014].</w:t>
       </w:r>
     </w:p>
@@ -5761,6 +5848,14 @@
     </w:lvlOverride>
   </w:num>
 </w:numbering>
+</file>
+
+<file path=word/people.xml><?xml version="1.0" encoding="utf-8"?>
+<w15:people xmlns:wpc="http://schemas.microsoft.com/office/word/2010/wordprocessingCanvas" xmlns:mc="http://schemas.openxmlformats.org/markup-compatibility/2006" xmlns:o="urn:schemas-microsoft-com:office:office" xmlns:r="http://schemas.openxmlformats.org/officeDocument/2006/relationships" xmlns:m="http://schemas.openxmlformats.org/officeDocument/2006/math" xmlns:v="urn:schemas-microsoft-com:vml" xmlns:wp14="http://schemas.microsoft.com/office/word/2010/wordprocessingDrawing" xmlns:wp="http://schemas.openxmlformats.org/drawingml/2006/wordprocessingDrawing" xmlns:w10="urn:schemas-microsoft-com:office:word" xmlns:w="http://schemas.openxmlformats.org/wordprocessingml/2006/main" xmlns:w14="http://schemas.microsoft.com/office/word/2010/wordml" xmlns:w15="http://schemas.microsoft.com/office/word/2012/wordml" xmlns:wpg="http://schemas.microsoft.com/office/word/2010/wordprocessingGroup" xmlns:wpi="http://schemas.microsoft.com/office/word/2010/wordprocessingInk" xmlns:wne="http://schemas.microsoft.com/office/word/2006/wordml" xmlns:wps="http://schemas.microsoft.com/office/word/2010/wordprocessingShape" mc:Ignorable="w14 w15 wp14">
+  <w15:person w15:author="Cristiano Maia">
+    <w15:presenceInfo w15:providerId="Windows Live" w15:userId="bdbafbe786780661"/>
+  </w15:person>
+</w15:people>
 </file>
 
 <file path=word/styles.xml><?xml version="1.0" encoding="utf-8"?>
@@ -6896,7 +6991,7 @@
 </file>
 
 <file path=customXml/itemProps1.xml><?xml version="1.0" encoding="utf-8"?>
-<ds:datastoreItem xmlns:ds="http://schemas.openxmlformats.org/officeDocument/2006/customXml" ds:itemID="{1B0FF49A-04AA-42E0-8286-E9C03EB342B4}">
+<ds:datastoreItem xmlns:ds="http://schemas.openxmlformats.org/officeDocument/2006/customXml" ds:itemID="{E4280737-6F86-47B6-A183-588BC829429E}">
   <ds:schemaRefs>
     <ds:schemaRef ds:uri="http://schemas.openxmlformats.org/officeDocument/2006/bibliography"/>
   </ds:schemaRefs>

</xml_diff>

<commit_message>
Full report and Team Tasks updated
Guys, we are falling too behind. Please, can you try finishing the tasks
by end of the weekend, please? I've updated the report with what
information is necessary as well as the Team Tasks with some comments.
Thanks!
</commit_message>
<xml_diff>
--- a/docs/Report/FullReport.docx
+++ b/docs/Report/FullReport.docx
@@ -2,9 +2,9 @@
 <file path=word/document.xml><?xml version="1.0" encoding="utf-8"?>
 <w:document xmlns:wpc="http://schemas.microsoft.com/office/word/2010/wordprocessingCanvas" xmlns:mc="http://schemas.openxmlformats.org/markup-compatibility/2006" xmlns:o="urn:schemas-microsoft-com:office:office" xmlns:r="http://schemas.openxmlformats.org/officeDocument/2006/relationships" xmlns:m="http://schemas.openxmlformats.org/officeDocument/2006/math" xmlns:v="urn:schemas-microsoft-com:vml" xmlns:wp14="http://schemas.microsoft.com/office/word/2010/wordprocessingDrawing" xmlns:wp="http://schemas.openxmlformats.org/drawingml/2006/wordprocessingDrawing" xmlns:w10="urn:schemas-microsoft-com:office:word" xmlns:w="http://schemas.openxmlformats.org/wordprocessingml/2006/main" xmlns:w14="http://schemas.microsoft.com/office/word/2010/wordml" xmlns:w15="http://schemas.microsoft.com/office/word/2012/wordml" xmlns:wpg="http://schemas.microsoft.com/office/word/2010/wordprocessingGroup" xmlns:wpi="http://schemas.microsoft.com/office/word/2010/wordprocessingInk" xmlns:wne="http://schemas.microsoft.com/office/word/2006/wordml" xmlns:wps="http://schemas.microsoft.com/office/word/2010/wordprocessingShape" mc:Ignorable="w14 w15 wp14">
   <w:body>
-    <w:bookmarkStart w:id="0" w:name="OLE_LINK3" w:displacedByCustomXml="next"/>
+    <w:bookmarkStart w:id="0" w:name="OLE_LINK1" w:displacedByCustomXml="next"/>
     <w:bookmarkStart w:id="1" w:name="OLE_LINK2" w:displacedByCustomXml="next"/>
-    <w:bookmarkStart w:id="2" w:name="OLE_LINK1" w:displacedByCustomXml="next"/>
+    <w:bookmarkStart w:id="2" w:name="OLE_LINK3" w:displacedByCustomXml="next"/>
     <w:sdt>
       <w:sdtPr>
         <w:id w:val="2147385707"/>
@@ -32,16 +32,16 @@
               <w:lang w:eastAsia="en-GB"/>
             </w:rPr>
             <w:drawing>
-              <wp:anchor distT="0" distB="0" distL="114300" distR="114300" simplePos="0" relativeHeight="251658240" behindDoc="1" locked="0" layoutInCell="1" allowOverlap="1" wp14:anchorId="5038CBC2" wp14:editId="2DEDBBCD">
+              <wp:anchor distT="0" distB="0" distL="114300" distR="114300" simplePos="0" relativeHeight="251659776" behindDoc="1" locked="0" layoutInCell="1" allowOverlap="1" wp14:anchorId="5038CBC2" wp14:editId="6C66D3BF">
                 <wp:simplePos x="0" y="0"/>
                 <wp:positionH relativeFrom="column">
-                  <wp:posOffset>3327800</wp:posOffset>
+                  <wp:posOffset>3086100</wp:posOffset>
                 </wp:positionH>
                 <wp:positionV relativeFrom="paragraph">
-                  <wp:posOffset>13970</wp:posOffset>
+                  <wp:posOffset>0</wp:posOffset>
                 </wp:positionV>
                 <wp:extent cx="2707240" cy="1181100"/>
-                <wp:effectExtent l="0" t="0" r="0" b="0"/>
+                <wp:effectExtent l="0" t="0" r="10795" b="0"/>
                 <wp:wrapNone/>
                 <wp:docPr id="3" name="Picture 3"/>
                 <wp:cNvGraphicFramePr>
@@ -57,7 +57,7 @@
                         </pic:cNvPicPr>
                       </pic:nvPicPr>
                       <pic:blipFill>
-                        <a:blip r:embed="rId6">
+                        <a:blip r:embed="rId8">
                           <a:extLst>
                             <a:ext uri="{28A0092B-C50C-407E-A947-70E740481C1C}">
                               <a14:useLocalDpi xmlns:a14="http://schemas.microsoft.com/office/drawing/2010/main" val="0"/>
@@ -817,7 +817,7 @@
               <w:r>
                 <w:fldChar w:fldCharType="separate"/>
               </w:r>
-              <w:hyperlink w:anchor="_Toc404712658" w:history="1">
+              <w:hyperlink w:anchor="_Toc404937532" w:history="1">
                 <w:r>
                   <w:rPr>
                     <w:rStyle w:val="Hyperlink"/>
@@ -844,7 +844,7 @@
                     <w:noProof/>
                     <w:webHidden/>
                   </w:rPr>
-                  <w:instrText xml:space="preserve"> PAGEREF _Toc404712658 \h </w:instrText>
+                  <w:instrText xml:space="preserve"> PAGEREF _Toc404937532 \h </w:instrText>
                 </w:r>
                 <w:r>
                   <w:rPr>
@@ -878,17 +878,13 @@
             <w:p>
               <w:pPr>
                 <w:pStyle w:val="TOC2"/>
-                <w:tabs>
-                  <w:tab w:val="right" w:leader="dot" w:pos="9016"/>
-                </w:tabs>
                 <w:rPr>
                   <w:rFonts w:eastAsiaTheme="minorEastAsia"/>
-                  <w:b w:val="0"/>
                   <w:noProof/>
                   <w:lang w:eastAsia="en-GB"/>
                 </w:rPr>
               </w:pPr>
-              <w:hyperlink w:anchor="_Toc404712659" w:history="1">
+              <w:hyperlink w:anchor="_Toc404937533" w:history="1">
                 <w:r>
                   <w:rPr>
                     <w:rStyle w:val="Hyperlink"/>
@@ -915,7 +911,7 @@
                     <w:noProof/>
                     <w:webHidden/>
                   </w:rPr>
-                  <w:instrText xml:space="preserve"> PAGEREF _Toc404712659 \h </w:instrText>
+                  <w:instrText xml:space="preserve"> PAGEREF _Toc404937533 \h </w:instrText>
                 </w:r>
                 <w:r>
                   <w:rPr>
@@ -949,23 +945,19 @@
             <w:p>
               <w:pPr>
                 <w:pStyle w:val="TOC2"/>
-                <w:tabs>
-                  <w:tab w:val="right" w:leader="dot" w:pos="9016"/>
-                </w:tabs>
                 <w:rPr>
                   <w:rFonts w:eastAsiaTheme="minorEastAsia"/>
-                  <w:b w:val="0"/>
                   <w:noProof/>
                   <w:lang w:eastAsia="en-GB"/>
                 </w:rPr>
               </w:pPr>
-              <w:hyperlink w:anchor="_Toc404712660" w:history="1">
+              <w:hyperlink w:anchor="_Toc404937534" w:history="1">
                 <w:r>
                   <w:rPr>
                     <w:rStyle w:val="Hyperlink"/>
                     <w:noProof/>
                   </w:rPr>
-                  <w:t>Objectives, Values and Mission</w:t>
+                  <w:t>Types of Management</w:t>
                 </w:r>
                 <w:r>
                   <w:rPr>
@@ -986,7 +978,7 @@
                     <w:noProof/>
                     <w:webHidden/>
                   </w:rPr>
-                  <w:instrText xml:space="preserve"> PAGEREF _Toc404712660 \h </w:instrText>
+                  <w:instrText xml:space="preserve"> PAGEREF _Toc404937534 \h </w:instrText>
                 </w:r>
                 <w:r>
                   <w:rPr>
@@ -1020,22 +1012,85 @@
             <w:p>
               <w:pPr>
                 <w:pStyle w:val="TOC2"/>
-                <w:tabs>
-                  <w:tab w:val="right" w:leader="dot" w:pos="9016"/>
-                </w:tabs>
                 <w:rPr>
                   <w:rFonts w:eastAsiaTheme="minorEastAsia"/>
-                  <w:b w:val="0"/>
                   <w:noProof/>
                   <w:lang w:eastAsia="en-GB"/>
                 </w:rPr>
               </w:pPr>
-              <w:hyperlink w:anchor="_Toc404712661" w:history="1">
+              <w:hyperlink w:anchor="_Toc404937535" w:history="1">
                 <w:r>
                   <w:rPr>
                     <w:rStyle w:val="Hyperlink"/>
                     <w:noProof/>
                   </w:rPr>
+                  <w:t>Objectives, Values and Mission</w:t>
+                </w:r>
+                <w:r>
+                  <w:rPr>
+                    <w:noProof/>
+                    <w:webHidden/>
+                  </w:rPr>
+                  <w:tab/>
+                </w:r>
+                <w:r>
+                  <w:rPr>
+                    <w:noProof/>
+                    <w:webHidden/>
+                  </w:rPr>
+                  <w:fldChar w:fldCharType="begin"/>
+                </w:r>
+                <w:r>
+                  <w:rPr>
+                    <w:noProof/>
+                    <w:webHidden/>
+                  </w:rPr>
+                  <w:instrText xml:space="preserve"> PAGEREF _Toc404937535 \h </w:instrText>
+                </w:r>
+                <w:r>
+                  <w:rPr>
+                    <w:noProof/>
+                    <w:webHidden/>
+                  </w:rPr>
+                </w:r>
+                <w:r>
+                  <w:rPr>
+                    <w:noProof/>
+                    <w:webHidden/>
+                  </w:rPr>
+                  <w:fldChar w:fldCharType="separate"/>
+                </w:r>
+                <w:r>
+                  <w:rPr>
+                    <w:noProof/>
+                    <w:webHidden/>
+                  </w:rPr>
+                  <w:t>3</w:t>
+                </w:r>
+                <w:r>
+                  <w:rPr>
+                    <w:noProof/>
+                    <w:webHidden/>
+                  </w:rPr>
+                  <w:fldChar w:fldCharType="end"/>
+                </w:r>
+              </w:hyperlink>
+            </w:p>
+            <w:p>
+              <w:pPr>
+                <w:pStyle w:val="TOC2"/>
+                <w:rPr>
+                  <w:rFonts w:eastAsiaTheme="minorEastAsia"/>
+                  <w:noProof/>
+                  <w:lang w:eastAsia="en-GB"/>
+                </w:rPr>
+              </w:pPr>
+              <w:hyperlink w:anchor="_Toc404937536" w:history="1">
+                <w:r>
+                  <w:rPr>
+                    <w:rStyle w:val="Hyperlink"/>
+                    <w:noProof/>
+                  </w:rPr>
                   <w:t>Marketing Department</w:t>
                 </w:r>
                 <w:r>
@@ -1057,7 +1112,7 @@
                     <w:noProof/>
                     <w:webHidden/>
                   </w:rPr>
-                  <w:instrText xml:space="preserve"> PAGEREF _Toc404712661 \h </w:instrText>
+                  <w:instrText xml:space="preserve"> PAGEREF _Toc404937536 \h </w:instrText>
                 </w:r>
                 <w:r>
                   <w:rPr>
@@ -1077,7 +1132,7 @@
                     <w:noProof/>
                     <w:webHidden/>
                   </w:rPr>
-                  <w:t>3</w:t>
+                  <w:t>4</w:t>
                 </w:r>
                 <w:r>
                   <w:rPr>
@@ -1103,7 +1158,7 @@
                   <w:lang w:eastAsia="en-GB"/>
                 </w:rPr>
               </w:pPr>
-              <w:hyperlink w:anchor="_Toc404712662" w:history="1">
+              <w:hyperlink w:anchor="_Toc404937537" w:history="1">
                 <w:r>
                   <w:rPr>
                     <w:rStyle w:val="Hyperlink"/>
@@ -1130,7 +1185,7 @@
                     <w:noProof/>
                     <w:webHidden/>
                   </w:rPr>
-                  <w:instrText xml:space="preserve"> PAGEREF _Toc404712662 \h </w:instrText>
+                  <w:instrText xml:space="preserve"> PAGEREF _Toc404937537 \h </w:instrText>
                 </w:r>
                 <w:r>
                   <w:rPr>
@@ -1164,23 +1219,19 @@
             <w:p>
               <w:pPr>
                 <w:pStyle w:val="TOC2"/>
-                <w:tabs>
-                  <w:tab w:val="right" w:leader="dot" w:pos="9016"/>
-                </w:tabs>
                 <w:rPr>
                   <w:rFonts w:eastAsiaTheme="minorEastAsia"/>
-                  <w:b w:val="0"/>
                   <w:noProof/>
                   <w:lang w:eastAsia="en-GB"/>
                 </w:rPr>
               </w:pPr>
-              <w:hyperlink w:anchor="_Toc404712663" w:history="1">
+              <w:hyperlink w:anchor="_Toc404937538" w:history="1">
                 <w:r>
                   <w:rPr>
                     <w:rStyle w:val="Hyperlink"/>
                     <w:noProof/>
                   </w:rPr>
-                  <w:t>Entity Relationship Diagram description</w:t>
+                  <w:t>Entity Relationship Diagram(ERD) description</w:t>
                 </w:r>
                 <w:r>
                   <w:rPr>
@@ -1201,7 +1252,7 @@
                     <w:noProof/>
                     <w:webHidden/>
                   </w:rPr>
-                  <w:instrText xml:space="preserve"> PAGEREF _Toc404712663 \h </w:instrText>
+                  <w:instrText xml:space="preserve"> PAGEREF _Toc404937538 \h </w:instrText>
                 </w:r>
                 <w:r>
                   <w:rPr>
@@ -1235,17 +1286,13 @@
             <w:p>
               <w:pPr>
                 <w:pStyle w:val="TOC2"/>
-                <w:tabs>
-                  <w:tab w:val="right" w:leader="dot" w:pos="9016"/>
-                </w:tabs>
                 <w:rPr>
                   <w:rFonts w:eastAsiaTheme="minorEastAsia"/>
-                  <w:b w:val="0"/>
                   <w:noProof/>
                   <w:lang w:eastAsia="en-GB"/>
                 </w:rPr>
               </w:pPr>
-              <w:hyperlink w:anchor="_Toc404712664" w:history="1">
+              <w:hyperlink w:anchor="_Toc404937539" w:history="1">
                 <w:r>
                   <w:rPr>
                     <w:rStyle w:val="Hyperlink"/>
@@ -1272,7 +1319,7 @@
                     <w:noProof/>
                     <w:webHidden/>
                   </w:rPr>
-                  <w:instrText xml:space="preserve"> PAGEREF _Toc404712664 \h </w:instrText>
+                  <w:instrText xml:space="preserve"> PAGEREF _Toc404937539 \h </w:instrText>
                 </w:r>
                 <w:r>
                   <w:rPr>
@@ -1318,7 +1365,7 @@
                   <w:lang w:eastAsia="en-GB"/>
                 </w:rPr>
               </w:pPr>
-              <w:hyperlink w:anchor="_Toc404712665" w:history="1">
+              <w:hyperlink w:anchor="_Toc404937540" w:history="1">
                 <w:r>
                   <w:rPr>
                     <w:rStyle w:val="Hyperlink"/>
@@ -1345,7 +1392,7 @@
                     <w:noProof/>
                     <w:webHidden/>
                   </w:rPr>
-                  <w:instrText xml:space="preserve"> PAGEREF _Toc404712665 \h </w:instrText>
+                  <w:instrText xml:space="preserve"> PAGEREF _Toc404937540 \h </w:instrText>
                 </w:r>
                 <w:r>
                   <w:rPr>
@@ -1391,7 +1438,7 @@
                   <w:lang w:eastAsia="en-GB"/>
                 </w:rPr>
               </w:pPr>
-              <w:hyperlink w:anchor="_Toc404712666" w:history="1">
+              <w:hyperlink w:anchor="_Toc404937541" w:history="1">
                 <w:r>
                   <w:rPr>
                     <w:rStyle w:val="Hyperlink"/>
@@ -1419,7 +1466,7 @@
                     <w:noProof/>
                     <w:webHidden/>
                   </w:rPr>
-                  <w:instrText xml:space="preserve"> PAGEREF _Toc404712666 \h </w:instrText>
+                  <w:instrText xml:space="preserve"> PAGEREF _Toc404937541 \h </w:instrText>
                 </w:r>
                 <w:r>
                   <w:rPr>
@@ -1465,7 +1512,7 @@
                   <w:lang w:eastAsia="en-GB"/>
                 </w:rPr>
               </w:pPr>
-              <w:hyperlink w:anchor="_Toc404712667" w:history="1">
+              <w:hyperlink w:anchor="_Toc404937542" w:history="1">
                 <w:r>
                   <w:rPr>
                     <w:rStyle w:val="Hyperlink"/>
@@ -1492,7 +1539,7 @@
                     <w:noProof/>
                     <w:webHidden/>
                   </w:rPr>
-                  <w:instrText xml:space="preserve"> PAGEREF _Toc404712667 \h </w:instrText>
+                  <w:instrText xml:space="preserve"> PAGEREF _Toc404937542 \h </w:instrText>
                 </w:r>
                 <w:r>
                   <w:rPr>
@@ -1538,7 +1585,7 @@
                   <w:lang w:eastAsia="en-GB"/>
                 </w:rPr>
               </w:pPr>
-              <w:hyperlink w:anchor="_Toc404712668" w:history="1">
+              <w:hyperlink w:anchor="_Toc404937543" w:history="1">
                 <w:r>
                   <w:rPr>
                     <w:rStyle w:val="Hyperlink"/>
@@ -1565,7 +1612,7 @@
                     <w:noProof/>
                     <w:webHidden/>
                   </w:rPr>
-                  <w:instrText xml:space="preserve"> PAGEREF _Toc404712668 \h </w:instrText>
+                  <w:instrText xml:space="preserve"> PAGEREF _Toc404937543 \h </w:instrText>
                 </w:r>
                 <w:r>
                   <w:rPr>
@@ -1611,87 +1658,63 @@
                   <w:lang w:eastAsia="en-GB"/>
                 </w:rPr>
               </w:pPr>
-              <w:r>
-                <w:fldChar w:fldCharType="begin"/>
-              </w:r>
-              <w:r>
-                <w:instrText xml:space="preserve"> HYPERLINK \l "_Toc404712669" </w:instrText>
-              </w:r>
-              <w:r>
-                <w:fldChar w:fldCharType="separate"/>
-              </w:r>
-              <w:r>
-                <w:rPr>
-                  <w:rStyle w:val="Hyperlink"/>
-                  <w:noProof/>
-                </w:rPr>
-                <w:t>References</w:t>
-              </w:r>
-              <w:r>
-                <w:rPr>
-                  <w:noProof/>
-                  <w:webHidden/>
-                </w:rPr>
-                <w:tab/>
-              </w:r>
-              <w:r>
-                <w:rPr>
-                  <w:noProof/>
-                  <w:webHidden/>
-                </w:rPr>
-                <w:fldChar w:fldCharType="begin"/>
-              </w:r>
-              <w:r>
-                <w:rPr>
-                  <w:noProof/>
-                  <w:webHidden/>
-                </w:rPr>
-                <w:instrText xml:space="preserve"> PAGEREF _Toc404712669 \h </w:instrText>
-              </w:r>
-              <w:r>
-                <w:rPr>
-                  <w:noProof/>
-                  <w:webHidden/>
-                </w:rPr>
-              </w:r>
-              <w:r>
-                <w:rPr>
-                  <w:noProof/>
-                  <w:webHidden/>
-                </w:rPr>
-                <w:fldChar w:fldCharType="separate"/>
-              </w:r>
-              <w:ins w:id="3" w:author="Cristiano Maia" w:date="2014-11-26T10:08:00Z">
-                <w:r>
-                  <w:rPr>
-                    <w:noProof/>
-                    <w:webHidden/>
-                  </w:rPr>
-                  <w:t>10</w:t>
-                </w:r>
-              </w:ins>
-              <w:del w:id="4" w:author="Cristiano Maia" w:date="2014-11-26T10:07:00Z">
-                <w:r>
-                  <w:rPr>
-                    <w:noProof/>
-                    <w:webHidden/>
-                  </w:rPr>
-                  <w:delText>9</w:delText>
-                </w:r>
-              </w:del>
-              <w:r>
-                <w:rPr>
-                  <w:noProof/>
-                  <w:webHidden/>
-                </w:rPr>
-                <w:fldChar w:fldCharType="end"/>
-              </w:r>
-              <w:r>
-                <w:rPr>
-                  <w:noProof/>
-                </w:rPr>
-                <w:fldChar w:fldCharType="end"/>
-              </w:r>
+              <w:hyperlink w:anchor="_Toc404937544" w:history="1">
+                <w:r>
+                  <w:rPr>
+                    <w:rStyle w:val="Hyperlink"/>
+                    <w:noProof/>
+                  </w:rPr>
+                  <w:t>References</w:t>
+                </w:r>
+                <w:r>
+                  <w:rPr>
+                    <w:noProof/>
+                    <w:webHidden/>
+                  </w:rPr>
+                  <w:tab/>
+                </w:r>
+                <w:r>
+                  <w:rPr>
+                    <w:noProof/>
+                    <w:webHidden/>
+                  </w:rPr>
+                  <w:fldChar w:fldCharType="begin"/>
+                </w:r>
+                <w:r>
+                  <w:rPr>
+                    <w:noProof/>
+                    <w:webHidden/>
+                  </w:rPr>
+                  <w:instrText xml:space="preserve"> PAGEREF _Toc404937544 \h </w:instrText>
+                </w:r>
+                <w:r>
+                  <w:rPr>
+                    <w:noProof/>
+                    <w:webHidden/>
+                  </w:rPr>
+                </w:r>
+                <w:r>
+                  <w:rPr>
+                    <w:noProof/>
+                    <w:webHidden/>
+                  </w:rPr>
+                  <w:fldChar w:fldCharType="separate"/>
+                </w:r>
+                <w:r>
+                  <w:rPr>
+                    <w:noProof/>
+                    <w:webHidden/>
+                  </w:rPr>
+                  <w:t>9</w:t>
+                </w:r>
+                <w:r>
+                  <w:rPr>
+                    <w:noProof/>
+                    <w:webHidden/>
+                  </w:rPr>
+                  <w:fldChar w:fldCharType="end"/>
+                </w:r>
+              </w:hyperlink>
             </w:p>
             <w:p>
               <w:r>
@@ -1724,22 +1747,22 @@
       <w:pPr>
         <w:pStyle w:val="Heading1"/>
       </w:pPr>
-      <w:bookmarkStart w:id="5" w:name="_Toc404712658"/>
+      <w:bookmarkStart w:id="3" w:name="_Toc404937532"/>
       <w:r>
         <w:lastRenderedPageBreak/>
         <w:t>Introduction</w:t>
       </w:r>
-      <w:bookmarkEnd w:id="5"/>
+      <w:bookmarkEnd w:id="3"/>
     </w:p>
     <w:p>
       <w:pPr>
         <w:pStyle w:val="Heading2"/>
       </w:pPr>
-      <w:bookmarkStart w:id="6" w:name="_Toc404712659"/>
+      <w:bookmarkStart w:id="4" w:name="_Toc404937533"/>
       <w:r>
         <w:t>Middlesex University</w:t>
       </w:r>
-      <w:bookmarkEnd w:id="6"/>
+      <w:bookmarkEnd w:id="4"/>
       <w:r>
         <w:t xml:space="preserve"> </w:t>
       </w:r>
@@ -1757,61 +1780,7 @@
     </w:p>
     <w:p>
       <w:pPr>
-        <w:jc w:val="both"/>
-        <w:rPr>
-          <w:color w:val="FF0000"/>
-        </w:rPr>
-      </w:pPr>
-      <w:r>
-        <w:rPr>
-          <w:rFonts w:cs="Arial"/>
-          <w:b/>
-          <w:color w:val="FF0000"/>
-        </w:rPr>
-        <w:t>Van/Veraj</w:t>
-      </w:r>
-      <w:r>
-        <w:rPr>
-          <w:rFonts w:cs="Arial"/>
-          <w:color w:val="FF0000"/>
-        </w:rPr>
-        <w:t xml:space="preserve">: </w:t>
-      </w:r>
-      <w:r>
-        <w:rPr>
-          <w:color w:val="FF0000"/>
-        </w:rPr>
-        <w:t>Mentioned who is in each part of the pyramid. Dean and relatives are on the top and deciding what the values and missions are. Tactical are… not sure, needs to research. And operational are the people providing the service to the students: teachers, librarians and so on…</w:t>
-      </w:r>
-    </w:p>
-    <w:p>
-      <w:pPr>
-        <w:spacing w:after="0" w:line="240" w:lineRule="auto"/>
-      </w:pPr>
-      <w:r>
-        <w:rPr>
-          <w:color w:val="FF0000"/>
-        </w:rPr>
-        <w:t xml:space="preserve">If you are struggling with it, try </w:t>
-      </w:r>
-      <w:hyperlink r:id="rId7" w:history="1">
-        <w:r>
-          <w:rPr>
-            <w:rStyle w:val="Hyperlink"/>
-          </w:rPr>
-          <w:t>checking this link</w:t>
-        </w:r>
-      </w:hyperlink>
-      <w:r>
-        <w:rPr>
-          <w:color w:val="FF0000"/>
-        </w:rPr>
-        <w:t>.</w:t>
-      </w:r>
-    </w:p>
-    <w:p>
-      <w:pPr>
-        <w:jc w:val="both"/>
+        <w:jc w:val="center"/>
       </w:pPr>
       <w:r>
         <w:rPr>
@@ -1819,9 +1788,9 @@
           <w:lang w:eastAsia="en-GB"/>
         </w:rPr>
         <w:drawing>
-          <wp:inline distT="0" distB="0" distL="0" distR="0" wp14:anchorId="4F19BD9E" wp14:editId="298C3C14">
-            <wp:extent cx="5200650" cy="2924175"/>
-            <wp:effectExtent l="0" t="0" r="0" b="9525"/>
+          <wp:inline distT="0" distB="0" distL="0" distR="0" wp14:anchorId="4F19BD9E" wp14:editId="04F3FCDF">
+            <wp:extent cx="3536459" cy="2354368"/>
+            <wp:effectExtent l="0" t="0" r="6985" b="8255"/>
             <wp:docPr id="1" name="Picture 1" descr="Pyramid representing the three layers of management and their roles. Senior management and Strategic, dealing with policy decisions, and their work is long term, complex and non-routine. Middle management is tactical, dealking with how to achieve policy, and their work is medium term and less complex. Junior management are operational, dealing with day to day decisions, and the work is simpler and more routine."/>
             <wp:cNvGraphicFramePr>
               <a:graphicFrameLocks xmlns:a="http://schemas.openxmlformats.org/drawingml/2006/main" noChangeAspect="1"/>
@@ -1835,8 +1804,1896 @@
                       <a:picLocks noChangeAspect="1" noChangeArrowheads="1"/>
                     </pic:cNvPicPr>
                   </pic:nvPicPr>
+                  <pic:blipFill rotWithShape="1">
+                    <a:blip r:embed="rId9">
+                      <a:extLst>
+                        <a:ext uri="{28A0092B-C50C-407E-A947-70E740481C1C}">
+                          <a14:useLocalDpi xmlns:a14="http://schemas.microsoft.com/office/drawing/2010/main" val="0"/>
+                        </a:ext>
+                      </a:extLst>
+                    </a:blip>
+                    <a:srcRect l="11284" t="6784" r="20689" b="12669"/>
+                    <a:stretch/>
+                  </pic:blipFill>
+                  <pic:spPr bwMode="auto">
+                    <a:xfrm>
+                      <a:off x="0" y="0"/>
+                      <a:ext cx="3537877" cy="2355312"/>
+                    </a:xfrm>
+                    <a:prstGeom prst="rect">
+                      <a:avLst/>
+                    </a:prstGeom>
+                    <a:noFill/>
+                    <a:ln>
+                      <a:noFill/>
+                    </a:ln>
+                    <a:extLst>
+                      <a:ext uri="{53640926-AAD7-44D8-BBD7-CCE9431645EC}">
+                        <a14:shadowObscured xmlns:a14="http://schemas.microsoft.com/office/drawing/2010/main"/>
+                      </a:ext>
+                    </a:extLst>
+                  </pic:spPr>
+                </pic:pic>
+              </a:graphicData>
+            </a:graphic>
+          </wp:inline>
+        </w:drawing>
+      </w:r>
+    </w:p>
+    <w:p>
+      <w:pPr>
+        <w:pStyle w:val="Caption"/>
+        <w:jc w:val="center"/>
+        <w:rPr>
+          <w:ins w:id="5" w:author="Raj none" w:date="2014-11-26T15:49:00Z"/>
+        </w:rPr>
+      </w:pPr>
+      <w:r>
+        <w:t xml:space="preserve">Figure </w:t>
+      </w:r>
+      <w:r>
+        <w:fldChar w:fldCharType="begin"/>
+      </w:r>
+      <w:r>
+        <w:instrText xml:space="preserve"> SEQ Figure \* ARABIC </w:instrText>
+      </w:r>
+      <w:r>
+        <w:fldChar w:fldCharType="separate"/>
+      </w:r>
+      <w:r>
+        <w:rPr>
+          <w:noProof/>
+        </w:rPr>
+        <w:t>1</w:t>
+      </w:r>
+      <w:r>
+        <w:rPr>
+          <w:noProof/>
+        </w:rPr>
+        <w:fldChar w:fldCharType="end"/>
+      </w:r>
+      <w:r>
+        <w:t xml:space="preserve"> - Reference </w:t>
+      </w:r>
+      <w:r>
+        <w:t>http://www.bbc.co.uk/bitesize/higher/business_management/business_enterprise/decision_making_business/revision/1/</w:t>
+      </w:r>
+    </w:p>
+    <w:p>
+      <w:pPr>
+        <w:pStyle w:val="Heading2"/>
+      </w:pPr>
+      <w:bookmarkStart w:id="6" w:name="_Toc404937534"/>
+      <w:r>
+        <w:t>Types of Management</w:t>
+      </w:r>
+      <w:bookmarkEnd w:id="6"/>
+    </w:p>
+    <w:p>
+      <w:pPr>
+        <w:jc w:val="both"/>
+      </w:pPr>
+      <w:r>
+        <w:t xml:space="preserve">The Government Business Reference Model shown </w:t>
+      </w:r>
+      <w:r>
+        <w:t xml:space="preserve">above </w:t>
+      </w:r>
+      <w:r>
+        <w:t xml:space="preserve">illustrates </w:t>
+      </w:r>
+      <w:r>
+        <w:t xml:space="preserve">the three levels of control </w:t>
+      </w:r>
+      <w:r>
+        <w:t xml:space="preserve">that the university runs with. </w:t>
+      </w:r>
+      <w:r>
+        <w:t>A</w:t>
+      </w:r>
+      <w:r>
+        <w:t xml:space="preserve">ll </w:t>
+      </w:r>
+      <w:r>
+        <w:t>major decisions that has to be made as far as what the university needs to achieve long-term and how they need to achieve it</w:t>
+      </w:r>
+      <w:r>
+        <w:t xml:space="preserve"> are made</w:t>
+      </w:r>
+      <w:r>
+        <w:t xml:space="preserve"> at</w:t>
+      </w:r>
+      <w:r>
+        <w:t xml:space="preserve"> the </w:t>
+      </w:r>
+      <w:r>
+        <w:t>S</w:t>
+      </w:r>
+      <w:r>
+        <w:t>trategic level (</w:t>
+      </w:r>
+      <w:r>
+        <w:t>S</w:t>
+      </w:r>
+      <w:r>
+        <w:t xml:space="preserve">enior </w:t>
+      </w:r>
+      <w:r>
+        <w:t>M</w:t>
+      </w:r>
+      <w:r>
+        <w:t xml:space="preserve">anagement). </w:t>
+      </w:r>
+      <w:r>
+        <w:t xml:space="preserve">On the same level </w:t>
+      </w:r>
+      <w:r>
+        <w:t xml:space="preserve">you will find job titles such as </w:t>
+      </w:r>
+      <w:r>
+        <w:t>d</w:t>
+      </w:r>
+      <w:r>
+        <w:t>ean, chancellor, vice chancello</w:t>
+      </w:r>
+      <w:r>
+        <w:t>r and many other high-ranking jo</w:t>
+      </w:r>
+      <w:r>
+        <w:t>b titles as they have the power and knowledge that it takes to make complex decisions.</w:t>
+      </w:r>
+    </w:p>
+    <w:p>
+      <w:pPr>
+        <w:jc w:val="both"/>
+      </w:pPr>
+      <w:r>
+        <w:t xml:space="preserve">All the decisions made by the Senior Management team will be passed to the Tactical level of management (Middle Management). This action is important to make sure the whole University is aligned with the same objectives and aims. Middle management staff (such as the head of department) will be responsible </w:t>
+      </w:r>
+      <w:r>
+        <w:t>to develop a plan to implement the direction given to the managers in the operational bracket.</w:t>
+      </w:r>
+    </w:p>
+    <w:p>
+      <w:pPr>
+        <w:jc w:val="both"/>
+      </w:pPr>
+      <w:r>
+        <w:t xml:space="preserve">Finally, </w:t>
+      </w:r>
+      <w:r>
+        <w:t xml:space="preserve">the </w:t>
+      </w:r>
+      <w:r>
+        <w:t>O</w:t>
+      </w:r>
+      <w:r>
+        <w:t xml:space="preserve">perational level (junior management) </w:t>
+      </w:r>
+      <w:r>
+        <w:t xml:space="preserve">is responsible to implement the </w:t>
+      </w:r>
+      <w:r>
+        <w:t xml:space="preserve">overall goal. This </w:t>
+      </w:r>
+      <w:r>
+        <w:t xml:space="preserve">level </w:t>
+      </w:r>
+      <w:r>
+        <w:t xml:space="preserve">is where professors, librarians and </w:t>
+      </w:r>
+      <w:r>
+        <w:t xml:space="preserve">other </w:t>
+      </w:r>
+      <w:r>
+        <w:t xml:space="preserve">university staff </w:t>
+      </w:r>
+      <w:r>
+        <w:t xml:space="preserve">that deals directly with the students, </w:t>
+      </w:r>
+      <w:r>
+        <w:t xml:space="preserve">will </w:t>
+      </w:r>
+      <w:r>
+        <w:t xml:space="preserve">take the instructions </w:t>
+      </w:r>
+      <w:r>
+        <w:t xml:space="preserve">from the above two management teams. </w:t>
+      </w:r>
+      <w:r>
+        <w:t>With the training and experience provided by Middlesex they will be able to implement the strategies to turn the strategic plans in reality. They will also be responsible do report their progress directly to the Middle management team.</w:t>
+      </w:r>
+    </w:p>
+    <w:p>
+      <w:pPr>
+        <w:pStyle w:val="Heading2"/>
+      </w:pPr>
+      <w:bookmarkStart w:id="7" w:name="_Toc404937535"/>
+      <w:r>
+        <w:t>Objectives</w:t>
+      </w:r>
+      <w:r>
+        <w:t>, Values and Mission</w:t>
+      </w:r>
+      <w:bookmarkEnd w:id="7"/>
+    </w:p>
+    <w:p>
+      <w:pPr>
+        <w:jc w:val="both"/>
+      </w:pPr>
+      <w:r>
+        <w:t xml:space="preserve">Our Objectives are to attract students that are determined to succeed and support these students with the correct support and insure student satisfaction by developing policies to maximise their </w:t>
+      </w:r>
+      <w:r>
+        <w:lastRenderedPageBreak/>
+        <w:t>performance. We strive to enhance graduate level employability in an effort to improve our university rankings. We have strategies and policy to organise our schools to enhance excellence.</w:t>
+      </w:r>
+    </w:p>
+    <w:p>
+      <w:pPr>
+        <w:pStyle w:val="Quote"/>
+      </w:pPr>
+      <w:r>
+        <w:t>“Our vision is to become a leading University of choice, recognised internationally for excellence in all that we do.”</w:t>
+      </w:r>
+    </w:p>
+    <w:p>
+      <w:pPr>
+        <w:pStyle w:val="Heading2"/>
+      </w:pPr>
+      <w:bookmarkStart w:id="8" w:name="_Toc404937536"/>
+      <w:r>
+        <w:t>Marketing Department</w:t>
+      </w:r>
+      <w:bookmarkEnd w:id="8"/>
+      <w:r>
+        <w:t xml:space="preserve"> </w:t>
+      </w:r>
+    </w:p>
+    <w:p>
+      <w:pPr>
+        <w:spacing w:after="0" w:line="240" w:lineRule="auto"/>
+      </w:pPr>
+      <w:r>
+        <w:t>Middlesex University M</w:t>
+      </w:r>
+      <w:r>
+        <w:t>arketing depart</w:t>
+      </w:r>
+      <w:r>
+        <w:t xml:space="preserve">ment is based at </w:t>
+      </w:r>
+      <w:r>
+        <w:t>the Middlesex University</w:t>
+      </w:r>
+      <w:r>
+        <w:t xml:space="preserve"> London c</w:t>
+      </w:r>
+      <w:r>
+        <w:t xml:space="preserve">ampus </w:t>
+      </w:r>
+      <w:r>
+        <w:rPr>
+          <w:highlight w:val="yellow"/>
+        </w:rPr>
+        <w:t xml:space="preserve">and from </w:t>
+      </w:r>
+      <w:r>
+        <w:rPr>
+          <w:highlight w:val="yellow"/>
+        </w:rPr>
+        <w:t>there their</w:t>
+      </w:r>
+      <w:r>
+        <w:rPr>
+          <w:highlight w:val="yellow"/>
+        </w:rPr>
+        <w:t xml:space="preserve"> advertisements are </w:t>
+      </w:r>
+      <w:r>
+        <w:rPr>
+          <w:highlight w:val="yellow"/>
+        </w:rPr>
+        <w:t>launch</w:t>
+      </w:r>
+      <w:r>
+        <w:rPr>
+          <w:highlight w:val="yellow"/>
+        </w:rPr>
+        <w:t>ed</w:t>
+      </w:r>
+      <w:r>
+        <w:rPr>
+          <w:highlight w:val="yellow"/>
+        </w:rPr>
+        <w:t xml:space="preserve"> and manage</w:t>
+      </w:r>
+      <w:r>
+        <w:rPr>
+          <w:highlight w:val="yellow"/>
+        </w:rPr>
+        <w:t>d</w:t>
+      </w:r>
+      <w:r>
+        <w:rPr>
+          <w:highlight w:val="yellow"/>
+        </w:rPr>
+        <w:t>.</w:t>
+      </w:r>
+      <w:r>
+        <w:t xml:space="preserve"> </w:t>
+      </w:r>
+      <w:r>
+        <w:rPr>
+          <w:highlight w:val="yellow"/>
+        </w:rPr>
+        <w:t>We</w:t>
+      </w:r>
+      <w:r>
+        <w:t xml:space="preserve"> specialise and focus on each of our five schools across the three different campuses </w:t>
+      </w:r>
+      <w:r>
+        <w:t>universally</w:t>
+      </w:r>
+      <w:r>
+        <w:t xml:space="preserve">. </w:t>
+      </w:r>
+      <w:r>
+        <w:rPr>
+          <w:highlight w:val="yellow"/>
+        </w:rPr>
+        <w:t>We</w:t>
+      </w:r>
+      <w:r>
+        <w:t xml:space="preserve"> receive </w:t>
+      </w:r>
+      <w:r>
+        <w:t xml:space="preserve">funding </w:t>
+      </w:r>
+      <w:r>
+        <w:t xml:space="preserve">for our advertising </w:t>
+      </w:r>
+      <w:r>
+        <w:t>projects</w:t>
+      </w:r>
+      <w:r>
+        <w:t xml:space="preserve"> from the relevant departments</w:t>
+      </w:r>
+      <w:r>
+        <w:t>.</w:t>
+      </w:r>
+      <w:r>
+        <w:t xml:space="preserve"> The marketing </w:t>
+      </w:r>
+      <w:r>
+        <w:t xml:space="preserve">department managers </w:t>
+      </w:r>
+      <w:r>
+        <w:t xml:space="preserve">will </w:t>
+      </w:r>
+      <w:r>
+        <w:t xml:space="preserve">detail </w:t>
+      </w:r>
+      <w:r>
+        <w:t xml:space="preserve">projects </w:t>
+      </w:r>
+      <w:r>
+        <w:t xml:space="preserve">and </w:t>
+      </w:r>
+      <w:r>
+        <w:rPr>
+          <w:highlight w:val="yellow"/>
+        </w:rPr>
+        <w:t>allocated tasks</w:t>
+      </w:r>
+      <w:r>
+        <w:t xml:space="preserve"> accordingly. This will be inline with</w:t>
+      </w:r>
+      <w:r>
+        <w:t xml:space="preserve"> equity and diversity </w:t>
+      </w:r>
+      <w:r>
+        <w:t>strategic strategy</w:t>
+      </w:r>
+      <w:r>
+        <w:t xml:space="preserve"> (</w:t>
+      </w:r>
+      <w:hyperlink r:id="rId10" w:history="1">
+        <w:r>
+          <w:rPr>
+            <w:rStyle w:val="Hyperlink"/>
+          </w:rPr>
+          <w:t>Equality and Diversity at Middlesex University</w:t>
+        </w:r>
+      </w:hyperlink>
+      <w:r>
+        <w:t>)</w:t>
+      </w:r>
+      <w:r>
+        <w:t>, University regulations</w:t>
+      </w:r>
+      <w:r>
+        <w:t xml:space="preserve"> (</w:t>
+      </w:r>
+      <w:hyperlink r:id="rId11" w:history="1">
+        <w:r>
+          <w:rPr>
+            <w:rStyle w:val="Hyperlink"/>
+          </w:rPr>
+          <w:t>University Regulations for the Academic Year 2004/2005</w:t>
+        </w:r>
+      </w:hyperlink>
+      <w:r>
+        <w:t>)</w:t>
+      </w:r>
+      <w:r>
+        <w:t xml:space="preserve"> and </w:t>
+      </w:r>
+      <w:r>
+        <w:t xml:space="preserve">decision-making and discussions held at middle management meetings. </w:t>
+      </w:r>
+      <w:r>
+        <w:rPr>
+          <w:highlight w:val="yellow"/>
+        </w:rPr>
+        <w:t>They</w:t>
+      </w:r>
+      <w:r>
+        <w:t xml:space="preserve"> will then </w:t>
+      </w:r>
+      <w:r>
+        <w:rPr>
+          <w:highlight w:val="yellow"/>
+        </w:rPr>
+        <w:t>assign</w:t>
+      </w:r>
+      <w:r>
+        <w:rPr>
+          <w:highlight w:val="yellow"/>
+        </w:rPr>
+        <w:t xml:space="preserve"> tasks</w:t>
+      </w:r>
+      <w:r>
+        <w:t xml:space="preserve"> in the department that would handle the </w:t>
+      </w:r>
+      <w:r>
+        <w:t xml:space="preserve">suppliers and supplies </w:t>
+      </w:r>
+      <w:r>
+        <w:t xml:space="preserve">to the project </w:t>
+      </w:r>
+      <w:r>
+        <w:t xml:space="preserve">via </w:t>
+      </w:r>
+      <w:r>
+        <w:t>task ID</w:t>
+      </w:r>
+      <w:r>
+        <w:t xml:space="preserve"> and </w:t>
+      </w:r>
+      <w:r>
+        <w:t>project ID. Middlesex U</w:t>
+      </w:r>
+      <w:r>
+        <w:t>niversity will not consider all staff to be participating in one project</w:t>
+      </w:r>
+      <w:r>
+        <w:t xml:space="preserve"> each staff member</w:t>
+      </w:r>
+      <w:r>
+        <w:t xml:space="preserve"> will be assigned to a specific project and task in that project. Overall the objectives of the marketing department is to attract students that work hard and willing to go the extra mile to reach success in their studies.</w:t>
+      </w:r>
+    </w:p>
+    <w:p>
+      <w:pPr>
+        <w:jc w:val="both"/>
+        <w:rPr>
+          <w:color w:val="FF0000"/>
+        </w:rPr>
+      </w:pPr>
+      <w:r>
+        <w:rPr>
+          <w:rFonts w:cs="Arial"/>
+          <w:b/>
+          <w:color w:val="FF0000"/>
+        </w:rPr>
+        <w:t>Van/Veraj</w:t>
+      </w:r>
+      <w:r>
+        <w:rPr>
+          <w:rFonts w:cs="Arial"/>
+          <w:color w:val="FF0000"/>
+        </w:rPr>
+        <w:t xml:space="preserve">: </w:t>
+      </w:r>
+      <w:r>
+        <w:rPr>
+          <w:color w:val="FF0000"/>
+        </w:rPr>
+        <w:t>Expand on how the Marketing department works</w:t>
+      </w:r>
+      <w:r>
+        <w:rPr>
+          <w:color w:val="FF0000"/>
+        </w:rPr>
+        <w:t>. How they get projects, how they hire contractors to deal with it, why the projects are important. Talk about the list of suppliers and give examples on what they can provide for</w:t>
+      </w:r>
+      <w:r>
+        <w:rPr>
+          <w:color w:val="FF0000"/>
+        </w:rPr>
+        <w:t xml:space="preserve"> the projects</w:t>
+      </w:r>
+      <w:r>
+        <w:rPr>
+          <w:color w:val="FF0000"/>
+        </w:rPr>
+        <w:t>. Mention that the permanent Middlesex University staff will not be take in consideration for this project.</w:t>
+      </w:r>
+      <w:r>
+        <w:rPr>
+          <w:color w:val="FF0000"/>
+        </w:rPr>
+        <w:t xml:space="preserve"> And conclude saying that the objectives of the Marketing department are directly linked with the objective of attracting students that are willing to work hard and succeed.</w:t>
+      </w:r>
+    </w:p>
+    <w:p>
+      <w:pPr>
+        <w:jc w:val="both"/>
+        <w:rPr>
+          <w:b/>
+          <w:color w:val="FF0000"/>
+        </w:rPr>
+      </w:pPr>
+      <w:r>
+        <w:rPr>
+          <w:b/>
+          <w:color w:val="FF0000"/>
+        </w:rPr>
+        <w:t>Needs to expand on this. Explain why the marketing department is important for the whole university, no relation with the ERD or anything below it yet. Just the importance on the business side and how things works on a daily basis.</w:t>
+      </w:r>
+    </w:p>
+    <w:p>
+      <w:pPr>
+        <w:spacing w:after="0" w:line="240" w:lineRule="auto"/>
+        <w:jc w:val="both"/>
+      </w:pPr>
+    </w:p>
+    <w:p>
+      <w:pPr>
+        <w:spacing w:after="0" w:line="240" w:lineRule="auto"/>
+        <w:jc w:val="both"/>
+        <w:rPr>
+          <w:color w:val="FF0000"/>
+        </w:rPr>
+      </w:pPr>
+      <w:r>
+        <w:rPr>
+          <w:color w:val="FF0000"/>
+        </w:rPr>
+        <w:t>Use the files below as reference on the appropriate parts of the introduction.</w:t>
+      </w:r>
+      <w:r>
+        <w:rPr>
+          <w:color w:val="FF0000"/>
+        </w:rPr>
+        <w:t xml:space="preserve"> </w:t>
+      </w:r>
+    </w:p>
+    <w:p>
+      <w:pPr>
+        <w:pStyle w:val="ListParagraph"/>
+        <w:numPr>
+          <w:ilvl w:val="0"/>
+          <w:numId w:val="3"/>
+        </w:numPr>
+        <w:spacing w:after="0" w:line="240" w:lineRule="auto"/>
+      </w:pPr>
+      <w:hyperlink r:id="rId12" w:history="1">
+        <w:r>
+          <w:rPr>
+            <w:rStyle w:val="Hyperlink"/>
+          </w:rPr>
+          <w:t>University Regulations for the Academic Year 2004/2005</w:t>
+        </w:r>
+      </w:hyperlink>
+    </w:p>
+    <w:p>
+      <w:pPr>
+        <w:pStyle w:val="ListParagraph"/>
+        <w:numPr>
+          <w:ilvl w:val="0"/>
+          <w:numId w:val="3"/>
+        </w:numPr>
+        <w:spacing w:after="0" w:line="240" w:lineRule="auto"/>
+        <w:rPr>
+          <w:rStyle w:val="Hyperlink"/>
+          <w:color w:val="auto"/>
+          <w:u w:val="none"/>
+        </w:rPr>
+      </w:pPr>
+      <w:hyperlink r:id="rId13" w:history="1">
+        <w:r>
+          <w:rPr>
+            <w:rStyle w:val="Hyperlink"/>
+          </w:rPr>
+          <w:t>Equality and Diversity at Middlesex University</w:t>
+        </w:r>
+      </w:hyperlink>
+    </w:p>
+    <w:bookmarkEnd w:id="2"/>
+    <w:bookmarkEnd w:id="1"/>
+    <w:bookmarkEnd w:id="0"/>
+    <w:p>
+      <w:pPr>
+        <w:spacing w:after="0" w:line="240" w:lineRule="auto"/>
+      </w:pPr>
+    </w:p>
+    <w:p>
+      <w:pPr>
+        <w:pStyle w:val="Heading1"/>
+      </w:pPr>
+      <w:bookmarkStart w:id="9" w:name="OLE_LINK4"/>
+      <w:bookmarkStart w:id="10" w:name="OLE_LINK5"/>
+      <w:bookmarkStart w:id="11" w:name="OLE_LINK6"/>
+      <w:bookmarkStart w:id="12" w:name="OLE_LINK7"/>
+      <w:bookmarkStart w:id="13" w:name="_Toc404937537"/>
+      <w:r>
+        <w:t>Analysis of Operational Systems and Data Sources</w:t>
+      </w:r>
+      <w:bookmarkEnd w:id="13"/>
+    </w:p>
+    <w:p>
+      <w:pPr>
+        <w:pStyle w:val="Heading2"/>
+      </w:pPr>
+      <w:bookmarkStart w:id="14" w:name="_Toc404937538"/>
+      <w:bookmarkStart w:id="15" w:name="_GoBack"/>
+      <w:bookmarkEnd w:id="9"/>
+      <w:bookmarkEnd w:id="10"/>
+      <w:r>
+        <w:t>Entity Relationship Diagram</w:t>
+      </w:r>
+      <w:r>
+        <w:t>(ERD)</w:t>
+      </w:r>
+      <w:r>
+        <w:t xml:space="preserve"> description</w:t>
+      </w:r>
+      <w:bookmarkEnd w:id="14"/>
+    </w:p>
+    <w:bookmarkEnd w:id="15"/>
+    <w:p>
+      <w:pPr>
+        <w:jc w:val="both"/>
+        <w:rPr>
+          <w:rFonts w:cs="Arial"/>
+          <w:b/>
+          <w:color w:val="FF0000"/>
+        </w:rPr>
+      </w:pPr>
+      <w:r>
+        <w:rPr>
+          <w:rFonts w:cs="Arial"/>
+          <w:b/>
+          <w:color w:val="FF0000"/>
+        </w:rPr>
+        <w:t>Van/Veraj</w:t>
+      </w:r>
+      <w:r>
+        <w:rPr>
+          <w:rFonts w:cs="Arial"/>
+          <w:color w:val="FF0000"/>
+        </w:rPr>
+        <w:t xml:space="preserve">: </w:t>
+      </w:r>
+      <w:r>
+        <w:rPr>
+          <w:rFonts w:cs="Arial"/>
+          <w:b/>
+          <w:color w:val="FF0000"/>
+        </w:rPr>
+        <w:t>One paragraph introduction starting with a link between the advantages of having an Operational System (done by Kateryna) and finishing by saying that this chapter will be demonstrating how the Marketing department has implemented its own by describing in detail the Entity Relationship Diagram in detail.</w:t>
+      </w:r>
+      <w:r>
+        <w:rPr>
+          <w:rFonts w:cs="Arial"/>
+          <w:b/>
+          <w:color w:val="FF0000"/>
+        </w:rPr>
+        <w:t xml:space="preserve"> </w:t>
+      </w:r>
+    </w:p>
+    <w:p>
+      <w:pPr>
+        <w:jc w:val="both"/>
+        <w:rPr>
+          <w:rFonts w:cs="Arial"/>
+          <w:color w:val="FF0000"/>
+        </w:rPr>
+      </w:pPr>
+      <w:r>
+        <w:rPr>
+          <w:rFonts w:cs="Arial"/>
+          <w:color w:val="FF0000"/>
+        </w:rPr>
+        <w:t xml:space="preserve">Ps: </w:t>
+      </w:r>
+      <w:r>
+        <w:rPr>
+          <w:rFonts w:cs="Arial"/>
+          <w:b/>
+          <w:color w:val="FF0000"/>
+        </w:rPr>
+        <w:t>ERD</w:t>
+      </w:r>
+      <w:r>
+        <w:rPr>
+          <w:rFonts w:cs="Arial"/>
+          <w:color w:val="FF0000"/>
+        </w:rPr>
+        <w:t xml:space="preserve"> stands for </w:t>
+      </w:r>
+      <w:r>
+        <w:rPr>
+          <w:rFonts w:cs="Arial"/>
+          <w:b/>
+          <w:color w:val="FF0000"/>
+        </w:rPr>
+        <w:t>E</w:t>
+      </w:r>
+      <w:r>
+        <w:rPr>
+          <w:rFonts w:cs="Arial"/>
+          <w:color w:val="FF0000"/>
+        </w:rPr>
+        <w:t xml:space="preserve">ntity </w:t>
+      </w:r>
+      <w:r>
+        <w:rPr>
+          <w:rFonts w:cs="Arial"/>
+          <w:b/>
+          <w:color w:val="FF0000"/>
+        </w:rPr>
+        <w:t>R</w:t>
+      </w:r>
+      <w:r>
+        <w:rPr>
+          <w:rFonts w:cs="Arial"/>
+          <w:color w:val="FF0000"/>
+        </w:rPr>
+        <w:t xml:space="preserve">elationship </w:t>
+      </w:r>
+      <w:r>
+        <w:rPr>
+          <w:rFonts w:cs="Arial"/>
+          <w:b/>
+          <w:color w:val="FF0000"/>
+        </w:rPr>
+        <w:t>D</w:t>
+      </w:r>
+      <w:r>
+        <w:rPr>
+          <w:rFonts w:cs="Arial"/>
+          <w:color w:val="FF0000"/>
+        </w:rPr>
+        <w:t xml:space="preserve">iagram, so it is repetitive to say </w:t>
+      </w:r>
+      <w:r>
+        <w:rPr>
+          <w:rFonts w:cs="Arial"/>
+          <w:i/>
+          <w:color w:val="FF0000"/>
+        </w:rPr>
+        <w:t>ERD diagram</w:t>
+      </w:r>
+      <w:r>
+        <w:rPr>
+          <w:rFonts w:cs="Arial"/>
+          <w:color w:val="FF0000"/>
+        </w:rPr>
+        <w:t xml:space="preserve">. </w:t>
+      </w:r>
+      <w:r>
+        <w:rPr>
+          <w:rFonts w:cs="Arial"/>
+          <w:color w:val="FF0000"/>
+        </w:rPr>
+        <w:sym w:font="Wingdings" w:char="F04A"/>
+      </w:r>
+    </w:p>
+    <w:p>
+      <w:pPr>
+        <w:jc w:val="both"/>
+        <w:rPr>
+          <w:rFonts w:cs="Arial"/>
+        </w:rPr>
+      </w:pPr>
+      <w:r>
+        <w:rPr>
+          <w:rFonts w:cs="Arial"/>
+        </w:rPr>
+        <w:t xml:space="preserve">The different project allows the university to meet its objectives by planning events and managing these events. These projects have cost and they are directly related to the project thus a budget is set by each department as to how much would be spend. Each staff member will also have a cost and this can be requested by filling in a timesheet. </w:t>
+      </w:r>
+    </w:p>
+    <w:p>
+      <w:pPr>
+        <w:jc w:val="both"/>
+        <w:rPr>
+          <w:rFonts w:cs="Arial"/>
+        </w:rPr>
+      </w:pPr>
+      <w:r>
+        <w:rPr>
+          <w:rFonts w:cs="Arial"/>
+        </w:rPr>
+        <w:lastRenderedPageBreak/>
+        <w:t>The values are met by taking into consideration the long-term effects these projects will have on staff members, attendees and the different attractions held at these events that could generate positive publicity in line with the values of the university.</w:t>
+      </w:r>
+    </w:p>
+    <w:p>
+      <w:pPr>
+        <w:jc w:val="both"/>
+        <w:rPr>
+          <w:rFonts w:cs="Arial"/>
+        </w:rPr>
+      </w:pPr>
+      <w:r>
+        <w:rPr>
+          <w:rFonts w:cs="Arial"/>
+        </w:rPr>
+        <w:t xml:space="preserve">The mission is to attract the highest amount of high calibre students and by having different projects like open days, </w:t>
+      </w:r>
+      <w:r>
+        <w:rPr>
+          <w:rFonts w:cs="Arial"/>
+          <w:color w:val="333333"/>
+          <w:highlight w:val="white"/>
+        </w:rPr>
+        <w:t>digital and social media events, career events and more traditional events at university like research projects the marketing fulfil its mission.</w:t>
+      </w:r>
+    </w:p>
+    <w:p>
+      <w:pPr>
+        <w:jc w:val="both"/>
+        <w:rPr>
+          <w:rFonts w:cs="Arial"/>
+        </w:rPr>
+      </w:pPr>
+      <w:r>
+        <w:rPr>
+          <w:rFonts w:cs="Arial"/>
+        </w:rPr>
+        <w:t xml:space="preserve">The ERD that we have displayed below shows all the different entities and their attributes. This will allow us to show relationships across all the entities and compose a data mart that will display relevant information so that Middlesex University at the strategic level can make informed choices in how the budget </w:t>
+      </w:r>
+      <w:r>
+        <w:rPr>
+          <w:rFonts w:cs="Arial"/>
+        </w:rPr>
+        <w:t>should be</w:t>
+      </w:r>
+      <w:r>
+        <w:rPr>
+          <w:rFonts w:cs="Arial"/>
+        </w:rPr>
+        <w:t xml:space="preserve"> used. The ERD will also show the university a cornucopia of other information like what suppliers are used at certain events and what the turnout of the event was. The </w:t>
+      </w:r>
+      <w:r>
+        <w:rPr>
+          <w:rFonts w:cs="Arial"/>
+        </w:rPr>
+        <w:t xml:space="preserve">ERD </w:t>
+      </w:r>
+      <w:r>
+        <w:rPr>
+          <w:rFonts w:cs="Arial"/>
+        </w:rPr>
+        <w:t>is vital to the success and longevity of the database and the data mart as if any relationships are missing or any entities have been missed this could result in the error in running queries and retrieving accurate results.</w:t>
+      </w:r>
+    </w:p>
+    <w:p>
+      <w:pPr>
+        <w:jc w:val="both"/>
+        <w:rPr>
+          <w:rFonts w:cs="Arial"/>
+        </w:rPr>
+      </w:pPr>
+      <w:r>
+        <w:rPr>
+          <w:rFonts w:cs="Arial"/>
+        </w:rPr>
+        <w:t xml:space="preserve">At every event each member of staff plays a crucial role like events management, relations officer from marketing would be there to insure that everything goes according to plan. The member of staff is picked for each event by a few criteria; these criteria are </w:t>
+      </w:r>
+      <w:r>
+        <w:rPr>
+          <w:rFonts w:cs="Arial"/>
+          <w:strike/>
+        </w:rPr>
+        <w:t>t</w:t>
+      </w:r>
+      <w:r>
+        <w:rPr>
+          <w:rFonts w:cs="Arial"/>
+        </w:rPr>
+        <w:t>heir expertise as to the role that they are required to fill.</w:t>
+      </w:r>
+    </w:p>
+    <w:p>
+      <w:pPr>
+        <w:jc w:val="both"/>
+        <w:rPr>
+          <w:rFonts w:cs="Arial"/>
+        </w:rPr>
+      </w:pPr>
+      <w:r>
+        <w:rPr>
+          <w:rFonts w:cs="Arial"/>
+        </w:rPr>
+        <w:t>After events and during the course of the year all staff members that are part of the Middlesex University marketing department or are part of an event that the marketing department has held need to be paid for their work.</w:t>
+      </w:r>
+    </w:p>
+    <w:p>
+      <w:pPr>
+        <w:jc w:val="both"/>
+        <w:rPr>
+          <w:rFonts w:cs="Arial"/>
+        </w:rPr>
+      </w:pPr>
+      <w:r>
+        <w:rPr>
+          <w:rFonts w:cs="Arial"/>
+        </w:rPr>
+        <w:t xml:space="preserve">To keep a track of all the task and how they were accomplished in the past will help us to understand perhaps how to overcome current difficulties but also will be beneficial to justify our expenditure. How we have managed the task indirectly relates to our budget and therefore we could justify requesting more budget for projects as we have x y and z amount of task that was not completed with other projects and </w:t>
+      </w:r>
+      <w:r>
+        <w:t>therefore</w:t>
+      </w:r>
+      <w:r>
+        <w:rPr>
+          <w:rFonts w:cs="Arial"/>
+        </w:rPr>
+        <w:t xml:space="preserve"> we perhaps under performed as a marketing department</w:t>
+      </w:r>
+    </w:p>
+    <w:p>
+      <w:pPr>
+        <w:jc w:val="both"/>
+        <w:rPr>
+          <w:rFonts w:cs="Arial"/>
+        </w:rPr>
+      </w:pPr>
+      <w:r>
+        <w:rPr>
+          <w:rFonts w:cs="Arial"/>
+        </w:rPr>
+        <w:t>Different venues can be held in different countries thus the university fulfils its mission of attracting international attention as well as focusing on the international students who represent a large amount of the university target audience.</w:t>
+      </w:r>
+    </w:p>
+    <w:p>
+      <w:pPr>
+        <w:jc w:val="both"/>
+        <w:rPr>
+          <w:rFonts w:cs="Arial"/>
+        </w:rPr>
+      </w:pPr>
+      <w:r>
+        <w:rPr>
+          <w:rFonts w:cs="Arial"/>
+        </w:rPr>
+        <w:t>Each project would occur at a venue and to organise the events would have different sessions booked in by book therefore being able to ascertain the correct amount of space allocated. This takes care of the logistical matters like seating plan, amounts expected to be catered for and falls under general event management.</w:t>
+      </w:r>
+    </w:p>
+    <w:p>
+      <w:pPr>
+        <w:jc w:val="both"/>
+        <w:rPr>
+          <w:rFonts w:cs="Arial"/>
+          <w:color w:val="FF0000"/>
+        </w:rPr>
+      </w:pPr>
+      <w:r>
+        <w:rPr>
+          <w:rFonts w:cs="Arial"/>
+          <w:b/>
+          <w:color w:val="FF0000"/>
+        </w:rPr>
+        <w:t>Van/Veraj</w:t>
+      </w:r>
+      <w:r>
+        <w:rPr>
+          <w:rFonts w:cs="Arial"/>
+          <w:color w:val="FF0000"/>
+        </w:rPr>
+        <w:t xml:space="preserve">: </w:t>
+      </w:r>
+      <w:r>
+        <w:rPr>
+          <w:rFonts w:cs="Arial"/>
+          <w:color w:val="FF0000"/>
+        </w:rPr>
+        <w:t>Update the entities and relationship according to the new ERD. Double check if the paragraphs above are updated as well.</w:t>
+      </w:r>
+    </w:p>
+    <w:p>
+      <w:pPr>
+        <w:jc w:val="both"/>
+        <w:rPr>
+          <w:rFonts w:cs="Arial"/>
+          <w:color w:val="FF0000"/>
+        </w:rPr>
+      </w:pPr>
+    </w:p>
+    <w:p>
+      <w:pPr>
+        <w:jc w:val="both"/>
+        <w:rPr>
+          <w:rFonts w:cs="Arial"/>
+          <w:color w:val="FF0000"/>
+        </w:rPr>
+      </w:pPr>
+    </w:p>
+    <w:p>
+      <w:pPr>
+        <w:pStyle w:val="TOC2"/>
+      </w:pPr>
+      <w:r>
+        <w:t xml:space="preserve">Staff </w:t>
+      </w:r>
+      <w:r>
+        <w:t>–</w:t>
+      </w:r>
+      <w:r>
+        <w:t xml:space="preserve"> </w:t>
+      </w:r>
+      <w:r>
+        <w:t>R</w:t>
+      </w:r>
+      <w:r>
+        <w:t xml:space="preserve">ole </w:t>
+      </w:r>
+      <w:r>
+        <w:t>–</w:t>
+      </w:r>
+      <w:r>
+        <w:t xml:space="preserve"> </w:t>
+      </w:r>
+      <w:r>
+        <w:t>A</w:t>
+      </w:r>
+      <w:r>
+        <w:t>ddress</w:t>
+      </w:r>
+    </w:p>
+    <w:p>
+      <w:pPr>
+        <w:jc w:val="both"/>
+        <w:rPr>
+          <w:rFonts w:cs="Arial"/>
+        </w:rPr>
+      </w:pPr>
+      <w:r>
+        <w:rPr>
+          <w:rFonts w:cs="Arial"/>
+        </w:rPr>
+        <w:t>One member of staff is only assigned one role at a time. However, there might be many people doing the same role. The staff must provide their home address, which is then validated under address entity.</w:t>
+      </w:r>
+    </w:p>
+    <w:p>
+      <w:pPr>
+        <w:pStyle w:val="ListParagraph"/>
+        <w:numPr>
+          <w:ilvl w:val="0"/>
+          <w:numId w:val="13"/>
+        </w:numPr>
+        <w:spacing w:after="0" w:line="276" w:lineRule="auto"/>
+        <w:rPr>
+          <w:rFonts w:cs="Arial"/>
+          <w:b/>
+        </w:rPr>
+      </w:pPr>
+      <w:r>
+        <w:rPr>
+          <w:rFonts w:cs="Arial"/>
+          <w:b/>
+        </w:rPr>
+        <w:lastRenderedPageBreak/>
+        <w:t xml:space="preserve">Staff </w:t>
+      </w:r>
+      <w:r>
+        <w:rPr>
+          <w:b/>
+        </w:rPr>
+        <w:t>–</w:t>
+      </w:r>
+      <w:r>
+        <w:rPr>
+          <w:rFonts w:cs="Arial"/>
+          <w:b/>
+        </w:rPr>
+        <w:t xml:space="preserve"> </w:t>
+      </w:r>
+      <w:r>
+        <w:rPr>
+          <w:b/>
+        </w:rPr>
+        <w:t>S</w:t>
+      </w:r>
+      <w:r>
+        <w:rPr>
+          <w:rFonts w:cs="Arial"/>
+          <w:b/>
+        </w:rPr>
+        <w:t xml:space="preserve">chool </w:t>
+      </w:r>
+      <w:r>
+        <w:rPr>
+          <w:b/>
+        </w:rPr>
+        <w:t>–</w:t>
+      </w:r>
+      <w:r>
+        <w:rPr>
+          <w:rFonts w:cs="Arial"/>
+          <w:b/>
+        </w:rPr>
+        <w:t xml:space="preserve"> </w:t>
+      </w:r>
+      <w:r>
+        <w:rPr>
+          <w:b/>
+        </w:rPr>
+        <w:t>D</w:t>
+      </w:r>
+      <w:r>
+        <w:rPr>
+          <w:rFonts w:cs="Arial"/>
+          <w:b/>
+        </w:rPr>
+        <w:t>epartment</w:t>
+      </w:r>
+    </w:p>
+    <w:p>
+      <w:pPr>
+        <w:jc w:val="both"/>
+        <w:rPr>
+          <w:rFonts w:cs="Arial"/>
+        </w:rPr>
+      </w:pPr>
+      <w:r>
+        <w:rPr>
+          <w:rFonts w:cs="Arial"/>
+        </w:rPr>
+        <w:t>Each staff member must register with a school, they can only be registered to one school and one school can have many departments though many departments can only be assigned to one school.</w:t>
+      </w:r>
+    </w:p>
+    <w:p>
+      <w:pPr>
+        <w:pStyle w:val="ListParagraph"/>
+        <w:numPr>
+          <w:ilvl w:val="0"/>
+          <w:numId w:val="13"/>
+        </w:numPr>
+        <w:spacing w:after="0" w:line="276" w:lineRule="auto"/>
+        <w:rPr>
+          <w:rFonts w:cs="Arial"/>
+          <w:b/>
+        </w:rPr>
+      </w:pPr>
+      <w:r>
+        <w:rPr>
+          <w:rFonts w:cs="Arial"/>
+          <w:b/>
+        </w:rPr>
+        <w:t xml:space="preserve">Department </w:t>
+      </w:r>
+      <w:r>
+        <w:rPr>
+          <w:b/>
+        </w:rPr>
+        <w:t>–</w:t>
+      </w:r>
+      <w:r>
+        <w:rPr>
+          <w:rFonts w:cs="Arial"/>
+          <w:b/>
+        </w:rPr>
+        <w:t xml:space="preserve"> </w:t>
+      </w:r>
+      <w:r>
+        <w:rPr>
+          <w:b/>
+        </w:rPr>
+        <w:t>C</w:t>
+      </w:r>
+      <w:r>
+        <w:rPr>
+          <w:rFonts w:cs="Arial"/>
+          <w:b/>
+        </w:rPr>
+        <w:t xml:space="preserve">ost </w:t>
+      </w:r>
+      <w:r>
+        <w:rPr>
+          <w:b/>
+        </w:rPr>
+        <w:t>C</w:t>
+      </w:r>
+      <w:r>
+        <w:rPr>
+          <w:rFonts w:cs="Arial"/>
+          <w:b/>
+        </w:rPr>
+        <w:t>entre</w:t>
+      </w:r>
+    </w:p>
+    <w:p>
+      <w:pPr>
+        <w:jc w:val="both"/>
+      </w:pPr>
+      <w:r>
+        <w:rPr>
+          <w:rFonts w:cs="Arial"/>
+        </w:rPr>
+        <w:t>Every department has a cost centre; this cost centre will be responsible to set budget codes to be assigned to specific projects</w:t>
+      </w:r>
+      <w:r>
+        <w:t xml:space="preserve"> and deal with the staff time sheets.</w:t>
+      </w:r>
+    </w:p>
+    <w:p>
+      <w:pPr>
+        <w:pStyle w:val="TOC2"/>
+      </w:pPr>
+      <w:r>
+        <w:t xml:space="preserve">Cost Centre – Time Sheet Cost </w:t>
+      </w:r>
+      <w:r>
+        <w:t>Centre</w:t>
+      </w:r>
+      <w:r>
+        <w:t xml:space="preserve"> – Time Sheet</w:t>
+      </w:r>
+    </w:p>
+    <w:p>
+      <w:pPr>
+        <w:jc w:val="both"/>
+      </w:pPr>
+      <w:r>
+        <w:rPr>
+          <w:rFonts w:cs="Arial"/>
+        </w:rPr>
+        <w:t xml:space="preserve">Every member of staff fills a time sheet form for every day stating how many hours they have worked on each project. A specific cost centre pays each staff member’s time sheet. The cost centre pays only </w:t>
+      </w:r>
+      <w:r>
+        <w:rPr>
+          <w:rFonts w:cs="Arial"/>
+        </w:rPr>
+        <w:t>that staffs that are</w:t>
+      </w:r>
+      <w:r>
+        <w:rPr>
+          <w:rFonts w:cs="Arial"/>
+        </w:rPr>
+        <w:t xml:space="preserve"> registered with that specific cost centre, this is regardless of the project that they have worked on.</w:t>
+      </w:r>
+    </w:p>
+    <w:p>
+      <w:pPr>
+        <w:pStyle w:val="ListParagraph"/>
+        <w:numPr>
+          <w:ilvl w:val="0"/>
+          <w:numId w:val="13"/>
+        </w:numPr>
+        <w:spacing w:after="0" w:line="276" w:lineRule="auto"/>
+        <w:jc w:val="both"/>
+        <w:rPr>
+          <w:rFonts w:cs="Arial"/>
+          <w:b/>
+        </w:rPr>
+      </w:pPr>
+      <w:r>
+        <w:rPr>
+          <w:rFonts w:cs="Arial"/>
+          <w:b/>
+        </w:rPr>
+        <w:t xml:space="preserve">Cost Centre – </w:t>
+      </w:r>
+      <w:r>
+        <w:rPr>
+          <w:b/>
+        </w:rPr>
+        <w:t xml:space="preserve">Budget Code – Project </w:t>
+      </w:r>
+      <w:r>
+        <w:rPr>
+          <w:b/>
+        </w:rPr>
+        <w:t>–</w:t>
+      </w:r>
+      <w:r>
+        <w:rPr>
+          <w:b/>
+        </w:rPr>
+        <w:t xml:space="preserve"> </w:t>
+      </w:r>
+      <w:r>
+        <w:rPr>
+          <w:rFonts w:cs="Arial"/>
+          <w:b/>
+        </w:rPr>
+        <w:t>Expense Shee</w:t>
+      </w:r>
+      <w:r>
+        <w:rPr>
+          <w:b/>
+        </w:rPr>
+        <w:t>t</w:t>
+      </w:r>
+    </w:p>
+    <w:p>
+      <w:pPr>
+        <w:jc w:val="both"/>
+        <w:rPr>
+          <w:rFonts w:cs="Arial"/>
+        </w:rPr>
+      </w:pPr>
+      <w:r>
+        <w:t xml:space="preserve">Projects will have budget codes assigned to them (from the Budget Codes entity) by the Cost </w:t>
+      </w:r>
+      <w:r>
+        <w:t>Centre</w:t>
+      </w:r>
+      <w:r>
+        <w:t xml:space="preserve"> department. They will then use this code to fill out the Expense Sheet’s form describing how the money </w:t>
+      </w:r>
+      <w:r>
+        <w:t>has</w:t>
+      </w:r>
+      <w:r>
+        <w:t xml:space="preserve"> been used so far.</w:t>
+      </w:r>
+    </w:p>
+    <w:p>
+      <w:pPr>
+        <w:pStyle w:val="ListParagraph"/>
+        <w:numPr>
+          <w:ilvl w:val="0"/>
+          <w:numId w:val="13"/>
+        </w:numPr>
+        <w:spacing w:after="0" w:line="276" w:lineRule="auto"/>
+        <w:rPr>
+          <w:rFonts w:cs="Arial"/>
+          <w:b/>
+        </w:rPr>
+      </w:pPr>
+      <w:r>
+        <w:rPr>
+          <w:rFonts w:cs="Arial"/>
+          <w:b/>
+        </w:rPr>
+        <w:t xml:space="preserve">Project </w:t>
+      </w:r>
+      <w:r>
+        <w:rPr>
+          <w:b/>
+        </w:rPr>
+        <w:t>–</w:t>
+      </w:r>
+      <w:r>
+        <w:rPr>
+          <w:rFonts w:cs="Arial"/>
+          <w:b/>
+        </w:rPr>
+        <w:t xml:space="preserve"> </w:t>
+      </w:r>
+      <w:r>
+        <w:rPr>
+          <w:b/>
+        </w:rPr>
+        <w:t>S</w:t>
+      </w:r>
+      <w:r>
+        <w:rPr>
+          <w:rFonts w:cs="Arial"/>
+          <w:b/>
+        </w:rPr>
+        <w:t xml:space="preserve">upplier </w:t>
+      </w:r>
+      <w:r>
+        <w:rPr>
+          <w:b/>
+        </w:rPr>
+        <w:t>–</w:t>
+      </w:r>
+      <w:r>
+        <w:rPr>
+          <w:rFonts w:cs="Arial"/>
+          <w:b/>
+        </w:rPr>
+        <w:t xml:space="preserve"> Company Address</w:t>
+      </w:r>
+    </w:p>
+    <w:p>
+      <w:pPr>
+        <w:jc w:val="both"/>
+        <w:rPr>
+          <w:rFonts w:cs="Arial"/>
+        </w:rPr>
+      </w:pPr>
+      <w:r>
+        <w:rPr>
+          <w:rFonts w:cs="Arial"/>
+        </w:rPr>
+        <w:t>Each project may have 0 or many suppliers’ representatives but each contact only works for one company, and are working on one project at a time.</w:t>
+      </w:r>
+    </w:p>
+    <w:p>
+      <w:pPr>
+        <w:pStyle w:val="ListParagraph"/>
+        <w:numPr>
+          <w:ilvl w:val="0"/>
+          <w:numId w:val="13"/>
+        </w:numPr>
+        <w:spacing w:after="0" w:line="276" w:lineRule="auto"/>
+        <w:rPr>
+          <w:rFonts w:cs="Arial"/>
+          <w:b/>
+        </w:rPr>
+      </w:pPr>
+      <w:r>
+        <w:rPr>
+          <w:rFonts w:cs="Arial"/>
+          <w:b/>
+        </w:rPr>
+        <w:t xml:space="preserve">Project </w:t>
+      </w:r>
+      <w:r>
+        <w:rPr>
+          <w:b/>
+        </w:rPr>
+        <w:t>–</w:t>
+      </w:r>
+      <w:r>
+        <w:rPr>
+          <w:rFonts w:cs="Arial"/>
+          <w:b/>
+        </w:rPr>
+        <w:t xml:space="preserve"> </w:t>
+      </w:r>
+      <w:r>
+        <w:rPr>
+          <w:b/>
+        </w:rPr>
+        <w:t>E</w:t>
+      </w:r>
+      <w:r>
+        <w:rPr>
+          <w:rFonts w:cs="Arial"/>
+          <w:b/>
+        </w:rPr>
+        <w:t xml:space="preserve">vent </w:t>
+      </w:r>
+      <w:r>
+        <w:rPr>
+          <w:b/>
+        </w:rPr>
+        <w:t>–</w:t>
+      </w:r>
+      <w:r>
+        <w:rPr>
+          <w:rFonts w:cs="Arial"/>
+          <w:b/>
+        </w:rPr>
+        <w:t xml:space="preserve"> </w:t>
+      </w:r>
+      <w:r>
+        <w:rPr>
+          <w:b/>
+        </w:rPr>
+        <w:t>S</w:t>
+      </w:r>
+      <w:r>
+        <w:rPr>
+          <w:rFonts w:cs="Arial"/>
+          <w:b/>
+        </w:rPr>
+        <w:t>ession</w:t>
+      </w:r>
+    </w:p>
+    <w:p>
+      <w:pPr>
+        <w:jc w:val="both"/>
+        <w:rPr>
+          <w:rFonts w:cs="Arial"/>
+        </w:rPr>
+      </w:pPr>
+      <w:r>
+        <w:rPr>
+          <w:rFonts w:cs="Arial"/>
+        </w:rPr>
+        <w:t>An event can have 0 (if the event is online) or many sessions. Events are optional for each Project but one event can only be related to one Project at time.</w:t>
+      </w:r>
+    </w:p>
+    <w:p>
+      <w:pPr>
+        <w:pStyle w:val="ListParagraph"/>
+        <w:numPr>
+          <w:ilvl w:val="0"/>
+          <w:numId w:val="13"/>
+        </w:numPr>
+        <w:spacing w:after="0" w:line="276" w:lineRule="auto"/>
+        <w:rPr>
+          <w:rFonts w:cs="Arial"/>
+          <w:b/>
+        </w:rPr>
+      </w:pPr>
+      <w:r>
+        <w:rPr>
+          <w:rFonts w:cs="Arial"/>
+          <w:b/>
+        </w:rPr>
+        <w:t xml:space="preserve">Session </w:t>
+      </w:r>
+      <w:r>
+        <w:rPr>
+          <w:b/>
+        </w:rPr>
+        <w:t>–</w:t>
+      </w:r>
+      <w:r>
+        <w:rPr>
+          <w:rFonts w:cs="Arial"/>
+          <w:b/>
+        </w:rPr>
+        <w:t xml:space="preserve"> </w:t>
+      </w:r>
+      <w:r>
+        <w:rPr>
+          <w:b/>
+        </w:rPr>
+        <w:t>B</w:t>
+      </w:r>
+      <w:r>
+        <w:rPr>
+          <w:rFonts w:cs="Arial"/>
+          <w:b/>
+        </w:rPr>
+        <w:t xml:space="preserve">ooking </w:t>
+      </w:r>
+      <w:r>
+        <w:rPr>
+          <w:b/>
+        </w:rPr>
+        <w:t>–</w:t>
+      </w:r>
+      <w:r>
+        <w:rPr>
+          <w:rFonts w:cs="Arial"/>
+          <w:b/>
+        </w:rPr>
+        <w:t xml:space="preserve"> </w:t>
+      </w:r>
+      <w:r>
+        <w:rPr>
+          <w:b/>
+        </w:rPr>
+        <w:t>V</w:t>
+      </w:r>
+      <w:r>
+        <w:rPr>
+          <w:rFonts w:cs="Arial"/>
+          <w:b/>
+        </w:rPr>
+        <w:t xml:space="preserve">enue </w:t>
+      </w:r>
+      <w:r>
+        <w:rPr>
+          <w:b/>
+        </w:rPr>
+        <w:t>A</w:t>
+      </w:r>
+      <w:r>
+        <w:rPr>
+          <w:rFonts w:cs="Arial"/>
+          <w:b/>
+        </w:rPr>
+        <w:t>ddress</w:t>
+      </w:r>
+    </w:p>
+    <w:p>
+      <w:pPr>
+        <w:jc w:val="both"/>
+        <w:rPr>
+          <w:rFonts w:cs="Arial"/>
+        </w:rPr>
+      </w:pPr>
+      <w:r>
+        <w:rPr>
+          <w:rFonts w:cs="Arial"/>
+        </w:rPr>
+        <w:t>The marketing department has a list of venues names and locations. These venues are booked by event sessions, each session is part of an event.</w:t>
+      </w:r>
+    </w:p>
+    <w:p>
+      <w:pPr>
+        <w:pStyle w:val="ListParagraph"/>
+        <w:numPr>
+          <w:ilvl w:val="0"/>
+          <w:numId w:val="13"/>
+        </w:numPr>
+        <w:spacing w:after="0" w:line="276" w:lineRule="auto"/>
+        <w:rPr>
+          <w:rFonts w:cs="Arial"/>
+          <w:b/>
+        </w:rPr>
+      </w:pPr>
+      <w:r>
+        <w:rPr>
+          <w:b/>
+        </w:rPr>
+        <w:t>S</w:t>
+      </w:r>
+      <w:r>
+        <w:rPr>
+          <w:rFonts w:cs="Arial"/>
+          <w:b/>
+        </w:rPr>
+        <w:t xml:space="preserve">ession </w:t>
+      </w:r>
+      <w:r>
+        <w:rPr>
+          <w:b/>
+        </w:rPr>
+        <w:t>–</w:t>
+      </w:r>
+      <w:r>
+        <w:rPr>
+          <w:rFonts w:cs="Arial"/>
+          <w:b/>
+        </w:rPr>
+        <w:t xml:space="preserve"> </w:t>
+      </w:r>
+      <w:r>
+        <w:rPr>
+          <w:b/>
+        </w:rPr>
+        <w:t>A</w:t>
+      </w:r>
+      <w:r>
+        <w:rPr>
+          <w:rFonts w:cs="Arial"/>
+          <w:b/>
+        </w:rPr>
+        <w:t>ttendees</w:t>
+      </w:r>
+    </w:p>
+    <w:p>
+      <w:pPr>
+        <w:jc w:val="both"/>
+        <w:rPr>
+          <w:rFonts w:cs="Arial"/>
+        </w:rPr>
+      </w:pPr>
+      <w:r>
+        <w:rPr>
+          <w:rFonts w:cs="Arial"/>
+        </w:rPr>
+        <w:t xml:space="preserve">At each event attendees must register to be at the event and in turn each session can record who and how many attendees were at that specific session. </w:t>
+      </w:r>
+    </w:p>
+    <w:p>
+      <w:pPr>
+        <w:pStyle w:val="ListParagraph"/>
+        <w:numPr>
+          <w:ilvl w:val="0"/>
+          <w:numId w:val="13"/>
+        </w:numPr>
+        <w:spacing w:after="0" w:line="276" w:lineRule="auto"/>
+        <w:jc w:val="both"/>
+        <w:rPr>
+          <w:rFonts w:cs="Arial"/>
+          <w:b/>
+        </w:rPr>
+      </w:pPr>
+      <w:r>
+        <w:rPr>
+          <w:rFonts w:cs="Arial"/>
+          <w:b/>
+        </w:rPr>
+        <w:t xml:space="preserve">Project </w:t>
+      </w:r>
+      <w:r>
+        <w:rPr>
+          <w:b/>
+        </w:rPr>
+        <w:t>–</w:t>
+      </w:r>
+      <w:r>
+        <w:rPr>
+          <w:rFonts w:cs="Arial"/>
+          <w:b/>
+        </w:rPr>
+        <w:t xml:space="preserve"> </w:t>
+      </w:r>
+      <w:r>
+        <w:rPr>
+          <w:b/>
+        </w:rPr>
+        <w:t>T</w:t>
+      </w:r>
+      <w:r>
+        <w:rPr>
+          <w:rFonts w:cs="Arial"/>
+          <w:b/>
+        </w:rPr>
+        <w:t xml:space="preserve">ask </w:t>
+      </w:r>
+      <w:r>
+        <w:rPr>
+          <w:b/>
+        </w:rPr>
+        <w:t>–</w:t>
+      </w:r>
+      <w:r>
+        <w:rPr>
+          <w:rFonts w:cs="Arial"/>
+          <w:b/>
+        </w:rPr>
+        <w:t xml:space="preserve"> </w:t>
+      </w:r>
+      <w:r>
+        <w:rPr>
+          <w:b/>
+        </w:rPr>
+        <w:t>T</w:t>
+      </w:r>
+      <w:r>
+        <w:rPr>
+          <w:rFonts w:cs="Arial"/>
+          <w:b/>
+        </w:rPr>
+        <w:t xml:space="preserve">ask </w:t>
+      </w:r>
+      <w:r>
+        <w:rPr>
+          <w:b/>
+        </w:rPr>
+        <w:t>H</w:t>
+      </w:r>
+      <w:r>
+        <w:rPr>
+          <w:rFonts w:cs="Arial"/>
+          <w:b/>
+        </w:rPr>
+        <w:t xml:space="preserve">istory – </w:t>
+      </w:r>
+      <w:r>
+        <w:rPr>
+          <w:b/>
+        </w:rPr>
+        <w:t>S</w:t>
+      </w:r>
+      <w:r>
+        <w:rPr>
+          <w:rFonts w:cs="Arial"/>
+          <w:b/>
+        </w:rPr>
+        <w:t>taff</w:t>
+      </w:r>
+    </w:p>
+    <w:p>
+      <w:pPr>
+        <w:jc w:val="both"/>
+        <w:rPr>
+          <w:rFonts w:cs="Arial"/>
+        </w:rPr>
+      </w:pPr>
+      <w:r>
+        <w:rPr>
+          <w:rFonts w:cs="Arial"/>
+        </w:rPr>
+        <w:t>A project can have 0 (in case the tasks hasn't be assigned yet) or many tasks but a specific task can only be related to one project. An extra table called Task History is responsible to keep track of all the tasks from any project even if it has been archived. Along with the keeping track of the staff that was part of the task.</w:t>
+      </w:r>
+    </w:p>
+    <w:p>
+      <w:pPr>
+        <w:jc w:val="both"/>
+      </w:pPr>
+    </w:p>
+    <w:p>
+      <w:pPr>
+        <w:jc w:val="both"/>
+      </w:pPr>
+    </w:p>
+    <w:p>
+      <w:pPr>
+        <w:rPr>
+          <w:color w:val="FF0000"/>
+        </w:rPr>
+        <w:sectPr>
+          <w:type w:val="continuous"/>
+          <w:pgSz w:w="11906" w:h="16838"/>
+          <w:pgMar w:top="1440" w:right="1440" w:bottom="1440" w:left="1440" w:header="708" w:footer="708" w:gutter="0"/>
+          <w:cols w:space="708"/>
+          <w:titlePg/>
+          <w:docGrid w:linePitch="360"/>
+        </w:sectPr>
+      </w:pPr>
+      <w:r>
+        <w:rPr>
+          <w:b/>
+          <w:color w:val="FF0000"/>
+        </w:rPr>
+        <w:t>Cristiano</w:t>
+      </w:r>
+      <w:r>
+        <w:rPr>
+          <w:color w:val="FF0000"/>
+        </w:rPr>
+        <w:t xml:space="preserve">: </w:t>
+      </w:r>
+      <w:r>
+        <w:rPr>
+          <w:color w:val="FF0000"/>
+        </w:rPr>
+        <w:t>mention</w:t>
+      </w:r>
+      <w:r>
+        <w:rPr>
+          <w:color w:val="FF0000"/>
+        </w:rPr>
+        <w:t xml:space="preserve"> the external data sources!</w:t>
+      </w:r>
+    </w:p>
+    <w:p>
+      <w:pPr>
+        <w:jc w:val="center"/>
+      </w:pPr>
+      <w:r>
+        <w:rPr>
+          <w:noProof/>
+          <w:lang w:eastAsia="en-GB"/>
+        </w:rPr>
+        <w:lastRenderedPageBreak/>
+        <w:drawing>
+          <wp:inline distT="0" distB="0" distL="0" distR="0" wp14:anchorId="0F56573D" wp14:editId="564298A8">
+            <wp:extent cx="8009890" cy="6306892"/>
+            <wp:effectExtent l="0" t="0" r="0" b="0"/>
+            <wp:docPr id="2" name="Picture 2" descr="Macintosh HD:Users:veerajbhura:Desktop:Final_ERD_v4.png"/>
+            <wp:cNvGraphicFramePr>
+              <a:graphicFrameLocks xmlns:a="http://schemas.openxmlformats.org/drawingml/2006/main" noChangeAspect="1"/>
+            </wp:cNvGraphicFramePr>
+            <a:graphic xmlns:a="http://schemas.openxmlformats.org/drawingml/2006/main">
+              <a:graphicData uri="http://schemas.openxmlformats.org/drawingml/2006/picture">
+                <pic:pic xmlns:pic="http://schemas.openxmlformats.org/drawingml/2006/picture">
+                  <pic:nvPicPr>
+                    <pic:cNvPr id="0" name="Picture 3" descr="Macintosh HD:Users:veerajbhura:Desktop:Final_ERD_v4.png"/>
+                    <pic:cNvPicPr>
+                      <a:picLocks noChangeAspect="1" noChangeArrowheads="1"/>
+                    </pic:cNvPicPr>
+                  </pic:nvPicPr>
                   <pic:blipFill>
-                    <a:blip r:embed="rId8">
+                    <a:blip r:embed="rId14">
                       <a:extLst>
                         <a:ext uri="{28A0092B-C50C-407E-A947-70E740481C1C}">
                           <a14:useLocalDpi xmlns:a14="http://schemas.microsoft.com/office/drawing/2010/main" val="0"/>
@@ -1851,7 +3708,7 @@
                   <pic:spPr bwMode="auto">
                     <a:xfrm>
                       <a:off x="0" y="0"/>
-                      <a:ext cx="5200650" cy="2924175"/>
+                      <a:ext cx="8009890" cy="6306892"/>
                     </a:xfrm>
                     <a:prstGeom prst="rect">
                       <a:avLst/>
@@ -1870,1433 +3727,6 @@
     </w:p>
     <w:p>
       <w:pPr>
-        <w:pStyle w:val="Heading2"/>
-      </w:pPr>
-      <w:bookmarkStart w:id="7" w:name="_Toc404712660"/>
-      <w:r>
-        <w:t>Objectives</w:t>
-      </w:r>
-      <w:r>
-        <w:t>, Values and Mission</w:t>
-      </w:r>
-      <w:bookmarkEnd w:id="7"/>
-    </w:p>
-    <w:p>
-      <w:pPr>
-        <w:jc w:val="both"/>
-      </w:pPr>
-      <w:r>
-        <w:t>Our Objectives are to attract students that are determined to succeed and support these students with the correct support and insure student satisfaction by developing policies to maximise their performance. We strive to enhance graduate level employability in an effort to improve our university rankings. We have strategies and policy to organise our schools to enhance excellence.</w:t>
-      </w:r>
-    </w:p>
-    <w:p>
-      <w:pPr>
-        <w:pStyle w:val="Quote"/>
-      </w:pPr>
-      <w:r>
-        <w:t>“Our vision is to become a leading University of choice, recognised internationally for excellence in all that we do.”</w:t>
-      </w:r>
-    </w:p>
-    <w:p>
-      <w:pPr>
-        <w:pStyle w:val="Heading2"/>
-      </w:pPr>
-      <w:bookmarkStart w:id="8" w:name="_Toc404712661"/>
-      <w:r>
-        <w:t>Marketing Department</w:t>
-      </w:r>
-      <w:bookmarkEnd w:id="8"/>
-      <w:r>
-        <w:t xml:space="preserve"> </w:t>
-      </w:r>
-    </w:p>
-    <w:p>
-      <w:pPr>
-        <w:jc w:val="both"/>
-      </w:pPr>
-      <w:r>
-        <w:t>Middlesex University M</w:t>
-      </w:r>
-      <w:r>
-        <w:t>arketing depart</w:t>
-      </w:r>
-      <w:r>
-        <w:t xml:space="preserve">ment is based at </w:t>
-      </w:r>
-      <w:r>
-        <w:t>the Middlesex University</w:t>
-      </w:r>
-      <w:r>
-        <w:t xml:space="preserve"> London c</w:t>
-      </w:r>
-      <w:r>
-        <w:t xml:space="preserve">ampus and from </w:t>
-      </w:r>
-      <w:r>
-        <w:t xml:space="preserve">there advertisements are </w:t>
-      </w:r>
-      <w:r>
-        <w:t>launch</w:t>
-      </w:r>
-      <w:r>
-        <w:t>ed</w:t>
-      </w:r>
-      <w:r>
-        <w:t xml:space="preserve"> and manage</w:t>
-      </w:r>
-      <w:r>
-        <w:t>d</w:t>
-      </w:r>
-      <w:r>
-        <w:t xml:space="preserve">. We specialise and focus on each of our five schools across the three different campuses </w:t>
-      </w:r>
-      <w:r>
-        <w:t>universally</w:t>
-      </w:r>
-      <w:r>
-        <w:t xml:space="preserve">. We receive investments for our advertising </w:t>
-      </w:r>
-      <w:r>
-        <w:t>projects internally as well as from external sources.</w:t>
-      </w:r>
-    </w:p>
-    <w:p>
-      <w:pPr>
-        <w:jc w:val="both"/>
-        <w:rPr>
-          <w:color w:val="FF0000"/>
-        </w:rPr>
-      </w:pPr>
-      <w:r>
-        <w:rPr>
-          <w:rFonts w:cs="Arial"/>
-          <w:b/>
-          <w:color w:val="FF0000"/>
-        </w:rPr>
-        <w:t>Van/Veraj</w:t>
-      </w:r>
-      <w:r>
-        <w:rPr>
-          <w:rFonts w:cs="Arial"/>
-          <w:color w:val="FF0000"/>
-        </w:rPr>
-        <w:t xml:space="preserve">: </w:t>
-      </w:r>
-      <w:r>
-        <w:rPr>
-          <w:color w:val="FF0000"/>
-        </w:rPr>
-        <w:t>Expand on how the Marketing department works</w:t>
-      </w:r>
-      <w:r>
-        <w:rPr>
-          <w:color w:val="FF0000"/>
-        </w:rPr>
-        <w:t>. How they get projects, how they hire contractors to deal with it, why the projects are important. Talk about the list of suppliers and give examples on what they can provide for</w:t>
-      </w:r>
-      <w:r>
-        <w:rPr>
-          <w:color w:val="FF0000"/>
-        </w:rPr>
-        <w:t xml:space="preserve"> the projects</w:t>
-      </w:r>
-      <w:r>
-        <w:rPr>
-          <w:color w:val="FF0000"/>
-        </w:rPr>
-        <w:t>. Mention that the permanent Middlesex University staff will not be take in consideration for this project.</w:t>
-      </w:r>
-      <w:r>
-        <w:rPr>
-          <w:color w:val="FF0000"/>
-        </w:rPr>
-        <w:t xml:space="preserve"> And conclude saying that the </w:t>
-      </w:r>
-      <w:r>
-        <w:rPr>
-          <w:color w:val="FF0000"/>
-        </w:rPr>
-        <w:lastRenderedPageBreak/>
-        <w:t>objectives of the Marketing department are directly linked with the objective of attracting students that are willing to work hard and succeed.</w:t>
-      </w:r>
-    </w:p>
-    <w:p>
-      <w:pPr>
-        <w:spacing w:after="0" w:line="240" w:lineRule="auto"/>
-        <w:jc w:val="both"/>
-      </w:pPr>
-    </w:p>
-    <w:p>
-      <w:pPr>
-        <w:spacing w:after="0" w:line="240" w:lineRule="auto"/>
-        <w:jc w:val="both"/>
-        <w:rPr>
-          <w:color w:val="FF0000"/>
-        </w:rPr>
-      </w:pPr>
-      <w:r>
-        <w:rPr>
-          <w:color w:val="FF0000"/>
-        </w:rPr>
-        <w:t>Use the files below as reference on the appropriate parts of the introduction.</w:t>
-      </w:r>
-      <w:r>
-        <w:rPr>
-          <w:color w:val="FF0000"/>
-        </w:rPr>
-        <w:t xml:space="preserve"> </w:t>
-      </w:r>
-    </w:p>
-    <w:p>
-      <w:pPr>
-        <w:pStyle w:val="ListParagraph"/>
-        <w:numPr>
-          <w:ilvl w:val="0"/>
-          <w:numId w:val="3"/>
-        </w:numPr>
-        <w:spacing w:after="0" w:line="240" w:lineRule="auto"/>
-      </w:pPr>
-      <w:hyperlink r:id="rId9" w:history="1">
-        <w:r>
-          <w:rPr>
-            <w:rStyle w:val="Hyperlink"/>
-          </w:rPr>
-          <w:t>University Regulations for the Academic Year 2004/2005</w:t>
-        </w:r>
-      </w:hyperlink>
-    </w:p>
-    <w:p>
-      <w:pPr>
-        <w:pStyle w:val="ListParagraph"/>
-        <w:numPr>
-          <w:ilvl w:val="0"/>
-          <w:numId w:val="3"/>
-        </w:numPr>
-        <w:spacing w:after="0" w:line="240" w:lineRule="auto"/>
-        <w:rPr>
-          <w:rStyle w:val="Hyperlink"/>
-          <w:color w:val="auto"/>
-          <w:u w:val="none"/>
-        </w:rPr>
-      </w:pPr>
-      <w:hyperlink r:id="rId10" w:history="1">
-        <w:r>
-          <w:rPr>
-            <w:rStyle w:val="Hyperlink"/>
-          </w:rPr>
-          <w:t>Equality and Diversity at Middlesex University</w:t>
-        </w:r>
-      </w:hyperlink>
-    </w:p>
-    <w:bookmarkEnd w:id="2"/>
-    <w:bookmarkEnd w:id="1"/>
-    <w:bookmarkEnd w:id="0"/>
-    <w:p>
-      <w:pPr>
-        <w:spacing w:after="0" w:line="240" w:lineRule="auto"/>
-      </w:pPr>
-    </w:p>
-    <w:p>
-      <w:pPr>
-        <w:pStyle w:val="Heading1"/>
-      </w:pPr>
-      <w:bookmarkStart w:id="9" w:name="_Toc404712662"/>
-      <w:bookmarkStart w:id="10" w:name="OLE_LINK4"/>
-      <w:bookmarkStart w:id="11" w:name="OLE_LINK5"/>
-      <w:bookmarkStart w:id="12" w:name="OLE_LINK6"/>
-      <w:bookmarkStart w:id="13" w:name="OLE_LINK7"/>
-      <w:r>
-        <w:t>Analysis of Operational Systems and Data Sources (20 marks)</w:t>
-      </w:r>
-      <w:bookmarkEnd w:id="9"/>
-    </w:p>
-    <w:p>
-      <w:pPr>
-        <w:pStyle w:val="Heading2"/>
-      </w:pPr>
-      <w:bookmarkStart w:id="14" w:name="_Toc404712663"/>
-      <w:bookmarkEnd w:id="10"/>
-      <w:bookmarkEnd w:id="11"/>
-      <w:r>
-        <w:t>Entity Relationship Diagram description</w:t>
-      </w:r>
-      <w:bookmarkEnd w:id="14"/>
-    </w:p>
-    <w:p>
-      <w:pPr>
-        <w:jc w:val="both"/>
-        <w:rPr>
-          <w:rFonts w:cs="Arial"/>
-          <w:color w:val="FF0000"/>
-        </w:rPr>
-      </w:pPr>
-      <w:r>
-        <w:rPr>
-          <w:rFonts w:cs="Arial"/>
-          <w:b/>
-          <w:color w:val="FF0000"/>
-        </w:rPr>
-        <w:t>Van/Veraj</w:t>
-      </w:r>
-      <w:r>
-        <w:rPr>
-          <w:rFonts w:cs="Arial"/>
-          <w:color w:val="FF0000"/>
-        </w:rPr>
-        <w:t xml:space="preserve">: </w:t>
-      </w:r>
-      <w:r>
-        <w:rPr>
-          <w:rFonts w:cs="Arial"/>
-          <w:color w:val="FF0000"/>
-        </w:rPr>
-        <w:t>One paragraph introduction starting with a link between the advantages of having an Operational System (done by Kateryna) and finishing by saying that this chapter will be demonstrating how the Marketing department has implemented its own by describing in detail the Entity Relationship Diagram in detail.</w:t>
-      </w:r>
-      <w:r>
-        <w:rPr>
-          <w:rFonts w:cs="Arial"/>
-          <w:color w:val="FF0000"/>
-        </w:rPr>
-        <w:t xml:space="preserve"> </w:t>
-      </w:r>
-    </w:p>
-    <w:p>
-      <w:pPr>
-        <w:jc w:val="both"/>
-        <w:rPr>
-          <w:rFonts w:cs="Arial"/>
-          <w:color w:val="FF0000"/>
-        </w:rPr>
-      </w:pPr>
-      <w:r>
-        <w:rPr>
-          <w:rFonts w:cs="Arial"/>
-          <w:color w:val="FF0000"/>
-        </w:rPr>
-        <w:t xml:space="preserve">Ps: </w:t>
-      </w:r>
-      <w:r>
-        <w:rPr>
-          <w:rFonts w:cs="Arial"/>
-          <w:b/>
-          <w:color w:val="FF0000"/>
-        </w:rPr>
-        <w:t>ERD</w:t>
-      </w:r>
-      <w:r>
-        <w:rPr>
-          <w:rFonts w:cs="Arial"/>
-          <w:color w:val="FF0000"/>
-        </w:rPr>
-        <w:t xml:space="preserve"> stands for </w:t>
-      </w:r>
-      <w:r>
-        <w:rPr>
-          <w:rFonts w:cs="Arial"/>
-          <w:b/>
-          <w:color w:val="FF0000"/>
-        </w:rPr>
-        <w:t>E</w:t>
-      </w:r>
-      <w:r>
-        <w:rPr>
-          <w:rFonts w:cs="Arial"/>
-          <w:color w:val="FF0000"/>
-        </w:rPr>
-        <w:t xml:space="preserve">ntity </w:t>
-      </w:r>
-      <w:r>
-        <w:rPr>
-          <w:rFonts w:cs="Arial"/>
-          <w:b/>
-          <w:color w:val="FF0000"/>
-        </w:rPr>
-        <w:t>R</w:t>
-      </w:r>
-      <w:r>
-        <w:rPr>
-          <w:rFonts w:cs="Arial"/>
-          <w:color w:val="FF0000"/>
-        </w:rPr>
-        <w:t xml:space="preserve">elationship </w:t>
-      </w:r>
-      <w:r>
-        <w:rPr>
-          <w:rFonts w:cs="Arial"/>
-          <w:b/>
-          <w:color w:val="FF0000"/>
-        </w:rPr>
-        <w:t>D</w:t>
-      </w:r>
-      <w:r>
-        <w:rPr>
-          <w:rFonts w:cs="Arial"/>
-          <w:color w:val="FF0000"/>
-        </w:rPr>
-        <w:t xml:space="preserve">iagram, so it is repetitive to say </w:t>
-      </w:r>
-      <w:r>
-        <w:rPr>
-          <w:rFonts w:cs="Arial"/>
-          <w:i/>
-          <w:color w:val="FF0000"/>
-        </w:rPr>
-        <w:t>ERD diagram</w:t>
-      </w:r>
-      <w:r>
-        <w:rPr>
-          <w:rFonts w:cs="Arial"/>
-          <w:color w:val="FF0000"/>
-        </w:rPr>
-        <w:t xml:space="preserve">. </w:t>
-      </w:r>
-      <w:r>
-        <w:rPr>
-          <w:rFonts w:cs="Arial"/>
-          <w:color w:val="FF0000"/>
-        </w:rPr>
-        <w:sym w:font="Wingdings" w:char="F04A"/>
-      </w:r>
-    </w:p>
-    <w:p>
-      <w:pPr>
-        <w:jc w:val="both"/>
-        <w:rPr>
-          <w:rFonts w:cs="Arial"/>
-        </w:rPr>
-      </w:pPr>
-      <w:r>
-        <w:rPr>
-          <w:rFonts w:cs="Arial"/>
-        </w:rPr>
-        <w:t xml:space="preserve">The different project allows the university to meet its objectives by planning events and managing these events. These projects have cost and they are directly related to the project thus a budget is set by each department as to how much would be spend. Each staff member will also have a cost and this can be requested by filling in a timesheet. </w:t>
-      </w:r>
-    </w:p>
-    <w:p>
-      <w:pPr>
-        <w:jc w:val="both"/>
-        <w:rPr>
-          <w:rFonts w:cs="Arial"/>
-        </w:rPr>
-      </w:pPr>
-      <w:r>
-        <w:rPr>
-          <w:rFonts w:cs="Arial"/>
-        </w:rPr>
-        <w:t>The values are met by taking into consideration the long-term effects these projects will have on staff members, attendees and the different attractions held at these events that could generate positive publicity in line with the values of the university.</w:t>
-      </w:r>
-    </w:p>
-    <w:p>
-      <w:pPr>
-        <w:jc w:val="both"/>
-        <w:rPr>
-          <w:rFonts w:cs="Arial"/>
-        </w:rPr>
-      </w:pPr>
-      <w:r>
-        <w:rPr>
-          <w:rFonts w:cs="Arial"/>
-        </w:rPr>
-        <w:t xml:space="preserve">The mission is to attract the highest amount of high calibre students and by having different projects like open days, </w:t>
-      </w:r>
-      <w:r>
-        <w:rPr>
-          <w:rFonts w:cs="Arial"/>
-          <w:color w:val="333333"/>
-          <w:highlight w:val="white"/>
-        </w:rPr>
-        <w:t>digital and social media events, career events and more traditional events at university like research projects the marketing fulfil its mission.</w:t>
-      </w:r>
-    </w:p>
-    <w:p>
-      <w:pPr>
-        <w:jc w:val="both"/>
-        <w:rPr>
-          <w:rFonts w:cs="Arial"/>
-        </w:rPr>
-      </w:pPr>
-      <w:r>
-        <w:rPr>
-          <w:rFonts w:cs="Arial"/>
-        </w:rPr>
-        <w:t xml:space="preserve">The ERD that we have displayed below shows all the different entities and their attributes. This will allow us to show relationships across all the entities and compose a data mart that will display relevant information so that Middlesex University at the strategic level can make informed choices in how the budget </w:t>
-      </w:r>
-      <w:r>
-        <w:rPr>
-          <w:rFonts w:cs="Arial"/>
-        </w:rPr>
-        <w:t>should be</w:t>
-      </w:r>
-      <w:r>
-        <w:rPr>
-          <w:rFonts w:cs="Arial"/>
-        </w:rPr>
-        <w:t xml:space="preserve"> used. The ERD will also show the university a cornucopia of other information like what suppliers are used at certain events and what the turnout of the event was. The </w:t>
-      </w:r>
-      <w:r>
-        <w:rPr>
-          <w:rFonts w:cs="Arial"/>
-        </w:rPr>
-        <w:t>Entity Relationship Diagram</w:t>
-      </w:r>
-      <w:r>
-        <w:rPr>
-          <w:rFonts w:cs="Arial"/>
-        </w:rPr>
-        <w:t xml:space="preserve"> is vital to the success and longevity of the database and the data mart as if any relationships are missing or any entities have been missed this could result in the error in running queries and retrieving accurate results.</w:t>
-      </w:r>
-    </w:p>
-    <w:p>
-      <w:pPr>
-        <w:jc w:val="both"/>
-        <w:rPr>
-          <w:rFonts w:cs="Arial"/>
-        </w:rPr>
-      </w:pPr>
-      <w:r>
-        <w:rPr>
-          <w:rFonts w:cs="Arial"/>
-        </w:rPr>
-        <w:t xml:space="preserve">At every event each member of staff plays a crucial role like events management, relations officer from marketing would be there to insure that everything goes according to plan. The member of staff is picked for each event by a few criteria; these criteria are </w:t>
-      </w:r>
-      <w:r>
-        <w:rPr>
-          <w:rFonts w:cs="Arial"/>
-          <w:strike/>
-        </w:rPr>
-        <w:t>t</w:t>
-      </w:r>
-      <w:r>
-        <w:rPr>
-          <w:rFonts w:cs="Arial"/>
-        </w:rPr>
-        <w:t>heir expertise as to the role that they are required to fill.</w:t>
-      </w:r>
-    </w:p>
-    <w:p>
-      <w:pPr>
-        <w:jc w:val="both"/>
-        <w:rPr>
-          <w:rFonts w:cs="Arial"/>
-        </w:rPr>
-      </w:pPr>
-      <w:r>
-        <w:rPr>
-          <w:rFonts w:cs="Arial"/>
-        </w:rPr>
-        <w:t>After events and during the course of the year all staff members that are part of the Middlesex University marketing department or are part of an event that the marketing department has held need to be paid for their work.</w:t>
-      </w:r>
-    </w:p>
-    <w:p>
-      <w:pPr>
-        <w:jc w:val="both"/>
-        <w:rPr>
-          <w:rFonts w:cs="Arial"/>
-        </w:rPr>
-      </w:pPr>
-      <w:r>
-        <w:rPr>
-          <w:rFonts w:cs="Arial"/>
-        </w:rPr>
-        <w:t xml:space="preserve">To keep a track of all the task and how they were accomplished in the past will help us to understand perhaps how to overcome current difficulties but also will be beneficial to justify our expenditure. How we have managed the task indirectly relates to our budget and therefore we could </w:t>
-      </w:r>
-      <w:r>
-        <w:rPr>
-          <w:rFonts w:cs="Arial"/>
-        </w:rPr>
-        <w:lastRenderedPageBreak/>
-        <w:t xml:space="preserve">justify requesting more budget for projects as we have x y and z amount of task that was not completed with other projects and </w:t>
-      </w:r>
-      <w:r>
-        <w:t>therefore</w:t>
-      </w:r>
-      <w:r>
-        <w:rPr>
-          <w:rFonts w:cs="Arial"/>
-        </w:rPr>
-        <w:t xml:space="preserve"> we perhaps under performed as a marketing department</w:t>
-      </w:r>
-    </w:p>
-    <w:p>
-      <w:pPr>
-        <w:jc w:val="both"/>
-        <w:rPr>
-          <w:rFonts w:cs="Arial"/>
-        </w:rPr>
-      </w:pPr>
-      <w:r>
-        <w:rPr>
-          <w:rFonts w:cs="Arial"/>
-        </w:rPr>
-        <w:t>Different venues can be held in different countries thus the university fulfils its mission of attracting international attention as well as focusing on the international students who represent a large amount of the university target audience.</w:t>
-      </w:r>
-    </w:p>
-    <w:p>
-      <w:pPr>
-        <w:jc w:val="both"/>
-        <w:rPr>
-          <w:rFonts w:cs="Arial"/>
-        </w:rPr>
-      </w:pPr>
-      <w:r>
-        <w:rPr>
-          <w:rFonts w:cs="Arial"/>
-        </w:rPr>
-        <w:t>Each project would occur at a venue and to organise the events would have different sessions booked in by book therefore being able to ascertain the correct amount of space allocated. This takes care of the logistical matters like seating plan, amounts expected to be catered for and falls under general event management.</w:t>
-      </w:r>
-    </w:p>
-    <w:p>
-      <w:pPr>
-        <w:jc w:val="both"/>
-        <w:rPr>
-          <w:rFonts w:cs="Arial"/>
-          <w:color w:val="FF0000"/>
-        </w:rPr>
-      </w:pPr>
-      <w:r>
-        <w:rPr>
-          <w:rFonts w:cs="Arial"/>
-          <w:b/>
-          <w:color w:val="FF0000"/>
-        </w:rPr>
-        <w:t>Van/Veraj</w:t>
-      </w:r>
-      <w:r>
-        <w:rPr>
-          <w:rFonts w:cs="Arial"/>
-          <w:color w:val="FF0000"/>
-        </w:rPr>
-        <w:t xml:space="preserve">: </w:t>
-      </w:r>
-      <w:r>
-        <w:rPr>
-          <w:rFonts w:cs="Arial"/>
-          <w:color w:val="FF0000"/>
-        </w:rPr>
-        <w:t>Update the entities and relationship according to the new ERD. Double check if the paragraphs above are updated as well.</w:t>
-      </w:r>
-    </w:p>
-    <w:p>
-      <w:pPr>
-        <w:pStyle w:val="TOC2"/>
-        <w:numPr>
-          <w:ilvl w:val="0"/>
-          <w:numId w:val="14"/>
-        </w:numPr>
-      </w:pPr>
-      <w:r>
-        <w:t xml:space="preserve">Staff </w:t>
-      </w:r>
-      <w:r>
-        <w:t>–</w:t>
-      </w:r>
-      <w:r>
-        <w:t xml:space="preserve"> </w:t>
-      </w:r>
-      <w:r>
-        <w:t>R</w:t>
-      </w:r>
-      <w:r>
-        <w:t xml:space="preserve">ole </w:t>
-      </w:r>
-      <w:r>
-        <w:t>–</w:t>
-      </w:r>
-      <w:r>
-        <w:t xml:space="preserve"> </w:t>
-      </w:r>
-      <w:r>
-        <w:t>A</w:t>
-      </w:r>
-      <w:r>
-        <w:t>ddress</w:t>
-      </w:r>
-    </w:p>
-    <w:p>
-      <w:pPr>
-        <w:jc w:val="both"/>
-        <w:rPr>
-          <w:rFonts w:cs="Arial"/>
-        </w:rPr>
-      </w:pPr>
-      <w:r>
-        <w:rPr>
-          <w:rFonts w:cs="Arial"/>
-        </w:rPr>
-        <w:t>One member of staff is only assigned one role at a time. However, there might be many people doing the same role. The staff must provide their home address, which is then validated under address entity.</w:t>
-      </w:r>
-    </w:p>
-    <w:p>
-      <w:pPr>
-        <w:pStyle w:val="ListParagraph"/>
-        <w:numPr>
-          <w:ilvl w:val="0"/>
-          <w:numId w:val="13"/>
-        </w:numPr>
-        <w:spacing w:after="0" w:line="276" w:lineRule="auto"/>
-        <w:rPr>
-          <w:rFonts w:cs="Arial"/>
-          <w:b/>
-        </w:rPr>
-      </w:pPr>
-      <w:r>
-        <w:rPr>
-          <w:rFonts w:cs="Arial"/>
-          <w:b/>
-        </w:rPr>
-        <w:t xml:space="preserve">Staff </w:t>
-      </w:r>
-      <w:r>
-        <w:rPr>
-          <w:b/>
-        </w:rPr>
-        <w:t>–</w:t>
-      </w:r>
-      <w:r>
-        <w:rPr>
-          <w:rFonts w:cs="Arial"/>
-          <w:b/>
-        </w:rPr>
-        <w:t xml:space="preserve"> </w:t>
-      </w:r>
-      <w:r>
-        <w:rPr>
-          <w:b/>
-        </w:rPr>
-        <w:t>S</w:t>
-      </w:r>
-      <w:r>
-        <w:rPr>
-          <w:rFonts w:cs="Arial"/>
-          <w:b/>
-        </w:rPr>
-        <w:t xml:space="preserve">chool </w:t>
-      </w:r>
-      <w:r>
-        <w:rPr>
-          <w:b/>
-        </w:rPr>
-        <w:t>–</w:t>
-      </w:r>
-      <w:r>
-        <w:rPr>
-          <w:rFonts w:cs="Arial"/>
-          <w:b/>
-        </w:rPr>
-        <w:t xml:space="preserve"> </w:t>
-      </w:r>
-      <w:r>
-        <w:rPr>
-          <w:b/>
-        </w:rPr>
-        <w:t>D</w:t>
-      </w:r>
-      <w:r>
-        <w:rPr>
-          <w:rFonts w:cs="Arial"/>
-          <w:b/>
-        </w:rPr>
-        <w:t>epartment</w:t>
-      </w:r>
-    </w:p>
-    <w:p>
-      <w:pPr>
-        <w:jc w:val="both"/>
-        <w:rPr>
-          <w:rFonts w:cs="Arial"/>
-        </w:rPr>
-      </w:pPr>
-      <w:r>
-        <w:rPr>
-          <w:rFonts w:cs="Arial"/>
-        </w:rPr>
-        <w:t>Each staff member must register with a school, they can only be registered to one school and one school can have many departments though many departments can only be assigned to one school.</w:t>
-      </w:r>
-    </w:p>
-    <w:p>
-      <w:pPr>
-        <w:pStyle w:val="ListParagraph"/>
-        <w:numPr>
-          <w:ilvl w:val="0"/>
-          <w:numId w:val="13"/>
-        </w:numPr>
-        <w:spacing w:after="0" w:line="276" w:lineRule="auto"/>
-        <w:rPr>
-          <w:rFonts w:cs="Arial"/>
-          <w:b/>
-        </w:rPr>
-      </w:pPr>
-      <w:r>
-        <w:rPr>
-          <w:rFonts w:cs="Arial"/>
-          <w:b/>
-        </w:rPr>
-        <w:t xml:space="preserve">Department </w:t>
-      </w:r>
-      <w:r>
-        <w:rPr>
-          <w:b/>
-        </w:rPr>
-        <w:t>–</w:t>
-      </w:r>
-      <w:r>
-        <w:rPr>
-          <w:rFonts w:cs="Arial"/>
-          <w:b/>
-        </w:rPr>
-        <w:t xml:space="preserve"> </w:t>
-      </w:r>
-      <w:r>
-        <w:rPr>
-          <w:b/>
-        </w:rPr>
-        <w:t>C</w:t>
-      </w:r>
-      <w:r>
-        <w:rPr>
-          <w:rFonts w:cs="Arial"/>
-          <w:b/>
-        </w:rPr>
-        <w:t xml:space="preserve">ost </w:t>
-      </w:r>
-      <w:r>
-        <w:rPr>
-          <w:b/>
-        </w:rPr>
-        <w:t>C</w:t>
-      </w:r>
-      <w:r>
-        <w:rPr>
-          <w:rFonts w:cs="Arial"/>
-          <w:b/>
-        </w:rPr>
-        <w:t>entre</w:t>
-      </w:r>
-    </w:p>
-    <w:p>
-      <w:pPr>
-        <w:jc w:val="both"/>
-      </w:pPr>
-      <w:r>
-        <w:rPr>
-          <w:rFonts w:cs="Arial"/>
-        </w:rPr>
-        <w:t>Every department has a cost centre; this cost centre will be responsible to set budget codes to be assigned to specific projects</w:t>
-      </w:r>
-      <w:r>
-        <w:t xml:space="preserve"> and deal with the staff time sheets.</w:t>
-      </w:r>
-    </w:p>
-    <w:p>
-      <w:pPr>
-        <w:pStyle w:val="TOC2"/>
-      </w:pPr>
-      <w:r>
-        <w:t>Cost Centre – Time Sheet Cost Center – Time Sheet</w:t>
-      </w:r>
-    </w:p>
-    <w:p>
-      <w:pPr>
-        <w:jc w:val="both"/>
-      </w:pPr>
-      <w:r>
-        <w:rPr>
-          <w:rFonts w:cs="Arial"/>
-        </w:rPr>
-        <w:t>Every member of staff fills a time sheet form for every day stating how many hours they have worked on each project. A specific cost centre pays each staff member’s time sheet. The cost centre pays only those staff that are registered with that specific cost centre, this is regardless of the project that they have worked on.</w:t>
-      </w:r>
-    </w:p>
-    <w:p>
-      <w:pPr>
-        <w:pStyle w:val="ListParagraph"/>
-        <w:numPr>
-          <w:ilvl w:val="0"/>
-          <w:numId w:val="13"/>
-        </w:numPr>
-        <w:spacing w:after="0" w:line="276" w:lineRule="auto"/>
-        <w:jc w:val="both"/>
-        <w:rPr>
-          <w:rFonts w:cs="Arial"/>
-          <w:b/>
-        </w:rPr>
-      </w:pPr>
-      <w:r>
-        <w:rPr>
-          <w:rFonts w:cs="Arial"/>
-          <w:b/>
-        </w:rPr>
-        <w:t xml:space="preserve">Cost Centre – </w:t>
-      </w:r>
-      <w:r>
-        <w:rPr>
-          <w:b/>
-        </w:rPr>
-        <w:t xml:space="preserve">Budget Code – Project </w:t>
-      </w:r>
-      <w:r>
-        <w:rPr>
-          <w:b/>
-        </w:rPr>
-        <w:t>–</w:t>
-      </w:r>
-      <w:r>
-        <w:rPr>
-          <w:b/>
-        </w:rPr>
-        <w:t xml:space="preserve"> </w:t>
-      </w:r>
-      <w:r>
-        <w:rPr>
-          <w:rFonts w:cs="Arial"/>
-          <w:b/>
-        </w:rPr>
-        <w:t>Expense Shee</w:t>
-      </w:r>
-      <w:r>
-        <w:rPr>
-          <w:b/>
-        </w:rPr>
-        <w:t>t</w:t>
-      </w:r>
-    </w:p>
-    <w:p>
-      <w:pPr>
-        <w:jc w:val="both"/>
-        <w:rPr>
-          <w:rFonts w:cs="Arial"/>
-        </w:rPr>
-      </w:pPr>
-      <w:r>
-        <w:t>Projects will have budget codes assigned to them (from the Budget Codes entity) by the Cost Center department. They will then use this code to fill out the Expense Sheet’s form describing how the money have been used so far.</w:t>
-      </w:r>
-    </w:p>
-    <w:p>
-      <w:pPr>
-        <w:pStyle w:val="ListParagraph"/>
-        <w:numPr>
-          <w:ilvl w:val="0"/>
-          <w:numId w:val="13"/>
-        </w:numPr>
-        <w:spacing w:after="0" w:line="276" w:lineRule="auto"/>
-        <w:rPr>
-          <w:rFonts w:cs="Arial"/>
-          <w:b/>
-        </w:rPr>
-      </w:pPr>
-      <w:r>
-        <w:rPr>
-          <w:rFonts w:cs="Arial"/>
-          <w:b/>
-        </w:rPr>
-        <w:t xml:space="preserve">Project </w:t>
-      </w:r>
-      <w:r>
-        <w:rPr>
-          <w:b/>
-        </w:rPr>
-        <w:t>–</w:t>
-      </w:r>
-      <w:r>
-        <w:rPr>
-          <w:rFonts w:cs="Arial"/>
-          <w:b/>
-        </w:rPr>
-        <w:t xml:space="preserve"> </w:t>
-      </w:r>
-      <w:r>
-        <w:rPr>
-          <w:b/>
-        </w:rPr>
-        <w:t>S</w:t>
-      </w:r>
-      <w:r>
-        <w:rPr>
-          <w:rFonts w:cs="Arial"/>
-          <w:b/>
-        </w:rPr>
-        <w:t xml:space="preserve">upplier </w:t>
-      </w:r>
-      <w:r>
-        <w:rPr>
-          <w:b/>
-        </w:rPr>
-        <w:t>–</w:t>
-      </w:r>
-      <w:r>
-        <w:rPr>
-          <w:rFonts w:cs="Arial"/>
-          <w:b/>
-        </w:rPr>
-        <w:t xml:space="preserve"> Company Address</w:t>
-      </w:r>
-    </w:p>
-    <w:p>
-      <w:pPr>
-        <w:jc w:val="both"/>
-        <w:rPr>
-          <w:rFonts w:cs="Arial"/>
-        </w:rPr>
-      </w:pPr>
-      <w:r>
-        <w:rPr>
-          <w:rFonts w:cs="Arial"/>
-        </w:rPr>
-        <w:t>Each project may have 0 or many suppliers’ representatives but each contact only works for one company, and are working on one project at a time.</w:t>
-      </w:r>
-    </w:p>
-    <w:p>
-      <w:pPr>
-        <w:pStyle w:val="ListParagraph"/>
-        <w:numPr>
-          <w:ilvl w:val="0"/>
-          <w:numId w:val="13"/>
-        </w:numPr>
-        <w:spacing w:after="0" w:line="276" w:lineRule="auto"/>
-        <w:rPr>
-          <w:rFonts w:cs="Arial"/>
-          <w:b/>
-        </w:rPr>
-      </w:pPr>
-      <w:r>
-        <w:rPr>
-          <w:rFonts w:cs="Arial"/>
-          <w:b/>
-        </w:rPr>
-        <w:t xml:space="preserve">Project </w:t>
-      </w:r>
-      <w:r>
-        <w:rPr>
-          <w:b/>
-        </w:rPr>
-        <w:t>–</w:t>
-      </w:r>
-      <w:r>
-        <w:rPr>
-          <w:rFonts w:cs="Arial"/>
-          <w:b/>
-        </w:rPr>
-        <w:t xml:space="preserve"> </w:t>
-      </w:r>
-      <w:r>
-        <w:rPr>
-          <w:b/>
-        </w:rPr>
-        <w:t>E</w:t>
-      </w:r>
-      <w:r>
-        <w:rPr>
-          <w:rFonts w:cs="Arial"/>
-          <w:b/>
-        </w:rPr>
-        <w:t xml:space="preserve">vent </w:t>
-      </w:r>
-      <w:r>
-        <w:rPr>
-          <w:b/>
-        </w:rPr>
-        <w:t>–</w:t>
-      </w:r>
-      <w:r>
-        <w:rPr>
-          <w:rFonts w:cs="Arial"/>
-          <w:b/>
-        </w:rPr>
-        <w:t xml:space="preserve"> </w:t>
-      </w:r>
-      <w:r>
-        <w:rPr>
-          <w:b/>
-        </w:rPr>
-        <w:t>S</w:t>
-      </w:r>
-      <w:r>
-        <w:rPr>
-          <w:rFonts w:cs="Arial"/>
-          <w:b/>
-        </w:rPr>
-        <w:t>ession</w:t>
-      </w:r>
-    </w:p>
-    <w:p>
-      <w:pPr>
-        <w:jc w:val="both"/>
-        <w:rPr>
-          <w:rFonts w:cs="Arial"/>
-        </w:rPr>
-      </w:pPr>
-      <w:r>
-        <w:rPr>
-          <w:rFonts w:cs="Arial"/>
-        </w:rPr>
-        <w:t>An event can have 0 (if the event is online) or many sessions. Events are optional for each Project but one event can only be related to one Project at time.</w:t>
-      </w:r>
-    </w:p>
-    <w:p>
-      <w:pPr>
-        <w:pStyle w:val="ListParagraph"/>
-        <w:numPr>
-          <w:ilvl w:val="0"/>
-          <w:numId w:val="13"/>
-        </w:numPr>
-        <w:spacing w:after="0" w:line="276" w:lineRule="auto"/>
-        <w:rPr>
-          <w:rFonts w:cs="Arial"/>
-          <w:b/>
-        </w:rPr>
-      </w:pPr>
-      <w:r>
-        <w:rPr>
-          <w:rFonts w:cs="Arial"/>
-          <w:b/>
-        </w:rPr>
-        <w:t xml:space="preserve">Session </w:t>
-      </w:r>
-      <w:r>
-        <w:rPr>
-          <w:b/>
-        </w:rPr>
-        <w:t>–</w:t>
-      </w:r>
-      <w:r>
-        <w:rPr>
-          <w:rFonts w:cs="Arial"/>
-          <w:b/>
-        </w:rPr>
-        <w:t xml:space="preserve"> </w:t>
-      </w:r>
-      <w:r>
-        <w:rPr>
-          <w:b/>
-        </w:rPr>
-        <w:t>B</w:t>
-      </w:r>
-      <w:r>
-        <w:rPr>
-          <w:rFonts w:cs="Arial"/>
-          <w:b/>
-        </w:rPr>
-        <w:t xml:space="preserve">ooking </w:t>
-      </w:r>
-      <w:r>
-        <w:rPr>
-          <w:b/>
-        </w:rPr>
-        <w:t>–</w:t>
-      </w:r>
-      <w:r>
-        <w:rPr>
-          <w:rFonts w:cs="Arial"/>
-          <w:b/>
-        </w:rPr>
-        <w:t xml:space="preserve"> </w:t>
-      </w:r>
-      <w:r>
-        <w:rPr>
-          <w:b/>
-        </w:rPr>
-        <w:t>V</w:t>
-      </w:r>
-      <w:r>
-        <w:rPr>
-          <w:rFonts w:cs="Arial"/>
-          <w:b/>
-        </w:rPr>
-        <w:t xml:space="preserve">enue </w:t>
-      </w:r>
-      <w:r>
-        <w:rPr>
-          <w:b/>
-        </w:rPr>
-        <w:t>A</w:t>
-      </w:r>
-      <w:r>
-        <w:rPr>
-          <w:rFonts w:cs="Arial"/>
-          <w:b/>
-        </w:rPr>
-        <w:t>ddress</w:t>
-      </w:r>
-    </w:p>
-    <w:p>
-      <w:pPr>
-        <w:jc w:val="both"/>
-        <w:rPr>
-          <w:rFonts w:cs="Arial"/>
-        </w:rPr>
-      </w:pPr>
-      <w:r>
-        <w:rPr>
-          <w:rFonts w:cs="Arial"/>
-        </w:rPr>
-        <w:t>The marketing department has a list of venues names and locations. These venues are booked by event sessions, each session is part of an event.</w:t>
-      </w:r>
-    </w:p>
-    <w:p>
-      <w:pPr>
-        <w:pStyle w:val="ListParagraph"/>
-        <w:numPr>
-          <w:ilvl w:val="0"/>
-          <w:numId w:val="13"/>
-        </w:numPr>
-        <w:spacing w:after="0" w:line="276" w:lineRule="auto"/>
-        <w:rPr>
-          <w:rFonts w:cs="Arial"/>
-          <w:b/>
-        </w:rPr>
-      </w:pPr>
-      <w:r>
-        <w:rPr>
-          <w:b/>
-        </w:rPr>
-        <w:t>S</w:t>
-      </w:r>
-      <w:r>
-        <w:rPr>
-          <w:rFonts w:cs="Arial"/>
-          <w:b/>
-        </w:rPr>
-        <w:t xml:space="preserve">ession </w:t>
-      </w:r>
-      <w:r>
-        <w:rPr>
-          <w:b/>
-        </w:rPr>
-        <w:t>–</w:t>
-      </w:r>
-      <w:r>
-        <w:rPr>
-          <w:rFonts w:cs="Arial"/>
-          <w:b/>
-        </w:rPr>
-        <w:t xml:space="preserve"> </w:t>
-      </w:r>
-      <w:r>
-        <w:rPr>
-          <w:b/>
-        </w:rPr>
-        <w:t>A</w:t>
-      </w:r>
-      <w:r>
-        <w:rPr>
-          <w:rFonts w:cs="Arial"/>
-          <w:b/>
-        </w:rPr>
-        <w:t>ttendees</w:t>
-      </w:r>
-    </w:p>
-    <w:p>
-      <w:pPr>
-        <w:jc w:val="both"/>
-        <w:rPr>
-          <w:rFonts w:cs="Arial"/>
-        </w:rPr>
-      </w:pPr>
-      <w:r>
-        <w:rPr>
-          <w:rFonts w:cs="Arial"/>
-        </w:rPr>
-        <w:lastRenderedPageBreak/>
-        <w:t xml:space="preserve">At each event attendees must register to be at the event and in turn each session can record who and how many attendees were at that specific session. </w:t>
-      </w:r>
-    </w:p>
-    <w:p>
-      <w:pPr>
-        <w:pStyle w:val="ListParagraph"/>
-        <w:numPr>
-          <w:ilvl w:val="0"/>
-          <w:numId w:val="13"/>
-        </w:numPr>
-        <w:spacing w:after="0" w:line="276" w:lineRule="auto"/>
-        <w:jc w:val="both"/>
-        <w:rPr>
-          <w:rFonts w:cs="Arial"/>
-          <w:b/>
-        </w:rPr>
-      </w:pPr>
-      <w:r>
-        <w:rPr>
-          <w:rFonts w:cs="Arial"/>
-          <w:b/>
-        </w:rPr>
-        <w:t xml:space="preserve">Project </w:t>
-      </w:r>
-      <w:r>
-        <w:rPr>
-          <w:b/>
-        </w:rPr>
-        <w:t>–</w:t>
-      </w:r>
-      <w:r>
-        <w:rPr>
-          <w:rFonts w:cs="Arial"/>
-          <w:b/>
-        </w:rPr>
-        <w:t xml:space="preserve"> </w:t>
-      </w:r>
-      <w:r>
-        <w:rPr>
-          <w:b/>
-        </w:rPr>
-        <w:t>T</w:t>
-      </w:r>
-      <w:r>
-        <w:rPr>
-          <w:rFonts w:cs="Arial"/>
-          <w:b/>
-        </w:rPr>
-        <w:t xml:space="preserve">ask </w:t>
-      </w:r>
-      <w:r>
-        <w:rPr>
-          <w:b/>
-        </w:rPr>
-        <w:t>–</w:t>
-      </w:r>
-      <w:r>
-        <w:rPr>
-          <w:rFonts w:cs="Arial"/>
-          <w:b/>
-        </w:rPr>
-        <w:t xml:space="preserve"> </w:t>
-      </w:r>
-      <w:r>
-        <w:rPr>
-          <w:b/>
-        </w:rPr>
-        <w:t>T</w:t>
-      </w:r>
-      <w:r>
-        <w:rPr>
-          <w:rFonts w:cs="Arial"/>
-          <w:b/>
-        </w:rPr>
-        <w:t xml:space="preserve">ask </w:t>
-      </w:r>
-      <w:r>
-        <w:rPr>
-          <w:b/>
-        </w:rPr>
-        <w:t>H</w:t>
-      </w:r>
-      <w:r>
-        <w:rPr>
-          <w:rFonts w:cs="Arial"/>
-          <w:b/>
-        </w:rPr>
-        <w:t xml:space="preserve">istory – </w:t>
-      </w:r>
-      <w:r>
-        <w:rPr>
-          <w:b/>
-        </w:rPr>
-        <w:t>S</w:t>
-      </w:r>
-      <w:r>
-        <w:rPr>
-          <w:rFonts w:cs="Arial"/>
-          <w:b/>
-        </w:rPr>
-        <w:t>taff</w:t>
-      </w:r>
-    </w:p>
-    <w:p>
-      <w:pPr>
-        <w:jc w:val="both"/>
-        <w:rPr>
-          <w:rFonts w:cs="Arial"/>
-        </w:rPr>
-      </w:pPr>
-      <w:r>
-        <w:rPr>
-          <w:rFonts w:cs="Arial"/>
-        </w:rPr>
-        <w:t>A project can have 0 (in case the tasks hasn't be assigned yet) or many tasks but a specific task can only be related to one project. An extra table called Task History is responsible to keep track of all the tasks from any project even if it has been archived. Along with the keeping track of the staff that was part of the task.</w:t>
-      </w:r>
-    </w:p>
-    <w:p>
-      <w:pPr>
-        <w:jc w:val="both"/>
-      </w:pPr>
-    </w:p>
-    <w:p>
-      <w:pPr>
-        <w:jc w:val="both"/>
-      </w:pPr>
-    </w:p>
-    <w:p>
-      <w:pPr>
-        <w:rPr>
-          <w:color w:val="FF0000"/>
-        </w:rPr>
-        <w:sectPr>
-          <w:type w:val="continuous"/>
-          <w:pgSz w:w="11906" w:h="16838"/>
-          <w:pgMar w:top="1440" w:right="1440" w:bottom="1440" w:left="1440" w:header="708" w:footer="708" w:gutter="0"/>
-          <w:cols w:space="708"/>
-          <w:titlePg/>
-          <w:docGrid w:linePitch="360"/>
-        </w:sectPr>
-      </w:pPr>
-      <w:r>
-        <w:rPr>
-          <w:b/>
-          <w:color w:val="FF0000"/>
-        </w:rPr>
-        <w:t>Cristiano</w:t>
-      </w:r>
-      <w:r>
-        <w:rPr>
-          <w:color w:val="FF0000"/>
-        </w:rPr>
-        <w:t xml:space="preserve">: </w:t>
-      </w:r>
-      <w:r>
-        <w:rPr>
-          <w:color w:val="FF0000"/>
-        </w:rPr>
-        <w:t>mention</w:t>
-      </w:r>
-      <w:r>
-        <w:rPr>
-          <w:color w:val="FF0000"/>
-        </w:rPr>
-        <w:t xml:space="preserve"> the external data sources!</w:t>
-      </w:r>
-    </w:p>
-    <w:p>
-      <w:pPr>
-        <w:jc w:val="center"/>
-      </w:pPr>
-      <w:r>
-        <w:lastRenderedPageBreak/>
-        <w:pict w14:anchorId="087E4DBB">
-          <v:shapetype id="_x0000_t75" coordsize="21600,21600" o:spt="75" o:preferrelative="t" path="m@4@5l@4@11@9@11@9@5xe" filled="f" stroked="f">
-            <v:stroke joinstyle="miter"/>
-            <v:formulas>
-              <v:f eqn="if lineDrawn pixelLineWidth 0"/>
-              <v:f eqn="sum @0 1 0"/>
-              <v:f eqn="sum 0 0 @1"/>
-              <v:f eqn="prod @2 1 2"/>
-              <v:f eqn="prod @3 21600 pixelWidth"/>
-              <v:f eqn="prod @3 21600 pixelHeight"/>
-              <v:f eqn="sum @0 0 1"/>
-              <v:f eqn="prod @6 1 2"/>
-              <v:f eqn="prod @7 21600 pixelWidth"/>
-              <v:f eqn="sum @8 21600 0"/>
-              <v:f eqn="prod @7 21600 pixelHeight"/>
-              <v:f eqn="sum @10 21600 0"/>
-            </v:formulas>
-            <v:path o:extrusionok="f" gradientshapeok="t" o:connecttype="rect"/>
-            <o:lock v:ext="edit" aspectratio="t"/>
-          </v:shapetype>
-          <v:shape id="_x0000_i1025" type="#_x0000_t75" style="width:631pt;height:523pt">
-            <v:imagedata r:id="rId11" o:title="Final_ERD_v4"/>
-          </v:shape>
-        </w:pict>
-      </w:r>
-    </w:p>
-    <w:p>
-      <w:pPr>
         <w:jc w:val="both"/>
         <w:sectPr>
           <w:pgSz w:w="16838" w:h="11906" w:orient="landscape"/>
@@ -3314,14 +3744,14 @@
           <w:color w:val="0066BB"/>
         </w:rPr>
       </w:pPr>
-      <w:bookmarkStart w:id="15" w:name="_Toc404712664"/>
+      <w:bookmarkStart w:id="16" w:name="_Toc404937539"/>
+      <w:bookmarkEnd w:id="11"/>
       <w:bookmarkEnd w:id="12"/>
-      <w:bookmarkEnd w:id="13"/>
       <w:r>
         <w:lastRenderedPageBreak/>
         <w:t>Advantages and Disadvantages to Using a Data Warehouse</w:t>
       </w:r>
-      <w:bookmarkEnd w:id="15"/>
+      <w:bookmarkEnd w:id="16"/>
     </w:p>
     <w:p>
       <w:pPr>
@@ -3421,13 +3851,11 @@
           </w:tcPr>
           <w:p>
             <w:pPr>
-              <w:spacing w:after="160" w:line="259" w:lineRule="auto"/>
-              <w:jc w:val="both"/>
               <w:rPr>
-                <w:del w:id="16" w:author="Cristiano Maia" w:date="2014-11-26T10:07:00Z"/>
+                <w:del w:id="17" w:author="Cristiano Maia" w:date="2014-11-26T10:07:00Z"/>
               </w:rPr>
             </w:pPr>
-            <w:del w:id="17" w:author="Cristiano Maia" w:date="2014-11-26T10:07:00Z">
+            <w:del w:id="18" w:author="Cristiano Maia" w:date="2014-11-26T10:07:00Z">
               <w:r>
                 <w:delText>Supporting high-volume transaction performance with minimum rear reporting.</w:delText>
               </w:r>
@@ -3435,18 +3863,6 @@
           </w:p>
           <w:p>
             <w:pPr>
-              <w:spacing w:after="160" w:line="259" w:lineRule="auto"/>
-              <w:jc w:val="both"/>
-              <w:rPr>
-                <w:del w:id="18" w:author="Cristiano Maia" w:date="2014-11-26T10:07:00Z"/>
-                <w:lang w:val="en-US"/>
-              </w:rPr>
-            </w:pPr>
-          </w:p>
-          <w:p>
-            <w:pPr>
-              <w:spacing w:after="160" w:line="259" w:lineRule="auto"/>
-              <w:jc w:val="both"/>
               <w:rPr>
                 <w:del w:id="19" w:author="Cristiano Maia" w:date="2014-11-26T10:07:00Z"/>
                 <w:lang w:val="en-US"/>
@@ -3455,8 +3871,14 @@
           </w:p>
           <w:p>
             <w:pPr>
-              <w:spacing w:after="160" w:line="259" w:lineRule="auto"/>
-              <w:jc w:val="both"/>
+              <w:rPr>
+                <w:del w:id="20" w:author="Cristiano Maia" w:date="2014-11-26T10:07:00Z"/>
+                <w:lang w:val="en-US"/>
+              </w:rPr>
+            </w:pPr>
+          </w:p>
+          <w:p>
+            <w:pPr>
               <w:rPr>
                 <w:lang w:val="en-US"/>
               </w:rPr>
@@ -3470,8 +3892,6 @@
           </w:p>
           <w:p>
             <w:pPr>
-              <w:spacing w:after="160" w:line="259" w:lineRule="auto"/>
-              <w:jc w:val="both"/>
               <w:rPr>
                 <w:lang w:val="en-US"/>
               </w:rPr>
@@ -3479,8 +3899,6 @@
           </w:p>
           <w:p>
             <w:pPr>
-              <w:spacing w:after="160" w:line="259" w:lineRule="auto"/>
-              <w:jc w:val="both"/>
               <w:rPr>
                 <w:lang w:val="en-US"/>
               </w:rPr>
@@ -3493,13 +3911,11 @@
           </w:tcPr>
           <w:p>
             <w:pPr>
-              <w:spacing w:after="160" w:line="259" w:lineRule="auto"/>
-              <w:jc w:val="both"/>
               <w:rPr>
-                <w:del w:id="20" w:author="Cristiano Maia" w:date="2014-11-26T10:07:00Z"/>
+                <w:del w:id="21" w:author="Cristiano Maia" w:date="2014-11-26T10:07:00Z"/>
               </w:rPr>
             </w:pPr>
-            <w:del w:id="21" w:author="Cristiano Maia" w:date="2014-11-26T10:07:00Z">
+            <w:del w:id="22" w:author="Cristiano Maia" w:date="2014-11-26T10:07:00Z">
               <w:r>
                 <w:delText>Supporting high-volume analytical transactions with maximum reporting that promptly used for making strategic decisions.</w:delText>
               </w:r>
@@ -3507,18 +3923,14 @@
           </w:p>
           <w:p>
             <w:pPr>
-              <w:spacing w:after="160" w:line="259" w:lineRule="auto"/>
-              <w:jc w:val="both"/>
               <w:rPr>
-                <w:del w:id="22" w:author="Cristiano Maia" w:date="2014-11-26T10:07:00Z"/>
+                <w:del w:id="23" w:author="Cristiano Maia" w:date="2014-11-26T10:07:00Z"/>
                 <w:lang w:val="en-US"/>
               </w:rPr>
             </w:pPr>
           </w:p>
           <w:p>
             <w:pPr>
-              <w:spacing w:after="160" w:line="259" w:lineRule="auto"/>
-              <w:jc w:val="both"/>
               <w:rPr>
                 <w:lang w:val="en-US"/>
               </w:rPr>
@@ -3539,8 +3951,6 @@
           </w:tcPr>
           <w:p>
             <w:pPr>
-              <w:spacing w:after="160" w:line="259" w:lineRule="auto"/>
-              <w:jc w:val="both"/>
               <w:rPr>
                 <w:lang w:val="en-US"/>
               </w:rPr>
@@ -3559,8 +3969,6 @@
           </w:tcPr>
           <w:p>
             <w:pPr>
-              <w:spacing w:after="160" w:line="259" w:lineRule="auto"/>
-              <w:jc w:val="both"/>
               <w:rPr>
                 <w:lang w:val="en-US"/>
               </w:rPr>
@@ -3578,8 +3986,6 @@
           </w:tcPr>
           <w:p>
             <w:pPr>
-              <w:spacing w:after="160" w:line="259" w:lineRule="auto"/>
-              <w:jc w:val="both"/>
               <w:rPr>
                 <w:lang w:val="en-US"/>
               </w:rPr>
@@ -3597,10 +4003,6 @@
             <w:tcW w:w="4621" w:type="dxa"/>
           </w:tcPr>
           <w:p>
-            <w:pPr>
-              <w:spacing w:after="160" w:line="259" w:lineRule="auto"/>
-              <w:jc w:val="both"/>
-            </w:pPr>
             <w:r>
               <w:t>System optimized for fast data retrieval and large content at the time.</w:t>
             </w:r>
@@ -3614,8 +4016,6 @@
           </w:tcPr>
           <w:p>
             <w:pPr>
-              <w:spacing w:after="160" w:line="259" w:lineRule="auto"/>
-              <w:jc w:val="both"/>
               <w:rPr>
                 <w:lang w:val="en-US"/>
               </w:rPr>
@@ -3633,10 +4033,6 @@
             <w:tcW w:w="4621" w:type="dxa"/>
           </w:tcPr>
           <w:p>
-            <w:pPr>
-              <w:spacing w:after="160" w:line="259" w:lineRule="auto"/>
-              <w:jc w:val="both"/>
-            </w:pPr>
             <w:r>
               <w:t>Controlling data redundancy problems within DBSM integration layer.</w:t>
             </w:r>
@@ -3650,8 +4046,6 @@
           </w:tcPr>
           <w:p>
             <w:pPr>
-              <w:spacing w:after="160" w:line="259" w:lineRule="auto"/>
-              <w:jc w:val="both"/>
               <w:rPr>
                 <w:lang w:val="en-US"/>
               </w:rPr>
@@ -3669,11 +4063,6 @@
             <w:tcW w:w="4621" w:type="dxa"/>
           </w:tcPr>
           <w:p>
-            <w:pPr>
-              <w:keepNext/>
-              <w:spacing w:after="160" w:line="259" w:lineRule="auto"/>
-              <w:jc w:val="both"/>
-            </w:pPr>
             <w:r>
               <w:t>Requires advance computing knowledge to navigate system.</w:t>
             </w:r>
@@ -3682,7 +4071,7 @@
       </w:tr>
       <w:tr>
         <w:trPr>
-          <w:ins w:id="23" w:author="Cristiano Maia" w:date="2014-11-26T10:07:00Z"/>
+          <w:ins w:id="24" w:author="Cristiano Maia" w:date="2014-11-26T10:07:00Z"/>
         </w:trPr>
         <w:tc>
           <w:tcPr>
@@ -3690,29 +4079,24 @@
           </w:tcPr>
           <w:p>
             <w:pPr>
-              <w:spacing w:after="160" w:line="259" w:lineRule="auto"/>
-              <w:jc w:val="both"/>
               <w:rPr>
-                <w:ins w:id="24" w:author="Cristiano Maia" w:date="2014-11-26T10:07:00Z"/>
-                <w:rPrChange w:id="25" w:author="Cristiano Maia" w:date="2014-11-26T10:07:00Z">
-                  <w:rPr>
-                    <w:ins w:id="26" w:author="Cristiano Maia" w:date="2014-11-26T10:07:00Z"/>
+                <w:ins w:id="25" w:author="Cristiano Maia" w:date="2014-11-26T10:07:00Z"/>
+                <w:rPrChange w:id="26" w:author="Cristiano Maia" w:date="2014-11-26T10:07:00Z">
+                  <w:rPr>
+                    <w:ins w:id="27" w:author="Cristiano Maia" w:date="2014-11-26T10:07:00Z"/>
+                    <w:rFonts w:asciiTheme="majorHAnsi" w:eastAsiaTheme="majorEastAsia" w:hAnsiTheme="majorHAnsi" w:cstheme="majorBidi"/>
+                    <w:b/>
+                    <w:bCs/>
+                    <w:color w:val="5B9BD5" w:themeColor="accent1"/>
                     <w:lang w:val="en-US"/>
                   </w:rPr>
                 </w:rPrChange>
               </w:rPr>
-              <w:pPrChange w:id="27" w:author="Cristiano Maia" w:date="2014-11-26T10:07:00Z">
-                <w:pPr>
-                  <w:jc w:val="both"/>
-                </w:pPr>
-              </w:pPrChange>
             </w:pPr>
             <w:ins w:id="28" w:author="Cristiano Maia" w:date="2014-11-26T10:07:00Z">
               <w:r>
                 <w:t>Supporting high-volume transaction performance with minimum rear reporting.</w:t>
               </w:r>
-              <w:bookmarkStart w:id="29" w:name="_GoBack"/>
-              <w:bookmarkEnd w:id="29"/>
             </w:ins>
           </w:p>
         </w:tc>
@@ -3722,19 +4106,18 @@
           </w:tcPr>
           <w:p>
             <w:pPr>
-              <w:spacing w:after="160" w:line="259" w:lineRule="auto"/>
-              <w:jc w:val="both"/>
               <w:rPr>
-                <w:ins w:id="30" w:author="Cristiano Maia" w:date="2014-11-26T10:07:00Z"/>
+                <w:ins w:id="29" w:author="Cristiano Maia" w:date="2014-11-26T10:07:00Z"/>
               </w:rPr>
-              <w:pPrChange w:id="31" w:author="Cristiano Maia" w:date="2014-11-26T10:07:00Z">
+              <w:pPrChange w:id="30" w:author="Cristiano Maia" w:date="2014-11-26T10:07:00Z">
                 <w:pPr>
                   <w:keepNext/>
+                  <w:spacing w:after="160" w:line="259" w:lineRule="auto"/>
                   <w:jc w:val="both"/>
                 </w:pPr>
               </w:pPrChange>
             </w:pPr>
-            <w:ins w:id="32" w:author="Cristiano Maia" w:date="2014-11-26T10:07:00Z">
+            <w:ins w:id="31" w:author="Cristiano Maia" w:date="2014-11-26T10:07:00Z">
               <w:r>
                 <w:t>Supporting high-volume analytical transactions with maximum reporting that promptly used for making strategic decisions.</w:t>
               </w:r>
@@ -3746,6 +4129,7 @@
     <w:p>
       <w:pPr>
         <w:pStyle w:val="Caption"/>
+        <w:jc w:val="center"/>
         <w:rPr>
           <w:b/>
           <w:bCs/>
@@ -3896,11 +4280,7 @@
         <w:t xml:space="preserve">understand better its customers – </w:t>
       </w:r>
       <w:r>
-        <w:t xml:space="preserve">students, </w:t>
-      </w:r>
-      <w:r>
-        <w:lastRenderedPageBreak/>
-        <w:t xml:space="preserve">future prospects on the marketplace </w:t>
+        <w:t xml:space="preserve">students, future prospects on the marketplace </w:t>
       </w:r>
       <w:r>
         <w:t xml:space="preserve">and </w:t>
@@ -3974,7 +4354,11 @@
         <w:t xml:space="preserve">extracted. </w:t>
       </w:r>
       <w:r>
-        <w:t xml:space="preserve"> Moreover, company have to train their users</w:t>
+        <w:t xml:space="preserve"> Moreover, </w:t>
+      </w:r>
+      <w:r>
+        <w:lastRenderedPageBreak/>
+        <w:t>company have to train their users</w:t>
       </w:r>
       <w:r>
         <w:t>,</w:t>
@@ -4059,11 +4443,11 @@
       <w:pPr>
         <w:pStyle w:val="Heading1"/>
       </w:pPr>
-      <w:bookmarkStart w:id="33" w:name="_Toc404712665"/>
+      <w:bookmarkStart w:id="32" w:name="_Toc404937540"/>
       <w:r>
         <w:t>Data mark design</w:t>
       </w:r>
-      <w:bookmarkEnd w:id="33"/>
+      <w:bookmarkEnd w:id="32"/>
     </w:p>
     <w:p>
       <w:pPr>
@@ -4166,13 +4550,82 @@
           <w:iCs/>
         </w:rPr>
       </w:pPr>
-      <w:bookmarkStart w:id="34" w:name="_Toc404712666"/>
+      <w:bookmarkStart w:id="33" w:name="_Toc404937541"/>
       <w:r>
         <w:rPr>
           <w:iCs/>
         </w:rPr>
         <w:t>ETL process</w:t>
       </w:r>
+      <w:bookmarkEnd w:id="33"/>
+    </w:p>
+    <w:p>
+      <w:pPr>
+        <w:spacing w:after="0" w:line="240" w:lineRule="auto"/>
+        <w:rPr>
+          <w:rStyle w:val="SubtleEmphasis"/>
+        </w:rPr>
+      </w:pPr>
+      <w:r>
+        <w:rPr>
+          <w:rStyle w:val="SubtleEmphasis"/>
+        </w:rPr>
+        <w:t>How extract data from operational system?</w:t>
+      </w:r>
+    </w:p>
+    <w:p>
+      <w:pPr>
+        <w:spacing w:after="0" w:line="240" w:lineRule="auto"/>
+        <w:rPr>
+          <w:rStyle w:val="SubtleEmphasis"/>
+        </w:rPr>
+      </w:pPr>
+      <w:r>
+        <w:rPr>
+          <w:rStyle w:val="SubtleEmphasis"/>
+        </w:rPr>
+        <w:t>What do you do with it before storing on the data warehouse?</w:t>
+      </w:r>
+    </w:p>
+    <w:p>
+      <w:pPr>
+        <w:spacing w:after="0" w:line="240" w:lineRule="auto"/>
+        <w:rPr>
+          <w:rStyle w:val="SubtleEmphasis"/>
+        </w:rPr>
+      </w:pPr>
+      <w:r>
+        <w:rPr>
+          <w:rStyle w:val="SubtleEmphasis"/>
+        </w:rPr>
+        <w:t>Implement the prototype of one of the star schema</w:t>
+      </w:r>
+    </w:p>
+    <w:p>
+      <w:pPr>
+        <w:spacing w:after="0" w:line="240" w:lineRule="auto"/>
+        <w:rPr>
+          <w:rStyle w:val="SubtleEmphasis"/>
+        </w:rPr>
+      </w:pPr>
+      <w:r>
+        <w:rPr>
+          <w:rStyle w:val="SubtleEmphasis"/>
+        </w:rPr>
+        <w:tab/>
+      </w:r>
+    </w:p>
+    <w:p>
+      <w:pPr>
+        <w:pStyle w:val="Heading1"/>
+      </w:pPr>
+      <w:bookmarkStart w:id="34" w:name="_Toc404937542"/>
+      <w:r>
+        <w:t>O</w:t>
+      </w:r>
+      <w:r>
+        <w:t>LAP</w:t>
+      </w:r>
       <w:bookmarkEnd w:id="34"/>
     </w:p>
     <w:p>
@@ -4186,7 +4639,7 @@
         <w:rPr>
           <w:rStyle w:val="SubtleEmphasis"/>
         </w:rPr>
-        <w:t>How extract data from operational system?</w:t>
+        <w:t>How to query it?</w:t>
       </w:r>
     </w:p>
     <w:p>
@@ -4200,7 +4653,7 @@
         <w:rPr>
           <w:rStyle w:val="SubtleEmphasis"/>
         </w:rPr>
-        <w:t>What do you do with it before storing on the data warehouse?</w:t>
+        <w:t>What would managers be interested at?</w:t>
       </w:r>
     </w:p>
     <w:p>
@@ -4214,8 +4667,18 @@
         <w:rPr>
           <w:rStyle w:val="SubtleEmphasis"/>
         </w:rPr>
-        <w:t>Implement the prototype of one of the star schema</w:t>
-      </w:r>
+        <w:tab/>
+      </w:r>
+    </w:p>
+    <w:p>
+      <w:pPr>
+        <w:pStyle w:val="Heading1"/>
+      </w:pPr>
+      <w:bookmarkStart w:id="35" w:name="_Toc404937543"/>
+      <w:r>
+        <w:t>Conclusion</w:t>
+      </w:r>
+      <w:bookmarkEnd w:id="35"/>
     </w:p>
     <w:p>
       <w:pPr>
@@ -4228,119 +4691,40 @@
         <w:rPr>
           <w:rStyle w:val="SubtleEmphasis"/>
         </w:rPr>
-        <w:tab/>
-      </w:r>
+        <w:t>What challenges do we have to keep it up and running?</w:t>
+      </w:r>
+    </w:p>
+    <w:p>
+      <w:pPr>
+        <w:spacing w:after="0" w:line="240" w:lineRule="auto"/>
+        <w:rPr>
+          <w:rStyle w:val="SubtleEmphasis"/>
+        </w:rPr>
+      </w:pPr>
+      <w:r>
+        <w:rPr>
+          <w:rStyle w:val="SubtleEmphasis"/>
+        </w:rPr>
+        <w:t>Performance? Amount of data stored. Flexibility to adapt/include/remove different columns.</w:t>
+      </w:r>
+    </w:p>
+    <w:p>
+      <w:pPr>
+        <w:spacing w:after="0" w:line="240" w:lineRule="auto"/>
+        <w:rPr>
+          <w:rStyle w:val="SubtleEmphasis"/>
+        </w:rPr>
+      </w:pPr>
     </w:p>
     <w:p>
       <w:pPr>
         <w:pStyle w:val="Heading1"/>
       </w:pPr>
-      <w:bookmarkStart w:id="35" w:name="_Toc404712667"/>
-      <w:r>
-        <w:t>O</w:t>
-      </w:r>
-      <w:r>
-        <w:t>LAP</w:t>
-      </w:r>
-      <w:bookmarkEnd w:id="35"/>
-    </w:p>
-    <w:p>
-      <w:pPr>
-        <w:spacing w:after="0" w:line="240" w:lineRule="auto"/>
-        <w:rPr>
-          <w:rStyle w:val="SubtleEmphasis"/>
-        </w:rPr>
-      </w:pPr>
-      <w:r>
-        <w:rPr>
-          <w:rStyle w:val="SubtleEmphasis"/>
-        </w:rPr>
-        <w:t>How to query it?</w:t>
-      </w:r>
-    </w:p>
-    <w:p>
-      <w:pPr>
-        <w:spacing w:after="0" w:line="240" w:lineRule="auto"/>
-        <w:rPr>
-          <w:rStyle w:val="SubtleEmphasis"/>
-        </w:rPr>
-      </w:pPr>
-      <w:r>
-        <w:rPr>
-          <w:rStyle w:val="SubtleEmphasis"/>
-        </w:rPr>
-        <w:t>What would managers be interested at?</w:t>
-      </w:r>
-    </w:p>
-    <w:p>
-      <w:pPr>
-        <w:spacing w:after="0" w:line="240" w:lineRule="auto"/>
-        <w:rPr>
-          <w:rStyle w:val="SubtleEmphasis"/>
-        </w:rPr>
-      </w:pPr>
-      <w:r>
-        <w:rPr>
-          <w:rStyle w:val="SubtleEmphasis"/>
-        </w:rPr>
-        <w:tab/>
-      </w:r>
-    </w:p>
-    <w:p>
-      <w:pPr>
-        <w:pStyle w:val="Heading1"/>
-      </w:pPr>
-      <w:bookmarkStart w:id="36" w:name="_Toc404712668"/>
-      <w:r>
-        <w:t>Conclusion</w:t>
+      <w:bookmarkStart w:id="36" w:name="_Toc404937544"/>
+      <w:r>
+        <w:t>References</w:t>
       </w:r>
       <w:bookmarkEnd w:id="36"/>
-    </w:p>
-    <w:p>
-      <w:pPr>
-        <w:spacing w:after="0" w:line="240" w:lineRule="auto"/>
-        <w:rPr>
-          <w:rStyle w:val="SubtleEmphasis"/>
-        </w:rPr>
-      </w:pPr>
-      <w:r>
-        <w:rPr>
-          <w:rStyle w:val="SubtleEmphasis"/>
-        </w:rPr>
-        <w:t>What challenges do we have to keep it up and running?</w:t>
-      </w:r>
-    </w:p>
-    <w:p>
-      <w:pPr>
-        <w:spacing w:after="0" w:line="240" w:lineRule="auto"/>
-        <w:rPr>
-          <w:rStyle w:val="SubtleEmphasis"/>
-        </w:rPr>
-      </w:pPr>
-      <w:r>
-        <w:rPr>
-          <w:rStyle w:val="SubtleEmphasis"/>
-        </w:rPr>
-        <w:t>Performance? Amount of data stored. Flexibility to adapt/include/remove different columns.</w:t>
-      </w:r>
-    </w:p>
-    <w:p>
-      <w:pPr>
-        <w:spacing w:after="0" w:line="240" w:lineRule="auto"/>
-        <w:rPr>
-          <w:rStyle w:val="SubtleEmphasis"/>
-        </w:rPr>
-      </w:pPr>
-    </w:p>
-    <w:p>
-      <w:pPr>
-        <w:pStyle w:val="Heading1"/>
-      </w:pPr>
-      <w:bookmarkStart w:id="37" w:name="_Toc404712669"/>
-      <w:r>
-        <w:t>References</w:t>
-      </w:r>
-      <w:bookmarkEnd w:id="37"/>
     </w:p>
     <w:p>
       <w:pPr>
@@ -4408,7 +4792,6 @@
           <w:noProof/>
           <w:sz w:val="22"/>
         </w:rPr>
-        <w:lastRenderedPageBreak/>
         <w:t>Rensselaer, Operational Systems vs. Data Warehousing. Available at: http://www.rpi.edu/datawarehouse/dw-about-cmp.html [Accessed November 25, 2014].</w:t>
       </w:r>
     </w:p>
@@ -4433,6 +4816,56 @@
 </w:document>
 </file>
 
+<file path=word/endnotes.xml><?xml version="1.0" encoding="utf-8"?>
+<w:endnotes xmlns:wpc="http://schemas.microsoft.com/office/word/2010/wordprocessingCanvas" xmlns:mc="http://schemas.openxmlformats.org/markup-compatibility/2006" xmlns:o="urn:schemas-microsoft-com:office:office" xmlns:r="http://schemas.openxmlformats.org/officeDocument/2006/relationships" xmlns:m="http://schemas.openxmlformats.org/officeDocument/2006/math" xmlns:v="urn:schemas-microsoft-com:vml" xmlns:wp14="http://schemas.microsoft.com/office/word/2010/wordprocessingDrawing" xmlns:wp="http://schemas.openxmlformats.org/drawingml/2006/wordprocessingDrawing" xmlns:w10="urn:schemas-microsoft-com:office:word" xmlns:w="http://schemas.openxmlformats.org/wordprocessingml/2006/main" xmlns:w14="http://schemas.microsoft.com/office/word/2010/wordml" xmlns:w15="http://schemas.microsoft.com/office/word/2012/wordml" xmlns:wpg="http://schemas.microsoft.com/office/word/2010/wordprocessingGroup" xmlns:wpi="http://schemas.microsoft.com/office/word/2010/wordprocessingInk" xmlns:wne="http://schemas.microsoft.com/office/word/2006/wordml" xmlns:wps="http://schemas.microsoft.com/office/word/2010/wordprocessingShape" mc:Ignorable="w14 w15 wp14">
+  <w:endnote w:type="separator" w:id="-1">
+    <w:p>
+      <w:pPr>
+        <w:spacing w:after="0" w:line="240" w:lineRule="auto"/>
+      </w:pPr>
+      <w:r>
+        <w:separator/>
+      </w:r>
+    </w:p>
+  </w:endnote>
+  <w:endnote w:type="continuationSeparator" w:id="0">
+    <w:p>
+      <w:pPr>
+        <w:spacing w:after="0" w:line="240" w:lineRule="auto"/>
+      </w:pPr>
+      <w:r>
+        <w:continuationSeparator/>
+      </w:r>
+    </w:p>
+  </w:endnote>
+</w:endnotes>
+</file>
+
+<file path=word/footnotes.xml><?xml version="1.0" encoding="utf-8"?>
+<w:footnotes xmlns:wpc="http://schemas.microsoft.com/office/word/2010/wordprocessingCanvas" xmlns:mc="http://schemas.openxmlformats.org/markup-compatibility/2006" xmlns:o="urn:schemas-microsoft-com:office:office" xmlns:r="http://schemas.openxmlformats.org/officeDocument/2006/relationships" xmlns:m="http://schemas.openxmlformats.org/officeDocument/2006/math" xmlns:v="urn:schemas-microsoft-com:vml" xmlns:wp14="http://schemas.microsoft.com/office/word/2010/wordprocessingDrawing" xmlns:wp="http://schemas.openxmlformats.org/drawingml/2006/wordprocessingDrawing" xmlns:w10="urn:schemas-microsoft-com:office:word" xmlns:w="http://schemas.openxmlformats.org/wordprocessingml/2006/main" xmlns:w14="http://schemas.microsoft.com/office/word/2010/wordml" xmlns:w15="http://schemas.microsoft.com/office/word/2012/wordml" xmlns:wpg="http://schemas.microsoft.com/office/word/2010/wordprocessingGroup" xmlns:wpi="http://schemas.microsoft.com/office/word/2010/wordprocessingInk" xmlns:wne="http://schemas.microsoft.com/office/word/2006/wordml" xmlns:wps="http://schemas.microsoft.com/office/word/2010/wordprocessingShape" mc:Ignorable="w14 w15 wp14">
+  <w:footnote w:type="separator" w:id="-1">
+    <w:p>
+      <w:pPr>
+        <w:spacing w:after="0" w:line="240" w:lineRule="auto"/>
+      </w:pPr>
+      <w:r>
+        <w:separator/>
+      </w:r>
+    </w:p>
+  </w:footnote>
+  <w:footnote w:type="continuationSeparator" w:id="0">
+    <w:p>
+      <w:pPr>
+        <w:spacing w:after="0" w:line="240" w:lineRule="auto"/>
+      </w:pPr>
+      <w:r>
+        <w:continuationSeparator/>
+      </w:r>
+    </w:p>
+  </w:footnote>
+</w:footnotes>
+</file>
+
 <file path=word/numbering.xml><?xml version="1.0" encoding="utf-8"?>
 <w:numbering xmlns:wpc="http://schemas.microsoft.com/office/word/2010/wordprocessingCanvas" xmlns:mc="http://schemas.openxmlformats.org/markup-compatibility/2006" xmlns:o="urn:schemas-microsoft-com:office:office" xmlns:r="http://schemas.openxmlformats.org/officeDocument/2006/relationships" xmlns:m="http://schemas.openxmlformats.org/officeDocument/2006/math" xmlns:v="urn:schemas-microsoft-com:vml" xmlns:wp14="http://schemas.microsoft.com/office/word/2010/wordprocessingDrawing" xmlns:wp="http://schemas.openxmlformats.org/drawingml/2006/wordprocessingDrawing" xmlns:w10="urn:schemas-microsoft-com:office:word" xmlns:w="http://schemas.openxmlformats.org/wordprocessingml/2006/main" xmlns:w14="http://schemas.microsoft.com/office/word/2010/wordml" xmlns:w15="http://schemas.microsoft.com/office/word/2012/wordml" xmlns:wpg="http://schemas.microsoft.com/office/word/2010/wordprocessingGroup" xmlns:wpi="http://schemas.microsoft.com/office/word/2010/wordprocessingInk" xmlns:wne="http://schemas.microsoft.com/office/word/2006/wordml" xmlns:wps="http://schemas.microsoft.com/office/word/2010/wordprocessingShape" mc:Ignorable="w14 w15 wp14">
   <w:abstractNum w:abstractNumId="0">
@@ -4741,7 +5174,6 @@
     <w:lvl w:ilvl="0" w:tplc="B2D4EDE6">
       <w:start w:val="1"/>
       <w:numFmt w:val="decimal"/>
-      <w:pStyle w:val="TOC2"/>
       <w:lvlText w:val="%1)"/>
       <w:lvlJc w:val="left"/>
       <w:pPr>
@@ -5601,6 +6033,95 @@
     </w:lvl>
   </w:abstractNum>
   <w:abstractNum w:abstractNumId="11">
+    <w:nsid w:val="69E25274"/>
+    <w:multiLevelType w:val="multilevel"/>
+    <w:tmpl w:val="872E9200"/>
+    <w:lvl w:ilvl="0">
+      <w:start w:val="1"/>
+      <w:numFmt w:val="decimal"/>
+      <w:lvlText w:val="%1)"/>
+      <w:lvlJc w:val="left"/>
+      <w:pPr>
+        <w:ind w:left="721" w:hanging="360"/>
+      </w:pPr>
+      <w:rPr>
+        <w:rFonts w:hint="default"/>
+      </w:rPr>
+    </w:lvl>
+    <w:lvl w:ilvl="1">
+      <w:start w:val="1"/>
+      <w:numFmt w:val="lowerLetter"/>
+      <w:lvlText w:val="%2."/>
+      <w:lvlJc w:val="left"/>
+      <w:pPr>
+        <w:ind w:left="1441" w:hanging="360"/>
+      </w:pPr>
+    </w:lvl>
+    <w:lvl w:ilvl="2">
+      <w:start w:val="1"/>
+      <w:numFmt w:val="lowerRoman"/>
+      <w:lvlText w:val="%3."/>
+      <w:lvlJc w:val="right"/>
+      <w:pPr>
+        <w:ind w:left="2161" w:hanging="180"/>
+      </w:pPr>
+    </w:lvl>
+    <w:lvl w:ilvl="3">
+      <w:start w:val="1"/>
+      <w:numFmt w:val="decimal"/>
+      <w:lvlText w:val="%4."/>
+      <w:lvlJc w:val="left"/>
+      <w:pPr>
+        <w:ind w:left="2881" w:hanging="360"/>
+      </w:pPr>
+    </w:lvl>
+    <w:lvl w:ilvl="4">
+      <w:start w:val="1"/>
+      <w:numFmt w:val="lowerLetter"/>
+      <w:lvlText w:val="%5."/>
+      <w:lvlJc w:val="left"/>
+      <w:pPr>
+        <w:ind w:left="3601" w:hanging="360"/>
+      </w:pPr>
+    </w:lvl>
+    <w:lvl w:ilvl="5">
+      <w:start w:val="1"/>
+      <w:numFmt w:val="lowerRoman"/>
+      <w:lvlText w:val="%6."/>
+      <w:lvlJc w:val="right"/>
+      <w:pPr>
+        <w:ind w:left="4321" w:hanging="180"/>
+      </w:pPr>
+    </w:lvl>
+    <w:lvl w:ilvl="6">
+      <w:start w:val="1"/>
+      <w:numFmt w:val="decimal"/>
+      <w:lvlText w:val="%7."/>
+      <w:lvlJc w:val="left"/>
+      <w:pPr>
+        <w:ind w:left="5041" w:hanging="360"/>
+      </w:pPr>
+    </w:lvl>
+    <w:lvl w:ilvl="7">
+      <w:start w:val="1"/>
+      <w:numFmt w:val="lowerLetter"/>
+      <w:lvlText w:val="%8."/>
+      <w:lvlJc w:val="left"/>
+      <w:pPr>
+        <w:ind w:left="5761" w:hanging="360"/>
+      </w:pPr>
+    </w:lvl>
+    <w:lvl w:ilvl="8">
+      <w:start w:val="1"/>
+      <w:numFmt w:val="lowerRoman"/>
+      <w:lvlText w:val="%9."/>
+      <w:lvlJc w:val="right"/>
+      <w:pPr>
+        <w:ind w:left="6481" w:hanging="180"/>
+      </w:pPr>
+    </w:lvl>
+  </w:abstractNum>
+  <w:abstractNum w:abstractNumId="12">
     <w:nsid w:val="78911848"/>
     <w:multiLevelType w:val="multilevel"/>
     <w:tmpl w:val="6F3CE190"/>
@@ -5689,7 +6210,7 @@
       </w:pPr>
     </w:lvl>
   </w:abstractNum>
-  <w:abstractNum w:abstractNumId="12">
+  <w:abstractNum w:abstractNumId="13">
     <w:nsid w:val="7EA0112F"/>
     <w:multiLevelType w:val="hybridMultilevel"/>
     <w:tmpl w:val="B84003E4"/>
@@ -5809,7 +6330,7 @@
     <w:abstractNumId w:val="4"/>
   </w:num>
   <w:num w:numId="3">
-    <w:abstractNumId w:val="12"/>
+    <w:abstractNumId w:val="13"/>
   </w:num>
   <w:num w:numId="4">
     <w:abstractNumId w:val="7"/>
@@ -5824,7 +6345,7 @@
     <w:abstractNumId w:val="0"/>
   </w:num>
   <w:num w:numId="8">
-    <w:abstractNumId w:val="11"/>
+    <w:abstractNumId w:val="12"/>
   </w:num>
   <w:num w:numId="9">
     <w:abstractNumId w:val="10"/>
@@ -5846,6 +6367,9 @@
     <w:lvlOverride w:ilvl="0">
       <w:startOverride w:val="1"/>
     </w:lvlOverride>
+  </w:num>
+  <w:num w:numId="15">
+    <w:abstractNumId w:val="11"/>
   </w:num>
 </w:numbering>
 </file>
@@ -6465,12 +6989,13 @@
     <w:autoRedefine/>
     <w:uiPriority w:val="39"/>
     <w:unhideWhenUsed/>
-    <w:rsid w:val="00F40AFE"/>
+    <w:rsid w:val="00CB40E1"/>
     <w:pPr>
-      <w:numPr>
-        <w:numId w:val="13"/>
-      </w:numPr>
+      <w:tabs>
+        <w:tab w:val="right" w:leader="dot" w:pos="9016"/>
+      </w:tabs>
       <w:spacing w:after="0" w:line="276" w:lineRule="auto"/>
+      <w:ind w:left="361"/>
       <w:contextualSpacing/>
       <w:jc w:val="both"/>
     </w:pPr>
@@ -6721,6 +7246,50 @@
       <w:color w:val="954F72" w:themeColor="followedHyperlink"/>
       <w:u w:val="single"/>
     </w:rPr>
+  </w:style>
+  <w:style w:type="paragraph" w:styleId="Header">
+    <w:name w:val="header"/>
+    <w:basedOn w:val="Normal"/>
+    <w:link w:val="HeaderChar"/>
+    <w:uiPriority w:val="99"/>
+    <w:unhideWhenUsed/>
+    <w:rsid w:val="00C71283"/>
+    <w:pPr>
+      <w:tabs>
+        <w:tab w:val="center" w:pos="4513"/>
+        <w:tab w:val="right" w:pos="9026"/>
+      </w:tabs>
+      <w:spacing w:after="0" w:line="240" w:lineRule="auto"/>
+    </w:pPr>
+  </w:style>
+  <w:style w:type="character" w:customStyle="1" w:styleId="HeaderChar">
+    <w:name w:val="Header Char"/>
+    <w:basedOn w:val="DefaultParagraphFont"/>
+    <w:link w:val="Header"/>
+    <w:uiPriority w:val="99"/>
+    <w:rsid w:val="00C71283"/>
+  </w:style>
+  <w:style w:type="paragraph" w:styleId="Footer">
+    <w:name w:val="footer"/>
+    <w:basedOn w:val="Normal"/>
+    <w:link w:val="FooterChar"/>
+    <w:uiPriority w:val="99"/>
+    <w:unhideWhenUsed/>
+    <w:rsid w:val="00C71283"/>
+    <w:pPr>
+      <w:tabs>
+        <w:tab w:val="center" w:pos="4513"/>
+        <w:tab w:val="right" w:pos="9026"/>
+      </w:tabs>
+      <w:spacing w:after="0" w:line="240" w:lineRule="auto"/>
+    </w:pPr>
+  </w:style>
+  <w:style w:type="character" w:customStyle="1" w:styleId="FooterChar">
+    <w:name w:val="Footer Char"/>
+    <w:basedOn w:val="DefaultParagraphFont"/>
+    <w:link w:val="Footer"/>
+    <w:uiPriority w:val="99"/>
+    <w:rsid w:val="00C71283"/>
   </w:style>
 </w:styles>
 </file>
@@ -6991,7 +7560,7 @@
 </file>
 
 <file path=customXml/itemProps1.xml><?xml version="1.0" encoding="utf-8"?>
-<ds:datastoreItem xmlns:ds="http://schemas.openxmlformats.org/officeDocument/2006/customXml" ds:itemID="{E4280737-6F86-47B6-A183-588BC829429E}">
+<ds:datastoreItem xmlns:ds="http://schemas.openxmlformats.org/officeDocument/2006/customXml" ds:itemID="{87C0A25E-C53C-47C4-8C93-0DBACDAABE73}">
   <ds:schemaRefs>
     <ds:schemaRef ds:uri="http://schemas.openxmlformats.org/officeDocument/2006/bibliography"/>
   </ds:schemaRefs>

</xml_diff>

<commit_message>
Another version revised by Sayed
ERD updated on the .doc
</commit_message>
<xml_diff>
--- a/docs/Report/FullReport.docx
+++ b/docs/Report/FullReport.docx
@@ -2,9 +2,9 @@
 <file path=word/document.xml><?xml version="1.0" encoding="utf-8"?>
 <w:document xmlns:wpc="http://schemas.microsoft.com/office/word/2010/wordprocessingCanvas" xmlns:mc="http://schemas.openxmlformats.org/markup-compatibility/2006" xmlns:o="urn:schemas-microsoft-com:office:office" xmlns:r="http://schemas.openxmlformats.org/officeDocument/2006/relationships" xmlns:m="http://schemas.openxmlformats.org/officeDocument/2006/math" xmlns:v="urn:schemas-microsoft-com:vml" xmlns:wp14="http://schemas.microsoft.com/office/word/2010/wordprocessingDrawing" xmlns:wp="http://schemas.openxmlformats.org/drawingml/2006/wordprocessingDrawing" xmlns:w10="urn:schemas-microsoft-com:office:word" xmlns:w="http://schemas.openxmlformats.org/wordprocessingml/2006/main" xmlns:w14="http://schemas.microsoft.com/office/word/2010/wordml" xmlns:w15="http://schemas.microsoft.com/office/word/2012/wordml" xmlns:wpg="http://schemas.microsoft.com/office/word/2010/wordprocessingGroup" xmlns:wpi="http://schemas.microsoft.com/office/word/2010/wordprocessingInk" xmlns:wne="http://schemas.microsoft.com/office/word/2006/wordml" xmlns:wps="http://schemas.microsoft.com/office/word/2010/wordprocessingShape" mc:Ignorable="w14 w15 wp14">
   <w:body>
-    <w:bookmarkStart w:id="0" w:name="OLE_LINK1" w:displacedByCustomXml="next"/>
+    <w:bookmarkStart w:id="0" w:name="OLE_LINK3" w:displacedByCustomXml="next"/>
     <w:bookmarkStart w:id="1" w:name="OLE_LINK2" w:displacedByCustomXml="next"/>
-    <w:bookmarkStart w:id="2" w:name="OLE_LINK3" w:displacedByCustomXml="next"/>
+    <w:bookmarkStart w:id="2" w:name="OLE_LINK1" w:displacedByCustomXml="next"/>
     <w:sdt>
       <w:sdtPr>
         <w:id w:val="2147385707"/>
@@ -1851,27 +1851,14 @@
       <w:r>
         <w:t xml:space="preserve">Figure </w:t>
       </w:r>
-      <w:r>
-        <w:fldChar w:fldCharType="begin"/>
-      </w:r>
-      <w:r>
-        <w:instrText xml:space="preserve"> SEQ Figure \* ARABIC </w:instrText>
-      </w:r>
-      <w:r>
-        <w:fldChar w:fldCharType="separate"/>
-      </w:r>
-      <w:r>
-        <w:rPr>
-          <w:noProof/>
-        </w:rPr>
-        <w:t>1</w:t>
-      </w:r>
-      <w:r>
-        <w:rPr>
-          <w:noProof/>
-        </w:rPr>
-        <w:fldChar w:fldCharType="end"/>
-      </w:r>
+      <w:fldSimple w:instr=" SEQ Figure \* ARABIC ">
+        <w:r>
+          <w:rPr>
+            <w:noProof/>
+          </w:rPr>
+          <w:t>1</w:t>
+        </w:r>
+      </w:fldSimple>
       <w:r>
         <w:t xml:space="preserve"> - Reference </w:t>
       </w:r>
@@ -1894,34 +1881,19 @@
         <w:jc w:val="both"/>
       </w:pPr>
       <w:r>
-        <w:t xml:space="preserve">The Government Business Reference Model shown </w:t>
-      </w:r>
-      <w:r>
-        <w:t xml:space="preserve">above </w:t>
-      </w:r>
-      <w:r>
-        <w:t xml:space="preserve">illustrates </w:t>
-      </w:r>
-      <w:r>
-        <w:t xml:space="preserve">the three levels of control </w:t>
+        <w:t xml:space="preserve">The Government Business Reference Model shown above illustrates the three levels of control </w:t>
       </w:r>
       <w:r>
         <w:t xml:space="preserve">that the university runs with. </w:t>
       </w:r>
       <w:r>
-        <w:t>A</w:t>
-      </w:r>
-      <w:r>
-        <w:t xml:space="preserve">ll </w:t>
+        <w:t xml:space="preserve">All </w:t>
       </w:r>
       <w:r>
         <w:t>major decisions that has to be made as far as what the university needs to achieve long-term and how they need to achieve it</w:t>
       </w:r>
       <w:r>
-        <w:t xml:space="preserve"> are made</w:t>
-      </w:r>
-      <w:r>
-        <w:t xml:space="preserve"> at</w:t>
+        <w:t xml:space="preserve"> are made at</w:t>
       </w:r>
       <w:r>
         <w:t xml:space="preserve"> the </w:t>
@@ -2453,24 +2425,23 @@
       <w:pPr>
         <w:pStyle w:val="Heading1"/>
       </w:pPr>
-      <w:bookmarkStart w:id="9" w:name="OLE_LINK4"/>
-      <w:bookmarkStart w:id="10" w:name="OLE_LINK5"/>
-      <w:bookmarkStart w:id="11" w:name="OLE_LINK6"/>
-      <w:bookmarkStart w:id="12" w:name="OLE_LINK7"/>
-      <w:bookmarkStart w:id="13" w:name="_Toc404937537"/>
+      <w:bookmarkStart w:id="9" w:name="_Toc404937537"/>
+      <w:bookmarkStart w:id="10" w:name="OLE_LINK4"/>
+      <w:bookmarkStart w:id="11" w:name="OLE_LINK5"/>
+      <w:bookmarkStart w:id="12" w:name="OLE_LINK6"/>
+      <w:bookmarkStart w:id="13" w:name="OLE_LINK7"/>
       <w:r>
         <w:t>Analysis of Operational Systems and Data Sources</w:t>
       </w:r>
-      <w:bookmarkEnd w:id="13"/>
+      <w:bookmarkEnd w:id="9"/>
     </w:p>
     <w:p>
       <w:pPr>
         <w:pStyle w:val="Heading2"/>
       </w:pPr>
       <w:bookmarkStart w:id="14" w:name="_Toc404937538"/>
-      <w:bookmarkStart w:id="15" w:name="_GoBack"/>
-      <w:bookmarkEnd w:id="9"/>
       <w:bookmarkEnd w:id="10"/>
+      <w:bookmarkEnd w:id="11"/>
       <w:r>
         <w:t>Entity Relationship Diagram</w:t>
       </w:r>
@@ -2482,7 +2453,6 @@
       </w:r>
       <w:bookmarkEnd w:id="14"/>
     </w:p>
-    <w:bookmarkEnd w:id="15"/>
     <w:p>
       <w:pPr>
         <w:jc w:val="both"/>
@@ -3669,60 +3639,38 @@
       <w:pPr>
         <w:jc w:val="center"/>
       </w:pPr>
+      <w:bookmarkStart w:id="15" w:name="_GoBack"/>
+      <w:bookmarkEnd w:id="15"/>
       <w:r>
         <w:rPr>
           <w:noProof/>
           <w:lang w:eastAsia="en-GB"/>
         </w:rPr>
         <w:lastRenderedPageBreak/>
-        <w:drawing>
-          <wp:inline distT="0" distB="0" distL="0" distR="0" wp14:anchorId="0F56573D" wp14:editId="564298A8">
-            <wp:extent cx="8009890" cy="6306892"/>
-            <wp:effectExtent l="0" t="0" r="0" b="0"/>
-            <wp:docPr id="2" name="Picture 2" descr="Macintosh HD:Users:veerajbhura:Desktop:Final_ERD_v4.png"/>
-            <wp:cNvGraphicFramePr>
-              <a:graphicFrameLocks xmlns:a="http://schemas.openxmlformats.org/drawingml/2006/main" noChangeAspect="1"/>
-            </wp:cNvGraphicFramePr>
-            <a:graphic xmlns:a="http://schemas.openxmlformats.org/drawingml/2006/main">
-              <a:graphicData uri="http://schemas.openxmlformats.org/drawingml/2006/picture">
-                <pic:pic xmlns:pic="http://schemas.openxmlformats.org/drawingml/2006/picture">
-                  <pic:nvPicPr>
-                    <pic:cNvPr id="0" name="Picture 3" descr="Macintosh HD:Users:veerajbhura:Desktop:Final_ERD_v4.png"/>
-                    <pic:cNvPicPr>
-                      <a:picLocks noChangeAspect="1" noChangeArrowheads="1"/>
-                    </pic:cNvPicPr>
-                  </pic:nvPicPr>
-                  <pic:blipFill>
-                    <a:blip r:embed="rId14">
-                      <a:extLst>
-                        <a:ext uri="{28A0092B-C50C-407E-A947-70E740481C1C}">
-                          <a14:useLocalDpi xmlns:a14="http://schemas.microsoft.com/office/drawing/2010/main" val="0"/>
-                        </a:ext>
-                      </a:extLst>
-                    </a:blip>
-                    <a:srcRect/>
-                    <a:stretch>
-                      <a:fillRect/>
-                    </a:stretch>
-                  </pic:blipFill>
-                  <pic:spPr bwMode="auto">
-                    <a:xfrm>
-                      <a:off x="0" y="0"/>
-                      <a:ext cx="8009890" cy="6306892"/>
-                    </a:xfrm>
-                    <a:prstGeom prst="rect">
-                      <a:avLst/>
-                    </a:prstGeom>
-                    <a:noFill/>
-                    <a:ln>
-                      <a:noFill/>
-                    </a:ln>
-                  </pic:spPr>
-                </pic:pic>
-              </a:graphicData>
-            </a:graphic>
-          </wp:inline>
-        </w:drawing>
+        <w:pict w14:anchorId="65C80E03">
+          <v:shapetype id="_x0000_t75" coordsize="21600,21600" o:spt="75" o:preferrelative="t" path="m@4@5l@4@11@9@11@9@5xe" filled="f" stroked="f">
+            <v:stroke joinstyle="miter"/>
+            <v:formulas>
+              <v:f eqn="if lineDrawn pixelLineWidth 0"/>
+              <v:f eqn="sum @0 1 0"/>
+              <v:f eqn="sum 0 0 @1"/>
+              <v:f eqn="prod @2 1 2"/>
+              <v:f eqn="prod @3 21600 pixelWidth"/>
+              <v:f eqn="prod @3 21600 pixelHeight"/>
+              <v:f eqn="sum @0 0 1"/>
+              <v:f eqn="prod @6 1 2"/>
+              <v:f eqn="prod @7 21600 pixelWidth"/>
+              <v:f eqn="sum @8 21600 0"/>
+              <v:f eqn="prod @7 21600 pixelHeight"/>
+              <v:f eqn="sum @10 21600 0"/>
+            </v:formulas>
+            <v:path o:extrusionok="f" gradientshapeok="t" o:connecttype="rect"/>
+            <o:lock v:ext="edit" aspectratio="t"/>
+          </v:shapetype>
+          <v:shape id="_x0000_i1025" type="#_x0000_t75" style="width:605.9pt;height:522.35pt">
+            <v:imagedata r:id="rId14" o:title="Final_ERD_v5"/>
+          </v:shape>
+        </w:pict>
       </w:r>
     </w:p>
     <w:p>
@@ -3745,8 +3693,8 @@
         </w:rPr>
       </w:pPr>
       <w:bookmarkStart w:id="16" w:name="_Toc404937539"/>
-      <w:bookmarkEnd w:id="11"/>
       <w:bookmarkEnd w:id="12"/>
+      <w:bookmarkEnd w:id="13"/>
       <w:r>
         <w:lastRenderedPageBreak/>
         <w:t>Advantages and Disadvantages to Using a Data Warehouse</w:t>
@@ -4138,14 +4086,27 @@
       <w:r>
         <w:t xml:space="preserve">Table </w:t>
       </w:r>
-      <w:fldSimple w:instr=" SEQ Table \* ARABIC ">
-        <w:r>
-          <w:rPr>
-            <w:noProof/>
-          </w:rPr>
-          <w:t>1</w:t>
-        </w:r>
-      </w:fldSimple>
+      <w:r>
+        <w:fldChar w:fldCharType="begin"/>
+      </w:r>
+      <w:r>
+        <w:instrText xml:space="preserve"> SEQ Table \* ARABIC </w:instrText>
+      </w:r>
+      <w:r>
+        <w:fldChar w:fldCharType="separate"/>
+      </w:r>
+      <w:r>
+        <w:rPr>
+          <w:noProof/>
+        </w:rPr>
+        <w:t>1</w:t>
+      </w:r>
+      <w:r>
+        <w:rPr>
+          <w:noProof/>
+        </w:rPr>
+        <w:fldChar w:fldCharType="end"/>
+      </w:r>
       <w:r>
         <w:t xml:space="preserve"> Operational system VS data warehouse (</w:t>
       </w:r>
@@ -4280,7 +4241,11 @@
         <w:t xml:space="preserve">understand better its customers – </w:t>
       </w:r>
       <w:r>
-        <w:t xml:space="preserve">students, future prospects on the marketplace </w:t>
+        <w:t xml:space="preserve">students, </w:t>
+      </w:r>
+      <w:r>
+        <w:lastRenderedPageBreak/>
+        <w:t xml:space="preserve">future prospects on the marketplace </w:t>
       </w:r>
       <w:r>
         <w:t xml:space="preserve">and </w:t>
@@ -4354,11 +4319,7 @@
         <w:t xml:space="preserve">extracted. </w:t>
       </w:r>
       <w:r>
-        <w:t xml:space="preserve"> Moreover, </w:t>
-      </w:r>
-      <w:r>
-        <w:lastRenderedPageBreak/>
-        <w:t>company have to train their users</w:t>
+        <w:t xml:space="preserve"> Moreover, company have to train their users</w:t>
       </w:r>
       <w:r>
         <w:t>,</w:t>
@@ -4792,6 +4753,7 @@
           <w:noProof/>
           <w:sz w:val="22"/>
         </w:rPr>
+        <w:lastRenderedPageBreak/>
         <w:t>Rensselaer, Operational Systems vs. Data Warehousing. Available at: http://www.rpi.edu/datawarehouse/dw-about-cmp.html [Accessed November 25, 2014].</w:t>
       </w:r>
     </w:p>
@@ -7560,7 +7522,7 @@
 </file>
 
 <file path=customXml/itemProps1.xml><?xml version="1.0" encoding="utf-8"?>
-<ds:datastoreItem xmlns:ds="http://schemas.openxmlformats.org/officeDocument/2006/customXml" ds:itemID="{87C0A25E-C53C-47C4-8C93-0DBACDAABE73}">
+<ds:datastoreItem xmlns:ds="http://schemas.openxmlformats.org/officeDocument/2006/customXml" ds:itemID="{F985E6E1-6DBE-4AC1-8E19-094BCA728B11}">
   <ds:schemaRefs>
     <ds:schemaRef ds:uri="http://schemas.openxmlformats.org/officeDocument/2006/bibliography"/>
   </ds:schemaRefs>

</xml_diff>

<commit_message>
Team tasks updated. Full report include @kv131 task
</commit_message>
<xml_diff>
--- a/docs/Report/FullReport.docx
+++ b/docs/Report/FullReport.docx
@@ -2,9 +2,9 @@
 <file path=word/document.xml><?xml version="1.0" encoding="utf-8"?>
 <w:document xmlns:wpc="http://schemas.microsoft.com/office/word/2010/wordprocessingCanvas" xmlns:mc="http://schemas.openxmlformats.org/markup-compatibility/2006" xmlns:o="urn:schemas-microsoft-com:office:office" xmlns:r="http://schemas.openxmlformats.org/officeDocument/2006/relationships" xmlns:m="http://schemas.openxmlformats.org/officeDocument/2006/math" xmlns:v="urn:schemas-microsoft-com:vml" xmlns:wp14="http://schemas.microsoft.com/office/word/2010/wordprocessingDrawing" xmlns:wp="http://schemas.openxmlformats.org/drawingml/2006/wordprocessingDrawing" xmlns:w10="urn:schemas-microsoft-com:office:word" xmlns:w="http://schemas.openxmlformats.org/wordprocessingml/2006/main" xmlns:w14="http://schemas.microsoft.com/office/word/2010/wordml" xmlns:w15="http://schemas.microsoft.com/office/word/2012/wordml" xmlns:wpg="http://schemas.microsoft.com/office/word/2010/wordprocessingGroup" xmlns:wpi="http://schemas.microsoft.com/office/word/2010/wordprocessingInk" xmlns:wne="http://schemas.microsoft.com/office/word/2006/wordml" xmlns:wps="http://schemas.microsoft.com/office/word/2010/wordprocessingShape" mc:Ignorable="w14 w15 wp14">
   <w:body>
-    <w:bookmarkStart w:id="0" w:name="OLE_LINK3" w:displacedByCustomXml="next"/>
+    <w:bookmarkStart w:id="0" w:name="OLE_LINK1" w:displacedByCustomXml="next"/>
     <w:bookmarkStart w:id="1" w:name="OLE_LINK2" w:displacedByCustomXml="next"/>
-    <w:bookmarkStart w:id="2" w:name="OLE_LINK1" w:displacedByCustomXml="next"/>
+    <w:bookmarkStart w:id="2" w:name="OLE_LINK3" w:displacedByCustomXml="next"/>
     <w:sdt>
       <w:sdtPr>
         <w:id w:val="2147385707"/>
@@ -1844,21 +1844,31 @@
       <w:pPr>
         <w:pStyle w:val="Caption"/>
         <w:jc w:val="center"/>
-        <w:rPr>
-          <w:ins w:id="5" w:author="Raj none" w:date="2014-11-26T15:49:00Z"/>
-        </w:rPr>
       </w:pPr>
       <w:r>
         <w:t xml:space="preserve">Figure </w:t>
       </w:r>
-      <w:fldSimple w:instr=" SEQ Figure \* ARABIC ">
-        <w:r>
-          <w:rPr>
-            <w:noProof/>
-          </w:rPr>
-          <w:t>1</w:t>
-        </w:r>
-      </w:fldSimple>
+      <w:r>
+        <w:fldChar w:fldCharType="begin"/>
+      </w:r>
+      <w:r>
+        <w:instrText xml:space="preserve"> SEQ Figure \* ARABIC </w:instrText>
+      </w:r>
+      <w:r>
+        <w:fldChar w:fldCharType="separate"/>
+      </w:r>
+      <w:r>
+        <w:rPr>
+          <w:noProof/>
+        </w:rPr>
+        <w:t>1</w:t>
+      </w:r>
+      <w:r>
+        <w:rPr>
+          <w:noProof/>
+        </w:rPr>
+        <w:fldChar w:fldCharType="end"/>
+      </w:r>
       <w:r>
         <w:t xml:space="preserve"> - Reference </w:t>
       </w:r>
@@ -1870,144 +1880,144 @@
       <w:pPr>
         <w:pStyle w:val="Heading2"/>
       </w:pPr>
-      <w:bookmarkStart w:id="6" w:name="_Toc404937534"/>
+      <w:bookmarkStart w:id="5" w:name="_Toc404937534"/>
       <w:r>
         <w:t>Types of Management</w:t>
       </w:r>
+      <w:bookmarkEnd w:id="5"/>
+    </w:p>
+    <w:p>
+      <w:pPr>
+        <w:jc w:val="both"/>
+      </w:pPr>
+      <w:r>
+        <w:t xml:space="preserve">The Government Business Reference Model shown above illustrates the three levels of control </w:t>
+      </w:r>
+      <w:r>
+        <w:t xml:space="preserve">that the university runs with. </w:t>
+      </w:r>
+      <w:r>
+        <w:t xml:space="preserve">All </w:t>
+      </w:r>
+      <w:r>
+        <w:t>major decisions that has to be made as far as what the university needs to achieve long-term and how they need to achieve it</w:t>
+      </w:r>
+      <w:r>
+        <w:t xml:space="preserve"> are made at</w:t>
+      </w:r>
+      <w:r>
+        <w:t xml:space="preserve"> the </w:t>
+      </w:r>
+      <w:r>
+        <w:t>S</w:t>
+      </w:r>
+      <w:r>
+        <w:t>trategic level (</w:t>
+      </w:r>
+      <w:r>
+        <w:t>S</w:t>
+      </w:r>
+      <w:r>
+        <w:t xml:space="preserve">enior </w:t>
+      </w:r>
+      <w:r>
+        <w:t>M</w:t>
+      </w:r>
+      <w:r>
+        <w:t xml:space="preserve">anagement). </w:t>
+      </w:r>
+      <w:r>
+        <w:t xml:space="preserve">On the same level </w:t>
+      </w:r>
+      <w:r>
+        <w:t xml:space="preserve">you will find job titles such as </w:t>
+      </w:r>
+      <w:r>
+        <w:t>d</w:t>
+      </w:r>
+      <w:r>
+        <w:t>ean, chancellor, vice chancello</w:t>
+      </w:r>
+      <w:r>
+        <w:t>r and many other high-ranking jo</w:t>
+      </w:r>
+      <w:r>
+        <w:t>b titles as they have the power and knowledge that it takes to make complex decisions.</w:t>
+      </w:r>
+    </w:p>
+    <w:p>
+      <w:pPr>
+        <w:jc w:val="both"/>
+      </w:pPr>
+      <w:r>
+        <w:t xml:space="preserve">All the decisions made by the Senior Management team will be passed to the Tactical level of management (Middle Management). This action is important to make sure the whole University is aligned with the same objectives and aims. Middle management staff (such as the head of department) will be responsible </w:t>
+      </w:r>
+      <w:r>
+        <w:t>to develop a plan to implement the direction given to the managers in the operational bracket.</w:t>
+      </w:r>
+    </w:p>
+    <w:p>
+      <w:pPr>
+        <w:jc w:val="both"/>
+      </w:pPr>
+      <w:r>
+        <w:t xml:space="preserve">Finally, </w:t>
+      </w:r>
+      <w:r>
+        <w:t xml:space="preserve">the </w:t>
+      </w:r>
+      <w:r>
+        <w:t>O</w:t>
+      </w:r>
+      <w:r>
+        <w:t xml:space="preserve">perational level (junior management) </w:t>
+      </w:r>
+      <w:r>
+        <w:t xml:space="preserve">is responsible to implement the </w:t>
+      </w:r>
+      <w:r>
+        <w:t xml:space="preserve">overall goal. This </w:t>
+      </w:r>
+      <w:r>
+        <w:t xml:space="preserve">level </w:t>
+      </w:r>
+      <w:r>
+        <w:t xml:space="preserve">is where professors, librarians and </w:t>
+      </w:r>
+      <w:r>
+        <w:t xml:space="preserve">other </w:t>
+      </w:r>
+      <w:r>
+        <w:t xml:space="preserve">university staff </w:t>
+      </w:r>
+      <w:r>
+        <w:t xml:space="preserve">that deals directly with the students, </w:t>
+      </w:r>
+      <w:r>
+        <w:t xml:space="preserve">will </w:t>
+      </w:r>
+      <w:r>
+        <w:t xml:space="preserve">take the instructions </w:t>
+      </w:r>
+      <w:r>
+        <w:t xml:space="preserve">from the above two management teams. </w:t>
+      </w:r>
+      <w:r>
+        <w:t>With the training and experience provided by Middlesex they will be able to implement the strategies to turn the strategic plans in reality. They will also be responsible do report their progress directly to the Middle management team.</w:t>
+      </w:r>
+    </w:p>
+    <w:p>
+      <w:pPr>
+        <w:pStyle w:val="Heading2"/>
+      </w:pPr>
+      <w:bookmarkStart w:id="6" w:name="_Toc404937535"/>
+      <w:r>
+        <w:t>Objectives</w:t>
+      </w:r>
+      <w:r>
+        <w:t>, Values and Mission</w:t>
+      </w:r>
       <w:bookmarkEnd w:id="6"/>
-    </w:p>
-    <w:p>
-      <w:pPr>
-        <w:jc w:val="both"/>
-      </w:pPr>
-      <w:r>
-        <w:t xml:space="preserve">The Government Business Reference Model shown above illustrates the three levels of control </w:t>
-      </w:r>
-      <w:r>
-        <w:t xml:space="preserve">that the university runs with. </w:t>
-      </w:r>
-      <w:r>
-        <w:t xml:space="preserve">All </w:t>
-      </w:r>
-      <w:r>
-        <w:t>major decisions that has to be made as far as what the university needs to achieve long-term and how they need to achieve it</w:t>
-      </w:r>
-      <w:r>
-        <w:t xml:space="preserve"> are made at</w:t>
-      </w:r>
-      <w:r>
-        <w:t xml:space="preserve"> the </w:t>
-      </w:r>
-      <w:r>
-        <w:t>S</w:t>
-      </w:r>
-      <w:r>
-        <w:t>trategic level (</w:t>
-      </w:r>
-      <w:r>
-        <w:t>S</w:t>
-      </w:r>
-      <w:r>
-        <w:t xml:space="preserve">enior </w:t>
-      </w:r>
-      <w:r>
-        <w:t>M</w:t>
-      </w:r>
-      <w:r>
-        <w:t xml:space="preserve">anagement). </w:t>
-      </w:r>
-      <w:r>
-        <w:t xml:space="preserve">On the same level </w:t>
-      </w:r>
-      <w:r>
-        <w:t xml:space="preserve">you will find job titles such as </w:t>
-      </w:r>
-      <w:r>
-        <w:t>d</w:t>
-      </w:r>
-      <w:r>
-        <w:t>ean, chancellor, vice chancello</w:t>
-      </w:r>
-      <w:r>
-        <w:t>r and many other high-ranking jo</w:t>
-      </w:r>
-      <w:r>
-        <w:t>b titles as they have the power and knowledge that it takes to make complex decisions.</w:t>
-      </w:r>
-    </w:p>
-    <w:p>
-      <w:pPr>
-        <w:jc w:val="both"/>
-      </w:pPr>
-      <w:r>
-        <w:t xml:space="preserve">All the decisions made by the Senior Management team will be passed to the Tactical level of management (Middle Management). This action is important to make sure the whole University is aligned with the same objectives and aims. Middle management staff (such as the head of department) will be responsible </w:t>
-      </w:r>
-      <w:r>
-        <w:t>to develop a plan to implement the direction given to the managers in the operational bracket.</w:t>
-      </w:r>
-    </w:p>
-    <w:p>
-      <w:pPr>
-        <w:jc w:val="both"/>
-      </w:pPr>
-      <w:r>
-        <w:t xml:space="preserve">Finally, </w:t>
-      </w:r>
-      <w:r>
-        <w:t xml:space="preserve">the </w:t>
-      </w:r>
-      <w:r>
-        <w:t>O</w:t>
-      </w:r>
-      <w:r>
-        <w:t xml:space="preserve">perational level (junior management) </w:t>
-      </w:r>
-      <w:r>
-        <w:t xml:space="preserve">is responsible to implement the </w:t>
-      </w:r>
-      <w:r>
-        <w:t xml:space="preserve">overall goal. This </w:t>
-      </w:r>
-      <w:r>
-        <w:t xml:space="preserve">level </w:t>
-      </w:r>
-      <w:r>
-        <w:t xml:space="preserve">is where professors, librarians and </w:t>
-      </w:r>
-      <w:r>
-        <w:t xml:space="preserve">other </w:t>
-      </w:r>
-      <w:r>
-        <w:t xml:space="preserve">university staff </w:t>
-      </w:r>
-      <w:r>
-        <w:t xml:space="preserve">that deals directly with the students, </w:t>
-      </w:r>
-      <w:r>
-        <w:t xml:space="preserve">will </w:t>
-      </w:r>
-      <w:r>
-        <w:t xml:space="preserve">take the instructions </w:t>
-      </w:r>
-      <w:r>
-        <w:t xml:space="preserve">from the above two management teams. </w:t>
-      </w:r>
-      <w:r>
-        <w:t>With the training and experience provided by Middlesex they will be able to implement the strategies to turn the strategic plans in reality. They will also be responsible do report their progress directly to the Middle management team.</w:t>
-      </w:r>
-    </w:p>
-    <w:p>
-      <w:pPr>
-        <w:pStyle w:val="Heading2"/>
-      </w:pPr>
-      <w:bookmarkStart w:id="7" w:name="_Toc404937535"/>
-      <w:r>
-        <w:t>Objectives</w:t>
-      </w:r>
-      <w:r>
-        <w:t>, Values and Mission</w:t>
-      </w:r>
-      <w:bookmarkEnd w:id="7"/>
     </w:p>
     <w:p>
       <w:pPr>
@@ -2033,11 +2043,11 @@
       <w:pPr>
         <w:pStyle w:val="Heading2"/>
       </w:pPr>
-      <w:bookmarkStart w:id="8" w:name="_Toc404937536"/>
+      <w:bookmarkStart w:id="7" w:name="_Toc404937536"/>
       <w:r>
         <w:t>Marketing Department</w:t>
       </w:r>
-      <w:bookmarkEnd w:id="8"/>
+      <w:bookmarkEnd w:id="7"/>
       <w:r>
         <w:t xml:space="preserve"> </w:t>
       </w:r>
@@ -2425,23 +2435,23 @@
       <w:pPr>
         <w:pStyle w:val="Heading1"/>
       </w:pPr>
-      <w:bookmarkStart w:id="9" w:name="_Toc404937537"/>
-      <w:bookmarkStart w:id="10" w:name="OLE_LINK4"/>
-      <w:bookmarkStart w:id="11" w:name="OLE_LINK5"/>
-      <w:bookmarkStart w:id="12" w:name="OLE_LINK6"/>
-      <w:bookmarkStart w:id="13" w:name="OLE_LINK7"/>
+      <w:bookmarkStart w:id="8" w:name="_Toc404937537"/>
+      <w:bookmarkStart w:id="9" w:name="OLE_LINK4"/>
+      <w:bookmarkStart w:id="10" w:name="OLE_LINK5"/>
+      <w:bookmarkStart w:id="11" w:name="OLE_LINK6"/>
+      <w:bookmarkStart w:id="12" w:name="OLE_LINK7"/>
       <w:r>
         <w:t>Analysis of Operational Systems and Data Sources</w:t>
       </w:r>
+      <w:bookmarkEnd w:id="8"/>
+    </w:p>
+    <w:p>
+      <w:pPr>
+        <w:pStyle w:val="Heading2"/>
+      </w:pPr>
+      <w:bookmarkStart w:id="13" w:name="_Toc404937538"/>
       <w:bookmarkEnd w:id="9"/>
-    </w:p>
-    <w:p>
-      <w:pPr>
-        <w:pStyle w:val="Heading2"/>
-      </w:pPr>
-      <w:bookmarkStart w:id="14" w:name="_Toc404937538"/>
       <w:bookmarkEnd w:id="10"/>
-      <w:bookmarkEnd w:id="11"/>
       <w:r>
         <w:t>Entity Relationship Diagram</w:t>
       </w:r>
@@ -2451,7 +2461,7 @@
       <w:r>
         <w:t xml:space="preserve"> description</w:t>
       </w:r>
-      <w:bookmarkEnd w:id="14"/>
+      <w:bookmarkEnd w:id="13"/>
     </w:p>
     <w:p>
       <w:pPr>
@@ -3639,8 +3649,6 @@
       <w:pPr>
         <w:jc w:val="center"/>
       </w:pPr>
-      <w:bookmarkStart w:id="15" w:name="_GoBack"/>
-      <w:bookmarkEnd w:id="15"/>
       <w:r>
         <w:rPr>
           <w:noProof/>
@@ -3692,27 +3700,131 @@
           <w:color w:val="0066BB"/>
         </w:rPr>
       </w:pPr>
-      <w:bookmarkStart w:id="16" w:name="_Toc404937539"/>
+      <w:bookmarkStart w:id="14" w:name="_Toc404937539"/>
+      <w:bookmarkEnd w:id="11"/>
       <w:bookmarkEnd w:id="12"/>
-      <w:bookmarkEnd w:id="13"/>
       <w:r>
         <w:lastRenderedPageBreak/>
-        <w:t>Advantages and Disadvantages to Using a Data Warehouse</w:t>
-      </w:r>
-      <w:bookmarkEnd w:id="16"/>
+        <w:t xml:space="preserve">Operational Database vs. </w:t>
+      </w:r>
+      <w:r>
+        <w:t>Data Warehouse</w:t>
+      </w:r>
+      <w:bookmarkEnd w:id="14"/>
     </w:p>
     <w:p>
       <w:pPr>
         <w:jc w:val="both"/>
       </w:pPr>
       <w:r>
-        <w:t xml:space="preserve">Operational database is designed to process </w:t>
+        <w:t>Database is str</w:t>
+      </w:r>
+      <w:bookmarkStart w:id="15" w:name="_GoBack"/>
+      <w:bookmarkEnd w:id="15"/>
+      <w:r>
+        <w:t xml:space="preserve">uctured data gathering and data processing model. There are two </w:t>
+      </w:r>
+      <w:r>
+        <w:t xml:space="preserve">main </w:t>
+      </w:r>
+      <w:r>
+        <w:t>forms of databases, operational databases and analytical databases.</w:t>
+      </w:r>
+      <w:r>
+        <w:t xml:space="preserve"> This chapter will define each one of them and state their advantages and disadvantages.</w:t>
+      </w:r>
+    </w:p>
+    <w:p>
+      <w:pPr>
+        <w:jc w:val="both"/>
+      </w:pPr>
+      <w:r>
+        <w:t xml:space="preserve">The </w:t>
+      </w:r>
+      <w:r>
+        <w:t>Op</w:t>
+      </w:r>
+      <w:r>
+        <w:t xml:space="preserve">erational </w:t>
+      </w:r>
+      <w:r>
+        <w:t>D</w:t>
+      </w:r>
+      <w:r>
+        <w:t xml:space="preserve">atabases </w:t>
+      </w:r>
+      <w:r>
+        <w:t>are</w:t>
+      </w:r>
+      <w:r>
+        <w:t xml:space="preserve"> company’s core transaction processing (OLTP) scheme that collect, modify and sustain data on a daily basis.</w:t>
+      </w:r>
+      <w:r>
+        <w:t xml:space="preserve"> The same type of database is also responsible </w:t>
+      </w:r>
+      <w:r>
+        <w:t xml:space="preserve">to process </w:t>
       </w:r>
       <w:r>
         <w:t>and manage dynamic flow of real</w:t>
       </w:r>
       <w:r>
-        <w:t xml:space="preserve">-time data.  It allows access to the archived data and permits data modification of this data such as deletion, adding or updating. The significant difference between operational and warehouse systems are that operational system designed to assist with transaction process whereas data warehousing oriented for online analytical process (OLAP) </w:t>
+        <w:t>-time data.  It allows access to the archived data and permits data modification of this data such a</w:t>
+      </w:r>
+      <w:r>
+        <w:t xml:space="preserve">s deletion, adding or updating. </w:t>
+      </w:r>
+    </w:p>
+    <w:p>
+      <w:pPr>
+        <w:jc w:val="both"/>
+      </w:pPr>
+      <w:r>
+        <w:t xml:space="preserve">Disadvantages of Operational </w:t>
+      </w:r>
+      <w:r>
+        <w:t>D</w:t>
+      </w:r>
+      <w:r>
+        <w:t xml:space="preserve">atabases </w:t>
+      </w:r>
+      <w:r>
+        <w:t xml:space="preserve">(OD) </w:t>
+      </w:r>
+      <w:r>
+        <w:t>that they designed for data entry purposes only. Online quires and analytics must be simple as operational database has “</w:t>
+      </w:r>
+      <w:r>
+        <w:t xml:space="preserve">relational” not “dimensional”. </w:t>
+      </w:r>
+      <w:r>
+        <w:t xml:space="preserve">Therefore, OD is </w:t>
+      </w:r>
+      <w:r>
+        <w:t>unable to</w:t>
+      </w:r>
+      <w:r>
+        <w:t xml:space="preserve"> quickly consolidate, cleanse and integrate data from multiple, disparate databases that run on different technical platforms in di</w:t>
+      </w:r>
+      <w:r>
+        <w:t xml:space="preserve">fferent geographical locations. </w:t>
+      </w:r>
+      <w:r>
+        <w:t xml:space="preserve">Thus result </w:t>
+      </w:r>
+      <w:r>
+        <w:t>in poor</w:t>
+      </w:r>
+      <w:r>
+        <w:t xml:space="preserve"> business intelligence results in poor strategic and tactical decision making.</w:t>
+      </w:r>
+    </w:p>
+    <w:p>
+      <w:pPr>
+        <w:jc w:val="both"/>
+      </w:pPr>
+      <w:r>
+        <w:t xml:space="preserve">The significant difference between operational and warehouse systems are that operational system designed to assist with transaction process whereas data warehousing oriented for online analytical process (OLAP) </w:t>
       </w:r>
       <w:r>
         <w:fldChar w:fldCharType="begin" w:fldLock="1"/>
@@ -3800,34 +3912,6 @@
           <w:p>
             <w:pPr>
               <w:rPr>
-                <w:del w:id="17" w:author="Cristiano Maia" w:date="2014-11-26T10:07:00Z"/>
-              </w:rPr>
-            </w:pPr>
-            <w:del w:id="18" w:author="Cristiano Maia" w:date="2014-11-26T10:07:00Z">
-              <w:r>
-                <w:delText>Supporting high-volume transaction performance with minimum rear reporting.</w:delText>
-              </w:r>
-            </w:del>
-          </w:p>
-          <w:p>
-            <w:pPr>
-              <w:rPr>
-                <w:del w:id="19" w:author="Cristiano Maia" w:date="2014-11-26T10:07:00Z"/>
-                <w:lang w:val="en-US"/>
-              </w:rPr>
-            </w:pPr>
-          </w:p>
-          <w:p>
-            <w:pPr>
-              <w:rPr>
-                <w:del w:id="20" w:author="Cristiano Maia" w:date="2014-11-26T10:07:00Z"/>
-                <w:lang w:val="en-US"/>
-              </w:rPr>
-            </w:pPr>
-          </w:p>
-          <w:p>
-            <w:pPr>
-              <w:rPr>
                 <w:lang w:val="en-US"/>
               </w:rPr>
             </w:pPr>
@@ -3857,26 +3941,6 @@
           <w:tcPr>
             <w:tcW w:w="4621" w:type="dxa"/>
           </w:tcPr>
-          <w:p>
-            <w:pPr>
-              <w:rPr>
-                <w:del w:id="21" w:author="Cristiano Maia" w:date="2014-11-26T10:07:00Z"/>
-              </w:rPr>
-            </w:pPr>
-            <w:del w:id="22" w:author="Cristiano Maia" w:date="2014-11-26T10:07:00Z">
-              <w:r>
-                <w:delText>Supporting high-volume analytical transactions with maximum reporting that promptly used for making strategic decisions.</w:delText>
-              </w:r>
-            </w:del>
-          </w:p>
-          <w:p>
-            <w:pPr>
-              <w:rPr>
-                <w:del w:id="23" w:author="Cristiano Maia" w:date="2014-11-26T10:07:00Z"/>
-                <w:lang w:val="en-US"/>
-              </w:rPr>
-            </w:pPr>
-          </w:p>
           <w:p>
             <w:pPr>
               <w:rPr>
@@ -4018,34 +4082,14 @@
         </w:tc>
       </w:tr>
       <w:tr>
-        <w:trPr>
-          <w:ins w:id="24" w:author="Cristiano Maia" w:date="2014-11-26T10:07:00Z"/>
-        </w:trPr>
         <w:tc>
           <w:tcPr>
             <w:tcW w:w="4621" w:type="dxa"/>
           </w:tcPr>
           <w:p>
-            <w:pPr>
-              <w:rPr>
-                <w:ins w:id="25" w:author="Cristiano Maia" w:date="2014-11-26T10:07:00Z"/>
-                <w:rPrChange w:id="26" w:author="Cristiano Maia" w:date="2014-11-26T10:07:00Z">
-                  <w:rPr>
-                    <w:ins w:id="27" w:author="Cristiano Maia" w:date="2014-11-26T10:07:00Z"/>
-                    <w:rFonts w:asciiTheme="majorHAnsi" w:eastAsiaTheme="majorEastAsia" w:hAnsiTheme="majorHAnsi" w:cstheme="majorBidi"/>
-                    <w:b/>
-                    <w:bCs/>
-                    <w:color w:val="5B9BD5" w:themeColor="accent1"/>
-                    <w:lang w:val="en-US"/>
-                  </w:rPr>
-                </w:rPrChange>
-              </w:rPr>
-            </w:pPr>
-            <w:ins w:id="28" w:author="Cristiano Maia" w:date="2014-11-26T10:07:00Z">
-              <w:r>
-                <w:t>Supporting high-volume transaction performance with minimum rear reporting.</w:t>
-              </w:r>
-            </w:ins>
+            <w:r>
+              <w:t>Supporting high-volume transaction performance with minimum rear reporting.</w:t>
+            </w:r>
           </w:p>
         </w:tc>
         <w:tc>
@@ -4053,23 +4097,9 @@
             <w:tcW w:w="4621" w:type="dxa"/>
           </w:tcPr>
           <w:p>
-            <w:pPr>
-              <w:rPr>
-                <w:ins w:id="29" w:author="Cristiano Maia" w:date="2014-11-26T10:07:00Z"/>
-              </w:rPr>
-              <w:pPrChange w:id="30" w:author="Cristiano Maia" w:date="2014-11-26T10:07:00Z">
-                <w:pPr>
-                  <w:keepNext/>
-                  <w:spacing w:after="160" w:line="259" w:lineRule="auto"/>
-                  <w:jc w:val="both"/>
-                </w:pPr>
-              </w:pPrChange>
-            </w:pPr>
-            <w:ins w:id="31" w:author="Cristiano Maia" w:date="2014-11-26T10:07:00Z">
-              <w:r>
-                <w:t>Supporting high-volume analytical transactions with maximum reporting that promptly used for making strategic decisions.</w:t>
-              </w:r>
-            </w:ins>
+            <w:r>
+              <w:t>Supporting high-volume analytical transactions with maximum reporting that promptly used for making strategic decisions.</w:t>
+            </w:r>
           </w:p>
         </w:tc>
       </w:tr>
@@ -4143,7 +4173,11 @@
         <w:t xml:space="preserve"> </w:t>
       </w:r>
       <w:r>
-        <w:t xml:space="preserve">increase company profitability while and reduce cost to access this historical data within </w:t>
+        <w:t xml:space="preserve">increase company profitability </w:t>
+      </w:r>
+      <w:r>
+        <w:lastRenderedPageBreak/>
+        <w:t xml:space="preserve">while and reduce cost to access this historical data within </w:t>
       </w:r>
       <w:r>
         <w:rPr>
@@ -4241,11 +4275,7 @@
         <w:t xml:space="preserve">understand better its customers – </w:t>
       </w:r>
       <w:r>
-        <w:t xml:space="preserve">students, </w:t>
-      </w:r>
-      <w:r>
-        <w:lastRenderedPageBreak/>
-        <w:t xml:space="preserve">future prospects on the marketplace </w:t>
+        <w:t xml:space="preserve">students, future prospects on the marketplace </w:t>
       </w:r>
       <w:r>
         <w:t xml:space="preserve">and </w:t>
@@ -4404,11 +4434,11 @@
       <w:pPr>
         <w:pStyle w:val="Heading1"/>
       </w:pPr>
-      <w:bookmarkStart w:id="32" w:name="_Toc404937540"/>
+      <w:bookmarkStart w:id="16" w:name="_Toc404937540"/>
       <w:r>
         <w:t>Data mark design</w:t>
       </w:r>
-      <w:bookmarkEnd w:id="32"/>
+      <w:bookmarkEnd w:id="16"/>
     </w:p>
     <w:p>
       <w:pPr>
@@ -4511,14 +4541,14 @@
           <w:iCs/>
         </w:rPr>
       </w:pPr>
-      <w:bookmarkStart w:id="33" w:name="_Toc404937541"/>
+      <w:bookmarkStart w:id="17" w:name="_Toc404937541"/>
       <w:r>
         <w:rPr>
           <w:iCs/>
         </w:rPr>
         <w:t>ETL process</w:t>
       </w:r>
-      <w:bookmarkEnd w:id="33"/>
+      <w:bookmarkEnd w:id="17"/>
     </w:p>
     <w:p>
       <w:pPr>
@@ -4580,14 +4610,14 @@
       <w:pPr>
         <w:pStyle w:val="Heading1"/>
       </w:pPr>
-      <w:bookmarkStart w:id="34" w:name="_Toc404937542"/>
+      <w:bookmarkStart w:id="18" w:name="_Toc404937542"/>
       <w:r>
         <w:t>O</w:t>
       </w:r>
       <w:r>
         <w:t>LAP</w:t>
       </w:r>
-      <w:bookmarkEnd w:id="34"/>
+      <w:bookmarkEnd w:id="18"/>
     </w:p>
     <w:p>
       <w:pPr>
@@ -4635,11 +4665,11 @@
       <w:pPr>
         <w:pStyle w:val="Heading1"/>
       </w:pPr>
-      <w:bookmarkStart w:id="35" w:name="_Toc404937543"/>
+      <w:bookmarkStart w:id="19" w:name="_Toc404937543"/>
       <w:r>
         <w:t>Conclusion</w:t>
       </w:r>
-      <w:bookmarkEnd w:id="35"/>
+      <w:bookmarkEnd w:id="19"/>
     </w:p>
     <w:p>
       <w:pPr>
@@ -4681,11 +4711,12 @@
       <w:pPr>
         <w:pStyle w:val="Heading1"/>
       </w:pPr>
-      <w:bookmarkStart w:id="36" w:name="_Toc404937544"/>
-      <w:r>
+      <w:bookmarkStart w:id="20" w:name="_Toc404937544"/>
+      <w:r>
+        <w:lastRenderedPageBreak/>
         <w:t>References</w:t>
       </w:r>
-      <w:bookmarkEnd w:id="36"/>
+      <w:bookmarkEnd w:id="20"/>
     </w:p>
     <w:p>
       <w:pPr>
@@ -4753,7 +4784,6 @@
           <w:noProof/>
           <w:sz w:val="22"/>
         </w:rPr>
-        <w:lastRenderedPageBreak/>
         <w:t>Rensselaer, Operational Systems vs. Data Warehousing. Available at: http://www.rpi.edu/datawarehouse/dw-about-cmp.html [Accessed November 25, 2014].</w:t>
       </w:r>
     </w:p>
@@ -6334,14 +6364,6 @@
     <w:abstractNumId w:val="11"/>
   </w:num>
 </w:numbering>
-</file>
-
-<file path=word/people.xml><?xml version="1.0" encoding="utf-8"?>
-<w15:people xmlns:wpc="http://schemas.microsoft.com/office/word/2010/wordprocessingCanvas" xmlns:mc="http://schemas.openxmlformats.org/markup-compatibility/2006" xmlns:o="urn:schemas-microsoft-com:office:office" xmlns:r="http://schemas.openxmlformats.org/officeDocument/2006/relationships" xmlns:m="http://schemas.openxmlformats.org/officeDocument/2006/math" xmlns:v="urn:schemas-microsoft-com:vml" xmlns:wp14="http://schemas.microsoft.com/office/word/2010/wordprocessingDrawing" xmlns:wp="http://schemas.openxmlformats.org/drawingml/2006/wordprocessingDrawing" xmlns:w10="urn:schemas-microsoft-com:office:word" xmlns:w="http://schemas.openxmlformats.org/wordprocessingml/2006/main" xmlns:w14="http://schemas.microsoft.com/office/word/2010/wordml" xmlns:w15="http://schemas.microsoft.com/office/word/2012/wordml" xmlns:wpg="http://schemas.microsoft.com/office/word/2010/wordprocessingGroup" xmlns:wpi="http://schemas.microsoft.com/office/word/2010/wordprocessingInk" xmlns:wne="http://schemas.microsoft.com/office/word/2006/wordml" xmlns:wps="http://schemas.microsoft.com/office/word/2010/wordprocessingShape" mc:Ignorable="w14 w15 wp14">
-  <w15:person w15:author="Cristiano Maia">
-    <w15:presenceInfo w15:providerId="Windows Live" w15:userId="bdbafbe786780661"/>
-  </w15:person>
-</w15:people>
 </file>
 
 <file path=word/styles.xml><?xml version="1.0" encoding="utf-8"?>
@@ -7522,7 +7544,7 @@
 </file>
 
 <file path=customXml/itemProps1.xml><?xml version="1.0" encoding="utf-8"?>
-<ds:datastoreItem xmlns:ds="http://schemas.openxmlformats.org/officeDocument/2006/customXml" ds:itemID="{F985E6E1-6DBE-4AC1-8E19-094BCA728B11}">
+<ds:datastoreItem xmlns:ds="http://schemas.openxmlformats.org/officeDocument/2006/customXml" ds:itemID="{3CC3C0F2-51D7-4708-B7AC-37E8FAB82E8E}">
   <ds:schemaRefs>
     <ds:schemaRef ds:uri="http://schemas.openxmlformats.org/officeDocument/2006/bibliography"/>
   </ds:schemaRefs>

</xml_diff>